<commit_message>
Melhora estrutura do documento
</commit_message>
<xml_diff>
--- a/Diario_bordo/Diario_de_bordo-tecnico-manha.docx
+++ b/Diario_bordo/Diario_de_bordo-tecnico-manha.docx
@@ -1,6 +1,6 @@
 
 <file path=word/document.xml><?xml version="1.0" encoding="utf-8"?>
-<w:document xmlns:wpc="http://schemas.microsoft.com/office/word/2010/wordprocessingCanvas" xmlns:cx="http://schemas.microsoft.com/office/drawing/2014/chartex" xmlns:mc="http://schemas.openxmlformats.org/markup-compatibility/2006" xmlns:o="urn:schemas-microsoft-com:office:office" xmlns:r="http://schemas.openxmlformats.org/officeDocument/2006/relationships" xmlns:m="http://schemas.openxmlformats.org/officeDocument/2006/math" xmlns:v="urn:schemas-microsoft-com:vml" xmlns:wp14="http://schemas.microsoft.com/office/word/2010/wordprocessingDrawing" xmlns:wp="http://schemas.openxmlformats.org/drawingml/2006/wordprocessingDrawing" xmlns:w10="urn:schemas-microsoft-com:office:word" xmlns:w="http://schemas.openxmlformats.org/wordprocessingml/2006/main" xmlns:w14="http://schemas.microsoft.com/office/word/2010/wordml" xmlns:w15="http://schemas.microsoft.com/office/word/2012/wordml" xmlns:w16se="http://schemas.microsoft.com/office/word/2015/wordml/symex" xmlns:wpg="http://schemas.microsoft.com/office/word/2010/wordprocessingGroup" xmlns:wpi="http://schemas.microsoft.com/office/word/2010/wordprocessingInk" xmlns:wne="http://schemas.microsoft.com/office/word/2006/wordml" xmlns:wps="http://schemas.microsoft.com/office/word/2010/wordprocessingShape" mc:Ignorable="w14 w15 w16se wp14">
+<w:document xmlns:wpc="http://schemas.microsoft.com/office/word/2010/wordprocessingCanvas" xmlns:cx="http://schemas.microsoft.com/office/drawing/2014/chartex" xmlns:cx1="http://schemas.microsoft.com/office/drawing/2015/9/8/chartex" xmlns:cx2="http://schemas.microsoft.com/office/drawing/2015/10/21/chartex" xmlns:cx3="http://schemas.microsoft.com/office/drawing/2016/5/9/chartex" xmlns:cx4="http://schemas.microsoft.com/office/drawing/2016/5/10/chartex" xmlns:cx5="http://schemas.microsoft.com/office/drawing/2016/5/11/chartex" xmlns:cx6="http://schemas.microsoft.com/office/drawing/2016/5/12/chartex" xmlns:cx7="http://schemas.microsoft.com/office/drawing/2016/5/13/chartex" xmlns:cx8="http://schemas.microsoft.com/office/drawing/2016/5/14/chartex" xmlns:mc="http://schemas.openxmlformats.org/markup-compatibility/2006" xmlns:aink="http://schemas.microsoft.com/office/drawing/2016/ink" xmlns:am3d="http://schemas.microsoft.com/office/drawing/2017/model3d" xmlns:o="urn:schemas-microsoft-com:office:office" xmlns:r="http://schemas.openxmlformats.org/officeDocument/2006/relationships" xmlns:m="http://schemas.openxmlformats.org/officeDocument/2006/math" xmlns:v="urn:schemas-microsoft-com:vml" xmlns:wp14="http://schemas.microsoft.com/office/word/2010/wordprocessingDrawing" xmlns:wp="http://schemas.openxmlformats.org/drawingml/2006/wordprocessingDrawing" xmlns:w10="urn:schemas-microsoft-com:office:word" xmlns:w="http://schemas.openxmlformats.org/wordprocessingml/2006/main" xmlns:w14="http://schemas.microsoft.com/office/word/2010/wordml" xmlns:w15="http://schemas.microsoft.com/office/word/2012/wordml" xmlns:w16cid="http://schemas.microsoft.com/office/word/2016/wordml/cid" xmlns:w16se="http://schemas.microsoft.com/office/word/2015/wordml/symex" xmlns:wpg="http://schemas.microsoft.com/office/word/2010/wordprocessingGroup" xmlns:wpi="http://schemas.microsoft.com/office/word/2010/wordprocessingInk" xmlns:wne="http://schemas.microsoft.com/office/word/2006/wordml" xmlns:wps="http://schemas.microsoft.com/office/word/2010/wordprocessingShape" mc:Ignorable="w14 w15 w16se w16cid wp14">
   <w:body>
     <w:sdt>
       <w:sdtPr>
@@ -179,6 +179,9 @@
                                     <w:r>
                                       <w:t>Turma – Desenvolvimento de Sistemas</w:t>
                                     </w:r>
+                                    <w:r>
+                                      <w:t xml:space="preserve"> – Manhã</w:t>
+                                    </w:r>
                                   </w:p>
                                 </w:sdtContent>
                               </w:sdt>
@@ -249,6 +252,9 @@
                               </w:pPr>
                               <w:r>
                                 <w:t>Turma – Desenvolvimento de Sistemas</w:t>
+                              </w:r>
+                              <w:r>
+                                <w:t xml:space="preserve"> – Manhã</w:t>
                               </w:r>
                             </w:p>
                           </w:sdtContent>
@@ -328,11 +334,11 @@
                                   <w:tblDescription w:val="Informações sobre contatos da empresa"/>
                                 </w:tblPr>
                                 <w:tblGrid>
-                                  <w:gridCol w:w="2543"/>
-                                  <w:gridCol w:w="428"/>
-                                  <w:gridCol w:w="2550"/>
-                                  <w:gridCol w:w="428"/>
-                                  <w:gridCol w:w="2547"/>
+                                  <w:gridCol w:w="2647"/>
+                                  <w:gridCol w:w="446"/>
+                                  <w:gridCol w:w="2656"/>
+                                  <w:gridCol w:w="446"/>
+                                  <w:gridCol w:w="2652"/>
                                 </w:tblGrid>
                                 <w:tr>
                                   <w:sdt>
@@ -485,11 +491,11 @@
                             <w:tblDescription w:val="Informações sobre contatos da empresa"/>
                           </w:tblPr>
                           <w:tblGrid>
-                            <w:gridCol w:w="2543"/>
-                            <w:gridCol w:w="428"/>
-                            <w:gridCol w:w="2550"/>
-                            <w:gridCol w:w="428"/>
-                            <w:gridCol w:w="2547"/>
+                            <w:gridCol w:w="2647"/>
+                            <w:gridCol w:w="446"/>
+                            <w:gridCol w:w="2656"/>
+                            <w:gridCol w:w="446"/>
+                            <w:gridCol w:w="2652"/>
                           </w:tblGrid>
                           <w:tr>
                             <w:sdt>
@@ -637,6 +643,7 @@
       <w:sdtPr>
         <w:rPr>
           <w:rFonts w:asciiTheme="minorHAnsi" w:eastAsiaTheme="minorEastAsia" w:hAnsiTheme="minorHAnsi" w:cstheme="minorBidi"/>
+          <w:b w:val="0"/>
           <w:color w:val="4C483D" w:themeColor="text2"/>
           <w:sz w:val="20"/>
           <w:szCs w:val="20"/>
@@ -654,6 +661,7 @@
           <w:sdtPr>
             <w:rPr>
               <w:rFonts w:asciiTheme="minorHAnsi" w:eastAsiaTheme="minorEastAsia" w:hAnsiTheme="minorHAnsi" w:cstheme="minorBidi"/>
+              <w:b w:val="0"/>
               <w:color w:val="4C483D" w:themeColor="text2"/>
               <w:sz w:val="20"/>
               <w:szCs w:val="20"/>
@@ -719,7 +727,7 @@
                 </w:rPr>
                 <w:fldChar w:fldCharType="separate"/>
               </w:r>
-              <w:hyperlink w:anchor="_Toc17267483" w:history="1">
+              <w:hyperlink w:anchor="_Toc17299356" w:history="1">
                 <w:r>
                   <w:rPr>
                     <w:rStyle w:val="Hyperlink"/>
@@ -746,7 +754,7 @@
                     <w:noProof/>
                     <w:webHidden/>
                   </w:rPr>
-                  <w:instrText xml:space="preserve"> PAGEREF _Toc17267483 \h </w:instrText>
+                  <w:instrText xml:space="preserve"> PAGEREF _Toc17299356 \h </w:instrText>
                 </w:r>
                 <w:r>
                   <w:rPr>
@@ -786,7 +794,7 @@
                   <w:szCs w:val="22"/>
                 </w:rPr>
               </w:pPr>
-              <w:hyperlink w:anchor="_Toc17267484" w:history="1">
+              <w:hyperlink w:anchor="_Toc17299357" w:history="1">
                 <w:r>
                   <w:rPr>
                     <w:rStyle w:val="Hyperlink"/>
@@ -807,7 +815,7 @@
                   <w:szCs w:val="22"/>
                 </w:rPr>
               </w:pPr>
-              <w:hyperlink w:anchor="_Toc17267485" w:history="1">
+              <w:hyperlink w:anchor="_Toc17299358" w:history="1">
                 <w:r>
                   <w:rPr>
                     <w:rStyle w:val="Hyperlink"/>
@@ -834,7 +842,7 @@
                     <w:noProof/>
                     <w:webHidden/>
                   </w:rPr>
-                  <w:instrText xml:space="preserve"> PAGEREF _Toc17267485 \h </w:instrText>
+                  <w:instrText xml:space="preserve"> PAGEREF _Toc17299358 \h </w:instrText>
                 </w:r>
                 <w:r>
                   <w:rPr>
@@ -874,7 +882,7 @@
                   <w:szCs w:val="22"/>
                 </w:rPr>
               </w:pPr>
-              <w:hyperlink w:anchor="_Toc17267486" w:history="1">
+              <w:hyperlink w:anchor="_Toc17299359" w:history="1">
                 <w:r>
                   <w:rPr>
                     <w:rStyle w:val="Hyperlink"/>
@@ -895,7 +903,7 @@
                   <w:szCs w:val="22"/>
                 </w:rPr>
               </w:pPr>
-              <w:hyperlink w:anchor="_Toc17267487" w:history="1">
+              <w:hyperlink w:anchor="_Toc17299360" w:history="1">
                 <w:r>
                   <w:rPr>
                     <w:rStyle w:val="Hyperlink"/>
@@ -922,7 +930,7 @@
                     <w:noProof/>
                     <w:webHidden/>
                   </w:rPr>
-                  <w:instrText xml:space="preserve"> PAGEREF _Toc17267487 \h </w:instrText>
+                  <w:instrText xml:space="preserve"> PAGEREF _Toc17299360 \h </w:instrText>
                 </w:r>
                 <w:r>
                   <w:rPr>
@@ -962,7 +970,7 @@
                   <w:szCs w:val="22"/>
                 </w:rPr>
               </w:pPr>
-              <w:hyperlink w:anchor="_Toc17267488" w:history="1">
+              <w:hyperlink w:anchor="_Toc17299361" w:history="1">
                 <w:r>
                   <w:rPr>
                     <w:rStyle w:val="Hyperlink"/>
@@ -981,7 +989,7 @@
                   <w:szCs w:val="22"/>
                 </w:rPr>
               </w:pPr>
-              <w:hyperlink w:anchor="_Toc17267489" w:history="1">
+              <w:hyperlink w:anchor="_Toc17299362" w:history="1">
                 <w:r>
                   <w:rPr>
                     <w:rStyle w:val="Hyperlink"/>
@@ -1000,7 +1008,7 @@
                   <w:szCs w:val="22"/>
                 </w:rPr>
               </w:pPr>
-              <w:hyperlink w:anchor="_Toc17267490" w:history="1">
+              <w:hyperlink w:anchor="_Toc17299363" w:history="1">
                 <w:r>
                   <w:rPr>
                     <w:rStyle w:val="Hyperlink"/>
@@ -1034,19 +1042,17 @@
           <w:docGrid w:linePitch="360"/>
         </w:sectPr>
       </w:pPr>
-      <w:bookmarkStart w:id="0" w:name="_GoBack"/>
-      <w:bookmarkEnd w:id="0"/>
     </w:p>
     <w:p>
       <w:pPr>
         <w:pStyle w:val="cabealho1"/>
       </w:pPr>
-      <w:bookmarkStart w:id="1" w:name="_Toc17267483"/>
+      <w:bookmarkStart w:id="0" w:name="_Toc17299356"/>
       <w:r>
         <w:lastRenderedPageBreak/>
         <w:t>Resumo</w:t>
       </w:r>
-      <w:bookmarkEnd w:id="1"/>
+      <w:bookmarkEnd w:id="0"/>
       <w:r>
         <w:t xml:space="preserve"> </w:t>
       </w:r>
@@ -1056,102 +1062,102 @@
       <w:pPr>
         <w:pStyle w:val="cabealho2"/>
       </w:pPr>
-      <w:bookmarkStart w:id="2" w:name="_Toc17267484"/>
+      <w:bookmarkStart w:id="1" w:name="_Toc17299357"/>
       <w:r>
         <w:t>Objetivos</w:t>
+      </w:r>
+      <w:bookmarkEnd w:id="1"/>
+    </w:p>
+    <w:p>
+      <w:r>
+        <w:t>Este relatório tem como objetivo descrever as atividades realizadas pela mentoria no período de uma semana em suporte aos grupos que desenvolvem os projetos finais do curso Técnico em Desenvolvimento de sistemas da Escola SENAI de Informática.</w:t>
+      </w:r>
+    </w:p>
+    <w:p/>
+    <w:p>
+      <w:pPr>
+        <w:pStyle w:val="cabealho1"/>
+      </w:pPr>
+      <w:bookmarkStart w:id="2" w:name="_Toc17299358"/>
+      <w:r>
+        <w:t xml:space="preserve">Descrição do </w:t>
+      </w:r>
+      <w:r>
+        <w:t>projeto</w:t>
       </w:r>
       <w:bookmarkEnd w:id="2"/>
     </w:p>
     <w:p>
       <w:r>
-        <w:t>Este relatório tem como objetivo descrever as atividades realizadas pela mentoria no período de uma semana em suporte aos grupos que desenvolvem os projetos finais do curso Técnico em Desenvolvimento de sistemas da Escola SENAI de Informática.</w:t>
+        <w:t>A mentoria tem como objetivo auxiliar os alunos no desenvolvimento dos projetos, seja tecnicamente ou na gestão, além de prestar suporte aos professores responsáveis pela turma.</w:t>
+      </w:r>
+    </w:p>
+    <w:p>
+      <w:pPr>
+        <w:pStyle w:val="cabealho2"/>
+      </w:pPr>
+      <w:bookmarkStart w:id="3" w:name="_Toc17299359"/>
+      <w:r>
+        <w:t xml:space="preserve">Resumo </w:t>
+      </w:r>
+      <w:r>
+        <w:t>do projeto</w:t>
+      </w:r>
+      <w:bookmarkEnd w:id="3"/>
+    </w:p>
+    <w:p>
+      <w:r>
+        <w:t>Diariamente os mentores fazem reuniões com os grupos</w:t>
+      </w:r>
+      <w:r>
+        <w:t>, pontuando</w:t>
+      </w:r>
+      <w:r>
+        <w:t xml:space="preserve"> </w:t>
+      </w:r>
+      <w:r>
+        <w:t>o que foi possível ser produzido no dia anterior e alinhando o que está planejado para ser feito no decorrer do dia atual.</w:t>
+      </w:r>
+    </w:p>
+    <w:p>
+      <w:r>
+        <w:t>Ao final de cada semana, é gerado um relatório com todas estas informações resumidas.</w:t>
+      </w:r>
+    </w:p>
+    <w:p>
+      <w:r>
+        <w:br w:type="page"/>
+      </w:r>
+    </w:p>
+    <w:p>
+      <w:pPr>
+        <w:pStyle w:val="cabealho1"/>
+      </w:pPr>
+      <w:bookmarkStart w:id="4" w:name="_Toc17299360"/>
+      <w:r>
+        <w:lastRenderedPageBreak/>
+        <w:t>Sprint X</w:t>
+      </w:r>
+      <w:bookmarkEnd w:id="4"/>
+    </w:p>
+    <w:p>
+      <w:r>
+        <w:t>O desenvolvimento do projeto em si ainda não foi iniciado, porém seu planejamento teve início.</w:t>
       </w:r>
     </w:p>
     <w:p/>
     <w:p>
       <w:pPr>
-        <w:pStyle w:val="cabealho1"/>
-      </w:pPr>
-      <w:bookmarkStart w:id="3" w:name="_Toc17267485"/>
-      <w:r>
-        <w:t xml:space="preserve">Descrição do </w:t>
-      </w:r>
-      <w:r>
-        <w:t>projeto</w:t>
-      </w:r>
-      <w:bookmarkEnd w:id="3"/>
-    </w:p>
-    <w:p>
-      <w:r>
-        <w:t>A mentoria tem como objetivo auxiliar os alunos no desenvolvimento dos projetos, seja tecnicamente ou na gestão, além de prestar suporte aos professores responsáveis pela turma.</w:t>
-      </w:r>
-    </w:p>
-    <w:p>
-      <w:pPr>
         <w:pStyle w:val="cabealho2"/>
       </w:pPr>
-      <w:bookmarkStart w:id="4" w:name="_Toc17267486"/>
-      <w:r>
-        <w:t xml:space="preserve">Resumo </w:t>
-      </w:r>
-      <w:r>
-        <w:t>do projeto</w:t>
-      </w:r>
-      <w:bookmarkEnd w:id="4"/>
-    </w:p>
-    <w:p>
-      <w:r>
-        <w:t>Diariamente os mentores fazem reuniões com os grupos</w:t>
-      </w:r>
-      <w:r>
-        <w:t>, pontuando</w:t>
-      </w:r>
-      <w:r>
-        <w:t xml:space="preserve"> </w:t>
-      </w:r>
-      <w:r>
-        <w:t>o que foi possível ser produzido no dia anterior e alinhando o que está planejado para ser feito no decorrer do dia atual.</w:t>
-      </w:r>
-    </w:p>
-    <w:p>
-      <w:r>
-        <w:t>Ao final de cada semana, é gerado um relatório com todas estas informações resumidas.</w:t>
-      </w:r>
-    </w:p>
-    <w:p>
-      <w:r>
-        <w:br w:type="page"/>
-      </w:r>
-    </w:p>
-    <w:p>
-      <w:pPr>
-        <w:pStyle w:val="cabealho1"/>
-      </w:pPr>
-      <w:bookmarkStart w:id="5" w:name="_Toc17267487"/>
-      <w:r>
-        <w:lastRenderedPageBreak/>
-        <w:t>Sprint X</w:t>
+      <w:bookmarkStart w:id="5" w:name="_Toc17299361"/>
+      <w:r>
+        <w:t>Semana 1</w:t>
       </w:r>
       <w:bookmarkEnd w:id="5"/>
     </w:p>
     <w:p>
       <w:r>
-        <w:t>O desenvolvimento do projeto em si ainda não foi iniciado, porém seu planejamento teve início.</w:t>
-      </w:r>
-    </w:p>
-    <w:p/>
-    <w:p>
-      <w:pPr>
-        <w:pStyle w:val="cabealho2"/>
-      </w:pPr>
-      <w:bookmarkStart w:id="6" w:name="_Toc17267488"/>
-      <w:r>
-        <w:t>Semana 1</w:t>
-      </w:r>
-      <w:bookmarkEnd w:id="6"/>
-    </w:p>
-    <w:p>
-      <w:r>
         <w:t>Este relatório reúne as atividades acompanhadas durante a semana 1.</w:t>
       </w:r>
     </w:p>
@@ -1166,11 +1172,11 @@
       <w:pPr>
         <w:pStyle w:val="cabealho2"/>
       </w:pPr>
-      <w:bookmarkStart w:id="7" w:name="_Toc17267489"/>
+      <w:bookmarkStart w:id="6" w:name="_Toc17299362"/>
       <w:r>
         <w:t>Resumo da semana 1</w:t>
       </w:r>
-      <w:bookmarkEnd w:id="7"/>
+      <w:bookmarkEnd w:id="6"/>
     </w:p>
     <w:p>
       <w:r>
@@ -1364,11 +1370,16 @@
       <w:pPr>
         <w:pStyle w:val="cabealho2"/>
       </w:pPr>
-      <w:bookmarkStart w:id="8" w:name="_Toc17267490"/>
-      <w:r>
-        <w:t>Acertos/Erros</w:t>
-      </w:r>
+      <w:bookmarkStart w:id="7" w:name="_Toc17299363"/>
+      <w:r>
+        <w:t>Acertos/</w:t>
+      </w:r>
+      <w:bookmarkStart w:id="8" w:name="_GoBack"/>
       <w:bookmarkEnd w:id="8"/>
+      <w:r>
+        <w:t>Erros</w:t>
+      </w:r>
+      <w:bookmarkEnd w:id="7"/>
     </w:p>
     <w:p>
       <w:r>
@@ -1403,7 +1414,7 @@
 </file>
 
 <file path=word/endnotes.xml><?xml version="1.0" encoding="utf-8"?>
-<w:endnotes xmlns:wpc="http://schemas.microsoft.com/office/word/2010/wordprocessingCanvas" xmlns:cx="http://schemas.microsoft.com/office/drawing/2014/chartex" xmlns:mc="http://schemas.openxmlformats.org/markup-compatibility/2006" xmlns:o="urn:schemas-microsoft-com:office:office" xmlns:r="http://schemas.openxmlformats.org/officeDocument/2006/relationships" xmlns:m="http://schemas.openxmlformats.org/officeDocument/2006/math" xmlns:v="urn:schemas-microsoft-com:vml" xmlns:wp14="http://schemas.microsoft.com/office/word/2010/wordprocessingDrawing" xmlns:wp="http://schemas.openxmlformats.org/drawingml/2006/wordprocessingDrawing" xmlns:w10="urn:schemas-microsoft-com:office:word" xmlns:w="http://schemas.openxmlformats.org/wordprocessingml/2006/main" xmlns:w14="http://schemas.microsoft.com/office/word/2010/wordml" xmlns:w15="http://schemas.microsoft.com/office/word/2012/wordml" xmlns:w16se="http://schemas.microsoft.com/office/word/2015/wordml/symex" xmlns:wpg="http://schemas.microsoft.com/office/word/2010/wordprocessingGroup" xmlns:wpi="http://schemas.microsoft.com/office/word/2010/wordprocessingInk" xmlns:wne="http://schemas.microsoft.com/office/word/2006/wordml" xmlns:wps="http://schemas.microsoft.com/office/word/2010/wordprocessingShape" mc:Ignorable="w14 w15 w16se wp14">
+<w:endnotes xmlns:wpc="http://schemas.microsoft.com/office/word/2010/wordprocessingCanvas" xmlns:cx="http://schemas.microsoft.com/office/drawing/2014/chartex" xmlns:cx1="http://schemas.microsoft.com/office/drawing/2015/9/8/chartex" xmlns:cx2="http://schemas.microsoft.com/office/drawing/2015/10/21/chartex" xmlns:cx3="http://schemas.microsoft.com/office/drawing/2016/5/9/chartex" xmlns:cx4="http://schemas.microsoft.com/office/drawing/2016/5/10/chartex" xmlns:cx5="http://schemas.microsoft.com/office/drawing/2016/5/11/chartex" xmlns:cx6="http://schemas.microsoft.com/office/drawing/2016/5/12/chartex" xmlns:cx7="http://schemas.microsoft.com/office/drawing/2016/5/13/chartex" xmlns:cx8="http://schemas.microsoft.com/office/drawing/2016/5/14/chartex" xmlns:mc="http://schemas.openxmlformats.org/markup-compatibility/2006" xmlns:aink="http://schemas.microsoft.com/office/drawing/2016/ink" xmlns:am3d="http://schemas.microsoft.com/office/drawing/2017/model3d" xmlns:o="urn:schemas-microsoft-com:office:office" xmlns:r="http://schemas.openxmlformats.org/officeDocument/2006/relationships" xmlns:m="http://schemas.openxmlformats.org/officeDocument/2006/math" xmlns:v="urn:schemas-microsoft-com:vml" xmlns:wp14="http://schemas.microsoft.com/office/word/2010/wordprocessingDrawing" xmlns:wp="http://schemas.openxmlformats.org/drawingml/2006/wordprocessingDrawing" xmlns:w10="urn:schemas-microsoft-com:office:word" xmlns:w="http://schemas.openxmlformats.org/wordprocessingml/2006/main" xmlns:w14="http://schemas.microsoft.com/office/word/2010/wordml" xmlns:w15="http://schemas.microsoft.com/office/word/2012/wordml" xmlns:w16cid="http://schemas.microsoft.com/office/word/2016/wordml/cid" xmlns:w16se="http://schemas.microsoft.com/office/word/2015/wordml/symex" xmlns:wpg="http://schemas.microsoft.com/office/word/2010/wordprocessingGroup" xmlns:wpi="http://schemas.microsoft.com/office/word/2010/wordprocessingInk" xmlns:wne="http://schemas.microsoft.com/office/word/2006/wordml" xmlns:wps="http://schemas.microsoft.com/office/word/2010/wordprocessingShape" mc:Ignorable="w14 w15 w16se w16cid wp14">
   <w:endnote w:type="separator" w:id="-1">
     <w:p>
       <w:pPr>
@@ -1428,7 +1439,7 @@
 </file>
 
 <file path=word/footer1.xml><?xml version="1.0" encoding="utf-8"?>
-<w:ftr xmlns:wpc="http://schemas.microsoft.com/office/word/2010/wordprocessingCanvas" xmlns:cx="http://schemas.microsoft.com/office/drawing/2014/chartex" xmlns:mc="http://schemas.openxmlformats.org/markup-compatibility/2006" xmlns:o="urn:schemas-microsoft-com:office:office" xmlns:r="http://schemas.openxmlformats.org/officeDocument/2006/relationships" xmlns:m="http://schemas.openxmlformats.org/officeDocument/2006/math" xmlns:v="urn:schemas-microsoft-com:vml" xmlns:wp14="http://schemas.microsoft.com/office/word/2010/wordprocessingDrawing" xmlns:wp="http://schemas.openxmlformats.org/drawingml/2006/wordprocessingDrawing" xmlns:w10="urn:schemas-microsoft-com:office:word" xmlns:w="http://schemas.openxmlformats.org/wordprocessingml/2006/main" xmlns:w14="http://schemas.microsoft.com/office/word/2010/wordml" xmlns:w15="http://schemas.microsoft.com/office/word/2012/wordml" xmlns:w16se="http://schemas.microsoft.com/office/word/2015/wordml/symex" xmlns:wpg="http://schemas.microsoft.com/office/word/2010/wordprocessingGroup" xmlns:wpi="http://schemas.microsoft.com/office/word/2010/wordprocessingInk" xmlns:wne="http://schemas.microsoft.com/office/word/2006/wordml" xmlns:wps="http://schemas.microsoft.com/office/word/2010/wordprocessingShape" mc:Ignorable="w14 w15 w16se wp14">
+<w:ftr xmlns:wpc="http://schemas.microsoft.com/office/word/2010/wordprocessingCanvas" xmlns:cx="http://schemas.microsoft.com/office/drawing/2014/chartex" xmlns:cx1="http://schemas.microsoft.com/office/drawing/2015/9/8/chartex" xmlns:cx2="http://schemas.microsoft.com/office/drawing/2015/10/21/chartex" xmlns:cx3="http://schemas.microsoft.com/office/drawing/2016/5/9/chartex" xmlns:cx4="http://schemas.microsoft.com/office/drawing/2016/5/10/chartex" xmlns:cx5="http://schemas.microsoft.com/office/drawing/2016/5/11/chartex" xmlns:cx6="http://schemas.microsoft.com/office/drawing/2016/5/12/chartex" xmlns:cx7="http://schemas.microsoft.com/office/drawing/2016/5/13/chartex" xmlns:cx8="http://schemas.microsoft.com/office/drawing/2016/5/14/chartex" xmlns:mc="http://schemas.openxmlformats.org/markup-compatibility/2006" xmlns:aink="http://schemas.microsoft.com/office/drawing/2016/ink" xmlns:am3d="http://schemas.microsoft.com/office/drawing/2017/model3d" xmlns:o="urn:schemas-microsoft-com:office:office" xmlns:r="http://schemas.openxmlformats.org/officeDocument/2006/relationships" xmlns:m="http://schemas.openxmlformats.org/officeDocument/2006/math" xmlns:v="urn:schemas-microsoft-com:vml" xmlns:wp14="http://schemas.microsoft.com/office/word/2010/wordprocessingDrawing" xmlns:wp="http://schemas.openxmlformats.org/drawingml/2006/wordprocessingDrawing" xmlns:w10="urn:schemas-microsoft-com:office:word" xmlns:w="http://schemas.openxmlformats.org/wordprocessingml/2006/main" xmlns:w14="http://schemas.microsoft.com/office/word/2010/wordml" xmlns:w15="http://schemas.microsoft.com/office/word/2012/wordml" xmlns:w16cid="http://schemas.microsoft.com/office/word/2016/wordml/cid" xmlns:w16se="http://schemas.microsoft.com/office/word/2015/wordml/symex" xmlns:wpg="http://schemas.microsoft.com/office/word/2010/wordprocessingGroup" xmlns:wpi="http://schemas.microsoft.com/office/word/2010/wordprocessingInk" xmlns:wne="http://schemas.microsoft.com/office/word/2006/wordml" xmlns:wps="http://schemas.microsoft.com/office/word/2010/wordprocessingShape" mc:Ignorable="w14 w15 w16se w16cid wp14">
   <w:p>
     <w:pPr>
       <w:pStyle w:val="rodap"/>
@@ -1509,7 +1520,7 @@
 </file>
 
 <file path=word/footnotes.xml><?xml version="1.0" encoding="utf-8"?>
-<w:footnotes xmlns:wpc="http://schemas.microsoft.com/office/word/2010/wordprocessingCanvas" xmlns:cx="http://schemas.microsoft.com/office/drawing/2014/chartex" xmlns:mc="http://schemas.openxmlformats.org/markup-compatibility/2006" xmlns:o="urn:schemas-microsoft-com:office:office" xmlns:r="http://schemas.openxmlformats.org/officeDocument/2006/relationships" xmlns:m="http://schemas.openxmlformats.org/officeDocument/2006/math" xmlns:v="urn:schemas-microsoft-com:vml" xmlns:wp14="http://schemas.microsoft.com/office/word/2010/wordprocessingDrawing" xmlns:wp="http://schemas.openxmlformats.org/drawingml/2006/wordprocessingDrawing" xmlns:w10="urn:schemas-microsoft-com:office:word" xmlns:w="http://schemas.openxmlformats.org/wordprocessingml/2006/main" xmlns:w14="http://schemas.microsoft.com/office/word/2010/wordml" xmlns:w15="http://schemas.microsoft.com/office/word/2012/wordml" xmlns:w16se="http://schemas.microsoft.com/office/word/2015/wordml/symex" xmlns:wpg="http://schemas.microsoft.com/office/word/2010/wordprocessingGroup" xmlns:wpi="http://schemas.microsoft.com/office/word/2010/wordprocessingInk" xmlns:wne="http://schemas.microsoft.com/office/word/2006/wordml" xmlns:wps="http://schemas.microsoft.com/office/word/2010/wordprocessingShape" mc:Ignorable="w14 w15 w16se wp14">
+<w:footnotes xmlns:wpc="http://schemas.microsoft.com/office/word/2010/wordprocessingCanvas" xmlns:cx="http://schemas.microsoft.com/office/drawing/2014/chartex" xmlns:cx1="http://schemas.microsoft.com/office/drawing/2015/9/8/chartex" xmlns:cx2="http://schemas.microsoft.com/office/drawing/2015/10/21/chartex" xmlns:cx3="http://schemas.microsoft.com/office/drawing/2016/5/9/chartex" xmlns:cx4="http://schemas.microsoft.com/office/drawing/2016/5/10/chartex" xmlns:cx5="http://schemas.microsoft.com/office/drawing/2016/5/11/chartex" xmlns:cx6="http://schemas.microsoft.com/office/drawing/2016/5/12/chartex" xmlns:cx7="http://schemas.microsoft.com/office/drawing/2016/5/13/chartex" xmlns:cx8="http://schemas.microsoft.com/office/drawing/2016/5/14/chartex" xmlns:mc="http://schemas.openxmlformats.org/markup-compatibility/2006" xmlns:aink="http://schemas.microsoft.com/office/drawing/2016/ink" xmlns:am3d="http://schemas.microsoft.com/office/drawing/2017/model3d" xmlns:o="urn:schemas-microsoft-com:office:office" xmlns:r="http://schemas.openxmlformats.org/officeDocument/2006/relationships" xmlns:m="http://schemas.openxmlformats.org/officeDocument/2006/math" xmlns:v="urn:schemas-microsoft-com:vml" xmlns:wp14="http://schemas.microsoft.com/office/word/2010/wordprocessingDrawing" xmlns:wp="http://schemas.openxmlformats.org/drawingml/2006/wordprocessingDrawing" xmlns:w10="urn:schemas-microsoft-com:office:word" xmlns:w="http://schemas.openxmlformats.org/wordprocessingml/2006/main" xmlns:w14="http://schemas.microsoft.com/office/word/2010/wordml" xmlns:w15="http://schemas.microsoft.com/office/word/2012/wordml" xmlns:w16cid="http://schemas.microsoft.com/office/word/2016/wordml/cid" xmlns:w16se="http://schemas.microsoft.com/office/word/2015/wordml/symex" xmlns:wpg="http://schemas.microsoft.com/office/word/2010/wordprocessingGroup" xmlns:wpi="http://schemas.microsoft.com/office/word/2010/wordprocessingInk" xmlns:wne="http://schemas.microsoft.com/office/word/2006/wordml" xmlns:wps="http://schemas.microsoft.com/office/word/2010/wordprocessingShape" mc:Ignorable="w14 w15 w16se w16cid wp14">
   <w:footnote w:type="separator" w:id="-1">
     <w:p>
       <w:pPr>
@@ -1534,7 +1545,7 @@
 </file>
 
 <file path=word/numbering.xml><?xml version="1.0" encoding="utf-8"?>
-<w:numbering xmlns:wpc="http://schemas.microsoft.com/office/word/2010/wordprocessingCanvas" xmlns:cx="http://schemas.microsoft.com/office/drawing/2014/chartex" xmlns:mc="http://schemas.openxmlformats.org/markup-compatibility/2006" xmlns:o="urn:schemas-microsoft-com:office:office" xmlns:r="http://schemas.openxmlformats.org/officeDocument/2006/relationships" xmlns:m="http://schemas.openxmlformats.org/officeDocument/2006/math" xmlns:v="urn:schemas-microsoft-com:vml" xmlns:wp14="http://schemas.microsoft.com/office/word/2010/wordprocessingDrawing" xmlns:wp="http://schemas.openxmlformats.org/drawingml/2006/wordprocessingDrawing" xmlns:w10="urn:schemas-microsoft-com:office:word" xmlns:w="http://schemas.openxmlformats.org/wordprocessingml/2006/main" xmlns:w14="http://schemas.microsoft.com/office/word/2010/wordml" xmlns:w15="http://schemas.microsoft.com/office/word/2012/wordml" xmlns:w16se="http://schemas.microsoft.com/office/word/2015/wordml/symex" xmlns:wpg="http://schemas.microsoft.com/office/word/2010/wordprocessingGroup" xmlns:wpi="http://schemas.microsoft.com/office/word/2010/wordprocessingInk" xmlns:wne="http://schemas.microsoft.com/office/word/2006/wordml" xmlns:wps="http://schemas.microsoft.com/office/word/2010/wordprocessingShape" mc:Ignorable="w14 w15 w16se wp14">
+<w:numbering xmlns:wpc="http://schemas.microsoft.com/office/word/2010/wordprocessingCanvas" xmlns:cx="http://schemas.microsoft.com/office/drawing/2014/chartex" xmlns:cx1="http://schemas.microsoft.com/office/drawing/2015/9/8/chartex" xmlns:cx2="http://schemas.microsoft.com/office/drawing/2015/10/21/chartex" xmlns:cx3="http://schemas.microsoft.com/office/drawing/2016/5/9/chartex" xmlns:cx4="http://schemas.microsoft.com/office/drawing/2016/5/10/chartex" xmlns:cx5="http://schemas.microsoft.com/office/drawing/2016/5/11/chartex" xmlns:cx6="http://schemas.microsoft.com/office/drawing/2016/5/12/chartex" xmlns:cx7="http://schemas.microsoft.com/office/drawing/2016/5/13/chartex" xmlns:cx8="http://schemas.microsoft.com/office/drawing/2016/5/14/chartex" xmlns:mc="http://schemas.openxmlformats.org/markup-compatibility/2006" xmlns:aink="http://schemas.microsoft.com/office/drawing/2016/ink" xmlns:am3d="http://schemas.microsoft.com/office/drawing/2017/model3d" xmlns:o="urn:schemas-microsoft-com:office:office" xmlns:r="http://schemas.openxmlformats.org/officeDocument/2006/relationships" xmlns:m="http://schemas.openxmlformats.org/officeDocument/2006/math" xmlns:v="urn:schemas-microsoft-com:vml" xmlns:wp14="http://schemas.microsoft.com/office/word/2010/wordprocessingDrawing" xmlns:wp="http://schemas.openxmlformats.org/drawingml/2006/wordprocessingDrawing" xmlns:w10="urn:schemas-microsoft-com:office:word" xmlns:w="http://schemas.openxmlformats.org/wordprocessingml/2006/main" xmlns:w14="http://schemas.microsoft.com/office/word/2010/wordml" xmlns:w15="http://schemas.microsoft.com/office/word/2012/wordml" xmlns:w16cid="http://schemas.microsoft.com/office/word/2016/wordml/cid" xmlns:w16se="http://schemas.microsoft.com/office/word/2015/wordml/symex" xmlns:wpg="http://schemas.microsoft.com/office/word/2010/wordprocessingGroup" xmlns:wpi="http://schemas.microsoft.com/office/word/2010/wordprocessingInk" xmlns:wne="http://schemas.microsoft.com/office/word/2006/wordml" xmlns:wps="http://schemas.microsoft.com/office/word/2010/wordprocessingShape" mc:Ignorable="w14 w15 w16se w16cid wp14">
   <w:abstractNum w:abstractNumId="0" w15:restartNumberingAfterBreak="0">
     <w:nsid w:val="1D835B5A"/>
     <w:multiLevelType w:val="hybridMultilevel"/>
@@ -1930,7 +1941,7 @@
 </file>
 
 <file path=word/styles.xml><?xml version="1.0" encoding="utf-8"?>
-<w:styles xmlns:mc="http://schemas.openxmlformats.org/markup-compatibility/2006" xmlns:r="http://schemas.openxmlformats.org/officeDocument/2006/relationships" xmlns:w="http://schemas.openxmlformats.org/wordprocessingml/2006/main" xmlns:w14="http://schemas.microsoft.com/office/word/2010/wordml" xmlns:w15="http://schemas.microsoft.com/office/word/2012/wordml" xmlns:w16se="http://schemas.microsoft.com/office/word/2015/wordml/symex" mc:Ignorable="w14 w15 w16se">
+<w:styles xmlns:mc="http://schemas.openxmlformats.org/markup-compatibility/2006" xmlns:r="http://schemas.openxmlformats.org/officeDocument/2006/relationships" xmlns:w="http://schemas.openxmlformats.org/wordprocessingml/2006/main" xmlns:w14="http://schemas.microsoft.com/office/word/2010/wordml" xmlns:w15="http://schemas.microsoft.com/office/word/2012/wordml" xmlns:w16cid="http://schemas.microsoft.com/office/word/2016/wordml/cid" xmlns:w16se="http://schemas.microsoft.com/office/word/2015/wordml/symex" mc:Ignorable="w14 w15 w16se w16cid">
   <w:docDefaults>
     <w:rPrDefault>
       <w:rPr>
@@ -1945,7 +1956,7 @@
       </w:pPr>
     </w:pPrDefault>
   </w:docDefaults>
-  <w:latentStyles w:defLockedState="0" w:defUIPriority="99" w:defSemiHidden="0" w:defUnhideWhenUsed="0" w:defQFormat="0" w:count="371">
+  <w:latentStyles w:defLockedState="0" w:defUIPriority="99" w:defSemiHidden="0" w:defUnhideWhenUsed="0" w:defQFormat="0" w:count="377">
     <w:lsdException w:name="Normal" w:uiPriority="0" w:qFormat="1"/>
     <w:lsdException w:name="heading 1" w:uiPriority="9" w:qFormat="1"/>
     <w:lsdException w:name="heading 2" w:semiHidden="1" w:uiPriority="9" w:unhideWhenUsed="1" w:qFormat="1"/>
@@ -2093,11 +2104,8 @@
     <w:lsdException w:name="Table 3D effects 3" w:semiHidden="1" w:unhideWhenUsed="1"/>
     <w:lsdException w:name="Table Contemporary" w:semiHidden="1" w:unhideWhenUsed="1"/>
     <w:lsdException w:name="Table Elegant" w:semiHidden="1" w:unhideWhenUsed="1"/>
-    <w:lsdException w:name="Table Professional" w:semiHidden="1" w:unhideWhenUsed="1"/>
     <w:lsdException w:name="Table Subtle 1" w:semiHidden="1" w:unhideWhenUsed="1"/>
     <w:lsdException w:name="Table Subtle 2" w:semiHidden="1" w:unhideWhenUsed="1"/>
-    <w:lsdException w:name="Table Web 1" w:semiHidden="1" w:unhideWhenUsed="1"/>
-    <w:lsdException w:name="Table Web 2" w:semiHidden="1" w:unhideWhenUsed="1"/>
     <w:lsdException w:name="Table Web 3" w:semiHidden="1" w:unhideWhenUsed="1"/>
     <w:lsdException w:name="Balloon Text" w:semiHidden="1" w:unhideWhenUsed="1"/>
     <w:lsdException w:name="Table Grid" w:uiPriority="39"/>
@@ -2317,6 +2325,12 @@
     <w:lsdException w:name="List Table 5 Dark Accent 6" w:uiPriority="50"/>
     <w:lsdException w:name="List Table 6 Colorful Accent 6" w:uiPriority="51"/>
     <w:lsdException w:name="List Table 7 Colorful Accent 6" w:uiPriority="52"/>
+    <w:lsdException w:name="Mention" w:semiHidden="1" w:unhideWhenUsed="1"/>
+    <w:lsdException w:name="Smart Hyperlink" w:semiHidden="1" w:unhideWhenUsed="1"/>
+    <w:lsdException w:name="Hashtag" w:semiHidden="1" w:unhideWhenUsed="1"/>
+    <w:lsdException w:name="Unresolved Mention" w:semiHidden="1" w:unhideWhenUsed="1"/>
+    <w:lsdException w:name="Smart Link" w:semiHidden="1" w:unhideWhenUsed="1"/>
+    <w:lsdException w:name="Smart Link Error" w:semiHidden="1" w:unhideWhenUsed="1"/>
   </w:latentStyles>
   <w:style w:type="paragraph" w:default="1" w:styleId="Normal">
     <w:name w:val="Normal"/>
@@ -3230,7 +3244,7 @@
 </file>
 
 <file path=word/glossary/document.xml><?xml version="1.0" encoding="utf-8"?>
-<w:glossaryDocument xmlns:wpc="http://schemas.microsoft.com/office/word/2010/wordprocessingCanvas" xmlns:cx="http://schemas.microsoft.com/office/drawing/2014/chartex" xmlns:mc="http://schemas.openxmlformats.org/markup-compatibility/2006" xmlns:o="urn:schemas-microsoft-com:office:office" xmlns:r="http://schemas.openxmlformats.org/officeDocument/2006/relationships" xmlns:m="http://schemas.openxmlformats.org/officeDocument/2006/math" xmlns:v="urn:schemas-microsoft-com:vml" xmlns:wp14="http://schemas.microsoft.com/office/word/2010/wordprocessingDrawing" xmlns:wp="http://schemas.openxmlformats.org/drawingml/2006/wordprocessingDrawing" xmlns:w10="urn:schemas-microsoft-com:office:word" xmlns:w="http://schemas.openxmlformats.org/wordprocessingml/2006/main" xmlns:w14="http://schemas.microsoft.com/office/word/2010/wordml" xmlns:w15="http://schemas.microsoft.com/office/word/2012/wordml" xmlns:w16se="http://schemas.microsoft.com/office/word/2015/wordml/symex" xmlns:wpg="http://schemas.microsoft.com/office/word/2010/wordprocessingGroup" xmlns:wpi="http://schemas.microsoft.com/office/word/2010/wordprocessingInk" xmlns:wne="http://schemas.microsoft.com/office/word/2006/wordml" xmlns:wps="http://schemas.microsoft.com/office/word/2010/wordprocessingShape" mc:Ignorable="w14 w15 w16se wp14">
+<w:glossaryDocument xmlns:wpc="http://schemas.microsoft.com/office/word/2010/wordprocessingCanvas" xmlns:cx="http://schemas.microsoft.com/office/drawing/2014/chartex" xmlns:cx1="http://schemas.microsoft.com/office/drawing/2015/9/8/chartex" xmlns:cx2="http://schemas.microsoft.com/office/drawing/2015/10/21/chartex" xmlns:cx3="http://schemas.microsoft.com/office/drawing/2016/5/9/chartex" xmlns:cx4="http://schemas.microsoft.com/office/drawing/2016/5/10/chartex" xmlns:cx5="http://schemas.microsoft.com/office/drawing/2016/5/11/chartex" xmlns:cx6="http://schemas.microsoft.com/office/drawing/2016/5/12/chartex" xmlns:cx7="http://schemas.microsoft.com/office/drawing/2016/5/13/chartex" xmlns:cx8="http://schemas.microsoft.com/office/drawing/2016/5/14/chartex" xmlns:mc="http://schemas.openxmlformats.org/markup-compatibility/2006" xmlns:aink="http://schemas.microsoft.com/office/drawing/2016/ink" xmlns:am3d="http://schemas.microsoft.com/office/drawing/2017/model3d" xmlns:o="urn:schemas-microsoft-com:office:office" xmlns:r="http://schemas.openxmlformats.org/officeDocument/2006/relationships" xmlns:m="http://schemas.openxmlformats.org/officeDocument/2006/math" xmlns:v="urn:schemas-microsoft-com:vml" xmlns:wp14="http://schemas.microsoft.com/office/word/2010/wordprocessingDrawing" xmlns:wp="http://schemas.openxmlformats.org/drawingml/2006/wordprocessingDrawing" xmlns:w10="urn:schemas-microsoft-com:office:word" xmlns:w="http://schemas.openxmlformats.org/wordprocessingml/2006/main" xmlns:w14="http://schemas.microsoft.com/office/word/2010/wordml" xmlns:w15="http://schemas.microsoft.com/office/word/2012/wordml" xmlns:w16cid="http://schemas.microsoft.com/office/word/2016/wordml/cid" xmlns:w16se="http://schemas.microsoft.com/office/word/2015/wordml/symex" xmlns:wpg="http://schemas.microsoft.com/office/word/2010/wordprocessingGroup" xmlns:wpi="http://schemas.microsoft.com/office/word/2010/wordprocessingInk" xmlns:wne="http://schemas.microsoft.com/office/word/2006/wordml" xmlns:wps="http://schemas.microsoft.com/office/word/2010/wordprocessingShape" mc:Ignorable="w14 w15 w16se w16cid wp14">
   <w:docParts>
     <w:docPart>
       <w:docPartPr>
@@ -3289,7 +3303,7 @@
 </file>
 
 <file path=word/glossary/fontTable.xml><?xml version="1.0" encoding="utf-8"?>
-<w:fonts xmlns:mc="http://schemas.openxmlformats.org/markup-compatibility/2006" xmlns:r="http://schemas.openxmlformats.org/officeDocument/2006/relationships" xmlns:w="http://schemas.openxmlformats.org/wordprocessingml/2006/main" xmlns:w14="http://schemas.microsoft.com/office/word/2010/wordml" xmlns:w15="http://schemas.microsoft.com/office/word/2012/wordml" xmlns:w16se="http://schemas.microsoft.com/office/word/2015/wordml/symex" mc:Ignorable="w14 w15 w16se">
+<w:fonts xmlns:mc="http://schemas.openxmlformats.org/markup-compatibility/2006" xmlns:r="http://schemas.openxmlformats.org/officeDocument/2006/relationships" xmlns:w="http://schemas.openxmlformats.org/wordprocessingml/2006/main" xmlns:w14="http://schemas.microsoft.com/office/word/2010/wordml" xmlns:w15="http://schemas.microsoft.com/office/word/2012/wordml" xmlns:w16cid="http://schemas.microsoft.com/office/word/2016/wordml/cid" xmlns:w16se="http://schemas.microsoft.com/office/word/2015/wordml/symex" mc:Ignorable="w14 w15 w16se w16cid">
   <w:font w:name="Symbol">
     <w:panose1 w:val="05050102010706020507"/>
     <w:charset w:val="02"/>
@@ -3353,20 +3367,20 @@
     <w:charset w:val="00"/>
     <w:family w:val="swiss"/>
     <w:pitch w:val="variable"/>
-    <w:sig w:usb0="E0002AFF" w:usb1="C000247B" w:usb2="00000009" w:usb3="00000000" w:csb0="000001FF" w:csb1="00000000"/>
+    <w:sig w:usb0="E4002EFF" w:usb1="C000247B" w:usb2="00000009" w:usb3="00000000" w:csb0="000001FF" w:csb1="00000000"/>
   </w:font>
   <w:font w:name="Calibri Light">
     <w:panose1 w:val="020F0302020204030204"/>
     <w:charset w:val="00"/>
     <w:family w:val="swiss"/>
     <w:pitch w:val="variable"/>
-    <w:sig w:usb0="E0002AFF" w:usb1="C000247B" w:usb2="00000009" w:usb3="00000000" w:csb0="000001FF" w:csb1="00000000"/>
+    <w:sig w:usb0="E4002EFF" w:usb1="C000247B" w:usb2="00000009" w:usb3="00000000" w:csb0="000001FF" w:csb1="00000000"/>
   </w:font>
 </w:fonts>
 </file>
 
 <file path=word/glossary/settings.xml><?xml version="1.0" encoding="utf-8"?>
-<w:settings xmlns:mc="http://schemas.openxmlformats.org/markup-compatibility/2006" xmlns:o="urn:schemas-microsoft-com:office:office" xmlns:r="http://schemas.openxmlformats.org/officeDocument/2006/relationships" xmlns:m="http://schemas.openxmlformats.org/officeDocument/2006/math" xmlns:v="urn:schemas-microsoft-com:vml" xmlns:w10="urn:schemas-microsoft-com:office:word" xmlns:w="http://schemas.openxmlformats.org/wordprocessingml/2006/main" xmlns:w14="http://schemas.microsoft.com/office/word/2010/wordml" xmlns:w15="http://schemas.microsoft.com/office/word/2012/wordml" xmlns:w16se="http://schemas.microsoft.com/office/word/2015/wordml/symex" xmlns:sl="http://schemas.openxmlformats.org/schemaLibrary/2006/main" mc:Ignorable="w14 w15 w16se">
+<w:settings xmlns:mc="http://schemas.openxmlformats.org/markup-compatibility/2006" xmlns:o="urn:schemas-microsoft-com:office:office" xmlns:r="http://schemas.openxmlformats.org/officeDocument/2006/relationships" xmlns:m="http://schemas.openxmlformats.org/officeDocument/2006/math" xmlns:v="urn:schemas-microsoft-com:vml" xmlns:w10="urn:schemas-microsoft-com:office:word" xmlns:w="http://schemas.openxmlformats.org/wordprocessingml/2006/main" xmlns:w14="http://schemas.microsoft.com/office/word/2010/wordml" xmlns:w15="http://schemas.microsoft.com/office/word/2012/wordml" xmlns:w16cid="http://schemas.microsoft.com/office/word/2016/wordml/cid" xmlns:w16se="http://schemas.microsoft.com/office/word/2015/wordml/symex" xmlns:sl="http://schemas.openxmlformats.org/schemaLibrary/2006/main" mc:Ignorable="w14 w15 w16se w16cid">
   <w:view w:val="normal"/>
   <w:defaultTabStop w:val="708"/>
   <w:hyphenationZone w:val="425"/>
@@ -3378,6 +3392,7 @@
     <w:compatSetting w:name="enableOpenTypeFeatures" w:uri="http://schemas.microsoft.com/office/word" w:val="1"/>
     <w:compatSetting w:name="doNotFlipMirrorIndents" w:uri="http://schemas.microsoft.com/office/word" w:val="1"/>
     <w:compatSetting w:name="differentiateMultirowTableHeaders" w:uri="http://schemas.microsoft.com/office/word" w:val="1"/>
+    <w:compatSetting w:name="useWord2013TrackBottomHyphenation" w:uri="http://schemas.microsoft.com/office/word" w:val="1"/>
   </w:compat>
   <w:rsids>
     <w:rsidRoot w:val="00406E44"/>
@@ -3389,6 +3404,7 @@
     <w:rsid w:val="007663D2"/>
     <w:rsid w:val="00973DEF"/>
     <w:rsid w:val="00973EE1"/>
+    <w:rsid w:val="009F3F33"/>
     <w:rsid w:val="00AC3D2E"/>
   </w:rsids>
   <m:mathPr>
@@ -3413,7 +3429,7 @@
 </file>
 
 <file path=word/glossary/styles.xml><?xml version="1.0" encoding="utf-8"?>
-<w:styles xmlns:mc="http://schemas.openxmlformats.org/markup-compatibility/2006" xmlns:r="http://schemas.openxmlformats.org/officeDocument/2006/relationships" xmlns:w="http://schemas.openxmlformats.org/wordprocessingml/2006/main" xmlns:w14="http://schemas.microsoft.com/office/word/2010/wordml" xmlns:w15="http://schemas.microsoft.com/office/word/2012/wordml" xmlns:w16se="http://schemas.microsoft.com/office/word/2015/wordml/symex" mc:Ignorable="w14 w15 w16se">
+<w:styles xmlns:mc="http://schemas.openxmlformats.org/markup-compatibility/2006" xmlns:r="http://schemas.openxmlformats.org/officeDocument/2006/relationships" xmlns:w="http://schemas.openxmlformats.org/wordprocessingml/2006/main" xmlns:w14="http://schemas.microsoft.com/office/word/2010/wordml" xmlns:w15="http://schemas.microsoft.com/office/word/2012/wordml" xmlns:w16cid="http://schemas.microsoft.com/office/word/2016/wordml/cid" xmlns:w16se="http://schemas.microsoft.com/office/word/2015/wordml/symex" mc:Ignorable="w14 w15 w16se w16cid">
   <w:docDefaults>
     <w:rPrDefault>
       <w:rPr>
@@ -3429,7 +3445,7 @@
       </w:pPr>
     </w:pPrDefault>
   </w:docDefaults>
-  <w:latentStyles w:defLockedState="0" w:defUIPriority="99" w:defSemiHidden="0" w:defUnhideWhenUsed="0" w:defQFormat="0" w:count="371">
+  <w:latentStyles w:defLockedState="0" w:defUIPriority="99" w:defSemiHidden="0" w:defUnhideWhenUsed="0" w:defQFormat="0" w:count="377">
     <w:lsdException w:name="Normal" w:uiPriority="0" w:qFormat="1"/>
     <w:lsdException w:name="heading 1" w:uiPriority="9" w:qFormat="1"/>
     <w:lsdException w:name="heading 2" w:semiHidden="1" w:uiPriority="9" w:unhideWhenUsed="1" w:qFormat="1"/>
@@ -3577,11 +3593,8 @@
     <w:lsdException w:name="Table 3D effects 3" w:semiHidden="1" w:unhideWhenUsed="1"/>
     <w:lsdException w:name="Table Contemporary" w:semiHidden="1" w:unhideWhenUsed="1"/>
     <w:lsdException w:name="Table Elegant" w:semiHidden="1" w:unhideWhenUsed="1"/>
-    <w:lsdException w:name="Table Professional" w:semiHidden="1" w:unhideWhenUsed="1"/>
     <w:lsdException w:name="Table Subtle 1" w:semiHidden="1" w:unhideWhenUsed="1"/>
     <w:lsdException w:name="Table Subtle 2" w:semiHidden="1" w:unhideWhenUsed="1"/>
-    <w:lsdException w:name="Table Web 1" w:semiHidden="1" w:unhideWhenUsed="1"/>
-    <w:lsdException w:name="Table Web 2" w:semiHidden="1" w:unhideWhenUsed="1"/>
     <w:lsdException w:name="Table Web 3" w:semiHidden="1" w:unhideWhenUsed="1"/>
     <w:lsdException w:name="Balloon Text" w:semiHidden="1" w:unhideWhenUsed="1"/>
     <w:lsdException w:name="Table Grid" w:uiPriority="39"/>
@@ -3801,6 +3814,12 @@
     <w:lsdException w:name="List Table 5 Dark Accent 6" w:uiPriority="50"/>
     <w:lsdException w:name="List Table 6 Colorful Accent 6" w:uiPriority="51"/>
     <w:lsdException w:name="List Table 7 Colorful Accent 6" w:uiPriority="52"/>
+    <w:lsdException w:name="Mention" w:semiHidden="1" w:unhideWhenUsed="1"/>
+    <w:lsdException w:name="Smart Hyperlink" w:semiHidden="1" w:unhideWhenUsed="1"/>
+    <w:lsdException w:name="Hashtag" w:semiHidden="1" w:unhideWhenUsed="1"/>
+    <w:lsdException w:name="Unresolved Mention" w:semiHidden="1" w:unhideWhenUsed="1"/>
+    <w:lsdException w:name="Smart Link" w:semiHidden="1" w:unhideWhenUsed="1"/>
+    <w:lsdException w:name="Smart Link Error" w:semiHidden="1" w:unhideWhenUsed="1"/>
   </w:latentStyles>
   <w:style w:type="paragraph" w:default="1" w:styleId="Normal">
     <w:name w:val="Normal"/>
@@ -3861,7 +3880,7 @@
 </file>
 
 <file path=word/glossary/webSettings.xml><?xml version="1.0" encoding="utf-8"?>
-<w:webSettings xmlns:mc="http://schemas.openxmlformats.org/markup-compatibility/2006" xmlns:r="http://schemas.openxmlformats.org/officeDocument/2006/relationships" xmlns:w="http://schemas.openxmlformats.org/wordprocessingml/2006/main" xmlns:w14="http://schemas.microsoft.com/office/word/2010/wordml" xmlns:w15="http://schemas.microsoft.com/office/word/2012/wordml" xmlns:w16se="http://schemas.microsoft.com/office/word/2015/wordml/symex" mc:Ignorable="w14 w15 w16se">
+<w:webSettings xmlns:mc="http://schemas.openxmlformats.org/markup-compatibility/2006" xmlns:r="http://schemas.openxmlformats.org/officeDocument/2006/relationships" xmlns:w="http://schemas.openxmlformats.org/wordprocessingml/2006/main" xmlns:w14="http://schemas.microsoft.com/office/word/2010/wordml" xmlns:w15="http://schemas.microsoft.com/office/word/2012/wordml" xmlns:w16cid="http://schemas.microsoft.com/office/word/2016/wordml/cid" xmlns:w16se="http://schemas.microsoft.com/office/word/2015/wordml/symex" mc:Ignorable="w14 w15 w16se w16cid">
   <w:optimizeForBrowser/>
   <w:allowPNG/>
 </w:webSettings>
@@ -4109,7 +4128,7 @@
 </file>
 
 <file path=customXml/itemProps3.xml><?xml version="1.0" encoding="utf-8"?>
-<ds:datastoreItem xmlns:ds="http://schemas.openxmlformats.org/officeDocument/2006/customXml" ds:itemID="{37146779-429B-438E-BF0A-07B7BD684A02}">
+<ds:datastoreItem xmlns:ds="http://schemas.openxmlformats.org/officeDocument/2006/customXml" ds:itemID="{3C580E86-74F7-4798-A035-96E739F162D9}">
   <ds:schemaRefs>
     <ds:schemaRef ds:uri="http://schemas.openxmlformats.org/officeDocument/2006/bibliography"/>
   </ds:schemaRefs>

</xml_diff>

<commit_message>
Melhora estrutura dos documentos
</commit_message>
<xml_diff>
--- a/Diario_bordo/Diario_de_bordo-tecnico-manha.docx
+++ b/Diario_bordo/Diario_de_bordo-tecnico-manha.docx
@@ -643,7 +643,7 @@
       <w:sdtPr>
         <w:rPr>
           <w:rFonts w:asciiTheme="minorHAnsi" w:eastAsiaTheme="minorEastAsia" w:hAnsiTheme="minorHAnsi" w:cstheme="minorBidi"/>
-          <w:b w:val="0"/>
+          <w:b/>
           <w:color w:val="4C483D" w:themeColor="text2"/>
           <w:sz w:val="20"/>
           <w:szCs w:val="20"/>
@@ -652,8 +652,11 @@
       </w:sdtPr>
       <w:sdtEndPr>
         <w:rPr>
+          <w:b w:val="0"/>
           <w:bCs/>
           <w:noProof/>
+          <w:kern w:val="0"/>
+          <w:lang w:eastAsia="pt-BR"/>
         </w:rPr>
       </w:sdtEndPr>
       <w:sdtContent>
@@ -661,7 +664,7 @@
           <w:sdtPr>
             <w:rPr>
               <w:rFonts w:asciiTheme="minorHAnsi" w:eastAsiaTheme="minorEastAsia" w:hAnsiTheme="minorHAnsi" w:cstheme="minorBidi"/>
-              <w:b w:val="0"/>
+              <w:b/>
               <w:color w:val="4C483D" w:themeColor="text2"/>
               <w:sz w:val="20"/>
               <w:szCs w:val="20"/>
@@ -674,18 +677,23 @@
           </w:sdtPr>
           <w:sdtEndPr>
             <w:rPr>
+              <w:b w:val="0"/>
               <w:bCs/>
+              <w:kern w:val="0"/>
+              <w:lang w:eastAsia="pt-BR"/>
             </w:rPr>
           </w:sdtEndPr>
           <w:sdtContent>
             <w:p>
               <w:pPr>
-                <w:pStyle w:val="Cabealhodondice"/>
+                <w:pStyle w:val="Ttulo10"/>
               </w:pPr>
               <w:r>
                 <w:t>Sumário</w:t>
               </w:r>
             </w:p>
+            <w:bookmarkStart w:id="0" w:name="_GoBack"/>
+            <w:bookmarkEnd w:id="0"/>
             <w:p>
               <w:pPr>
                 <w:pStyle w:val="Sumrio1"/>
@@ -727,7 +735,7 @@
                 </w:rPr>
                 <w:fldChar w:fldCharType="separate"/>
               </w:r>
-              <w:hyperlink w:anchor="_Toc17299356" w:history="1">
+              <w:hyperlink w:anchor="_Toc17300623" w:history="1">
                 <w:r>
                   <w:rPr>
                     <w:rStyle w:val="Hyperlink"/>
@@ -754,7 +762,7 @@
                     <w:noProof/>
                     <w:webHidden/>
                   </w:rPr>
-                  <w:instrText xml:space="preserve"> PAGEREF _Toc17299356 \h </w:instrText>
+                  <w:instrText xml:space="preserve"> PAGEREF _Toc17300623 \h </w:instrText>
                 </w:r>
                 <w:r>
                   <w:rPr>
@@ -794,7 +802,7 @@
                   <w:szCs w:val="22"/>
                 </w:rPr>
               </w:pPr>
-              <w:hyperlink w:anchor="_Toc17299357" w:history="1">
+              <w:hyperlink w:anchor="_Toc17300624" w:history="1">
                 <w:r>
                   <w:rPr>
                     <w:rStyle w:val="Hyperlink"/>
@@ -815,7 +823,7 @@
                   <w:szCs w:val="22"/>
                 </w:rPr>
               </w:pPr>
-              <w:hyperlink w:anchor="_Toc17299358" w:history="1">
+              <w:hyperlink w:anchor="_Toc17300625" w:history="1">
                 <w:r>
                   <w:rPr>
                     <w:rStyle w:val="Hyperlink"/>
@@ -842,7 +850,7 @@
                     <w:noProof/>
                     <w:webHidden/>
                   </w:rPr>
-                  <w:instrText xml:space="preserve"> PAGEREF _Toc17299358 \h </w:instrText>
+                  <w:instrText xml:space="preserve"> PAGEREF _Toc17300625 \h </w:instrText>
                 </w:r>
                 <w:r>
                   <w:rPr>
@@ -882,7 +890,7 @@
                   <w:szCs w:val="22"/>
                 </w:rPr>
               </w:pPr>
-              <w:hyperlink w:anchor="_Toc17299359" w:history="1">
+              <w:hyperlink w:anchor="_Toc17300626" w:history="1">
                 <w:r>
                   <w:rPr>
                     <w:rStyle w:val="Hyperlink"/>
@@ -903,7 +911,7 @@
                   <w:szCs w:val="22"/>
                 </w:rPr>
               </w:pPr>
-              <w:hyperlink w:anchor="_Toc17299360" w:history="1">
+              <w:hyperlink w:anchor="_Toc17300627" w:history="1">
                 <w:r>
                   <w:rPr>
                     <w:rStyle w:val="Hyperlink"/>
@@ -930,7 +938,7 @@
                     <w:noProof/>
                     <w:webHidden/>
                   </w:rPr>
-                  <w:instrText xml:space="preserve"> PAGEREF _Toc17299360 \h </w:instrText>
+                  <w:instrText xml:space="preserve"> PAGEREF _Toc17300627 \h </w:instrText>
                 </w:r>
                 <w:r>
                   <w:rPr>
@@ -970,51 +978,13 @@
                   <w:szCs w:val="22"/>
                 </w:rPr>
               </w:pPr>
-              <w:hyperlink w:anchor="_Toc17299361" w:history="1">
+              <w:hyperlink w:anchor="_Toc17300628" w:history="1">
                 <w:r>
                   <w:rPr>
                     <w:rStyle w:val="Hyperlink"/>
                     <w:noProof/>
                   </w:rPr>
                   <w:t>Semana 1</w:t>
-                </w:r>
-              </w:hyperlink>
-            </w:p>
-            <w:p>
-              <w:pPr>
-                <w:pStyle w:val="Sumrio2"/>
-                <w:rPr>
-                  <w:noProof/>
-                  <w:color w:val="auto"/>
-                  <w:szCs w:val="22"/>
-                </w:rPr>
-              </w:pPr>
-              <w:hyperlink w:anchor="_Toc17299362" w:history="1">
-                <w:r>
-                  <w:rPr>
-                    <w:rStyle w:val="Hyperlink"/>
-                    <w:noProof/>
-                  </w:rPr>
-                  <w:t>Resumo da semana 1</w:t>
-                </w:r>
-              </w:hyperlink>
-            </w:p>
-            <w:p>
-              <w:pPr>
-                <w:pStyle w:val="Sumrio2"/>
-                <w:rPr>
-                  <w:noProof/>
-                  <w:color w:val="auto"/>
-                  <w:szCs w:val="22"/>
-                </w:rPr>
-              </w:pPr>
-              <w:hyperlink w:anchor="_Toc17299363" w:history="1">
-                <w:r>
-                  <w:rPr>
-                    <w:rStyle w:val="Hyperlink"/>
-                    <w:noProof/>
-                  </w:rPr>
-                  <w:t>Acertos/Erros</w:t>
                 </w:r>
               </w:hyperlink>
             </w:p>
@@ -1047,12 +1017,12 @@
       <w:pPr>
         <w:pStyle w:val="cabealho1"/>
       </w:pPr>
-      <w:bookmarkStart w:id="0" w:name="_Toc17299356"/>
+      <w:bookmarkStart w:id="1" w:name="_Toc17300623"/>
       <w:r>
         <w:lastRenderedPageBreak/>
         <w:t>Resumo</w:t>
       </w:r>
-      <w:bookmarkEnd w:id="0"/>
+      <w:bookmarkEnd w:id="1"/>
       <w:r>
         <w:t xml:space="preserve"> </w:t>
       </w:r>
@@ -1062,11 +1032,11 @@
       <w:pPr>
         <w:pStyle w:val="cabealho2"/>
       </w:pPr>
-      <w:bookmarkStart w:id="1" w:name="_Toc17299357"/>
+      <w:bookmarkStart w:id="2" w:name="_Toc17300624"/>
       <w:r>
         <w:t>Objetivos</w:t>
       </w:r>
-      <w:bookmarkEnd w:id="1"/>
+      <w:bookmarkEnd w:id="2"/>
     </w:p>
     <w:p>
       <w:r>
@@ -1078,70 +1048,70 @@
       <w:pPr>
         <w:pStyle w:val="cabealho1"/>
       </w:pPr>
-      <w:bookmarkStart w:id="2" w:name="_Toc17299358"/>
+      <w:bookmarkStart w:id="3" w:name="_Toc17300625"/>
       <w:r>
         <w:t xml:space="preserve">Descrição do </w:t>
       </w:r>
       <w:r>
         <w:t>projeto</w:t>
-      </w:r>
-      <w:bookmarkEnd w:id="2"/>
-    </w:p>
-    <w:p>
-      <w:r>
-        <w:t>A mentoria tem como objetivo auxiliar os alunos no desenvolvimento dos projetos, seja tecnicamente ou na gestão, além de prestar suporte aos professores responsáveis pela turma.</w:t>
-      </w:r>
-    </w:p>
-    <w:p>
-      <w:pPr>
-        <w:pStyle w:val="cabealho2"/>
-      </w:pPr>
-      <w:bookmarkStart w:id="3" w:name="_Toc17299359"/>
-      <w:r>
-        <w:t xml:space="preserve">Resumo </w:t>
-      </w:r>
-      <w:r>
-        <w:t>do projeto</w:t>
       </w:r>
       <w:bookmarkEnd w:id="3"/>
     </w:p>
     <w:p>
       <w:r>
-        <w:t>Diariamente os mentores fazem reuniões com os grupos</w:t>
-      </w:r>
-      <w:r>
-        <w:t>, pontuando</w:t>
-      </w:r>
-      <w:r>
-        <w:t xml:space="preserve"> </w:t>
-      </w:r>
-      <w:r>
-        <w:t>o que foi possível ser produzido no dia anterior e alinhando o que está planejado para ser feito no decorrer do dia atual.</w:t>
+        <w:t>A mentoria tem como objetivo auxiliar os alunos no desenvolvimento dos projetos, seja tecnicamente ou na gestão, além de prestar suporte aos professores responsáveis pela turma.</w:t>
       </w:r>
     </w:p>
     <w:p>
-      <w:r>
-        <w:t>Ao final de cada semana, é gerado um relatório com todas estas informações resumidas.</w:t>
-      </w:r>
-    </w:p>
-    <w:p>
-      <w:r>
-        <w:br w:type="page"/>
-      </w:r>
-    </w:p>
-    <w:p>
-      <w:pPr>
-        <w:pStyle w:val="cabealho1"/>
-      </w:pPr>
-      <w:bookmarkStart w:id="4" w:name="_Toc17299360"/>
-      <w:r>
-        <w:lastRenderedPageBreak/>
-        <w:t>Sprint X</w:t>
+      <w:pPr>
+        <w:pStyle w:val="cabealho2"/>
+      </w:pPr>
+      <w:bookmarkStart w:id="4" w:name="_Toc17300626"/>
+      <w:r>
+        <w:t xml:space="preserve">Resumo </w:t>
+      </w:r>
+      <w:r>
+        <w:t>do projeto</w:t>
       </w:r>
       <w:bookmarkEnd w:id="4"/>
     </w:p>
     <w:p>
       <w:r>
+        <w:t>Diariamente os mentores fazem reuniões com os grupos</w:t>
+      </w:r>
+      <w:r>
+        <w:t>, pontuando</w:t>
+      </w:r>
+      <w:r>
+        <w:t xml:space="preserve"> </w:t>
+      </w:r>
+      <w:r>
+        <w:t>o que foi possível ser produzido no dia anterior e alinhando o que está planejado para ser feito no decorrer do dia atual.</w:t>
+      </w:r>
+    </w:p>
+    <w:p>
+      <w:r>
+        <w:t>Ao final de cada semana, é gerado um relatório com todas estas informações resumidas.</w:t>
+      </w:r>
+    </w:p>
+    <w:p>
+      <w:r>
+        <w:br w:type="page"/>
+      </w:r>
+    </w:p>
+    <w:p>
+      <w:pPr>
+        <w:pStyle w:val="cabealho1"/>
+      </w:pPr>
+      <w:bookmarkStart w:id="5" w:name="_Toc17300627"/>
+      <w:r>
+        <w:lastRenderedPageBreak/>
+        <w:t>Sprint X</w:t>
+      </w:r>
+      <w:bookmarkEnd w:id="5"/>
+    </w:p>
+    <w:p>
+      <w:r>
         <w:t>O desenvolvimento do projeto em si ainda não foi iniciado, porém seu planejamento teve início.</w:t>
       </w:r>
     </w:p>
@@ -1150,11 +1120,11 @@
       <w:pPr>
         <w:pStyle w:val="cabealho2"/>
       </w:pPr>
-      <w:bookmarkStart w:id="5" w:name="_Toc17299361"/>
+      <w:bookmarkStart w:id="6" w:name="_Toc17300628"/>
       <w:r>
         <w:t>Semana 1</w:t>
       </w:r>
-      <w:bookmarkEnd w:id="5"/>
+      <w:bookmarkEnd w:id="6"/>
     </w:p>
     <w:p>
       <w:r>
@@ -1170,13 +1140,11 @@
     </w:p>
     <w:p>
       <w:pPr>
-        <w:pStyle w:val="cabealho2"/>
-      </w:pPr>
-      <w:bookmarkStart w:id="6" w:name="_Toc17299362"/>
+        <w:pStyle w:val="cabealho3"/>
+      </w:pPr>
       <w:r>
         <w:t>Resumo da semana 1</w:t>
       </w:r>
-      <w:bookmarkEnd w:id="6"/>
     </w:p>
     <w:p>
       <w:r>
@@ -1368,18 +1336,11 @@
     </w:p>
     <w:p>
       <w:pPr>
-        <w:pStyle w:val="cabealho2"/>
-      </w:pPr>
-      <w:bookmarkStart w:id="7" w:name="_Toc17299363"/>
-      <w:r>
-        <w:t>Acertos/</w:t>
-      </w:r>
-      <w:bookmarkStart w:id="8" w:name="_GoBack"/>
-      <w:bookmarkEnd w:id="8"/>
-      <w:r>
-        <w:t>Erros</w:t>
-      </w:r>
-      <w:bookmarkEnd w:id="7"/>
+        <w:pStyle w:val="cabealho3"/>
+      </w:pPr>
+      <w:r>
+        <w:t>Acertos/Erros</w:t>
+      </w:r>
     </w:p>
     <w:p>
       <w:r>
@@ -2104,8 +2065,11 @@
     <w:lsdException w:name="Table 3D effects 3" w:semiHidden="1" w:unhideWhenUsed="1"/>
     <w:lsdException w:name="Table Contemporary" w:semiHidden="1" w:unhideWhenUsed="1"/>
     <w:lsdException w:name="Table Elegant" w:semiHidden="1" w:unhideWhenUsed="1"/>
+    <w:lsdException w:name="Table Professional" w:semiHidden="1" w:unhideWhenUsed="1"/>
     <w:lsdException w:name="Table Subtle 1" w:semiHidden="1" w:unhideWhenUsed="1"/>
     <w:lsdException w:name="Table Subtle 2" w:semiHidden="1" w:unhideWhenUsed="1"/>
+    <w:lsdException w:name="Table Web 1" w:semiHidden="1" w:unhideWhenUsed="1"/>
+    <w:lsdException w:name="Table Web 2" w:semiHidden="1" w:unhideWhenUsed="1"/>
     <w:lsdException w:name="Table Web 3" w:semiHidden="1" w:unhideWhenUsed="1"/>
     <w:lsdException w:name="Balloon Text" w:semiHidden="1" w:unhideWhenUsed="1"/>
     <w:lsdException w:name="Table Grid" w:uiPriority="39"/>
@@ -2454,24 +2418,21 @@
   </w:style>
   <w:style w:type="paragraph" w:customStyle="1" w:styleId="cabealho3">
     <w:name w:val="cabeçalho 3"/>
-    <w:basedOn w:val="Normal"/>
+    <w:basedOn w:val="cabealho2"/>
     <w:next w:val="Normal"/>
     <w:link w:val="Caracteresdocabealho3"/>
     <w:uiPriority w:val="9"/>
     <w:unhideWhenUsed/>
     <w:qFormat/>
-    <w:rsid w:val="00C35EB5"/>
+    <w:rsid w:val="007111EB"/>
     <w:pPr>
-      <w:keepNext/>
-      <w:keepLines/>
-      <w:spacing w:before="40" w:after="240"/>
+      <w:spacing w:before="40"/>
       <w:outlineLvl w:val="2"/>
     </w:pPr>
     <w:rPr>
-      <w:b/>
-      <w:bCs/>
+      <w:bCs w:val="0"/>
       <w:iCs/>
-      <w:sz w:val="24"/>
+      <w:sz w:val="28"/>
       <w:szCs w:val="24"/>
     </w:rPr>
   </w:style>
@@ -2777,12 +2738,12 @@
     <w:basedOn w:val="Fontepargpadro"/>
     <w:link w:val="cabealho3"/>
     <w:uiPriority w:val="9"/>
-    <w:rsid w:val="00C35EB5"/>
+    <w:rsid w:val="007111EB"/>
     <w:rPr>
-      <w:b/>
-      <w:bCs/>
+      <w:rFonts w:asciiTheme="majorHAnsi" w:eastAsiaTheme="majorEastAsia" w:hAnsiTheme="majorHAnsi" w:cstheme="majorBidi"/>
       <w:iCs/>
-      <w:sz w:val="24"/>
+      <w:color w:val="7030A0"/>
+      <w:sz w:val="28"/>
       <w:szCs w:val="24"/>
     </w:rPr>
   </w:style>
@@ -3406,6 +3367,7 @@
     <w:rsid w:val="00973EE1"/>
     <w:rsid w:val="009F3F33"/>
     <w:rsid w:val="00AC3D2E"/>
+    <w:rsid w:val="00D0387B"/>
   </w:rsids>
   <m:mathPr>
     <m:mathFont m:val="Cambria Math"/>
@@ -3593,8 +3555,11 @@
     <w:lsdException w:name="Table 3D effects 3" w:semiHidden="1" w:unhideWhenUsed="1"/>
     <w:lsdException w:name="Table Contemporary" w:semiHidden="1" w:unhideWhenUsed="1"/>
     <w:lsdException w:name="Table Elegant" w:semiHidden="1" w:unhideWhenUsed="1"/>
+    <w:lsdException w:name="Table Professional" w:semiHidden="1" w:unhideWhenUsed="1"/>
     <w:lsdException w:name="Table Subtle 1" w:semiHidden="1" w:unhideWhenUsed="1"/>
     <w:lsdException w:name="Table Subtle 2" w:semiHidden="1" w:unhideWhenUsed="1"/>
+    <w:lsdException w:name="Table Web 1" w:semiHidden="1" w:unhideWhenUsed="1"/>
+    <w:lsdException w:name="Table Web 2" w:semiHidden="1" w:unhideWhenUsed="1"/>
     <w:lsdException w:name="Table Web 3" w:semiHidden="1" w:unhideWhenUsed="1"/>
     <w:lsdException w:name="Balloon Text" w:semiHidden="1" w:unhideWhenUsed="1"/>
     <w:lsdException w:name="Table Grid" w:uiPriority="39"/>
@@ -4128,7 +4093,7 @@
 </file>
 
 <file path=customXml/itemProps3.xml><?xml version="1.0" encoding="utf-8"?>
-<ds:datastoreItem xmlns:ds="http://schemas.openxmlformats.org/officeDocument/2006/customXml" ds:itemID="{3C580E86-74F7-4798-A035-96E739F162D9}">
+<ds:datastoreItem xmlns:ds="http://schemas.openxmlformats.org/officeDocument/2006/customXml" ds:itemID="{B6A2D7C9-AF43-4258-A5E5-86FCF8FCE274}">
   <ds:schemaRefs>
     <ds:schemaRef ds:uri="http://schemas.openxmlformats.org/officeDocument/2006/bibliography"/>
   </ds:schemaRefs>

</xml_diff>

<commit_message>
Adiciona relatorio da semana 1 - sprint 1
</commit_message>
<xml_diff>
--- a/Diario_bordo/Diario_de_bordo-tecnico-manha.docx
+++ b/Diario_bordo/Diario_de_bordo-tecnico-manha.docx
@@ -645,8 +645,10 @@
           <w:rFonts w:asciiTheme="minorHAnsi" w:eastAsiaTheme="minorEastAsia" w:hAnsiTheme="minorHAnsi" w:cstheme="minorBidi"/>
           <w:b/>
           <w:color w:val="4C483D" w:themeColor="text2"/>
+          <w:kern w:val="0"/>
           <w:sz w:val="20"/>
           <w:szCs w:val="20"/>
+          <w:lang w:eastAsia="pt-BR"/>
         </w:rPr>
         <w:id w:val="1250242059"/>
       </w:sdtPr>
@@ -655,8 +657,6 @@
           <w:b w:val="0"/>
           <w:bCs/>
           <w:noProof/>
-          <w:kern w:val="0"/>
-          <w:lang w:eastAsia="pt-BR"/>
         </w:rPr>
       </w:sdtEndPr>
       <w:sdtContent>
@@ -666,8 +666,10 @@
               <w:rFonts w:asciiTheme="minorHAnsi" w:eastAsiaTheme="minorEastAsia" w:hAnsiTheme="minorHAnsi" w:cstheme="minorBidi"/>
               <w:b/>
               <w:color w:val="4C483D" w:themeColor="text2"/>
+              <w:kern w:val="0"/>
               <w:sz w:val="20"/>
               <w:szCs w:val="20"/>
+              <w:lang w:eastAsia="pt-BR"/>
             </w:rPr>
             <w:id w:val="573324689"/>
             <w:docPartObj>
@@ -679,8 +681,6 @@
             <w:rPr>
               <w:b w:val="0"/>
               <w:bCs/>
-              <w:kern w:val="0"/>
-              <w:lang w:eastAsia="pt-BR"/>
             </w:rPr>
           </w:sdtEndPr>
           <w:sdtContent>
@@ -692,15 +692,13 @@
                 <w:t>Sumário</w:t>
               </w:r>
             </w:p>
-            <w:bookmarkStart w:id="0" w:name="_GoBack"/>
-            <w:bookmarkEnd w:id="0"/>
             <w:p>
               <w:pPr>
                 <w:pStyle w:val="Sumrio1"/>
                 <w:rPr>
                   <w:b w:val="0"/>
                   <w:noProof/>
-                  <w:color w:val="auto"/>
+                  <w:color w:val="7030A0"/>
                   <w:sz w:val="22"/>
                   <w:szCs w:val="22"/>
                 </w:rPr>
@@ -708,38 +706,44 @@
               <w:r>
                 <w:rPr>
                   <w:b w:val="0"/>
+                  <w:color w:val="7030A0"/>
                 </w:rPr>
                 <w:fldChar w:fldCharType="begin"/>
               </w:r>
               <w:r>
                 <w:rPr>
                   <w:b w:val="0"/>
+                  <w:color w:val="7030A0"/>
                 </w:rPr>
                 <w:instrText xml:space="preserve"> TOC \o "1-2" </w:instrText>
               </w:r>
               <w:r>
                 <w:rPr>
                   <w:b w:val="0"/>
+                  <w:color w:val="7030A0"/>
                 </w:rPr>
                 <w:instrText xml:space="preserve">\n "2-2" </w:instrText>
               </w:r>
               <w:r>
                 <w:rPr>
                   <w:b w:val="0"/>
+                  <w:color w:val="7030A0"/>
                 </w:rPr>
                 <w:instrText xml:space="preserve">\h \z \u </w:instrText>
               </w:r>
               <w:r>
                 <w:rPr>
                   <w:b w:val="0"/>
+                  <w:color w:val="7030A0"/>
                 </w:rPr>
                 <w:fldChar w:fldCharType="separate"/>
               </w:r>
-              <w:hyperlink w:anchor="_Toc17300623" w:history="1">
+              <w:hyperlink w:anchor="_Toc17538734" w:history="1">
                 <w:r>
                   <w:rPr>
                     <w:rStyle w:val="Hyperlink"/>
                     <w:noProof/>
+                    <w:color w:val="7030A0"/>
                   </w:rPr>
                   <w:t>Resumo</w:t>
                 </w:r>
@@ -747,6 +751,7 @@
                   <w:rPr>
                     <w:noProof/>
                     <w:webHidden/>
+                    <w:color w:val="7030A0"/>
                   </w:rPr>
                   <w:tab/>
                 </w:r>
@@ -754,6 +759,7 @@
                   <w:rPr>
                     <w:noProof/>
                     <w:webHidden/>
+                    <w:color w:val="7030A0"/>
                   </w:rPr>
                   <w:fldChar w:fldCharType="begin"/>
                 </w:r>
@@ -761,19 +767,22 @@
                   <w:rPr>
                     <w:noProof/>
                     <w:webHidden/>
+                    <w:color w:val="7030A0"/>
                   </w:rPr>
-                  <w:instrText xml:space="preserve"> PAGEREF _Toc17300623 \h </w:instrText>
+                  <w:instrText xml:space="preserve"> PAGEREF _Toc17538734 \h </w:instrText>
                 </w:r>
                 <w:r>
                   <w:rPr>
                     <w:noProof/>
                     <w:webHidden/>
+                    <w:color w:val="7030A0"/>
                   </w:rPr>
                 </w:r>
                 <w:r>
                   <w:rPr>
                     <w:noProof/>
                     <w:webHidden/>
+                    <w:color w:val="7030A0"/>
                   </w:rPr>
                   <w:fldChar w:fldCharType="separate"/>
                 </w:r>
@@ -781,6 +790,7 @@
                   <w:rPr>
                     <w:noProof/>
                     <w:webHidden/>
+                    <w:color w:val="7030A0"/>
                   </w:rPr>
                   <w:t>2</w:t>
                 </w:r>
@@ -788,6 +798,7 @@
                   <w:rPr>
                     <w:noProof/>
                     <w:webHidden/>
+                    <w:color w:val="7030A0"/>
                   </w:rPr>
                   <w:fldChar w:fldCharType="end"/>
                 </w:r>
@@ -798,86 +809,18 @@
                 <w:pStyle w:val="Sumrio2"/>
                 <w:rPr>
                   <w:noProof/>
-                  <w:color w:val="auto"/>
+                  <w:color w:val="7030A0"/>
                   <w:szCs w:val="22"/>
                 </w:rPr>
               </w:pPr>
-              <w:hyperlink w:anchor="_Toc17300624" w:history="1">
+              <w:hyperlink w:anchor="_Toc17538735" w:history="1">
                 <w:r>
                   <w:rPr>
                     <w:rStyle w:val="Hyperlink"/>
                     <w:noProof/>
+                    <w:color w:val="7030A0"/>
                   </w:rPr>
                   <w:t>Objetivos</w:t>
-                </w:r>
-              </w:hyperlink>
-            </w:p>
-            <w:p>
-              <w:pPr>
-                <w:pStyle w:val="Sumrio1"/>
-                <w:rPr>
-                  <w:b w:val="0"/>
-                  <w:noProof/>
-                  <w:color w:val="auto"/>
-                  <w:sz w:val="22"/>
-                  <w:szCs w:val="22"/>
-                </w:rPr>
-              </w:pPr>
-              <w:hyperlink w:anchor="_Toc17300625" w:history="1">
-                <w:r>
-                  <w:rPr>
-                    <w:rStyle w:val="Hyperlink"/>
-                    <w:noProof/>
-                  </w:rPr>
-                  <w:t>Descrição do projeto</w:t>
-                </w:r>
-                <w:r>
-                  <w:rPr>
-                    <w:noProof/>
-                    <w:webHidden/>
-                  </w:rPr>
-                  <w:tab/>
-                </w:r>
-                <w:r>
-                  <w:rPr>
-                    <w:noProof/>
-                    <w:webHidden/>
-                  </w:rPr>
-                  <w:fldChar w:fldCharType="begin"/>
-                </w:r>
-                <w:r>
-                  <w:rPr>
-                    <w:noProof/>
-                    <w:webHidden/>
-                  </w:rPr>
-                  <w:instrText xml:space="preserve"> PAGEREF _Toc17300625 \h </w:instrText>
-                </w:r>
-                <w:r>
-                  <w:rPr>
-                    <w:noProof/>
-                    <w:webHidden/>
-                  </w:rPr>
-                </w:r>
-                <w:r>
-                  <w:rPr>
-                    <w:noProof/>
-                    <w:webHidden/>
-                  </w:rPr>
-                  <w:fldChar w:fldCharType="separate"/>
-                </w:r>
-                <w:r>
-                  <w:rPr>
-                    <w:noProof/>
-                    <w:webHidden/>
-                  </w:rPr>
-                  <w:t>2</w:t>
-                </w:r>
-                <w:r>
-                  <w:rPr>
-                    <w:noProof/>
-                    <w:webHidden/>
-                  </w:rPr>
-                  <w:fldChar w:fldCharType="end"/>
                 </w:r>
               </w:hyperlink>
             </w:p>
@@ -886,15 +829,36 @@
                 <w:pStyle w:val="Sumrio2"/>
                 <w:rPr>
                   <w:noProof/>
-                  <w:color w:val="auto"/>
+                  <w:color w:val="7030A0"/>
                   <w:szCs w:val="22"/>
                 </w:rPr>
               </w:pPr>
-              <w:hyperlink w:anchor="_Toc17300626" w:history="1">
+              <w:hyperlink w:anchor="_Toc17538736" w:history="1">
                 <w:r>
                   <w:rPr>
                     <w:rStyle w:val="Hyperlink"/>
                     <w:noProof/>
+                    <w:color w:val="7030A0"/>
+                  </w:rPr>
+                  <w:t>Descrição do projeto</w:t>
+                </w:r>
+              </w:hyperlink>
+            </w:p>
+            <w:p>
+              <w:pPr>
+                <w:pStyle w:val="Sumrio2"/>
+                <w:rPr>
+                  <w:noProof/>
+                  <w:color w:val="7030A0"/>
+                  <w:szCs w:val="22"/>
+                </w:rPr>
+              </w:pPr>
+              <w:hyperlink w:anchor="_Toc17538737" w:history="1">
+                <w:r>
+                  <w:rPr>
+                    <w:rStyle w:val="Hyperlink"/>
+                    <w:noProof/>
+                    <w:color w:val="7030A0"/>
                   </w:rPr>
                   <w:t>Resumo do projeto</w:t>
                 </w:r>
@@ -906,16 +870,17 @@
                 <w:rPr>
                   <w:b w:val="0"/>
                   <w:noProof/>
-                  <w:color w:val="auto"/>
+                  <w:color w:val="7030A0"/>
                   <w:sz w:val="22"/>
                   <w:szCs w:val="22"/>
                 </w:rPr>
               </w:pPr>
-              <w:hyperlink w:anchor="_Toc17300627" w:history="1">
+              <w:hyperlink w:anchor="_Toc17538738" w:history="1">
                 <w:r>
                   <w:rPr>
                     <w:rStyle w:val="Hyperlink"/>
                     <w:noProof/>
+                    <w:color w:val="7030A0"/>
                   </w:rPr>
                   <w:t>Sprint X</w:t>
                 </w:r>
@@ -923,6 +888,7 @@
                   <w:rPr>
                     <w:noProof/>
                     <w:webHidden/>
+                    <w:color w:val="7030A0"/>
                   </w:rPr>
                   <w:tab/>
                 </w:r>
@@ -930,6 +896,7 @@
                   <w:rPr>
                     <w:noProof/>
                     <w:webHidden/>
+                    <w:color w:val="7030A0"/>
                   </w:rPr>
                   <w:fldChar w:fldCharType="begin"/>
                 </w:r>
@@ -937,19 +904,22 @@
                   <w:rPr>
                     <w:noProof/>
                     <w:webHidden/>
+                    <w:color w:val="7030A0"/>
                   </w:rPr>
-                  <w:instrText xml:space="preserve"> PAGEREF _Toc17300627 \h </w:instrText>
+                  <w:instrText xml:space="preserve"> PAGEREF _Toc17538738 \h </w:instrText>
                 </w:r>
                 <w:r>
                   <w:rPr>
                     <w:noProof/>
                     <w:webHidden/>
+                    <w:color w:val="7030A0"/>
                   </w:rPr>
                 </w:r>
                 <w:r>
                   <w:rPr>
                     <w:noProof/>
                     <w:webHidden/>
+                    <w:color w:val="7030A0"/>
                   </w:rPr>
                   <w:fldChar w:fldCharType="separate"/>
                 </w:r>
@@ -957,6 +927,7 @@
                   <w:rPr>
                     <w:noProof/>
                     <w:webHidden/>
+                    <w:color w:val="7030A0"/>
                   </w:rPr>
                   <w:t>3</w:t>
                 </w:r>
@@ -964,6 +935,7 @@
                   <w:rPr>
                     <w:noProof/>
                     <w:webHidden/>
+                    <w:color w:val="7030A0"/>
                   </w:rPr>
                   <w:fldChar w:fldCharType="end"/>
                 </w:r>
@@ -974,15 +946,113 @@
                 <w:pStyle w:val="Sumrio2"/>
                 <w:rPr>
                   <w:noProof/>
-                  <w:color w:val="auto"/>
+                  <w:color w:val="7030A0"/>
                   <w:szCs w:val="22"/>
                 </w:rPr>
               </w:pPr>
-              <w:hyperlink w:anchor="_Toc17300628" w:history="1">
+              <w:hyperlink w:anchor="_Toc17538739" w:history="1">
                 <w:r>
                   <w:rPr>
                     <w:rStyle w:val="Hyperlink"/>
                     <w:noProof/>
+                    <w:color w:val="7030A0"/>
+                  </w:rPr>
+                  <w:t>Semana 1</w:t>
+                </w:r>
+              </w:hyperlink>
+            </w:p>
+            <w:p>
+              <w:pPr>
+                <w:pStyle w:val="Sumrio1"/>
+                <w:rPr>
+                  <w:b w:val="0"/>
+                  <w:noProof/>
+                  <w:color w:val="7030A0"/>
+                  <w:sz w:val="22"/>
+                  <w:szCs w:val="22"/>
+                </w:rPr>
+              </w:pPr>
+              <w:hyperlink w:anchor="_Toc17538740" w:history="1">
+                <w:r>
+                  <w:rPr>
+                    <w:rStyle w:val="Hyperlink"/>
+                    <w:noProof/>
+                    <w:color w:val="7030A0"/>
+                  </w:rPr>
+                  <w:t>Sprint 1</w:t>
+                </w:r>
+                <w:r>
+                  <w:rPr>
+                    <w:noProof/>
+                    <w:webHidden/>
+                    <w:color w:val="7030A0"/>
+                  </w:rPr>
+                  <w:tab/>
+                </w:r>
+                <w:r>
+                  <w:rPr>
+                    <w:noProof/>
+                    <w:webHidden/>
+                    <w:color w:val="7030A0"/>
+                  </w:rPr>
+                  <w:fldChar w:fldCharType="begin"/>
+                </w:r>
+                <w:r>
+                  <w:rPr>
+                    <w:noProof/>
+                    <w:webHidden/>
+                    <w:color w:val="7030A0"/>
+                  </w:rPr>
+                  <w:instrText xml:space="preserve"> PAGEREF _Toc17538740 \h </w:instrText>
+                </w:r>
+                <w:r>
+                  <w:rPr>
+                    <w:noProof/>
+                    <w:webHidden/>
+                    <w:color w:val="7030A0"/>
+                  </w:rPr>
+                </w:r>
+                <w:r>
+                  <w:rPr>
+                    <w:noProof/>
+                    <w:webHidden/>
+                    <w:color w:val="7030A0"/>
+                  </w:rPr>
+                  <w:fldChar w:fldCharType="separate"/>
+                </w:r>
+                <w:r>
+                  <w:rPr>
+                    <w:noProof/>
+                    <w:webHidden/>
+                    <w:color w:val="7030A0"/>
+                  </w:rPr>
+                  <w:t>4</w:t>
+                </w:r>
+                <w:r>
+                  <w:rPr>
+                    <w:noProof/>
+                    <w:webHidden/>
+                    <w:color w:val="7030A0"/>
+                  </w:rPr>
+                  <w:fldChar w:fldCharType="end"/>
+                </w:r>
+              </w:hyperlink>
+            </w:p>
+            <w:p>
+              <w:pPr>
+                <w:pStyle w:val="Sumrio2"/>
+                <w:rPr>
+                  <w:noProof/>
+                  <w:color w:val="7030A0"/>
+                  <w:szCs w:val="22"/>
+                </w:rPr>
+              </w:pPr>
+              <w:hyperlink w:anchor="_Toc17538741" w:history="1">
+                <w:r>
+                  <w:rPr>
+                    <w:rStyle w:val="Hyperlink"/>
+                    <w:noProof/>
+                    <w:color w:val="7030A0"/>
                   </w:rPr>
                   <w:t>Semana 1</w:t>
                 </w:r>
@@ -992,6 +1062,7 @@
               <w:r>
                 <w:rPr>
                   <w:b/>
+                  <w:color w:val="7030A0"/>
                   <w:sz w:val="26"/>
                 </w:rPr>
                 <w:fldChar w:fldCharType="end"/>
@@ -1012,12 +1083,14 @@
           <w:docGrid w:linePitch="360"/>
         </w:sectPr>
       </w:pPr>
+      <w:bookmarkStart w:id="0" w:name="_GoBack"/>
+      <w:bookmarkEnd w:id="0"/>
     </w:p>
     <w:p>
       <w:pPr>
         <w:pStyle w:val="cabealho1"/>
       </w:pPr>
-      <w:bookmarkStart w:id="1" w:name="_Toc17300623"/>
+      <w:bookmarkStart w:id="1" w:name="_Toc17538734"/>
       <w:r>
         <w:lastRenderedPageBreak/>
         <w:t>Resumo</w:t>
@@ -1032,13 +1105,16 @@
       <w:pPr>
         <w:pStyle w:val="cabealho2"/>
       </w:pPr>
-      <w:bookmarkStart w:id="2" w:name="_Toc17300624"/>
+      <w:bookmarkStart w:id="2" w:name="_Toc17538735"/>
       <w:r>
         <w:t>Objetivos</w:t>
       </w:r>
       <w:bookmarkEnd w:id="2"/>
     </w:p>
     <w:p>
+      <w:pPr>
+        <w:ind w:firstLine="720"/>
+      </w:pPr>
       <w:r>
         <w:t>Este relatório tem como objetivo descrever as atividades realizadas pela mentoria no período de uma semana em suporte aos grupos que desenvolvem os projetos finais do curso Técnico em Desenvolvimento de sistemas da Escola SENAI de Informática.</w:t>
       </w:r>
@@ -1046,64 +1122,74 @@
     <w:p/>
     <w:p>
       <w:pPr>
+        <w:pStyle w:val="cabealho2"/>
+      </w:pPr>
+      <w:bookmarkStart w:id="3" w:name="_Toc17538736"/>
+      <w:r>
+        <w:t xml:space="preserve">Descrição do </w:t>
+      </w:r>
+      <w:r>
+        <w:t>projeto</w:t>
+      </w:r>
+      <w:bookmarkEnd w:id="3"/>
+    </w:p>
+    <w:p>
+      <w:pPr>
+        <w:ind w:firstLine="720"/>
+      </w:pPr>
+      <w:r>
+        <w:t>A mentoria tem como objetivo auxiliar os alunos no desenvolvimento dos projetos, seja tecnicamente ou na gestão, além de prestar suporte aos professores responsáveis pela turma.</w:t>
+      </w:r>
+    </w:p>
+    <w:p/>
+    <w:p>
+      <w:pPr>
+        <w:pStyle w:val="cabealho2"/>
+      </w:pPr>
+      <w:bookmarkStart w:id="4" w:name="_Toc17538737"/>
+      <w:r>
+        <w:t xml:space="preserve">Resumo </w:t>
+      </w:r>
+      <w:r>
+        <w:t>do projeto</w:t>
+      </w:r>
+      <w:bookmarkEnd w:id="4"/>
+    </w:p>
+    <w:p>
+      <w:pPr>
+        <w:ind w:firstLine="720"/>
+      </w:pPr>
+      <w:r>
+        <w:t>Diariamente os mentores fazem reuniões com os grupos</w:t>
+      </w:r>
+      <w:r>
+        <w:t>, pontuando</w:t>
+      </w:r>
+      <w:r>
+        <w:t xml:space="preserve"> </w:t>
+      </w:r>
+      <w:r>
+        <w:t>o que foi possível ser produzido no dia anterior e alinhando o que está planejado para ser feito no decorrer do dia atual.</w:t>
+      </w:r>
+    </w:p>
+    <w:p>
+      <w:pPr>
+        <w:ind w:firstLine="720"/>
+      </w:pPr>
+      <w:r>
+        <w:t>Ao final de cada semana, é gerado um relatório com todas estas informações resumidas.</w:t>
+      </w:r>
+    </w:p>
+    <w:p>
+      <w:r>
+        <w:br w:type="page"/>
+      </w:r>
+    </w:p>
+    <w:p>
+      <w:pPr>
         <w:pStyle w:val="cabealho1"/>
       </w:pPr>
-      <w:bookmarkStart w:id="3" w:name="_Toc17300625"/>
-      <w:r>
-        <w:t xml:space="preserve">Descrição do </w:t>
-      </w:r>
-      <w:r>
-        <w:t>projeto</w:t>
-      </w:r>
-      <w:bookmarkEnd w:id="3"/>
-    </w:p>
-    <w:p>
-      <w:r>
-        <w:t>A mentoria tem como objetivo auxiliar os alunos no desenvolvimento dos projetos, seja tecnicamente ou na gestão, além de prestar suporte aos professores responsáveis pela turma.</w:t>
-      </w:r>
-    </w:p>
-    <w:p>
-      <w:pPr>
-        <w:pStyle w:val="cabealho2"/>
-      </w:pPr>
-      <w:bookmarkStart w:id="4" w:name="_Toc17300626"/>
-      <w:r>
-        <w:t xml:space="preserve">Resumo </w:t>
-      </w:r>
-      <w:r>
-        <w:t>do projeto</w:t>
-      </w:r>
-      <w:bookmarkEnd w:id="4"/>
-    </w:p>
-    <w:p>
-      <w:r>
-        <w:t>Diariamente os mentores fazem reuniões com os grupos</w:t>
-      </w:r>
-      <w:r>
-        <w:t>, pontuando</w:t>
-      </w:r>
-      <w:r>
-        <w:t xml:space="preserve"> </w:t>
-      </w:r>
-      <w:r>
-        <w:t>o que foi possível ser produzido no dia anterior e alinhando o que está planejado para ser feito no decorrer do dia atual.</w:t>
-      </w:r>
-    </w:p>
-    <w:p>
-      <w:r>
-        <w:t>Ao final de cada semana, é gerado um relatório com todas estas informações resumidas.</w:t>
-      </w:r>
-    </w:p>
-    <w:p>
-      <w:r>
-        <w:br w:type="page"/>
-      </w:r>
-    </w:p>
-    <w:p>
-      <w:pPr>
-        <w:pStyle w:val="cabealho1"/>
-      </w:pPr>
-      <w:bookmarkStart w:id="5" w:name="_Toc17300627"/>
+      <w:bookmarkStart w:id="5" w:name="_Toc17538738"/>
       <w:r>
         <w:lastRenderedPageBreak/>
         <w:t>Sprint X</w:t>
@@ -1111,32 +1197,33 @@
       <w:bookmarkEnd w:id="5"/>
     </w:p>
     <w:p>
+      <w:pPr>
+        <w:ind w:firstLine="720"/>
+      </w:pPr>
       <w:r>
         <w:t>O desenvolvimento do projeto em si ainda não foi iniciado, porém seu planejamento teve início.</w:t>
       </w:r>
     </w:p>
-    <w:p/>
     <w:p>
       <w:pPr>
         <w:pStyle w:val="cabealho2"/>
       </w:pPr>
-      <w:bookmarkStart w:id="6" w:name="_Toc17300628"/>
+      <w:bookmarkStart w:id="6" w:name="_Toc17538739"/>
       <w:r>
         <w:t>Semana 1</w:t>
       </w:r>
       <w:bookmarkEnd w:id="6"/>
     </w:p>
     <w:p>
-      <w:r>
-        <w:t>Este relatório reúne as atividades acompanhadas durante a semana 1.</w:t>
-      </w:r>
-    </w:p>
-    <w:p>
-      <w:pPr>
-        <w:rPr>
-          <w:lang w:eastAsia="en-US"/>
-        </w:rPr>
-      </w:pPr>
+      <w:pPr>
+        <w:ind w:firstLine="720"/>
+        <w:rPr>
+          <w:lang w:eastAsia="en-US"/>
+        </w:rPr>
+      </w:pPr>
+      <w:r>
+        <w:t>Este relatório reúne as atividades acompanhadas durante a semana 1 dos projetos do curso técnico em desenvolvimento de sistemas.</w:t>
+      </w:r>
     </w:p>
     <w:p>
       <w:pPr>
@@ -1147,11 +1234,17 @@
       </w:r>
     </w:p>
     <w:p>
+      <w:pPr>
+        <w:ind w:firstLine="720"/>
+      </w:pPr>
       <w:r>
         <w:t>Na primeira semana do projeto os alunos focaram no planejamento estratégico do projeto, levantamento de requisitos e entrevista com as empresas solicitantes.</w:t>
       </w:r>
     </w:p>
     <w:p>
+      <w:pPr>
+        <w:ind w:firstLine="720"/>
+      </w:pPr>
       <w:r>
         <w:t xml:space="preserve">De modo geral, todos os grupos receberam e estudaram os escopos dos projetos e, </w:t>
       </w:r>
@@ -1164,6 +1257,7 @@
     </w:p>
     <w:p>
       <w:pPr>
+        <w:ind w:firstLine="720"/>
         <w:rPr>
           <w:lang w:eastAsia="en-US"/>
         </w:rPr>
@@ -1185,6 +1279,7 @@
     </w:p>
     <w:p>
       <w:pPr>
+        <w:ind w:firstLine="720"/>
         <w:rPr>
           <w:lang w:eastAsia="en-US"/>
         </w:rPr>
@@ -1212,6 +1307,7 @@
     </w:p>
     <w:p>
       <w:pPr>
+        <w:ind w:firstLine="720"/>
         <w:rPr>
           <w:lang w:eastAsia="en-US"/>
         </w:rPr>
@@ -1251,6 +1347,7 @@
     </w:p>
     <w:p>
       <w:pPr>
+        <w:ind w:firstLine="720"/>
         <w:rPr>
           <w:lang w:eastAsia="en-US"/>
         </w:rPr>
@@ -1302,6 +1399,7 @@
     </w:p>
     <w:p>
       <w:pPr>
+        <w:ind w:firstLine="720"/>
         <w:rPr>
           <w:lang w:eastAsia="en-US"/>
         </w:rPr>
@@ -1329,20 +1427,16 @@
     </w:p>
     <w:p>
       <w:pPr>
-        <w:rPr>
-          <w:lang w:eastAsia="en-US"/>
-        </w:rPr>
-      </w:pPr>
-    </w:p>
-    <w:p>
-      <w:pPr>
         <w:pStyle w:val="cabealho3"/>
       </w:pPr>
       <w:r>
-        <w:t>Acertos/Erros</w:t>
-      </w:r>
-    </w:p>
-    <w:p>
+        <w:t>Feedback</w:t>
+      </w:r>
+    </w:p>
+    <w:p>
+      <w:pPr>
+        <w:ind w:firstLine="720"/>
+      </w:pPr>
       <w:r>
         <w:t xml:space="preserve">A divisão das equipes foi acertada, </w:t>
       </w:r>
@@ -1362,6 +1456,253 @@
           <w:lang w:eastAsia="en-US"/>
         </w:rPr>
       </w:pPr>
+    </w:p>
+    <w:p>
+      <w:pPr>
+        <w:rPr>
+          <w:lang w:eastAsia="en-US"/>
+        </w:rPr>
+      </w:pPr>
+    </w:p>
+    <w:p>
+      <w:pPr>
+        <w:rPr>
+          <w:lang w:eastAsia="en-US"/>
+        </w:rPr>
+      </w:pPr>
+    </w:p>
+    <w:p>
+      <w:pPr>
+        <w:rPr>
+          <w:lang w:eastAsia="en-US"/>
+        </w:rPr>
+      </w:pPr>
+    </w:p>
+    <w:p>
+      <w:pPr>
+        <w:rPr>
+          <w:lang w:eastAsia="en-US"/>
+        </w:rPr>
+      </w:pPr>
+    </w:p>
+    <w:p>
+      <w:pPr>
+        <w:pStyle w:val="cabealho1"/>
+      </w:pPr>
+      <w:bookmarkStart w:id="7" w:name="_Toc17538740"/>
+      <w:r>
+        <w:lastRenderedPageBreak/>
+        <w:t xml:space="preserve">Sprint </w:t>
+      </w:r>
+      <w:r>
+        <w:t>1</w:t>
+      </w:r>
+      <w:bookmarkEnd w:id="7"/>
+    </w:p>
+    <w:p>
+      <w:pPr>
+        <w:ind w:firstLine="720"/>
+      </w:pPr>
+    </w:p>
+    <w:p>
+      <w:pPr>
+        <w:pStyle w:val="cabealho2"/>
+      </w:pPr>
+      <w:bookmarkStart w:id="8" w:name="_Toc17538741"/>
+      <w:r>
+        <w:t>Semana 1</w:t>
+      </w:r>
+      <w:bookmarkEnd w:id="8"/>
+    </w:p>
+    <w:p>
+      <w:pPr>
+        <w:ind w:firstLine="720"/>
+      </w:pPr>
+      <w:r>
+        <w:t>Este relatório reúne as atividades acompanhadas durante a semana 1 da sprint 1 dos projetos do curso técnico em desenvolvimento de sistemas.</w:t>
+      </w:r>
+    </w:p>
+    <w:p>
+      <w:pPr>
+        <w:pStyle w:val="cabealho3"/>
+      </w:pPr>
+      <w:r>
+        <w:t>Resumo da semana 1</w:t>
+      </w:r>
+    </w:p>
+    <w:p>
+      <w:pPr>
+        <w:ind w:firstLine="720"/>
+      </w:pPr>
+      <w:r>
+        <w:t>Após as reuniões com os clientes, os grupos puderam definir com mais propriedade o planejamento dos projetos.</w:t>
+      </w:r>
+    </w:p>
+    <w:p>
+      <w:pPr>
+        <w:ind w:firstLine="720"/>
+      </w:pPr>
+      <w:r>
+        <w:t>Houve também a apresentação da empresa SpaceNeedle, mediada pelo CEO Murilo e pela diretora Cíntia, para que pudéssemos conhecer melhor sua cultura.</w:t>
+      </w:r>
+    </w:p>
+    <w:p>
+      <w:pPr>
+        <w:ind w:firstLine="720"/>
+        <w:rPr>
+          <w:lang w:eastAsia="en-US"/>
+        </w:rPr>
+      </w:pPr>
+      <w:r>
+        <w:t>Na sexta, os grupos apresentação o andamento dos projetos para a coordenação e direção da escola.</w:t>
+      </w:r>
+    </w:p>
+    <w:p>
+      <w:pPr>
+        <w:pStyle w:val="cabealho3"/>
+      </w:pPr>
+      <w:r>
+        <w:t>Pontos de destaque</w:t>
+      </w:r>
+    </w:p>
+    <w:p>
+      <w:pPr>
+        <w:ind w:firstLine="720"/>
+        <w:rPr>
+          <w:lang w:eastAsia="en-US"/>
+        </w:rPr>
+      </w:pPr>
+      <w:r>
+        <w:rPr>
+          <w:lang w:eastAsia="en-US"/>
+        </w:rPr>
+        <w:t xml:space="preserve">O grupo </w:t>
+      </w:r>
+      <w:r>
+        <w:rPr>
+          <w:b/>
+          <w:bCs/>
+          <w:lang w:eastAsia="en-US"/>
+        </w:rPr>
+        <w:t>Agility</w:t>
+      </w:r>
+      <w:r>
+        <w:rPr>
+          <w:lang w:eastAsia="en-US"/>
+        </w:rPr>
+        <w:t xml:space="preserve"> criou algumas opções de layout e definiu funcionalidades para os usuários e gerou o diagrama de classes.</w:t>
+      </w:r>
+    </w:p>
+    <w:p>
+      <w:pPr>
+        <w:ind w:firstLine="720"/>
+        <w:rPr>
+          <w:lang w:eastAsia="en-US"/>
+        </w:rPr>
+      </w:pPr>
+      <w:r>
+        <w:rPr>
+          <w:lang w:eastAsia="en-US"/>
+        </w:rPr>
+        <w:t xml:space="preserve">O grupo </w:t>
+      </w:r>
+      <w:r>
+        <w:rPr>
+          <w:b/>
+          <w:bCs/>
+          <w:lang w:eastAsia="en-US"/>
+        </w:rPr>
+        <w:t>BlockTime</w:t>
+      </w:r>
+      <w:r>
+        <w:rPr>
+          <w:lang w:eastAsia="en-US"/>
+        </w:rPr>
+        <w:t xml:space="preserve"> realizou uma pesquisa sobre quais tecnologias serão utilizadas, planejou a sprint 1 no Azure DevOps e executou alguns comandos usando linguagem C para extração de dados, posteriormente exportados para uma planilha.</w:t>
+      </w:r>
+    </w:p>
+    <w:p>
+      <w:pPr>
+        <w:ind w:firstLine="720"/>
+        <w:rPr>
+          <w:lang w:eastAsia="en-US"/>
+        </w:rPr>
+      </w:pPr>
+      <w:r>
+        <w:rPr>
+          <w:lang w:eastAsia="en-US"/>
+        </w:rPr>
+        <w:t xml:space="preserve">O grupo </w:t>
+      </w:r>
+      <w:r>
+        <w:rPr>
+          <w:b/>
+          <w:bCs/>
+          <w:lang w:eastAsia="en-US"/>
+        </w:rPr>
+        <w:t>Klaus</w:t>
+      </w:r>
+      <w:r>
+        <w:rPr>
+          <w:lang w:eastAsia="en-US"/>
+        </w:rPr>
+        <w:t xml:space="preserve"> fez o planejamento global do projeto dividindo as tarefas nas sprints, estruturou o banco de dados do sistema e criou o logo que será utilizado.</w:t>
+      </w:r>
+    </w:p>
+    <w:p>
+      <w:pPr>
+        <w:ind w:firstLine="720"/>
+        <w:rPr>
+          <w:lang w:eastAsia="en-US"/>
+        </w:rPr>
+      </w:pPr>
+      <w:r>
+        <w:rPr>
+          <w:lang w:eastAsia="en-US"/>
+        </w:rPr>
+        <w:t xml:space="preserve">O grupo </w:t>
+      </w:r>
+      <w:r>
+        <w:rPr>
+          <w:b/>
+          <w:bCs/>
+          <w:lang w:eastAsia="en-US"/>
+        </w:rPr>
+        <w:t>SpaceNeedle</w:t>
+      </w:r>
+      <w:r>
+        <w:rPr>
+          <w:lang w:eastAsia="en-US"/>
+        </w:rPr>
+        <w:t xml:space="preserve"> criou formulários para definição de personas e users story, analisaram as respostas e realizou pesquisa aprofundada de sistemas semelhantes no mercado.</w:t>
+      </w:r>
+    </w:p>
+    <w:p>
+      <w:pPr>
+        <w:pStyle w:val="cabealho3"/>
+      </w:pPr>
+      <w:r>
+        <w:t>Feedback</w:t>
+      </w:r>
+    </w:p>
+    <w:p>
+      <w:pPr>
+        <w:ind w:firstLine="720"/>
+      </w:pPr>
+      <w:r>
+        <w:t>A apresentação da SpaceNeedle foi muito interessante, trazendo reflexões sobre o mercado e relação empresas x colaboradores.</w:t>
+      </w:r>
+    </w:p>
+    <w:p>
+      <w:pPr>
+        <w:ind w:firstLine="720"/>
+        <w:rPr>
+          <w:lang w:eastAsia="en-US"/>
+        </w:rPr>
+      </w:pPr>
+      <w:r>
+        <w:t>As reuniões com os clientes esclareceram muitas dúvidas e com isso os grupos demonstraram maior assertividade na execução das tarefas.</w:t>
+      </w:r>
     </w:p>
     <w:sectPr>
       <w:footerReference w:type="default" r:id="rId11"/>
@@ -3328,14 +3669,14 @@
     <w:charset w:val="00"/>
     <w:family w:val="swiss"/>
     <w:pitch w:val="variable"/>
-    <w:sig w:usb0="E4002EFF" w:usb1="C000247B" w:usb2="00000009" w:usb3="00000000" w:csb0="000001FF" w:csb1="00000000"/>
+    <w:sig w:usb0="E0002AFF" w:usb1="C000247B" w:usb2="00000009" w:usb3="00000000" w:csb0="000001FF" w:csb1="00000000"/>
   </w:font>
   <w:font w:name="Calibri Light">
     <w:panose1 w:val="020F0302020204030204"/>
     <w:charset w:val="00"/>
     <w:family w:val="swiss"/>
     <w:pitch w:val="variable"/>
-    <w:sig w:usb0="E4002EFF" w:usb1="C000247B" w:usb2="00000009" w:usb3="00000000" w:csb0="000001FF" w:csb1="00000000"/>
+    <w:sig w:usb0="E0002AFF" w:usb1="C000247B" w:usb2="00000009" w:usb3="00000000" w:csb0="000001FF" w:csb1="00000000"/>
   </w:font>
 </w:fonts>
 </file>
@@ -3362,6 +3703,7 @@
     <w:rsid w:val="00406E44"/>
     <w:rsid w:val="004265B1"/>
     <w:rsid w:val="00571EE0"/>
+    <w:rsid w:val="007442C3"/>
     <w:rsid w:val="007663D2"/>
     <w:rsid w:val="00973DEF"/>
     <w:rsid w:val="00973EE1"/>
@@ -4093,7 +4435,7 @@
 </file>
 
 <file path=customXml/itemProps3.xml><?xml version="1.0" encoding="utf-8"?>
-<ds:datastoreItem xmlns:ds="http://schemas.openxmlformats.org/officeDocument/2006/customXml" ds:itemID="{B6A2D7C9-AF43-4258-A5E5-86FCF8FCE274}">
+<ds:datastoreItem xmlns:ds="http://schemas.openxmlformats.org/officeDocument/2006/customXml" ds:itemID="{3DD81CE7-EB6B-409B-89F9-7AECCB3C5667}">
   <ds:schemaRefs>
     <ds:schemaRef ds:uri="http://schemas.openxmlformats.org/officeDocument/2006/bibliography"/>
   </ds:schemaRefs>

</xml_diff>

<commit_message>
Corrige relatorio da semana 1 da turma do tecnico
</commit_message>
<xml_diff>
--- a/Diario_bordo/Diario_de_bordo-tecnico-manha.docx
+++ b/Diario_bordo/Diario_de_bordo-tecnico-manha.docx
@@ -1083,100 +1083,98 @@
           <w:docGrid w:linePitch="360"/>
         </w:sectPr>
       </w:pPr>
-      <w:bookmarkStart w:id="0" w:name="_GoBack"/>
-      <w:bookmarkEnd w:id="0"/>
     </w:p>
     <w:p>
       <w:pPr>
         <w:pStyle w:val="cabealho1"/>
       </w:pPr>
-      <w:bookmarkStart w:id="1" w:name="_Toc17538734"/>
+      <w:bookmarkStart w:id="0" w:name="_Toc17538734"/>
       <w:r>
         <w:lastRenderedPageBreak/>
         <w:t>Resumo</w:t>
       </w:r>
+      <w:bookmarkEnd w:id="0"/>
+      <w:r>
+        <w:t xml:space="preserve"> </w:t>
+      </w:r>
+    </w:p>
+    <w:p/>
+    <w:p>
+      <w:pPr>
+        <w:pStyle w:val="cabealho2"/>
+      </w:pPr>
+      <w:bookmarkStart w:id="1" w:name="_Toc17538735"/>
+      <w:r>
+        <w:t>Objetivos</w:t>
+      </w:r>
       <w:bookmarkEnd w:id="1"/>
+    </w:p>
+    <w:p>
+      <w:pPr>
+        <w:ind w:firstLine="720"/>
+      </w:pPr>
+      <w:r>
+        <w:t>Este relatório tem como objetivo descrever as atividades realizadas pela mentoria no período de uma semana em suporte aos grupos que desenvolvem os projetos finais do curso Técnico em Desenvolvimento de sistemas da Escola SENAI de Informática.</w:t>
+      </w:r>
+    </w:p>
+    <w:p/>
+    <w:p>
+      <w:pPr>
+        <w:pStyle w:val="cabealho2"/>
+      </w:pPr>
+      <w:bookmarkStart w:id="2" w:name="_Toc17538736"/>
+      <w:r>
+        <w:t xml:space="preserve">Descrição do </w:t>
+      </w:r>
+      <w:r>
+        <w:t>projeto</w:t>
+      </w:r>
+      <w:bookmarkEnd w:id="2"/>
+    </w:p>
+    <w:p>
+      <w:pPr>
+        <w:ind w:firstLine="720"/>
+      </w:pPr>
+      <w:r>
+        <w:t>A mentoria tem como objetivo auxiliar os alunos no desenvolvimento dos projetos, seja tecnicamente ou na gestão, além de prestar suporte aos professores responsáveis pela turma.</w:t>
+      </w:r>
+    </w:p>
+    <w:p/>
+    <w:p>
+      <w:pPr>
+        <w:pStyle w:val="cabealho2"/>
+      </w:pPr>
+      <w:bookmarkStart w:id="3" w:name="_Toc17538737"/>
+      <w:r>
+        <w:t xml:space="preserve">Resumo </w:t>
+      </w:r>
+      <w:r>
+        <w:t>do projeto</w:t>
+      </w:r>
+      <w:bookmarkEnd w:id="3"/>
+    </w:p>
+    <w:p>
+      <w:pPr>
+        <w:ind w:firstLine="720"/>
+      </w:pPr>
+      <w:r>
+        <w:t>Diariamente os mentores fazem reuniões com os grupos</w:t>
+      </w:r>
+      <w:r>
+        <w:t>, pontuando</w:t>
+      </w:r>
       <w:r>
         <w:t xml:space="preserve"> </w:t>
       </w:r>
-    </w:p>
-    <w:p/>
-    <w:p>
-      <w:pPr>
-        <w:pStyle w:val="cabealho2"/>
-      </w:pPr>
-      <w:bookmarkStart w:id="2" w:name="_Toc17538735"/>
-      <w:r>
-        <w:t>Objetivos</w:t>
-      </w:r>
-      <w:bookmarkEnd w:id="2"/>
+      <w:r>
+        <w:t>o que foi possível ser produzido no dia anterior e alinhando o que está planejado para ser feito no decorrer do dia atual.</w:t>
+      </w:r>
     </w:p>
     <w:p>
       <w:pPr>
         <w:ind w:firstLine="720"/>
       </w:pPr>
       <w:r>
-        <w:t>Este relatório tem como objetivo descrever as atividades realizadas pela mentoria no período de uma semana em suporte aos grupos que desenvolvem os projetos finais do curso Técnico em Desenvolvimento de sistemas da Escola SENAI de Informática.</w:t>
-      </w:r>
-    </w:p>
-    <w:p/>
-    <w:p>
-      <w:pPr>
-        <w:pStyle w:val="cabealho2"/>
-      </w:pPr>
-      <w:bookmarkStart w:id="3" w:name="_Toc17538736"/>
-      <w:r>
-        <w:t xml:space="preserve">Descrição do </w:t>
-      </w:r>
-      <w:r>
-        <w:t>projeto</w:t>
-      </w:r>
-      <w:bookmarkEnd w:id="3"/>
-    </w:p>
-    <w:p>
-      <w:pPr>
-        <w:ind w:firstLine="720"/>
-      </w:pPr>
-      <w:r>
-        <w:t>A mentoria tem como objetivo auxiliar os alunos no desenvolvimento dos projetos, seja tecnicamente ou na gestão, além de prestar suporte aos professores responsáveis pela turma.</w:t>
-      </w:r>
-    </w:p>
-    <w:p/>
-    <w:p>
-      <w:pPr>
-        <w:pStyle w:val="cabealho2"/>
-      </w:pPr>
-      <w:bookmarkStart w:id="4" w:name="_Toc17538737"/>
-      <w:r>
-        <w:t xml:space="preserve">Resumo </w:t>
-      </w:r>
-      <w:r>
-        <w:t>do projeto</w:t>
-      </w:r>
-      <w:bookmarkEnd w:id="4"/>
-    </w:p>
-    <w:p>
-      <w:pPr>
-        <w:ind w:firstLine="720"/>
-      </w:pPr>
-      <w:r>
-        <w:t>Diariamente os mentores fazem reuniões com os grupos</w:t>
-      </w:r>
-      <w:r>
-        <w:t>, pontuando</w:t>
-      </w:r>
-      <w:r>
-        <w:t xml:space="preserve"> </w:t>
-      </w:r>
-      <w:r>
-        <w:t>o que foi possível ser produzido no dia anterior e alinhando o que está planejado para ser feito no decorrer do dia atual.</w:t>
-      </w:r>
-    </w:p>
-    <w:p>
-      <w:pPr>
-        <w:ind w:firstLine="720"/>
-      </w:pPr>
-      <w:r>
         <w:t>Ao final de cada semana, é gerado um relatório com todas estas informações resumidas.</w:t>
       </w:r>
     </w:p>
@@ -1189,30 +1187,30 @@
       <w:pPr>
         <w:pStyle w:val="cabealho1"/>
       </w:pPr>
-      <w:bookmarkStart w:id="5" w:name="_Toc17538738"/>
+      <w:bookmarkStart w:id="4" w:name="_Toc17538738"/>
       <w:r>
         <w:lastRenderedPageBreak/>
         <w:t>Sprint X</w:t>
       </w:r>
+      <w:bookmarkEnd w:id="4"/>
+    </w:p>
+    <w:p>
+      <w:pPr>
+        <w:ind w:firstLine="720"/>
+      </w:pPr>
+      <w:r>
+        <w:t>O desenvolvimento do projeto em si ainda não foi iniciado, porém seu planejamento teve início.</w:t>
+      </w:r>
+    </w:p>
+    <w:p>
+      <w:pPr>
+        <w:pStyle w:val="cabealho2"/>
+      </w:pPr>
+      <w:bookmarkStart w:id="5" w:name="_Toc17538739"/>
+      <w:r>
+        <w:t>Semana 1</w:t>
+      </w:r>
       <w:bookmarkEnd w:id="5"/>
-    </w:p>
-    <w:p>
-      <w:pPr>
-        <w:ind w:firstLine="720"/>
-      </w:pPr>
-      <w:r>
-        <w:t>O desenvolvimento do projeto em si ainda não foi iniciado, porém seu planejamento teve início.</w:t>
-      </w:r>
-    </w:p>
-    <w:p>
-      <w:pPr>
-        <w:pStyle w:val="cabealho2"/>
-      </w:pPr>
-      <w:bookmarkStart w:id="6" w:name="_Toc17538739"/>
-      <w:r>
-        <w:t>Semana 1</w:t>
-      </w:r>
-      <w:bookmarkEnd w:id="6"/>
     </w:p>
     <w:p>
       <w:pPr>
@@ -1330,20 +1328,16 @@
         <w:rPr>
           <w:lang w:eastAsia="en-US"/>
         </w:rPr>
-        <w:t xml:space="preserve"> inicialmente aparentou destoar um pouco dos demais, indicando um possível desinteresse no projeto por parte de alguns integrantes. Com o decorrer dos dias e melhor entendimento do escopo, o grupo demonstrou estar focado e em sinergia</w:t>
-      </w:r>
-      <w:r>
-        <w:rPr>
-          <w:lang w:eastAsia="en-US"/>
-        </w:rPr>
-        <w:t>, eliminando a impressão deixada previamente</w:t>
-      </w:r>
-      <w:r>
-        <w:rPr>
-          <w:lang w:eastAsia="en-US"/>
-        </w:rPr>
-        <w:t>.</w:t>
-      </w:r>
+        <w:t xml:space="preserve"> </w:t>
+      </w:r>
+      <w:r>
+        <w:rPr>
+          <w:lang w:eastAsia="en-US"/>
+        </w:rPr>
+        <w:t>conseguiu executar alguns comandos para extração de dados mesmo em pouco tempo e apresentar em uma planilha.</w:t>
+      </w:r>
+      <w:bookmarkStart w:id="6" w:name="_GoBack"/>
+      <w:bookmarkEnd w:id="6"/>
     </w:p>
     <w:p>
       <w:pPr>
@@ -1492,10 +1486,7 @@
       <w:bookmarkStart w:id="7" w:name="_Toc17538740"/>
       <w:r>
         <w:lastRenderedPageBreak/>
-        <w:t xml:space="preserve">Sprint </w:t>
-      </w:r>
-      <w:r>
-        <w:t>1</w:t>
+        <w:t>Sprint 1</w:t>
       </w:r>
       <w:bookmarkEnd w:id="7"/>
     </w:p>
@@ -3669,14 +3660,14 @@
     <w:charset w:val="00"/>
     <w:family w:val="swiss"/>
     <w:pitch w:val="variable"/>
-    <w:sig w:usb0="E0002AFF" w:usb1="C000247B" w:usb2="00000009" w:usb3="00000000" w:csb0="000001FF" w:csb1="00000000"/>
+    <w:sig w:usb0="E4002EFF" w:usb1="C000247B" w:usb2="00000009" w:usb3="00000000" w:csb0="000001FF" w:csb1="00000000"/>
   </w:font>
   <w:font w:name="Calibri Light">
     <w:panose1 w:val="020F0302020204030204"/>
     <w:charset w:val="00"/>
     <w:family w:val="swiss"/>
     <w:pitch w:val="variable"/>
-    <w:sig w:usb0="E0002AFF" w:usb1="C000247B" w:usb2="00000009" w:usb3="00000000" w:csb0="000001FF" w:csb1="00000000"/>
+    <w:sig w:usb0="E4002EFF" w:usb1="C000247B" w:usb2="00000009" w:usb3="00000000" w:csb0="000001FF" w:csb1="00000000"/>
   </w:font>
 </w:fonts>
 </file>
@@ -3699,6 +3690,7 @@
   <w:rsids>
     <w:rsidRoot w:val="00406E44"/>
     <w:rsid w:val="00023D19"/>
+    <w:rsid w:val="00076BE6"/>
     <w:rsid w:val="00405721"/>
     <w:rsid w:val="00406E44"/>
     <w:rsid w:val="004265B1"/>
@@ -4435,7 +4427,7 @@
 </file>
 
 <file path=customXml/itemProps3.xml><?xml version="1.0" encoding="utf-8"?>
-<ds:datastoreItem xmlns:ds="http://schemas.openxmlformats.org/officeDocument/2006/customXml" ds:itemID="{3DD81CE7-EB6B-409B-89F9-7AECCB3C5667}">
+<ds:datastoreItem xmlns:ds="http://schemas.openxmlformats.org/officeDocument/2006/customXml" ds:itemID="{600AC5CD-621B-4FD4-B9AF-19866135C28F}">
   <ds:schemaRefs>
     <ds:schemaRef ds:uri="http://schemas.openxmlformats.org/officeDocument/2006/bibliography"/>
   </ds:schemaRefs>

</xml_diff>

<commit_message>
Adiciona relatorio da semana 2 - sprint 1 da turma do tecnico
</commit_message>
<xml_diff>
--- a/Diario_bordo/Diario_de_bordo-tecnico-manha.docx
+++ b/Diario_bordo/Diario_de_bordo-tecnico-manha.docx
@@ -477,7 +477,11 @@
               </mc:Choice>
               <mc:Fallback>
                 <w:pict>
-                  <v:shape w14:anchorId="6E29CBE8" id="Caixa de Texto 10" o:spid="_x0000_s1027" type="#_x0000_t202" alt="Caixa de texto que mostra as informações de contato comerciais" style="position:absolute;margin-left:0;margin-top:0;width:468pt;height:48.95pt;z-index:251660288;visibility:visible;mso-wrap-style:square;mso-width-percent:1000;mso-height-percent:0;mso-wrap-distance-left:9pt;mso-wrap-distance-top:0;mso-wrap-distance-right:9pt;mso-wrap-distance-bottom:0;mso-position-horizontal:left;mso-position-horizontal-relative:margin;mso-position-vertical:bottom;mso-position-vertical-relative:margin;mso-width-percent:1000;mso-height-percent:0;mso-width-relative:margin;mso-height-relative:margin;v-text-anchor:middle" o:gfxdata="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" fillcolor="#7030a0" stroked="f" strokeweight=".5pt">
+                  <v:shapetype w14:anchorId="6E29CBE8" id="_x0000_t202" coordsize="21600,21600" o:spt="202" path="m,l,21600r21600,l21600,xe">
+                    <v:stroke joinstyle="miter"/>
+                    <v:path gradientshapeok="t" o:connecttype="rect"/>
+                  </v:shapetype>
+                  <v:shape id="Caixa de Texto 10" o:spid="_x0000_s1027" type="#_x0000_t202" alt="Caixa de texto que mostra as informações de contato comerciais" style="position:absolute;margin-left:0;margin-top:0;width:468pt;height:48.95pt;z-index:251660288;visibility:visible;mso-wrap-style:square;mso-width-percent:1000;mso-height-percent:0;mso-wrap-distance-left:9pt;mso-wrap-distance-top:0;mso-wrap-distance-right:9pt;mso-wrap-distance-bottom:0;mso-position-horizontal:left;mso-position-horizontal-relative:margin;mso-position-vertical:bottom;mso-position-vertical-relative:margin;mso-width-percent:1000;mso-height-percent:0;mso-width-relative:margin;mso-height-relative:margin;v-text-anchor:middle" o:gfxdata="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" fillcolor="#7030a0" stroked="f" strokeweight=".5pt">
                     <v:textbox inset="12.96pt,0,12.96pt,0">
                       <w:txbxContent>
                         <w:tbl>
@@ -1322,35 +1326,7 @@
           <w:bCs/>
           <w:lang w:eastAsia="en-US"/>
         </w:rPr>
-        <w:t>BlockTime</w:t>
-      </w:r>
-      <w:r>
-        <w:rPr>
-          <w:lang w:eastAsia="en-US"/>
-        </w:rPr>
-        <w:t xml:space="preserve"> </w:t>
-      </w:r>
-      <w:r>
-        <w:rPr>
-          <w:lang w:eastAsia="en-US"/>
-        </w:rPr>
-        <w:t>conseguiu executar alguns comandos para extração de dados mesmo em pouco tempo e apresentar em uma planilha.</w:t>
-      </w:r>
-      <w:bookmarkStart w:id="6" w:name="_GoBack"/>
-      <w:bookmarkEnd w:id="6"/>
-    </w:p>
-    <w:p>
-      <w:pPr>
-        <w:ind w:firstLine="720"/>
-        <w:rPr>
-          <w:lang w:eastAsia="en-US"/>
-        </w:rPr>
-      </w:pPr>
-      <w:r>
-        <w:rPr>
-          <w:lang w:eastAsia="en-US"/>
-        </w:rPr>
-        <w:t xml:space="preserve">O grupo </w:t>
+        <w:t>Block</w:t>
       </w:r>
       <w:r>
         <w:rPr>
@@ -1358,51 +1334,7 @@
           <w:bCs/>
           <w:lang w:eastAsia="en-US"/>
         </w:rPr>
-        <w:t>Klaus</w:t>
-      </w:r>
-      <w:r>
-        <w:rPr>
-          <w:lang w:eastAsia="en-US"/>
-        </w:rPr>
-        <w:t xml:space="preserve"> </w:t>
-      </w:r>
-      <w:r>
-        <w:rPr>
-          <w:lang w:eastAsia="en-US"/>
-        </w:rPr>
-        <w:t>foi o único</w:t>
-      </w:r>
-      <w:r>
-        <w:rPr>
-          <w:lang w:eastAsia="en-US"/>
-        </w:rPr>
-        <w:t xml:space="preserve"> </w:t>
-      </w:r>
-      <w:r>
-        <w:rPr>
-          <w:lang w:eastAsia="en-US"/>
-        </w:rPr>
-        <w:t xml:space="preserve">a desenvolver alguns </w:t>
-      </w:r>
-      <w:r>
-        <w:rPr>
-          <w:lang w:eastAsia="en-US"/>
-        </w:rPr>
-        <w:t>wireframes para mostrar para a empresa.</w:t>
-      </w:r>
-    </w:p>
-    <w:p>
-      <w:pPr>
-        <w:ind w:firstLine="720"/>
-        <w:rPr>
-          <w:lang w:eastAsia="en-US"/>
-        </w:rPr>
-      </w:pPr>
-      <w:r>
-        <w:rPr>
-          <w:lang w:eastAsia="en-US"/>
-        </w:rPr>
-        <w:t xml:space="preserve">O grupo </w:t>
+        <w:t>t</w:t>
       </w:r>
       <w:r>
         <w:rPr>
@@ -1410,7 +1342,109 @@
           <w:bCs/>
           <w:lang w:eastAsia="en-US"/>
         </w:rPr>
-        <w:t>SpaceNeedle</w:t>
+        <w:t>ime</w:t>
+      </w:r>
+      <w:r>
+        <w:rPr>
+          <w:lang w:eastAsia="en-US"/>
+        </w:rPr>
+        <w:t xml:space="preserve"> </w:t>
+      </w:r>
+      <w:r>
+        <w:rPr>
+          <w:lang w:eastAsia="en-US"/>
+        </w:rPr>
+        <w:t>conseguiu executar alguns comandos para extração de dados mesmo em pouco tempo e apresentar em uma planilha.</w:t>
+      </w:r>
+    </w:p>
+    <w:p>
+      <w:pPr>
+        <w:ind w:firstLine="720"/>
+        <w:rPr>
+          <w:lang w:eastAsia="en-US"/>
+        </w:rPr>
+      </w:pPr>
+      <w:r>
+        <w:rPr>
+          <w:lang w:eastAsia="en-US"/>
+        </w:rPr>
+        <w:t xml:space="preserve">O grupo </w:t>
+      </w:r>
+      <w:r>
+        <w:rPr>
+          <w:b/>
+          <w:bCs/>
+          <w:lang w:eastAsia="en-US"/>
+        </w:rPr>
+        <w:t>Klaus</w:t>
+      </w:r>
+      <w:r>
+        <w:rPr>
+          <w:lang w:eastAsia="en-US"/>
+        </w:rPr>
+        <w:t xml:space="preserve"> </w:t>
+      </w:r>
+      <w:r>
+        <w:rPr>
+          <w:lang w:eastAsia="en-US"/>
+        </w:rPr>
+        <w:t>foi o único</w:t>
+      </w:r>
+      <w:r>
+        <w:rPr>
+          <w:lang w:eastAsia="en-US"/>
+        </w:rPr>
+        <w:t xml:space="preserve"> </w:t>
+      </w:r>
+      <w:r>
+        <w:rPr>
+          <w:lang w:eastAsia="en-US"/>
+        </w:rPr>
+        <w:t xml:space="preserve">a desenvolver alguns </w:t>
+      </w:r>
+      <w:r>
+        <w:rPr>
+          <w:lang w:eastAsia="en-US"/>
+        </w:rPr>
+        <w:t>wireframes para mostrar para a empresa.</w:t>
+      </w:r>
+    </w:p>
+    <w:p>
+      <w:pPr>
+        <w:ind w:firstLine="720"/>
+        <w:rPr>
+          <w:lang w:eastAsia="en-US"/>
+        </w:rPr>
+      </w:pPr>
+      <w:r>
+        <w:rPr>
+          <w:lang w:eastAsia="en-US"/>
+        </w:rPr>
+        <w:t xml:space="preserve">O grupo </w:t>
+      </w:r>
+      <w:r>
+        <w:rPr>
+          <w:b/>
+          <w:bCs/>
+          <w:lang w:eastAsia="en-US"/>
+        </w:rPr>
+        <w:t>Space</w:t>
+      </w:r>
+      <w:r>
+        <w:rPr>
+          <w:b/>
+          <w:bCs/>
+          <w:lang w:eastAsia="en-US"/>
+        </w:rPr>
+        <w:t xml:space="preserve"> </w:t>
+      </w:r>
+      <w:r>
+        <w:rPr>
+          <w:b/>
+          <w:bCs/>
+          <w:lang w:eastAsia="en-US"/>
+        </w:rPr>
+        <w:t>Needle</w:t>
       </w:r>
       <w:r>
         <w:rPr>
@@ -1483,42 +1517,50 @@
       <w:pPr>
         <w:pStyle w:val="cabealho1"/>
       </w:pPr>
-      <w:bookmarkStart w:id="7" w:name="_Toc17538740"/>
+      <w:bookmarkStart w:id="6" w:name="_Toc17538740"/>
       <w:r>
         <w:lastRenderedPageBreak/>
         <w:t>Sprint 1</w:t>
       </w:r>
+      <w:bookmarkEnd w:id="6"/>
+    </w:p>
+    <w:p>
+      <w:pPr>
+        <w:ind w:firstLine="720"/>
+      </w:pPr>
+    </w:p>
+    <w:p>
+      <w:pPr>
+        <w:pStyle w:val="cabealho2"/>
+      </w:pPr>
+      <w:bookmarkStart w:id="7" w:name="_Toc17538741"/>
+      <w:r>
+        <w:t>Semana 1</w:t>
+      </w:r>
       <w:bookmarkEnd w:id="7"/>
     </w:p>
     <w:p>
       <w:pPr>
         <w:ind w:firstLine="720"/>
       </w:pPr>
-    </w:p>
-    <w:p>
-      <w:pPr>
-        <w:pStyle w:val="cabealho2"/>
-      </w:pPr>
-      <w:bookmarkStart w:id="8" w:name="_Toc17538741"/>
-      <w:r>
-        <w:t>Semana 1</w:t>
-      </w:r>
-      <w:bookmarkEnd w:id="8"/>
+      <w:r>
+        <w:t>Este relatório reúne as atividades acompanhadas durante a semana 1 da sprint 1 dos projetos do curso técnico em desenvolvimento de sistemas.</w:t>
+      </w:r>
+    </w:p>
+    <w:p>
+      <w:pPr>
+        <w:pStyle w:val="cabealho3"/>
+      </w:pPr>
+      <w:r>
+        <w:t>Resumo da semana 1</w:t>
+      </w:r>
     </w:p>
     <w:p>
       <w:pPr>
         <w:ind w:firstLine="720"/>
       </w:pPr>
       <w:r>
-        <w:t>Este relatório reúne as atividades acompanhadas durante a semana 1 da sprint 1 dos projetos do curso técnico em desenvolvimento de sistemas.</w:t>
-      </w:r>
-    </w:p>
-    <w:p>
-      <w:pPr>
-        <w:pStyle w:val="cabealho3"/>
-      </w:pPr>
-      <w:r>
-        <w:t>Resumo da semana 1</w:t>
+        <w:t>Após as reuniões com os clientes, os grupos puderam definir com mais propriedade o planejamento dos projetos.</w:t>
       </w:r>
     </w:p>
     <w:p>
@@ -1526,15 +1568,13 @@
         <w:ind w:firstLine="720"/>
       </w:pPr>
       <w:r>
-        <w:t>Após as reuniões com os clientes, os grupos puderam definir com mais propriedade o planejamento dos projetos.</w:t>
-      </w:r>
-    </w:p>
-    <w:p>
-      <w:pPr>
-        <w:ind w:firstLine="720"/>
-      </w:pPr>
-      <w:r>
-        <w:t>Houve também a apresentação da empresa SpaceNeedle, mediada pelo CEO Murilo e pela diretora Cíntia, para que pudéssemos conhecer melhor sua cultura.</w:t>
+        <w:t>Houve também a apresentação da empresa Space</w:t>
+      </w:r>
+      <w:r>
+        <w:t xml:space="preserve"> </w:t>
+      </w:r>
+      <w:r>
+        <w:t>Needle, mediada pelo CEO Murilo e pela diretora Cíntia, para que pudéssemos conhecer melhor sua cultura.</w:t>
       </w:r>
     </w:p>
     <w:p>
@@ -1603,27 +1643,7 @@
           <w:bCs/>
           <w:lang w:eastAsia="en-US"/>
         </w:rPr>
-        <w:t>BlockTime</w:t>
-      </w:r>
-      <w:r>
-        <w:rPr>
-          <w:lang w:eastAsia="en-US"/>
-        </w:rPr>
-        <w:t xml:space="preserve"> realizou uma pesquisa sobre quais tecnologias serão utilizadas, planejou a sprint 1 no Azure DevOps e executou alguns comandos usando linguagem C para extração de dados, posteriormente exportados para uma planilha.</w:t>
-      </w:r>
-    </w:p>
-    <w:p>
-      <w:pPr>
-        <w:ind w:firstLine="720"/>
-        <w:rPr>
-          <w:lang w:eastAsia="en-US"/>
-        </w:rPr>
-      </w:pPr>
-      <w:r>
-        <w:rPr>
-          <w:lang w:eastAsia="en-US"/>
-        </w:rPr>
-        <w:t xml:space="preserve">O grupo </w:t>
+        <w:t>Block</w:t>
       </w:r>
       <w:r>
         <w:rPr>
@@ -1631,27 +1651,7 @@
           <w:bCs/>
           <w:lang w:eastAsia="en-US"/>
         </w:rPr>
-        <w:t>Klaus</w:t>
-      </w:r>
-      <w:r>
-        <w:rPr>
-          <w:lang w:eastAsia="en-US"/>
-        </w:rPr>
-        <w:t xml:space="preserve"> fez o planejamento global do projeto dividindo as tarefas nas sprints, estruturou o banco de dados do sistema e criou o logo que será utilizado.</w:t>
-      </w:r>
-    </w:p>
-    <w:p>
-      <w:pPr>
-        <w:ind w:firstLine="720"/>
-        <w:rPr>
-          <w:lang w:eastAsia="en-US"/>
-        </w:rPr>
-      </w:pPr>
-      <w:r>
-        <w:rPr>
-          <w:lang w:eastAsia="en-US"/>
-        </w:rPr>
-        <w:t xml:space="preserve">O grupo </w:t>
+        <w:t>t</w:t>
       </w:r>
       <w:r>
         <w:rPr>
@@ -1659,7 +1659,79 @@
           <w:bCs/>
           <w:lang w:eastAsia="en-US"/>
         </w:rPr>
-        <w:t>SpaceNeedle</w:t>
+        <w:t>ime</w:t>
+      </w:r>
+      <w:r>
+        <w:rPr>
+          <w:lang w:eastAsia="en-US"/>
+        </w:rPr>
+        <w:t xml:space="preserve"> realizou uma pesquisa sobre quais tecnologias serão utilizadas, planejou a sprint 1 no Azure DevOps e executou alguns comandos usando linguagem C para extração de dados, posteriormente exportados para uma planilha.</w:t>
+      </w:r>
+    </w:p>
+    <w:p>
+      <w:pPr>
+        <w:ind w:firstLine="720"/>
+        <w:rPr>
+          <w:lang w:eastAsia="en-US"/>
+        </w:rPr>
+      </w:pPr>
+      <w:r>
+        <w:rPr>
+          <w:lang w:eastAsia="en-US"/>
+        </w:rPr>
+        <w:t xml:space="preserve">O grupo </w:t>
+      </w:r>
+      <w:r>
+        <w:rPr>
+          <w:b/>
+          <w:bCs/>
+          <w:lang w:eastAsia="en-US"/>
+        </w:rPr>
+        <w:t>Klaus</w:t>
+      </w:r>
+      <w:r>
+        <w:rPr>
+          <w:lang w:eastAsia="en-US"/>
+        </w:rPr>
+        <w:t xml:space="preserve"> fez o planejamento global do projeto dividindo as tarefas nas sprints, estruturou o banco de dados do sistema e criou o logo que será utilizado.</w:t>
+      </w:r>
+    </w:p>
+    <w:p>
+      <w:pPr>
+        <w:ind w:firstLine="720"/>
+        <w:rPr>
+          <w:lang w:eastAsia="en-US"/>
+        </w:rPr>
+      </w:pPr>
+      <w:r>
+        <w:rPr>
+          <w:lang w:eastAsia="en-US"/>
+        </w:rPr>
+        <w:t xml:space="preserve">O grupo </w:t>
+      </w:r>
+      <w:r>
+        <w:rPr>
+          <w:b/>
+          <w:bCs/>
+          <w:lang w:eastAsia="en-US"/>
+        </w:rPr>
+        <w:t>Space</w:t>
+      </w:r>
+      <w:r>
+        <w:rPr>
+          <w:b/>
+          <w:bCs/>
+          <w:lang w:eastAsia="en-US"/>
+        </w:rPr>
+        <w:t xml:space="preserve"> </w:t>
+      </w:r>
+      <w:r>
+        <w:rPr>
+          <w:b/>
+          <w:bCs/>
+          <w:lang w:eastAsia="en-US"/>
+        </w:rPr>
+        <w:t>Needle</w:t>
       </w:r>
       <w:r>
         <w:rPr>
@@ -1687,13 +1759,329 @@
     <w:p>
       <w:pPr>
         <w:ind w:firstLine="720"/>
-        <w:rPr>
-          <w:lang w:eastAsia="en-US"/>
-        </w:rPr>
       </w:pPr>
       <w:r>
         <w:t>As reuniões com os clientes esclareceram muitas dúvidas e com isso os grupos demonstraram maior assertividade na execução das tarefas.</w:t>
       </w:r>
+    </w:p>
+    <w:p>
+      <w:pPr>
+        <w:ind w:firstLine="720"/>
+      </w:pPr>
+    </w:p>
+    <w:p>
+      <w:pPr>
+        <w:ind w:firstLine="720"/>
+      </w:pPr>
+    </w:p>
+    <w:p>
+      <w:pPr>
+        <w:ind w:firstLine="720"/>
+      </w:pPr>
+    </w:p>
+    <w:p>
+      <w:pPr>
+        <w:pStyle w:val="cabealho2"/>
+      </w:pPr>
+      <w:r>
+        <w:lastRenderedPageBreak/>
+        <w:t xml:space="preserve">Semana </w:t>
+      </w:r>
+      <w:r>
+        <w:t>2</w:t>
+      </w:r>
+    </w:p>
+    <w:p>
+      <w:pPr>
+        <w:ind w:firstLine="720"/>
+      </w:pPr>
+      <w:r>
+        <w:t xml:space="preserve">Este relatório reúne as atividades acompanhadas durante a semana </w:t>
+      </w:r>
+      <w:r>
+        <w:t>2</w:t>
+      </w:r>
+      <w:r>
+        <w:t xml:space="preserve"> da sprint 1 dos projetos do curso técnico em desenvolvimento de sistemas.</w:t>
+      </w:r>
+    </w:p>
+    <w:p>
+      <w:pPr>
+        <w:pStyle w:val="cabealho3"/>
+      </w:pPr>
+      <w:r>
+        <w:t xml:space="preserve">Resumo da semana </w:t>
+      </w:r>
+      <w:r>
+        <w:t>2</w:t>
+      </w:r>
+    </w:p>
+    <w:p>
+      <w:pPr>
+        <w:ind w:firstLine="720"/>
+      </w:pPr>
+      <w:r>
+        <w:t>Durante a semana os grupos puderam desenvolver os projetos com maior propriedade, após concluírem os planejamentos.</w:t>
+      </w:r>
+    </w:p>
+    <w:p>
+      <w:pPr>
+        <w:ind w:firstLine="720"/>
+      </w:pPr>
+      <w:r>
+        <w:t>Foram desenvolvidos layouts das telas, estudo de tecnologias que serão utilizadas, modelagem do banco de dados definição de experiências de usuário.</w:t>
+      </w:r>
+    </w:p>
+    <w:p>
+      <w:pPr>
+        <w:ind w:firstLine="720"/>
+      </w:pPr>
+      <w:r>
+        <w:t>Algumas funcionalidades dos sistemas também puderam ser desenvolvidas.</w:t>
+      </w:r>
+    </w:p>
+    <w:p>
+      <w:pPr>
+        <w:ind w:firstLine="720"/>
+      </w:pPr>
+      <w:r>
+        <w:t>Por fim, houve a reunião com o cliente para apresentar as entregas da Sprint 1.</w:t>
+      </w:r>
+    </w:p>
+    <w:p>
+      <w:pPr>
+        <w:pStyle w:val="cabealho3"/>
+      </w:pPr>
+      <w:r>
+        <w:t>Pontos de destaque</w:t>
+      </w:r>
+    </w:p>
+    <w:p>
+      <w:pPr>
+        <w:ind w:firstLine="720"/>
+        <w:rPr>
+          <w:lang w:eastAsia="en-US"/>
+        </w:rPr>
+      </w:pPr>
+      <w:r>
+        <w:rPr>
+          <w:lang w:eastAsia="en-US"/>
+        </w:rPr>
+        <w:t xml:space="preserve">O grupo </w:t>
+      </w:r>
+      <w:r>
+        <w:rPr>
+          <w:b/>
+          <w:bCs/>
+          <w:lang w:eastAsia="en-US"/>
+        </w:rPr>
+        <w:t>Agility</w:t>
+      </w:r>
+      <w:r>
+        <w:rPr>
+          <w:lang w:eastAsia="en-US"/>
+        </w:rPr>
+        <w:t xml:space="preserve"> </w:t>
+      </w:r>
+      <w:r>
+        <w:rPr>
+          <w:lang w:eastAsia="en-US"/>
+        </w:rPr>
+        <w:t>está avançando com o projeto num ritmo interessante, dividindo bem as tarefas entre os integrantes</w:t>
+      </w:r>
+      <w:r>
+        <w:rPr>
+          <w:lang w:eastAsia="en-US"/>
+        </w:rPr>
+        <w:t>.</w:t>
+      </w:r>
+    </w:p>
+    <w:p>
+      <w:pPr>
+        <w:ind w:firstLine="720"/>
+        <w:rPr>
+          <w:lang w:eastAsia="en-US"/>
+        </w:rPr>
+      </w:pPr>
+      <w:r>
+        <w:rPr>
+          <w:lang w:eastAsia="en-US"/>
+        </w:rPr>
+        <w:t xml:space="preserve">O grupo </w:t>
+      </w:r>
+      <w:r>
+        <w:rPr>
+          <w:b/>
+          <w:bCs/>
+          <w:lang w:eastAsia="en-US"/>
+        </w:rPr>
+        <w:t>Block</w:t>
+      </w:r>
+      <w:r>
+        <w:rPr>
+          <w:b/>
+          <w:bCs/>
+          <w:lang w:eastAsia="en-US"/>
+        </w:rPr>
+        <w:t>t</w:t>
+      </w:r>
+      <w:r>
+        <w:rPr>
+          <w:b/>
+          <w:bCs/>
+          <w:lang w:eastAsia="en-US"/>
+        </w:rPr>
+        <w:t>ime</w:t>
+      </w:r>
+      <w:r>
+        <w:rPr>
+          <w:lang w:eastAsia="en-US"/>
+        </w:rPr>
+        <w:t xml:space="preserve"> </w:t>
+      </w:r>
+      <w:r>
+        <w:rPr>
+          <w:lang w:eastAsia="en-US"/>
+        </w:rPr>
+        <w:t>finalizou a primeira versão do projeto 1 alguns dias antes do previsto, conseguindo adiantar o desenvolvimento do projeto 2</w:t>
+      </w:r>
+      <w:r>
+        <w:rPr>
+          <w:lang w:eastAsia="en-US"/>
+        </w:rPr>
+        <w:t>.</w:t>
+      </w:r>
+    </w:p>
+    <w:p>
+      <w:pPr>
+        <w:ind w:firstLine="720"/>
+        <w:rPr>
+          <w:lang w:eastAsia="en-US"/>
+        </w:rPr>
+      </w:pPr>
+      <w:r>
+        <w:rPr>
+          <w:lang w:eastAsia="en-US"/>
+        </w:rPr>
+        <w:t xml:space="preserve">O grupo </w:t>
+      </w:r>
+      <w:r>
+        <w:rPr>
+          <w:b/>
+          <w:bCs/>
+          <w:lang w:eastAsia="en-US"/>
+        </w:rPr>
+        <w:t>Klaus</w:t>
+      </w:r>
+      <w:r>
+        <w:rPr>
+          <w:lang w:eastAsia="en-US"/>
+        </w:rPr>
+        <w:t xml:space="preserve"> </w:t>
+      </w:r>
+      <w:r>
+        <w:rPr>
+          <w:lang w:eastAsia="en-US"/>
+        </w:rPr>
+        <w:t>deixou o cliente com muita expectativa e animado com o que foi entregue</w:t>
+      </w:r>
+      <w:r>
+        <w:rPr>
+          <w:lang w:eastAsia="en-US"/>
+        </w:rPr>
+        <w:t>.</w:t>
+      </w:r>
+    </w:p>
+    <w:p>
+      <w:pPr>
+        <w:ind w:firstLine="720"/>
+        <w:rPr>
+          <w:lang w:eastAsia="en-US"/>
+        </w:rPr>
+      </w:pPr>
+      <w:r>
+        <w:rPr>
+          <w:lang w:eastAsia="en-US"/>
+        </w:rPr>
+        <w:t xml:space="preserve">O grupo </w:t>
+      </w:r>
+      <w:r>
+        <w:rPr>
+          <w:b/>
+          <w:bCs/>
+          <w:lang w:eastAsia="en-US"/>
+        </w:rPr>
+        <w:t>Space</w:t>
+      </w:r>
+      <w:r>
+        <w:rPr>
+          <w:b/>
+          <w:bCs/>
+          <w:lang w:eastAsia="en-US"/>
+        </w:rPr>
+        <w:t xml:space="preserve"> </w:t>
+      </w:r>
+      <w:r>
+        <w:rPr>
+          <w:b/>
+          <w:bCs/>
+          <w:lang w:eastAsia="en-US"/>
+        </w:rPr>
+        <w:t>Needle</w:t>
+      </w:r>
+      <w:r>
+        <w:rPr>
+          <w:lang w:eastAsia="en-US"/>
+        </w:rPr>
+        <w:t xml:space="preserve"> </w:t>
+      </w:r>
+      <w:r>
+        <w:rPr>
+          <w:lang w:eastAsia="en-US"/>
+        </w:rPr>
+        <w:t xml:space="preserve">trabalhou bem o desenvolvimento da experiência dos usuários, além de </w:t>
+      </w:r>
+      <w:r>
+        <w:rPr>
+          <w:lang w:eastAsia="en-US"/>
+        </w:rPr>
+        <w:t>estarem mantendo tudo documentado</w:t>
+      </w:r>
+      <w:r>
+        <w:rPr>
+          <w:lang w:eastAsia="en-US"/>
+        </w:rPr>
+        <w:t>.</w:t>
+      </w:r>
+    </w:p>
+    <w:p>
+      <w:pPr>
+        <w:pStyle w:val="cabealho3"/>
+      </w:pPr>
+      <w:r>
+        <w:t>Feedback</w:t>
+      </w:r>
+    </w:p>
+    <w:p>
+      <w:pPr>
+        <w:ind w:firstLine="720"/>
+      </w:pPr>
+      <w:r>
+        <w:t>O acompanhamento fornecido aos grupos segue sem problemas, apesar do curto tempo.</w:t>
+      </w:r>
+    </w:p>
+    <w:p>
+      <w:pPr>
+        <w:ind w:firstLine="720"/>
+        <w:rPr>
+          <w:lang w:eastAsia="en-US"/>
+        </w:rPr>
+      </w:pPr>
+      <w:r>
+        <w:t>Assim como anteriormente, a reunião com os clientes têm sido de grande ajuda para melhor alinhamento entre o que está sendo desenvolvido e a necessidade destes.</w:t>
+      </w:r>
+      <w:bookmarkStart w:id="8" w:name="_GoBack"/>
+      <w:bookmarkEnd w:id="8"/>
     </w:p>
     <w:sectPr>
       <w:footerReference w:type="default" r:id="rId11"/>
@@ -3694,6 +4082,7 @@
     <w:rsid w:val="00405721"/>
     <w:rsid w:val="00406E44"/>
     <w:rsid w:val="004265B1"/>
+    <w:rsid w:val="004E5B16"/>
     <w:rsid w:val="00571EE0"/>
     <w:rsid w:val="007442C3"/>
     <w:rsid w:val="007663D2"/>
@@ -4427,7 +4816,7 @@
 </file>
 
 <file path=customXml/itemProps3.xml><?xml version="1.0" encoding="utf-8"?>
-<ds:datastoreItem xmlns:ds="http://schemas.openxmlformats.org/officeDocument/2006/customXml" ds:itemID="{600AC5CD-621B-4FD4-B9AF-19866135C28F}">
+<ds:datastoreItem xmlns:ds="http://schemas.openxmlformats.org/officeDocument/2006/customXml" ds:itemID="{81A308C3-DD78-4BD1-ADD5-BB2228FED2C9}">
   <ds:schemaRefs>
     <ds:schemaRef ds:uri="http://schemas.openxmlformats.org/officeDocument/2006/bibliography"/>
   </ds:schemaRefs>

</xml_diff>

<commit_message>
Corrige relatorio da semana 2 - sprint 1 da turma do tecnico
</commit_message>
<xml_diff>
--- a/Diario_bordo/Diario_de_bordo-tecnico-manha.docx
+++ b/Diario_bordo/Diario_de_bordo-tecnico-manha.docx
@@ -477,11 +477,7 @@
               </mc:Choice>
               <mc:Fallback>
                 <w:pict>
-                  <v:shapetype w14:anchorId="6E29CBE8" id="_x0000_t202" coordsize="21600,21600" o:spt="202" path="m,l,21600r21600,l21600,xe">
-                    <v:stroke joinstyle="miter"/>
-                    <v:path gradientshapeok="t" o:connecttype="rect"/>
-                  </v:shapetype>
-                  <v:shape id="Caixa de Texto 10" o:spid="_x0000_s1027" type="#_x0000_t202" alt="Caixa de texto que mostra as informações de contato comerciais" style="position:absolute;margin-left:0;margin-top:0;width:468pt;height:48.95pt;z-index:251660288;visibility:visible;mso-wrap-style:square;mso-width-percent:1000;mso-height-percent:0;mso-wrap-distance-left:9pt;mso-wrap-distance-top:0;mso-wrap-distance-right:9pt;mso-wrap-distance-bottom:0;mso-position-horizontal:left;mso-position-horizontal-relative:margin;mso-position-vertical:bottom;mso-position-vertical-relative:margin;mso-width-percent:1000;mso-height-percent:0;mso-width-relative:margin;mso-height-relative:margin;v-text-anchor:middle" o:gfxdata="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" fillcolor="#7030a0" stroked="f" strokeweight=".5pt">
+                  <v:shape w14:anchorId="6E29CBE8" id="Caixa de Texto 10" o:spid="_x0000_s1027" type="#_x0000_t202" alt="Caixa de texto que mostra as informações de contato comerciais" style="position:absolute;margin-left:0;margin-top:0;width:468pt;height:48.95pt;z-index:251660288;visibility:visible;mso-wrap-style:square;mso-width-percent:1000;mso-height-percent:0;mso-wrap-distance-left:9pt;mso-wrap-distance-top:0;mso-wrap-distance-right:9pt;mso-wrap-distance-bottom:0;mso-position-horizontal:left;mso-position-horizontal-relative:margin;mso-position-vertical:bottom;mso-position-vertical-relative:margin;mso-width-percent:1000;mso-height-percent:0;mso-width-relative:margin;mso-height-relative:margin;v-text-anchor:middle" o:gfxdata="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" fillcolor="#7030a0" stroked="f" strokeweight=".5pt">
                     <v:textbox inset="12.96pt,0,12.96pt,0">
                       <w:txbxContent>
                         <w:tbl>
@@ -1268,7 +1264,21 @@
         <w:rPr>
           <w:lang w:eastAsia="en-US"/>
         </w:rPr>
-        <w:t>Enquanto a reunião não acontecia, os grupos definiram as atividades que já eram certas e construíram o planejamento de tarefas, por meio do Trello e do Azure DevOps.</w:t>
+        <w:t xml:space="preserve">Enquanto a reunião não acontecia, os grupos definiram as atividades que já eram certas e construíram o planejamento de tarefas, por meio do </w:t>
+      </w:r>
+      <w:proofErr w:type="spellStart"/>
+      <w:r>
+        <w:rPr>
+          <w:lang w:eastAsia="en-US"/>
+        </w:rPr>
+        <w:t>Trello</w:t>
+      </w:r>
+      <w:proofErr w:type="spellEnd"/>
+      <w:r>
+        <w:rPr>
+          <w:lang w:eastAsia="en-US"/>
+        </w:rPr>
+        <w:t xml:space="preserve"> e do Azure DevOps.</w:t>
       </w:r>
     </w:p>
     <w:p>
@@ -1402,11 +1412,19 @@
         </w:rPr>
         <w:t xml:space="preserve">a desenvolver alguns </w:t>
       </w:r>
-      <w:r>
-        <w:rPr>
-          <w:lang w:eastAsia="en-US"/>
-        </w:rPr>
-        <w:t>wireframes para mostrar para a empresa.</w:t>
+      <w:proofErr w:type="spellStart"/>
+      <w:r>
+        <w:rPr>
+          <w:lang w:eastAsia="en-US"/>
+        </w:rPr>
+        <w:t>wireframes</w:t>
+      </w:r>
+      <w:proofErr w:type="spellEnd"/>
+      <w:r>
+        <w:rPr>
+          <w:lang w:eastAsia="en-US"/>
+        </w:rPr>
+        <w:t xml:space="preserve"> para mostrar para a empresa.</w:t>
       </w:r>
     </w:p>
     <w:p>
@@ -1737,7 +1755,15 @@
         <w:rPr>
           <w:lang w:eastAsia="en-US"/>
         </w:rPr>
-        <w:t xml:space="preserve"> criou formulários para definição de personas e users story, analisaram as respostas e realizou pesquisa aprofundada de sistemas semelhantes no mercado.</w:t>
+        <w:t xml:space="preserve"> criou formulár</w:t>
+      </w:r>
+      <w:bookmarkStart w:id="8" w:name="_GoBack"/>
+      <w:bookmarkEnd w:id="8"/>
+      <w:r>
+        <w:rPr>
+          <w:lang w:eastAsia="en-US"/>
+        </w:rPr>
+        <w:t>ios para definição de personas e users story, analisaram as respostas e realizou pesquisa aprofundada de sistemas semelhantes no mercado.</w:t>
       </w:r>
     </w:p>
     <w:p>
@@ -1753,7 +1779,13 @@
         <w:ind w:firstLine="720"/>
       </w:pPr>
       <w:r>
-        <w:t>A apresentação da SpaceNeedle foi muito interessante, trazendo reflexões sobre o mercado e relação empresas x colaboradores.</w:t>
+        <w:t>A apresentação da Space</w:t>
+      </w:r>
+      <w:r>
+        <w:t xml:space="preserve"> </w:t>
+      </w:r>
+      <w:r>
+        <w:t>Needle foi muito interessante, trazendo reflexões sobre o mercado e relação empresas x colaboradores.</w:t>
       </w:r>
     </w:p>
     <w:p>
@@ -1785,22 +1817,19 @@
       </w:pPr>
       <w:r>
         <w:lastRenderedPageBreak/>
-        <w:t xml:space="preserve">Semana </w:t>
+        <w:t>Semana 2</w:t>
+      </w:r>
+    </w:p>
+    <w:p>
+      <w:pPr>
+        <w:ind w:firstLine="720"/>
+      </w:pPr>
+      <w:r>
+        <w:t xml:space="preserve">Este relatório reúne as atividades acompanhadas durante a semana </w:t>
       </w:r>
       <w:r>
         <w:t>2</w:t>
       </w:r>
-    </w:p>
-    <w:p>
-      <w:pPr>
-        <w:ind w:firstLine="720"/>
-      </w:pPr>
-      <w:r>
-        <w:t xml:space="preserve">Este relatório reúne as atividades acompanhadas durante a semana </w:t>
-      </w:r>
-      <w:r>
-        <w:t>2</w:t>
-      </w:r>
       <w:r>
         <w:t xml:space="preserve"> da sprint 1 dos projetos do curso técnico em desenvolvimento de sistemas.</w:t>
       </w:r>
@@ -1810,10 +1839,7 @@
         <w:pStyle w:val="cabealho3"/>
       </w:pPr>
       <w:r>
-        <w:t xml:space="preserve">Resumo da semana </w:t>
-      </w:r>
-      <w:r>
-        <w:t>2</w:t>
+        <w:t>Resumo da semana 2</w:t>
       </w:r>
     </w:p>
     <w:p>
@@ -2078,10 +2104,26 @@
         </w:rPr>
       </w:pPr>
       <w:r>
-        <w:t>Assim como anteriormente, a reunião com os clientes têm sido de grande ajuda para melhor alinhamento entre o que está sendo desenvolvido e a necessidade destes.</w:t>
-      </w:r>
-      <w:bookmarkStart w:id="8" w:name="_GoBack"/>
-      <w:bookmarkEnd w:id="8"/>
+        <w:t>Assim como anteriormente, a</w:t>
+      </w:r>
+      <w:r>
+        <w:t>s</w:t>
+      </w:r>
+      <w:r>
+        <w:t xml:space="preserve"> reuni</w:t>
+      </w:r>
+      <w:r>
+        <w:t>ões</w:t>
+      </w:r>
+      <w:r>
+        <w:t xml:space="preserve"> com os clientes t</w:t>
+      </w:r>
+      <w:r>
+        <w:t>ê</w:t>
+      </w:r>
+      <w:r>
+        <w:t>m sido de grande ajuda para melhor alinhamento entre o que está sendo desenvolvido e a necessidade destes.</w:t>
+      </w:r>
     </w:p>
     <w:sectPr>
       <w:footerReference w:type="default" r:id="rId11"/>
@@ -4086,6 +4128,7 @@
     <w:rsid w:val="00571EE0"/>
     <w:rsid w:val="007442C3"/>
     <w:rsid w:val="007663D2"/>
+    <w:rsid w:val="0085401D"/>
     <w:rsid w:val="00973DEF"/>
     <w:rsid w:val="00973EE1"/>
     <w:rsid w:val="009F3F33"/>
@@ -4816,7 +4859,7 @@
 </file>
 
 <file path=customXml/itemProps3.xml><?xml version="1.0" encoding="utf-8"?>
-<ds:datastoreItem xmlns:ds="http://schemas.openxmlformats.org/officeDocument/2006/customXml" ds:itemID="{81A308C3-DD78-4BD1-ADD5-BB2228FED2C9}">
+<ds:datastoreItem xmlns:ds="http://schemas.openxmlformats.org/officeDocument/2006/customXml" ds:itemID="{BE88251F-C0C8-4D6B-9F93-EAA3CEBDBE04}">
   <ds:schemaRefs>
     <ds:schemaRef ds:uri="http://schemas.openxmlformats.org/officeDocument/2006/bibliography"/>
   </ds:schemaRefs>

</xml_diff>

<commit_message>
Adiciona relatorio da semana 1 - sprint 2 da turma do tecnico
</commit_message>
<xml_diff>
--- a/Diario_bordo/Diario_de_bordo-tecnico-manha.docx
+++ b/Diario_bordo/Diario_de_bordo-tecnico-manha.docx
@@ -689,7 +689,10 @@
                 <w:pStyle w:val="Ttulo10"/>
               </w:pPr>
               <w:r>
-                <w:t>Sumário</w:t>
+                <w:t>S</w:t>
+              </w:r>
+              <w:r>
+                <w:t>umário</w:t>
               </w:r>
             </w:p>
             <w:p>
@@ -738,7 +741,7 @@
                 </w:rPr>
                 <w:fldChar w:fldCharType="separate"/>
               </w:r>
-              <w:hyperlink w:anchor="_Toc17538734" w:history="1">
+              <w:hyperlink w:anchor="_Toc18958067" w:history="1">
                 <w:r>
                   <w:rPr>
                     <w:rStyle w:val="Hyperlink"/>
@@ -769,7 +772,7 @@
                     <w:webHidden/>
                     <w:color w:val="7030A0"/>
                   </w:rPr>
-                  <w:instrText xml:space="preserve"> PAGEREF _Toc17538734 \h </w:instrText>
+                  <w:instrText xml:space="preserve"> PAGEREF _Toc18958067 \h </w:instrText>
                 </w:r>
                 <w:r>
                   <w:rPr>
@@ -813,7 +816,7 @@
                   <w:szCs w:val="22"/>
                 </w:rPr>
               </w:pPr>
-              <w:hyperlink w:anchor="_Toc17538735" w:history="1">
+              <w:hyperlink w:anchor="_Toc18958068" w:history="1">
                 <w:r>
                   <w:rPr>
                     <w:rStyle w:val="Hyperlink"/>
@@ -833,7 +836,7 @@
                   <w:szCs w:val="22"/>
                 </w:rPr>
               </w:pPr>
-              <w:hyperlink w:anchor="_Toc17538736" w:history="1">
+              <w:hyperlink w:anchor="_Toc18958069" w:history="1">
                 <w:r>
                   <w:rPr>
                     <w:rStyle w:val="Hyperlink"/>
@@ -853,7 +856,7 @@
                   <w:szCs w:val="22"/>
                 </w:rPr>
               </w:pPr>
-              <w:hyperlink w:anchor="_Toc17538737" w:history="1">
+              <w:hyperlink w:anchor="_Toc18958070" w:history="1">
                 <w:r>
                   <w:rPr>
                     <w:rStyle w:val="Hyperlink"/>
@@ -875,7 +878,7 @@
                   <w:szCs w:val="22"/>
                 </w:rPr>
               </w:pPr>
-              <w:hyperlink w:anchor="_Toc17538738" w:history="1">
+              <w:hyperlink w:anchor="_Toc18958071" w:history="1">
                 <w:r>
                   <w:rPr>
                     <w:rStyle w:val="Hyperlink"/>
@@ -906,7 +909,7 @@
                     <w:webHidden/>
                     <w:color w:val="7030A0"/>
                   </w:rPr>
-                  <w:instrText xml:space="preserve"> PAGEREF _Toc17538738 \h </w:instrText>
+                  <w:instrText xml:space="preserve"> PAGEREF _Toc18958071 \h </w:instrText>
                 </w:r>
                 <w:r>
                   <w:rPr>
@@ -950,7 +953,7 @@
                   <w:szCs w:val="22"/>
                 </w:rPr>
               </w:pPr>
-              <w:hyperlink w:anchor="_Toc17538739" w:history="1">
+              <w:hyperlink w:anchor="_Toc18958072" w:history="1">
                 <w:r>
                   <w:rPr>
                     <w:rStyle w:val="Hyperlink"/>
@@ -972,7 +975,7 @@
                   <w:szCs w:val="22"/>
                 </w:rPr>
               </w:pPr>
-              <w:hyperlink w:anchor="_Toc17538740" w:history="1">
+              <w:hyperlink w:anchor="_Toc18958073" w:history="1">
                 <w:r>
                   <w:rPr>
                     <w:rStyle w:val="Hyperlink"/>
@@ -1003,7 +1006,7 @@
                     <w:webHidden/>
                     <w:color w:val="7030A0"/>
                   </w:rPr>
-                  <w:instrText xml:space="preserve"> PAGEREF _Toc17538740 \h </w:instrText>
+                  <w:instrText xml:space="preserve"> PAGEREF _Toc18958073 \h </w:instrText>
                 </w:r>
                 <w:r>
                   <w:rPr>
@@ -1047,7 +1050,124 @@
                   <w:szCs w:val="22"/>
                 </w:rPr>
               </w:pPr>
-              <w:hyperlink w:anchor="_Toc17538741" w:history="1">
+              <w:hyperlink w:anchor="_Toc18958074" w:history="1">
+                <w:r>
+                  <w:rPr>
+                    <w:rStyle w:val="Hyperlink"/>
+                    <w:noProof/>
+                    <w:color w:val="7030A0"/>
+                  </w:rPr>
+                  <w:t>Semana 1</w:t>
+                </w:r>
+              </w:hyperlink>
+            </w:p>
+            <w:p>
+              <w:pPr>
+                <w:pStyle w:val="Sumrio2"/>
+                <w:rPr>
+                  <w:noProof/>
+                  <w:color w:val="7030A0"/>
+                  <w:szCs w:val="22"/>
+                </w:rPr>
+              </w:pPr>
+              <w:hyperlink w:anchor="_Toc18958075" w:history="1">
+                <w:r>
+                  <w:rPr>
+                    <w:rStyle w:val="Hyperlink"/>
+                    <w:noProof/>
+                    <w:color w:val="7030A0"/>
+                  </w:rPr>
+                  <w:t>Semana 2</w:t>
+                </w:r>
+              </w:hyperlink>
+            </w:p>
+            <w:p>
+              <w:pPr>
+                <w:pStyle w:val="Sumrio1"/>
+                <w:rPr>
+                  <w:b w:val="0"/>
+                  <w:noProof/>
+                  <w:color w:val="7030A0"/>
+                  <w:sz w:val="22"/>
+                  <w:szCs w:val="22"/>
+                </w:rPr>
+              </w:pPr>
+              <w:hyperlink w:anchor="_Toc18958076" w:history="1">
+                <w:r>
+                  <w:rPr>
+                    <w:rStyle w:val="Hyperlink"/>
+                    <w:noProof/>
+                    <w:color w:val="7030A0"/>
+                  </w:rPr>
+                  <w:t>Sprint 2</w:t>
+                </w:r>
+                <w:r>
+                  <w:rPr>
+                    <w:noProof/>
+                    <w:webHidden/>
+                    <w:color w:val="7030A0"/>
+                  </w:rPr>
+                  <w:tab/>
+                </w:r>
+                <w:r>
+                  <w:rPr>
+                    <w:noProof/>
+                    <w:webHidden/>
+                    <w:color w:val="7030A0"/>
+                  </w:rPr>
+                  <w:fldChar w:fldCharType="begin"/>
+                </w:r>
+                <w:r>
+                  <w:rPr>
+                    <w:noProof/>
+                    <w:webHidden/>
+                    <w:color w:val="7030A0"/>
+                  </w:rPr>
+                  <w:instrText xml:space="preserve"> PAGEREF _Toc18958076 \h </w:instrText>
+                </w:r>
+                <w:r>
+                  <w:rPr>
+                    <w:noProof/>
+                    <w:webHidden/>
+                    <w:color w:val="7030A0"/>
+                  </w:rPr>
+                </w:r>
+                <w:r>
+                  <w:rPr>
+                    <w:noProof/>
+                    <w:webHidden/>
+                    <w:color w:val="7030A0"/>
+                  </w:rPr>
+                  <w:fldChar w:fldCharType="separate"/>
+                </w:r>
+                <w:r>
+                  <w:rPr>
+                    <w:noProof/>
+                    <w:webHidden/>
+                    <w:color w:val="7030A0"/>
+                  </w:rPr>
+                  <w:t>6</w:t>
+                </w:r>
+                <w:r>
+                  <w:rPr>
+                    <w:noProof/>
+                    <w:webHidden/>
+                    <w:color w:val="7030A0"/>
+                  </w:rPr>
+                  <w:fldChar w:fldCharType="end"/>
+                </w:r>
+              </w:hyperlink>
+            </w:p>
+            <w:p>
+              <w:pPr>
+                <w:pStyle w:val="Sumrio2"/>
+                <w:rPr>
+                  <w:noProof/>
+                  <w:color w:val="7030A0"/>
+                  <w:szCs w:val="22"/>
+                </w:rPr>
+              </w:pPr>
+              <w:hyperlink w:anchor="_Toc18958077" w:history="1">
                 <w:r>
                   <w:rPr>
                     <w:rStyle w:val="Hyperlink"/>
@@ -1088,7 +1208,7 @@
       <w:pPr>
         <w:pStyle w:val="cabealho1"/>
       </w:pPr>
-      <w:bookmarkStart w:id="0" w:name="_Toc17538734"/>
+      <w:bookmarkStart w:id="0" w:name="_Toc18958067"/>
       <w:r>
         <w:lastRenderedPageBreak/>
         <w:t>Resumo</w:t>
@@ -1103,7 +1223,7 @@
       <w:pPr>
         <w:pStyle w:val="cabealho2"/>
       </w:pPr>
-      <w:bookmarkStart w:id="1" w:name="_Toc17538735"/>
+      <w:bookmarkStart w:id="1" w:name="_Toc18958068"/>
       <w:r>
         <w:t>Objetivos</w:t>
       </w:r>
@@ -1122,7 +1242,7 @@
       <w:pPr>
         <w:pStyle w:val="cabealho2"/>
       </w:pPr>
-      <w:bookmarkStart w:id="2" w:name="_Toc17538736"/>
+      <w:bookmarkStart w:id="2" w:name="_Toc18958069"/>
       <w:r>
         <w:t xml:space="preserve">Descrição do </w:t>
       </w:r>
@@ -1144,7 +1264,7 @@
       <w:pPr>
         <w:pStyle w:val="cabealho2"/>
       </w:pPr>
-      <w:bookmarkStart w:id="3" w:name="_Toc17538737"/>
+      <w:bookmarkStart w:id="3" w:name="_Toc18958070"/>
       <w:r>
         <w:t xml:space="preserve">Resumo </w:t>
       </w:r>
@@ -1187,7 +1307,7 @@
       <w:pPr>
         <w:pStyle w:val="cabealho1"/>
       </w:pPr>
-      <w:bookmarkStart w:id="4" w:name="_Toc17538738"/>
+      <w:bookmarkStart w:id="4" w:name="_Toc18958071"/>
       <w:r>
         <w:lastRenderedPageBreak/>
         <w:t>Sprint X</w:t>
@@ -1206,7 +1326,7 @@
       <w:pPr>
         <w:pStyle w:val="cabealho2"/>
       </w:pPr>
-      <w:bookmarkStart w:id="5" w:name="_Toc17538739"/>
+      <w:bookmarkStart w:id="5" w:name="_Toc18958072"/>
       <w:r>
         <w:t>Semana 1</w:t>
       </w:r>
@@ -1412,19 +1532,11 @@
         </w:rPr>
         <w:t xml:space="preserve">a desenvolver alguns </w:t>
       </w:r>
-      <w:proofErr w:type="spellStart"/>
-      <w:r>
-        <w:rPr>
-          <w:lang w:eastAsia="en-US"/>
-        </w:rPr>
-        <w:t>wireframes</w:t>
-      </w:r>
-      <w:proofErr w:type="spellEnd"/>
-      <w:r>
-        <w:rPr>
-          <w:lang w:eastAsia="en-US"/>
-        </w:rPr>
-        <w:t xml:space="preserve"> para mostrar para a empresa.</w:t>
+      <w:r>
+        <w:rPr>
+          <w:lang w:eastAsia="en-US"/>
+        </w:rPr>
+        <w:t>wireframes para mostrar para a empresa.</w:t>
       </w:r>
     </w:p>
     <w:p>
@@ -1535,7 +1647,7 @@
       <w:pPr>
         <w:pStyle w:val="cabealho1"/>
       </w:pPr>
-      <w:bookmarkStart w:id="6" w:name="_Toc17538740"/>
+      <w:bookmarkStart w:id="6" w:name="_Toc18958073"/>
       <w:r>
         <w:lastRenderedPageBreak/>
         <w:t>Sprint 1</w:t>
@@ -1551,7 +1663,7 @@
       <w:pPr>
         <w:pStyle w:val="cabealho2"/>
       </w:pPr>
-      <w:bookmarkStart w:id="7" w:name="_Toc17538741"/>
+      <w:bookmarkStart w:id="7" w:name="_Toc18958074"/>
       <w:r>
         <w:t>Semana 1</w:t>
       </w:r>
@@ -1755,15 +1867,7 @@
         <w:rPr>
           <w:lang w:eastAsia="en-US"/>
         </w:rPr>
-        <w:t xml:space="preserve"> criou formulár</w:t>
-      </w:r>
-      <w:bookmarkStart w:id="8" w:name="_GoBack"/>
-      <w:bookmarkEnd w:id="8"/>
-      <w:r>
-        <w:rPr>
-          <w:lang w:eastAsia="en-US"/>
-        </w:rPr>
-        <w:t>ios para definição de personas e users story, analisaram as respostas e realizou pesquisa aprofundada de sistemas semelhantes no mercado.</w:t>
+        <w:t xml:space="preserve"> criou formulários para definição de personas e users story, analisaram as respostas e realizou pesquisa aprofundada de sistemas semelhantes no mercado.</w:t>
       </w:r>
     </w:p>
     <w:p>
@@ -1815,10 +1919,12 @@
       <w:pPr>
         <w:pStyle w:val="cabealho2"/>
       </w:pPr>
+      <w:bookmarkStart w:id="8" w:name="_Toc18958075"/>
       <w:r>
         <w:lastRenderedPageBreak/>
         <w:t>Semana 2</w:t>
       </w:r>
+      <w:bookmarkEnd w:id="8"/>
     </w:p>
     <w:p>
       <w:pPr>
@@ -2099,9 +2205,6 @@
     <w:p>
       <w:pPr>
         <w:ind w:firstLine="720"/>
-        <w:rPr>
-          <w:lang w:eastAsia="en-US"/>
-        </w:rPr>
       </w:pPr>
       <w:r>
         <w:t>Assim como anteriormente, a</w:t>
@@ -2124,6 +2227,274 @@
       <w:r>
         <w:t>m sido de grande ajuda para melhor alinhamento entre o que está sendo desenvolvido e a necessidade destes.</w:t>
       </w:r>
+    </w:p>
+    <w:p>
+      <w:pPr>
+        <w:ind w:firstLine="720"/>
+      </w:pPr>
+    </w:p>
+    <w:p>
+      <w:pPr>
+        <w:ind w:firstLine="720"/>
+      </w:pPr>
+    </w:p>
+    <w:p>
+      <w:pPr>
+        <w:ind w:firstLine="720"/>
+      </w:pPr>
+    </w:p>
+    <w:p>
+      <w:pPr>
+        <w:ind w:firstLine="720"/>
+      </w:pPr>
+    </w:p>
+    <w:p>
+      <w:pPr>
+        <w:ind w:firstLine="720"/>
+      </w:pPr>
+    </w:p>
+    <w:p>
+      <w:pPr>
+        <w:ind w:firstLine="720"/>
+      </w:pPr>
+    </w:p>
+    <w:p>
+      <w:pPr>
+        <w:pStyle w:val="cabealho1"/>
+      </w:pPr>
+      <w:bookmarkStart w:id="9" w:name="_Toc18958076"/>
+      <w:r>
+        <w:lastRenderedPageBreak/>
+        <w:t xml:space="preserve">Sprint </w:t>
+      </w:r>
+      <w:r>
+        <w:t>2</w:t>
+      </w:r>
+      <w:bookmarkEnd w:id="9"/>
+    </w:p>
+    <w:p>
+      <w:pPr>
+        <w:ind w:firstLine="720"/>
+      </w:pPr>
+    </w:p>
+    <w:p>
+      <w:pPr>
+        <w:pStyle w:val="cabealho2"/>
+      </w:pPr>
+      <w:bookmarkStart w:id="10" w:name="_Toc18958077"/>
+      <w:r>
+        <w:t>Semana 1</w:t>
+      </w:r>
+      <w:bookmarkEnd w:id="10"/>
+    </w:p>
+    <w:p>
+      <w:pPr>
+        <w:ind w:firstLine="720"/>
+      </w:pPr>
+      <w:r>
+        <w:t xml:space="preserve">Este relatório reúne as atividades acompanhadas durante a semana 1 da sprint </w:t>
+      </w:r>
+      <w:r>
+        <w:t>2</w:t>
+      </w:r>
+      <w:r>
+        <w:t xml:space="preserve"> dos projetos do curso técnico em desenvolvimento de sistemas.</w:t>
+      </w:r>
+    </w:p>
+    <w:p>
+      <w:pPr>
+        <w:pStyle w:val="cabealho3"/>
+      </w:pPr>
+      <w:r>
+        <w:t>Resumo da semana 1</w:t>
+      </w:r>
+    </w:p>
+    <w:p>
+      <w:pPr>
+        <w:ind w:firstLine="720"/>
+      </w:pPr>
+      <w:r>
+        <w:t>Iniciando uma nova sprint, os grupos planejaram as atividades a serem desenvolvidas durante o período e realizaram a sprint review para pontuar o que deu certo e o que pode ser melhorado.</w:t>
+      </w:r>
+    </w:p>
+    <w:p>
+      <w:pPr>
+        <w:ind w:firstLine="720"/>
+        <w:rPr>
+          <w:lang w:eastAsia="en-US"/>
+        </w:rPr>
+      </w:pPr>
+      <w:r>
+        <w:t>Esta semana foi bastante focada em telas e layouts.</w:t>
+      </w:r>
+    </w:p>
+    <w:p>
+      <w:pPr>
+        <w:pStyle w:val="cabealho3"/>
+      </w:pPr>
+      <w:r>
+        <w:t>Pontos de destaque</w:t>
+      </w:r>
+    </w:p>
+    <w:p>
+      <w:pPr>
+        <w:ind w:firstLine="720"/>
+        <w:rPr>
+          <w:lang w:eastAsia="en-US"/>
+        </w:rPr>
+      </w:pPr>
+      <w:r>
+        <w:rPr>
+          <w:lang w:eastAsia="en-US"/>
+        </w:rPr>
+        <w:t xml:space="preserve">O grupo </w:t>
+      </w:r>
+      <w:r>
+        <w:rPr>
+          <w:b/>
+          <w:bCs/>
+          <w:lang w:eastAsia="en-US"/>
+        </w:rPr>
+        <w:t>Agility</w:t>
+      </w:r>
+      <w:r>
+        <w:rPr>
+          <w:lang w:eastAsia="en-US"/>
+        </w:rPr>
+        <w:t xml:space="preserve"> conseguiu implementar um projeto em Single Page Application, o que era novidade até então. Também já conseguiu criar algumas telas (web e mobile) com funcionalidades.</w:t>
+      </w:r>
+    </w:p>
+    <w:p>
+      <w:pPr>
+        <w:ind w:firstLine="720"/>
+        <w:rPr>
+          <w:lang w:eastAsia="en-US"/>
+        </w:rPr>
+      </w:pPr>
+      <w:r>
+        <w:rPr>
+          <w:lang w:eastAsia="en-US"/>
+        </w:rPr>
+        <w:t xml:space="preserve">O grupo </w:t>
+      </w:r>
+      <w:r>
+        <w:rPr>
+          <w:b/>
+          <w:bCs/>
+          <w:lang w:eastAsia="en-US"/>
+        </w:rPr>
+        <w:t>Blocktime</w:t>
+      </w:r>
+      <w:r>
+        <w:rPr>
+          <w:lang w:eastAsia="en-US"/>
+        </w:rPr>
+        <w:t xml:space="preserve"> conseguiu estruturar o modelo do relatório que será exportado avançou nos estudos de como realizar requisições à API Zabbix.</w:t>
+      </w:r>
+    </w:p>
+    <w:p>
+      <w:pPr>
+        <w:ind w:firstLine="720"/>
+        <w:rPr>
+          <w:lang w:eastAsia="en-US"/>
+        </w:rPr>
+      </w:pPr>
+      <w:r>
+        <w:rPr>
+          <w:lang w:eastAsia="en-US"/>
+        </w:rPr>
+        <w:t xml:space="preserve">O grupo </w:t>
+      </w:r>
+      <w:r>
+        <w:rPr>
+          <w:b/>
+          <w:bCs/>
+          <w:lang w:eastAsia="en-US"/>
+        </w:rPr>
+        <w:t>Klaus</w:t>
+      </w:r>
+      <w:r>
+        <w:rPr>
+          <w:lang w:eastAsia="en-US"/>
+        </w:rPr>
+        <w:t xml:space="preserve"> praticamente finalizou a entrega da sprint 2, ou seja, com uma semana de antecedência, e irá adiantar as tarefas da próxima sprint.</w:t>
+      </w:r>
+    </w:p>
+    <w:p>
+      <w:pPr>
+        <w:ind w:firstLine="720"/>
+        <w:rPr>
+          <w:lang w:eastAsia="en-US"/>
+        </w:rPr>
+      </w:pPr>
+      <w:r>
+        <w:rPr>
+          <w:lang w:eastAsia="en-US"/>
+        </w:rPr>
+        <w:t xml:space="preserve">O grupo </w:t>
+      </w:r>
+      <w:r>
+        <w:rPr>
+          <w:b/>
+          <w:bCs/>
+          <w:lang w:eastAsia="en-US"/>
+        </w:rPr>
+        <w:t>Space</w:t>
+      </w:r>
+      <w:r>
+        <w:rPr>
+          <w:lang w:eastAsia="en-US"/>
+        </w:rPr>
+        <w:t xml:space="preserve"> </w:t>
+      </w:r>
+      <w:r>
+        <w:rPr>
+          <w:b/>
+          <w:bCs/>
+          <w:lang w:eastAsia="en-US"/>
+        </w:rPr>
+        <w:t>Needle</w:t>
+      </w:r>
+      <w:r>
+        <w:rPr>
+          <w:lang w:eastAsia="en-US"/>
+        </w:rPr>
+        <w:t xml:space="preserve"> enfrentou problemas por conta do desencontro de informações fornecidas pelo cliente. Ainda assim, conseguiu produzir wireframes das telas e definiu requisitos e regras de negócio.</w:t>
+      </w:r>
+    </w:p>
+    <w:p>
+      <w:pPr>
+        <w:pStyle w:val="cabealho3"/>
+      </w:pPr>
+      <w:r>
+        <w:t>Feedback</w:t>
+      </w:r>
+    </w:p>
+    <w:p>
+      <w:pPr>
+        <w:ind w:firstLine="720"/>
+      </w:pPr>
+      <w:r>
+        <w:t>Os grupos de maneira geral estão produzindo bem e avançando nos projetos sem maiores problemas.</w:t>
+      </w:r>
+    </w:p>
+    <w:p>
+      <w:pPr>
+        <w:ind w:firstLine="720"/>
+      </w:pPr>
+      <w:r>
+        <w:t>Um ponto que merece atenção, como citado anteriormente, é o alinhamento das necessidades com a Space Needle, mas que já está sendo acompanhado.</w:t>
+      </w:r>
+      <w:bookmarkStart w:id="11" w:name="_GoBack"/>
+      <w:bookmarkEnd w:id="11"/>
+    </w:p>
+    <w:p>
+      <w:pPr>
+        <w:ind w:firstLine="720"/>
+        <w:rPr>
+          <w:lang w:eastAsia="en-US"/>
+        </w:rPr>
+      </w:pPr>
     </w:p>
     <w:sectPr>
       <w:footerReference w:type="default" r:id="rId11"/>
@@ -2207,7 +2578,7 @@
       <w:sdtEndPr/>
       <w:sdtContent>
         <w:r>
-          <w:t>agosto</w:t>
+          <w:t>SETEMBRO</w:t>
         </w:r>
         <w:r>
           <w:t xml:space="preserve"> de 2019</w:t>
@@ -4063,7 +4434,7 @@
     <w:sig w:usb0="00000287" w:usb1="00000000" w:usb2="00000000" w:usb3="00000000" w:csb0="0000009F" w:csb1="00000000"/>
   </w:font>
   <w:font w:name="MS Mincho">
-    <w:altName w:val="ＭＳ 明朝"/>
+    <w:altName w:val="MS Mincho"/>
     <w:panose1 w:val="02020609040205080304"/>
     <w:charset w:val="80"/>
     <w:family w:val="modern"/>
@@ -4132,6 +4503,7 @@
     <w:rsid w:val="00973DEF"/>
     <w:rsid w:val="00973EE1"/>
     <w:rsid w:val="009F3F33"/>
+    <w:rsid w:val="00A502FD"/>
     <w:rsid w:val="00AC3D2E"/>
     <w:rsid w:val="00D0387B"/>
   </w:rsids>
@@ -4820,7 +5192,7 @@
 
 <file path=customXml/item1.xml><?xml version="1.0" encoding="utf-8"?>
 <CoverPageProperties xmlns="http://schemas.microsoft.com/office/2006/coverPageProps">
-  <PublishDate>agosto de 2019</PublishDate>
+  <PublishDate>SETEMBRO de 2019</PublishDate>
   <Abstract/>
   <CompanyAddress>Alameda Barão de Limeira, 539 – São Paulo/SP</CompanyAddress>
   <CompanyPhone/>
@@ -4859,7 +5231,7 @@
 </file>
 
 <file path=customXml/itemProps3.xml><?xml version="1.0" encoding="utf-8"?>
-<ds:datastoreItem xmlns:ds="http://schemas.openxmlformats.org/officeDocument/2006/customXml" ds:itemID="{BE88251F-C0C8-4D6B-9F93-EAA3CEBDBE04}">
+<ds:datastoreItem xmlns:ds="http://schemas.openxmlformats.org/officeDocument/2006/customXml" ds:itemID="{DD9C6CF1-FD23-4F00-B2EE-46FDF2526D2F}">
   <ds:schemaRefs>
     <ds:schemaRef ds:uri="http://schemas.openxmlformats.org/officeDocument/2006/bibliography"/>
   </ds:schemaRefs>

</xml_diff>

<commit_message>
Adiciona relatorio da semana 2 - sprint 2 da turma do tecnico
</commit_message>
<xml_diff>
--- a/Diario_bordo/Diario_de_bordo-tecnico-manha.docx
+++ b/Diario_bordo/Diario_de_bordo-tecnico-manha.docx
@@ -741,7 +741,7 @@
                 </w:rPr>
                 <w:fldChar w:fldCharType="separate"/>
               </w:r>
-              <w:hyperlink w:anchor="_Toc18958067" w:history="1">
+              <w:hyperlink w:anchor="_Toc19648758" w:history="1">
                 <w:r>
                   <w:rPr>
                     <w:rStyle w:val="Hyperlink"/>
@@ -772,7 +772,7 @@
                     <w:webHidden/>
                     <w:color w:val="7030A0"/>
                   </w:rPr>
-                  <w:instrText xml:space="preserve"> PAGEREF _Toc18958067 \h </w:instrText>
+                  <w:instrText xml:space="preserve"> PAGEREF _Toc19648758 \h </w:instrText>
                 </w:r>
                 <w:r>
                   <w:rPr>
@@ -816,7 +816,7 @@
                   <w:szCs w:val="22"/>
                 </w:rPr>
               </w:pPr>
-              <w:hyperlink w:anchor="_Toc18958068" w:history="1">
+              <w:hyperlink w:anchor="_Toc19648759" w:history="1">
                 <w:r>
                   <w:rPr>
                     <w:rStyle w:val="Hyperlink"/>
@@ -836,7 +836,7 @@
                   <w:szCs w:val="22"/>
                 </w:rPr>
               </w:pPr>
-              <w:hyperlink w:anchor="_Toc18958069" w:history="1">
+              <w:hyperlink w:anchor="_Toc19648760" w:history="1">
                 <w:r>
                   <w:rPr>
                     <w:rStyle w:val="Hyperlink"/>
@@ -856,7 +856,7 @@
                   <w:szCs w:val="22"/>
                 </w:rPr>
               </w:pPr>
-              <w:hyperlink w:anchor="_Toc18958070" w:history="1">
+              <w:hyperlink w:anchor="_Toc19648761" w:history="1">
                 <w:r>
                   <w:rPr>
                     <w:rStyle w:val="Hyperlink"/>
@@ -878,7 +878,7 @@
                   <w:szCs w:val="22"/>
                 </w:rPr>
               </w:pPr>
-              <w:hyperlink w:anchor="_Toc18958071" w:history="1">
+              <w:hyperlink w:anchor="_Toc19648762" w:history="1">
                 <w:r>
                   <w:rPr>
                     <w:rStyle w:val="Hyperlink"/>
@@ -909,7 +909,7 @@
                     <w:webHidden/>
                     <w:color w:val="7030A0"/>
                   </w:rPr>
-                  <w:instrText xml:space="preserve"> PAGEREF _Toc18958071 \h </w:instrText>
+                  <w:instrText xml:space="preserve"> PAGEREF _Toc19648762 \h </w:instrText>
                 </w:r>
                 <w:r>
                   <w:rPr>
@@ -953,7 +953,7 @@
                   <w:szCs w:val="22"/>
                 </w:rPr>
               </w:pPr>
-              <w:hyperlink w:anchor="_Toc18958072" w:history="1">
+              <w:hyperlink w:anchor="_Toc19648763" w:history="1">
                 <w:r>
                   <w:rPr>
                     <w:rStyle w:val="Hyperlink"/>
@@ -975,7 +975,7 @@
                   <w:szCs w:val="22"/>
                 </w:rPr>
               </w:pPr>
-              <w:hyperlink w:anchor="_Toc18958073" w:history="1">
+              <w:hyperlink w:anchor="_Toc19648764" w:history="1">
                 <w:r>
                   <w:rPr>
                     <w:rStyle w:val="Hyperlink"/>
@@ -1006,7 +1006,7 @@
                     <w:webHidden/>
                     <w:color w:val="7030A0"/>
                   </w:rPr>
-                  <w:instrText xml:space="preserve"> PAGEREF _Toc18958073 \h </w:instrText>
+                  <w:instrText xml:space="preserve"> PAGEREF _Toc19648764 \h </w:instrText>
                 </w:r>
                 <w:r>
                   <w:rPr>
@@ -1050,7 +1050,7 @@
                   <w:szCs w:val="22"/>
                 </w:rPr>
               </w:pPr>
-              <w:hyperlink w:anchor="_Toc18958074" w:history="1">
+              <w:hyperlink w:anchor="_Toc19648765" w:history="1">
                 <w:r>
                   <w:rPr>
                     <w:rStyle w:val="Hyperlink"/>
@@ -1070,7 +1070,7 @@
                   <w:szCs w:val="22"/>
                 </w:rPr>
               </w:pPr>
-              <w:hyperlink w:anchor="_Toc18958075" w:history="1">
+              <w:hyperlink w:anchor="_Toc19648766" w:history="1">
                 <w:r>
                   <w:rPr>
                     <w:rStyle w:val="Hyperlink"/>
@@ -1092,7 +1092,7 @@
                   <w:szCs w:val="22"/>
                 </w:rPr>
               </w:pPr>
-              <w:hyperlink w:anchor="_Toc18958076" w:history="1">
+              <w:hyperlink w:anchor="_Toc19648767" w:history="1">
                 <w:r>
                   <w:rPr>
                     <w:rStyle w:val="Hyperlink"/>
@@ -1123,7 +1123,7 @@
                     <w:webHidden/>
                     <w:color w:val="7030A0"/>
                   </w:rPr>
-                  <w:instrText xml:space="preserve"> PAGEREF _Toc18958076 \h </w:instrText>
+                  <w:instrText xml:space="preserve"> PAGEREF _Toc19648767 \h </w:instrText>
                 </w:r>
                 <w:r>
                   <w:rPr>
@@ -1167,7 +1167,7 @@
                   <w:szCs w:val="22"/>
                 </w:rPr>
               </w:pPr>
-              <w:hyperlink w:anchor="_Toc18958077" w:history="1">
+              <w:hyperlink w:anchor="_Toc19648768" w:history="1">
                 <w:r>
                   <w:rPr>
                     <w:rStyle w:val="Hyperlink"/>
@@ -1175,6 +1175,26 @@
                     <w:color w:val="7030A0"/>
                   </w:rPr>
                   <w:t>Semana 1</w:t>
+                </w:r>
+              </w:hyperlink>
+            </w:p>
+            <w:p>
+              <w:pPr>
+                <w:pStyle w:val="Sumrio2"/>
+                <w:rPr>
+                  <w:noProof/>
+                  <w:color w:val="7030A0"/>
+                  <w:szCs w:val="22"/>
+                </w:rPr>
+              </w:pPr>
+              <w:hyperlink w:anchor="_Toc19648769" w:history="1">
+                <w:r>
+                  <w:rPr>
+                    <w:rStyle w:val="Hyperlink"/>
+                    <w:noProof/>
+                    <w:color w:val="7030A0"/>
+                  </w:rPr>
+                  <w:t>Semana 2</w:t>
                 </w:r>
               </w:hyperlink>
             </w:p>
@@ -1203,17 +1223,19 @@
           <w:docGrid w:linePitch="360"/>
         </w:sectPr>
       </w:pPr>
+      <w:bookmarkStart w:id="0" w:name="_GoBack"/>
+      <w:bookmarkEnd w:id="0"/>
     </w:p>
     <w:p>
       <w:pPr>
         <w:pStyle w:val="cabealho1"/>
       </w:pPr>
-      <w:bookmarkStart w:id="0" w:name="_Toc18958067"/>
+      <w:bookmarkStart w:id="1" w:name="_Toc19648758"/>
       <w:r>
         <w:lastRenderedPageBreak/>
         <w:t>Resumo</w:t>
       </w:r>
-      <w:bookmarkEnd w:id="0"/>
+      <w:bookmarkEnd w:id="1"/>
       <w:r>
         <w:t xml:space="preserve"> </w:t>
       </w:r>
@@ -1223,15 +1245,16 @@
       <w:pPr>
         <w:pStyle w:val="cabealho2"/>
       </w:pPr>
-      <w:bookmarkStart w:id="1" w:name="_Toc18958068"/>
+      <w:bookmarkStart w:id="2" w:name="_Toc19648759"/>
       <w:r>
         <w:t>Objetivos</w:t>
       </w:r>
-      <w:bookmarkEnd w:id="1"/>
-    </w:p>
-    <w:p>
-      <w:pPr>
-        <w:ind w:firstLine="720"/>
+      <w:bookmarkEnd w:id="2"/>
+    </w:p>
+    <w:p>
+      <w:pPr>
+        <w:ind w:firstLine="720"/>
+        <w:jc w:val="both"/>
       </w:pPr>
       <w:r>
         <w:t>Este relatório tem como objetivo descrever as atividades realizadas pela mentoria no período de uma semana em suporte aos grupos que desenvolvem os projetos finais do curso Técnico em Desenvolvimento de sistemas da Escola SENAI de Informática.</w:t>
@@ -1242,18 +1265,19 @@
       <w:pPr>
         <w:pStyle w:val="cabealho2"/>
       </w:pPr>
-      <w:bookmarkStart w:id="2" w:name="_Toc18958069"/>
+      <w:bookmarkStart w:id="3" w:name="_Toc19648760"/>
       <w:r>
         <w:t xml:space="preserve">Descrição do </w:t>
       </w:r>
       <w:r>
         <w:t>projeto</w:t>
       </w:r>
-      <w:bookmarkEnd w:id="2"/>
-    </w:p>
-    <w:p>
-      <w:pPr>
-        <w:ind w:firstLine="720"/>
+      <w:bookmarkEnd w:id="3"/>
+    </w:p>
+    <w:p>
+      <w:pPr>
+        <w:ind w:firstLine="720"/>
+        <w:jc w:val="both"/>
       </w:pPr>
       <w:r>
         <w:t>A mentoria tem como objetivo auxiliar os alunos no desenvolvimento dos projetos, seja tecnicamente ou na gestão, além de prestar suporte aos professores responsáveis pela turma.</w:t>
@@ -1264,18 +1288,19 @@
       <w:pPr>
         <w:pStyle w:val="cabealho2"/>
       </w:pPr>
-      <w:bookmarkStart w:id="3" w:name="_Toc18958070"/>
+      <w:bookmarkStart w:id="4" w:name="_Toc19648761"/>
       <w:r>
         <w:t xml:space="preserve">Resumo </w:t>
       </w:r>
       <w:r>
         <w:t>do projeto</w:t>
       </w:r>
-      <w:bookmarkEnd w:id="3"/>
-    </w:p>
-    <w:p>
-      <w:pPr>
-        <w:ind w:firstLine="720"/>
+      <w:bookmarkEnd w:id="4"/>
+    </w:p>
+    <w:p>
+      <w:pPr>
+        <w:ind w:firstLine="720"/>
+        <w:jc w:val="both"/>
       </w:pPr>
       <w:r>
         <w:t>Diariamente os mentores fazem reuniões com os grupos</w:t>
@@ -1293,6 +1318,7 @@
     <w:p>
       <w:pPr>
         <w:ind w:firstLine="720"/>
+        <w:jc w:val="both"/>
       </w:pPr>
       <w:r>
         <w:t>Ao final de cada semana, é gerado um relatório com todas estas informações resumidas.</w:t>
@@ -1307,16 +1333,17 @@
       <w:pPr>
         <w:pStyle w:val="cabealho1"/>
       </w:pPr>
-      <w:bookmarkStart w:id="4" w:name="_Toc18958071"/>
+      <w:bookmarkStart w:id="5" w:name="_Toc19648762"/>
       <w:r>
         <w:lastRenderedPageBreak/>
         <w:t>Sprint X</w:t>
       </w:r>
-      <w:bookmarkEnd w:id="4"/>
-    </w:p>
-    <w:p>
-      <w:pPr>
-        <w:ind w:firstLine="720"/>
+      <w:bookmarkEnd w:id="5"/>
+    </w:p>
+    <w:p>
+      <w:pPr>
+        <w:ind w:firstLine="720"/>
+        <w:jc w:val="both"/>
       </w:pPr>
       <w:r>
         <w:t>O desenvolvimento do projeto em si ainda não foi iniciado, porém seu planejamento teve início.</w:t>
@@ -1326,15 +1353,16 @@
       <w:pPr>
         <w:pStyle w:val="cabealho2"/>
       </w:pPr>
-      <w:bookmarkStart w:id="5" w:name="_Toc18958072"/>
+      <w:bookmarkStart w:id="6" w:name="_Toc19648763"/>
       <w:r>
         <w:t>Semana 1</w:t>
       </w:r>
-      <w:bookmarkEnd w:id="5"/>
-    </w:p>
-    <w:p>
-      <w:pPr>
-        <w:ind w:firstLine="720"/>
+      <w:bookmarkEnd w:id="6"/>
+    </w:p>
+    <w:p>
+      <w:pPr>
+        <w:ind w:firstLine="720"/>
+        <w:jc w:val="both"/>
         <w:rPr>
           <w:lang w:eastAsia="en-US"/>
         </w:rPr>
@@ -1354,6 +1382,7 @@
     <w:p>
       <w:pPr>
         <w:ind w:firstLine="720"/>
+        <w:jc w:val="both"/>
       </w:pPr>
       <w:r>
         <w:t>Na primeira semana do projeto os alunos focaram no planejamento estratégico do projeto, levantamento de requisitos e entrevista com as empresas solicitantes.</w:t>
@@ -1362,6 +1391,7 @@
     <w:p>
       <w:pPr>
         <w:ind w:firstLine="720"/>
+        <w:jc w:val="both"/>
       </w:pPr>
       <w:r>
         <w:t xml:space="preserve">De modo geral, todos os grupos receberam e estudaram os escopos dos projetos e, </w:t>
@@ -1376,29 +1406,16 @@
     <w:p>
       <w:pPr>
         <w:ind w:firstLine="720"/>
-        <w:rPr>
-          <w:lang w:eastAsia="en-US"/>
-        </w:rPr>
-      </w:pPr>
-      <w:r>
-        <w:rPr>
-          <w:lang w:eastAsia="en-US"/>
-        </w:rPr>
-        <w:t xml:space="preserve">Enquanto a reunião não acontecia, os grupos definiram as atividades que já eram certas e construíram o planejamento de tarefas, por meio do </w:t>
-      </w:r>
-      <w:proofErr w:type="spellStart"/>
-      <w:r>
-        <w:rPr>
-          <w:lang w:eastAsia="en-US"/>
-        </w:rPr>
-        <w:t>Trello</w:t>
-      </w:r>
-      <w:proofErr w:type="spellEnd"/>
-      <w:r>
-        <w:rPr>
-          <w:lang w:eastAsia="en-US"/>
-        </w:rPr>
-        <w:t xml:space="preserve"> e do Azure DevOps.</w:t>
+        <w:jc w:val="both"/>
+        <w:rPr>
+          <w:lang w:eastAsia="en-US"/>
+        </w:rPr>
+      </w:pPr>
+      <w:r>
+        <w:rPr>
+          <w:lang w:eastAsia="en-US"/>
+        </w:rPr>
+        <w:t>Enquanto a reunião não acontecia, os grupos definiram as atividades que já eram certas e construíram o planejamento de tarefas, por meio do Trello e do Azure DevOps.</w:t>
       </w:r>
     </w:p>
     <w:p>
@@ -1412,6 +1429,7 @@
     <w:p>
       <w:pPr>
         <w:ind w:firstLine="720"/>
+        <w:jc w:val="both"/>
         <w:rPr>
           <w:lang w:eastAsia="en-US"/>
         </w:rPr>
@@ -1440,6 +1458,7 @@
     <w:p>
       <w:pPr>
         <w:ind w:firstLine="720"/>
+        <w:jc w:val="both"/>
         <w:rPr>
           <w:lang w:eastAsia="en-US"/>
         </w:rPr>
@@ -1490,6 +1509,7 @@
     <w:p>
       <w:pPr>
         <w:ind w:firstLine="720"/>
+        <w:jc w:val="both"/>
         <w:rPr>
           <w:lang w:eastAsia="en-US"/>
         </w:rPr>
@@ -1542,6 +1562,7 @@
     <w:p>
       <w:pPr>
         <w:ind w:firstLine="720"/>
+        <w:jc w:val="both"/>
         <w:rPr>
           <w:lang w:eastAsia="en-US"/>
         </w:rPr>
@@ -1594,6 +1615,7 @@
     <w:p>
       <w:pPr>
         <w:ind w:firstLine="720"/>
+        <w:jc w:val="both"/>
       </w:pPr>
       <w:r>
         <w:t xml:space="preserve">A divisão das equipes foi acertada, </w:t>
@@ -1647,12 +1669,12 @@
       <w:pPr>
         <w:pStyle w:val="cabealho1"/>
       </w:pPr>
-      <w:bookmarkStart w:id="6" w:name="_Toc18958073"/>
+      <w:bookmarkStart w:id="7" w:name="_Toc19648764"/>
       <w:r>
         <w:lastRenderedPageBreak/>
         <w:t>Sprint 1</w:t>
       </w:r>
-      <w:bookmarkEnd w:id="6"/>
+      <w:bookmarkEnd w:id="7"/>
     </w:p>
     <w:p>
       <w:pPr>
@@ -1663,15 +1685,16 @@
       <w:pPr>
         <w:pStyle w:val="cabealho2"/>
       </w:pPr>
-      <w:bookmarkStart w:id="7" w:name="_Toc18958074"/>
+      <w:bookmarkStart w:id="8" w:name="_Toc19648765"/>
       <w:r>
         <w:t>Semana 1</w:t>
       </w:r>
-      <w:bookmarkEnd w:id="7"/>
-    </w:p>
-    <w:p>
-      <w:pPr>
-        <w:ind w:firstLine="720"/>
+      <w:bookmarkEnd w:id="8"/>
+    </w:p>
+    <w:p>
+      <w:pPr>
+        <w:ind w:firstLine="720"/>
+        <w:jc w:val="both"/>
       </w:pPr>
       <w:r>
         <w:t>Este relatório reúne as atividades acompanhadas durante a semana 1 da sprint 1 dos projetos do curso técnico em desenvolvimento de sistemas.</w:t>
@@ -1688,6 +1711,7 @@
     <w:p>
       <w:pPr>
         <w:ind w:firstLine="720"/>
+        <w:jc w:val="both"/>
       </w:pPr>
       <w:r>
         <w:t>Após as reuniões com os clientes, os grupos puderam definir com mais propriedade o planejamento dos projetos.</w:t>
@@ -1696,6 +1720,7 @@
     <w:p>
       <w:pPr>
         <w:ind w:firstLine="720"/>
+        <w:jc w:val="both"/>
       </w:pPr>
       <w:r>
         <w:t>Houve também a apresentação da empresa Space</w:t>
@@ -1710,6 +1735,7 @@
     <w:p>
       <w:pPr>
         <w:ind w:firstLine="720"/>
+        <w:jc w:val="both"/>
         <w:rPr>
           <w:lang w:eastAsia="en-US"/>
         </w:rPr>
@@ -1729,6 +1755,7 @@
     <w:p>
       <w:pPr>
         <w:ind w:firstLine="720"/>
+        <w:jc w:val="both"/>
         <w:rPr>
           <w:lang w:eastAsia="en-US"/>
         </w:rPr>
@@ -1757,6 +1784,7 @@
     <w:p>
       <w:pPr>
         <w:ind w:firstLine="720"/>
+        <w:jc w:val="both"/>
         <w:rPr>
           <w:lang w:eastAsia="en-US"/>
         </w:rPr>
@@ -1801,6 +1829,7 @@
     <w:p>
       <w:pPr>
         <w:ind w:firstLine="720"/>
+        <w:jc w:val="both"/>
         <w:rPr>
           <w:lang w:eastAsia="en-US"/>
         </w:rPr>
@@ -1829,6 +1858,7 @@
     <w:p>
       <w:pPr>
         <w:ind w:firstLine="720"/>
+        <w:jc w:val="both"/>
         <w:rPr>
           <w:lang w:eastAsia="en-US"/>
         </w:rPr>
@@ -1881,6 +1911,7 @@
     <w:p>
       <w:pPr>
         <w:ind w:firstLine="720"/>
+        <w:jc w:val="both"/>
       </w:pPr>
       <w:r>
         <w:t>A apresentação da Space</w:t>
@@ -1895,6 +1926,7 @@
     <w:p>
       <w:pPr>
         <w:ind w:firstLine="720"/>
+        <w:jc w:val="both"/>
       </w:pPr>
       <w:r>
         <w:t>As reuniões com os clientes esclareceram muitas dúvidas e com isso os grupos demonstraram maior assertividade na execução das tarefas.</w:t>
@@ -1919,16 +1951,17 @@
       <w:pPr>
         <w:pStyle w:val="cabealho2"/>
       </w:pPr>
-      <w:bookmarkStart w:id="8" w:name="_Toc18958075"/>
+      <w:bookmarkStart w:id="9" w:name="_Toc19648766"/>
       <w:r>
         <w:lastRenderedPageBreak/>
         <w:t>Semana 2</w:t>
       </w:r>
-      <w:bookmarkEnd w:id="8"/>
-    </w:p>
-    <w:p>
-      <w:pPr>
-        <w:ind w:firstLine="720"/>
+      <w:bookmarkEnd w:id="9"/>
+    </w:p>
+    <w:p>
+      <w:pPr>
+        <w:ind w:firstLine="720"/>
+        <w:jc w:val="both"/>
       </w:pPr>
       <w:r>
         <w:t xml:space="preserve">Este relatório reúne as atividades acompanhadas durante a semana </w:t>
@@ -1951,6 +1984,7 @@
     <w:p>
       <w:pPr>
         <w:ind w:firstLine="720"/>
+        <w:jc w:val="both"/>
       </w:pPr>
       <w:r>
         <w:t>Durante a semana os grupos puderam desenvolver os projetos com maior propriedade, após concluírem os planejamentos.</w:t>
@@ -1959,6 +1993,7 @@
     <w:p>
       <w:pPr>
         <w:ind w:firstLine="720"/>
+        <w:jc w:val="both"/>
       </w:pPr>
       <w:r>
         <w:t>Foram desenvolvidos layouts das telas, estudo de tecnologias que serão utilizadas, modelagem do banco de dados definição de experiências de usuário.</w:t>
@@ -1967,6 +2002,7 @@
     <w:p>
       <w:pPr>
         <w:ind w:firstLine="720"/>
+        <w:jc w:val="both"/>
       </w:pPr>
       <w:r>
         <w:t>Algumas funcionalidades dos sistemas também puderam ser desenvolvidas.</w:t>
@@ -1975,6 +2011,7 @@
     <w:p>
       <w:pPr>
         <w:ind w:firstLine="720"/>
+        <w:jc w:val="both"/>
       </w:pPr>
       <w:r>
         <w:t>Por fim, houve a reunião com o cliente para apresentar as entregas da Sprint 1.</w:t>
@@ -1991,6 +2028,7 @@
     <w:p>
       <w:pPr>
         <w:ind w:firstLine="720"/>
+        <w:jc w:val="both"/>
         <w:rPr>
           <w:lang w:eastAsia="en-US"/>
         </w:rPr>
@@ -2031,6 +2069,7 @@
     <w:p>
       <w:pPr>
         <w:ind w:firstLine="720"/>
+        <w:jc w:val="both"/>
         <w:rPr>
           <w:lang w:eastAsia="en-US"/>
         </w:rPr>
@@ -2087,6 +2126,7 @@
     <w:p>
       <w:pPr>
         <w:ind w:firstLine="720"/>
+        <w:jc w:val="both"/>
         <w:rPr>
           <w:lang w:eastAsia="en-US"/>
         </w:rPr>
@@ -2127,6 +2167,7 @@
     <w:p>
       <w:pPr>
         <w:ind w:firstLine="720"/>
+        <w:jc w:val="both"/>
         <w:rPr>
           <w:lang w:eastAsia="en-US"/>
         </w:rPr>
@@ -2197,6 +2238,7 @@
     <w:p>
       <w:pPr>
         <w:ind w:firstLine="720"/>
+        <w:jc w:val="both"/>
       </w:pPr>
       <w:r>
         <w:t>O acompanhamento fornecido aos grupos segue sem problemas, apesar do curto tempo.</w:t>
@@ -2205,6 +2247,7 @@
     <w:p>
       <w:pPr>
         <w:ind w:firstLine="720"/>
+        <w:jc w:val="both"/>
       </w:pPr>
       <w:r>
         <w:t>Assim como anteriormente, a</w:t>
@@ -2262,41 +2305,39 @@
       <w:pPr>
         <w:pStyle w:val="cabealho1"/>
       </w:pPr>
-      <w:bookmarkStart w:id="9" w:name="_Toc18958076"/>
+      <w:bookmarkStart w:id="10" w:name="_Toc19648767"/>
       <w:r>
         <w:lastRenderedPageBreak/>
-        <w:t xml:space="preserve">Sprint </w:t>
+        <w:t>Sprint 2</w:t>
+      </w:r>
+      <w:bookmarkEnd w:id="10"/>
+    </w:p>
+    <w:p>
+      <w:pPr>
+        <w:ind w:firstLine="720"/>
+      </w:pPr>
+    </w:p>
+    <w:p>
+      <w:pPr>
+        <w:pStyle w:val="cabealho2"/>
+      </w:pPr>
+      <w:bookmarkStart w:id="11" w:name="_Toc19648768"/>
+      <w:r>
+        <w:t>Semana 1</w:t>
+      </w:r>
+      <w:bookmarkEnd w:id="11"/>
+    </w:p>
+    <w:p>
+      <w:pPr>
+        <w:ind w:firstLine="720"/>
+        <w:jc w:val="both"/>
+      </w:pPr>
+      <w:r>
+        <w:t xml:space="preserve">Este relatório reúne as atividades acompanhadas durante a semana 1 da sprint </w:t>
       </w:r>
       <w:r>
         <w:t>2</w:t>
       </w:r>
-      <w:bookmarkEnd w:id="9"/>
-    </w:p>
-    <w:p>
-      <w:pPr>
-        <w:ind w:firstLine="720"/>
-      </w:pPr>
-    </w:p>
-    <w:p>
-      <w:pPr>
-        <w:pStyle w:val="cabealho2"/>
-      </w:pPr>
-      <w:bookmarkStart w:id="10" w:name="_Toc18958077"/>
-      <w:r>
-        <w:t>Semana 1</w:t>
-      </w:r>
-      <w:bookmarkEnd w:id="10"/>
-    </w:p>
-    <w:p>
-      <w:pPr>
-        <w:ind w:firstLine="720"/>
-      </w:pPr>
-      <w:r>
-        <w:t xml:space="preserve">Este relatório reúne as atividades acompanhadas durante a semana 1 da sprint </w:t>
-      </w:r>
-      <w:r>
-        <w:t>2</w:t>
-      </w:r>
       <w:r>
         <w:t xml:space="preserve"> dos projetos do curso técnico em desenvolvimento de sistemas.</w:t>
       </w:r>
@@ -2312,6 +2353,7 @@
     <w:p>
       <w:pPr>
         <w:ind w:firstLine="720"/>
+        <w:jc w:val="both"/>
       </w:pPr>
       <w:r>
         <w:t>Iniciando uma nova sprint, os grupos planejaram as atividades a serem desenvolvidas durante o período e realizaram a sprint review para pontuar o que deu certo e o que pode ser melhorado.</w:t>
@@ -2320,6 +2362,7 @@
     <w:p>
       <w:pPr>
         <w:ind w:firstLine="720"/>
+        <w:jc w:val="both"/>
         <w:rPr>
           <w:lang w:eastAsia="en-US"/>
         </w:rPr>
@@ -2339,6 +2382,7 @@
     <w:p>
       <w:pPr>
         <w:ind w:firstLine="720"/>
+        <w:jc w:val="both"/>
         <w:rPr>
           <w:lang w:eastAsia="en-US"/>
         </w:rPr>
@@ -2367,6 +2411,7 @@
     <w:p>
       <w:pPr>
         <w:ind w:firstLine="720"/>
+        <w:jc w:val="both"/>
         <w:rPr>
           <w:lang w:eastAsia="en-US"/>
         </w:rPr>
@@ -2395,6 +2440,7 @@
     <w:p>
       <w:pPr>
         <w:ind w:firstLine="720"/>
+        <w:jc w:val="both"/>
         <w:rPr>
           <w:lang w:eastAsia="en-US"/>
         </w:rPr>
@@ -2423,6 +2469,7 @@
     <w:p>
       <w:pPr>
         <w:ind w:firstLine="720"/>
+        <w:jc w:val="both"/>
         <w:rPr>
           <w:lang w:eastAsia="en-US"/>
         </w:rPr>
@@ -2473,6 +2520,7 @@
     <w:p>
       <w:pPr>
         <w:ind w:firstLine="720"/>
+        <w:jc w:val="both"/>
       </w:pPr>
       <w:r>
         <w:t>Os grupos de maneira geral estão produzindo bem e avançando nos projetos sem maiores problemas.</w:t>
@@ -2481,12 +2529,364 @@
     <w:p>
       <w:pPr>
         <w:ind w:firstLine="720"/>
+        <w:jc w:val="both"/>
       </w:pPr>
       <w:r>
         <w:t>Um ponto que merece atenção, como citado anteriormente, é o alinhamento das necessidades com a Space Needle, mas que já está sendo acompanhado.</w:t>
       </w:r>
-      <w:bookmarkStart w:id="11" w:name="_GoBack"/>
-      <w:bookmarkEnd w:id="11"/>
+    </w:p>
+    <w:p>
+      <w:pPr>
+        <w:ind w:firstLine="720"/>
+        <w:rPr>
+          <w:lang w:eastAsia="en-US"/>
+        </w:rPr>
+      </w:pPr>
+    </w:p>
+    <w:p>
+      <w:pPr>
+        <w:ind w:firstLine="720"/>
+        <w:rPr>
+          <w:lang w:eastAsia="en-US"/>
+        </w:rPr>
+      </w:pPr>
+    </w:p>
+    <w:p>
+      <w:pPr>
+        <w:ind w:firstLine="720"/>
+        <w:rPr>
+          <w:lang w:eastAsia="en-US"/>
+        </w:rPr>
+      </w:pPr>
+    </w:p>
+    <w:p>
+      <w:pPr>
+        <w:ind w:firstLine="720"/>
+        <w:rPr>
+          <w:lang w:eastAsia="en-US"/>
+        </w:rPr>
+      </w:pPr>
+    </w:p>
+    <w:p>
+      <w:pPr>
+        <w:ind w:firstLine="720"/>
+        <w:rPr>
+          <w:lang w:eastAsia="en-US"/>
+        </w:rPr>
+      </w:pPr>
+    </w:p>
+    <w:p>
+      <w:pPr>
+        <w:ind w:firstLine="720"/>
+        <w:rPr>
+          <w:lang w:eastAsia="en-US"/>
+        </w:rPr>
+      </w:pPr>
+    </w:p>
+    <w:p>
+      <w:pPr>
+        <w:pStyle w:val="cabealho2"/>
+      </w:pPr>
+      <w:bookmarkStart w:id="12" w:name="_Toc19648769"/>
+      <w:r>
+        <w:lastRenderedPageBreak/>
+        <w:t>Semana 2</w:t>
+      </w:r>
+      <w:bookmarkEnd w:id="12"/>
+    </w:p>
+    <w:p>
+      <w:pPr>
+        <w:ind w:firstLine="720"/>
+        <w:jc w:val="both"/>
+      </w:pPr>
+      <w:r>
+        <w:t xml:space="preserve">Este relatório reúne as atividades acompanhadas durante a semana </w:t>
+      </w:r>
+      <w:r>
+        <w:t>2</w:t>
+      </w:r>
+      <w:r>
+        <w:t xml:space="preserve"> da sprint </w:t>
+      </w:r>
+      <w:r>
+        <w:t>2</w:t>
+      </w:r>
+      <w:r>
+        <w:t xml:space="preserve"> dos projetos do curso técnico em desenvolvimento de sistemas.</w:t>
+      </w:r>
+    </w:p>
+    <w:p>
+      <w:pPr>
+        <w:pStyle w:val="cabealho3"/>
+      </w:pPr>
+      <w:r>
+        <w:t>Resumo da semana 2</w:t>
+      </w:r>
+    </w:p>
+    <w:p>
+      <w:pPr>
+        <w:ind w:firstLine="720"/>
+        <w:jc w:val="both"/>
+      </w:pPr>
+      <w:r>
+        <w:t>Durante a semana os grupos finalizaram os layouts e telas idealizadas no início da sprint, além de algumas funcionalidades das APIs.</w:t>
+      </w:r>
+    </w:p>
+    <w:p>
+      <w:pPr>
+        <w:ind w:firstLine="720"/>
+        <w:jc w:val="both"/>
+      </w:pPr>
+      <w:r>
+        <w:t>Ao fim da semana foi realizada a Sprint Review com as entregas para os clientes.</w:t>
+      </w:r>
+    </w:p>
+    <w:p>
+      <w:pPr>
+        <w:pStyle w:val="cabealho3"/>
+      </w:pPr>
+      <w:r>
+        <w:t>Pontos de destaque</w:t>
+      </w:r>
+    </w:p>
+    <w:p>
+      <w:pPr>
+        <w:ind w:firstLine="720"/>
+        <w:jc w:val="both"/>
+        <w:rPr>
+          <w:lang w:eastAsia="en-US"/>
+        </w:rPr>
+      </w:pPr>
+      <w:r>
+        <w:rPr>
+          <w:lang w:eastAsia="en-US"/>
+        </w:rPr>
+        <w:t xml:space="preserve">O grupo </w:t>
+      </w:r>
+      <w:r>
+        <w:rPr>
+          <w:b/>
+          <w:bCs/>
+          <w:lang w:eastAsia="en-US"/>
+        </w:rPr>
+        <w:t>Agility</w:t>
+      </w:r>
+      <w:r>
+        <w:rPr>
+          <w:lang w:eastAsia="en-US"/>
+        </w:rPr>
+        <w:t xml:space="preserve"> e</w:t>
+      </w:r>
+      <w:r>
+        <w:rPr>
+          <w:lang w:eastAsia="en-US"/>
+        </w:rPr>
+        <w:t>ntr</w:t>
+      </w:r>
+      <w:r>
+        <w:rPr>
+          <w:lang w:eastAsia="en-US"/>
+        </w:rPr>
+        <w:t>egou algumas telas web e do aplicativo mobile, recebendo um feedback positivo do cliente e este solicitou uma tela extra para gerenciar anexos</w:t>
+      </w:r>
+      <w:r>
+        <w:rPr>
+          <w:lang w:eastAsia="en-US"/>
+        </w:rPr>
+        <w:t>.</w:t>
+      </w:r>
+    </w:p>
+    <w:p>
+      <w:pPr>
+        <w:ind w:firstLine="720"/>
+        <w:jc w:val="both"/>
+        <w:rPr>
+          <w:lang w:eastAsia="en-US"/>
+        </w:rPr>
+      </w:pPr>
+      <w:r>
+        <w:rPr>
+          <w:lang w:eastAsia="en-US"/>
+        </w:rPr>
+        <w:t xml:space="preserve">O grupo </w:t>
+      </w:r>
+      <w:r>
+        <w:rPr>
+          <w:b/>
+          <w:bCs/>
+          <w:lang w:eastAsia="en-US"/>
+        </w:rPr>
+        <w:t>Block</w:t>
+      </w:r>
+      <w:r>
+        <w:rPr>
+          <w:b/>
+          <w:bCs/>
+          <w:lang w:eastAsia="en-US"/>
+        </w:rPr>
+        <w:t>t</w:t>
+      </w:r>
+      <w:r>
+        <w:rPr>
+          <w:b/>
+          <w:bCs/>
+          <w:lang w:eastAsia="en-US"/>
+        </w:rPr>
+        <w:t>ime</w:t>
+      </w:r>
+      <w:r>
+        <w:rPr>
+          <w:lang w:eastAsia="en-US"/>
+        </w:rPr>
+        <w:t xml:space="preserve"> finalizou </w:t>
+      </w:r>
+      <w:r>
+        <w:rPr>
+          <w:lang w:eastAsia="en-US"/>
+        </w:rPr>
+        <w:t>os estudos sobre a API Zabbix e entregou o projeto 1 com as alterações solicitadas anteriormente, e que sofrerá mais alterações. Demonstraram algumas requisições para o projeto 2, o que impressionou o cliente com os resultados</w:t>
+      </w:r>
+      <w:r>
+        <w:rPr>
+          <w:lang w:eastAsia="en-US"/>
+        </w:rPr>
+        <w:t>.</w:t>
+      </w:r>
+    </w:p>
+    <w:p>
+      <w:pPr>
+        <w:ind w:firstLine="720"/>
+        <w:jc w:val="both"/>
+        <w:rPr>
+          <w:lang w:eastAsia="en-US"/>
+        </w:rPr>
+      </w:pPr>
+      <w:r>
+        <w:rPr>
+          <w:lang w:eastAsia="en-US"/>
+        </w:rPr>
+        <w:t xml:space="preserve">O grupo </w:t>
+      </w:r>
+      <w:r>
+        <w:rPr>
+          <w:b/>
+          <w:bCs/>
+          <w:lang w:eastAsia="en-US"/>
+        </w:rPr>
+        <w:t>Klaus</w:t>
+      </w:r>
+      <w:r>
+        <w:rPr>
+          <w:lang w:eastAsia="en-US"/>
+        </w:rPr>
+        <w:t xml:space="preserve"> </w:t>
+      </w:r>
+      <w:r>
+        <w:rPr>
+          <w:lang w:eastAsia="en-US"/>
+        </w:rPr>
+        <w:t xml:space="preserve">entregou </w:t>
+      </w:r>
+      <w:r>
+        <w:rPr>
+          <w:lang w:eastAsia="en-US"/>
+        </w:rPr>
+        <w:t>a prototipação das telas para o cliente, que fez o teste de usabilidade e gostou muito do resultado. Sugeriu algumas alterações e diminuiu o escopo inicial</w:t>
+      </w:r>
+      <w:r>
+        <w:rPr>
+          <w:lang w:eastAsia="en-US"/>
+        </w:rPr>
+        <w:t>.</w:t>
+      </w:r>
+    </w:p>
+    <w:p>
+      <w:pPr>
+        <w:ind w:firstLine="720"/>
+        <w:jc w:val="both"/>
+        <w:rPr>
+          <w:lang w:eastAsia="en-US"/>
+        </w:rPr>
+      </w:pPr>
+      <w:r>
+        <w:rPr>
+          <w:lang w:eastAsia="en-US"/>
+        </w:rPr>
+        <w:t xml:space="preserve">O grupo </w:t>
+      </w:r>
+      <w:r>
+        <w:rPr>
+          <w:b/>
+          <w:bCs/>
+          <w:lang w:eastAsia="en-US"/>
+        </w:rPr>
+        <w:t>Space</w:t>
+      </w:r>
+      <w:r>
+        <w:rPr>
+          <w:b/>
+          <w:bCs/>
+          <w:lang w:eastAsia="en-US"/>
+        </w:rPr>
+        <w:t xml:space="preserve"> </w:t>
+      </w:r>
+      <w:r>
+        <w:rPr>
+          <w:b/>
+          <w:bCs/>
+          <w:lang w:eastAsia="en-US"/>
+        </w:rPr>
+        <w:t>Needle</w:t>
+      </w:r>
+      <w:r>
+        <w:rPr>
+          <w:lang w:eastAsia="en-US"/>
+        </w:rPr>
+        <w:t xml:space="preserve"> </w:t>
+      </w:r>
+      <w:r>
+        <w:rPr>
+          <w:lang w:eastAsia="en-US"/>
+        </w:rPr>
+        <w:t xml:space="preserve">teve </w:t>
+      </w:r>
+      <w:r>
+        <w:rPr>
+          <w:lang w:eastAsia="en-US"/>
+        </w:rPr>
+        <w:t>alguns conflitos de comunicação com o cliente, principalmente no que diz respeito a entregas e validações. Estes pontos foram alinhados durante a reunião e a perspectiva é que o andamento se desenvolva mais tranquilamente</w:t>
+      </w:r>
+      <w:r>
+        <w:rPr>
+          <w:lang w:eastAsia="en-US"/>
+        </w:rPr>
+        <w:t>.</w:t>
+      </w:r>
+    </w:p>
+    <w:p>
+      <w:pPr>
+        <w:pStyle w:val="cabealho3"/>
+      </w:pPr>
+      <w:r>
+        <w:t>Feedback</w:t>
+      </w:r>
+    </w:p>
+    <w:p>
+      <w:pPr>
+        <w:ind w:firstLine="720"/>
+        <w:jc w:val="both"/>
+      </w:pPr>
+      <w:r>
+        <w:t>Foi muito interessante poder participar das sprints reviews com as empresas, acompanhar as entregas e os feedbacks dos clientes, observando alterações solicitadas e resolução de problemas</w:t>
+      </w:r>
+      <w:r>
+        <w:t>.</w:t>
+      </w:r>
+    </w:p>
+    <w:p>
+      <w:pPr>
+        <w:ind w:firstLine="720"/>
+      </w:pPr>
     </w:p>
     <w:p>
       <w:pPr>
@@ -4434,7 +4834,7 @@
     <w:sig w:usb0="00000287" w:usb1="00000000" w:usb2="00000000" w:usb3="00000000" w:csb0="0000009F" w:csb1="00000000"/>
   </w:font>
   <w:font w:name="MS Mincho">
-    <w:altName w:val="MS Mincho"/>
+    <w:altName w:val="ＭＳ 明朝"/>
     <w:panose1 w:val="02020609040205080304"/>
     <w:charset w:val="80"/>
     <w:family w:val="modern"/>
@@ -4497,6 +4897,7 @@
     <w:rsid w:val="004265B1"/>
     <w:rsid w:val="004E5B16"/>
     <w:rsid w:val="00571EE0"/>
+    <w:rsid w:val="006B5E0C"/>
     <w:rsid w:val="007442C3"/>
     <w:rsid w:val="007663D2"/>
     <w:rsid w:val="0085401D"/>
@@ -5231,7 +5632,7 @@
 </file>
 
 <file path=customXml/itemProps3.xml><?xml version="1.0" encoding="utf-8"?>
-<ds:datastoreItem xmlns:ds="http://schemas.openxmlformats.org/officeDocument/2006/customXml" ds:itemID="{DD9C6CF1-FD23-4F00-B2EE-46FDF2526D2F}">
+<ds:datastoreItem xmlns:ds="http://schemas.openxmlformats.org/officeDocument/2006/customXml" ds:itemID="{862EFFBD-B075-4E6D-946F-7C5C3999916C}">
   <ds:schemaRefs>
     <ds:schemaRef ds:uri="http://schemas.openxmlformats.org/officeDocument/2006/bibliography"/>
   </ds:schemaRefs>

</xml_diff>

<commit_message>
Adiciona relatorio da semana 1 - sprint 3 da turma do tecnico
</commit_message>
<xml_diff>
--- a/Diario_bordo/Diario_de_bordo-tecnico-manha.docx
+++ b/Diario_bordo/Diario_de_bordo-tecnico-manha.docx
@@ -1,6 +1,6 @@
 
 <file path=word/document.xml><?xml version="1.0" encoding="utf-8"?>
-<w:document xmlns:wpc="http://schemas.microsoft.com/office/word/2010/wordprocessingCanvas" xmlns:cx="http://schemas.microsoft.com/office/drawing/2014/chartex" xmlns:cx1="http://schemas.microsoft.com/office/drawing/2015/9/8/chartex" xmlns:cx2="http://schemas.microsoft.com/office/drawing/2015/10/21/chartex" xmlns:cx3="http://schemas.microsoft.com/office/drawing/2016/5/9/chartex" xmlns:cx4="http://schemas.microsoft.com/office/drawing/2016/5/10/chartex" xmlns:cx5="http://schemas.microsoft.com/office/drawing/2016/5/11/chartex" xmlns:cx6="http://schemas.microsoft.com/office/drawing/2016/5/12/chartex" xmlns:cx7="http://schemas.microsoft.com/office/drawing/2016/5/13/chartex" xmlns:cx8="http://schemas.microsoft.com/office/drawing/2016/5/14/chartex" xmlns:mc="http://schemas.openxmlformats.org/markup-compatibility/2006" xmlns:aink="http://schemas.microsoft.com/office/drawing/2016/ink" xmlns:am3d="http://schemas.microsoft.com/office/drawing/2017/model3d" xmlns:o="urn:schemas-microsoft-com:office:office" xmlns:r="http://schemas.openxmlformats.org/officeDocument/2006/relationships" xmlns:m="http://schemas.openxmlformats.org/officeDocument/2006/math" xmlns:v="urn:schemas-microsoft-com:vml" xmlns:wp14="http://schemas.microsoft.com/office/word/2010/wordprocessingDrawing" xmlns:wp="http://schemas.openxmlformats.org/drawingml/2006/wordprocessingDrawing" xmlns:w10="urn:schemas-microsoft-com:office:word" xmlns:w="http://schemas.openxmlformats.org/wordprocessingml/2006/main" xmlns:w14="http://schemas.microsoft.com/office/word/2010/wordml" xmlns:w15="http://schemas.microsoft.com/office/word/2012/wordml" xmlns:w16cid="http://schemas.microsoft.com/office/word/2016/wordml/cid" xmlns:w16se="http://schemas.microsoft.com/office/word/2015/wordml/symex" xmlns:wpg="http://schemas.microsoft.com/office/word/2010/wordprocessingGroup" xmlns:wpi="http://schemas.microsoft.com/office/word/2010/wordprocessingInk" xmlns:wne="http://schemas.microsoft.com/office/word/2006/wordml" xmlns:wps="http://schemas.microsoft.com/office/word/2010/wordprocessingShape" mc:Ignorable="w14 w15 w16se w16cid wp14">
+<w:document xmlns:wpc="http://schemas.microsoft.com/office/word/2010/wordprocessingCanvas" xmlns:cx="http://schemas.microsoft.com/office/drawing/2014/chartex" xmlns:mc="http://schemas.openxmlformats.org/markup-compatibility/2006" xmlns:o="urn:schemas-microsoft-com:office:office" xmlns:r="http://schemas.openxmlformats.org/officeDocument/2006/relationships" xmlns:m="http://schemas.openxmlformats.org/officeDocument/2006/math" xmlns:v="urn:schemas-microsoft-com:vml" xmlns:wp14="http://schemas.microsoft.com/office/word/2010/wordprocessingDrawing" xmlns:wp="http://schemas.openxmlformats.org/drawingml/2006/wordprocessingDrawing" xmlns:w10="urn:schemas-microsoft-com:office:word" xmlns:w="http://schemas.openxmlformats.org/wordprocessingml/2006/main" xmlns:w14="http://schemas.microsoft.com/office/word/2010/wordml" xmlns:w15="http://schemas.microsoft.com/office/word/2012/wordml" xmlns:w16se="http://schemas.microsoft.com/office/word/2015/wordml/symex" xmlns:wpg="http://schemas.microsoft.com/office/word/2010/wordprocessingGroup" xmlns:wpi="http://schemas.microsoft.com/office/word/2010/wordprocessingInk" xmlns:wne="http://schemas.microsoft.com/office/word/2006/wordml" xmlns:wps="http://schemas.microsoft.com/office/word/2010/wordprocessingShape" mc:Ignorable="w14 w15 w16se wp14">
   <w:body>
     <w:sdt>
       <w:sdtPr>
@@ -334,11 +334,11 @@
                                   <w:tblDescription w:val="Informações sobre contatos da empresa"/>
                                 </w:tblPr>
                                 <w:tblGrid>
-                                  <w:gridCol w:w="2647"/>
-                                  <w:gridCol w:w="446"/>
-                                  <w:gridCol w:w="2656"/>
-                                  <w:gridCol w:w="446"/>
-                                  <w:gridCol w:w="2652"/>
+                                  <w:gridCol w:w="2543"/>
+                                  <w:gridCol w:w="428"/>
+                                  <w:gridCol w:w="2550"/>
+                                  <w:gridCol w:w="428"/>
+                                  <w:gridCol w:w="2547"/>
                                 </w:tblGrid>
                                 <w:tr>
                                   <w:sdt>
@@ -491,11 +491,11 @@
                             <w:tblDescription w:val="Informações sobre contatos da empresa"/>
                           </w:tblPr>
                           <w:tblGrid>
-                            <w:gridCol w:w="2647"/>
-                            <w:gridCol w:w="446"/>
-                            <w:gridCol w:w="2656"/>
-                            <w:gridCol w:w="446"/>
-                            <w:gridCol w:w="2652"/>
+                            <w:gridCol w:w="2543"/>
+                            <w:gridCol w:w="428"/>
+                            <w:gridCol w:w="2550"/>
+                            <w:gridCol w:w="428"/>
+                            <w:gridCol w:w="2547"/>
                           </w:tblGrid>
                           <w:tr>
                             <w:sdt>
@@ -1223,33 +1223,95 @@
           <w:docGrid w:linePitch="360"/>
         </w:sectPr>
       </w:pPr>
-      <w:bookmarkStart w:id="0" w:name="_GoBack"/>
-      <w:bookmarkEnd w:id="0"/>
     </w:p>
     <w:p>
       <w:pPr>
         <w:pStyle w:val="cabealho1"/>
       </w:pPr>
-      <w:bookmarkStart w:id="1" w:name="_Toc19648758"/>
+      <w:bookmarkStart w:id="0" w:name="_Toc19648758"/>
       <w:r>
         <w:lastRenderedPageBreak/>
         <w:t>Resumo</w:t>
       </w:r>
+      <w:bookmarkEnd w:id="0"/>
+      <w:r>
+        <w:t xml:space="preserve"> </w:t>
+      </w:r>
+    </w:p>
+    <w:p/>
+    <w:p>
+      <w:pPr>
+        <w:pStyle w:val="cabealho2"/>
+      </w:pPr>
+      <w:bookmarkStart w:id="1" w:name="_Toc19648759"/>
+      <w:r>
+        <w:t>Objetivos</w:t>
+      </w:r>
       <w:bookmarkEnd w:id="1"/>
+    </w:p>
+    <w:p>
+      <w:pPr>
+        <w:ind w:firstLine="720"/>
+        <w:jc w:val="both"/>
+      </w:pPr>
+      <w:r>
+        <w:t>Este relatório tem como objetivo descrever as atividades realizadas pela mentoria no período de uma semana em suporte aos grupos que desenvolvem os projetos finais do curso Técnico em Desenvolvimento de sistemas da Escola SENAI de Informática.</w:t>
+      </w:r>
+    </w:p>
+    <w:p/>
+    <w:p>
+      <w:pPr>
+        <w:pStyle w:val="cabealho2"/>
+      </w:pPr>
+      <w:bookmarkStart w:id="2" w:name="_Toc19648760"/>
+      <w:r>
+        <w:t xml:space="preserve">Descrição do </w:t>
+      </w:r>
+      <w:r>
+        <w:t>projeto</w:t>
+      </w:r>
+      <w:bookmarkEnd w:id="2"/>
+    </w:p>
+    <w:p>
+      <w:pPr>
+        <w:ind w:firstLine="720"/>
+        <w:jc w:val="both"/>
+      </w:pPr>
+      <w:r>
+        <w:t>A mentoria tem como objetivo auxiliar os alunos no desenvolvimento dos projetos, seja tecnicamente ou na gestão, além de prestar suporte aos professores responsáveis pela turma.</w:t>
+      </w:r>
+    </w:p>
+    <w:p/>
+    <w:p>
+      <w:pPr>
+        <w:pStyle w:val="cabealho2"/>
+      </w:pPr>
+      <w:bookmarkStart w:id="3" w:name="_Toc19648761"/>
+      <w:r>
+        <w:t xml:space="preserve">Resumo </w:t>
+      </w:r>
+      <w:r>
+        <w:t>do projeto</w:t>
+      </w:r>
+      <w:bookmarkEnd w:id="3"/>
+    </w:p>
+    <w:p>
+      <w:pPr>
+        <w:ind w:firstLine="720"/>
+        <w:jc w:val="both"/>
+      </w:pPr>
+      <w:r>
+        <w:t>Diariamente os mentores fazem reuniões com os grupos</w:t>
+      </w:r>
+      <w:r>
+        <w:t>, pontuando</w:t>
+      </w:r>
       <w:r>
         <w:t xml:space="preserve"> </w:t>
       </w:r>
-    </w:p>
-    <w:p/>
-    <w:p>
-      <w:pPr>
-        <w:pStyle w:val="cabealho2"/>
-      </w:pPr>
-      <w:bookmarkStart w:id="2" w:name="_Toc19648759"/>
-      <w:r>
-        <w:t>Objetivos</w:t>
-      </w:r>
-      <w:bookmarkEnd w:id="2"/>
+      <w:r>
+        <w:t>o que foi possível ser produzido no dia anterior e alinhando o que está planejado para ser feito no decorrer do dia atual.</w:t>
+      </w:r>
     </w:p>
     <w:p>
       <w:pPr>
@@ -1257,70 +1319,6 @@
         <w:jc w:val="both"/>
       </w:pPr>
       <w:r>
-        <w:t>Este relatório tem como objetivo descrever as atividades realizadas pela mentoria no período de uma semana em suporte aos grupos que desenvolvem os projetos finais do curso Técnico em Desenvolvimento de sistemas da Escola SENAI de Informática.</w:t>
-      </w:r>
-    </w:p>
-    <w:p/>
-    <w:p>
-      <w:pPr>
-        <w:pStyle w:val="cabealho2"/>
-      </w:pPr>
-      <w:bookmarkStart w:id="3" w:name="_Toc19648760"/>
-      <w:r>
-        <w:t xml:space="preserve">Descrição do </w:t>
-      </w:r>
-      <w:r>
-        <w:t>projeto</w:t>
-      </w:r>
-      <w:bookmarkEnd w:id="3"/>
-    </w:p>
-    <w:p>
-      <w:pPr>
-        <w:ind w:firstLine="720"/>
-        <w:jc w:val="both"/>
-      </w:pPr>
-      <w:r>
-        <w:t>A mentoria tem como objetivo auxiliar os alunos no desenvolvimento dos projetos, seja tecnicamente ou na gestão, além de prestar suporte aos professores responsáveis pela turma.</w:t>
-      </w:r>
-    </w:p>
-    <w:p/>
-    <w:p>
-      <w:pPr>
-        <w:pStyle w:val="cabealho2"/>
-      </w:pPr>
-      <w:bookmarkStart w:id="4" w:name="_Toc19648761"/>
-      <w:r>
-        <w:t xml:space="preserve">Resumo </w:t>
-      </w:r>
-      <w:r>
-        <w:t>do projeto</w:t>
-      </w:r>
-      <w:bookmarkEnd w:id="4"/>
-    </w:p>
-    <w:p>
-      <w:pPr>
-        <w:ind w:firstLine="720"/>
-        <w:jc w:val="both"/>
-      </w:pPr>
-      <w:r>
-        <w:t>Diariamente os mentores fazem reuniões com os grupos</w:t>
-      </w:r>
-      <w:r>
-        <w:t>, pontuando</w:t>
-      </w:r>
-      <w:r>
-        <w:t xml:space="preserve"> </w:t>
-      </w:r>
-      <w:r>
-        <w:t>o que foi possível ser produzido no dia anterior e alinhando o que está planejado para ser feito no decorrer do dia atual.</w:t>
-      </w:r>
-    </w:p>
-    <w:p>
-      <w:pPr>
-        <w:ind w:firstLine="720"/>
-        <w:jc w:val="both"/>
-      </w:pPr>
-      <w:r>
         <w:t>Ao final de cada semana, é gerado um relatório com todas estas informações resumidas.</w:t>
       </w:r>
     </w:p>
@@ -1333,31 +1331,31 @@
       <w:pPr>
         <w:pStyle w:val="cabealho1"/>
       </w:pPr>
-      <w:bookmarkStart w:id="5" w:name="_Toc19648762"/>
+      <w:bookmarkStart w:id="4" w:name="_Toc19648762"/>
       <w:r>
         <w:lastRenderedPageBreak/>
         <w:t>Sprint X</w:t>
       </w:r>
+      <w:bookmarkEnd w:id="4"/>
+    </w:p>
+    <w:p>
+      <w:pPr>
+        <w:ind w:firstLine="720"/>
+        <w:jc w:val="both"/>
+      </w:pPr>
+      <w:r>
+        <w:t>O desenvolvimento do projeto em si ainda não foi iniciado, porém seu planejamento teve início.</w:t>
+      </w:r>
+    </w:p>
+    <w:p>
+      <w:pPr>
+        <w:pStyle w:val="cabealho2"/>
+      </w:pPr>
+      <w:bookmarkStart w:id="5" w:name="_Toc19648763"/>
+      <w:r>
+        <w:t>Semana 1</w:t>
+      </w:r>
       <w:bookmarkEnd w:id="5"/>
-    </w:p>
-    <w:p>
-      <w:pPr>
-        <w:ind w:firstLine="720"/>
-        <w:jc w:val="both"/>
-      </w:pPr>
-      <w:r>
-        <w:t>O desenvolvimento do projeto em si ainda não foi iniciado, porém seu planejamento teve início.</w:t>
-      </w:r>
-    </w:p>
-    <w:p>
-      <w:pPr>
-        <w:pStyle w:val="cabealho2"/>
-      </w:pPr>
-      <w:bookmarkStart w:id="6" w:name="_Toc19648763"/>
-      <w:r>
-        <w:t>Semana 1</w:t>
-      </w:r>
-      <w:bookmarkEnd w:id="6"/>
     </w:p>
     <w:p>
       <w:pPr>
@@ -1669,27 +1667,27 @@
       <w:pPr>
         <w:pStyle w:val="cabealho1"/>
       </w:pPr>
-      <w:bookmarkStart w:id="7" w:name="_Toc19648764"/>
+      <w:bookmarkStart w:id="6" w:name="_Toc19648764"/>
       <w:r>
         <w:lastRenderedPageBreak/>
         <w:t>Sprint 1</w:t>
       </w:r>
+      <w:bookmarkEnd w:id="6"/>
+    </w:p>
+    <w:p>
+      <w:pPr>
+        <w:ind w:firstLine="720"/>
+      </w:pPr>
+    </w:p>
+    <w:p>
+      <w:pPr>
+        <w:pStyle w:val="cabealho2"/>
+      </w:pPr>
+      <w:bookmarkStart w:id="7" w:name="_Toc19648765"/>
+      <w:r>
+        <w:t>Semana 1</w:t>
+      </w:r>
       <w:bookmarkEnd w:id="7"/>
-    </w:p>
-    <w:p>
-      <w:pPr>
-        <w:ind w:firstLine="720"/>
-      </w:pPr>
-    </w:p>
-    <w:p>
-      <w:pPr>
-        <w:pStyle w:val="cabealho2"/>
-      </w:pPr>
-      <w:bookmarkStart w:id="8" w:name="_Toc19648765"/>
-      <w:r>
-        <w:t>Semana 1</w:t>
-      </w:r>
-      <w:bookmarkEnd w:id="8"/>
     </w:p>
     <w:p>
       <w:pPr>
@@ -1951,12 +1949,12 @@
       <w:pPr>
         <w:pStyle w:val="cabealho2"/>
       </w:pPr>
-      <w:bookmarkStart w:id="9" w:name="_Toc19648766"/>
+      <w:bookmarkStart w:id="8" w:name="_Toc19648766"/>
       <w:r>
         <w:lastRenderedPageBreak/>
         <w:t>Semana 2</w:t>
       </w:r>
-      <w:bookmarkEnd w:id="9"/>
+      <w:bookmarkEnd w:id="8"/>
     </w:p>
     <w:p>
       <w:pPr>
@@ -2305,27 +2303,27 @@
       <w:pPr>
         <w:pStyle w:val="cabealho1"/>
       </w:pPr>
-      <w:bookmarkStart w:id="10" w:name="_Toc19648767"/>
+      <w:bookmarkStart w:id="9" w:name="_Toc19648767"/>
       <w:r>
         <w:lastRenderedPageBreak/>
         <w:t>Sprint 2</w:t>
       </w:r>
+      <w:bookmarkEnd w:id="9"/>
+    </w:p>
+    <w:p>
+      <w:pPr>
+        <w:ind w:firstLine="720"/>
+      </w:pPr>
+    </w:p>
+    <w:p>
+      <w:pPr>
+        <w:pStyle w:val="cabealho2"/>
+      </w:pPr>
+      <w:bookmarkStart w:id="10" w:name="_Toc19648768"/>
+      <w:r>
+        <w:t>Semana 1</w:t>
+      </w:r>
       <w:bookmarkEnd w:id="10"/>
-    </w:p>
-    <w:p>
-      <w:pPr>
-        <w:ind w:firstLine="720"/>
-      </w:pPr>
-    </w:p>
-    <w:p>
-      <w:pPr>
-        <w:pStyle w:val="cabealho2"/>
-      </w:pPr>
-      <w:bookmarkStart w:id="11" w:name="_Toc19648768"/>
-      <w:r>
-        <w:t>Semana 1</w:t>
-      </w:r>
-      <w:bookmarkEnd w:id="11"/>
     </w:p>
     <w:p>
       <w:pPr>
@@ -2587,12 +2585,12 @@
       <w:pPr>
         <w:pStyle w:val="cabealho2"/>
       </w:pPr>
-      <w:bookmarkStart w:id="12" w:name="_Toc19648769"/>
+      <w:bookmarkStart w:id="11" w:name="_Toc19648769"/>
       <w:r>
         <w:lastRenderedPageBreak/>
         <w:t>Semana 2</w:t>
       </w:r>
-      <w:bookmarkEnd w:id="12"/>
+      <w:bookmarkEnd w:id="11"/>
     </w:p>
     <w:p>
       <w:pPr>
@@ -2675,13 +2673,7 @@
         <w:rPr>
           <w:lang w:eastAsia="en-US"/>
         </w:rPr>
-        <w:t xml:space="preserve"> e</w:t>
-      </w:r>
-      <w:r>
-        <w:rPr>
-          <w:lang w:eastAsia="en-US"/>
-        </w:rPr>
-        <w:t>ntr</w:t>
+        <w:t xml:space="preserve"> entr</w:t>
       </w:r>
       <w:r>
         <w:rPr>
@@ -2779,13 +2771,7 @@
         <w:rPr>
           <w:lang w:eastAsia="en-US"/>
         </w:rPr>
-        <w:t xml:space="preserve"> </w:t>
-      </w:r>
-      <w:r>
-        <w:rPr>
-          <w:lang w:eastAsia="en-US"/>
-        </w:rPr>
-        <w:t xml:space="preserve">entregou </w:t>
+        <w:t xml:space="preserve"> entregou </w:t>
       </w:r>
       <w:r>
         <w:rPr>
@@ -2842,19 +2828,253 @@
         <w:rPr>
           <w:lang w:eastAsia="en-US"/>
         </w:rPr>
+        <w:t xml:space="preserve"> teve </w:t>
+      </w:r>
+      <w:r>
+        <w:rPr>
+          <w:lang w:eastAsia="en-US"/>
+        </w:rPr>
+        <w:t>alguns conflitos de comunicação com o cliente, principalmente no que diz respeito a entregas e validações. Estes pontos foram alinhados durante a reunião e a perspectiva é que o andamento se desenvolva mais tranquilamente</w:t>
+      </w:r>
+      <w:r>
+        <w:rPr>
+          <w:lang w:eastAsia="en-US"/>
+        </w:rPr>
+        <w:t>.</w:t>
+      </w:r>
+    </w:p>
+    <w:p>
+      <w:pPr>
+        <w:pStyle w:val="cabealho3"/>
+      </w:pPr>
+      <w:r>
+        <w:t>Feedback</w:t>
+      </w:r>
+    </w:p>
+    <w:p>
+      <w:pPr>
+        <w:ind w:firstLine="720"/>
+        <w:jc w:val="both"/>
+      </w:pPr>
+      <w:r>
+        <w:t>Foi muito interessante poder participar das sprints reviews com as empresas, acompanhar as entregas e os feedbacks dos clientes, observando alterações solicitadas e resolução de problemas</w:t>
+      </w:r>
+      <w:r>
+        <w:t>.</w:t>
+      </w:r>
+    </w:p>
+    <w:p>
+      <w:pPr>
+        <w:ind w:firstLine="720"/>
+      </w:pPr>
+    </w:p>
+    <w:p>
+      <w:pPr>
+        <w:ind w:firstLine="720"/>
+        <w:rPr>
+          <w:lang w:eastAsia="en-US"/>
+        </w:rPr>
+      </w:pPr>
+    </w:p>
+    <w:p>
+      <w:pPr>
+        <w:ind w:firstLine="720"/>
+        <w:rPr>
+          <w:lang w:eastAsia="en-US"/>
+        </w:rPr>
+      </w:pPr>
+    </w:p>
+    <w:p>
+      <w:pPr>
+        <w:ind w:firstLine="720"/>
+        <w:rPr>
+          <w:lang w:eastAsia="en-US"/>
+        </w:rPr>
+      </w:pPr>
+    </w:p>
+    <w:p>
+      <w:pPr>
+        <w:ind w:firstLine="720"/>
+        <w:rPr>
+          <w:lang w:eastAsia="en-US"/>
+        </w:rPr>
+      </w:pPr>
+    </w:p>
+    <w:p>
+      <w:pPr>
+        <w:ind w:firstLine="720"/>
+        <w:rPr>
+          <w:lang w:eastAsia="en-US"/>
+        </w:rPr>
+      </w:pPr>
+    </w:p>
+    <w:p>
+      <w:pPr>
+        <w:ind w:firstLine="720"/>
+        <w:rPr>
+          <w:lang w:eastAsia="en-US"/>
+        </w:rPr>
+      </w:pPr>
+    </w:p>
+    <w:p>
+      <w:pPr>
+        <w:ind w:firstLine="720"/>
+        <w:rPr>
+          <w:lang w:eastAsia="en-US"/>
+        </w:rPr>
+      </w:pPr>
+    </w:p>
+    <w:p>
+      <w:pPr>
+        <w:pStyle w:val="cabealho1"/>
+      </w:pPr>
+      <w:r>
+        <w:lastRenderedPageBreak/>
+        <w:t>Sprint 3</w:t>
+      </w:r>
+    </w:p>
+    <w:p>
+      <w:pPr>
+        <w:ind w:firstLine="720"/>
+      </w:pPr>
+    </w:p>
+    <w:p>
+      <w:pPr>
+        <w:pStyle w:val="cabealho2"/>
+      </w:pPr>
+      <w:r>
+        <w:t>Semana 1</w:t>
+      </w:r>
+    </w:p>
+    <w:p>
+      <w:pPr>
+        <w:ind w:firstLine="720"/>
+        <w:jc w:val="both"/>
+      </w:pPr>
+      <w:r>
+        <w:t xml:space="preserve">Este relatório reúne as atividades acompanhadas durante a semana 1 da sprint </w:t>
+      </w:r>
+      <w:r>
+        <w:t>3</w:t>
+      </w:r>
+      <w:r>
+        <w:t xml:space="preserve"> dos projetos do curso técnico em desenvolvimento de sistemas.</w:t>
+      </w:r>
+    </w:p>
+    <w:p>
+      <w:pPr>
+        <w:pStyle w:val="cabealho3"/>
+      </w:pPr>
+      <w:r>
+        <w:t>Resumo da semana 1</w:t>
+      </w:r>
+    </w:p>
+    <w:p>
+      <w:pPr>
+        <w:ind w:firstLine="720"/>
+        <w:jc w:val="both"/>
+        <w:rPr>
+          <w:lang w:eastAsia="en-US"/>
+        </w:rPr>
+      </w:pPr>
+      <w:r>
+        <w:t>Durante a semana os grupos trabalharam em mais alguns layouts, mais funcionalidades e integrações com APIs e banco de dados</w:t>
+      </w:r>
+      <w:r>
+        <w:t>.</w:t>
+      </w:r>
+    </w:p>
+    <w:p>
+      <w:pPr>
+        <w:pStyle w:val="cabealho3"/>
+      </w:pPr>
+      <w:r>
+        <w:t>Pontos de destaque</w:t>
+      </w:r>
+    </w:p>
+    <w:p>
+      <w:pPr>
+        <w:ind w:firstLine="720"/>
+        <w:jc w:val="both"/>
+        <w:rPr>
+          <w:lang w:eastAsia="en-US"/>
+        </w:rPr>
+      </w:pPr>
+      <w:r>
+        <w:rPr>
+          <w:lang w:eastAsia="en-US"/>
+        </w:rPr>
+        <w:t xml:space="preserve">O grupo </w:t>
+      </w:r>
+      <w:r>
+        <w:rPr>
+          <w:b/>
+          <w:bCs/>
+          <w:lang w:eastAsia="en-US"/>
+        </w:rPr>
+        <w:t>Agility</w:t>
+      </w:r>
+      <w:r>
+        <w:rPr>
+          <w:lang w:eastAsia="en-US"/>
+        </w:rPr>
         <w:t xml:space="preserve"> </w:t>
       </w:r>
       <w:r>
         <w:rPr>
           <w:lang w:eastAsia="en-US"/>
         </w:rPr>
-        <w:t xml:space="preserve">teve </w:t>
-      </w:r>
-      <w:r>
-        <w:rPr>
-          <w:lang w:eastAsia="en-US"/>
-        </w:rPr>
-        <w:t>alguns conflitos de comunicação com o cliente, principalmente no que diz respeito a entregas e validações. Estes pontos foram alinhados durante a reunião e a perspectiva é que o andamento se desenvolva mais tranquilamente</w:t>
+        <w:t>fez a integração da API própria (como um gateway) com o GLPi e trabalharam em funcionalidades nas telas web e mobile, principalmente login e cadastros, conseguindo construir uma SPA.</w:t>
+      </w:r>
+    </w:p>
+    <w:p>
+      <w:pPr>
+        <w:ind w:firstLine="720"/>
+        <w:jc w:val="both"/>
+        <w:rPr>
+          <w:lang w:eastAsia="en-US"/>
+        </w:rPr>
+      </w:pPr>
+      <w:r>
+        <w:rPr>
+          <w:lang w:eastAsia="en-US"/>
+        </w:rPr>
+        <w:t>Além disso, perceberam a necessidade de reestruturar a arquitetura do software desenvolvido.</w:t>
+      </w:r>
+    </w:p>
+    <w:p>
+      <w:pPr>
+        <w:ind w:firstLine="720"/>
+        <w:jc w:val="both"/>
+        <w:rPr>
+          <w:lang w:eastAsia="en-US"/>
+        </w:rPr>
+      </w:pPr>
+      <w:r>
+        <w:rPr>
+          <w:lang w:eastAsia="en-US"/>
+        </w:rPr>
+        <w:t xml:space="preserve">O grupo </w:t>
+      </w:r>
+      <w:r>
+        <w:rPr>
+          <w:b/>
+          <w:bCs/>
+          <w:lang w:eastAsia="en-US"/>
+        </w:rPr>
+        <w:t>Blocktime</w:t>
+      </w:r>
+      <w:r>
+        <w:rPr>
+          <w:lang w:eastAsia="en-US"/>
+        </w:rPr>
+        <w:t xml:space="preserve"> </w:t>
+      </w:r>
+      <w:r>
+        <w:rPr>
+          <w:lang w:eastAsia="en-US"/>
+        </w:rPr>
+        <w:t>trabalhou nos layouts de alta fidelidade das telas, fez a modelagem do banco de dados e sua documentação. Realizaram testes de requisições com a API Zabbix para verificar o tempo de resposta</w:t>
       </w:r>
       <w:r>
         <w:rPr>
@@ -2865,6 +3085,102 @@
     </w:p>
     <w:p>
       <w:pPr>
+        <w:ind w:firstLine="720"/>
+        <w:jc w:val="both"/>
+        <w:rPr>
+          <w:lang w:eastAsia="en-US"/>
+        </w:rPr>
+      </w:pPr>
+      <w:r>
+        <w:rPr>
+          <w:lang w:eastAsia="en-US"/>
+        </w:rPr>
+        <w:t xml:space="preserve">O grupo </w:t>
+      </w:r>
+      <w:r>
+        <w:rPr>
+          <w:b/>
+          <w:bCs/>
+          <w:lang w:eastAsia="en-US"/>
+        </w:rPr>
+        <w:t>Klaus</w:t>
+      </w:r>
+      <w:r>
+        <w:rPr>
+          <w:lang w:eastAsia="en-US"/>
+        </w:rPr>
+        <w:t xml:space="preserve"> </w:t>
+      </w:r>
+      <w:r>
+        <w:rPr>
+          <w:lang w:eastAsia="en-US"/>
+        </w:rPr>
+        <w:t>construiu a barra de navegação, criaram os componentes de cadastro e criaram funcionalidades na API. Fizeram estudos de como implementar drag and drop</w:t>
+      </w:r>
+      <w:r>
+        <w:rPr>
+          <w:lang w:eastAsia="en-US"/>
+        </w:rPr>
+        <w:t>.</w:t>
+      </w:r>
+    </w:p>
+    <w:p>
+      <w:pPr>
+        <w:ind w:firstLine="720"/>
+        <w:jc w:val="both"/>
+        <w:rPr>
+          <w:lang w:eastAsia="en-US"/>
+        </w:rPr>
+      </w:pPr>
+      <w:r>
+        <w:rPr>
+          <w:lang w:eastAsia="en-US"/>
+        </w:rPr>
+        <w:t xml:space="preserve">O grupo </w:t>
+      </w:r>
+      <w:r>
+        <w:rPr>
+          <w:b/>
+          <w:bCs/>
+          <w:lang w:eastAsia="en-US"/>
+        </w:rPr>
+        <w:t>Space</w:t>
+      </w:r>
+      <w:r>
+        <w:rPr>
+          <w:lang w:eastAsia="en-US"/>
+        </w:rPr>
+        <w:t xml:space="preserve"> </w:t>
+      </w:r>
+      <w:r>
+        <w:rPr>
+          <w:b/>
+          <w:bCs/>
+          <w:lang w:eastAsia="en-US"/>
+        </w:rPr>
+        <w:t>Needle</w:t>
+      </w:r>
+      <w:r>
+        <w:rPr>
+          <w:lang w:eastAsia="en-US"/>
+        </w:rPr>
+        <w:t xml:space="preserve"> </w:t>
+      </w:r>
+      <w:r>
+        <w:rPr>
+          <w:lang w:eastAsia="en-US"/>
+        </w:rPr>
+        <w:t>configurou o ambiente web, desenvolveu o guideline do design do sistema, modelagem do banco de dados e estudo sobre gremlin, além de algumas estruturas básicas na API</w:t>
+      </w:r>
+      <w:r>
+        <w:rPr>
+          <w:lang w:eastAsia="en-US"/>
+        </w:rPr>
+        <w:t>.</w:t>
+      </w:r>
+    </w:p>
+    <w:p>
+      <w:pPr>
         <w:pStyle w:val="cabealho3"/>
       </w:pPr>
       <w:r>
@@ -2877,8 +3193,10 @@
         <w:jc w:val="both"/>
       </w:pPr>
       <w:r>
-        <w:t>Foi muito interessante poder participar das sprints reviews com as empresas, acompanhar as entregas e os feedbacks dos clientes, observando alterações solicitadas e resolução de problemas</w:t>
-      </w:r>
+        <w:t>A semana se desenvolveu bem, sem maiores problemas</w:t>
+      </w:r>
+      <w:bookmarkStart w:id="12" w:name="_GoBack"/>
+      <w:bookmarkEnd w:id="12"/>
       <w:r>
         <w:t>.</w:t>
       </w:r>
@@ -2886,6 +3204,9 @@
     <w:p>
       <w:pPr>
         <w:ind w:firstLine="720"/>
+        <w:rPr>
+          <w:lang w:eastAsia="en-US"/>
+        </w:rPr>
       </w:pPr>
     </w:p>
     <w:p>
@@ -2908,7 +3229,7 @@
 </file>
 
 <file path=word/endnotes.xml><?xml version="1.0" encoding="utf-8"?>
-<w:endnotes xmlns:wpc="http://schemas.microsoft.com/office/word/2010/wordprocessingCanvas" xmlns:cx="http://schemas.microsoft.com/office/drawing/2014/chartex" xmlns:cx1="http://schemas.microsoft.com/office/drawing/2015/9/8/chartex" xmlns:cx2="http://schemas.microsoft.com/office/drawing/2015/10/21/chartex" xmlns:cx3="http://schemas.microsoft.com/office/drawing/2016/5/9/chartex" xmlns:cx4="http://schemas.microsoft.com/office/drawing/2016/5/10/chartex" xmlns:cx5="http://schemas.microsoft.com/office/drawing/2016/5/11/chartex" xmlns:cx6="http://schemas.microsoft.com/office/drawing/2016/5/12/chartex" xmlns:cx7="http://schemas.microsoft.com/office/drawing/2016/5/13/chartex" xmlns:cx8="http://schemas.microsoft.com/office/drawing/2016/5/14/chartex" xmlns:mc="http://schemas.openxmlformats.org/markup-compatibility/2006" xmlns:aink="http://schemas.microsoft.com/office/drawing/2016/ink" xmlns:am3d="http://schemas.microsoft.com/office/drawing/2017/model3d" xmlns:o="urn:schemas-microsoft-com:office:office" xmlns:r="http://schemas.openxmlformats.org/officeDocument/2006/relationships" xmlns:m="http://schemas.openxmlformats.org/officeDocument/2006/math" xmlns:v="urn:schemas-microsoft-com:vml" xmlns:wp14="http://schemas.microsoft.com/office/word/2010/wordprocessingDrawing" xmlns:wp="http://schemas.openxmlformats.org/drawingml/2006/wordprocessingDrawing" xmlns:w10="urn:schemas-microsoft-com:office:word" xmlns:w="http://schemas.openxmlformats.org/wordprocessingml/2006/main" xmlns:w14="http://schemas.microsoft.com/office/word/2010/wordml" xmlns:w15="http://schemas.microsoft.com/office/word/2012/wordml" xmlns:w16cid="http://schemas.microsoft.com/office/word/2016/wordml/cid" xmlns:w16se="http://schemas.microsoft.com/office/word/2015/wordml/symex" xmlns:wpg="http://schemas.microsoft.com/office/word/2010/wordprocessingGroup" xmlns:wpi="http://schemas.microsoft.com/office/word/2010/wordprocessingInk" xmlns:wne="http://schemas.microsoft.com/office/word/2006/wordml" xmlns:wps="http://schemas.microsoft.com/office/word/2010/wordprocessingShape" mc:Ignorable="w14 w15 w16se w16cid wp14">
+<w:endnotes xmlns:wpc="http://schemas.microsoft.com/office/word/2010/wordprocessingCanvas" xmlns:cx="http://schemas.microsoft.com/office/drawing/2014/chartex" xmlns:mc="http://schemas.openxmlformats.org/markup-compatibility/2006" xmlns:o="urn:schemas-microsoft-com:office:office" xmlns:r="http://schemas.openxmlformats.org/officeDocument/2006/relationships" xmlns:m="http://schemas.openxmlformats.org/officeDocument/2006/math" xmlns:v="urn:schemas-microsoft-com:vml" xmlns:wp14="http://schemas.microsoft.com/office/word/2010/wordprocessingDrawing" xmlns:wp="http://schemas.openxmlformats.org/drawingml/2006/wordprocessingDrawing" xmlns:w10="urn:schemas-microsoft-com:office:word" xmlns:w="http://schemas.openxmlformats.org/wordprocessingml/2006/main" xmlns:w14="http://schemas.microsoft.com/office/word/2010/wordml" xmlns:w15="http://schemas.microsoft.com/office/word/2012/wordml" xmlns:w16se="http://schemas.microsoft.com/office/word/2015/wordml/symex" xmlns:wpg="http://schemas.microsoft.com/office/word/2010/wordprocessingGroup" xmlns:wpi="http://schemas.microsoft.com/office/word/2010/wordprocessingInk" xmlns:wne="http://schemas.microsoft.com/office/word/2006/wordml" xmlns:wps="http://schemas.microsoft.com/office/word/2010/wordprocessingShape" mc:Ignorable="w14 w15 w16se wp14">
   <w:endnote w:type="separator" w:id="-1">
     <w:p>
       <w:pPr>
@@ -2933,7 +3254,7 @@
 </file>
 
 <file path=word/footer1.xml><?xml version="1.0" encoding="utf-8"?>
-<w:ftr xmlns:wpc="http://schemas.microsoft.com/office/word/2010/wordprocessingCanvas" xmlns:cx="http://schemas.microsoft.com/office/drawing/2014/chartex" xmlns:cx1="http://schemas.microsoft.com/office/drawing/2015/9/8/chartex" xmlns:cx2="http://schemas.microsoft.com/office/drawing/2015/10/21/chartex" xmlns:cx3="http://schemas.microsoft.com/office/drawing/2016/5/9/chartex" xmlns:cx4="http://schemas.microsoft.com/office/drawing/2016/5/10/chartex" xmlns:cx5="http://schemas.microsoft.com/office/drawing/2016/5/11/chartex" xmlns:cx6="http://schemas.microsoft.com/office/drawing/2016/5/12/chartex" xmlns:cx7="http://schemas.microsoft.com/office/drawing/2016/5/13/chartex" xmlns:cx8="http://schemas.microsoft.com/office/drawing/2016/5/14/chartex" xmlns:mc="http://schemas.openxmlformats.org/markup-compatibility/2006" xmlns:aink="http://schemas.microsoft.com/office/drawing/2016/ink" xmlns:am3d="http://schemas.microsoft.com/office/drawing/2017/model3d" xmlns:o="urn:schemas-microsoft-com:office:office" xmlns:r="http://schemas.openxmlformats.org/officeDocument/2006/relationships" xmlns:m="http://schemas.openxmlformats.org/officeDocument/2006/math" xmlns:v="urn:schemas-microsoft-com:vml" xmlns:wp14="http://schemas.microsoft.com/office/word/2010/wordprocessingDrawing" xmlns:wp="http://schemas.openxmlformats.org/drawingml/2006/wordprocessingDrawing" xmlns:w10="urn:schemas-microsoft-com:office:word" xmlns:w="http://schemas.openxmlformats.org/wordprocessingml/2006/main" xmlns:w14="http://schemas.microsoft.com/office/word/2010/wordml" xmlns:w15="http://schemas.microsoft.com/office/word/2012/wordml" xmlns:w16cid="http://schemas.microsoft.com/office/word/2016/wordml/cid" xmlns:w16se="http://schemas.microsoft.com/office/word/2015/wordml/symex" xmlns:wpg="http://schemas.microsoft.com/office/word/2010/wordprocessingGroup" xmlns:wpi="http://schemas.microsoft.com/office/word/2010/wordprocessingInk" xmlns:wne="http://schemas.microsoft.com/office/word/2006/wordml" xmlns:wps="http://schemas.microsoft.com/office/word/2010/wordprocessingShape" mc:Ignorable="w14 w15 w16se w16cid wp14">
+<w:ftr xmlns:wpc="http://schemas.microsoft.com/office/word/2010/wordprocessingCanvas" xmlns:cx="http://schemas.microsoft.com/office/drawing/2014/chartex" xmlns:mc="http://schemas.openxmlformats.org/markup-compatibility/2006" xmlns:o="urn:schemas-microsoft-com:office:office" xmlns:r="http://schemas.openxmlformats.org/officeDocument/2006/relationships" xmlns:m="http://schemas.openxmlformats.org/officeDocument/2006/math" xmlns:v="urn:schemas-microsoft-com:vml" xmlns:wp14="http://schemas.microsoft.com/office/word/2010/wordprocessingDrawing" xmlns:wp="http://schemas.openxmlformats.org/drawingml/2006/wordprocessingDrawing" xmlns:w10="urn:schemas-microsoft-com:office:word" xmlns:w="http://schemas.openxmlformats.org/wordprocessingml/2006/main" xmlns:w14="http://schemas.microsoft.com/office/word/2010/wordml" xmlns:w15="http://schemas.microsoft.com/office/word/2012/wordml" xmlns:w16se="http://schemas.microsoft.com/office/word/2015/wordml/symex" xmlns:wpg="http://schemas.microsoft.com/office/word/2010/wordprocessingGroup" xmlns:wpi="http://schemas.microsoft.com/office/word/2010/wordprocessingInk" xmlns:wne="http://schemas.microsoft.com/office/word/2006/wordml" xmlns:wps="http://schemas.microsoft.com/office/word/2010/wordprocessingShape" mc:Ignorable="w14 w15 w16se wp14">
   <w:p>
     <w:pPr>
       <w:pStyle w:val="rodap"/>
@@ -2978,7 +3299,7 @@
       <w:sdtEndPr/>
       <w:sdtContent>
         <w:r>
-          <w:t>SETEMBRO</w:t>
+          <w:t>Setembro</w:t>
         </w:r>
         <w:r>
           <w:t xml:space="preserve"> de 2019</w:t>
@@ -3001,7 +3322,7 @@
       <w:rPr>
         <w:noProof/>
       </w:rPr>
-      <w:t>2</w:t>
+      <w:t>8</w:t>
     </w:r>
     <w:r>
       <w:rPr>
@@ -3014,7 +3335,7 @@
 </file>
 
 <file path=word/footnotes.xml><?xml version="1.0" encoding="utf-8"?>
-<w:footnotes xmlns:wpc="http://schemas.microsoft.com/office/word/2010/wordprocessingCanvas" xmlns:cx="http://schemas.microsoft.com/office/drawing/2014/chartex" xmlns:cx1="http://schemas.microsoft.com/office/drawing/2015/9/8/chartex" xmlns:cx2="http://schemas.microsoft.com/office/drawing/2015/10/21/chartex" xmlns:cx3="http://schemas.microsoft.com/office/drawing/2016/5/9/chartex" xmlns:cx4="http://schemas.microsoft.com/office/drawing/2016/5/10/chartex" xmlns:cx5="http://schemas.microsoft.com/office/drawing/2016/5/11/chartex" xmlns:cx6="http://schemas.microsoft.com/office/drawing/2016/5/12/chartex" xmlns:cx7="http://schemas.microsoft.com/office/drawing/2016/5/13/chartex" xmlns:cx8="http://schemas.microsoft.com/office/drawing/2016/5/14/chartex" xmlns:mc="http://schemas.openxmlformats.org/markup-compatibility/2006" xmlns:aink="http://schemas.microsoft.com/office/drawing/2016/ink" xmlns:am3d="http://schemas.microsoft.com/office/drawing/2017/model3d" xmlns:o="urn:schemas-microsoft-com:office:office" xmlns:r="http://schemas.openxmlformats.org/officeDocument/2006/relationships" xmlns:m="http://schemas.openxmlformats.org/officeDocument/2006/math" xmlns:v="urn:schemas-microsoft-com:vml" xmlns:wp14="http://schemas.microsoft.com/office/word/2010/wordprocessingDrawing" xmlns:wp="http://schemas.openxmlformats.org/drawingml/2006/wordprocessingDrawing" xmlns:w10="urn:schemas-microsoft-com:office:word" xmlns:w="http://schemas.openxmlformats.org/wordprocessingml/2006/main" xmlns:w14="http://schemas.microsoft.com/office/word/2010/wordml" xmlns:w15="http://schemas.microsoft.com/office/word/2012/wordml" xmlns:w16cid="http://schemas.microsoft.com/office/word/2016/wordml/cid" xmlns:w16se="http://schemas.microsoft.com/office/word/2015/wordml/symex" xmlns:wpg="http://schemas.microsoft.com/office/word/2010/wordprocessingGroup" xmlns:wpi="http://schemas.microsoft.com/office/word/2010/wordprocessingInk" xmlns:wne="http://schemas.microsoft.com/office/word/2006/wordml" xmlns:wps="http://schemas.microsoft.com/office/word/2010/wordprocessingShape" mc:Ignorable="w14 w15 w16se w16cid wp14">
+<w:footnotes xmlns:wpc="http://schemas.microsoft.com/office/word/2010/wordprocessingCanvas" xmlns:cx="http://schemas.microsoft.com/office/drawing/2014/chartex" xmlns:mc="http://schemas.openxmlformats.org/markup-compatibility/2006" xmlns:o="urn:schemas-microsoft-com:office:office" xmlns:r="http://schemas.openxmlformats.org/officeDocument/2006/relationships" xmlns:m="http://schemas.openxmlformats.org/officeDocument/2006/math" xmlns:v="urn:schemas-microsoft-com:vml" xmlns:wp14="http://schemas.microsoft.com/office/word/2010/wordprocessingDrawing" xmlns:wp="http://schemas.openxmlformats.org/drawingml/2006/wordprocessingDrawing" xmlns:w10="urn:schemas-microsoft-com:office:word" xmlns:w="http://schemas.openxmlformats.org/wordprocessingml/2006/main" xmlns:w14="http://schemas.microsoft.com/office/word/2010/wordml" xmlns:w15="http://schemas.microsoft.com/office/word/2012/wordml" xmlns:w16se="http://schemas.microsoft.com/office/word/2015/wordml/symex" xmlns:wpg="http://schemas.microsoft.com/office/word/2010/wordprocessingGroup" xmlns:wpi="http://schemas.microsoft.com/office/word/2010/wordprocessingInk" xmlns:wne="http://schemas.microsoft.com/office/word/2006/wordml" xmlns:wps="http://schemas.microsoft.com/office/word/2010/wordprocessingShape" mc:Ignorable="w14 w15 w16se wp14">
   <w:footnote w:type="separator" w:id="-1">
     <w:p>
       <w:pPr>
@@ -3039,7 +3360,7 @@
 </file>
 
 <file path=word/numbering.xml><?xml version="1.0" encoding="utf-8"?>
-<w:numbering xmlns:wpc="http://schemas.microsoft.com/office/word/2010/wordprocessingCanvas" xmlns:cx="http://schemas.microsoft.com/office/drawing/2014/chartex" xmlns:cx1="http://schemas.microsoft.com/office/drawing/2015/9/8/chartex" xmlns:cx2="http://schemas.microsoft.com/office/drawing/2015/10/21/chartex" xmlns:cx3="http://schemas.microsoft.com/office/drawing/2016/5/9/chartex" xmlns:cx4="http://schemas.microsoft.com/office/drawing/2016/5/10/chartex" xmlns:cx5="http://schemas.microsoft.com/office/drawing/2016/5/11/chartex" xmlns:cx6="http://schemas.microsoft.com/office/drawing/2016/5/12/chartex" xmlns:cx7="http://schemas.microsoft.com/office/drawing/2016/5/13/chartex" xmlns:cx8="http://schemas.microsoft.com/office/drawing/2016/5/14/chartex" xmlns:mc="http://schemas.openxmlformats.org/markup-compatibility/2006" xmlns:aink="http://schemas.microsoft.com/office/drawing/2016/ink" xmlns:am3d="http://schemas.microsoft.com/office/drawing/2017/model3d" xmlns:o="urn:schemas-microsoft-com:office:office" xmlns:r="http://schemas.openxmlformats.org/officeDocument/2006/relationships" xmlns:m="http://schemas.openxmlformats.org/officeDocument/2006/math" xmlns:v="urn:schemas-microsoft-com:vml" xmlns:wp14="http://schemas.microsoft.com/office/word/2010/wordprocessingDrawing" xmlns:wp="http://schemas.openxmlformats.org/drawingml/2006/wordprocessingDrawing" xmlns:w10="urn:schemas-microsoft-com:office:word" xmlns:w="http://schemas.openxmlformats.org/wordprocessingml/2006/main" xmlns:w14="http://schemas.microsoft.com/office/word/2010/wordml" xmlns:w15="http://schemas.microsoft.com/office/word/2012/wordml" xmlns:w16cid="http://schemas.microsoft.com/office/word/2016/wordml/cid" xmlns:w16se="http://schemas.microsoft.com/office/word/2015/wordml/symex" xmlns:wpg="http://schemas.microsoft.com/office/word/2010/wordprocessingGroup" xmlns:wpi="http://schemas.microsoft.com/office/word/2010/wordprocessingInk" xmlns:wne="http://schemas.microsoft.com/office/word/2006/wordml" xmlns:wps="http://schemas.microsoft.com/office/word/2010/wordprocessingShape" mc:Ignorable="w14 w15 w16se w16cid wp14">
+<w:numbering xmlns:wpc="http://schemas.microsoft.com/office/word/2010/wordprocessingCanvas" xmlns:cx="http://schemas.microsoft.com/office/drawing/2014/chartex" xmlns:mc="http://schemas.openxmlformats.org/markup-compatibility/2006" xmlns:o="urn:schemas-microsoft-com:office:office" xmlns:r="http://schemas.openxmlformats.org/officeDocument/2006/relationships" xmlns:m="http://schemas.openxmlformats.org/officeDocument/2006/math" xmlns:v="urn:schemas-microsoft-com:vml" xmlns:wp14="http://schemas.microsoft.com/office/word/2010/wordprocessingDrawing" xmlns:wp="http://schemas.openxmlformats.org/drawingml/2006/wordprocessingDrawing" xmlns:w10="urn:schemas-microsoft-com:office:word" xmlns:w="http://schemas.openxmlformats.org/wordprocessingml/2006/main" xmlns:w14="http://schemas.microsoft.com/office/word/2010/wordml" xmlns:w15="http://schemas.microsoft.com/office/word/2012/wordml" xmlns:w16se="http://schemas.microsoft.com/office/word/2015/wordml/symex" xmlns:wpg="http://schemas.microsoft.com/office/word/2010/wordprocessingGroup" xmlns:wpi="http://schemas.microsoft.com/office/word/2010/wordprocessingInk" xmlns:wne="http://schemas.microsoft.com/office/word/2006/wordml" xmlns:wps="http://schemas.microsoft.com/office/word/2010/wordprocessingShape" mc:Ignorable="w14 w15 w16se wp14">
   <w:abstractNum w:abstractNumId="0" w15:restartNumberingAfterBreak="0">
     <w:nsid w:val="1D835B5A"/>
     <w:multiLevelType w:val="hybridMultilevel"/>
@@ -3435,7 +3756,7 @@
 </file>
 
 <file path=word/styles.xml><?xml version="1.0" encoding="utf-8"?>
-<w:styles xmlns:mc="http://schemas.openxmlformats.org/markup-compatibility/2006" xmlns:r="http://schemas.openxmlformats.org/officeDocument/2006/relationships" xmlns:w="http://schemas.openxmlformats.org/wordprocessingml/2006/main" xmlns:w14="http://schemas.microsoft.com/office/word/2010/wordml" xmlns:w15="http://schemas.microsoft.com/office/word/2012/wordml" xmlns:w16cid="http://schemas.microsoft.com/office/word/2016/wordml/cid" xmlns:w16se="http://schemas.microsoft.com/office/word/2015/wordml/symex" mc:Ignorable="w14 w15 w16se w16cid">
+<w:styles xmlns:mc="http://schemas.openxmlformats.org/markup-compatibility/2006" xmlns:r="http://schemas.openxmlformats.org/officeDocument/2006/relationships" xmlns:w="http://schemas.openxmlformats.org/wordprocessingml/2006/main" xmlns:w14="http://schemas.microsoft.com/office/word/2010/wordml" xmlns:w15="http://schemas.microsoft.com/office/word/2012/wordml" xmlns:w16se="http://schemas.microsoft.com/office/word/2015/wordml/symex" mc:Ignorable="w14 w15 w16se">
   <w:docDefaults>
     <w:rPrDefault>
       <w:rPr>
@@ -3450,7 +3771,7 @@
       </w:pPr>
     </w:pPrDefault>
   </w:docDefaults>
-  <w:latentStyles w:defLockedState="0" w:defUIPriority="99" w:defSemiHidden="0" w:defUnhideWhenUsed="0" w:defQFormat="0" w:count="377">
+  <w:latentStyles w:defLockedState="0" w:defUIPriority="99" w:defSemiHidden="0" w:defUnhideWhenUsed="0" w:defQFormat="0" w:count="371">
     <w:lsdException w:name="Normal" w:uiPriority="0" w:qFormat="1"/>
     <w:lsdException w:name="heading 1" w:uiPriority="9" w:qFormat="1"/>
     <w:lsdException w:name="heading 2" w:semiHidden="1" w:uiPriority="9" w:unhideWhenUsed="1" w:qFormat="1"/>
@@ -3822,12 +4143,6 @@
     <w:lsdException w:name="List Table 5 Dark Accent 6" w:uiPriority="50"/>
     <w:lsdException w:name="List Table 6 Colorful Accent 6" w:uiPriority="51"/>
     <w:lsdException w:name="List Table 7 Colorful Accent 6" w:uiPriority="52"/>
-    <w:lsdException w:name="Mention" w:semiHidden="1" w:unhideWhenUsed="1"/>
-    <w:lsdException w:name="Smart Hyperlink" w:semiHidden="1" w:unhideWhenUsed="1"/>
-    <w:lsdException w:name="Hashtag" w:semiHidden="1" w:unhideWhenUsed="1"/>
-    <w:lsdException w:name="Unresolved Mention" w:semiHidden="1" w:unhideWhenUsed="1"/>
-    <w:lsdException w:name="Smart Link" w:semiHidden="1" w:unhideWhenUsed="1"/>
-    <w:lsdException w:name="Smart Link Error" w:semiHidden="1" w:unhideWhenUsed="1"/>
   </w:latentStyles>
   <w:style w:type="paragraph" w:default="1" w:styleId="Normal">
     <w:name w:val="Normal"/>
@@ -4738,7 +5053,7 @@
 </file>
 
 <file path=word/glossary/document.xml><?xml version="1.0" encoding="utf-8"?>
-<w:glossaryDocument xmlns:wpc="http://schemas.microsoft.com/office/word/2010/wordprocessingCanvas" xmlns:cx="http://schemas.microsoft.com/office/drawing/2014/chartex" xmlns:cx1="http://schemas.microsoft.com/office/drawing/2015/9/8/chartex" xmlns:cx2="http://schemas.microsoft.com/office/drawing/2015/10/21/chartex" xmlns:cx3="http://schemas.microsoft.com/office/drawing/2016/5/9/chartex" xmlns:cx4="http://schemas.microsoft.com/office/drawing/2016/5/10/chartex" xmlns:cx5="http://schemas.microsoft.com/office/drawing/2016/5/11/chartex" xmlns:cx6="http://schemas.microsoft.com/office/drawing/2016/5/12/chartex" xmlns:cx7="http://schemas.microsoft.com/office/drawing/2016/5/13/chartex" xmlns:cx8="http://schemas.microsoft.com/office/drawing/2016/5/14/chartex" xmlns:mc="http://schemas.openxmlformats.org/markup-compatibility/2006" xmlns:aink="http://schemas.microsoft.com/office/drawing/2016/ink" xmlns:am3d="http://schemas.microsoft.com/office/drawing/2017/model3d" xmlns:o="urn:schemas-microsoft-com:office:office" xmlns:r="http://schemas.openxmlformats.org/officeDocument/2006/relationships" xmlns:m="http://schemas.openxmlformats.org/officeDocument/2006/math" xmlns:v="urn:schemas-microsoft-com:vml" xmlns:wp14="http://schemas.microsoft.com/office/word/2010/wordprocessingDrawing" xmlns:wp="http://schemas.openxmlformats.org/drawingml/2006/wordprocessingDrawing" xmlns:w10="urn:schemas-microsoft-com:office:word" xmlns:w="http://schemas.openxmlformats.org/wordprocessingml/2006/main" xmlns:w14="http://schemas.microsoft.com/office/word/2010/wordml" xmlns:w15="http://schemas.microsoft.com/office/word/2012/wordml" xmlns:w16cid="http://schemas.microsoft.com/office/word/2016/wordml/cid" xmlns:w16se="http://schemas.microsoft.com/office/word/2015/wordml/symex" xmlns:wpg="http://schemas.microsoft.com/office/word/2010/wordprocessingGroup" xmlns:wpi="http://schemas.microsoft.com/office/word/2010/wordprocessingInk" xmlns:wne="http://schemas.microsoft.com/office/word/2006/wordml" xmlns:wps="http://schemas.microsoft.com/office/word/2010/wordprocessingShape" mc:Ignorable="w14 w15 w16se w16cid wp14">
+<w:glossaryDocument xmlns:wpc="http://schemas.microsoft.com/office/word/2010/wordprocessingCanvas" xmlns:cx="http://schemas.microsoft.com/office/drawing/2014/chartex" xmlns:mc="http://schemas.openxmlformats.org/markup-compatibility/2006" xmlns:o="urn:schemas-microsoft-com:office:office" xmlns:r="http://schemas.openxmlformats.org/officeDocument/2006/relationships" xmlns:m="http://schemas.openxmlformats.org/officeDocument/2006/math" xmlns:v="urn:schemas-microsoft-com:vml" xmlns:wp14="http://schemas.microsoft.com/office/word/2010/wordprocessingDrawing" xmlns:wp="http://schemas.openxmlformats.org/drawingml/2006/wordprocessingDrawing" xmlns:w10="urn:schemas-microsoft-com:office:word" xmlns:w="http://schemas.openxmlformats.org/wordprocessingml/2006/main" xmlns:w14="http://schemas.microsoft.com/office/word/2010/wordml" xmlns:w15="http://schemas.microsoft.com/office/word/2012/wordml" xmlns:w16se="http://schemas.microsoft.com/office/word/2015/wordml/symex" xmlns:wpg="http://schemas.microsoft.com/office/word/2010/wordprocessingGroup" xmlns:wpi="http://schemas.microsoft.com/office/word/2010/wordprocessingInk" xmlns:wne="http://schemas.microsoft.com/office/word/2006/wordml" xmlns:wps="http://schemas.microsoft.com/office/word/2010/wordprocessingShape" mc:Ignorable="w14 w15 w16se wp14">
   <w:docParts>
     <w:docPart>
       <w:docPartPr>
@@ -4797,7 +5112,7 @@
 </file>
 
 <file path=word/glossary/fontTable.xml><?xml version="1.0" encoding="utf-8"?>
-<w:fonts xmlns:mc="http://schemas.openxmlformats.org/markup-compatibility/2006" xmlns:r="http://schemas.openxmlformats.org/officeDocument/2006/relationships" xmlns:w="http://schemas.openxmlformats.org/wordprocessingml/2006/main" xmlns:w14="http://schemas.microsoft.com/office/word/2010/wordml" xmlns:w15="http://schemas.microsoft.com/office/word/2012/wordml" xmlns:w16cid="http://schemas.microsoft.com/office/word/2016/wordml/cid" xmlns:w16se="http://schemas.microsoft.com/office/word/2015/wordml/symex" mc:Ignorable="w14 w15 w16se w16cid">
+<w:fonts xmlns:mc="http://schemas.openxmlformats.org/markup-compatibility/2006" xmlns:r="http://schemas.openxmlformats.org/officeDocument/2006/relationships" xmlns:w="http://schemas.openxmlformats.org/wordprocessingml/2006/main" xmlns:w14="http://schemas.microsoft.com/office/word/2010/wordml" xmlns:w15="http://schemas.microsoft.com/office/word/2012/wordml" xmlns:w16se="http://schemas.microsoft.com/office/word/2015/wordml/symex" mc:Ignorable="w14 w15 w16se">
   <w:font w:name="Symbol">
     <w:panose1 w:val="05050102010706020507"/>
     <w:charset w:val="02"/>
@@ -4834,7 +5149,7 @@
     <w:sig w:usb0="00000287" w:usb1="00000000" w:usb2="00000000" w:usb3="00000000" w:csb0="0000009F" w:csb1="00000000"/>
   </w:font>
   <w:font w:name="MS Mincho">
-    <w:altName w:val="ＭＳ 明朝"/>
+    <w:altName w:val="Yu Gothic UI"/>
     <w:panose1 w:val="02020609040205080304"/>
     <w:charset w:val="80"/>
     <w:family w:val="modern"/>
@@ -4861,20 +5176,20 @@
     <w:charset w:val="00"/>
     <w:family w:val="swiss"/>
     <w:pitch w:val="variable"/>
-    <w:sig w:usb0="E4002EFF" w:usb1="C000247B" w:usb2="00000009" w:usb3="00000000" w:csb0="000001FF" w:csb1="00000000"/>
+    <w:sig w:usb0="E0002AFF" w:usb1="C000247B" w:usb2="00000009" w:usb3="00000000" w:csb0="000001FF" w:csb1="00000000"/>
   </w:font>
   <w:font w:name="Calibri Light">
     <w:panose1 w:val="020F0302020204030204"/>
     <w:charset w:val="00"/>
     <w:family w:val="swiss"/>
     <w:pitch w:val="variable"/>
-    <w:sig w:usb0="E4002EFF" w:usb1="C000247B" w:usb2="00000009" w:usb3="00000000" w:csb0="000001FF" w:csb1="00000000"/>
+    <w:sig w:usb0="E0002AFF" w:usb1="C000247B" w:usb2="00000009" w:usb3="00000000" w:csb0="000001FF" w:csb1="00000000"/>
   </w:font>
 </w:fonts>
 </file>
 
 <file path=word/glossary/settings.xml><?xml version="1.0" encoding="utf-8"?>
-<w:settings xmlns:mc="http://schemas.openxmlformats.org/markup-compatibility/2006" xmlns:o="urn:schemas-microsoft-com:office:office" xmlns:r="http://schemas.openxmlformats.org/officeDocument/2006/relationships" xmlns:m="http://schemas.openxmlformats.org/officeDocument/2006/math" xmlns:v="urn:schemas-microsoft-com:vml" xmlns:w10="urn:schemas-microsoft-com:office:word" xmlns:w="http://schemas.openxmlformats.org/wordprocessingml/2006/main" xmlns:w14="http://schemas.microsoft.com/office/word/2010/wordml" xmlns:w15="http://schemas.microsoft.com/office/word/2012/wordml" xmlns:w16cid="http://schemas.microsoft.com/office/word/2016/wordml/cid" xmlns:w16se="http://schemas.microsoft.com/office/word/2015/wordml/symex" xmlns:sl="http://schemas.openxmlformats.org/schemaLibrary/2006/main" mc:Ignorable="w14 w15 w16se w16cid">
+<w:settings xmlns:mc="http://schemas.openxmlformats.org/markup-compatibility/2006" xmlns:o="urn:schemas-microsoft-com:office:office" xmlns:r="http://schemas.openxmlformats.org/officeDocument/2006/relationships" xmlns:m="http://schemas.openxmlformats.org/officeDocument/2006/math" xmlns:v="urn:schemas-microsoft-com:vml" xmlns:w10="urn:schemas-microsoft-com:office:word" xmlns:w="http://schemas.openxmlformats.org/wordprocessingml/2006/main" xmlns:w14="http://schemas.microsoft.com/office/word/2010/wordml" xmlns:w15="http://schemas.microsoft.com/office/word/2012/wordml" xmlns:w16se="http://schemas.microsoft.com/office/word/2015/wordml/symex" xmlns:sl="http://schemas.openxmlformats.org/schemaLibrary/2006/main" mc:Ignorable="w14 w15 w16se">
   <w:view w:val="normal"/>
   <w:defaultTabStop w:val="708"/>
   <w:hyphenationZone w:val="425"/>
@@ -4886,7 +5201,6 @@
     <w:compatSetting w:name="enableOpenTypeFeatures" w:uri="http://schemas.microsoft.com/office/word" w:val="1"/>
     <w:compatSetting w:name="doNotFlipMirrorIndents" w:uri="http://schemas.microsoft.com/office/word" w:val="1"/>
     <w:compatSetting w:name="differentiateMultirowTableHeaders" w:uri="http://schemas.microsoft.com/office/word" w:val="1"/>
-    <w:compatSetting w:name="useWord2013TrackBottomHyphenation" w:uri="http://schemas.microsoft.com/office/word" w:val="1"/>
   </w:compat>
   <w:rsids>
     <w:rsidRoot w:val="00406E44"/>
@@ -4895,6 +5209,7 @@
     <w:rsid w:val="00405721"/>
     <w:rsid w:val="00406E44"/>
     <w:rsid w:val="004265B1"/>
+    <w:rsid w:val="004D781B"/>
     <w:rsid w:val="004E5B16"/>
     <w:rsid w:val="00571EE0"/>
     <w:rsid w:val="006B5E0C"/>
@@ -4930,7 +5245,7 @@
 </file>
 
 <file path=word/glossary/styles.xml><?xml version="1.0" encoding="utf-8"?>
-<w:styles xmlns:mc="http://schemas.openxmlformats.org/markup-compatibility/2006" xmlns:r="http://schemas.openxmlformats.org/officeDocument/2006/relationships" xmlns:w="http://schemas.openxmlformats.org/wordprocessingml/2006/main" xmlns:w14="http://schemas.microsoft.com/office/word/2010/wordml" xmlns:w15="http://schemas.microsoft.com/office/word/2012/wordml" xmlns:w16cid="http://schemas.microsoft.com/office/word/2016/wordml/cid" xmlns:w16se="http://schemas.microsoft.com/office/word/2015/wordml/symex" mc:Ignorable="w14 w15 w16se w16cid">
+<w:styles xmlns:mc="http://schemas.openxmlformats.org/markup-compatibility/2006" xmlns:r="http://schemas.openxmlformats.org/officeDocument/2006/relationships" xmlns:w="http://schemas.openxmlformats.org/wordprocessingml/2006/main" xmlns:w14="http://schemas.microsoft.com/office/word/2010/wordml" xmlns:w15="http://schemas.microsoft.com/office/word/2012/wordml" xmlns:w16se="http://schemas.microsoft.com/office/word/2015/wordml/symex" mc:Ignorable="w14 w15 w16se">
   <w:docDefaults>
     <w:rPrDefault>
       <w:rPr>
@@ -4946,7 +5261,7 @@
       </w:pPr>
     </w:pPrDefault>
   </w:docDefaults>
-  <w:latentStyles w:defLockedState="0" w:defUIPriority="99" w:defSemiHidden="0" w:defUnhideWhenUsed="0" w:defQFormat="0" w:count="377">
+  <w:latentStyles w:defLockedState="0" w:defUIPriority="99" w:defSemiHidden="0" w:defUnhideWhenUsed="0" w:defQFormat="0" w:count="371">
     <w:lsdException w:name="Normal" w:uiPriority="0" w:qFormat="1"/>
     <w:lsdException w:name="heading 1" w:uiPriority="9" w:qFormat="1"/>
     <w:lsdException w:name="heading 2" w:semiHidden="1" w:uiPriority="9" w:unhideWhenUsed="1" w:qFormat="1"/>
@@ -5318,12 +5633,6 @@
     <w:lsdException w:name="List Table 5 Dark Accent 6" w:uiPriority="50"/>
     <w:lsdException w:name="List Table 6 Colorful Accent 6" w:uiPriority="51"/>
     <w:lsdException w:name="List Table 7 Colorful Accent 6" w:uiPriority="52"/>
-    <w:lsdException w:name="Mention" w:semiHidden="1" w:unhideWhenUsed="1"/>
-    <w:lsdException w:name="Smart Hyperlink" w:semiHidden="1" w:unhideWhenUsed="1"/>
-    <w:lsdException w:name="Hashtag" w:semiHidden="1" w:unhideWhenUsed="1"/>
-    <w:lsdException w:name="Unresolved Mention" w:semiHidden="1" w:unhideWhenUsed="1"/>
-    <w:lsdException w:name="Smart Link" w:semiHidden="1" w:unhideWhenUsed="1"/>
-    <w:lsdException w:name="Smart Link Error" w:semiHidden="1" w:unhideWhenUsed="1"/>
   </w:latentStyles>
   <w:style w:type="paragraph" w:default="1" w:styleId="Normal">
     <w:name w:val="Normal"/>
@@ -5384,7 +5693,7 @@
 </file>
 
 <file path=word/glossary/webSettings.xml><?xml version="1.0" encoding="utf-8"?>
-<w:webSettings xmlns:mc="http://schemas.openxmlformats.org/markup-compatibility/2006" xmlns:r="http://schemas.openxmlformats.org/officeDocument/2006/relationships" xmlns:w="http://schemas.openxmlformats.org/wordprocessingml/2006/main" xmlns:w14="http://schemas.microsoft.com/office/word/2010/wordml" xmlns:w15="http://schemas.microsoft.com/office/word/2012/wordml" xmlns:w16cid="http://schemas.microsoft.com/office/word/2016/wordml/cid" xmlns:w16se="http://schemas.microsoft.com/office/word/2015/wordml/symex" mc:Ignorable="w14 w15 w16se w16cid">
+<w:webSettings xmlns:mc="http://schemas.openxmlformats.org/markup-compatibility/2006" xmlns:r="http://schemas.openxmlformats.org/officeDocument/2006/relationships" xmlns:w="http://schemas.openxmlformats.org/wordprocessingml/2006/main" xmlns:w14="http://schemas.microsoft.com/office/word/2010/wordml" xmlns:w15="http://schemas.microsoft.com/office/word/2012/wordml" xmlns:w16se="http://schemas.microsoft.com/office/word/2015/wordml/symex" mc:Ignorable="w14 w15 w16se">
   <w:optimizeForBrowser/>
   <w:allowPNG/>
 </w:webSettings>
@@ -5593,7 +5902,7 @@
 
 <file path=customXml/item1.xml><?xml version="1.0" encoding="utf-8"?>
 <CoverPageProperties xmlns="http://schemas.microsoft.com/office/2006/coverPageProps">
-  <PublishDate>SETEMBRO de 2019</PublishDate>
+  <PublishDate>Setembro de 2019</PublishDate>
   <Abstract/>
   <CompanyAddress>Alameda Barão de Limeira, 539 – São Paulo/SP</CompanyAddress>
   <CompanyPhone/>
@@ -5632,7 +5941,7 @@
 </file>
 
 <file path=customXml/itemProps3.xml><?xml version="1.0" encoding="utf-8"?>
-<ds:datastoreItem xmlns:ds="http://schemas.openxmlformats.org/officeDocument/2006/customXml" ds:itemID="{862EFFBD-B075-4E6D-946F-7C5C3999916C}">
+<ds:datastoreItem xmlns:ds="http://schemas.openxmlformats.org/officeDocument/2006/customXml" ds:itemID="{14DB5566-9BC7-42EE-B3DD-7CE9E354BA05}">
   <ds:schemaRefs>
     <ds:schemaRef ds:uri="http://schemas.openxmlformats.org/officeDocument/2006/bibliography"/>
   </ds:schemaRefs>

</xml_diff>

<commit_message>
Adiciona relatorio da semana 2 - sprint 3 da turma do tecnico
</commit_message>
<xml_diff>
--- a/Diario_bordo/Diario_de_bordo-tecnico-manha.docx
+++ b/Diario_bordo/Diario_de_bordo-tecnico-manha.docx
@@ -689,10 +689,7 @@
                 <w:pStyle w:val="Ttulo10"/>
               </w:pPr>
               <w:r>
-                <w:t>S</w:t>
-              </w:r>
-              <w:r>
-                <w:t>umário</w:t>
+                <w:t>Sumário</w:t>
               </w:r>
             </w:p>
             <w:p>
@@ -741,7 +738,7 @@
                 </w:rPr>
                 <w:fldChar w:fldCharType="separate"/>
               </w:r>
-              <w:hyperlink w:anchor="_Toc19648758" w:history="1">
+              <w:hyperlink w:anchor="_Toc20810979" w:history="1">
                 <w:r>
                   <w:rPr>
                     <w:rStyle w:val="Hyperlink"/>
@@ -772,7 +769,7 @@
                     <w:webHidden/>
                     <w:color w:val="7030A0"/>
                   </w:rPr>
-                  <w:instrText xml:space="preserve"> PAGEREF _Toc19648758 \h </w:instrText>
+                  <w:instrText xml:space="preserve"> PAGEREF _Toc20810979 \h </w:instrText>
                 </w:r>
                 <w:r>
                   <w:rPr>
@@ -816,7 +813,7 @@
                   <w:szCs w:val="22"/>
                 </w:rPr>
               </w:pPr>
-              <w:hyperlink w:anchor="_Toc19648759" w:history="1">
+              <w:hyperlink w:anchor="_Toc20810980" w:history="1">
                 <w:r>
                   <w:rPr>
                     <w:rStyle w:val="Hyperlink"/>
@@ -836,7 +833,7 @@
                   <w:szCs w:val="22"/>
                 </w:rPr>
               </w:pPr>
-              <w:hyperlink w:anchor="_Toc19648760" w:history="1">
+              <w:hyperlink w:anchor="_Toc20810981" w:history="1">
                 <w:r>
                   <w:rPr>
                     <w:rStyle w:val="Hyperlink"/>
@@ -856,7 +853,7 @@
                   <w:szCs w:val="22"/>
                 </w:rPr>
               </w:pPr>
-              <w:hyperlink w:anchor="_Toc19648761" w:history="1">
+              <w:hyperlink w:anchor="_Toc20810982" w:history="1">
                 <w:r>
                   <w:rPr>
                     <w:rStyle w:val="Hyperlink"/>
@@ -878,7 +875,7 @@
                   <w:szCs w:val="22"/>
                 </w:rPr>
               </w:pPr>
-              <w:hyperlink w:anchor="_Toc19648762" w:history="1">
+              <w:hyperlink w:anchor="_Toc20810983" w:history="1">
                 <w:r>
                   <w:rPr>
                     <w:rStyle w:val="Hyperlink"/>
@@ -909,7 +906,7 @@
                     <w:webHidden/>
                     <w:color w:val="7030A0"/>
                   </w:rPr>
-                  <w:instrText xml:space="preserve"> PAGEREF _Toc19648762 \h </w:instrText>
+                  <w:instrText xml:space="preserve"> PAGEREF _Toc20810983 \h </w:instrText>
                 </w:r>
                 <w:r>
                   <w:rPr>
@@ -953,7 +950,7 @@
                   <w:szCs w:val="22"/>
                 </w:rPr>
               </w:pPr>
-              <w:hyperlink w:anchor="_Toc19648763" w:history="1">
+              <w:hyperlink w:anchor="_Toc20810984" w:history="1">
                 <w:r>
                   <w:rPr>
                     <w:rStyle w:val="Hyperlink"/>
@@ -975,7 +972,7 @@
                   <w:szCs w:val="22"/>
                 </w:rPr>
               </w:pPr>
-              <w:hyperlink w:anchor="_Toc19648764" w:history="1">
+              <w:hyperlink w:anchor="_Toc20810985" w:history="1">
                 <w:r>
                   <w:rPr>
                     <w:rStyle w:val="Hyperlink"/>
@@ -1006,7 +1003,7 @@
                     <w:webHidden/>
                     <w:color w:val="7030A0"/>
                   </w:rPr>
-                  <w:instrText xml:space="preserve"> PAGEREF _Toc19648764 \h </w:instrText>
+                  <w:instrText xml:space="preserve"> PAGEREF _Toc20810985 \h </w:instrText>
                 </w:r>
                 <w:r>
                   <w:rPr>
@@ -1050,7 +1047,7 @@
                   <w:szCs w:val="22"/>
                 </w:rPr>
               </w:pPr>
-              <w:hyperlink w:anchor="_Toc19648765" w:history="1">
+              <w:hyperlink w:anchor="_Toc20810986" w:history="1">
                 <w:r>
                   <w:rPr>
                     <w:rStyle w:val="Hyperlink"/>
@@ -1070,7 +1067,7 @@
                   <w:szCs w:val="22"/>
                 </w:rPr>
               </w:pPr>
-              <w:hyperlink w:anchor="_Toc19648766" w:history="1">
+              <w:hyperlink w:anchor="_Toc20810987" w:history="1">
                 <w:r>
                   <w:rPr>
                     <w:rStyle w:val="Hyperlink"/>
@@ -1092,7 +1089,7 @@
                   <w:szCs w:val="22"/>
                 </w:rPr>
               </w:pPr>
-              <w:hyperlink w:anchor="_Toc19648767" w:history="1">
+              <w:hyperlink w:anchor="_Toc20810988" w:history="1">
                 <w:r>
                   <w:rPr>
                     <w:rStyle w:val="Hyperlink"/>
@@ -1123,7 +1120,7 @@
                     <w:webHidden/>
                     <w:color w:val="7030A0"/>
                   </w:rPr>
-                  <w:instrText xml:space="preserve"> PAGEREF _Toc19648767 \h </w:instrText>
+                  <w:instrText xml:space="preserve"> PAGEREF _Toc20810988 \h </w:instrText>
                 </w:r>
                 <w:r>
                   <w:rPr>
@@ -1167,7 +1164,7 @@
                   <w:szCs w:val="22"/>
                 </w:rPr>
               </w:pPr>
-              <w:hyperlink w:anchor="_Toc19648768" w:history="1">
+              <w:hyperlink w:anchor="_Toc20810989" w:history="1">
                 <w:r>
                   <w:rPr>
                     <w:rStyle w:val="Hyperlink"/>
@@ -1187,7 +1184,124 @@
                   <w:szCs w:val="22"/>
                 </w:rPr>
               </w:pPr>
-              <w:hyperlink w:anchor="_Toc19648769" w:history="1">
+              <w:hyperlink w:anchor="_Toc20810990" w:history="1">
+                <w:r>
+                  <w:rPr>
+                    <w:rStyle w:val="Hyperlink"/>
+                    <w:noProof/>
+                    <w:color w:val="7030A0"/>
+                  </w:rPr>
+                  <w:t>Semana 2</w:t>
+                </w:r>
+              </w:hyperlink>
+            </w:p>
+            <w:p>
+              <w:pPr>
+                <w:pStyle w:val="Sumrio1"/>
+                <w:rPr>
+                  <w:b w:val="0"/>
+                  <w:noProof/>
+                  <w:color w:val="7030A0"/>
+                  <w:sz w:val="22"/>
+                  <w:szCs w:val="22"/>
+                </w:rPr>
+              </w:pPr>
+              <w:hyperlink w:anchor="_Toc20810991" w:history="1">
+                <w:r>
+                  <w:rPr>
+                    <w:rStyle w:val="Hyperlink"/>
+                    <w:noProof/>
+                    <w:color w:val="7030A0"/>
+                  </w:rPr>
+                  <w:t>Sprint 3</w:t>
+                </w:r>
+                <w:r>
+                  <w:rPr>
+                    <w:noProof/>
+                    <w:webHidden/>
+                    <w:color w:val="7030A0"/>
+                  </w:rPr>
+                  <w:tab/>
+                </w:r>
+                <w:r>
+                  <w:rPr>
+                    <w:noProof/>
+                    <w:webHidden/>
+                    <w:color w:val="7030A0"/>
+                  </w:rPr>
+                  <w:fldChar w:fldCharType="begin"/>
+                </w:r>
+                <w:r>
+                  <w:rPr>
+                    <w:noProof/>
+                    <w:webHidden/>
+                    <w:color w:val="7030A0"/>
+                  </w:rPr>
+                  <w:instrText xml:space="preserve"> PAGEREF _Toc20810991 \h </w:instrText>
+                </w:r>
+                <w:r>
+                  <w:rPr>
+                    <w:noProof/>
+                    <w:webHidden/>
+                    <w:color w:val="7030A0"/>
+                  </w:rPr>
+                </w:r>
+                <w:r>
+                  <w:rPr>
+                    <w:noProof/>
+                    <w:webHidden/>
+                    <w:color w:val="7030A0"/>
+                  </w:rPr>
+                  <w:fldChar w:fldCharType="separate"/>
+                </w:r>
+                <w:r>
+                  <w:rPr>
+                    <w:noProof/>
+                    <w:webHidden/>
+                    <w:color w:val="7030A0"/>
+                  </w:rPr>
+                  <w:t>8</w:t>
+                </w:r>
+                <w:r>
+                  <w:rPr>
+                    <w:noProof/>
+                    <w:webHidden/>
+                    <w:color w:val="7030A0"/>
+                  </w:rPr>
+                  <w:fldChar w:fldCharType="end"/>
+                </w:r>
+              </w:hyperlink>
+            </w:p>
+            <w:p>
+              <w:pPr>
+                <w:pStyle w:val="Sumrio2"/>
+                <w:rPr>
+                  <w:noProof/>
+                  <w:color w:val="7030A0"/>
+                  <w:szCs w:val="22"/>
+                </w:rPr>
+              </w:pPr>
+              <w:hyperlink w:anchor="_Toc20810992" w:history="1">
+                <w:r>
+                  <w:rPr>
+                    <w:rStyle w:val="Hyperlink"/>
+                    <w:noProof/>
+                    <w:color w:val="7030A0"/>
+                  </w:rPr>
+                  <w:t>Semana 1</w:t>
+                </w:r>
+              </w:hyperlink>
+            </w:p>
+            <w:p>
+              <w:pPr>
+                <w:pStyle w:val="Sumrio2"/>
+                <w:rPr>
+                  <w:noProof/>
+                  <w:color w:val="7030A0"/>
+                  <w:szCs w:val="22"/>
+                </w:rPr>
+              </w:pPr>
+              <w:hyperlink w:anchor="_Toc20810993" w:history="1">
                 <w:r>
                   <w:rPr>
                     <w:rStyle w:val="Hyperlink"/>
@@ -1223,17 +1337,19 @@
           <w:docGrid w:linePitch="360"/>
         </w:sectPr>
       </w:pPr>
+      <w:bookmarkStart w:id="0" w:name="_GoBack"/>
+      <w:bookmarkEnd w:id="0"/>
     </w:p>
     <w:p>
       <w:pPr>
         <w:pStyle w:val="cabealho1"/>
       </w:pPr>
-      <w:bookmarkStart w:id="0" w:name="_Toc19648758"/>
+      <w:bookmarkStart w:id="1" w:name="_Toc20810979"/>
       <w:r>
         <w:lastRenderedPageBreak/>
         <w:t>Resumo</w:t>
       </w:r>
-      <w:bookmarkEnd w:id="0"/>
+      <w:bookmarkEnd w:id="1"/>
       <w:r>
         <w:t xml:space="preserve"> </w:t>
       </w:r>
@@ -1243,11 +1359,11 @@
       <w:pPr>
         <w:pStyle w:val="cabealho2"/>
       </w:pPr>
-      <w:bookmarkStart w:id="1" w:name="_Toc19648759"/>
+      <w:bookmarkStart w:id="2" w:name="_Toc20810980"/>
       <w:r>
         <w:t>Objetivos</w:t>
       </w:r>
-      <w:bookmarkEnd w:id="1"/>
+      <w:bookmarkEnd w:id="2"/>
     </w:p>
     <w:p>
       <w:pPr>
@@ -1263,14 +1379,14 @@
       <w:pPr>
         <w:pStyle w:val="cabealho2"/>
       </w:pPr>
-      <w:bookmarkStart w:id="2" w:name="_Toc19648760"/>
+      <w:bookmarkStart w:id="3" w:name="_Toc20810981"/>
       <w:r>
         <w:t xml:space="preserve">Descrição do </w:t>
       </w:r>
       <w:r>
         <w:t>projeto</w:t>
       </w:r>
-      <w:bookmarkEnd w:id="2"/>
+      <w:bookmarkEnd w:id="3"/>
     </w:p>
     <w:p>
       <w:pPr>
@@ -1286,14 +1402,14 @@
       <w:pPr>
         <w:pStyle w:val="cabealho2"/>
       </w:pPr>
-      <w:bookmarkStart w:id="3" w:name="_Toc19648761"/>
+      <w:bookmarkStart w:id="4" w:name="_Toc20810982"/>
       <w:r>
         <w:t xml:space="preserve">Resumo </w:t>
       </w:r>
       <w:r>
         <w:t>do projeto</w:t>
       </w:r>
-      <w:bookmarkEnd w:id="3"/>
+      <w:bookmarkEnd w:id="4"/>
     </w:p>
     <w:p>
       <w:pPr>
@@ -1331,12 +1447,12 @@
       <w:pPr>
         <w:pStyle w:val="cabealho1"/>
       </w:pPr>
-      <w:bookmarkStart w:id="4" w:name="_Toc19648762"/>
+      <w:bookmarkStart w:id="5" w:name="_Toc20810983"/>
       <w:r>
         <w:lastRenderedPageBreak/>
         <w:t>Sprint X</w:t>
       </w:r>
-      <w:bookmarkEnd w:id="4"/>
+      <w:bookmarkEnd w:id="5"/>
     </w:p>
     <w:p>
       <w:pPr>
@@ -1351,11 +1467,11 @@
       <w:pPr>
         <w:pStyle w:val="cabealho2"/>
       </w:pPr>
-      <w:bookmarkStart w:id="5" w:name="_Toc19648763"/>
+      <w:bookmarkStart w:id="6" w:name="_Toc20810984"/>
       <w:r>
         <w:t>Semana 1</w:t>
       </w:r>
-      <w:bookmarkEnd w:id="5"/>
+      <w:bookmarkEnd w:id="6"/>
     </w:p>
     <w:p>
       <w:pPr>
@@ -1413,7 +1529,49 @@
         <w:rPr>
           <w:lang w:eastAsia="en-US"/>
         </w:rPr>
-        <w:t>Enquanto a reunião não acontecia, os grupos definiram as atividades que já eram certas e construíram o planejamento de tarefas, por meio do Trello e do Azure DevOps.</w:t>
+        <w:t xml:space="preserve">Enquanto a reunião não acontecia, os grupos definiram as atividades que já eram certas e construíram o planejamento de tarefas, por meio do </w:t>
+      </w:r>
+      <w:proofErr w:type="spellStart"/>
+      <w:r>
+        <w:rPr>
+          <w:lang w:eastAsia="en-US"/>
+        </w:rPr>
+        <w:t>Trello</w:t>
+      </w:r>
+      <w:proofErr w:type="spellEnd"/>
+      <w:r>
+        <w:rPr>
+          <w:lang w:eastAsia="en-US"/>
+        </w:rPr>
+        <w:t xml:space="preserve"> e do </w:t>
+      </w:r>
+      <w:proofErr w:type="spellStart"/>
+      <w:r>
+        <w:rPr>
+          <w:lang w:eastAsia="en-US"/>
+        </w:rPr>
+        <w:t>Azure</w:t>
+      </w:r>
+      <w:proofErr w:type="spellEnd"/>
+      <w:r>
+        <w:rPr>
+          <w:lang w:eastAsia="en-US"/>
+        </w:rPr>
+        <w:t xml:space="preserve"> </w:t>
+      </w:r>
+      <w:proofErr w:type="spellStart"/>
+      <w:r>
+        <w:rPr>
+          <w:lang w:eastAsia="en-US"/>
+        </w:rPr>
+        <w:t>DevOps</w:t>
+      </w:r>
+      <w:proofErr w:type="spellEnd"/>
+      <w:r>
+        <w:rPr>
+          <w:lang w:eastAsia="en-US"/>
+        </w:rPr>
+        <w:t>.</w:t>
       </w:r>
     </w:p>
     <w:p>
@@ -1667,12 +1825,12 @@
       <w:pPr>
         <w:pStyle w:val="cabealho1"/>
       </w:pPr>
-      <w:bookmarkStart w:id="6" w:name="_Toc19648764"/>
+      <w:bookmarkStart w:id="7" w:name="_Toc20810985"/>
       <w:r>
         <w:lastRenderedPageBreak/>
         <w:t>Sprint 1</w:t>
       </w:r>
-      <w:bookmarkEnd w:id="6"/>
+      <w:bookmarkEnd w:id="7"/>
     </w:p>
     <w:p>
       <w:pPr>
@@ -1683,11 +1841,11 @@
       <w:pPr>
         <w:pStyle w:val="cabealho2"/>
       </w:pPr>
-      <w:bookmarkStart w:id="7" w:name="_Toc19648765"/>
+      <w:bookmarkStart w:id="8" w:name="_Toc20810986"/>
       <w:r>
         <w:t>Semana 1</w:t>
       </w:r>
-      <w:bookmarkEnd w:id="7"/>
+      <w:bookmarkEnd w:id="8"/>
     </w:p>
     <w:p>
       <w:pPr>
@@ -1821,7 +1979,35 @@
         <w:rPr>
           <w:lang w:eastAsia="en-US"/>
         </w:rPr>
-        <w:t xml:space="preserve"> realizou uma pesquisa sobre quais tecnologias serão utilizadas, planejou a sprint 1 no Azure DevOps e executou alguns comandos usando linguagem C para extração de dados, posteriormente exportados para uma planilha.</w:t>
+        <w:t xml:space="preserve"> realizou uma pesquisa sobre quais tecnologias serão utilizadas, planejou a sprint 1 no </w:t>
+      </w:r>
+      <w:proofErr w:type="spellStart"/>
+      <w:r>
+        <w:rPr>
+          <w:lang w:eastAsia="en-US"/>
+        </w:rPr>
+        <w:t>Azure</w:t>
+      </w:r>
+      <w:proofErr w:type="spellEnd"/>
+      <w:r>
+        <w:rPr>
+          <w:lang w:eastAsia="en-US"/>
+        </w:rPr>
+        <w:t xml:space="preserve"> </w:t>
+      </w:r>
+      <w:proofErr w:type="spellStart"/>
+      <w:r>
+        <w:rPr>
+          <w:lang w:eastAsia="en-US"/>
+        </w:rPr>
+        <w:t>DevOps</w:t>
+      </w:r>
+      <w:proofErr w:type="spellEnd"/>
+      <w:r>
+        <w:rPr>
+          <w:lang w:eastAsia="en-US"/>
+        </w:rPr>
+        <w:t xml:space="preserve"> e executou alguns comandos usando linguagem C para extração de dados, posteriormente exportados para uma planilha.</w:t>
       </w:r>
     </w:p>
     <w:p>
@@ -1895,7 +2081,35 @@
         <w:rPr>
           <w:lang w:eastAsia="en-US"/>
         </w:rPr>
-        <w:t xml:space="preserve"> criou formulários para definição de personas e users story, analisaram as respostas e realizou pesquisa aprofundada de sistemas semelhantes no mercado.</w:t>
+        <w:t xml:space="preserve"> criou formulários para definição de personas e </w:t>
+      </w:r>
+      <w:proofErr w:type="spellStart"/>
+      <w:r>
+        <w:rPr>
+          <w:lang w:eastAsia="en-US"/>
+        </w:rPr>
+        <w:t>users</w:t>
+      </w:r>
+      <w:proofErr w:type="spellEnd"/>
+      <w:r>
+        <w:rPr>
+          <w:lang w:eastAsia="en-US"/>
+        </w:rPr>
+        <w:t xml:space="preserve"> </w:t>
+      </w:r>
+      <w:proofErr w:type="spellStart"/>
+      <w:r>
+        <w:rPr>
+          <w:lang w:eastAsia="en-US"/>
+        </w:rPr>
+        <w:t>story</w:t>
+      </w:r>
+      <w:proofErr w:type="spellEnd"/>
+      <w:r>
+        <w:rPr>
+          <w:lang w:eastAsia="en-US"/>
+        </w:rPr>
+        <w:t>, analisaram as respostas e realizou pesquisa aprofundada de sistemas semelhantes no mercado.</w:t>
       </w:r>
     </w:p>
     <w:p>
@@ -1949,12 +2163,12 @@
       <w:pPr>
         <w:pStyle w:val="cabealho2"/>
       </w:pPr>
-      <w:bookmarkStart w:id="8" w:name="_Toc19648766"/>
+      <w:bookmarkStart w:id="9" w:name="_Toc20810987"/>
       <w:r>
         <w:lastRenderedPageBreak/>
         <w:t>Semana 2</w:t>
       </w:r>
-      <w:bookmarkEnd w:id="8"/>
+      <w:bookmarkEnd w:id="9"/>
     </w:p>
     <w:p>
       <w:pPr>
@@ -2303,12 +2517,12 @@
       <w:pPr>
         <w:pStyle w:val="cabealho1"/>
       </w:pPr>
-      <w:bookmarkStart w:id="9" w:name="_Toc19648767"/>
+      <w:bookmarkStart w:id="10" w:name="_Toc20810988"/>
       <w:r>
         <w:lastRenderedPageBreak/>
         <w:t>Sprint 2</w:t>
       </w:r>
-      <w:bookmarkEnd w:id="9"/>
+      <w:bookmarkEnd w:id="10"/>
     </w:p>
     <w:p>
       <w:pPr>
@@ -2319,11 +2533,11 @@
       <w:pPr>
         <w:pStyle w:val="cabealho2"/>
       </w:pPr>
-      <w:bookmarkStart w:id="10" w:name="_Toc19648768"/>
+      <w:bookmarkStart w:id="11" w:name="_Toc20810989"/>
       <w:r>
         <w:t>Semana 1</w:t>
       </w:r>
-      <w:bookmarkEnd w:id="10"/>
+      <w:bookmarkEnd w:id="11"/>
     </w:p>
     <w:p>
       <w:pPr>
@@ -2585,12 +2799,12 @@
       <w:pPr>
         <w:pStyle w:val="cabealho2"/>
       </w:pPr>
-      <w:bookmarkStart w:id="11" w:name="_Toc19648769"/>
+      <w:bookmarkStart w:id="12" w:name="_Toc20810990"/>
       <w:r>
         <w:lastRenderedPageBreak/>
         <w:t>Semana 2</w:t>
       </w:r>
-      <w:bookmarkEnd w:id="11"/>
+      <w:bookmarkEnd w:id="12"/>
     </w:p>
     <w:p>
       <w:pPr>
@@ -2928,10 +3142,12 @@
       <w:pPr>
         <w:pStyle w:val="cabealho1"/>
       </w:pPr>
+      <w:bookmarkStart w:id="13" w:name="_Toc20810991"/>
       <w:r>
         <w:lastRenderedPageBreak/>
         <w:t>Sprint 3</w:t>
       </w:r>
+      <w:bookmarkEnd w:id="13"/>
     </w:p>
     <w:p>
       <w:pPr>
@@ -2942,9 +3158,11 @@
       <w:pPr>
         <w:pStyle w:val="cabealho2"/>
       </w:pPr>
+      <w:bookmarkStart w:id="14" w:name="_Toc20810992"/>
       <w:r>
         <w:t>Semana 1</w:t>
       </w:r>
+      <w:bookmarkEnd w:id="14"/>
     </w:p>
     <w:p>
       <w:pPr>
@@ -3018,13 +3236,7 @@
         <w:rPr>
           <w:lang w:eastAsia="en-US"/>
         </w:rPr>
-        <w:t xml:space="preserve"> </w:t>
-      </w:r>
-      <w:r>
-        <w:rPr>
-          <w:lang w:eastAsia="en-US"/>
-        </w:rPr>
-        <w:t>fez a integração da API própria (como um gateway) com o GLPi e trabalharam em funcionalidades nas telas web e mobile, principalmente login e cadastros, conseguindo construir uma SPA.</w:t>
+        <w:t xml:space="preserve"> fez a integração da API própria (como um gateway) com o GLPi e trabalharam em funcionalidades nas telas web e mobile, principalmente login e cadastros, conseguindo construir uma SPA.</w:t>
       </w:r>
     </w:p>
     <w:p>
@@ -3193,21 +3405,349 @@
         <w:jc w:val="both"/>
       </w:pPr>
       <w:r>
-        <w:t>A semana se desenvolveu bem, sem maiores problemas</w:t>
-      </w:r>
-      <w:bookmarkStart w:id="12" w:name="_GoBack"/>
-      <w:bookmarkEnd w:id="12"/>
-      <w:r>
+        <w:t>A semana se desenvolveu bem, sem maiores problemas.</w:t>
+      </w:r>
+    </w:p>
+    <w:p>
+      <w:pPr>
+        <w:ind w:firstLine="720"/>
+        <w:rPr>
+          <w:lang w:eastAsia="en-US"/>
+        </w:rPr>
+      </w:pPr>
+    </w:p>
+    <w:p>
+      <w:pPr>
+        <w:ind w:firstLine="720"/>
+        <w:rPr>
+          <w:lang w:eastAsia="en-US"/>
+        </w:rPr>
+      </w:pPr>
+    </w:p>
+    <w:p>
+      <w:pPr>
+        <w:ind w:firstLine="720"/>
+        <w:rPr>
+          <w:lang w:eastAsia="en-US"/>
+        </w:rPr>
+      </w:pPr>
+    </w:p>
+    <w:p>
+      <w:pPr>
+        <w:ind w:firstLine="720"/>
+        <w:rPr>
+          <w:lang w:eastAsia="en-US"/>
+        </w:rPr>
+      </w:pPr>
+    </w:p>
+    <w:p>
+      <w:pPr>
+        <w:ind w:firstLine="720"/>
+        <w:rPr>
+          <w:lang w:eastAsia="en-US"/>
+        </w:rPr>
+      </w:pPr>
+    </w:p>
+    <w:p>
+      <w:pPr>
+        <w:ind w:firstLine="720"/>
+        <w:rPr>
+          <w:lang w:eastAsia="en-US"/>
+        </w:rPr>
+      </w:pPr>
+    </w:p>
+    <w:p>
+      <w:pPr>
+        <w:ind w:firstLine="720"/>
+        <w:rPr>
+          <w:lang w:eastAsia="en-US"/>
+        </w:rPr>
+      </w:pPr>
+    </w:p>
+    <w:p>
+      <w:pPr>
+        <w:pStyle w:val="cabealho2"/>
+      </w:pPr>
+      <w:bookmarkStart w:id="15" w:name="_Toc20810993"/>
+      <w:r>
+        <w:lastRenderedPageBreak/>
+        <w:t>Semana 2</w:t>
+      </w:r>
+      <w:bookmarkEnd w:id="15"/>
+    </w:p>
+    <w:p>
+      <w:pPr>
+        <w:ind w:firstLine="720"/>
+        <w:jc w:val="both"/>
+      </w:pPr>
+      <w:r>
+        <w:t xml:space="preserve">Este relatório reúne as atividades acompanhadas durante a semana </w:t>
+      </w:r>
+      <w:r>
+        <w:t>2</w:t>
+      </w:r>
+      <w:r>
+        <w:t xml:space="preserve"> da sprint </w:t>
+      </w:r>
+      <w:r>
+        <w:t xml:space="preserve">3 </w:t>
+      </w:r>
+      <w:r>
+        <w:t>dos projetos do curso técnico em desenvolvimento de sistemas.</w:t>
+      </w:r>
+    </w:p>
+    <w:p>
+      <w:pPr>
+        <w:pStyle w:val="cabealho3"/>
+      </w:pPr>
+      <w:r>
+        <w:t>Resumo da semana 2</w:t>
+      </w:r>
+    </w:p>
+    <w:p>
+      <w:pPr>
+        <w:ind w:firstLine="720"/>
+        <w:jc w:val="both"/>
+      </w:pPr>
+      <w:r>
+        <w:t>Durante a semana os grupos focaram na integração das funcionalidades aplicadas nas telas com as APIs.</w:t>
+      </w:r>
+    </w:p>
+    <w:p>
+      <w:pPr>
+        <w:pStyle w:val="cabealho3"/>
+      </w:pPr>
+      <w:r>
+        <w:t>Pontos de destaque</w:t>
+      </w:r>
+    </w:p>
+    <w:p>
+      <w:pPr>
+        <w:ind w:firstLine="720"/>
+        <w:jc w:val="both"/>
+        <w:rPr>
+          <w:lang w:eastAsia="en-US"/>
+        </w:rPr>
+      </w:pPr>
+      <w:r>
+        <w:rPr>
+          <w:lang w:eastAsia="en-US"/>
+        </w:rPr>
+        <w:t xml:space="preserve">O grupo </w:t>
+      </w:r>
+      <w:r>
+        <w:rPr>
+          <w:b/>
+          <w:bCs/>
+          <w:lang w:eastAsia="en-US"/>
+        </w:rPr>
+        <w:t>Agility</w:t>
+      </w:r>
+      <w:r>
+        <w:rPr>
+          <w:lang w:eastAsia="en-US"/>
+        </w:rPr>
+        <w:t xml:space="preserve"> </w:t>
+      </w:r>
+      <w:r>
+        <w:rPr>
+          <w:lang w:eastAsia="en-US"/>
+        </w:rPr>
+        <w:t>seguiu integrar sua API própria com o GLPi implementando os endpoints restantes</w:t>
+      </w:r>
+      <w:r>
+        <w:rPr>
+          <w:lang w:eastAsia="en-US"/>
+        </w:rPr>
         <w:t>.</w:t>
       </w:r>
     </w:p>
     <w:p>
       <w:pPr>
         <w:ind w:firstLine="720"/>
-        <w:rPr>
-          <w:lang w:eastAsia="en-US"/>
-        </w:rPr>
-      </w:pPr>
+        <w:jc w:val="both"/>
+        <w:rPr>
+          <w:lang w:eastAsia="en-US"/>
+        </w:rPr>
+      </w:pPr>
+      <w:r>
+        <w:rPr>
+          <w:lang w:eastAsia="en-US"/>
+        </w:rPr>
+        <w:t xml:space="preserve">O grupo </w:t>
+      </w:r>
+      <w:r>
+        <w:rPr>
+          <w:b/>
+          <w:bCs/>
+          <w:lang w:eastAsia="en-US"/>
+        </w:rPr>
+        <w:t>Block</w:t>
+      </w:r>
+      <w:r>
+        <w:rPr>
+          <w:b/>
+          <w:bCs/>
+          <w:lang w:eastAsia="en-US"/>
+        </w:rPr>
+        <w:t>t</w:t>
+      </w:r>
+      <w:r>
+        <w:rPr>
+          <w:b/>
+          <w:bCs/>
+          <w:lang w:eastAsia="en-US"/>
+        </w:rPr>
+        <w:t>ime</w:t>
+      </w:r>
+      <w:r>
+        <w:rPr>
+          <w:lang w:eastAsia="en-US"/>
+        </w:rPr>
+        <w:t xml:space="preserve"> </w:t>
+      </w:r>
+      <w:r>
+        <w:rPr>
+          <w:lang w:eastAsia="en-US"/>
+        </w:rPr>
+        <w:t xml:space="preserve">focou </w:t>
+      </w:r>
+      <w:r>
+        <w:rPr>
+          <w:lang w:eastAsia="en-US"/>
+        </w:rPr>
+        <w:t>nos layouts de alta, baixa fidelidade e desenvolvimento das páginas em HTML e CSS</w:t>
+      </w:r>
+      <w:r>
+        <w:rPr>
+          <w:lang w:eastAsia="en-US"/>
+        </w:rPr>
+        <w:t>.</w:t>
+      </w:r>
+    </w:p>
+    <w:p>
+      <w:pPr>
+        <w:ind w:firstLine="720"/>
+        <w:jc w:val="both"/>
+        <w:rPr>
+          <w:lang w:eastAsia="en-US"/>
+        </w:rPr>
+      </w:pPr>
+      <w:r>
+        <w:rPr>
+          <w:lang w:eastAsia="en-US"/>
+        </w:rPr>
+        <w:t xml:space="preserve">O grupo </w:t>
+      </w:r>
+      <w:r>
+        <w:rPr>
+          <w:b/>
+          <w:bCs/>
+          <w:lang w:eastAsia="en-US"/>
+        </w:rPr>
+        <w:t>Klaus</w:t>
+      </w:r>
+      <w:r>
+        <w:rPr>
+          <w:lang w:eastAsia="en-US"/>
+        </w:rPr>
+        <w:t xml:space="preserve"> </w:t>
+      </w:r>
+      <w:r>
+        <w:rPr>
+          <w:lang w:eastAsia="en-US"/>
+        </w:rPr>
+        <w:t xml:space="preserve">trabalhou </w:t>
+      </w:r>
+      <w:r>
+        <w:rPr>
+          <w:lang w:eastAsia="en-US"/>
+        </w:rPr>
+        <w:t>na construção de componentes, modais e tentou resolver problemas com a página dashboard</w:t>
+      </w:r>
+      <w:r>
+        <w:rPr>
+          <w:lang w:eastAsia="en-US"/>
+        </w:rPr>
+        <w:t>.</w:t>
+      </w:r>
+    </w:p>
+    <w:p>
+      <w:pPr>
+        <w:ind w:firstLine="720"/>
+        <w:jc w:val="both"/>
+        <w:rPr>
+          <w:lang w:eastAsia="en-US"/>
+        </w:rPr>
+      </w:pPr>
+      <w:r>
+        <w:rPr>
+          <w:lang w:eastAsia="en-US"/>
+        </w:rPr>
+        <w:t xml:space="preserve">O grupo </w:t>
+      </w:r>
+      <w:r>
+        <w:rPr>
+          <w:b/>
+          <w:bCs/>
+          <w:lang w:eastAsia="en-US"/>
+        </w:rPr>
+        <w:t>Space</w:t>
+      </w:r>
+      <w:r>
+        <w:rPr>
+          <w:b/>
+          <w:bCs/>
+          <w:lang w:eastAsia="en-US"/>
+        </w:rPr>
+        <w:t xml:space="preserve"> </w:t>
+      </w:r>
+      <w:r>
+        <w:rPr>
+          <w:b/>
+          <w:bCs/>
+          <w:lang w:eastAsia="en-US"/>
+        </w:rPr>
+        <w:t>Needle</w:t>
+      </w:r>
+      <w:r>
+        <w:rPr>
+          <w:lang w:eastAsia="en-US"/>
+        </w:rPr>
+        <w:t xml:space="preserve"> teve </w:t>
+      </w:r>
+      <w:r>
+        <w:rPr>
+          <w:lang w:eastAsia="en-US"/>
+        </w:rPr>
+        <w:t>conseguiu implementar uma API com banco de dados utilizando gremlin, finalizou o CRUD de blocos, definiu o layout das páginas de listagem e cadastro de blocos e também desenvolveu as telas em HTML e CSS já utilizando ReactJS</w:t>
+      </w:r>
+      <w:r>
+        <w:rPr>
+          <w:lang w:eastAsia="en-US"/>
+        </w:rPr>
+        <w:t>.</w:t>
+      </w:r>
+    </w:p>
+    <w:p>
+      <w:pPr>
+        <w:pStyle w:val="cabealho3"/>
+      </w:pPr>
+      <w:r>
+        <w:t>Feedback</w:t>
+      </w:r>
+    </w:p>
+    <w:p>
+      <w:pPr>
+        <w:ind w:firstLine="720"/>
+        <w:jc w:val="both"/>
+      </w:pPr>
+      <w:r>
+        <w:t>Nesta semana em especial os grupos de forma geral conseguiram um avanço significativo nos projetos</w:t>
+      </w:r>
+      <w:r>
+        <w:t>.</w:t>
+      </w:r>
     </w:p>
     <w:p>
       <w:pPr>
@@ -3322,7 +3862,7 @@
       <w:rPr>
         <w:noProof/>
       </w:rPr>
-      <w:t>8</w:t>
+      <w:t>2</w:t>
     </w:r>
     <w:r>
       <w:rPr>
@@ -5149,7 +5689,7 @@
     <w:sig w:usb0="00000287" w:usb1="00000000" w:usb2="00000000" w:usb3="00000000" w:csb0="0000009F" w:csb1="00000000"/>
   </w:font>
   <w:font w:name="MS Mincho">
-    <w:altName w:val="Yu Gothic UI"/>
+    <w:altName w:val="ＭＳ 明朝"/>
     <w:panose1 w:val="02020609040205080304"/>
     <w:charset w:val="80"/>
     <w:family w:val="modern"/>
@@ -5222,6 +5762,7 @@
     <w:rsid w:val="00A502FD"/>
     <w:rsid w:val="00AC3D2E"/>
     <w:rsid w:val="00D0387B"/>
+    <w:rsid w:val="00E84DFD"/>
   </w:rsids>
   <m:mathPr>
     <m:mathFont m:val="Cambria Math"/>
@@ -5941,7 +6482,7 @@
 </file>
 
 <file path=customXml/itemProps3.xml><?xml version="1.0" encoding="utf-8"?>
-<ds:datastoreItem xmlns:ds="http://schemas.openxmlformats.org/officeDocument/2006/customXml" ds:itemID="{14DB5566-9BC7-42EE-B3DD-7CE9E354BA05}">
+<ds:datastoreItem xmlns:ds="http://schemas.openxmlformats.org/officeDocument/2006/customXml" ds:itemID="{C8581471-2E74-4EFC-9D47-CE993F9CDBA8}">
   <ds:schemaRefs>
     <ds:schemaRef ds:uri="http://schemas.openxmlformats.org/officeDocument/2006/bibliography"/>
   </ds:schemaRefs>

</xml_diff>

<commit_message>
Adiciona relatorio da semana 1 - sprint 4 da turma do tecnico
</commit_message>
<xml_diff>
--- a/Diario_bordo/Diario_de_bordo-tecnico-manha.docx
+++ b/Diario_bordo/Diario_de_bordo-tecnico-manha.docx
@@ -1,6 +1,6 @@
 
 <file path=word/document.xml><?xml version="1.0" encoding="utf-8"?>
-<w:document xmlns:wpc="http://schemas.microsoft.com/office/word/2010/wordprocessingCanvas" xmlns:cx="http://schemas.microsoft.com/office/drawing/2014/chartex" xmlns:mc="http://schemas.openxmlformats.org/markup-compatibility/2006" xmlns:o="urn:schemas-microsoft-com:office:office" xmlns:r="http://schemas.openxmlformats.org/officeDocument/2006/relationships" xmlns:m="http://schemas.openxmlformats.org/officeDocument/2006/math" xmlns:v="urn:schemas-microsoft-com:vml" xmlns:wp14="http://schemas.microsoft.com/office/word/2010/wordprocessingDrawing" xmlns:wp="http://schemas.openxmlformats.org/drawingml/2006/wordprocessingDrawing" xmlns:w10="urn:schemas-microsoft-com:office:word" xmlns:w="http://schemas.openxmlformats.org/wordprocessingml/2006/main" xmlns:w14="http://schemas.microsoft.com/office/word/2010/wordml" xmlns:w15="http://schemas.microsoft.com/office/word/2012/wordml" xmlns:w16se="http://schemas.microsoft.com/office/word/2015/wordml/symex" xmlns:wpg="http://schemas.microsoft.com/office/word/2010/wordprocessingGroup" xmlns:wpi="http://schemas.microsoft.com/office/word/2010/wordprocessingInk" xmlns:wne="http://schemas.microsoft.com/office/word/2006/wordml" xmlns:wps="http://schemas.microsoft.com/office/word/2010/wordprocessingShape" mc:Ignorable="w14 w15 w16se wp14">
+<w:document xmlns:wpc="http://schemas.microsoft.com/office/word/2010/wordprocessingCanvas" xmlns:cx="http://schemas.microsoft.com/office/drawing/2014/chartex" xmlns:cx1="http://schemas.microsoft.com/office/drawing/2015/9/8/chartex" xmlns:cx2="http://schemas.microsoft.com/office/drawing/2015/10/21/chartex" xmlns:cx3="http://schemas.microsoft.com/office/drawing/2016/5/9/chartex" xmlns:cx4="http://schemas.microsoft.com/office/drawing/2016/5/10/chartex" xmlns:cx5="http://schemas.microsoft.com/office/drawing/2016/5/11/chartex" xmlns:cx6="http://schemas.microsoft.com/office/drawing/2016/5/12/chartex" xmlns:cx7="http://schemas.microsoft.com/office/drawing/2016/5/13/chartex" xmlns:cx8="http://schemas.microsoft.com/office/drawing/2016/5/14/chartex" xmlns:mc="http://schemas.openxmlformats.org/markup-compatibility/2006" xmlns:aink="http://schemas.microsoft.com/office/drawing/2016/ink" xmlns:am3d="http://schemas.microsoft.com/office/drawing/2017/model3d" xmlns:o="urn:schemas-microsoft-com:office:office" xmlns:r="http://schemas.openxmlformats.org/officeDocument/2006/relationships" xmlns:m="http://schemas.openxmlformats.org/officeDocument/2006/math" xmlns:v="urn:schemas-microsoft-com:vml" xmlns:wp14="http://schemas.microsoft.com/office/word/2010/wordprocessingDrawing" xmlns:wp="http://schemas.openxmlformats.org/drawingml/2006/wordprocessingDrawing" xmlns:w10="urn:schemas-microsoft-com:office:word" xmlns:w="http://schemas.openxmlformats.org/wordprocessingml/2006/main" xmlns:w14="http://schemas.microsoft.com/office/word/2010/wordml" xmlns:w15="http://schemas.microsoft.com/office/word/2012/wordml" xmlns:w16cid="http://schemas.microsoft.com/office/word/2016/wordml/cid" xmlns:w16se="http://schemas.microsoft.com/office/word/2015/wordml/symex" xmlns:wpg="http://schemas.microsoft.com/office/word/2010/wordprocessingGroup" xmlns:wpi="http://schemas.microsoft.com/office/word/2010/wordprocessingInk" xmlns:wne="http://schemas.microsoft.com/office/word/2006/wordml" xmlns:wps="http://schemas.microsoft.com/office/word/2010/wordprocessingShape" mc:Ignorable="w14 w15 w16se w16cid wp14">
   <w:body>
     <w:sdt>
       <w:sdtPr>
@@ -334,11 +334,11 @@
                                   <w:tblDescription w:val="Informações sobre contatos da empresa"/>
                                 </w:tblPr>
                                 <w:tblGrid>
-                                  <w:gridCol w:w="2543"/>
-                                  <w:gridCol w:w="428"/>
-                                  <w:gridCol w:w="2550"/>
-                                  <w:gridCol w:w="428"/>
-                                  <w:gridCol w:w="2547"/>
+                                  <w:gridCol w:w="2647"/>
+                                  <w:gridCol w:w="446"/>
+                                  <w:gridCol w:w="2656"/>
+                                  <w:gridCol w:w="446"/>
+                                  <w:gridCol w:w="2652"/>
                                 </w:tblGrid>
                                 <w:tr>
                                   <w:sdt>
@@ -477,7 +477,11 @@
               </mc:Choice>
               <mc:Fallback>
                 <w:pict>
-                  <v:shape w14:anchorId="6E29CBE8" id="Caixa de Texto 10" o:spid="_x0000_s1027" type="#_x0000_t202" alt="Caixa de texto que mostra as informações de contato comerciais" style="position:absolute;margin-left:0;margin-top:0;width:468pt;height:48.95pt;z-index:251660288;visibility:visible;mso-wrap-style:square;mso-width-percent:1000;mso-height-percent:0;mso-wrap-distance-left:9pt;mso-wrap-distance-top:0;mso-wrap-distance-right:9pt;mso-wrap-distance-bottom:0;mso-position-horizontal:left;mso-position-horizontal-relative:margin;mso-position-vertical:bottom;mso-position-vertical-relative:margin;mso-width-percent:1000;mso-height-percent:0;mso-width-relative:margin;mso-height-relative:margin;v-text-anchor:middle" o:gfxdata="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" fillcolor="#7030a0" stroked="f" strokeweight=".5pt">
+                  <v:shapetype w14:anchorId="6E29CBE8" id="_x0000_t202" coordsize="21600,21600" o:spt="202" path="m,l,21600r21600,l21600,xe">
+                    <v:stroke joinstyle="miter"/>
+                    <v:path gradientshapeok="t" o:connecttype="rect"/>
+                  </v:shapetype>
+                  <v:shape id="Caixa de Texto 10" o:spid="_x0000_s1027" type="#_x0000_t202" alt="Caixa de texto que mostra as informações de contato comerciais" style="position:absolute;margin-left:0;margin-top:0;width:468pt;height:48.95pt;z-index:251660288;visibility:visible;mso-wrap-style:square;mso-width-percent:1000;mso-height-percent:0;mso-wrap-distance-left:9pt;mso-wrap-distance-top:0;mso-wrap-distance-right:9pt;mso-wrap-distance-bottom:0;mso-position-horizontal:left;mso-position-horizontal-relative:margin;mso-position-vertical:bottom;mso-position-vertical-relative:margin;mso-width-percent:1000;mso-height-percent:0;mso-width-relative:margin;mso-height-relative:margin;v-text-anchor:middle" o:gfxdata="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" fillcolor="#7030a0" stroked="f" strokeweight=".5pt">
                     <v:textbox inset="12.96pt,0,12.96pt,0">
                       <w:txbxContent>
                         <w:tbl>
@@ -491,11 +495,11 @@
                             <w:tblDescription w:val="Informações sobre contatos da empresa"/>
                           </w:tblPr>
                           <w:tblGrid>
-                            <w:gridCol w:w="2543"/>
-                            <w:gridCol w:w="428"/>
-                            <w:gridCol w:w="2550"/>
-                            <w:gridCol w:w="428"/>
-                            <w:gridCol w:w="2547"/>
+                            <w:gridCol w:w="2647"/>
+                            <w:gridCol w:w="446"/>
+                            <w:gridCol w:w="2656"/>
+                            <w:gridCol w:w="446"/>
+                            <w:gridCol w:w="2652"/>
                           </w:tblGrid>
                           <w:tr>
                             <w:sdt>
@@ -1337,94 +1341,92 @@
           <w:docGrid w:linePitch="360"/>
         </w:sectPr>
       </w:pPr>
-      <w:bookmarkStart w:id="0" w:name="_GoBack"/>
-      <w:bookmarkEnd w:id="0"/>
     </w:p>
     <w:p>
       <w:pPr>
         <w:pStyle w:val="cabealho1"/>
       </w:pPr>
-      <w:bookmarkStart w:id="1" w:name="_Toc20810979"/>
+      <w:bookmarkStart w:id="0" w:name="_Toc20810979"/>
       <w:r>
         <w:lastRenderedPageBreak/>
         <w:t>Resumo</w:t>
       </w:r>
+      <w:bookmarkEnd w:id="0"/>
+      <w:r>
+        <w:t xml:space="preserve"> </w:t>
+      </w:r>
+    </w:p>
+    <w:p/>
+    <w:p>
+      <w:pPr>
+        <w:pStyle w:val="cabealho2"/>
+      </w:pPr>
+      <w:bookmarkStart w:id="1" w:name="_Toc20810980"/>
+      <w:r>
+        <w:t>Objetivos</w:t>
+      </w:r>
       <w:bookmarkEnd w:id="1"/>
+    </w:p>
+    <w:p>
+      <w:pPr>
+        <w:ind w:firstLine="720"/>
+        <w:jc w:val="both"/>
+      </w:pPr>
+      <w:r>
+        <w:t>Este relatório tem como objetivo descrever as atividades realizadas pela mentoria no período de uma semana em suporte aos grupos que desenvolvem os projetos finais do curso Técnico em Desenvolvimento de sistemas da Escola SENAI de Informática.</w:t>
+      </w:r>
+    </w:p>
+    <w:p/>
+    <w:p>
+      <w:pPr>
+        <w:pStyle w:val="cabealho2"/>
+      </w:pPr>
+      <w:bookmarkStart w:id="2" w:name="_Toc20810981"/>
+      <w:r>
+        <w:t xml:space="preserve">Descrição do </w:t>
+      </w:r>
+      <w:r>
+        <w:t>projeto</w:t>
+      </w:r>
+      <w:bookmarkEnd w:id="2"/>
+    </w:p>
+    <w:p>
+      <w:pPr>
+        <w:ind w:firstLine="720"/>
+        <w:jc w:val="both"/>
+      </w:pPr>
+      <w:r>
+        <w:t>A mentoria tem como objetivo auxiliar os alunos no desenvolvimento dos projetos, seja tecnicamente ou na gestão, além de prestar suporte aos professores responsáveis pela turma.</w:t>
+      </w:r>
+    </w:p>
+    <w:p/>
+    <w:p>
+      <w:pPr>
+        <w:pStyle w:val="cabealho2"/>
+      </w:pPr>
+      <w:bookmarkStart w:id="3" w:name="_Toc20810982"/>
+      <w:r>
+        <w:t xml:space="preserve">Resumo </w:t>
+      </w:r>
+      <w:r>
+        <w:t>do projeto</w:t>
+      </w:r>
+      <w:bookmarkEnd w:id="3"/>
+    </w:p>
+    <w:p>
+      <w:pPr>
+        <w:ind w:firstLine="720"/>
+        <w:jc w:val="both"/>
+      </w:pPr>
+      <w:r>
+        <w:t>Diariamente os mentores fazem reuniões com os grupos</w:t>
+      </w:r>
+      <w:r>
+        <w:t>, pontuando</w:t>
+      </w:r>
       <w:r>
         <w:t xml:space="preserve"> </w:t>
       </w:r>
-    </w:p>
-    <w:p/>
-    <w:p>
-      <w:pPr>
-        <w:pStyle w:val="cabealho2"/>
-      </w:pPr>
-      <w:bookmarkStart w:id="2" w:name="_Toc20810980"/>
-      <w:r>
-        <w:t>Objetivos</w:t>
-      </w:r>
-      <w:bookmarkEnd w:id="2"/>
-    </w:p>
-    <w:p>
-      <w:pPr>
-        <w:ind w:firstLine="720"/>
-        <w:jc w:val="both"/>
-      </w:pPr>
-      <w:r>
-        <w:t>Este relatório tem como objetivo descrever as atividades realizadas pela mentoria no período de uma semana em suporte aos grupos que desenvolvem os projetos finais do curso Técnico em Desenvolvimento de sistemas da Escola SENAI de Informática.</w:t>
-      </w:r>
-    </w:p>
-    <w:p/>
-    <w:p>
-      <w:pPr>
-        <w:pStyle w:val="cabealho2"/>
-      </w:pPr>
-      <w:bookmarkStart w:id="3" w:name="_Toc20810981"/>
-      <w:r>
-        <w:t xml:space="preserve">Descrição do </w:t>
-      </w:r>
-      <w:r>
-        <w:t>projeto</w:t>
-      </w:r>
-      <w:bookmarkEnd w:id="3"/>
-    </w:p>
-    <w:p>
-      <w:pPr>
-        <w:ind w:firstLine="720"/>
-        <w:jc w:val="both"/>
-      </w:pPr>
-      <w:r>
-        <w:t>A mentoria tem como objetivo auxiliar os alunos no desenvolvimento dos projetos, seja tecnicamente ou na gestão, além de prestar suporte aos professores responsáveis pela turma.</w:t>
-      </w:r>
-    </w:p>
-    <w:p/>
-    <w:p>
-      <w:pPr>
-        <w:pStyle w:val="cabealho2"/>
-      </w:pPr>
-      <w:bookmarkStart w:id="4" w:name="_Toc20810982"/>
-      <w:r>
-        <w:t xml:space="preserve">Resumo </w:t>
-      </w:r>
-      <w:r>
-        <w:t>do projeto</w:t>
-      </w:r>
-      <w:bookmarkEnd w:id="4"/>
-    </w:p>
-    <w:p>
-      <w:pPr>
-        <w:ind w:firstLine="720"/>
-        <w:jc w:val="both"/>
-      </w:pPr>
-      <w:r>
-        <w:t>Diariamente os mentores fazem reuniões com os grupos</w:t>
-      </w:r>
-      <w:r>
-        <w:t>, pontuando</w:t>
-      </w:r>
-      <w:r>
-        <w:t xml:space="preserve"> </w:t>
-      </w:r>
       <w:r>
         <w:t>o que foi possível ser produzido no dia anterior e alinhando o que está planejado para ser feito no decorrer do dia atual.</w:t>
       </w:r>
@@ -1447,36 +1449,36 @@
       <w:pPr>
         <w:pStyle w:val="cabealho1"/>
       </w:pPr>
-      <w:bookmarkStart w:id="5" w:name="_Toc20810983"/>
+      <w:bookmarkStart w:id="4" w:name="_Toc20810983"/>
       <w:r>
         <w:lastRenderedPageBreak/>
         <w:t>Sprint X</w:t>
       </w:r>
+      <w:bookmarkEnd w:id="4"/>
+    </w:p>
+    <w:p>
+      <w:pPr>
+        <w:ind w:firstLine="720"/>
+        <w:jc w:val="both"/>
+      </w:pPr>
+      <w:r>
+        <w:t>O desenvolvimento do projeto em si ainda não foi iniciado, porém seu planejamento teve início.</w:t>
+      </w:r>
+    </w:p>
+    <w:p>
+      <w:pPr>
+        <w:pStyle w:val="cabealho2"/>
+      </w:pPr>
+      <w:bookmarkStart w:id="5" w:name="_Toc20810984"/>
+      <w:r>
+        <w:t>Semana 1</w:t>
+      </w:r>
       <w:bookmarkEnd w:id="5"/>
     </w:p>
     <w:p>
       <w:pPr>
         <w:ind w:firstLine="720"/>
         <w:jc w:val="both"/>
-      </w:pPr>
-      <w:r>
-        <w:t>O desenvolvimento do projeto em si ainda não foi iniciado, porém seu planejamento teve início.</w:t>
-      </w:r>
-    </w:p>
-    <w:p>
-      <w:pPr>
-        <w:pStyle w:val="cabealho2"/>
-      </w:pPr>
-      <w:bookmarkStart w:id="6" w:name="_Toc20810984"/>
-      <w:r>
-        <w:t>Semana 1</w:t>
-      </w:r>
-      <w:bookmarkEnd w:id="6"/>
-    </w:p>
-    <w:p>
-      <w:pPr>
-        <w:ind w:firstLine="720"/>
-        <w:jc w:val="both"/>
         <w:rPr>
           <w:lang w:eastAsia="en-US"/>
         </w:rPr>
@@ -1529,49 +1531,7 @@
         <w:rPr>
           <w:lang w:eastAsia="en-US"/>
         </w:rPr>
-        <w:t xml:space="preserve">Enquanto a reunião não acontecia, os grupos definiram as atividades que já eram certas e construíram o planejamento de tarefas, por meio do </w:t>
-      </w:r>
-      <w:proofErr w:type="spellStart"/>
-      <w:r>
-        <w:rPr>
-          <w:lang w:eastAsia="en-US"/>
-        </w:rPr>
-        <w:t>Trello</w:t>
-      </w:r>
-      <w:proofErr w:type="spellEnd"/>
-      <w:r>
-        <w:rPr>
-          <w:lang w:eastAsia="en-US"/>
-        </w:rPr>
-        <w:t xml:space="preserve"> e do </w:t>
-      </w:r>
-      <w:proofErr w:type="spellStart"/>
-      <w:r>
-        <w:rPr>
-          <w:lang w:eastAsia="en-US"/>
-        </w:rPr>
-        <w:t>Azure</w:t>
-      </w:r>
-      <w:proofErr w:type="spellEnd"/>
-      <w:r>
-        <w:rPr>
-          <w:lang w:eastAsia="en-US"/>
-        </w:rPr>
-        <w:t xml:space="preserve"> </w:t>
-      </w:r>
-      <w:proofErr w:type="spellStart"/>
-      <w:r>
-        <w:rPr>
-          <w:lang w:eastAsia="en-US"/>
-        </w:rPr>
-        <w:t>DevOps</w:t>
-      </w:r>
-      <w:proofErr w:type="spellEnd"/>
-      <w:r>
-        <w:rPr>
-          <w:lang w:eastAsia="en-US"/>
-        </w:rPr>
-        <w:t>.</w:t>
+        <w:t>Enquanto a reunião não acontecia, os grupos definiram as atividades que já eram certas e construíram o planejamento de tarefas, por meio do Trello e do Azure DevOps.</w:t>
       </w:r>
     </w:p>
     <w:p>
@@ -1825,27 +1785,27 @@
       <w:pPr>
         <w:pStyle w:val="cabealho1"/>
       </w:pPr>
-      <w:bookmarkStart w:id="7" w:name="_Toc20810985"/>
+      <w:bookmarkStart w:id="6" w:name="_Toc20810985"/>
       <w:r>
         <w:lastRenderedPageBreak/>
         <w:t>Sprint 1</w:t>
       </w:r>
+      <w:bookmarkEnd w:id="6"/>
+    </w:p>
+    <w:p>
+      <w:pPr>
+        <w:ind w:firstLine="720"/>
+      </w:pPr>
+    </w:p>
+    <w:p>
+      <w:pPr>
+        <w:pStyle w:val="cabealho2"/>
+      </w:pPr>
+      <w:bookmarkStart w:id="7" w:name="_Toc20810986"/>
+      <w:r>
+        <w:t>Semana 1</w:t>
+      </w:r>
       <w:bookmarkEnd w:id="7"/>
-    </w:p>
-    <w:p>
-      <w:pPr>
-        <w:ind w:firstLine="720"/>
-      </w:pPr>
-    </w:p>
-    <w:p>
-      <w:pPr>
-        <w:pStyle w:val="cabealho2"/>
-      </w:pPr>
-      <w:bookmarkStart w:id="8" w:name="_Toc20810986"/>
-      <w:r>
-        <w:t>Semana 1</w:t>
-      </w:r>
-      <w:bookmarkEnd w:id="8"/>
     </w:p>
     <w:p>
       <w:pPr>
@@ -1979,35 +1939,7 @@
         <w:rPr>
           <w:lang w:eastAsia="en-US"/>
         </w:rPr>
-        <w:t xml:space="preserve"> realizou uma pesquisa sobre quais tecnologias serão utilizadas, planejou a sprint 1 no </w:t>
-      </w:r>
-      <w:proofErr w:type="spellStart"/>
-      <w:r>
-        <w:rPr>
-          <w:lang w:eastAsia="en-US"/>
-        </w:rPr>
-        <w:t>Azure</w:t>
-      </w:r>
-      <w:proofErr w:type="spellEnd"/>
-      <w:r>
-        <w:rPr>
-          <w:lang w:eastAsia="en-US"/>
-        </w:rPr>
-        <w:t xml:space="preserve"> </w:t>
-      </w:r>
-      <w:proofErr w:type="spellStart"/>
-      <w:r>
-        <w:rPr>
-          <w:lang w:eastAsia="en-US"/>
-        </w:rPr>
-        <w:t>DevOps</w:t>
-      </w:r>
-      <w:proofErr w:type="spellEnd"/>
-      <w:r>
-        <w:rPr>
-          <w:lang w:eastAsia="en-US"/>
-        </w:rPr>
-        <w:t xml:space="preserve"> e executou alguns comandos usando linguagem C para extração de dados, posteriormente exportados para uma planilha.</w:t>
+        <w:t xml:space="preserve"> realizou uma pesquisa sobre quais tecnologias serão utilizadas, planejou a sprint 1 no Azure DevOps e executou alguns comandos usando linguagem C para extração de dados, posteriormente exportados para uma planilha.</w:t>
       </w:r>
     </w:p>
     <w:p>
@@ -2081,56 +2013,28 @@
         <w:rPr>
           <w:lang w:eastAsia="en-US"/>
         </w:rPr>
-        <w:t xml:space="preserve"> criou formulários para definição de personas e </w:t>
-      </w:r>
-      <w:proofErr w:type="spellStart"/>
-      <w:r>
-        <w:rPr>
-          <w:lang w:eastAsia="en-US"/>
-        </w:rPr>
-        <w:t>users</w:t>
-      </w:r>
-      <w:proofErr w:type="spellEnd"/>
-      <w:r>
-        <w:rPr>
-          <w:lang w:eastAsia="en-US"/>
-        </w:rPr>
+        <w:t xml:space="preserve"> criou formulários para definição de personas e users story, analisaram as respostas e realizou pesquisa aprofundada de sistemas semelhantes no mercado.</w:t>
+      </w:r>
+    </w:p>
+    <w:p>
+      <w:pPr>
+        <w:pStyle w:val="cabealho3"/>
+      </w:pPr>
+      <w:r>
+        <w:t>Feedback</w:t>
+      </w:r>
+    </w:p>
+    <w:p>
+      <w:pPr>
+        <w:ind w:firstLine="720"/>
+        <w:jc w:val="both"/>
+      </w:pPr>
+      <w:r>
+        <w:t>A apresentação da Space</w:t>
+      </w:r>
+      <w:r>
         <w:t xml:space="preserve"> </w:t>
       </w:r>
-      <w:proofErr w:type="spellStart"/>
-      <w:r>
-        <w:rPr>
-          <w:lang w:eastAsia="en-US"/>
-        </w:rPr>
-        <w:t>story</w:t>
-      </w:r>
-      <w:proofErr w:type="spellEnd"/>
-      <w:r>
-        <w:rPr>
-          <w:lang w:eastAsia="en-US"/>
-        </w:rPr>
-        <w:t>, analisaram as respostas e realizou pesquisa aprofundada de sistemas semelhantes no mercado.</w:t>
-      </w:r>
-    </w:p>
-    <w:p>
-      <w:pPr>
-        <w:pStyle w:val="cabealho3"/>
-      </w:pPr>
-      <w:r>
-        <w:t>Feedback</w:t>
-      </w:r>
-    </w:p>
-    <w:p>
-      <w:pPr>
-        <w:ind w:firstLine="720"/>
-        <w:jc w:val="both"/>
-      </w:pPr>
-      <w:r>
-        <w:t>A apresentação da Space</w:t>
-      </w:r>
-      <w:r>
-        <w:t xml:space="preserve"> </w:t>
-      </w:r>
       <w:r>
         <w:t>Needle foi muito interessante, trazendo reflexões sobre o mercado e relação empresas x colaboradores.</w:t>
       </w:r>
@@ -2163,12 +2067,12 @@
       <w:pPr>
         <w:pStyle w:val="cabealho2"/>
       </w:pPr>
-      <w:bookmarkStart w:id="9" w:name="_Toc20810987"/>
+      <w:bookmarkStart w:id="8" w:name="_Toc20810987"/>
       <w:r>
         <w:lastRenderedPageBreak/>
         <w:t>Semana 2</w:t>
       </w:r>
-      <w:bookmarkEnd w:id="9"/>
+      <w:bookmarkEnd w:id="8"/>
     </w:p>
     <w:p>
       <w:pPr>
@@ -2517,27 +2421,27 @@
       <w:pPr>
         <w:pStyle w:val="cabealho1"/>
       </w:pPr>
-      <w:bookmarkStart w:id="10" w:name="_Toc20810988"/>
+      <w:bookmarkStart w:id="9" w:name="_Toc20810988"/>
       <w:r>
         <w:lastRenderedPageBreak/>
         <w:t>Sprint 2</w:t>
       </w:r>
+      <w:bookmarkEnd w:id="9"/>
+    </w:p>
+    <w:p>
+      <w:pPr>
+        <w:ind w:firstLine="720"/>
+      </w:pPr>
+    </w:p>
+    <w:p>
+      <w:pPr>
+        <w:pStyle w:val="cabealho2"/>
+      </w:pPr>
+      <w:bookmarkStart w:id="10" w:name="_Toc20810989"/>
+      <w:r>
+        <w:t>Semana 1</w:t>
+      </w:r>
       <w:bookmarkEnd w:id="10"/>
-    </w:p>
-    <w:p>
-      <w:pPr>
-        <w:ind w:firstLine="720"/>
-      </w:pPr>
-    </w:p>
-    <w:p>
-      <w:pPr>
-        <w:pStyle w:val="cabealho2"/>
-      </w:pPr>
-      <w:bookmarkStart w:id="11" w:name="_Toc20810989"/>
-      <w:r>
-        <w:t>Semana 1</w:t>
-      </w:r>
-      <w:bookmarkEnd w:id="11"/>
     </w:p>
     <w:p>
       <w:pPr>
@@ -2799,12 +2703,12 @@
       <w:pPr>
         <w:pStyle w:val="cabealho2"/>
       </w:pPr>
-      <w:bookmarkStart w:id="12" w:name="_Toc20810990"/>
+      <w:bookmarkStart w:id="11" w:name="_Toc20810990"/>
       <w:r>
         <w:lastRenderedPageBreak/>
         <w:t>Semana 2</w:t>
       </w:r>
-      <w:bookmarkEnd w:id="12"/>
+      <w:bookmarkEnd w:id="11"/>
     </w:p>
     <w:p>
       <w:pPr>
@@ -3142,27 +3046,27 @@
       <w:pPr>
         <w:pStyle w:val="cabealho1"/>
       </w:pPr>
-      <w:bookmarkStart w:id="13" w:name="_Toc20810991"/>
+      <w:bookmarkStart w:id="12" w:name="_Toc20810991"/>
       <w:r>
         <w:lastRenderedPageBreak/>
         <w:t>Sprint 3</w:t>
       </w:r>
+      <w:bookmarkEnd w:id="12"/>
+    </w:p>
+    <w:p>
+      <w:pPr>
+        <w:ind w:firstLine="720"/>
+      </w:pPr>
+    </w:p>
+    <w:p>
+      <w:pPr>
+        <w:pStyle w:val="cabealho2"/>
+      </w:pPr>
+      <w:bookmarkStart w:id="13" w:name="_Toc20810992"/>
+      <w:r>
+        <w:t>Semana 1</w:t>
+      </w:r>
       <w:bookmarkEnd w:id="13"/>
-    </w:p>
-    <w:p>
-      <w:pPr>
-        <w:ind w:firstLine="720"/>
-      </w:pPr>
-    </w:p>
-    <w:p>
-      <w:pPr>
-        <w:pStyle w:val="cabealho2"/>
-      </w:pPr>
-      <w:bookmarkStart w:id="14" w:name="_Toc20810992"/>
-      <w:r>
-        <w:t>Semana 1</w:t>
-      </w:r>
-      <w:bookmarkEnd w:id="14"/>
     </w:p>
     <w:p>
       <w:pPr>
@@ -3468,12 +3372,12 @@
       <w:pPr>
         <w:pStyle w:val="cabealho2"/>
       </w:pPr>
-      <w:bookmarkStart w:id="15" w:name="_Toc20810993"/>
+      <w:bookmarkStart w:id="14" w:name="_Toc20810993"/>
       <w:r>
         <w:lastRenderedPageBreak/>
         <w:t>Semana 2</w:t>
       </w:r>
-      <w:bookmarkEnd w:id="15"/>
+      <w:bookmarkEnd w:id="14"/>
     </w:p>
     <w:p>
       <w:pPr>
@@ -3604,13 +3508,7 @@
         <w:rPr>
           <w:lang w:eastAsia="en-US"/>
         </w:rPr>
-        <w:t xml:space="preserve"> </w:t>
-      </w:r>
-      <w:r>
-        <w:rPr>
-          <w:lang w:eastAsia="en-US"/>
-        </w:rPr>
-        <w:t xml:space="preserve">focou </w:t>
+        <w:t xml:space="preserve"> focou </w:t>
       </w:r>
       <w:r>
         <w:rPr>
@@ -3651,13 +3549,7 @@
         <w:rPr>
           <w:lang w:eastAsia="en-US"/>
         </w:rPr>
-        <w:t xml:space="preserve"> </w:t>
-      </w:r>
-      <w:r>
-        <w:rPr>
-          <w:lang w:eastAsia="en-US"/>
-        </w:rPr>
-        <w:t xml:space="preserve">trabalhou </w:t>
+        <w:t xml:space="preserve"> trabalhou </w:t>
       </w:r>
       <w:r>
         <w:rPr>
@@ -3756,6 +3648,397 @@
           <w:lang w:eastAsia="en-US"/>
         </w:rPr>
       </w:pPr>
+    </w:p>
+    <w:p>
+      <w:pPr>
+        <w:ind w:firstLine="720"/>
+        <w:rPr>
+          <w:lang w:eastAsia="en-US"/>
+        </w:rPr>
+      </w:pPr>
+    </w:p>
+    <w:p>
+      <w:pPr>
+        <w:ind w:firstLine="720"/>
+        <w:rPr>
+          <w:lang w:eastAsia="en-US"/>
+        </w:rPr>
+      </w:pPr>
+    </w:p>
+    <w:p>
+      <w:pPr>
+        <w:ind w:firstLine="720"/>
+        <w:rPr>
+          <w:lang w:eastAsia="en-US"/>
+        </w:rPr>
+      </w:pPr>
+    </w:p>
+    <w:p>
+      <w:pPr>
+        <w:ind w:firstLine="720"/>
+        <w:rPr>
+          <w:lang w:eastAsia="en-US"/>
+        </w:rPr>
+      </w:pPr>
+    </w:p>
+    <w:p>
+      <w:pPr>
+        <w:ind w:firstLine="720"/>
+        <w:rPr>
+          <w:lang w:eastAsia="en-US"/>
+        </w:rPr>
+      </w:pPr>
+    </w:p>
+    <w:p>
+      <w:pPr>
+        <w:ind w:firstLine="720"/>
+        <w:rPr>
+          <w:lang w:eastAsia="en-US"/>
+        </w:rPr>
+      </w:pPr>
+    </w:p>
+    <w:p>
+      <w:pPr>
+        <w:ind w:firstLine="720"/>
+        <w:rPr>
+          <w:lang w:eastAsia="en-US"/>
+        </w:rPr>
+      </w:pPr>
+    </w:p>
+    <w:p>
+      <w:pPr>
+        <w:ind w:firstLine="720"/>
+        <w:rPr>
+          <w:lang w:eastAsia="en-US"/>
+        </w:rPr>
+      </w:pPr>
+    </w:p>
+    <w:p>
+      <w:pPr>
+        <w:ind w:firstLine="720"/>
+        <w:rPr>
+          <w:lang w:eastAsia="en-US"/>
+        </w:rPr>
+      </w:pPr>
+    </w:p>
+    <w:p>
+      <w:pPr>
+        <w:ind w:firstLine="720"/>
+        <w:rPr>
+          <w:lang w:eastAsia="en-US"/>
+        </w:rPr>
+      </w:pPr>
+    </w:p>
+    <w:p>
+      <w:pPr>
+        <w:pStyle w:val="cabealho1"/>
+      </w:pPr>
+      <w:r>
+        <w:lastRenderedPageBreak/>
+        <w:t xml:space="preserve">Sprint </w:t>
+      </w:r>
+      <w:r>
+        <w:t>4</w:t>
+      </w:r>
+    </w:p>
+    <w:p>
+      <w:pPr>
+        <w:ind w:firstLine="720"/>
+      </w:pPr>
+    </w:p>
+    <w:p>
+      <w:pPr>
+        <w:pStyle w:val="cabealho2"/>
+      </w:pPr>
+      <w:r>
+        <w:t>Semana 1</w:t>
+      </w:r>
+    </w:p>
+    <w:p>
+      <w:pPr>
+        <w:ind w:firstLine="720"/>
+        <w:jc w:val="both"/>
+      </w:pPr>
+      <w:r>
+        <w:t xml:space="preserve">Este relatório reúne as atividades acompanhadas durante a semana 1 da sprint </w:t>
+      </w:r>
+      <w:r>
+        <w:t>4</w:t>
+      </w:r>
+      <w:r>
+        <w:t xml:space="preserve"> dos projetos do curso técnico em desenvolvimento de sistemas.</w:t>
+      </w:r>
+    </w:p>
+    <w:p>
+      <w:pPr>
+        <w:pStyle w:val="cabealho3"/>
+      </w:pPr>
+      <w:r>
+        <w:t>Resumo da semana 1</w:t>
+      </w:r>
+    </w:p>
+    <w:p>
+      <w:pPr>
+        <w:ind w:firstLine="720"/>
+        <w:jc w:val="both"/>
+      </w:pPr>
+      <w:r>
+        <w:t xml:space="preserve">Durante a semana </w:t>
+      </w:r>
+      <w:r>
+        <w:t>os grupos apresentaram o andamento dos projetos para a coordenação da escola e realizaram reuniões com os clientes.</w:t>
+      </w:r>
+    </w:p>
+    <w:p>
+      <w:pPr>
+        <w:ind w:firstLine="720"/>
+        <w:jc w:val="both"/>
+        <w:rPr>
+          <w:lang w:eastAsia="en-US"/>
+        </w:rPr>
+      </w:pPr>
+      <w:r>
+        <w:t>Após, planejaram as atividades da sprint 4 e desenvolveram alguns recursos das aplicações.</w:t>
+      </w:r>
+    </w:p>
+    <w:p>
+      <w:pPr>
+        <w:pStyle w:val="cabealho3"/>
+      </w:pPr>
+      <w:r>
+        <w:t>Pontos de destaque</w:t>
+      </w:r>
+    </w:p>
+    <w:p>
+      <w:pPr>
+        <w:ind w:firstLine="720"/>
+        <w:jc w:val="both"/>
+        <w:rPr>
+          <w:lang w:eastAsia="en-US"/>
+        </w:rPr>
+      </w:pPr>
+      <w:r>
+        <w:rPr>
+          <w:lang w:eastAsia="en-US"/>
+        </w:rPr>
+        <w:t xml:space="preserve">O grupo </w:t>
+      </w:r>
+      <w:r>
+        <w:rPr>
+          <w:b/>
+          <w:bCs/>
+          <w:lang w:eastAsia="en-US"/>
+        </w:rPr>
+        <w:t>Agility</w:t>
+      </w:r>
+      <w:r>
+        <w:rPr>
+          <w:lang w:eastAsia="en-US"/>
+        </w:rPr>
+        <w:t xml:space="preserve"> </w:t>
+      </w:r>
+      <w:r>
+        <w:rPr>
+          <w:lang w:eastAsia="en-US"/>
+        </w:rPr>
+        <w:t xml:space="preserve">realizou </w:t>
+      </w:r>
+      <w:r>
+        <w:rPr>
+          <w:lang w:eastAsia="en-US"/>
+        </w:rPr>
+        <w:t>alguns ajustes necessários nas funcionalidades e listou quais requisições serão necessárias para obter as informações.</w:t>
+      </w:r>
+    </w:p>
+    <w:p>
+      <w:pPr>
+        <w:ind w:firstLine="720"/>
+        <w:jc w:val="both"/>
+        <w:rPr>
+          <w:lang w:eastAsia="en-US"/>
+        </w:rPr>
+      </w:pPr>
+      <w:r>
+        <w:rPr>
+          <w:lang w:eastAsia="en-US"/>
+        </w:rPr>
+        <w:t xml:space="preserve">O grupo </w:t>
+      </w:r>
+      <w:r>
+        <w:rPr>
+          <w:b/>
+          <w:bCs/>
+          <w:lang w:eastAsia="en-US"/>
+        </w:rPr>
+        <w:t>Blocktime</w:t>
+      </w:r>
+      <w:r>
+        <w:rPr>
+          <w:lang w:eastAsia="en-US"/>
+        </w:rPr>
+        <w:t xml:space="preserve"> </w:t>
+      </w:r>
+      <w:r>
+        <w:rPr>
+          <w:lang w:eastAsia="en-US"/>
+        </w:rPr>
+        <w:t xml:space="preserve">trabalhou </w:t>
+      </w:r>
+      <w:r>
+        <w:rPr>
+          <w:lang w:eastAsia="en-US"/>
+        </w:rPr>
+        <w:t>nos layouts de alta fidelidade e em algumas telas e fez requisições com a API, conectando com o banco de dados.</w:t>
+      </w:r>
+    </w:p>
+    <w:p>
+      <w:pPr>
+        <w:ind w:firstLine="720"/>
+        <w:jc w:val="both"/>
+        <w:rPr>
+          <w:lang w:eastAsia="en-US"/>
+        </w:rPr>
+      </w:pPr>
+      <w:r>
+        <w:rPr>
+          <w:lang w:eastAsia="en-US"/>
+        </w:rPr>
+        <w:t xml:space="preserve">O grupo </w:t>
+      </w:r>
+      <w:r>
+        <w:rPr>
+          <w:b/>
+          <w:bCs/>
+          <w:lang w:eastAsia="en-US"/>
+        </w:rPr>
+        <w:t>Klaus</w:t>
+      </w:r>
+      <w:r>
+        <w:rPr>
+          <w:lang w:eastAsia="en-US"/>
+        </w:rPr>
+        <w:t xml:space="preserve"> </w:t>
+      </w:r>
+      <w:r>
+        <w:rPr>
+          <w:lang w:eastAsia="en-US"/>
+        </w:rPr>
+        <w:t xml:space="preserve">iniciou </w:t>
+      </w:r>
+      <w:r>
+        <w:rPr>
+          <w:lang w:eastAsia="en-US"/>
+        </w:rPr>
+        <w:t>a configuração do projeto mobile, trabalhou na página dashboard, finalizou os modais, fez ajustes em métodos da API, iniciou a documentação viu a necessidade de remover a componentização de alguns elementos.</w:t>
+      </w:r>
+    </w:p>
+    <w:p>
+      <w:pPr>
+        <w:ind w:firstLine="720"/>
+        <w:jc w:val="both"/>
+        <w:rPr>
+          <w:lang w:eastAsia="en-US"/>
+        </w:rPr>
+      </w:pPr>
+      <w:r>
+        <w:rPr>
+          <w:lang w:eastAsia="en-US"/>
+        </w:rPr>
+        <w:t xml:space="preserve">O grupo </w:t>
+      </w:r>
+      <w:r>
+        <w:rPr>
+          <w:b/>
+          <w:bCs/>
+          <w:lang w:eastAsia="en-US"/>
+        </w:rPr>
+        <w:t>Space</w:t>
+      </w:r>
+      <w:r>
+        <w:rPr>
+          <w:lang w:eastAsia="en-US"/>
+        </w:rPr>
+        <w:t xml:space="preserve"> </w:t>
+      </w:r>
+      <w:r>
+        <w:rPr>
+          <w:b/>
+          <w:bCs/>
+          <w:lang w:eastAsia="en-US"/>
+        </w:rPr>
+        <w:t>Needle</w:t>
+      </w:r>
+      <w:r>
+        <w:rPr>
+          <w:lang w:eastAsia="en-US"/>
+        </w:rPr>
+        <w:t xml:space="preserve"> </w:t>
+      </w:r>
+      <w:r>
+        <w:rPr>
+          <w:lang w:eastAsia="en-US"/>
+        </w:rPr>
+        <w:t xml:space="preserve">configurou </w:t>
+      </w:r>
+      <w:r>
+        <w:rPr>
+          <w:lang w:eastAsia="en-US"/>
+        </w:rPr>
+        <w:t xml:space="preserve">o banco de dados local, fez a listagem dos blocos na web, iniciou os layouts das recompensas e o diagrama de classe dos </w:t>
+      </w:r>
+      <w:r>
+        <w:rPr>
+          <w:lang w:eastAsia="en-US"/>
+        </w:rPr>
+        <w:t>leveis</w:t>
+      </w:r>
+      <w:r>
+        <w:rPr>
+          <w:lang w:eastAsia="en-US"/>
+        </w:rPr>
+        <w:t>.</w:t>
+      </w:r>
+    </w:p>
+    <w:p>
+      <w:pPr>
+        <w:pStyle w:val="cabealho3"/>
+      </w:pPr>
+      <w:r>
+        <w:t>Feedback</w:t>
+      </w:r>
+    </w:p>
+    <w:p>
+      <w:pPr>
+        <w:ind w:firstLine="720"/>
+        <w:jc w:val="both"/>
+      </w:pPr>
+      <w:r>
+        <w:t xml:space="preserve">A </w:t>
+      </w:r>
+      <w:r>
+        <w:t xml:space="preserve">coordenação </w:t>
+      </w:r>
+      <w:r>
+        <w:t>levantou pontos interessantes de melhorias para os projetos e que serão levados em consideração no desenvolvimento.</w:t>
+      </w:r>
+    </w:p>
+    <w:p>
+      <w:pPr>
+        <w:ind w:firstLine="720"/>
+        <w:rPr>
+          <w:lang w:eastAsia="en-US"/>
+        </w:rPr>
+      </w:pPr>
+    </w:p>
+    <w:p>
+      <w:pPr>
+        <w:ind w:firstLine="720"/>
+        <w:rPr>
+          <w:lang w:eastAsia="en-US"/>
+        </w:rPr>
+      </w:pPr>
+      <w:bookmarkStart w:id="15" w:name="_GoBack"/>
+      <w:bookmarkEnd w:id="15"/>
     </w:p>
     <w:sectPr>
       <w:footerReference w:type="default" r:id="rId11"/>
@@ -3769,7 +4052,7 @@
 </file>
 
 <file path=word/endnotes.xml><?xml version="1.0" encoding="utf-8"?>
-<w:endnotes xmlns:wpc="http://schemas.microsoft.com/office/word/2010/wordprocessingCanvas" xmlns:cx="http://schemas.microsoft.com/office/drawing/2014/chartex" xmlns:mc="http://schemas.openxmlformats.org/markup-compatibility/2006" xmlns:o="urn:schemas-microsoft-com:office:office" xmlns:r="http://schemas.openxmlformats.org/officeDocument/2006/relationships" xmlns:m="http://schemas.openxmlformats.org/officeDocument/2006/math" xmlns:v="urn:schemas-microsoft-com:vml" xmlns:wp14="http://schemas.microsoft.com/office/word/2010/wordprocessingDrawing" xmlns:wp="http://schemas.openxmlformats.org/drawingml/2006/wordprocessingDrawing" xmlns:w10="urn:schemas-microsoft-com:office:word" xmlns:w="http://schemas.openxmlformats.org/wordprocessingml/2006/main" xmlns:w14="http://schemas.microsoft.com/office/word/2010/wordml" xmlns:w15="http://schemas.microsoft.com/office/word/2012/wordml" xmlns:w16se="http://schemas.microsoft.com/office/word/2015/wordml/symex" xmlns:wpg="http://schemas.microsoft.com/office/word/2010/wordprocessingGroup" xmlns:wpi="http://schemas.microsoft.com/office/word/2010/wordprocessingInk" xmlns:wne="http://schemas.microsoft.com/office/word/2006/wordml" xmlns:wps="http://schemas.microsoft.com/office/word/2010/wordprocessingShape" mc:Ignorable="w14 w15 w16se wp14">
+<w:endnotes xmlns:wpc="http://schemas.microsoft.com/office/word/2010/wordprocessingCanvas" xmlns:cx="http://schemas.microsoft.com/office/drawing/2014/chartex" xmlns:cx1="http://schemas.microsoft.com/office/drawing/2015/9/8/chartex" xmlns:cx2="http://schemas.microsoft.com/office/drawing/2015/10/21/chartex" xmlns:cx3="http://schemas.microsoft.com/office/drawing/2016/5/9/chartex" xmlns:cx4="http://schemas.microsoft.com/office/drawing/2016/5/10/chartex" xmlns:cx5="http://schemas.microsoft.com/office/drawing/2016/5/11/chartex" xmlns:cx6="http://schemas.microsoft.com/office/drawing/2016/5/12/chartex" xmlns:cx7="http://schemas.microsoft.com/office/drawing/2016/5/13/chartex" xmlns:cx8="http://schemas.microsoft.com/office/drawing/2016/5/14/chartex" xmlns:mc="http://schemas.openxmlformats.org/markup-compatibility/2006" xmlns:aink="http://schemas.microsoft.com/office/drawing/2016/ink" xmlns:am3d="http://schemas.microsoft.com/office/drawing/2017/model3d" xmlns:o="urn:schemas-microsoft-com:office:office" xmlns:r="http://schemas.openxmlformats.org/officeDocument/2006/relationships" xmlns:m="http://schemas.openxmlformats.org/officeDocument/2006/math" xmlns:v="urn:schemas-microsoft-com:vml" xmlns:wp14="http://schemas.microsoft.com/office/word/2010/wordprocessingDrawing" xmlns:wp="http://schemas.openxmlformats.org/drawingml/2006/wordprocessingDrawing" xmlns:w10="urn:schemas-microsoft-com:office:word" xmlns:w="http://schemas.openxmlformats.org/wordprocessingml/2006/main" xmlns:w14="http://schemas.microsoft.com/office/word/2010/wordml" xmlns:w15="http://schemas.microsoft.com/office/word/2012/wordml" xmlns:w16cid="http://schemas.microsoft.com/office/word/2016/wordml/cid" xmlns:w16se="http://schemas.microsoft.com/office/word/2015/wordml/symex" xmlns:wpg="http://schemas.microsoft.com/office/word/2010/wordprocessingGroup" xmlns:wpi="http://schemas.microsoft.com/office/word/2010/wordprocessingInk" xmlns:wne="http://schemas.microsoft.com/office/word/2006/wordml" xmlns:wps="http://schemas.microsoft.com/office/word/2010/wordprocessingShape" mc:Ignorable="w14 w15 w16se w16cid wp14">
   <w:endnote w:type="separator" w:id="-1">
     <w:p>
       <w:pPr>
@@ -3794,7 +4077,7 @@
 </file>
 
 <file path=word/footer1.xml><?xml version="1.0" encoding="utf-8"?>
-<w:ftr xmlns:wpc="http://schemas.microsoft.com/office/word/2010/wordprocessingCanvas" xmlns:cx="http://schemas.microsoft.com/office/drawing/2014/chartex" xmlns:mc="http://schemas.openxmlformats.org/markup-compatibility/2006" xmlns:o="urn:schemas-microsoft-com:office:office" xmlns:r="http://schemas.openxmlformats.org/officeDocument/2006/relationships" xmlns:m="http://schemas.openxmlformats.org/officeDocument/2006/math" xmlns:v="urn:schemas-microsoft-com:vml" xmlns:wp14="http://schemas.microsoft.com/office/word/2010/wordprocessingDrawing" xmlns:wp="http://schemas.openxmlformats.org/drawingml/2006/wordprocessingDrawing" xmlns:w10="urn:schemas-microsoft-com:office:word" xmlns:w="http://schemas.openxmlformats.org/wordprocessingml/2006/main" xmlns:w14="http://schemas.microsoft.com/office/word/2010/wordml" xmlns:w15="http://schemas.microsoft.com/office/word/2012/wordml" xmlns:w16se="http://schemas.microsoft.com/office/word/2015/wordml/symex" xmlns:wpg="http://schemas.microsoft.com/office/word/2010/wordprocessingGroup" xmlns:wpi="http://schemas.microsoft.com/office/word/2010/wordprocessingInk" xmlns:wne="http://schemas.microsoft.com/office/word/2006/wordml" xmlns:wps="http://schemas.microsoft.com/office/word/2010/wordprocessingShape" mc:Ignorable="w14 w15 w16se wp14">
+<w:ftr xmlns:wpc="http://schemas.microsoft.com/office/word/2010/wordprocessingCanvas" xmlns:cx="http://schemas.microsoft.com/office/drawing/2014/chartex" xmlns:cx1="http://schemas.microsoft.com/office/drawing/2015/9/8/chartex" xmlns:cx2="http://schemas.microsoft.com/office/drawing/2015/10/21/chartex" xmlns:cx3="http://schemas.microsoft.com/office/drawing/2016/5/9/chartex" xmlns:cx4="http://schemas.microsoft.com/office/drawing/2016/5/10/chartex" xmlns:cx5="http://schemas.microsoft.com/office/drawing/2016/5/11/chartex" xmlns:cx6="http://schemas.microsoft.com/office/drawing/2016/5/12/chartex" xmlns:cx7="http://schemas.microsoft.com/office/drawing/2016/5/13/chartex" xmlns:cx8="http://schemas.microsoft.com/office/drawing/2016/5/14/chartex" xmlns:mc="http://schemas.openxmlformats.org/markup-compatibility/2006" xmlns:aink="http://schemas.microsoft.com/office/drawing/2016/ink" xmlns:am3d="http://schemas.microsoft.com/office/drawing/2017/model3d" xmlns:o="urn:schemas-microsoft-com:office:office" xmlns:r="http://schemas.openxmlformats.org/officeDocument/2006/relationships" xmlns:m="http://schemas.openxmlformats.org/officeDocument/2006/math" xmlns:v="urn:schemas-microsoft-com:vml" xmlns:wp14="http://schemas.microsoft.com/office/word/2010/wordprocessingDrawing" xmlns:wp="http://schemas.openxmlformats.org/drawingml/2006/wordprocessingDrawing" xmlns:w10="urn:schemas-microsoft-com:office:word" xmlns:w="http://schemas.openxmlformats.org/wordprocessingml/2006/main" xmlns:w14="http://schemas.microsoft.com/office/word/2010/wordml" xmlns:w15="http://schemas.microsoft.com/office/word/2012/wordml" xmlns:w16cid="http://schemas.microsoft.com/office/word/2016/wordml/cid" xmlns:w16se="http://schemas.microsoft.com/office/word/2015/wordml/symex" xmlns:wpg="http://schemas.microsoft.com/office/word/2010/wordprocessingGroup" xmlns:wpi="http://schemas.microsoft.com/office/word/2010/wordprocessingInk" xmlns:wne="http://schemas.microsoft.com/office/word/2006/wordml" xmlns:wps="http://schemas.microsoft.com/office/word/2010/wordprocessingShape" mc:Ignorable="w14 w15 w16se w16cid wp14">
   <w:p>
     <w:pPr>
       <w:pStyle w:val="rodap"/>
@@ -3839,7 +4122,7 @@
       <w:sdtEndPr/>
       <w:sdtContent>
         <w:r>
-          <w:t>Setembro</w:t>
+          <w:t>Outubro</w:t>
         </w:r>
         <w:r>
           <w:t xml:space="preserve"> de 2019</w:t>
@@ -3875,7 +4158,7 @@
 </file>
 
 <file path=word/footnotes.xml><?xml version="1.0" encoding="utf-8"?>
-<w:footnotes xmlns:wpc="http://schemas.microsoft.com/office/word/2010/wordprocessingCanvas" xmlns:cx="http://schemas.microsoft.com/office/drawing/2014/chartex" xmlns:mc="http://schemas.openxmlformats.org/markup-compatibility/2006" xmlns:o="urn:schemas-microsoft-com:office:office" xmlns:r="http://schemas.openxmlformats.org/officeDocument/2006/relationships" xmlns:m="http://schemas.openxmlformats.org/officeDocument/2006/math" xmlns:v="urn:schemas-microsoft-com:vml" xmlns:wp14="http://schemas.microsoft.com/office/word/2010/wordprocessingDrawing" xmlns:wp="http://schemas.openxmlformats.org/drawingml/2006/wordprocessingDrawing" xmlns:w10="urn:schemas-microsoft-com:office:word" xmlns:w="http://schemas.openxmlformats.org/wordprocessingml/2006/main" xmlns:w14="http://schemas.microsoft.com/office/word/2010/wordml" xmlns:w15="http://schemas.microsoft.com/office/word/2012/wordml" xmlns:w16se="http://schemas.microsoft.com/office/word/2015/wordml/symex" xmlns:wpg="http://schemas.microsoft.com/office/word/2010/wordprocessingGroup" xmlns:wpi="http://schemas.microsoft.com/office/word/2010/wordprocessingInk" xmlns:wne="http://schemas.microsoft.com/office/word/2006/wordml" xmlns:wps="http://schemas.microsoft.com/office/word/2010/wordprocessingShape" mc:Ignorable="w14 w15 w16se wp14">
+<w:footnotes xmlns:wpc="http://schemas.microsoft.com/office/word/2010/wordprocessingCanvas" xmlns:cx="http://schemas.microsoft.com/office/drawing/2014/chartex" xmlns:cx1="http://schemas.microsoft.com/office/drawing/2015/9/8/chartex" xmlns:cx2="http://schemas.microsoft.com/office/drawing/2015/10/21/chartex" xmlns:cx3="http://schemas.microsoft.com/office/drawing/2016/5/9/chartex" xmlns:cx4="http://schemas.microsoft.com/office/drawing/2016/5/10/chartex" xmlns:cx5="http://schemas.microsoft.com/office/drawing/2016/5/11/chartex" xmlns:cx6="http://schemas.microsoft.com/office/drawing/2016/5/12/chartex" xmlns:cx7="http://schemas.microsoft.com/office/drawing/2016/5/13/chartex" xmlns:cx8="http://schemas.microsoft.com/office/drawing/2016/5/14/chartex" xmlns:mc="http://schemas.openxmlformats.org/markup-compatibility/2006" xmlns:aink="http://schemas.microsoft.com/office/drawing/2016/ink" xmlns:am3d="http://schemas.microsoft.com/office/drawing/2017/model3d" xmlns:o="urn:schemas-microsoft-com:office:office" xmlns:r="http://schemas.openxmlformats.org/officeDocument/2006/relationships" xmlns:m="http://schemas.openxmlformats.org/officeDocument/2006/math" xmlns:v="urn:schemas-microsoft-com:vml" xmlns:wp14="http://schemas.microsoft.com/office/word/2010/wordprocessingDrawing" xmlns:wp="http://schemas.openxmlformats.org/drawingml/2006/wordprocessingDrawing" xmlns:w10="urn:schemas-microsoft-com:office:word" xmlns:w="http://schemas.openxmlformats.org/wordprocessingml/2006/main" xmlns:w14="http://schemas.microsoft.com/office/word/2010/wordml" xmlns:w15="http://schemas.microsoft.com/office/word/2012/wordml" xmlns:w16cid="http://schemas.microsoft.com/office/word/2016/wordml/cid" xmlns:w16se="http://schemas.microsoft.com/office/word/2015/wordml/symex" xmlns:wpg="http://schemas.microsoft.com/office/word/2010/wordprocessingGroup" xmlns:wpi="http://schemas.microsoft.com/office/word/2010/wordprocessingInk" xmlns:wne="http://schemas.microsoft.com/office/word/2006/wordml" xmlns:wps="http://schemas.microsoft.com/office/word/2010/wordprocessingShape" mc:Ignorable="w14 w15 w16se w16cid wp14">
   <w:footnote w:type="separator" w:id="-1">
     <w:p>
       <w:pPr>
@@ -3900,7 +4183,7 @@
 </file>
 
 <file path=word/numbering.xml><?xml version="1.0" encoding="utf-8"?>
-<w:numbering xmlns:wpc="http://schemas.microsoft.com/office/word/2010/wordprocessingCanvas" xmlns:cx="http://schemas.microsoft.com/office/drawing/2014/chartex" xmlns:mc="http://schemas.openxmlformats.org/markup-compatibility/2006" xmlns:o="urn:schemas-microsoft-com:office:office" xmlns:r="http://schemas.openxmlformats.org/officeDocument/2006/relationships" xmlns:m="http://schemas.openxmlformats.org/officeDocument/2006/math" xmlns:v="urn:schemas-microsoft-com:vml" xmlns:wp14="http://schemas.microsoft.com/office/word/2010/wordprocessingDrawing" xmlns:wp="http://schemas.openxmlformats.org/drawingml/2006/wordprocessingDrawing" xmlns:w10="urn:schemas-microsoft-com:office:word" xmlns:w="http://schemas.openxmlformats.org/wordprocessingml/2006/main" xmlns:w14="http://schemas.microsoft.com/office/word/2010/wordml" xmlns:w15="http://schemas.microsoft.com/office/word/2012/wordml" xmlns:w16se="http://schemas.microsoft.com/office/word/2015/wordml/symex" xmlns:wpg="http://schemas.microsoft.com/office/word/2010/wordprocessingGroup" xmlns:wpi="http://schemas.microsoft.com/office/word/2010/wordprocessingInk" xmlns:wne="http://schemas.microsoft.com/office/word/2006/wordml" xmlns:wps="http://schemas.microsoft.com/office/word/2010/wordprocessingShape" mc:Ignorable="w14 w15 w16se wp14">
+<w:numbering xmlns:wpc="http://schemas.microsoft.com/office/word/2010/wordprocessingCanvas" xmlns:cx="http://schemas.microsoft.com/office/drawing/2014/chartex" xmlns:cx1="http://schemas.microsoft.com/office/drawing/2015/9/8/chartex" xmlns:cx2="http://schemas.microsoft.com/office/drawing/2015/10/21/chartex" xmlns:cx3="http://schemas.microsoft.com/office/drawing/2016/5/9/chartex" xmlns:cx4="http://schemas.microsoft.com/office/drawing/2016/5/10/chartex" xmlns:cx5="http://schemas.microsoft.com/office/drawing/2016/5/11/chartex" xmlns:cx6="http://schemas.microsoft.com/office/drawing/2016/5/12/chartex" xmlns:cx7="http://schemas.microsoft.com/office/drawing/2016/5/13/chartex" xmlns:cx8="http://schemas.microsoft.com/office/drawing/2016/5/14/chartex" xmlns:mc="http://schemas.openxmlformats.org/markup-compatibility/2006" xmlns:aink="http://schemas.microsoft.com/office/drawing/2016/ink" xmlns:am3d="http://schemas.microsoft.com/office/drawing/2017/model3d" xmlns:o="urn:schemas-microsoft-com:office:office" xmlns:r="http://schemas.openxmlformats.org/officeDocument/2006/relationships" xmlns:m="http://schemas.openxmlformats.org/officeDocument/2006/math" xmlns:v="urn:schemas-microsoft-com:vml" xmlns:wp14="http://schemas.microsoft.com/office/word/2010/wordprocessingDrawing" xmlns:wp="http://schemas.openxmlformats.org/drawingml/2006/wordprocessingDrawing" xmlns:w10="urn:schemas-microsoft-com:office:word" xmlns:w="http://schemas.openxmlformats.org/wordprocessingml/2006/main" xmlns:w14="http://schemas.microsoft.com/office/word/2010/wordml" xmlns:w15="http://schemas.microsoft.com/office/word/2012/wordml" xmlns:w16cid="http://schemas.microsoft.com/office/word/2016/wordml/cid" xmlns:w16se="http://schemas.microsoft.com/office/word/2015/wordml/symex" xmlns:wpg="http://schemas.microsoft.com/office/word/2010/wordprocessingGroup" xmlns:wpi="http://schemas.microsoft.com/office/word/2010/wordprocessingInk" xmlns:wne="http://schemas.microsoft.com/office/word/2006/wordml" xmlns:wps="http://schemas.microsoft.com/office/word/2010/wordprocessingShape" mc:Ignorable="w14 w15 w16se w16cid wp14">
   <w:abstractNum w:abstractNumId="0" w15:restartNumberingAfterBreak="0">
     <w:nsid w:val="1D835B5A"/>
     <w:multiLevelType w:val="hybridMultilevel"/>
@@ -4296,7 +4579,7 @@
 </file>
 
 <file path=word/styles.xml><?xml version="1.0" encoding="utf-8"?>
-<w:styles xmlns:mc="http://schemas.openxmlformats.org/markup-compatibility/2006" xmlns:r="http://schemas.openxmlformats.org/officeDocument/2006/relationships" xmlns:w="http://schemas.openxmlformats.org/wordprocessingml/2006/main" xmlns:w14="http://schemas.microsoft.com/office/word/2010/wordml" xmlns:w15="http://schemas.microsoft.com/office/word/2012/wordml" xmlns:w16se="http://schemas.microsoft.com/office/word/2015/wordml/symex" mc:Ignorable="w14 w15 w16se">
+<w:styles xmlns:mc="http://schemas.openxmlformats.org/markup-compatibility/2006" xmlns:r="http://schemas.openxmlformats.org/officeDocument/2006/relationships" xmlns:w="http://schemas.openxmlformats.org/wordprocessingml/2006/main" xmlns:w14="http://schemas.microsoft.com/office/word/2010/wordml" xmlns:w15="http://schemas.microsoft.com/office/word/2012/wordml" xmlns:w16cid="http://schemas.microsoft.com/office/word/2016/wordml/cid" xmlns:w16se="http://schemas.microsoft.com/office/word/2015/wordml/symex" mc:Ignorable="w14 w15 w16se w16cid">
   <w:docDefaults>
     <w:rPrDefault>
       <w:rPr>
@@ -4311,7 +4594,7 @@
       </w:pPr>
     </w:pPrDefault>
   </w:docDefaults>
-  <w:latentStyles w:defLockedState="0" w:defUIPriority="99" w:defSemiHidden="0" w:defUnhideWhenUsed="0" w:defQFormat="0" w:count="371">
+  <w:latentStyles w:defLockedState="0" w:defUIPriority="99" w:defSemiHidden="0" w:defUnhideWhenUsed="0" w:defQFormat="0" w:count="377">
     <w:lsdException w:name="Normal" w:uiPriority="0" w:qFormat="1"/>
     <w:lsdException w:name="heading 1" w:uiPriority="9" w:qFormat="1"/>
     <w:lsdException w:name="heading 2" w:semiHidden="1" w:uiPriority="9" w:unhideWhenUsed="1" w:qFormat="1"/>
@@ -4459,11 +4742,8 @@
     <w:lsdException w:name="Table 3D effects 3" w:semiHidden="1" w:unhideWhenUsed="1"/>
     <w:lsdException w:name="Table Contemporary" w:semiHidden="1" w:unhideWhenUsed="1"/>
     <w:lsdException w:name="Table Elegant" w:semiHidden="1" w:unhideWhenUsed="1"/>
-    <w:lsdException w:name="Table Professional" w:semiHidden="1" w:unhideWhenUsed="1"/>
     <w:lsdException w:name="Table Subtle 1" w:semiHidden="1" w:unhideWhenUsed="1"/>
     <w:lsdException w:name="Table Subtle 2" w:semiHidden="1" w:unhideWhenUsed="1"/>
-    <w:lsdException w:name="Table Web 1" w:semiHidden="1" w:unhideWhenUsed="1"/>
-    <w:lsdException w:name="Table Web 2" w:semiHidden="1" w:unhideWhenUsed="1"/>
     <w:lsdException w:name="Table Web 3" w:semiHidden="1" w:unhideWhenUsed="1"/>
     <w:lsdException w:name="Balloon Text" w:semiHidden="1" w:unhideWhenUsed="1"/>
     <w:lsdException w:name="Table Grid" w:uiPriority="39"/>
@@ -4683,6 +4963,12 @@
     <w:lsdException w:name="List Table 5 Dark Accent 6" w:uiPriority="50"/>
     <w:lsdException w:name="List Table 6 Colorful Accent 6" w:uiPriority="51"/>
     <w:lsdException w:name="List Table 7 Colorful Accent 6" w:uiPriority="52"/>
+    <w:lsdException w:name="Mention" w:semiHidden="1" w:unhideWhenUsed="1"/>
+    <w:lsdException w:name="Smart Hyperlink" w:semiHidden="1" w:unhideWhenUsed="1"/>
+    <w:lsdException w:name="Hashtag" w:semiHidden="1" w:unhideWhenUsed="1"/>
+    <w:lsdException w:name="Unresolved Mention" w:semiHidden="1" w:unhideWhenUsed="1"/>
+    <w:lsdException w:name="Smart Link" w:semiHidden="1" w:unhideWhenUsed="1"/>
+    <w:lsdException w:name="Smart Link Error" w:semiHidden="1" w:unhideWhenUsed="1"/>
   </w:latentStyles>
   <w:style w:type="paragraph" w:default="1" w:styleId="Normal">
     <w:name w:val="Normal"/>
@@ -5593,7 +5879,7 @@
 </file>
 
 <file path=word/glossary/document.xml><?xml version="1.0" encoding="utf-8"?>
-<w:glossaryDocument xmlns:wpc="http://schemas.microsoft.com/office/word/2010/wordprocessingCanvas" xmlns:cx="http://schemas.microsoft.com/office/drawing/2014/chartex" xmlns:mc="http://schemas.openxmlformats.org/markup-compatibility/2006" xmlns:o="urn:schemas-microsoft-com:office:office" xmlns:r="http://schemas.openxmlformats.org/officeDocument/2006/relationships" xmlns:m="http://schemas.openxmlformats.org/officeDocument/2006/math" xmlns:v="urn:schemas-microsoft-com:vml" xmlns:wp14="http://schemas.microsoft.com/office/word/2010/wordprocessingDrawing" xmlns:wp="http://schemas.openxmlformats.org/drawingml/2006/wordprocessingDrawing" xmlns:w10="urn:schemas-microsoft-com:office:word" xmlns:w="http://schemas.openxmlformats.org/wordprocessingml/2006/main" xmlns:w14="http://schemas.microsoft.com/office/word/2010/wordml" xmlns:w15="http://schemas.microsoft.com/office/word/2012/wordml" xmlns:w16se="http://schemas.microsoft.com/office/word/2015/wordml/symex" xmlns:wpg="http://schemas.microsoft.com/office/word/2010/wordprocessingGroup" xmlns:wpi="http://schemas.microsoft.com/office/word/2010/wordprocessingInk" xmlns:wne="http://schemas.microsoft.com/office/word/2006/wordml" xmlns:wps="http://schemas.microsoft.com/office/word/2010/wordprocessingShape" mc:Ignorable="w14 w15 w16se wp14">
+<w:glossaryDocument xmlns:wpc="http://schemas.microsoft.com/office/word/2010/wordprocessingCanvas" xmlns:cx="http://schemas.microsoft.com/office/drawing/2014/chartex" xmlns:cx1="http://schemas.microsoft.com/office/drawing/2015/9/8/chartex" xmlns:cx2="http://schemas.microsoft.com/office/drawing/2015/10/21/chartex" xmlns:cx3="http://schemas.microsoft.com/office/drawing/2016/5/9/chartex" xmlns:cx4="http://schemas.microsoft.com/office/drawing/2016/5/10/chartex" xmlns:cx5="http://schemas.microsoft.com/office/drawing/2016/5/11/chartex" xmlns:cx6="http://schemas.microsoft.com/office/drawing/2016/5/12/chartex" xmlns:cx7="http://schemas.microsoft.com/office/drawing/2016/5/13/chartex" xmlns:cx8="http://schemas.microsoft.com/office/drawing/2016/5/14/chartex" xmlns:mc="http://schemas.openxmlformats.org/markup-compatibility/2006" xmlns:aink="http://schemas.microsoft.com/office/drawing/2016/ink" xmlns:am3d="http://schemas.microsoft.com/office/drawing/2017/model3d" xmlns:o="urn:schemas-microsoft-com:office:office" xmlns:r="http://schemas.openxmlformats.org/officeDocument/2006/relationships" xmlns:m="http://schemas.openxmlformats.org/officeDocument/2006/math" xmlns:v="urn:schemas-microsoft-com:vml" xmlns:wp14="http://schemas.microsoft.com/office/word/2010/wordprocessingDrawing" xmlns:wp="http://schemas.openxmlformats.org/drawingml/2006/wordprocessingDrawing" xmlns:w10="urn:schemas-microsoft-com:office:word" xmlns:w="http://schemas.openxmlformats.org/wordprocessingml/2006/main" xmlns:w14="http://schemas.microsoft.com/office/word/2010/wordml" xmlns:w15="http://schemas.microsoft.com/office/word/2012/wordml" xmlns:w16cid="http://schemas.microsoft.com/office/word/2016/wordml/cid" xmlns:w16se="http://schemas.microsoft.com/office/word/2015/wordml/symex" xmlns:wpg="http://schemas.microsoft.com/office/word/2010/wordprocessingGroup" xmlns:wpi="http://schemas.microsoft.com/office/word/2010/wordprocessingInk" xmlns:wne="http://schemas.microsoft.com/office/word/2006/wordml" xmlns:wps="http://schemas.microsoft.com/office/word/2010/wordprocessingShape" mc:Ignorable="w14 w15 w16se w16cid wp14">
   <w:docParts>
     <w:docPart>
       <w:docPartPr>
@@ -5652,7 +5938,7 @@
 </file>
 
 <file path=word/glossary/fontTable.xml><?xml version="1.0" encoding="utf-8"?>
-<w:fonts xmlns:mc="http://schemas.openxmlformats.org/markup-compatibility/2006" xmlns:r="http://schemas.openxmlformats.org/officeDocument/2006/relationships" xmlns:w="http://schemas.openxmlformats.org/wordprocessingml/2006/main" xmlns:w14="http://schemas.microsoft.com/office/word/2010/wordml" xmlns:w15="http://schemas.microsoft.com/office/word/2012/wordml" xmlns:w16se="http://schemas.microsoft.com/office/word/2015/wordml/symex" mc:Ignorable="w14 w15 w16se">
+<w:fonts xmlns:mc="http://schemas.openxmlformats.org/markup-compatibility/2006" xmlns:r="http://schemas.openxmlformats.org/officeDocument/2006/relationships" xmlns:w="http://schemas.openxmlformats.org/wordprocessingml/2006/main" xmlns:w14="http://schemas.microsoft.com/office/word/2010/wordml" xmlns:w15="http://schemas.microsoft.com/office/word/2012/wordml" xmlns:w16cid="http://schemas.microsoft.com/office/word/2016/wordml/cid" xmlns:w16se="http://schemas.microsoft.com/office/word/2015/wordml/symex" mc:Ignorable="w14 w15 w16se w16cid">
   <w:font w:name="Symbol">
     <w:panose1 w:val="05050102010706020507"/>
     <w:charset w:val="02"/>
@@ -5689,7 +5975,7 @@
     <w:sig w:usb0="00000287" w:usb1="00000000" w:usb2="00000000" w:usb3="00000000" w:csb0="0000009F" w:csb1="00000000"/>
   </w:font>
   <w:font w:name="MS Mincho">
-    <w:altName w:val="ＭＳ 明朝"/>
+    <w:altName w:val="MS Mincho"/>
     <w:panose1 w:val="02020609040205080304"/>
     <w:charset w:val="80"/>
     <w:family w:val="modern"/>
@@ -5716,20 +6002,20 @@
     <w:charset w:val="00"/>
     <w:family w:val="swiss"/>
     <w:pitch w:val="variable"/>
-    <w:sig w:usb0="E0002AFF" w:usb1="C000247B" w:usb2="00000009" w:usb3="00000000" w:csb0="000001FF" w:csb1="00000000"/>
+    <w:sig w:usb0="E4002EFF" w:usb1="C000247B" w:usb2="00000009" w:usb3="00000000" w:csb0="000001FF" w:csb1="00000000"/>
   </w:font>
   <w:font w:name="Calibri Light">
     <w:panose1 w:val="020F0302020204030204"/>
     <w:charset w:val="00"/>
     <w:family w:val="swiss"/>
     <w:pitch w:val="variable"/>
-    <w:sig w:usb0="E0002AFF" w:usb1="C000247B" w:usb2="00000009" w:usb3="00000000" w:csb0="000001FF" w:csb1="00000000"/>
+    <w:sig w:usb0="E4002EFF" w:usb1="C000247B" w:usb2="00000009" w:usb3="00000000" w:csb0="000001FF" w:csb1="00000000"/>
   </w:font>
 </w:fonts>
 </file>
 
 <file path=word/glossary/settings.xml><?xml version="1.0" encoding="utf-8"?>
-<w:settings xmlns:mc="http://schemas.openxmlformats.org/markup-compatibility/2006" xmlns:o="urn:schemas-microsoft-com:office:office" xmlns:r="http://schemas.openxmlformats.org/officeDocument/2006/relationships" xmlns:m="http://schemas.openxmlformats.org/officeDocument/2006/math" xmlns:v="urn:schemas-microsoft-com:vml" xmlns:w10="urn:schemas-microsoft-com:office:word" xmlns:w="http://schemas.openxmlformats.org/wordprocessingml/2006/main" xmlns:w14="http://schemas.microsoft.com/office/word/2010/wordml" xmlns:w15="http://schemas.microsoft.com/office/word/2012/wordml" xmlns:w16se="http://schemas.microsoft.com/office/word/2015/wordml/symex" xmlns:sl="http://schemas.openxmlformats.org/schemaLibrary/2006/main" mc:Ignorable="w14 w15 w16se">
+<w:settings xmlns:mc="http://schemas.openxmlformats.org/markup-compatibility/2006" xmlns:o="urn:schemas-microsoft-com:office:office" xmlns:r="http://schemas.openxmlformats.org/officeDocument/2006/relationships" xmlns:m="http://schemas.openxmlformats.org/officeDocument/2006/math" xmlns:v="urn:schemas-microsoft-com:vml" xmlns:w10="urn:schemas-microsoft-com:office:word" xmlns:w="http://schemas.openxmlformats.org/wordprocessingml/2006/main" xmlns:w14="http://schemas.microsoft.com/office/word/2010/wordml" xmlns:w15="http://schemas.microsoft.com/office/word/2012/wordml" xmlns:w16cid="http://schemas.microsoft.com/office/word/2016/wordml/cid" xmlns:w16se="http://schemas.microsoft.com/office/word/2015/wordml/symex" xmlns:sl="http://schemas.openxmlformats.org/schemaLibrary/2006/main" mc:Ignorable="w14 w15 w16se w16cid">
   <w:view w:val="normal"/>
   <w:defaultTabStop w:val="708"/>
   <w:hyphenationZone w:val="425"/>
@@ -5741,6 +6027,7 @@
     <w:compatSetting w:name="enableOpenTypeFeatures" w:uri="http://schemas.microsoft.com/office/word" w:val="1"/>
     <w:compatSetting w:name="doNotFlipMirrorIndents" w:uri="http://schemas.microsoft.com/office/word" w:val="1"/>
     <w:compatSetting w:name="differentiateMultirowTableHeaders" w:uri="http://schemas.microsoft.com/office/word" w:val="1"/>
+    <w:compatSetting w:name="useWord2013TrackBottomHyphenation" w:uri="http://schemas.microsoft.com/office/word" w:val="1"/>
   </w:compat>
   <w:rsids>
     <w:rsidRoot w:val="00406E44"/>
@@ -5756,6 +6043,7 @@
     <w:rsid w:val="007442C3"/>
     <w:rsid w:val="007663D2"/>
     <w:rsid w:val="0085401D"/>
+    <w:rsid w:val="008B19B6"/>
     <w:rsid w:val="00973DEF"/>
     <w:rsid w:val="00973EE1"/>
     <w:rsid w:val="009F3F33"/>
@@ -5786,7 +6074,7 @@
 </file>
 
 <file path=word/glossary/styles.xml><?xml version="1.0" encoding="utf-8"?>
-<w:styles xmlns:mc="http://schemas.openxmlformats.org/markup-compatibility/2006" xmlns:r="http://schemas.openxmlformats.org/officeDocument/2006/relationships" xmlns:w="http://schemas.openxmlformats.org/wordprocessingml/2006/main" xmlns:w14="http://schemas.microsoft.com/office/word/2010/wordml" xmlns:w15="http://schemas.microsoft.com/office/word/2012/wordml" xmlns:w16se="http://schemas.microsoft.com/office/word/2015/wordml/symex" mc:Ignorable="w14 w15 w16se">
+<w:styles xmlns:mc="http://schemas.openxmlformats.org/markup-compatibility/2006" xmlns:r="http://schemas.openxmlformats.org/officeDocument/2006/relationships" xmlns:w="http://schemas.openxmlformats.org/wordprocessingml/2006/main" xmlns:w14="http://schemas.microsoft.com/office/word/2010/wordml" xmlns:w15="http://schemas.microsoft.com/office/word/2012/wordml" xmlns:w16cid="http://schemas.microsoft.com/office/word/2016/wordml/cid" xmlns:w16se="http://schemas.microsoft.com/office/word/2015/wordml/symex" mc:Ignorable="w14 w15 w16se w16cid">
   <w:docDefaults>
     <w:rPrDefault>
       <w:rPr>
@@ -5802,7 +6090,7 @@
       </w:pPr>
     </w:pPrDefault>
   </w:docDefaults>
-  <w:latentStyles w:defLockedState="0" w:defUIPriority="99" w:defSemiHidden="0" w:defUnhideWhenUsed="0" w:defQFormat="0" w:count="371">
+  <w:latentStyles w:defLockedState="0" w:defUIPriority="99" w:defSemiHidden="0" w:defUnhideWhenUsed="0" w:defQFormat="0" w:count="377">
     <w:lsdException w:name="Normal" w:uiPriority="0" w:qFormat="1"/>
     <w:lsdException w:name="heading 1" w:uiPriority="9" w:qFormat="1"/>
     <w:lsdException w:name="heading 2" w:semiHidden="1" w:uiPriority="9" w:unhideWhenUsed="1" w:qFormat="1"/>
@@ -5950,11 +6238,8 @@
     <w:lsdException w:name="Table 3D effects 3" w:semiHidden="1" w:unhideWhenUsed="1"/>
     <w:lsdException w:name="Table Contemporary" w:semiHidden="1" w:unhideWhenUsed="1"/>
     <w:lsdException w:name="Table Elegant" w:semiHidden="1" w:unhideWhenUsed="1"/>
-    <w:lsdException w:name="Table Professional" w:semiHidden="1" w:unhideWhenUsed="1"/>
     <w:lsdException w:name="Table Subtle 1" w:semiHidden="1" w:unhideWhenUsed="1"/>
     <w:lsdException w:name="Table Subtle 2" w:semiHidden="1" w:unhideWhenUsed="1"/>
-    <w:lsdException w:name="Table Web 1" w:semiHidden="1" w:unhideWhenUsed="1"/>
-    <w:lsdException w:name="Table Web 2" w:semiHidden="1" w:unhideWhenUsed="1"/>
     <w:lsdException w:name="Table Web 3" w:semiHidden="1" w:unhideWhenUsed="1"/>
     <w:lsdException w:name="Balloon Text" w:semiHidden="1" w:unhideWhenUsed="1"/>
     <w:lsdException w:name="Table Grid" w:uiPriority="39"/>
@@ -6174,6 +6459,12 @@
     <w:lsdException w:name="List Table 5 Dark Accent 6" w:uiPriority="50"/>
     <w:lsdException w:name="List Table 6 Colorful Accent 6" w:uiPriority="51"/>
     <w:lsdException w:name="List Table 7 Colorful Accent 6" w:uiPriority="52"/>
+    <w:lsdException w:name="Mention" w:semiHidden="1" w:unhideWhenUsed="1"/>
+    <w:lsdException w:name="Smart Hyperlink" w:semiHidden="1" w:unhideWhenUsed="1"/>
+    <w:lsdException w:name="Hashtag" w:semiHidden="1" w:unhideWhenUsed="1"/>
+    <w:lsdException w:name="Unresolved Mention" w:semiHidden="1" w:unhideWhenUsed="1"/>
+    <w:lsdException w:name="Smart Link" w:semiHidden="1" w:unhideWhenUsed="1"/>
+    <w:lsdException w:name="Smart Link Error" w:semiHidden="1" w:unhideWhenUsed="1"/>
   </w:latentStyles>
   <w:style w:type="paragraph" w:default="1" w:styleId="Normal">
     <w:name w:val="Normal"/>
@@ -6234,7 +6525,7 @@
 </file>
 
 <file path=word/glossary/webSettings.xml><?xml version="1.0" encoding="utf-8"?>
-<w:webSettings xmlns:mc="http://schemas.openxmlformats.org/markup-compatibility/2006" xmlns:r="http://schemas.openxmlformats.org/officeDocument/2006/relationships" xmlns:w="http://schemas.openxmlformats.org/wordprocessingml/2006/main" xmlns:w14="http://schemas.microsoft.com/office/word/2010/wordml" xmlns:w15="http://schemas.microsoft.com/office/word/2012/wordml" xmlns:w16se="http://schemas.microsoft.com/office/word/2015/wordml/symex" mc:Ignorable="w14 w15 w16se">
+<w:webSettings xmlns:mc="http://schemas.openxmlformats.org/markup-compatibility/2006" xmlns:r="http://schemas.openxmlformats.org/officeDocument/2006/relationships" xmlns:w="http://schemas.openxmlformats.org/wordprocessingml/2006/main" xmlns:w14="http://schemas.microsoft.com/office/word/2010/wordml" xmlns:w15="http://schemas.microsoft.com/office/word/2012/wordml" xmlns:w16cid="http://schemas.microsoft.com/office/word/2016/wordml/cid" xmlns:w16se="http://schemas.microsoft.com/office/word/2015/wordml/symex" mc:Ignorable="w14 w15 w16se w16cid">
   <w:optimizeForBrowser/>
   <w:allowPNG/>
 </w:webSettings>
@@ -6443,7 +6734,7 @@
 
 <file path=customXml/item1.xml><?xml version="1.0" encoding="utf-8"?>
 <CoverPageProperties xmlns="http://schemas.microsoft.com/office/2006/coverPageProps">
-  <PublishDate>Setembro de 2019</PublishDate>
+  <PublishDate>Outubro de 2019</PublishDate>
   <Abstract/>
   <CompanyAddress>Alameda Barão de Limeira, 539 – São Paulo/SP</CompanyAddress>
   <CompanyPhone/>
@@ -6482,7 +6773,7 @@
 </file>
 
 <file path=customXml/itemProps3.xml><?xml version="1.0" encoding="utf-8"?>
-<ds:datastoreItem xmlns:ds="http://schemas.openxmlformats.org/officeDocument/2006/customXml" ds:itemID="{C8581471-2E74-4EFC-9D47-CE993F9CDBA8}">
+<ds:datastoreItem xmlns:ds="http://schemas.openxmlformats.org/officeDocument/2006/customXml" ds:itemID="{4BF9A36B-FEB6-4478-B292-E23945D457F1}">
   <ds:schemaRefs>
     <ds:schemaRef ds:uri="http://schemas.openxmlformats.org/officeDocument/2006/bibliography"/>
   </ds:schemaRefs>

</xml_diff>

<commit_message>
Adiciona relatorio da semana 2 - sprint 4 da turma do tecnico
</commit_message>
<xml_diff>
--- a/Diario_bordo/Diario_de_bordo-tecnico-manha.docx
+++ b/Diario_bordo/Diario_de_bordo-tecnico-manha.docx
@@ -1,6 +1,6 @@
 
 <file path=word/document.xml><?xml version="1.0" encoding="utf-8"?>
-<w:document xmlns:wpc="http://schemas.microsoft.com/office/word/2010/wordprocessingCanvas" xmlns:cx="http://schemas.microsoft.com/office/drawing/2014/chartex" xmlns:cx1="http://schemas.microsoft.com/office/drawing/2015/9/8/chartex" xmlns:cx2="http://schemas.microsoft.com/office/drawing/2015/10/21/chartex" xmlns:cx3="http://schemas.microsoft.com/office/drawing/2016/5/9/chartex" xmlns:cx4="http://schemas.microsoft.com/office/drawing/2016/5/10/chartex" xmlns:cx5="http://schemas.microsoft.com/office/drawing/2016/5/11/chartex" xmlns:cx6="http://schemas.microsoft.com/office/drawing/2016/5/12/chartex" xmlns:cx7="http://schemas.microsoft.com/office/drawing/2016/5/13/chartex" xmlns:cx8="http://schemas.microsoft.com/office/drawing/2016/5/14/chartex" xmlns:mc="http://schemas.openxmlformats.org/markup-compatibility/2006" xmlns:aink="http://schemas.microsoft.com/office/drawing/2016/ink" xmlns:am3d="http://schemas.microsoft.com/office/drawing/2017/model3d" xmlns:o="urn:schemas-microsoft-com:office:office" xmlns:r="http://schemas.openxmlformats.org/officeDocument/2006/relationships" xmlns:m="http://schemas.openxmlformats.org/officeDocument/2006/math" xmlns:v="urn:schemas-microsoft-com:vml" xmlns:wp14="http://schemas.microsoft.com/office/word/2010/wordprocessingDrawing" xmlns:wp="http://schemas.openxmlformats.org/drawingml/2006/wordprocessingDrawing" xmlns:w10="urn:schemas-microsoft-com:office:word" xmlns:w="http://schemas.openxmlformats.org/wordprocessingml/2006/main" xmlns:w14="http://schemas.microsoft.com/office/word/2010/wordml" xmlns:w15="http://schemas.microsoft.com/office/word/2012/wordml" xmlns:w16cid="http://schemas.microsoft.com/office/word/2016/wordml/cid" xmlns:w16se="http://schemas.microsoft.com/office/word/2015/wordml/symex" xmlns:wpg="http://schemas.microsoft.com/office/word/2010/wordprocessingGroup" xmlns:wpi="http://schemas.microsoft.com/office/word/2010/wordprocessingInk" xmlns:wne="http://schemas.microsoft.com/office/word/2006/wordml" xmlns:wps="http://schemas.microsoft.com/office/word/2010/wordprocessingShape" mc:Ignorable="w14 w15 w16se w16cid wp14">
+<w:document xmlns:wpc="http://schemas.microsoft.com/office/word/2010/wordprocessingCanvas" xmlns:cx="http://schemas.microsoft.com/office/drawing/2014/chartex" xmlns:cx1="http://schemas.microsoft.com/office/drawing/2015/9/8/chartex" xmlns:mc="http://schemas.openxmlformats.org/markup-compatibility/2006" xmlns:o="urn:schemas-microsoft-com:office:office" xmlns:r="http://schemas.openxmlformats.org/officeDocument/2006/relationships" xmlns:m="http://schemas.openxmlformats.org/officeDocument/2006/math" xmlns:v="urn:schemas-microsoft-com:vml" xmlns:wp14="http://schemas.microsoft.com/office/word/2010/wordprocessingDrawing" xmlns:wp="http://schemas.openxmlformats.org/drawingml/2006/wordprocessingDrawing" xmlns:w10="urn:schemas-microsoft-com:office:word" xmlns:w="http://schemas.openxmlformats.org/wordprocessingml/2006/main" xmlns:w14="http://schemas.microsoft.com/office/word/2010/wordml" xmlns:w15="http://schemas.microsoft.com/office/word/2012/wordml" xmlns:w16se="http://schemas.microsoft.com/office/word/2015/wordml/symex" xmlns:wpg="http://schemas.microsoft.com/office/word/2010/wordprocessingGroup" xmlns:wpi="http://schemas.microsoft.com/office/word/2010/wordprocessingInk" xmlns:wne="http://schemas.microsoft.com/office/word/2006/wordml" xmlns:wps="http://schemas.microsoft.com/office/word/2010/wordprocessingShape" mc:Ignorable="w14 w15 w16se wp14">
   <w:body>
     <w:sdt>
       <w:sdtPr>
@@ -334,11 +334,11 @@
                                   <w:tblDescription w:val="Informações sobre contatos da empresa"/>
                                 </w:tblPr>
                                 <w:tblGrid>
-                                  <w:gridCol w:w="2647"/>
-                                  <w:gridCol w:w="446"/>
-                                  <w:gridCol w:w="2656"/>
-                                  <w:gridCol w:w="446"/>
-                                  <w:gridCol w:w="2652"/>
+                                  <w:gridCol w:w="2543"/>
+                                  <w:gridCol w:w="428"/>
+                                  <w:gridCol w:w="2550"/>
+                                  <w:gridCol w:w="428"/>
+                                  <w:gridCol w:w="2547"/>
                                 </w:tblGrid>
                                 <w:tr>
                                   <w:sdt>
@@ -477,11 +477,7 @@
               </mc:Choice>
               <mc:Fallback>
                 <w:pict>
-                  <v:shapetype w14:anchorId="6E29CBE8" id="_x0000_t202" coordsize="21600,21600" o:spt="202" path="m,l,21600r21600,l21600,xe">
-                    <v:stroke joinstyle="miter"/>
-                    <v:path gradientshapeok="t" o:connecttype="rect"/>
-                  </v:shapetype>
-                  <v:shape id="Caixa de Texto 10" o:spid="_x0000_s1027" type="#_x0000_t202" alt="Caixa de texto que mostra as informações de contato comerciais" style="position:absolute;margin-left:0;margin-top:0;width:468pt;height:48.95pt;z-index:251660288;visibility:visible;mso-wrap-style:square;mso-width-percent:1000;mso-height-percent:0;mso-wrap-distance-left:9pt;mso-wrap-distance-top:0;mso-wrap-distance-right:9pt;mso-wrap-distance-bottom:0;mso-position-horizontal:left;mso-position-horizontal-relative:margin;mso-position-vertical:bottom;mso-position-vertical-relative:margin;mso-width-percent:1000;mso-height-percent:0;mso-width-relative:margin;mso-height-relative:margin;v-text-anchor:middle" o:gfxdata="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" fillcolor="#7030a0" stroked="f" strokeweight=".5pt">
+                  <v:shape w14:anchorId="6E29CBE8" id="Caixa de Texto 10" o:spid="_x0000_s1027" type="#_x0000_t202" alt="Caixa de texto que mostra as informações de contato comerciais" style="position:absolute;margin-left:0;margin-top:0;width:468pt;height:48.95pt;z-index:251660288;visibility:visible;mso-wrap-style:square;mso-width-percent:1000;mso-height-percent:0;mso-wrap-distance-left:9pt;mso-wrap-distance-top:0;mso-wrap-distance-right:9pt;mso-wrap-distance-bottom:0;mso-position-horizontal:left;mso-position-horizontal-relative:margin;mso-position-vertical:bottom;mso-position-vertical-relative:margin;mso-width-percent:1000;mso-height-percent:0;mso-width-relative:margin;mso-height-relative:margin;v-text-anchor:middle" o:gfxdata="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" fillcolor="#7030a0" stroked="f" strokeweight=".5pt">
                     <v:textbox inset="12.96pt,0,12.96pt,0">
                       <w:txbxContent>
                         <w:tbl>
@@ -495,11 +491,11 @@
                             <w:tblDescription w:val="Informações sobre contatos da empresa"/>
                           </w:tblPr>
                           <w:tblGrid>
-                            <w:gridCol w:w="2647"/>
-                            <w:gridCol w:w="446"/>
-                            <w:gridCol w:w="2656"/>
-                            <w:gridCol w:w="446"/>
-                            <w:gridCol w:w="2652"/>
+                            <w:gridCol w:w="2543"/>
+                            <w:gridCol w:w="428"/>
+                            <w:gridCol w:w="2550"/>
+                            <w:gridCol w:w="428"/>
+                            <w:gridCol w:w="2547"/>
                           </w:tblGrid>
                           <w:tr>
                             <w:sdt>
@@ -3735,10 +3731,7 @@
       </w:pPr>
       <w:r>
         <w:lastRenderedPageBreak/>
-        <w:t xml:space="preserve">Sprint </w:t>
-      </w:r>
-      <w:r>
-        <w:t>4</w:t>
+        <w:t>Sprint 4</w:t>
       </w:r>
     </w:p>
     <w:p>
@@ -3835,13 +3828,7 @@
         <w:rPr>
           <w:lang w:eastAsia="en-US"/>
         </w:rPr>
-        <w:t xml:space="preserve"> </w:t>
-      </w:r>
-      <w:r>
-        <w:rPr>
-          <w:lang w:eastAsia="en-US"/>
-        </w:rPr>
-        <w:t xml:space="preserve">realizou </w:t>
+        <w:t xml:space="preserve"> realizou </w:t>
       </w:r>
       <w:r>
         <w:rPr>
@@ -3876,13 +3863,7 @@
         <w:rPr>
           <w:lang w:eastAsia="en-US"/>
         </w:rPr>
-        <w:t xml:space="preserve"> </w:t>
-      </w:r>
-      <w:r>
-        <w:rPr>
-          <w:lang w:eastAsia="en-US"/>
-        </w:rPr>
-        <w:t xml:space="preserve">trabalhou </w:t>
+        <w:t xml:space="preserve"> trabalhou </w:t>
       </w:r>
       <w:r>
         <w:rPr>
@@ -3917,13 +3898,7 @@
         <w:rPr>
           <w:lang w:eastAsia="en-US"/>
         </w:rPr>
-        <w:t xml:space="preserve"> </w:t>
-      </w:r>
-      <w:r>
-        <w:rPr>
-          <w:lang w:eastAsia="en-US"/>
-        </w:rPr>
-        <w:t xml:space="preserve">iniciou </w:t>
+        <w:t xml:space="preserve"> iniciou </w:t>
       </w:r>
       <w:r>
         <w:rPr>
@@ -3984,18 +3959,139 @@
         <w:rPr>
           <w:lang w:eastAsia="en-US"/>
         </w:rPr>
-        <w:t xml:space="preserve">o banco de dados local, fez a listagem dos blocos na web, iniciou os layouts das recompensas e o diagrama de classe dos </w:t>
-      </w:r>
-      <w:r>
-        <w:rPr>
-          <w:lang w:eastAsia="en-US"/>
-        </w:rPr>
-        <w:t>leveis</w:t>
-      </w:r>
-      <w:r>
-        <w:rPr>
-          <w:lang w:eastAsia="en-US"/>
-        </w:rPr>
+        <w:t>o banco de dados local, fez a listagem dos blocos na web, iniciou os layouts das recompensas e o diagrama de classe dos leveis.</w:t>
+      </w:r>
+    </w:p>
+    <w:p>
+      <w:pPr>
+        <w:pStyle w:val="cabealho3"/>
+      </w:pPr>
+      <w:r>
+        <w:t>Feedback</w:t>
+      </w:r>
+    </w:p>
+    <w:p>
+      <w:pPr>
+        <w:ind w:firstLine="720"/>
+        <w:jc w:val="both"/>
+      </w:pPr>
+      <w:r>
+        <w:t xml:space="preserve">A coordenação </w:t>
+      </w:r>
+      <w:r>
+        <w:t>levantou pontos interessantes de melhorias para os projetos e que serão levados em consideração no desenvolvimento.</w:t>
+      </w:r>
+    </w:p>
+    <w:p>
+      <w:pPr>
+        <w:ind w:firstLine="720"/>
+        <w:rPr>
+          <w:lang w:eastAsia="en-US"/>
+        </w:rPr>
+      </w:pPr>
+    </w:p>
+    <w:p>
+      <w:pPr>
+        <w:ind w:firstLine="720"/>
+        <w:rPr>
+          <w:lang w:eastAsia="en-US"/>
+        </w:rPr>
+      </w:pPr>
+    </w:p>
+    <w:p>
+      <w:pPr>
+        <w:ind w:firstLine="720"/>
+        <w:rPr>
+          <w:lang w:eastAsia="en-US"/>
+        </w:rPr>
+      </w:pPr>
+    </w:p>
+    <w:p>
+      <w:pPr>
+        <w:ind w:firstLine="720"/>
+        <w:rPr>
+          <w:lang w:eastAsia="en-US"/>
+        </w:rPr>
+      </w:pPr>
+    </w:p>
+    <w:p>
+      <w:pPr>
+        <w:ind w:firstLine="720"/>
+        <w:rPr>
+          <w:lang w:eastAsia="en-US"/>
+        </w:rPr>
+      </w:pPr>
+    </w:p>
+    <w:p>
+      <w:pPr>
+        <w:ind w:firstLine="720"/>
+        <w:rPr>
+          <w:lang w:eastAsia="en-US"/>
+        </w:rPr>
+      </w:pPr>
+    </w:p>
+    <w:p>
+      <w:pPr>
+        <w:pStyle w:val="cabealho2"/>
+      </w:pPr>
+      <w:r>
+        <w:lastRenderedPageBreak/>
+        <w:t>Semana 2</w:t>
+      </w:r>
+    </w:p>
+    <w:p>
+      <w:pPr>
+        <w:ind w:firstLine="720"/>
+        <w:jc w:val="both"/>
+      </w:pPr>
+      <w:r>
+        <w:t xml:space="preserve">Este relatório reúne as atividades acompanhadas durante a semana </w:t>
+      </w:r>
+      <w:r>
+        <w:t>2</w:t>
+      </w:r>
+      <w:r>
+        <w:t xml:space="preserve"> da sprint </w:t>
+      </w:r>
+      <w:r>
+        <w:t>4</w:t>
+      </w:r>
+      <w:r>
+        <w:t xml:space="preserve"> </w:t>
+      </w:r>
+      <w:r>
+        <w:t>dos projetos do curso técnico em desenvolvimento de sistemas.</w:t>
+      </w:r>
+    </w:p>
+    <w:p>
+      <w:pPr>
+        <w:pStyle w:val="cabealho3"/>
+      </w:pPr>
+      <w:r>
+        <w:t>Resumo da semana 2</w:t>
+      </w:r>
+    </w:p>
+    <w:p>
+      <w:pPr>
+        <w:ind w:firstLine="720"/>
+        <w:jc w:val="both"/>
+      </w:pPr>
+      <w:r>
+        <w:t xml:space="preserve">Durante </w:t>
+      </w:r>
+      <w:r>
+        <w:t>grande parte da semana os alunos se concentraram na preparação para o SAEP.</w:t>
+      </w:r>
+    </w:p>
+    <w:p>
+      <w:pPr>
+        <w:ind w:firstLine="720"/>
+        <w:jc w:val="both"/>
+      </w:pPr>
+      <w:r>
+        <w:t>Nos dias restantes, realizaram alguns ajustes e implementaram poucas funcionalidades aos sistemas</w:t>
+      </w:r>
+      <w:r>
         <w:t>.</w:t>
       </w:r>
     </w:p>
@@ -4004,6 +4100,234 @@
         <w:pStyle w:val="cabealho3"/>
       </w:pPr>
       <w:r>
+        <w:t>Pontos de destaque</w:t>
+      </w:r>
+    </w:p>
+    <w:p>
+      <w:pPr>
+        <w:ind w:firstLine="720"/>
+        <w:jc w:val="both"/>
+        <w:rPr>
+          <w:lang w:eastAsia="en-US"/>
+        </w:rPr>
+      </w:pPr>
+      <w:r>
+        <w:rPr>
+          <w:lang w:eastAsia="en-US"/>
+        </w:rPr>
+        <w:t xml:space="preserve">O grupo </w:t>
+      </w:r>
+      <w:r>
+        <w:rPr>
+          <w:b/>
+          <w:bCs/>
+          <w:lang w:eastAsia="en-US"/>
+        </w:rPr>
+        <w:t>Agility</w:t>
+      </w:r>
+      <w:r>
+        <w:rPr>
+          <w:lang w:eastAsia="en-US"/>
+        </w:rPr>
+        <w:t xml:space="preserve"> </w:t>
+      </w:r>
+      <w:r>
+        <w:rPr>
+          <w:lang w:eastAsia="en-US"/>
+        </w:rPr>
+        <w:t xml:space="preserve">fez </w:t>
+      </w:r>
+      <w:r>
+        <w:rPr>
+          <w:lang w:eastAsia="en-US"/>
+        </w:rPr>
+        <w:t>ajustes em funcionalidades como login, logout web e lista de chamados. Além da edição de usuário na API</w:t>
+      </w:r>
+      <w:r>
+        <w:rPr>
+          <w:lang w:eastAsia="en-US"/>
+        </w:rPr>
+        <w:t>.</w:t>
+      </w:r>
+    </w:p>
+    <w:p>
+      <w:pPr>
+        <w:ind w:firstLine="720"/>
+        <w:jc w:val="both"/>
+        <w:rPr>
+          <w:lang w:eastAsia="en-US"/>
+        </w:rPr>
+      </w:pPr>
+      <w:r>
+        <w:rPr>
+          <w:lang w:eastAsia="en-US"/>
+        </w:rPr>
+        <w:t xml:space="preserve">O grupo </w:t>
+      </w:r>
+      <w:r>
+        <w:rPr>
+          <w:b/>
+          <w:bCs/>
+          <w:lang w:eastAsia="en-US"/>
+        </w:rPr>
+        <w:t>Block</w:t>
+      </w:r>
+      <w:r>
+        <w:rPr>
+          <w:b/>
+          <w:bCs/>
+          <w:lang w:eastAsia="en-US"/>
+        </w:rPr>
+        <w:t>t</w:t>
+      </w:r>
+      <w:r>
+        <w:rPr>
+          <w:b/>
+          <w:bCs/>
+          <w:lang w:eastAsia="en-US"/>
+        </w:rPr>
+        <w:t>ime</w:t>
+      </w:r>
+      <w:r>
+        <w:rPr>
+          <w:lang w:eastAsia="en-US"/>
+        </w:rPr>
+        <w:t xml:space="preserve"> </w:t>
+      </w:r>
+      <w:r>
+        <w:rPr>
+          <w:lang w:eastAsia="en-US"/>
+        </w:rPr>
+        <w:t xml:space="preserve">começou </w:t>
+      </w:r>
+      <w:r>
+        <w:rPr>
+          <w:lang w:eastAsia="en-US"/>
+        </w:rPr>
+        <w:t>a implementar gráficos nas telas web e a estruturar a documentação</w:t>
+      </w:r>
+      <w:r>
+        <w:rPr>
+          <w:lang w:eastAsia="en-US"/>
+        </w:rPr>
+        <w:t>.</w:t>
+      </w:r>
+    </w:p>
+    <w:p>
+      <w:pPr>
+        <w:ind w:firstLine="720"/>
+        <w:jc w:val="both"/>
+        <w:rPr>
+          <w:lang w:eastAsia="en-US"/>
+        </w:rPr>
+      </w:pPr>
+      <w:r>
+        <w:rPr>
+          <w:lang w:eastAsia="en-US"/>
+        </w:rPr>
+        <w:t xml:space="preserve">O grupo </w:t>
+      </w:r>
+      <w:r>
+        <w:rPr>
+          <w:b/>
+          <w:bCs/>
+          <w:lang w:eastAsia="en-US"/>
+        </w:rPr>
+        <w:t>Klaus</w:t>
+      </w:r>
+      <w:r>
+        <w:rPr>
+          <w:lang w:eastAsia="en-US"/>
+        </w:rPr>
+        <w:t xml:space="preserve"> </w:t>
+      </w:r>
+      <w:r>
+        <w:rPr>
+          <w:lang w:eastAsia="en-US"/>
+        </w:rPr>
+        <w:t>implementou o envio de senha por e-mail quando o usuário realiza um cadastro. Desenvolveu páginas para confirmação e alteração de senha</w:t>
+      </w:r>
+      <w:r>
+        <w:rPr>
+          <w:lang w:eastAsia="en-US"/>
+        </w:rPr>
+        <w:t>.</w:t>
+      </w:r>
+    </w:p>
+    <w:p>
+      <w:pPr>
+        <w:ind w:firstLine="720"/>
+        <w:jc w:val="both"/>
+        <w:rPr>
+          <w:lang w:eastAsia="en-US"/>
+        </w:rPr>
+      </w:pPr>
+      <w:r>
+        <w:rPr>
+          <w:lang w:eastAsia="en-US"/>
+        </w:rPr>
+        <w:t xml:space="preserve">O grupo </w:t>
+      </w:r>
+      <w:r>
+        <w:rPr>
+          <w:b/>
+          <w:bCs/>
+          <w:lang w:eastAsia="en-US"/>
+        </w:rPr>
+        <w:t>Space</w:t>
+      </w:r>
+      <w:r>
+        <w:rPr>
+          <w:b/>
+          <w:bCs/>
+          <w:lang w:eastAsia="en-US"/>
+        </w:rPr>
+        <w:t xml:space="preserve"> </w:t>
+      </w:r>
+      <w:r>
+        <w:rPr>
+          <w:b/>
+          <w:bCs/>
+          <w:lang w:eastAsia="en-US"/>
+        </w:rPr>
+        <w:t>Needle</w:t>
+      </w:r>
+      <w:r>
+        <w:rPr>
+          <w:lang w:eastAsia="en-US"/>
+        </w:rPr>
+        <w:t xml:space="preserve"> i</w:t>
+      </w:r>
+      <w:r>
+        <w:rPr>
+          <w:lang w:eastAsia="en-US"/>
+        </w:rPr>
+        <w:t>niciou o desenvolvimento dos Leve</w:t>
+      </w:r>
+      <w:r>
+        <w:rPr>
+          <w:lang w:eastAsia="en-US"/>
+        </w:rPr>
+        <w:t>l</w:t>
+      </w:r>
+      <w:r>
+        <w:rPr>
+          <w:lang w:eastAsia="en-US"/>
+        </w:rPr>
+        <w:t>s, construindo o layout de alta fidelidade. Além disso, implementou o loading e sweet alerts para melhor experiência do usuário. Iniciou também a modelagem do banco de dados e o diagrama de classes</w:t>
+      </w:r>
+      <w:r>
+        <w:rPr>
+          <w:lang w:eastAsia="en-US"/>
+        </w:rPr>
+        <w:t>.</w:t>
+      </w:r>
+    </w:p>
+    <w:p>
+      <w:pPr>
+        <w:pStyle w:val="cabealho3"/>
+      </w:pPr>
+      <w:r>
         <w:t>Feedback</w:t>
       </w:r>
     </w:p>
@@ -4013,22 +4337,14 @@
         <w:jc w:val="both"/>
       </w:pPr>
       <w:r>
-        <w:t xml:space="preserve">A </w:t>
-      </w:r>
-      <w:r>
-        <w:t xml:space="preserve">coordenação </w:t>
-      </w:r>
-      <w:r>
-        <w:t>levantou pontos interessantes de melhorias para os projetos e que serão levados em consideração no desenvolvimento.</w:t>
-      </w:r>
-    </w:p>
-    <w:p>
-      <w:pPr>
-        <w:ind w:firstLine="720"/>
-        <w:rPr>
-          <w:lang w:eastAsia="en-US"/>
-        </w:rPr>
-      </w:pPr>
+        <w:t xml:space="preserve">Como </w:t>
+      </w:r>
+      <w:r>
+        <w:t>dito anteriormente, a maior parte da semana foi focada na preparação e aplicação da prova SAEP</w:t>
+      </w:r>
+      <w:r>
+        <w:t>.</w:t>
+      </w:r>
     </w:p>
     <w:p>
       <w:pPr>
@@ -4039,6 +4355,22 @@
       </w:pPr>
       <w:bookmarkStart w:id="15" w:name="_GoBack"/>
       <w:bookmarkEnd w:id="15"/>
+    </w:p>
+    <w:p>
+      <w:pPr>
+        <w:ind w:firstLine="720"/>
+        <w:rPr>
+          <w:lang w:eastAsia="en-US"/>
+        </w:rPr>
+      </w:pPr>
+    </w:p>
+    <w:p>
+      <w:pPr>
+        <w:ind w:firstLine="720"/>
+        <w:rPr>
+          <w:lang w:eastAsia="en-US"/>
+        </w:rPr>
+      </w:pPr>
     </w:p>
     <w:sectPr>
       <w:footerReference w:type="default" r:id="rId11"/>
@@ -4052,7 +4384,7 @@
 </file>
 
 <file path=word/endnotes.xml><?xml version="1.0" encoding="utf-8"?>
-<w:endnotes xmlns:wpc="http://schemas.microsoft.com/office/word/2010/wordprocessingCanvas" xmlns:cx="http://schemas.microsoft.com/office/drawing/2014/chartex" xmlns:cx1="http://schemas.microsoft.com/office/drawing/2015/9/8/chartex" xmlns:cx2="http://schemas.microsoft.com/office/drawing/2015/10/21/chartex" xmlns:cx3="http://schemas.microsoft.com/office/drawing/2016/5/9/chartex" xmlns:cx4="http://schemas.microsoft.com/office/drawing/2016/5/10/chartex" xmlns:cx5="http://schemas.microsoft.com/office/drawing/2016/5/11/chartex" xmlns:cx6="http://schemas.microsoft.com/office/drawing/2016/5/12/chartex" xmlns:cx7="http://schemas.microsoft.com/office/drawing/2016/5/13/chartex" xmlns:cx8="http://schemas.microsoft.com/office/drawing/2016/5/14/chartex" xmlns:mc="http://schemas.openxmlformats.org/markup-compatibility/2006" xmlns:aink="http://schemas.microsoft.com/office/drawing/2016/ink" xmlns:am3d="http://schemas.microsoft.com/office/drawing/2017/model3d" xmlns:o="urn:schemas-microsoft-com:office:office" xmlns:r="http://schemas.openxmlformats.org/officeDocument/2006/relationships" xmlns:m="http://schemas.openxmlformats.org/officeDocument/2006/math" xmlns:v="urn:schemas-microsoft-com:vml" xmlns:wp14="http://schemas.microsoft.com/office/word/2010/wordprocessingDrawing" xmlns:wp="http://schemas.openxmlformats.org/drawingml/2006/wordprocessingDrawing" xmlns:w10="urn:schemas-microsoft-com:office:word" xmlns:w="http://schemas.openxmlformats.org/wordprocessingml/2006/main" xmlns:w14="http://schemas.microsoft.com/office/word/2010/wordml" xmlns:w15="http://schemas.microsoft.com/office/word/2012/wordml" xmlns:w16cid="http://schemas.microsoft.com/office/word/2016/wordml/cid" xmlns:w16se="http://schemas.microsoft.com/office/word/2015/wordml/symex" xmlns:wpg="http://schemas.microsoft.com/office/word/2010/wordprocessingGroup" xmlns:wpi="http://schemas.microsoft.com/office/word/2010/wordprocessingInk" xmlns:wne="http://schemas.microsoft.com/office/word/2006/wordml" xmlns:wps="http://schemas.microsoft.com/office/word/2010/wordprocessingShape" mc:Ignorable="w14 w15 w16se w16cid wp14">
+<w:endnotes xmlns:wpc="http://schemas.microsoft.com/office/word/2010/wordprocessingCanvas" xmlns:cx="http://schemas.microsoft.com/office/drawing/2014/chartex" xmlns:cx1="http://schemas.microsoft.com/office/drawing/2015/9/8/chartex" xmlns:mc="http://schemas.openxmlformats.org/markup-compatibility/2006" xmlns:o="urn:schemas-microsoft-com:office:office" xmlns:r="http://schemas.openxmlformats.org/officeDocument/2006/relationships" xmlns:m="http://schemas.openxmlformats.org/officeDocument/2006/math" xmlns:v="urn:schemas-microsoft-com:vml" xmlns:wp14="http://schemas.microsoft.com/office/word/2010/wordprocessingDrawing" xmlns:wp="http://schemas.openxmlformats.org/drawingml/2006/wordprocessingDrawing" xmlns:w10="urn:schemas-microsoft-com:office:word" xmlns:w="http://schemas.openxmlformats.org/wordprocessingml/2006/main" xmlns:w14="http://schemas.microsoft.com/office/word/2010/wordml" xmlns:w15="http://schemas.microsoft.com/office/word/2012/wordml" xmlns:w16se="http://schemas.microsoft.com/office/word/2015/wordml/symex" xmlns:wpg="http://schemas.microsoft.com/office/word/2010/wordprocessingGroup" xmlns:wpi="http://schemas.microsoft.com/office/word/2010/wordprocessingInk" xmlns:wne="http://schemas.microsoft.com/office/word/2006/wordml" xmlns:wps="http://schemas.microsoft.com/office/word/2010/wordprocessingShape" mc:Ignorable="w14 w15 w16se wp14">
   <w:endnote w:type="separator" w:id="-1">
     <w:p>
       <w:pPr>
@@ -4077,7 +4409,7 @@
 </file>
 
 <file path=word/footer1.xml><?xml version="1.0" encoding="utf-8"?>
-<w:ftr xmlns:wpc="http://schemas.microsoft.com/office/word/2010/wordprocessingCanvas" xmlns:cx="http://schemas.microsoft.com/office/drawing/2014/chartex" xmlns:cx1="http://schemas.microsoft.com/office/drawing/2015/9/8/chartex" xmlns:cx2="http://schemas.microsoft.com/office/drawing/2015/10/21/chartex" xmlns:cx3="http://schemas.microsoft.com/office/drawing/2016/5/9/chartex" xmlns:cx4="http://schemas.microsoft.com/office/drawing/2016/5/10/chartex" xmlns:cx5="http://schemas.microsoft.com/office/drawing/2016/5/11/chartex" xmlns:cx6="http://schemas.microsoft.com/office/drawing/2016/5/12/chartex" xmlns:cx7="http://schemas.microsoft.com/office/drawing/2016/5/13/chartex" xmlns:cx8="http://schemas.microsoft.com/office/drawing/2016/5/14/chartex" xmlns:mc="http://schemas.openxmlformats.org/markup-compatibility/2006" xmlns:aink="http://schemas.microsoft.com/office/drawing/2016/ink" xmlns:am3d="http://schemas.microsoft.com/office/drawing/2017/model3d" xmlns:o="urn:schemas-microsoft-com:office:office" xmlns:r="http://schemas.openxmlformats.org/officeDocument/2006/relationships" xmlns:m="http://schemas.openxmlformats.org/officeDocument/2006/math" xmlns:v="urn:schemas-microsoft-com:vml" xmlns:wp14="http://schemas.microsoft.com/office/word/2010/wordprocessingDrawing" xmlns:wp="http://schemas.openxmlformats.org/drawingml/2006/wordprocessingDrawing" xmlns:w10="urn:schemas-microsoft-com:office:word" xmlns:w="http://schemas.openxmlformats.org/wordprocessingml/2006/main" xmlns:w14="http://schemas.microsoft.com/office/word/2010/wordml" xmlns:w15="http://schemas.microsoft.com/office/word/2012/wordml" xmlns:w16cid="http://schemas.microsoft.com/office/word/2016/wordml/cid" xmlns:w16se="http://schemas.microsoft.com/office/word/2015/wordml/symex" xmlns:wpg="http://schemas.microsoft.com/office/word/2010/wordprocessingGroup" xmlns:wpi="http://schemas.microsoft.com/office/word/2010/wordprocessingInk" xmlns:wne="http://schemas.microsoft.com/office/word/2006/wordml" xmlns:wps="http://schemas.microsoft.com/office/word/2010/wordprocessingShape" mc:Ignorable="w14 w15 w16se w16cid wp14">
+<w:ftr xmlns:wpc="http://schemas.microsoft.com/office/word/2010/wordprocessingCanvas" xmlns:cx="http://schemas.microsoft.com/office/drawing/2014/chartex" xmlns:cx1="http://schemas.microsoft.com/office/drawing/2015/9/8/chartex" xmlns:mc="http://schemas.openxmlformats.org/markup-compatibility/2006" xmlns:o="urn:schemas-microsoft-com:office:office" xmlns:r="http://schemas.openxmlformats.org/officeDocument/2006/relationships" xmlns:m="http://schemas.openxmlformats.org/officeDocument/2006/math" xmlns:v="urn:schemas-microsoft-com:vml" xmlns:wp14="http://schemas.microsoft.com/office/word/2010/wordprocessingDrawing" xmlns:wp="http://schemas.openxmlformats.org/drawingml/2006/wordprocessingDrawing" xmlns:w10="urn:schemas-microsoft-com:office:word" xmlns:w="http://schemas.openxmlformats.org/wordprocessingml/2006/main" xmlns:w14="http://schemas.microsoft.com/office/word/2010/wordml" xmlns:w15="http://schemas.microsoft.com/office/word/2012/wordml" xmlns:w16se="http://schemas.microsoft.com/office/word/2015/wordml/symex" xmlns:wpg="http://schemas.microsoft.com/office/word/2010/wordprocessingGroup" xmlns:wpi="http://schemas.microsoft.com/office/word/2010/wordprocessingInk" xmlns:wne="http://schemas.microsoft.com/office/word/2006/wordml" xmlns:wps="http://schemas.microsoft.com/office/word/2010/wordprocessingShape" mc:Ignorable="w14 w15 w16se wp14">
   <w:p>
     <w:pPr>
       <w:pStyle w:val="rodap"/>
@@ -4145,7 +4477,7 @@
       <w:rPr>
         <w:noProof/>
       </w:rPr>
-      <w:t>2</w:t>
+      <w:t>11</w:t>
     </w:r>
     <w:r>
       <w:rPr>
@@ -4158,7 +4490,7 @@
 </file>
 
 <file path=word/footnotes.xml><?xml version="1.0" encoding="utf-8"?>
-<w:footnotes xmlns:wpc="http://schemas.microsoft.com/office/word/2010/wordprocessingCanvas" xmlns:cx="http://schemas.microsoft.com/office/drawing/2014/chartex" xmlns:cx1="http://schemas.microsoft.com/office/drawing/2015/9/8/chartex" xmlns:cx2="http://schemas.microsoft.com/office/drawing/2015/10/21/chartex" xmlns:cx3="http://schemas.microsoft.com/office/drawing/2016/5/9/chartex" xmlns:cx4="http://schemas.microsoft.com/office/drawing/2016/5/10/chartex" xmlns:cx5="http://schemas.microsoft.com/office/drawing/2016/5/11/chartex" xmlns:cx6="http://schemas.microsoft.com/office/drawing/2016/5/12/chartex" xmlns:cx7="http://schemas.microsoft.com/office/drawing/2016/5/13/chartex" xmlns:cx8="http://schemas.microsoft.com/office/drawing/2016/5/14/chartex" xmlns:mc="http://schemas.openxmlformats.org/markup-compatibility/2006" xmlns:aink="http://schemas.microsoft.com/office/drawing/2016/ink" xmlns:am3d="http://schemas.microsoft.com/office/drawing/2017/model3d" xmlns:o="urn:schemas-microsoft-com:office:office" xmlns:r="http://schemas.openxmlformats.org/officeDocument/2006/relationships" xmlns:m="http://schemas.openxmlformats.org/officeDocument/2006/math" xmlns:v="urn:schemas-microsoft-com:vml" xmlns:wp14="http://schemas.microsoft.com/office/word/2010/wordprocessingDrawing" xmlns:wp="http://schemas.openxmlformats.org/drawingml/2006/wordprocessingDrawing" xmlns:w10="urn:schemas-microsoft-com:office:word" xmlns:w="http://schemas.openxmlformats.org/wordprocessingml/2006/main" xmlns:w14="http://schemas.microsoft.com/office/word/2010/wordml" xmlns:w15="http://schemas.microsoft.com/office/word/2012/wordml" xmlns:w16cid="http://schemas.microsoft.com/office/word/2016/wordml/cid" xmlns:w16se="http://schemas.microsoft.com/office/word/2015/wordml/symex" xmlns:wpg="http://schemas.microsoft.com/office/word/2010/wordprocessingGroup" xmlns:wpi="http://schemas.microsoft.com/office/word/2010/wordprocessingInk" xmlns:wne="http://schemas.microsoft.com/office/word/2006/wordml" xmlns:wps="http://schemas.microsoft.com/office/word/2010/wordprocessingShape" mc:Ignorable="w14 w15 w16se w16cid wp14">
+<w:footnotes xmlns:wpc="http://schemas.microsoft.com/office/word/2010/wordprocessingCanvas" xmlns:cx="http://schemas.microsoft.com/office/drawing/2014/chartex" xmlns:cx1="http://schemas.microsoft.com/office/drawing/2015/9/8/chartex" xmlns:mc="http://schemas.openxmlformats.org/markup-compatibility/2006" xmlns:o="urn:schemas-microsoft-com:office:office" xmlns:r="http://schemas.openxmlformats.org/officeDocument/2006/relationships" xmlns:m="http://schemas.openxmlformats.org/officeDocument/2006/math" xmlns:v="urn:schemas-microsoft-com:vml" xmlns:wp14="http://schemas.microsoft.com/office/word/2010/wordprocessingDrawing" xmlns:wp="http://schemas.openxmlformats.org/drawingml/2006/wordprocessingDrawing" xmlns:w10="urn:schemas-microsoft-com:office:word" xmlns:w="http://schemas.openxmlformats.org/wordprocessingml/2006/main" xmlns:w14="http://schemas.microsoft.com/office/word/2010/wordml" xmlns:w15="http://schemas.microsoft.com/office/word/2012/wordml" xmlns:w16se="http://schemas.microsoft.com/office/word/2015/wordml/symex" xmlns:wpg="http://schemas.microsoft.com/office/word/2010/wordprocessingGroup" xmlns:wpi="http://schemas.microsoft.com/office/word/2010/wordprocessingInk" xmlns:wne="http://schemas.microsoft.com/office/word/2006/wordml" xmlns:wps="http://schemas.microsoft.com/office/word/2010/wordprocessingShape" mc:Ignorable="w14 w15 w16se wp14">
   <w:footnote w:type="separator" w:id="-1">
     <w:p>
       <w:pPr>
@@ -4183,7 +4515,7 @@
 </file>
 
 <file path=word/numbering.xml><?xml version="1.0" encoding="utf-8"?>
-<w:numbering xmlns:wpc="http://schemas.microsoft.com/office/word/2010/wordprocessingCanvas" xmlns:cx="http://schemas.microsoft.com/office/drawing/2014/chartex" xmlns:cx1="http://schemas.microsoft.com/office/drawing/2015/9/8/chartex" xmlns:cx2="http://schemas.microsoft.com/office/drawing/2015/10/21/chartex" xmlns:cx3="http://schemas.microsoft.com/office/drawing/2016/5/9/chartex" xmlns:cx4="http://schemas.microsoft.com/office/drawing/2016/5/10/chartex" xmlns:cx5="http://schemas.microsoft.com/office/drawing/2016/5/11/chartex" xmlns:cx6="http://schemas.microsoft.com/office/drawing/2016/5/12/chartex" xmlns:cx7="http://schemas.microsoft.com/office/drawing/2016/5/13/chartex" xmlns:cx8="http://schemas.microsoft.com/office/drawing/2016/5/14/chartex" xmlns:mc="http://schemas.openxmlformats.org/markup-compatibility/2006" xmlns:aink="http://schemas.microsoft.com/office/drawing/2016/ink" xmlns:am3d="http://schemas.microsoft.com/office/drawing/2017/model3d" xmlns:o="urn:schemas-microsoft-com:office:office" xmlns:r="http://schemas.openxmlformats.org/officeDocument/2006/relationships" xmlns:m="http://schemas.openxmlformats.org/officeDocument/2006/math" xmlns:v="urn:schemas-microsoft-com:vml" xmlns:wp14="http://schemas.microsoft.com/office/word/2010/wordprocessingDrawing" xmlns:wp="http://schemas.openxmlformats.org/drawingml/2006/wordprocessingDrawing" xmlns:w10="urn:schemas-microsoft-com:office:word" xmlns:w="http://schemas.openxmlformats.org/wordprocessingml/2006/main" xmlns:w14="http://schemas.microsoft.com/office/word/2010/wordml" xmlns:w15="http://schemas.microsoft.com/office/word/2012/wordml" xmlns:w16cid="http://schemas.microsoft.com/office/word/2016/wordml/cid" xmlns:w16se="http://schemas.microsoft.com/office/word/2015/wordml/symex" xmlns:wpg="http://schemas.microsoft.com/office/word/2010/wordprocessingGroup" xmlns:wpi="http://schemas.microsoft.com/office/word/2010/wordprocessingInk" xmlns:wne="http://schemas.microsoft.com/office/word/2006/wordml" xmlns:wps="http://schemas.microsoft.com/office/word/2010/wordprocessingShape" mc:Ignorable="w14 w15 w16se w16cid wp14">
+<w:numbering xmlns:wpc="http://schemas.microsoft.com/office/word/2010/wordprocessingCanvas" xmlns:cx="http://schemas.microsoft.com/office/drawing/2014/chartex" xmlns:cx1="http://schemas.microsoft.com/office/drawing/2015/9/8/chartex" xmlns:mc="http://schemas.openxmlformats.org/markup-compatibility/2006" xmlns:o="urn:schemas-microsoft-com:office:office" xmlns:r="http://schemas.openxmlformats.org/officeDocument/2006/relationships" xmlns:m="http://schemas.openxmlformats.org/officeDocument/2006/math" xmlns:v="urn:schemas-microsoft-com:vml" xmlns:wp14="http://schemas.microsoft.com/office/word/2010/wordprocessingDrawing" xmlns:wp="http://schemas.openxmlformats.org/drawingml/2006/wordprocessingDrawing" xmlns:w10="urn:schemas-microsoft-com:office:word" xmlns:w="http://schemas.openxmlformats.org/wordprocessingml/2006/main" xmlns:w14="http://schemas.microsoft.com/office/word/2010/wordml" xmlns:w15="http://schemas.microsoft.com/office/word/2012/wordml" xmlns:w16se="http://schemas.microsoft.com/office/word/2015/wordml/symex" xmlns:wpg="http://schemas.microsoft.com/office/word/2010/wordprocessingGroup" xmlns:wpi="http://schemas.microsoft.com/office/word/2010/wordprocessingInk" xmlns:wne="http://schemas.microsoft.com/office/word/2006/wordml" xmlns:wps="http://schemas.microsoft.com/office/word/2010/wordprocessingShape" mc:Ignorable="w14 w15 w16se wp14">
   <w:abstractNum w:abstractNumId="0" w15:restartNumberingAfterBreak="0">
     <w:nsid w:val="1D835B5A"/>
     <w:multiLevelType w:val="hybridMultilevel"/>
@@ -4579,7 +4911,7 @@
 </file>
 
 <file path=word/styles.xml><?xml version="1.0" encoding="utf-8"?>
-<w:styles xmlns:mc="http://schemas.openxmlformats.org/markup-compatibility/2006" xmlns:r="http://schemas.openxmlformats.org/officeDocument/2006/relationships" xmlns:w="http://schemas.openxmlformats.org/wordprocessingml/2006/main" xmlns:w14="http://schemas.microsoft.com/office/word/2010/wordml" xmlns:w15="http://schemas.microsoft.com/office/word/2012/wordml" xmlns:w16cid="http://schemas.microsoft.com/office/word/2016/wordml/cid" xmlns:w16se="http://schemas.microsoft.com/office/word/2015/wordml/symex" mc:Ignorable="w14 w15 w16se w16cid">
+<w:styles xmlns:mc="http://schemas.openxmlformats.org/markup-compatibility/2006" xmlns:r="http://schemas.openxmlformats.org/officeDocument/2006/relationships" xmlns:w="http://schemas.openxmlformats.org/wordprocessingml/2006/main" xmlns:w14="http://schemas.microsoft.com/office/word/2010/wordml" xmlns:w15="http://schemas.microsoft.com/office/word/2012/wordml" xmlns:w16se="http://schemas.microsoft.com/office/word/2015/wordml/symex" mc:Ignorable="w14 w15 w16se">
   <w:docDefaults>
     <w:rPrDefault>
       <w:rPr>
@@ -4594,7 +4926,7 @@
       </w:pPr>
     </w:pPrDefault>
   </w:docDefaults>
-  <w:latentStyles w:defLockedState="0" w:defUIPriority="99" w:defSemiHidden="0" w:defUnhideWhenUsed="0" w:defQFormat="0" w:count="377">
+  <w:latentStyles w:defLockedState="0" w:defUIPriority="99" w:defSemiHidden="0" w:defUnhideWhenUsed="0" w:defQFormat="0" w:count="371">
     <w:lsdException w:name="Normal" w:uiPriority="0" w:qFormat="1"/>
     <w:lsdException w:name="heading 1" w:uiPriority="9" w:qFormat="1"/>
     <w:lsdException w:name="heading 2" w:semiHidden="1" w:uiPriority="9" w:unhideWhenUsed="1" w:qFormat="1"/>
@@ -4742,8 +5074,11 @@
     <w:lsdException w:name="Table 3D effects 3" w:semiHidden="1" w:unhideWhenUsed="1"/>
     <w:lsdException w:name="Table Contemporary" w:semiHidden="1" w:unhideWhenUsed="1"/>
     <w:lsdException w:name="Table Elegant" w:semiHidden="1" w:unhideWhenUsed="1"/>
+    <w:lsdException w:name="Table Professional" w:semiHidden="1" w:unhideWhenUsed="1"/>
     <w:lsdException w:name="Table Subtle 1" w:semiHidden="1" w:unhideWhenUsed="1"/>
     <w:lsdException w:name="Table Subtle 2" w:semiHidden="1" w:unhideWhenUsed="1"/>
+    <w:lsdException w:name="Table Web 1" w:semiHidden="1" w:unhideWhenUsed="1"/>
+    <w:lsdException w:name="Table Web 2" w:semiHidden="1" w:unhideWhenUsed="1"/>
     <w:lsdException w:name="Table Web 3" w:semiHidden="1" w:unhideWhenUsed="1"/>
     <w:lsdException w:name="Balloon Text" w:semiHidden="1" w:unhideWhenUsed="1"/>
     <w:lsdException w:name="Table Grid" w:uiPriority="39"/>
@@ -4963,12 +5298,6 @@
     <w:lsdException w:name="List Table 5 Dark Accent 6" w:uiPriority="50"/>
     <w:lsdException w:name="List Table 6 Colorful Accent 6" w:uiPriority="51"/>
     <w:lsdException w:name="List Table 7 Colorful Accent 6" w:uiPriority="52"/>
-    <w:lsdException w:name="Mention" w:semiHidden="1" w:unhideWhenUsed="1"/>
-    <w:lsdException w:name="Smart Hyperlink" w:semiHidden="1" w:unhideWhenUsed="1"/>
-    <w:lsdException w:name="Hashtag" w:semiHidden="1" w:unhideWhenUsed="1"/>
-    <w:lsdException w:name="Unresolved Mention" w:semiHidden="1" w:unhideWhenUsed="1"/>
-    <w:lsdException w:name="Smart Link" w:semiHidden="1" w:unhideWhenUsed="1"/>
-    <w:lsdException w:name="Smart Link Error" w:semiHidden="1" w:unhideWhenUsed="1"/>
   </w:latentStyles>
   <w:style w:type="paragraph" w:default="1" w:styleId="Normal">
     <w:name w:val="Normal"/>
@@ -5879,7 +6208,7 @@
 </file>
 
 <file path=word/glossary/document.xml><?xml version="1.0" encoding="utf-8"?>
-<w:glossaryDocument xmlns:wpc="http://schemas.microsoft.com/office/word/2010/wordprocessingCanvas" xmlns:cx="http://schemas.microsoft.com/office/drawing/2014/chartex" xmlns:cx1="http://schemas.microsoft.com/office/drawing/2015/9/8/chartex" xmlns:cx2="http://schemas.microsoft.com/office/drawing/2015/10/21/chartex" xmlns:cx3="http://schemas.microsoft.com/office/drawing/2016/5/9/chartex" xmlns:cx4="http://schemas.microsoft.com/office/drawing/2016/5/10/chartex" xmlns:cx5="http://schemas.microsoft.com/office/drawing/2016/5/11/chartex" xmlns:cx6="http://schemas.microsoft.com/office/drawing/2016/5/12/chartex" xmlns:cx7="http://schemas.microsoft.com/office/drawing/2016/5/13/chartex" xmlns:cx8="http://schemas.microsoft.com/office/drawing/2016/5/14/chartex" xmlns:mc="http://schemas.openxmlformats.org/markup-compatibility/2006" xmlns:aink="http://schemas.microsoft.com/office/drawing/2016/ink" xmlns:am3d="http://schemas.microsoft.com/office/drawing/2017/model3d" xmlns:o="urn:schemas-microsoft-com:office:office" xmlns:r="http://schemas.openxmlformats.org/officeDocument/2006/relationships" xmlns:m="http://schemas.openxmlformats.org/officeDocument/2006/math" xmlns:v="urn:schemas-microsoft-com:vml" xmlns:wp14="http://schemas.microsoft.com/office/word/2010/wordprocessingDrawing" xmlns:wp="http://schemas.openxmlformats.org/drawingml/2006/wordprocessingDrawing" xmlns:w10="urn:schemas-microsoft-com:office:word" xmlns:w="http://schemas.openxmlformats.org/wordprocessingml/2006/main" xmlns:w14="http://schemas.microsoft.com/office/word/2010/wordml" xmlns:w15="http://schemas.microsoft.com/office/word/2012/wordml" xmlns:w16cid="http://schemas.microsoft.com/office/word/2016/wordml/cid" xmlns:w16se="http://schemas.microsoft.com/office/word/2015/wordml/symex" xmlns:wpg="http://schemas.microsoft.com/office/word/2010/wordprocessingGroup" xmlns:wpi="http://schemas.microsoft.com/office/word/2010/wordprocessingInk" xmlns:wne="http://schemas.microsoft.com/office/word/2006/wordml" xmlns:wps="http://schemas.microsoft.com/office/word/2010/wordprocessingShape" mc:Ignorable="w14 w15 w16se w16cid wp14">
+<w:glossaryDocument xmlns:wpc="http://schemas.microsoft.com/office/word/2010/wordprocessingCanvas" xmlns:cx="http://schemas.microsoft.com/office/drawing/2014/chartex" xmlns:cx1="http://schemas.microsoft.com/office/drawing/2015/9/8/chartex" xmlns:mc="http://schemas.openxmlformats.org/markup-compatibility/2006" xmlns:o="urn:schemas-microsoft-com:office:office" xmlns:r="http://schemas.openxmlformats.org/officeDocument/2006/relationships" xmlns:m="http://schemas.openxmlformats.org/officeDocument/2006/math" xmlns:v="urn:schemas-microsoft-com:vml" xmlns:wp14="http://schemas.microsoft.com/office/word/2010/wordprocessingDrawing" xmlns:wp="http://schemas.openxmlformats.org/drawingml/2006/wordprocessingDrawing" xmlns:w10="urn:schemas-microsoft-com:office:word" xmlns:w="http://schemas.openxmlformats.org/wordprocessingml/2006/main" xmlns:w14="http://schemas.microsoft.com/office/word/2010/wordml" xmlns:w15="http://schemas.microsoft.com/office/word/2012/wordml" xmlns:w16se="http://schemas.microsoft.com/office/word/2015/wordml/symex" xmlns:wpg="http://schemas.microsoft.com/office/word/2010/wordprocessingGroup" xmlns:wpi="http://schemas.microsoft.com/office/word/2010/wordprocessingInk" xmlns:wne="http://schemas.microsoft.com/office/word/2006/wordml" xmlns:wps="http://schemas.microsoft.com/office/word/2010/wordprocessingShape" mc:Ignorable="w14 w15 w16se wp14">
   <w:docParts>
     <w:docPart>
       <w:docPartPr>
@@ -5938,7 +6267,7 @@
 </file>
 
 <file path=word/glossary/fontTable.xml><?xml version="1.0" encoding="utf-8"?>
-<w:fonts xmlns:mc="http://schemas.openxmlformats.org/markup-compatibility/2006" xmlns:r="http://schemas.openxmlformats.org/officeDocument/2006/relationships" xmlns:w="http://schemas.openxmlformats.org/wordprocessingml/2006/main" xmlns:w14="http://schemas.microsoft.com/office/word/2010/wordml" xmlns:w15="http://schemas.microsoft.com/office/word/2012/wordml" xmlns:w16cid="http://schemas.microsoft.com/office/word/2016/wordml/cid" xmlns:w16se="http://schemas.microsoft.com/office/word/2015/wordml/symex" mc:Ignorable="w14 w15 w16se w16cid">
+<w:fonts xmlns:mc="http://schemas.openxmlformats.org/markup-compatibility/2006" xmlns:r="http://schemas.openxmlformats.org/officeDocument/2006/relationships" xmlns:w="http://schemas.openxmlformats.org/wordprocessingml/2006/main" xmlns:w14="http://schemas.microsoft.com/office/word/2010/wordml" xmlns:w15="http://schemas.microsoft.com/office/word/2012/wordml" xmlns:w16se="http://schemas.microsoft.com/office/word/2015/wordml/symex" mc:Ignorable="w14 w15 w16se">
   <w:font w:name="Symbol">
     <w:panose1 w:val="05050102010706020507"/>
     <w:charset w:val="02"/>
@@ -5975,7 +6304,7 @@
     <w:sig w:usb0="00000287" w:usb1="00000000" w:usb2="00000000" w:usb3="00000000" w:csb0="0000009F" w:csb1="00000000"/>
   </w:font>
   <w:font w:name="MS Mincho">
-    <w:altName w:val="MS Mincho"/>
+    <w:altName w:val="ＭＳ 明朝"/>
     <w:panose1 w:val="02020609040205080304"/>
     <w:charset w:val="80"/>
     <w:family w:val="modern"/>
@@ -6002,20 +6331,20 @@
     <w:charset w:val="00"/>
     <w:family w:val="swiss"/>
     <w:pitch w:val="variable"/>
-    <w:sig w:usb0="E4002EFF" w:usb1="C000247B" w:usb2="00000009" w:usb3="00000000" w:csb0="000001FF" w:csb1="00000000"/>
+    <w:sig w:usb0="E0002AFF" w:usb1="C000247B" w:usb2="00000009" w:usb3="00000000" w:csb0="000001FF" w:csb1="00000000"/>
   </w:font>
   <w:font w:name="Calibri Light">
     <w:panose1 w:val="020F0302020204030204"/>
     <w:charset w:val="00"/>
     <w:family w:val="swiss"/>
     <w:pitch w:val="variable"/>
-    <w:sig w:usb0="E4002EFF" w:usb1="C000247B" w:usb2="00000009" w:usb3="00000000" w:csb0="000001FF" w:csb1="00000000"/>
+    <w:sig w:usb0="E0002AFF" w:usb1="C000247B" w:usb2="00000009" w:usb3="00000000" w:csb0="000001FF" w:csb1="00000000"/>
   </w:font>
 </w:fonts>
 </file>
 
 <file path=word/glossary/settings.xml><?xml version="1.0" encoding="utf-8"?>
-<w:settings xmlns:mc="http://schemas.openxmlformats.org/markup-compatibility/2006" xmlns:o="urn:schemas-microsoft-com:office:office" xmlns:r="http://schemas.openxmlformats.org/officeDocument/2006/relationships" xmlns:m="http://schemas.openxmlformats.org/officeDocument/2006/math" xmlns:v="urn:schemas-microsoft-com:vml" xmlns:w10="urn:schemas-microsoft-com:office:word" xmlns:w="http://schemas.openxmlformats.org/wordprocessingml/2006/main" xmlns:w14="http://schemas.microsoft.com/office/word/2010/wordml" xmlns:w15="http://schemas.microsoft.com/office/word/2012/wordml" xmlns:w16cid="http://schemas.microsoft.com/office/word/2016/wordml/cid" xmlns:w16se="http://schemas.microsoft.com/office/word/2015/wordml/symex" xmlns:sl="http://schemas.openxmlformats.org/schemaLibrary/2006/main" mc:Ignorable="w14 w15 w16se w16cid">
+<w:settings xmlns:mc="http://schemas.openxmlformats.org/markup-compatibility/2006" xmlns:o="urn:schemas-microsoft-com:office:office" xmlns:r="http://schemas.openxmlformats.org/officeDocument/2006/relationships" xmlns:m="http://schemas.openxmlformats.org/officeDocument/2006/math" xmlns:v="urn:schemas-microsoft-com:vml" xmlns:w10="urn:schemas-microsoft-com:office:word" xmlns:w="http://schemas.openxmlformats.org/wordprocessingml/2006/main" xmlns:w14="http://schemas.microsoft.com/office/word/2010/wordml" xmlns:w15="http://schemas.microsoft.com/office/word/2012/wordml" xmlns:w16se="http://schemas.microsoft.com/office/word/2015/wordml/symex" xmlns:sl="http://schemas.openxmlformats.org/schemaLibrary/2006/main" mc:Ignorable="w14 w15 w16se">
   <w:view w:val="normal"/>
   <w:defaultTabStop w:val="708"/>
   <w:hyphenationZone w:val="425"/>
@@ -6027,7 +6356,6 @@
     <w:compatSetting w:name="enableOpenTypeFeatures" w:uri="http://schemas.microsoft.com/office/word" w:val="1"/>
     <w:compatSetting w:name="doNotFlipMirrorIndents" w:uri="http://schemas.microsoft.com/office/word" w:val="1"/>
     <w:compatSetting w:name="differentiateMultirowTableHeaders" w:uri="http://schemas.microsoft.com/office/word" w:val="1"/>
-    <w:compatSetting w:name="useWord2013TrackBottomHyphenation" w:uri="http://schemas.microsoft.com/office/word" w:val="1"/>
   </w:compat>
   <w:rsids>
     <w:rsidRoot w:val="00406E44"/>
@@ -6039,6 +6367,7 @@
     <w:rsid w:val="004D781B"/>
     <w:rsid w:val="004E5B16"/>
     <w:rsid w:val="00571EE0"/>
+    <w:rsid w:val="00634F78"/>
     <w:rsid w:val="006B5E0C"/>
     <w:rsid w:val="007442C3"/>
     <w:rsid w:val="007663D2"/>
@@ -6074,7 +6403,7 @@
 </file>
 
 <file path=word/glossary/styles.xml><?xml version="1.0" encoding="utf-8"?>
-<w:styles xmlns:mc="http://schemas.openxmlformats.org/markup-compatibility/2006" xmlns:r="http://schemas.openxmlformats.org/officeDocument/2006/relationships" xmlns:w="http://schemas.openxmlformats.org/wordprocessingml/2006/main" xmlns:w14="http://schemas.microsoft.com/office/word/2010/wordml" xmlns:w15="http://schemas.microsoft.com/office/word/2012/wordml" xmlns:w16cid="http://schemas.microsoft.com/office/word/2016/wordml/cid" xmlns:w16se="http://schemas.microsoft.com/office/word/2015/wordml/symex" mc:Ignorable="w14 w15 w16se w16cid">
+<w:styles xmlns:mc="http://schemas.openxmlformats.org/markup-compatibility/2006" xmlns:r="http://schemas.openxmlformats.org/officeDocument/2006/relationships" xmlns:w="http://schemas.openxmlformats.org/wordprocessingml/2006/main" xmlns:w14="http://schemas.microsoft.com/office/word/2010/wordml" xmlns:w15="http://schemas.microsoft.com/office/word/2012/wordml" xmlns:w16se="http://schemas.microsoft.com/office/word/2015/wordml/symex" mc:Ignorable="w14 w15 w16se">
   <w:docDefaults>
     <w:rPrDefault>
       <w:rPr>
@@ -6090,7 +6419,7 @@
       </w:pPr>
     </w:pPrDefault>
   </w:docDefaults>
-  <w:latentStyles w:defLockedState="0" w:defUIPriority="99" w:defSemiHidden="0" w:defUnhideWhenUsed="0" w:defQFormat="0" w:count="377">
+  <w:latentStyles w:defLockedState="0" w:defUIPriority="99" w:defSemiHidden="0" w:defUnhideWhenUsed="0" w:defQFormat="0" w:count="371">
     <w:lsdException w:name="Normal" w:uiPriority="0" w:qFormat="1"/>
     <w:lsdException w:name="heading 1" w:uiPriority="9" w:qFormat="1"/>
     <w:lsdException w:name="heading 2" w:semiHidden="1" w:uiPriority="9" w:unhideWhenUsed="1" w:qFormat="1"/>
@@ -6238,8 +6567,11 @@
     <w:lsdException w:name="Table 3D effects 3" w:semiHidden="1" w:unhideWhenUsed="1"/>
     <w:lsdException w:name="Table Contemporary" w:semiHidden="1" w:unhideWhenUsed="1"/>
     <w:lsdException w:name="Table Elegant" w:semiHidden="1" w:unhideWhenUsed="1"/>
+    <w:lsdException w:name="Table Professional" w:semiHidden="1" w:unhideWhenUsed="1"/>
     <w:lsdException w:name="Table Subtle 1" w:semiHidden="1" w:unhideWhenUsed="1"/>
     <w:lsdException w:name="Table Subtle 2" w:semiHidden="1" w:unhideWhenUsed="1"/>
+    <w:lsdException w:name="Table Web 1" w:semiHidden="1" w:unhideWhenUsed="1"/>
+    <w:lsdException w:name="Table Web 2" w:semiHidden="1" w:unhideWhenUsed="1"/>
     <w:lsdException w:name="Table Web 3" w:semiHidden="1" w:unhideWhenUsed="1"/>
     <w:lsdException w:name="Balloon Text" w:semiHidden="1" w:unhideWhenUsed="1"/>
     <w:lsdException w:name="Table Grid" w:uiPriority="39"/>
@@ -6459,12 +6791,6 @@
     <w:lsdException w:name="List Table 5 Dark Accent 6" w:uiPriority="50"/>
     <w:lsdException w:name="List Table 6 Colorful Accent 6" w:uiPriority="51"/>
     <w:lsdException w:name="List Table 7 Colorful Accent 6" w:uiPriority="52"/>
-    <w:lsdException w:name="Mention" w:semiHidden="1" w:unhideWhenUsed="1"/>
-    <w:lsdException w:name="Smart Hyperlink" w:semiHidden="1" w:unhideWhenUsed="1"/>
-    <w:lsdException w:name="Hashtag" w:semiHidden="1" w:unhideWhenUsed="1"/>
-    <w:lsdException w:name="Unresolved Mention" w:semiHidden="1" w:unhideWhenUsed="1"/>
-    <w:lsdException w:name="Smart Link" w:semiHidden="1" w:unhideWhenUsed="1"/>
-    <w:lsdException w:name="Smart Link Error" w:semiHidden="1" w:unhideWhenUsed="1"/>
   </w:latentStyles>
   <w:style w:type="paragraph" w:default="1" w:styleId="Normal">
     <w:name w:val="Normal"/>
@@ -6525,7 +6851,7 @@
 </file>
 
 <file path=word/glossary/webSettings.xml><?xml version="1.0" encoding="utf-8"?>
-<w:webSettings xmlns:mc="http://schemas.openxmlformats.org/markup-compatibility/2006" xmlns:r="http://schemas.openxmlformats.org/officeDocument/2006/relationships" xmlns:w="http://schemas.openxmlformats.org/wordprocessingml/2006/main" xmlns:w14="http://schemas.microsoft.com/office/word/2010/wordml" xmlns:w15="http://schemas.microsoft.com/office/word/2012/wordml" xmlns:w16cid="http://schemas.microsoft.com/office/word/2016/wordml/cid" xmlns:w16se="http://schemas.microsoft.com/office/word/2015/wordml/symex" mc:Ignorable="w14 w15 w16se w16cid">
+<w:webSettings xmlns:mc="http://schemas.openxmlformats.org/markup-compatibility/2006" xmlns:r="http://schemas.openxmlformats.org/officeDocument/2006/relationships" xmlns:w="http://schemas.openxmlformats.org/wordprocessingml/2006/main" xmlns:w14="http://schemas.microsoft.com/office/word/2010/wordml" xmlns:w15="http://schemas.microsoft.com/office/word/2012/wordml" xmlns:w16se="http://schemas.microsoft.com/office/word/2015/wordml/symex" mc:Ignorable="w14 w15 w16se">
   <w:optimizeForBrowser/>
   <w:allowPNG/>
 </w:webSettings>
@@ -6773,7 +7099,7 @@
 </file>
 
 <file path=customXml/itemProps3.xml><?xml version="1.0" encoding="utf-8"?>
-<ds:datastoreItem xmlns:ds="http://schemas.openxmlformats.org/officeDocument/2006/customXml" ds:itemID="{4BF9A36B-FEB6-4478-B292-E23945D457F1}">
+<ds:datastoreItem xmlns:ds="http://schemas.openxmlformats.org/officeDocument/2006/customXml" ds:itemID="{FACA55D5-4ED9-4E6C-965F-9C24350DE2ED}">
   <ds:schemaRefs>
     <ds:schemaRef ds:uri="http://schemas.openxmlformats.org/officeDocument/2006/bibliography"/>
   </ds:schemaRefs>

</xml_diff>

<commit_message>
Adiciona relatorio da semana 3 - sprint 4 da turma do tecnico
</commit_message>
<xml_diff>
--- a/Diario_bordo/Diario_de_bordo-tecnico-manha.docx
+++ b/Diario_bordo/Diario_de_bordo-tecnico-manha.docx
@@ -1,6 +1,6 @@
 
 <file path=word/document.xml><?xml version="1.0" encoding="utf-8"?>
-<w:document xmlns:wpc="http://schemas.microsoft.com/office/word/2010/wordprocessingCanvas" xmlns:cx="http://schemas.microsoft.com/office/drawing/2014/chartex" xmlns:cx1="http://schemas.microsoft.com/office/drawing/2015/9/8/chartex" xmlns:mc="http://schemas.openxmlformats.org/markup-compatibility/2006" xmlns:o="urn:schemas-microsoft-com:office:office" xmlns:r="http://schemas.openxmlformats.org/officeDocument/2006/relationships" xmlns:m="http://schemas.openxmlformats.org/officeDocument/2006/math" xmlns:v="urn:schemas-microsoft-com:vml" xmlns:wp14="http://schemas.microsoft.com/office/word/2010/wordprocessingDrawing" xmlns:wp="http://schemas.openxmlformats.org/drawingml/2006/wordprocessingDrawing" xmlns:w10="urn:schemas-microsoft-com:office:word" xmlns:w="http://schemas.openxmlformats.org/wordprocessingml/2006/main" xmlns:w14="http://schemas.microsoft.com/office/word/2010/wordml" xmlns:w15="http://schemas.microsoft.com/office/word/2012/wordml" xmlns:w16se="http://schemas.microsoft.com/office/word/2015/wordml/symex" xmlns:wpg="http://schemas.microsoft.com/office/word/2010/wordprocessingGroup" xmlns:wpi="http://schemas.microsoft.com/office/word/2010/wordprocessingInk" xmlns:wne="http://schemas.microsoft.com/office/word/2006/wordml" xmlns:wps="http://schemas.microsoft.com/office/word/2010/wordprocessingShape" mc:Ignorable="w14 w15 w16se wp14">
+<w:document xmlns:wpc="http://schemas.microsoft.com/office/word/2010/wordprocessingCanvas" xmlns:cx="http://schemas.microsoft.com/office/drawing/2014/chartex" xmlns:cx1="http://schemas.microsoft.com/office/drawing/2015/9/8/chartex" xmlns:cx2="http://schemas.microsoft.com/office/drawing/2015/10/21/chartex" xmlns:cx3="http://schemas.microsoft.com/office/drawing/2016/5/9/chartex" xmlns:cx4="http://schemas.microsoft.com/office/drawing/2016/5/10/chartex" xmlns:cx5="http://schemas.microsoft.com/office/drawing/2016/5/11/chartex" xmlns:cx6="http://schemas.microsoft.com/office/drawing/2016/5/12/chartex" xmlns:cx7="http://schemas.microsoft.com/office/drawing/2016/5/13/chartex" xmlns:cx8="http://schemas.microsoft.com/office/drawing/2016/5/14/chartex" xmlns:mc="http://schemas.openxmlformats.org/markup-compatibility/2006" xmlns:aink="http://schemas.microsoft.com/office/drawing/2016/ink" xmlns:am3d="http://schemas.microsoft.com/office/drawing/2017/model3d" xmlns:o="urn:schemas-microsoft-com:office:office" xmlns:r="http://schemas.openxmlformats.org/officeDocument/2006/relationships" xmlns:m="http://schemas.openxmlformats.org/officeDocument/2006/math" xmlns:v="urn:schemas-microsoft-com:vml" xmlns:wp14="http://schemas.microsoft.com/office/word/2010/wordprocessingDrawing" xmlns:wp="http://schemas.openxmlformats.org/drawingml/2006/wordprocessingDrawing" xmlns:w10="urn:schemas-microsoft-com:office:word" xmlns:w="http://schemas.openxmlformats.org/wordprocessingml/2006/main" xmlns:w14="http://schemas.microsoft.com/office/word/2010/wordml" xmlns:w15="http://schemas.microsoft.com/office/word/2012/wordml" xmlns:w16cid="http://schemas.microsoft.com/office/word/2016/wordml/cid" xmlns:w16se="http://schemas.microsoft.com/office/word/2015/wordml/symex" xmlns:wpg="http://schemas.microsoft.com/office/word/2010/wordprocessingGroup" xmlns:wpi="http://schemas.microsoft.com/office/word/2010/wordprocessingInk" xmlns:wne="http://schemas.microsoft.com/office/word/2006/wordml" xmlns:wps="http://schemas.microsoft.com/office/word/2010/wordprocessingShape" mc:Ignorable="w14 w15 w16se w16cid wp14">
   <w:body>
     <w:sdt>
       <w:sdtPr>
@@ -689,7 +689,10 @@
                 <w:pStyle w:val="Ttulo10"/>
               </w:pPr>
               <w:r>
-                <w:t>Sumário</w:t>
+                <w:t>S</w:t>
+              </w:r>
+              <w:r>
+                <w:t>umário</w:t>
               </w:r>
             </w:p>
             <w:p>
@@ -738,7 +741,7 @@
                 </w:rPr>
                 <w:fldChar w:fldCharType="separate"/>
               </w:r>
-              <w:hyperlink w:anchor="_Toc20810979" w:history="1">
+              <w:hyperlink w:anchor="_Toc22708871" w:history="1">
                 <w:r>
                   <w:rPr>
                     <w:rStyle w:val="Hyperlink"/>
@@ -769,7 +772,7 @@
                     <w:webHidden/>
                     <w:color w:val="7030A0"/>
                   </w:rPr>
-                  <w:instrText xml:space="preserve"> PAGEREF _Toc20810979 \h </w:instrText>
+                  <w:instrText xml:space="preserve"> PAGEREF _Toc22708871 \h </w:instrText>
                 </w:r>
                 <w:r>
                   <w:rPr>
@@ -813,7 +816,7 @@
                   <w:szCs w:val="22"/>
                 </w:rPr>
               </w:pPr>
-              <w:hyperlink w:anchor="_Toc20810980" w:history="1">
+              <w:hyperlink w:anchor="_Toc22708872" w:history="1">
                 <w:r>
                   <w:rPr>
                     <w:rStyle w:val="Hyperlink"/>
@@ -833,7 +836,7 @@
                   <w:szCs w:val="22"/>
                 </w:rPr>
               </w:pPr>
-              <w:hyperlink w:anchor="_Toc20810981" w:history="1">
+              <w:hyperlink w:anchor="_Toc22708873" w:history="1">
                 <w:r>
                   <w:rPr>
                     <w:rStyle w:val="Hyperlink"/>
@@ -853,7 +856,7 @@
                   <w:szCs w:val="22"/>
                 </w:rPr>
               </w:pPr>
-              <w:hyperlink w:anchor="_Toc20810982" w:history="1">
+              <w:hyperlink w:anchor="_Toc22708874" w:history="1">
                 <w:r>
                   <w:rPr>
                     <w:rStyle w:val="Hyperlink"/>
@@ -875,7 +878,7 @@
                   <w:szCs w:val="22"/>
                 </w:rPr>
               </w:pPr>
-              <w:hyperlink w:anchor="_Toc20810983" w:history="1">
+              <w:hyperlink w:anchor="_Toc22708875" w:history="1">
                 <w:r>
                   <w:rPr>
                     <w:rStyle w:val="Hyperlink"/>
@@ -906,7 +909,7 @@
                     <w:webHidden/>
                     <w:color w:val="7030A0"/>
                   </w:rPr>
-                  <w:instrText xml:space="preserve"> PAGEREF _Toc20810983 \h </w:instrText>
+                  <w:instrText xml:space="preserve"> PAGEREF _Toc22708875 \h </w:instrText>
                 </w:r>
                 <w:r>
                   <w:rPr>
@@ -940,6 +943,8 @@
                   <w:fldChar w:fldCharType="end"/>
                 </w:r>
               </w:hyperlink>
+              <w:bookmarkStart w:id="0" w:name="_GoBack"/>
+              <w:bookmarkEnd w:id="0"/>
             </w:p>
             <w:p>
               <w:pPr>
@@ -950,7 +955,7 @@
                   <w:szCs w:val="22"/>
                 </w:rPr>
               </w:pPr>
-              <w:hyperlink w:anchor="_Toc20810984" w:history="1">
+              <w:hyperlink w:anchor="_Toc22708876" w:history="1">
                 <w:r>
                   <w:rPr>
                     <w:rStyle w:val="Hyperlink"/>
@@ -972,7 +977,7 @@
                   <w:szCs w:val="22"/>
                 </w:rPr>
               </w:pPr>
-              <w:hyperlink w:anchor="_Toc20810985" w:history="1">
+              <w:hyperlink w:anchor="_Toc22708877" w:history="1">
                 <w:r>
                   <w:rPr>
                     <w:rStyle w:val="Hyperlink"/>
@@ -1003,7 +1008,7 @@
                     <w:webHidden/>
                     <w:color w:val="7030A0"/>
                   </w:rPr>
-                  <w:instrText xml:space="preserve"> PAGEREF _Toc20810985 \h </w:instrText>
+                  <w:instrText xml:space="preserve"> PAGEREF _Toc22708877 \h </w:instrText>
                 </w:r>
                 <w:r>
                   <w:rPr>
@@ -1047,7 +1052,7 @@
                   <w:szCs w:val="22"/>
                 </w:rPr>
               </w:pPr>
-              <w:hyperlink w:anchor="_Toc20810986" w:history="1">
+              <w:hyperlink w:anchor="_Toc22708878" w:history="1">
                 <w:r>
                   <w:rPr>
                     <w:rStyle w:val="Hyperlink"/>
@@ -1067,7 +1072,7 @@
                   <w:szCs w:val="22"/>
                 </w:rPr>
               </w:pPr>
-              <w:hyperlink w:anchor="_Toc20810987" w:history="1">
+              <w:hyperlink w:anchor="_Toc22708879" w:history="1">
                 <w:r>
                   <w:rPr>
                     <w:rStyle w:val="Hyperlink"/>
@@ -1089,7 +1094,7 @@
                   <w:szCs w:val="22"/>
                 </w:rPr>
               </w:pPr>
-              <w:hyperlink w:anchor="_Toc20810988" w:history="1">
+              <w:hyperlink w:anchor="_Toc22708880" w:history="1">
                 <w:r>
                   <w:rPr>
                     <w:rStyle w:val="Hyperlink"/>
@@ -1120,7 +1125,7 @@
                     <w:webHidden/>
                     <w:color w:val="7030A0"/>
                   </w:rPr>
-                  <w:instrText xml:space="preserve"> PAGEREF _Toc20810988 \h </w:instrText>
+                  <w:instrText xml:space="preserve"> PAGEREF _Toc22708880 \h </w:instrText>
                 </w:r>
                 <w:r>
                   <w:rPr>
@@ -1164,7 +1169,7 @@
                   <w:szCs w:val="22"/>
                 </w:rPr>
               </w:pPr>
-              <w:hyperlink w:anchor="_Toc20810989" w:history="1">
+              <w:hyperlink w:anchor="_Toc22708881" w:history="1">
                 <w:r>
                   <w:rPr>
                     <w:rStyle w:val="Hyperlink"/>
@@ -1184,7 +1189,7 @@
                   <w:szCs w:val="22"/>
                 </w:rPr>
               </w:pPr>
-              <w:hyperlink w:anchor="_Toc20810990" w:history="1">
+              <w:hyperlink w:anchor="_Toc22708882" w:history="1">
                 <w:r>
                   <w:rPr>
                     <w:rStyle w:val="Hyperlink"/>
@@ -1206,7 +1211,7 @@
                   <w:szCs w:val="22"/>
                 </w:rPr>
               </w:pPr>
-              <w:hyperlink w:anchor="_Toc20810991" w:history="1">
+              <w:hyperlink w:anchor="_Toc22708883" w:history="1">
                 <w:r>
                   <w:rPr>
                     <w:rStyle w:val="Hyperlink"/>
@@ -1237,7 +1242,7 @@
                     <w:webHidden/>
                     <w:color w:val="7030A0"/>
                   </w:rPr>
-                  <w:instrText xml:space="preserve"> PAGEREF _Toc20810991 \h </w:instrText>
+                  <w:instrText xml:space="preserve"> PAGEREF _Toc22708883 \h </w:instrText>
                 </w:r>
                 <w:r>
                   <w:rPr>
@@ -1281,7 +1286,7 @@
                   <w:szCs w:val="22"/>
                 </w:rPr>
               </w:pPr>
-              <w:hyperlink w:anchor="_Toc20810992" w:history="1">
+              <w:hyperlink w:anchor="_Toc22708884" w:history="1">
                 <w:r>
                   <w:rPr>
                     <w:rStyle w:val="Hyperlink"/>
@@ -1301,7 +1306,7 @@
                   <w:szCs w:val="22"/>
                 </w:rPr>
               </w:pPr>
-              <w:hyperlink w:anchor="_Toc20810993" w:history="1">
+              <w:hyperlink w:anchor="_Toc22708885" w:history="1">
                 <w:r>
                   <w:rPr>
                     <w:rStyle w:val="Hyperlink"/>
@@ -1309,6 +1314,143 @@
                     <w:color w:val="7030A0"/>
                   </w:rPr>
                   <w:t>Semana 2</w:t>
+                </w:r>
+              </w:hyperlink>
+            </w:p>
+            <w:p>
+              <w:pPr>
+                <w:pStyle w:val="Sumrio1"/>
+                <w:rPr>
+                  <w:b w:val="0"/>
+                  <w:noProof/>
+                  <w:color w:val="7030A0"/>
+                  <w:sz w:val="22"/>
+                  <w:szCs w:val="22"/>
+                </w:rPr>
+              </w:pPr>
+              <w:hyperlink w:anchor="_Toc22708886" w:history="1">
+                <w:r>
+                  <w:rPr>
+                    <w:rStyle w:val="Hyperlink"/>
+                    <w:noProof/>
+                    <w:color w:val="7030A0"/>
+                  </w:rPr>
+                  <w:t>Sprint 4</w:t>
+                </w:r>
+                <w:r>
+                  <w:rPr>
+                    <w:noProof/>
+                    <w:webHidden/>
+                    <w:color w:val="7030A0"/>
+                  </w:rPr>
+                  <w:tab/>
+                </w:r>
+                <w:r>
+                  <w:rPr>
+                    <w:noProof/>
+                    <w:webHidden/>
+                    <w:color w:val="7030A0"/>
+                  </w:rPr>
+                  <w:fldChar w:fldCharType="begin"/>
+                </w:r>
+                <w:r>
+                  <w:rPr>
+                    <w:noProof/>
+                    <w:webHidden/>
+                    <w:color w:val="7030A0"/>
+                  </w:rPr>
+                  <w:instrText xml:space="preserve"> PAGEREF _Toc22708886 \h </w:instrText>
+                </w:r>
+                <w:r>
+                  <w:rPr>
+                    <w:noProof/>
+                    <w:webHidden/>
+                    <w:color w:val="7030A0"/>
+                  </w:rPr>
+                </w:r>
+                <w:r>
+                  <w:rPr>
+                    <w:noProof/>
+                    <w:webHidden/>
+                    <w:color w:val="7030A0"/>
+                  </w:rPr>
+                  <w:fldChar w:fldCharType="separate"/>
+                </w:r>
+                <w:r>
+                  <w:rPr>
+                    <w:noProof/>
+                    <w:webHidden/>
+                    <w:color w:val="7030A0"/>
+                  </w:rPr>
+                  <w:t>10</w:t>
+                </w:r>
+                <w:r>
+                  <w:rPr>
+                    <w:noProof/>
+                    <w:webHidden/>
+                    <w:color w:val="7030A0"/>
+                  </w:rPr>
+                  <w:fldChar w:fldCharType="end"/>
+                </w:r>
+              </w:hyperlink>
+            </w:p>
+            <w:p>
+              <w:pPr>
+                <w:pStyle w:val="Sumrio2"/>
+                <w:rPr>
+                  <w:noProof/>
+                  <w:color w:val="7030A0"/>
+                  <w:szCs w:val="22"/>
+                </w:rPr>
+              </w:pPr>
+              <w:hyperlink w:anchor="_Toc22708887" w:history="1">
+                <w:r>
+                  <w:rPr>
+                    <w:rStyle w:val="Hyperlink"/>
+                    <w:noProof/>
+                    <w:color w:val="7030A0"/>
+                  </w:rPr>
+                  <w:t>Semana 1</w:t>
+                </w:r>
+              </w:hyperlink>
+            </w:p>
+            <w:p>
+              <w:pPr>
+                <w:pStyle w:val="Sumrio2"/>
+                <w:rPr>
+                  <w:noProof/>
+                  <w:color w:val="7030A0"/>
+                  <w:szCs w:val="22"/>
+                </w:rPr>
+              </w:pPr>
+              <w:hyperlink w:anchor="_Toc22708888" w:history="1">
+                <w:r>
+                  <w:rPr>
+                    <w:rStyle w:val="Hyperlink"/>
+                    <w:noProof/>
+                    <w:color w:val="7030A0"/>
+                  </w:rPr>
+                  <w:t>Semana 2</w:t>
+                </w:r>
+              </w:hyperlink>
+            </w:p>
+            <w:p>
+              <w:pPr>
+                <w:pStyle w:val="Sumrio2"/>
+                <w:rPr>
+                  <w:noProof/>
+                  <w:color w:val="7030A0"/>
+                  <w:szCs w:val="22"/>
+                </w:rPr>
+              </w:pPr>
+              <w:hyperlink w:anchor="_Toc22708889" w:history="1">
+                <w:r>
+                  <w:rPr>
+                    <w:rStyle w:val="Hyperlink"/>
+                    <w:noProof/>
+                    <w:color w:val="7030A0"/>
+                  </w:rPr>
+                  <w:t>Semana 3</w:t>
                 </w:r>
               </w:hyperlink>
             </w:p>
@@ -1342,12 +1484,12 @@
       <w:pPr>
         <w:pStyle w:val="cabealho1"/>
       </w:pPr>
-      <w:bookmarkStart w:id="0" w:name="_Toc20810979"/>
+      <w:bookmarkStart w:id="1" w:name="_Toc22708871"/>
       <w:r>
         <w:lastRenderedPageBreak/>
         <w:t>Resumo</w:t>
       </w:r>
-      <w:bookmarkEnd w:id="0"/>
+      <w:bookmarkEnd w:id="1"/>
       <w:r>
         <w:t xml:space="preserve"> </w:t>
       </w:r>
@@ -1357,11 +1499,11 @@
       <w:pPr>
         <w:pStyle w:val="cabealho2"/>
       </w:pPr>
-      <w:bookmarkStart w:id="1" w:name="_Toc20810980"/>
+      <w:bookmarkStart w:id="2" w:name="_Toc22708872"/>
       <w:r>
         <w:t>Objetivos</w:t>
       </w:r>
-      <w:bookmarkEnd w:id="1"/>
+      <w:bookmarkEnd w:id="2"/>
     </w:p>
     <w:p>
       <w:pPr>
@@ -1377,14 +1519,14 @@
       <w:pPr>
         <w:pStyle w:val="cabealho2"/>
       </w:pPr>
-      <w:bookmarkStart w:id="2" w:name="_Toc20810981"/>
+      <w:bookmarkStart w:id="3" w:name="_Toc22708873"/>
       <w:r>
         <w:t xml:space="preserve">Descrição do </w:t>
       </w:r>
       <w:r>
         <w:t>projeto</w:t>
       </w:r>
-      <w:bookmarkEnd w:id="2"/>
+      <w:bookmarkEnd w:id="3"/>
     </w:p>
     <w:p>
       <w:pPr>
@@ -1400,14 +1542,14 @@
       <w:pPr>
         <w:pStyle w:val="cabealho2"/>
       </w:pPr>
-      <w:bookmarkStart w:id="3" w:name="_Toc20810982"/>
+      <w:bookmarkStart w:id="4" w:name="_Toc22708874"/>
       <w:r>
         <w:t xml:space="preserve">Resumo </w:t>
       </w:r>
       <w:r>
         <w:t>do projeto</w:t>
       </w:r>
-      <w:bookmarkEnd w:id="3"/>
+      <w:bookmarkEnd w:id="4"/>
     </w:p>
     <w:p>
       <w:pPr>
@@ -1445,12 +1587,12 @@
       <w:pPr>
         <w:pStyle w:val="cabealho1"/>
       </w:pPr>
-      <w:bookmarkStart w:id="4" w:name="_Toc20810983"/>
+      <w:bookmarkStart w:id="5" w:name="_Toc22708875"/>
       <w:r>
         <w:lastRenderedPageBreak/>
         <w:t>Sprint X</w:t>
       </w:r>
-      <w:bookmarkEnd w:id="4"/>
+      <w:bookmarkEnd w:id="5"/>
     </w:p>
     <w:p>
       <w:pPr>
@@ -1465,11 +1607,11 @@
       <w:pPr>
         <w:pStyle w:val="cabealho2"/>
       </w:pPr>
-      <w:bookmarkStart w:id="5" w:name="_Toc20810984"/>
+      <w:bookmarkStart w:id="6" w:name="_Toc22708876"/>
       <w:r>
         <w:t>Semana 1</w:t>
       </w:r>
-      <w:bookmarkEnd w:id="5"/>
+      <w:bookmarkEnd w:id="6"/>
     </w:p>
     <w:p>
       <w:pPr>
@@ -1527,7 +1669,35 @@
         <w:rPr>
           <w:lang w:eastAsia="en-US"/>
         </w:rPr>
-        <w:t>Enquanto a reunião não acontecia, os grupos definiram as atividades que já eram certas e construíram o planejamento de tarefas, por meio do Trello e do Azure DevOps.</w:t>
+        <w:t xml:space="preserve">Enquanto a reunião não acontecia, os grupos definiram as atividades que já eram certas e construíram o planejamento de tarefas, por meio do </w:t>
+      </w:r>
+      <w:proofErr w:type="spellStart"/>
+      <w:r>
+        <w:rPr>
+          <w:lang w:eastAsia="en-US"/>
+        </w:rPr>
+        <w:t>Trello</w:t>
+      </w:r>
+      <w:proofErr w:type="spellEnd"/>
+      <w:r>
+        <w:rPr>
+          <w:lang w:eastAsia="en-US"/>
+        </w:rPr>
+        <w:t xml:space="preserve"> e do Azure </w:t>
+      </w:r>
+      <w:proofErr w:type="spellStart"/>
+      <w:r>
+        <w:rPr>
+          <w:lang w:eastAsia="en-US"/>
+        </w:rPr>
+        <w:t>DevOps</w:t>
+      </w:r>
+      <w:proofErr w:type="spellEnd"/>
+      <w:r>
+        <w:rPr>
+          <w:lang w:eastAsia="en-US"/>
+        </w:rPr>
+        <w:t>.</w:t>
       </w:r>
     </w:p>
     <w:p>
@@ -1664,11 +1834,19 @@
         </w:rPr>
         <w:t xml:space="preserve">a desenvolver alguns </w:t>
       </w:r>
-      <w:r>
-        <w:rPr>
-          <w:lang w:eastAsia="en-US"/>
-        </w:rPr>
-        <w:t>wireframes para mostrar para a empresa.</w:t>
+      <w:proofErr w:type="spellStart"/>
+      <w:r>
+        <w:rPr>
+          <w:lang w:eastAsia="en-US"/>
+        </w:rPr>
+        <w:t>wireframes</w:t>
+      </w:r>
+      <w:proofErr w:type="spellEnd"/>
+      <w:r>
+        <w:rPr>
+          <w:lang w:eastAsia="en-US"/>
+        </w:rPr>
+        <w:t xml:space="preserve"> para mostrar para a empresa.</w:t>
       </w:r>
     </w:p>
     <w:p>
@@ -1781,12 +1959,12 @@
       <w:pPr>
         <w:pStyle w:val="cabealho1"/>
       </w:pPr>
-      <w:bookmarkStart w:id="6" w:name="_Toc20810985"/>
+      <w:bookmarkStart w:id="7" w:name="_Toc22708877"/>
       <w:r>
         <w:lastRenderedPageBreak/>
         <w:t>Sprint 1</w:t>
       </w:r>
-      <w:bookmarkEnd w:id="6"/>
+      <w:bookmarkEnd w:id="7"/>
     </w:p>
     <w:p>
       <w:pPr>
@@ -1797,11 +1975,11 @@
       <w:pPr>
         <w:pStyle w:val="cabealho2"/>
       </w:pPr>
-      <w:bookmarkStart w:id="7" w:name="_Toc20810986"/>
+      <w:bookmarkStart w:id="8" w:name="_Toc22708878"/>
       <w:r>
         <w:t>Semana 1</w:t>
       </w:r>
-      <w:bookmarkEnd w:id="7"/>
+      <w:bookmarkEnd w:id="8"/>
     </w:p>
     <w:p>
       <w:pPr>
@@ -1935,7 +2113,21 @@
         <w:rPr>
           <w:lang w:eastAsia="en-US"/>
         </w:rPr>
-        <w:t xml:space="preserve"> realizou uma pesquisa sobre quais tecnologias serão utilizadas, planejou a sprint 1 no Azure DevOps e executou alguns comandos usando linguagem C para extração de dados, posteriormente exportados para uma planilha.</w:t>
+        <w:t xml:space="preserve"> realizou uma pesquisa sobre quais tecnologias serão utilizadas, planejou a sprint 1 no Azure </w:t>
+      </w:r>
+      <w:proofErr w:type="spellStart"/>
+      <w:r>
+        <w:rPr>
+          <w:lang w:eastAsia="en-US"/>
+        </w:rPr>
+        <w:t>DevOps</w:t>
+      </w:r>
+      <w:proofErr w:type="spellEnd"/>
+      <w:r>
+        <w:rPr>
+          <w:lang w:eastAsia="en-US"/>
+        </w:rPr>
+        <w:t xml:space="preserve"> e executou alguns comandos usando linguagem C para extração de dados, posteriormente exportados para uma planilha.</w:t>
       </w:r>
     </w:p>
     <w:p>
@@ -2009,7 +2201,35 @@
         <w:rPr>
           <w:lang w:eastAsia="en-US"/>
         </w:rPr>
-        <w:t xml:space="preserve"> criou formulários para definição de personas e users story, analisaram as respostas e realizou pesquisa aprofundada de sistemas semelhantes no mercado.</w:t>
+        <w:t xml:space="preserve"> criou formulários para definição de personas e </w:t>
+      </w:r>
+      <w:proofErr w:type="spellStart"/>
+      <w:r>
+        <w:rPr>
+          <w:lang w:eastAsia="en-US"/>
+        </w:rPr>
+        <w:t>users</w:t>
+      </w:r>
+      <w:proofErr w:type="spellEnd"/>
+      <w:r>
+        <w:rPr>
+          <w:lang w:eastAsia="en-US"/>
+        </w:rPr>
+        <w:t xml:space="preserve"> </w:t>
+      </w:r>
+      <w:proofErr w:type="spellStart"/>
+      <w:r>
+        <w:rPr>
+          <w:lang w:eastAsia="en-US"/>
+        </w:rPr>
+        <w:t>story</w:t>
+      </w:r>
+      <w:proofErr w:type="spellEnd"/>
+      <w:r>
+        <w:rPr>
+          <w:lang w:eastAsia="en-US"/>
+        </w:rPr>
+        <w:t>, analisaram as respostas e realizou pesquisa aprofundada de sistemas semelhantes no mercado.</w:t>
       </w:r>
     </w:p>
     <w:p>
@@ -2063,12 +2283,12 @@
       <w:pPr>
         <w:pStyle w:val="cabealho2"/>
       </w:pPr>
-      <w:bookmarkStart w:id="8" w:name="_Toc20810987"/>
+      <w:bookmarkStart w:id="9" w:name="_Toc22708879"/>
       <w:r>
         <w:lastRenderedPageBreak/>
         <w:t>Semana 2</w:t>
       </w:r>
-      <w:bookmarkEnd w:id="8"/>
+      <w:bookmarkEnd w:id="9"/>
     </w:p>
     <w:p>
       <w:pPr>
@@ -2417,12 +2637,12 @@
       <w:pPr>
         <w:pStyle w:val="cabealho1"/>
       </w:pPr>
-      <w:bookmarkStart w:id="9" w:name="_Toc20810988"/>
+      <w:bookmarkStart w:id="10" w:name="_Toc22708880"/>
       <w:r>
         <w:lastRenderedPageBreak/>
         <w:t>Sprint 2</w:t>
       </w:r>
-      <w:bookmarkEnd w:id="9"/>
+      <w:bookmarkEnd w:id="10"/>
     </w:p>
     <w:p>
       <w:pPr>
@@ -2433,11 +2653,11 @@
       <w:pPr>
         <w:pStyle w:val="cabealho2"/>
       </w:pPr>
-      <w:bookmarkStart w:id="10" w:name="_Toc20810989"/>
+      <w:bookmarkStart w:id="11" w:name="_Toc22708881"/>
       <w:r>
         <w:t>Semana 1</w:t>
       </w:r>
-      <w:bookmarkEnd w:id="10"/>
+      <w:bookmarkEnd w:id="11"/>
     </w:p>
     <w:p>
       <w:pPr>
@@ -2517,7 +2737,21 @@
         <w:rPr>
           <w:lang w:eastAsia="en-US"/>
         </w:rPr>
-        <w:t xml:space="preserve"> conseguiu implementar um projeto em Single Page Application, o que era novidade até então. Também já conseguiu criar algumas telas (web e mobile) com funcionalidades.</w:t>
+        <w:t xml:space="preserve"> conseguiu implementar um projeto em Single Page </w:t>
+      </w:r>
+      <w:proofErr w:type="spellStart"/>
+      <w:r>
+        <w:rPr>
+          <w:lang w:eastAsia="en-US"/>
+        </w:rPr>
+        <w:t>Application</w:t>
+      </w:r>
+      <w:proofErr w:type="spellEnd"/>
+      <w:r>
+        <w:rPr>
+          <w:lang w:eastAsia="en-US"/>
+        </w:rPr>
+        <w:t>, o que era novidade até então. Também já conseguiu criar algumas telas (web e mobile) com funcionalidades.</w:t>
       </w:r>
     </w:p>
     <w:p>
@@ -2546,7 +2780,21 @@
         <w:rPr>
           <w:lang w:eastAsia="en-US"/>
         </w:rPr>
-        <w:t xml:space="preserve"> conseguiu estruturar o modelo do relatório que será exportado avançou nos estudos de como realizar requisições à API Zabbix.</w:t>
+        <w:t xml:space="preserve"> conseguiu estruturar o modelo do relatório que será exportado avançou nos estudos de como realizar requisições à API </w:t>
+      </w:r>
+      <w:proofErr w:type="spellStart"/>
+      <w:r>
+        <w:rPr>
+          <w:lang w:eastAsia="en-US"/>
+        </w:rPr>
+        <w:t>Zabbix</w:t>
+      </w:r>
+      <w:proofErr w:type="spellEnd"/>
+      <w:r>
+        <w:rPr>
+          <w:lang w:eastAsia="en-US"/>
+        </w:rPr>
+        <w:t>.</w:t>
       </w:r>
     </w:p>
     <w:p>
@@ -2618,7 +2866,21 @@
         <w:rPr>
           <w:lang w:eastAsia="en-US"/>
         </w:rPr>
-        <w:t xml:space="preserve"> enfrentou problemas por conta do desencontro de informações fornecidas pelo cliente. Ainda assim, conseguiu produzir wireframes das telas e definiu requisitos e regras de negócio.</w:t>
+        <w:t xml:space="preserve"> enfrentou problemas por conta do desencontro de informações fornecidas pelo cliente. Ainda assim, conseguiu produzir </w:t>
+      </w:r>
+      <w:proofErr w:type="spellStart"/>
+      <w:r>
+        <w:rPr>
+          <w:lang w:eastAsia="en-US"/>
+        </w:rPr>
+        <w:t>wireframes</w:t>
+      </w:r>
+      <w:proofErr w:type="spellEnd"/>
+      <w:r>
+        <w:rPr>
+          <w:lang w:eastAsia="en-US"/>
+        </w:rPr>
+        <w:t xml:space="preserve"> das telas e definiu requisitos e regras de negócio.</w:t>
       </w:r>
     </w:p>
     <w:p>
@@ -2699,12 +2961,12 @@
       <w:pPr>
         <w:pStyle w:val="cabealho2"/>
       </w:pPr>
-      <w:bookmarkStart w:id="11" w:name="_Toc20810990"/>
+      <w:bookmarkStart w:id="12" w:name="_Toc22708882"/>
       <w:r>
         <w:lastRenderedPageBreak/>
         <w:t>Semana 2</w:t>
       </w:r>
-      <w:bookmarkEnd w:id="11"/>
+      <w:bookmarkEnd w:id="12"/>
     </w:p>
     <w:p>
       <w:pPr>
@@ -2850,7 +3112,21 @@
         <w:rPr>
           <w:lang w:eastAsia="en-US"/>
         </w:rPr>
-        <w:t>os estudos sobre a API Zabbix e entregou o projeto 1 com as alterações solicitadas anteriormente, e que sofrerá mais alterações. Demonstraram algumas requisições para o projeto 2, o que impressionou o cliente com os resultados</w:t>
+        <w:t xml:space="preserve">os estudos sobre a API </w:t>
+      </w:r>
+      <w:proofErr w:type="spellStart"/>
+      <w:r>
+        <w:rPr>
+          <w:lang w:eastAsia="en-US"/>
+        </w:rPr>
+        <w:t>Zabbix</w:t>
+      </w:r>
+      <w:proofErr w:type="spellEnd"/>
+      <w:r>
+        <w:rPr>
+          <w:lang w:eastAsia="en-US"/>
+        </w:rPr>
+        <w:t xml:space="preserve"> e entregou o projeto 1 com as alterações solicitadas anteriormente, e que sofrerá mais alterações. Demonstraram algumas requisições para o projeto 2, o que impressionou o cliente com os resultados</w:t>
       </w:r>
       <w:r>
         <w:rPr>
@@ -3042,12 +3318,12 @@
       <w:pPr>
         <w:pStyle w:val="cabealho1"/>
       </w:pPr>
-      <w:bookmarkStart w:id="12" w:name="_Toc20810991"/>
+      <w:bookmarkStart w:id="13" w:name="_Toc22708883"/>
       <w:r>
         <w:lastRenderedPageBreak/>
         <w:t>Sprint 3</w:t>
       </w:r>
-      <w:bookmarkEnd w:id="12"/>
+      <w:bookmarkEnd w:id="13"/>
     </w:p>
     <w:p>
       <w:pPr>
@@ -3058,11 +3334,11 @@
       <w:pPr>
         <w:pStyle w:val="cabealho2"/>
       </w:pPr>
-      <w:bookmarkStart w:id="13" w:name="_Toc20810992"/>
+      <w:bookmarkStart w:id="14" w:name="_Toc22708884"/>
       <w:r>
         <w:t>Semana 1</w:t>
       </w:r>
-      <w:bookmarkEnd w:id="13"/>
+      <w:bookmarkEnd w:id="14"/>
     </w:p>
     <w:p>
       <w:pPr>
@@ -3136,7 +3412,21 @@
         <w:rPr>
           <w:lang w:eastAsia="en-US"/>
         </w:rPr>
-        <w:t xml:space="preserve"> fez a integração da API própria (como um gateway) com o GLPi e trabalharam em funcionalidades nas telas web e mobile, principalmente login e cadastros, conseguindo construir uma SPA.</w:t>
+        <w:t xml:space="preserve"> fez a integração da API própria (como um gateway) com o </w:t>
+      </w:r>
+      <w:proofErr w:type="spellStart"/>
+      <w:r>
+        <w:rPr>
+          <w:lang w:eastAsia="en-US"/>
+        </w:rPr>
+        <w:t>GLPi</w:t>
+      </w:r>
+      <w:proofErr w:type="spellEnd"/>
+      <w:r>
+        <w:rPr>
+          <w:lang w:eastAsia="en-US"/>
+        </w:rPr>
+        <w:t xml:space="preserve"> e trabalharam em funcionalidades nas telas web e mobile, principalmente login e cadastros, conseguindo construir uma SPA.</w:t>
       </w:r>
     </w:p>
     <w:p>
@@ -3186,7 +3476,21 @@
         <w:rPr>
           <w:lang w:eastAsia="en-US"/>
         </w:rPr>
-        <w:t>trabalhou nos layouts de alta fidelidade das telas, fez a modelagem do banco de dados e sua documentação. Realizaram testes de requisições com a API Zabbix para verificar o tempo de resposta</w:t>
+        <w:t xml:space="preserve">trabalhou nos layouts de alta fidelidade das telas, fez a modelagem do banco de dados e sua documentação. Realizaram testes de requisições com a API </w:t>
+      </w:r>
+      <w:proofErr w:type="spellStart"/>
+      <w:r>
+        <w:rPr>
+          <w:lang w:eastAsia="en-US"/>
+        </w:rPr>
+        <w:t>Zabbix</w:t>
+      </w:r>
+      <w:proofErr w:type="spellEnd"/>
+      <w:r>
+        <w:rPr>
+          <w:lang w:eastAsia="en-US"/>
+        </w:rPr>
+        <w:t xml:space="preserve"> para verificar o tempo de resposta</w:t>
       </w:r>
       <w:r>
         <w:rPr>
@@ -3227,8 +3531,44 @@
         <w:rPr>
           <w:lang w:eastAsia="en-US"/>
         </w:rPr>
-        <w:t>construiu a barra de navegação, criaram os componentes de cadastro e criaram funcionalidades na API. Fizeram estudos de como implementar drag and drop</w:t>
-      </w:r>
+        <w:t xml:space="preserve">construiu a barra de navegação, criaram os componentes de cadastro e criaram funcionalidades na API. Fizeram estudos de como implementar </w:t>
+      </w:r>
+      <w:proofErr w:type="spellStart"/>
+      <w:r>
+        <w:rPr>
+          <w:lang w:eastAsia="en-US"/>
+        </w:rPr>
+        <w:t>drag</w:t>
+      </w:r>
+      <w:proofErr w:type="spellEnd"/>
+      <w:r>
+        <w:rPr>
+          <w:lang w:eastAsia="en-US"/>
+        </w:rPr>
+        <w:t xml:space="preserve"> </w:t>
+      </w:r>
+      <w:proofErr w:type="spellStart"/>
+      <w:r>
+        <w:rPr>
+          <w:lang w:eastAsia="en-US"/>
+        </w:rPr>
+        <w:t>and</w:t>
+      </w:r>
+      <w:proofErr w:type="spellEnd"/>
+      <w:r>
+        <w:rPr>
+          <w:lang w:eastAsia="en-US"/>
+        </w:rPr>
+        <w:t xml:space="preserve"> </w:t>
+      </w:r>
+      <w:proofErr w:type="spellStart"/>
+      <w:r>
+        <w:rPr>
+          <w:lang w:eastAsia="en-US"/>
+        </w:rPr>
+        <w:t>drop</w:t>
+      </w:r>
+      <w:proofErr w:type="spellEnd"/>
       <w:r>
         <w:rPr>
           <w:lang w:eastAsia="en-US"/>
@@ -3282,7 +3622,35 @@
         <w:rPr>
           <w:lang w:eastAsia="en-US"/>
         </w:rPr>
-        <w:t>configurou o ambiente web, desenvolveu o guideline do design do sistema, modelagem do banco de dados e estudo sobre gremlin, além de algumas estruturas básicas na API</w:t>
+        <w:t xml:space="preserve">configurou o ambiente web, desenvolveu o </w:t>
+      </w:r>
+      <w:proofErr w:type="spellStart"/>
+      <w:r>
+        <w:rPr>
+          <w:lang w:eastAsia="en-US"/>
+        </w:rPr>
+        <w:t>guideline</w:t>
+      </w:r>
+      <w:proofErr w:type="spellEnd"/>
+      <w:r>
+        <w:rPr>
+          <w:lang w:eastAsia="en-US"/>
+        </w:rPr>
+        <w:t xml:space="preserve"> do design do sistema, modelagem do banco de dados e estudo sobre </w:t>
+      </w:r>
+      <w:proofErr w:type="spellStart"/>
+      <w:r>
+        <w:rPr>
+          <w:lang w:eastAsia="en-US"/>
+        </w:rPr>
+        <w:t>gremlin</w:t>
+      </w:r>
+      <w:proofErr w:type="spellEnd"/>
+      <w:r>
+        <w:rPr>
+          <w:lang w:eastAsia="en-US"/>
+        </w:rPr>
+        <w:t>, além de algumas estruturas básicas na API</w:t>
       </w:r>
       <w:r>
         <w:rPr>
@@ -3368,12 +3736,12 @@
       <w:pPr>
         <w:pStyle w:val="cabealho2"/>
       </w:pPr>
-      <w:bookmarkStart w:id="14" w:name="_Toc20810993"/>
+      <w:bookmarkStart w:id="15" w:name="_Toc22708885"/>
       <w:r>
         <w:lastRenderedPageBreak/>
         <w:t>Semana 2</w:t>
       </w:r>
-      <w:bookmarkEnd w:id="14"/>
+      <w:bookmarkEnd w:id="15"/>
     </w:p>
     <w:p>
       <w:pPr>
@@ -3453,7 +3821,35 @@
         <w:rPr>
           <w:lang w:eastAsia="en-US"/>
         </w:rPr>
-        <w:t>seguiu integrar sua API própria com o GLPi implementando os endpoints restantes</w:t>
+        <w:t xml:space="preserve">seguiu integrar sua API própria com o </w:t>
+      </w:r>
+      <w:proofErr w:type="spellStart"/>
+      <w:r>
+        <w:rPr>
+          <w:lang w:eastAsia="en-US"/>
+        </w:rPr>
+        <w:t>GLPi</w:t>
+      </w:r>
+      <w:proofErr w:type="spellEnd"/>
+      <w:r>
+        <w:rPr>
+          <w:lang w:eastAsia="en-US"/>
+        </w:rPr>
+        <w:t xml:space="preserve"> implementando os </w:t>
+      </w:r>
+      <w:proofErr w:type="spellStart"/>
+      <w:r>
+        <w:rPr>
+          <w:lang w:eastAsia="en-US"/>
+        </w:rPr>
+        <w:t>endpoints</w:t>
+      </w:r>
+      <w:proofErr w:type="spellEnd"/>
+      <w:r>
+        <w:rPr>
+          <w:lang w:eastAsia="en-US"/>
+        </w:rPr>
+        <w:t xml:space="preserve"> restantes</w:t>
       </w:r>
       <w:r>
         <w:rPr>
@@ -3608,8 +4004,30 @@
         <w:rPr>
           <w:lang w:eastAsia="en-US"/>
         </w:rPr>
-        <w:t>conseguiu implementar uma API com banco de dados utilizando gremlin, finalizou o CRUD de blocos, definiu o layout das páginas de listagem e cadastro de blocos e também desenvolveu as telas em HTML e CSS já utilizando ReactJS</w:t>
-      </w:r>
+        <w:t xml:space="preserve">conseguiu implementar uma API com banco de dados utilizando </w:t>
+      </w:r>
+      <w:proofErr w:type="spellStart"/>
+      <w:r>
+        <w:rPr>
+          <w:lang w:eastAsia="en-US"/>
+        </w:rPr>
+        <w:t>gremlin</w:t>
+      </w:r>
+      <w:proofErr w:type="spellEnd"/>
+      <w:r>
+        <w:rPr>
+          <w:lang w:eastAsia="en-US"/>
+        </w:rPr>
+        <w:t xml:space="preserve">, finalizou o CRUD de blocos, definiu o layout das páginas de listagem e cadastro de blocos e também desenvolveu as telas em HTML e CSS já utilizando </w:t>
+      </w:r>
+      <w:proofErr w:type="spellStart"/>
+      <w:r>
+        <w:rPr>
+          <w:lang w:eastAsia="en-US"/>
+        </w:rPr>
+        <w:t>ReactJS</w:t>
+      </w:r>
+      <w:proofErr w:type="spellEnd"/>
       <w:r>
         <w:rPr>
           <w:lang w:eastAsia="en-US"/>
@@ -3729,10 +4147,12 @@
       <w:pPr>
         <w:pStyle w:val="cabealho1"/>
       </w:pPr>
+      <w:bookmarkStart w:id="16" w:name="_Toc22708886"/>
       <w:r>
         <w:lastRenderedPageBreak/>
         <w:t>Sprint 4</w:t>
       </w:r>
+      <w:bookmarkEnd w:id="16"/>
     </w:p>
     <w:p>
       <w:pPr>
@@ -3743,9 +4163,11 @@
       <w:pPr>
         <w:pStyle w:val="cabealho2"/>
       </w:pPr>
+      <w:bookmarkStart w:id="17" w:name="_Toc22708887"/>
       <w:r>
         <w:t>Semana 1</w:t>
       </w:r>
+      <w:bookmarkEnd w:id="17"/>
     </w:p>
     <w:p>
       <w:pPr>
@@ -3904,7 +4326,21 @@
         <w:rPr>
           <w:lang w:eastAsia="en-US"/>
         </w:rPr>
-        <w:t>a configuração do projeto mobile, trabalhou na página dashboard, finalizou os modais, fez ajustes em métodos da API, iniciou a documentação viu a necessidade de remover a componentização de alguns elementos.</w:t>
+        <w:t xml:space="preserve">a configuração do projeto mobile, trabalhou na página dashboard, finalizou os modais, fez ajustes em métodos da API, iniciou a documentação viu a necessidade de remover a </w:t>
+      </w:r>
+      <w:proofErr w:type="spellStart"/>
+      <w:r>
+        <w:rPr>
+          <w:lang w:eastAsia="en-US"/>
+        </w:rPr>
+        <w:t>componentização</w:t>
+      </w:r>
+      <w:proofErr w:type="spellEnd"/>
+      <w:r>
+        <w:rPr>
+          <w:lang w:eastAsia="en-US"/>
+        </w:rPr>
+        <w:t xml:space="preserve"> de alguns elementos.</w:t>
       </w:r>
     </w:p>
     <w:p>
@@ -4034,10 +4470,12 @@
       <w:pPr>
         <w:pStyle w:val="cabealho2"/>
       </w:pPr>
+      <w:bookmarkStart w:id="18" w:name="_Toc22708888"/>
       <w:r>
         <w:lastRenderedPageBreak/>
         <w:t>Semana 2</w:t>
       </w:r>
+      <w:bookmarkEnd w:id="18"/>
     </w:p>
     <w:p>
       <w:pPr>
@@ -4054,10 +4492,7 @@
         <w:t xml:space="preserve"> da sprint </w:t>
       </w:r>
       <w:r>
-        <w:t>4</w:t>
-      </w:r>
-      <w:r>
-        <w:t xml:space="preserve"> </w:t>
+        <w:t xml:space="preserve">4 </w:t>
       </w:r>
       <w:r>
         <w:t>dos projetos do curso técnico em desenvolvimento de sistemas.</w:t>
@@ -4129,13 +4564,7 @@
         <w:rPr>
           <w:lang w:eastAsia="en-US"/>
         </w:rPr>
-        <w:t xml:space="preserve"> </w:t>
-      </w:r>
-      <w:r>
-        <w:rPr>
-          <w:lang w:eastAsia="en-US"/>
-        </w:rPr>
-        <w:t xml:space="preserve">fez </w:t>
+        <w:t xml:space="preserve"> fez </w:t>
       </w:r>
       <w:r>
         <w:rPr>
@@ -4192,13 +4621,7 @@
         <w:rPr>
           <w:lang w:eastAsia="en-US"/>
         </w:rPr>
-        <w:t xml:space="preserve"> </w:t>
-      </w:r>
-      <w:r>
-        <w:rPr>
-          <w:lang w:eastAsia="en-US"/>
-        </w:rPr>
-        <w:t xml:space="preserve">começou </w:t>
+        <w:t xml:space="preserve"> começou </w:t>
       </w:r>
       <w:r>
         <w:rPr>
@@ -4314,7 +4737,49 @@
         <w:rPr>
           <w:lang w:eastAsia="en-US"/>
         </w:rPr>
-        <w:t>s, construindo o layout de alta fidelidade. Além disso, implementou o loading e sweet alerts para melhor experiência do usuário. Iniciou também a modelagem do banco de dados e o diagrama de classes</w:t>
+        <w:t xml:space="preserve">s, construindo o layout de alta fidelidade. Além disso, implementou o </w:t>
+      </w:r>
+      <w:proofErr w:type="spellStart"/>
+      <w:r>
+        <w:rPr>
+          <w:lang w:eastAsia="en-US"/>
+        </w:rPr>
+        <w:t>loading</w:t>
+      </w:r>
+      <w:proofErr w:type="spellEnd"/>
+      <w:r>
+        <w:rPr>
+          <w:lang w:eastAsia="en-US"/>
+        </w:rPr>
+        <w:t xml:space="preserve"> e </w:t>
+      </w:r>
+      <w:proofErr w:type="spellStart"/>
+      <w:r>
+        <w:rPr>
+          <w:lang w:eastAsia="en-US"/>
+        </w:rPr>
+        <w:t>sweet</w:t>
+      </w:r>
+      <w:proofErr w:type="spellEnd"/>
+      <w:r>
+        <w:rPr>
+          <w:lang w:eastAsia="en-US"/>
+        </w:rPr>
+        <w:t xml:space="preserve"> </w:t>
+      </w:r>
+      <w:proofErr w:type="spellStart"/>
+      <w:r>
+        <w:rPr>
+          <w:lang w:eastAsia="en-US"/>
+        </w:rPr>
+        <w:t>alerts</w:t>
+      </w:r>
+      <w:proofErr w:type="spellEnd"/>
+      <w:r>
+        <w:rPr>
+          <w:lang w:eastAsia="en-US"/>
+        </w:rPr>
+        <w:t xml:space="preserve"> para melhor experiência do usuário. Iniciou também a modelagem do banco de dados e o diagrama de classes</w:t>
       </w:r>
       <w:r>
         <w:rPr>
@@ -4353,8 +4818,408 @@
           <w:lang w:eastAsia="en-US"/>
         </w:rPr>
       </w:pPr>
-      <w:bookmarkStart w:id="15" w:name="_GoBack"/>
-      <w:bookmarkEnd w:id="15"/>
+    </w:p>
+    <w:p>
+      <w:pPr>
+        <w:ind w:firstLine="720"/>
+        <w:rPr>
+          <w:lang w:eastAsia="en-US"/>
+        </w:rPr>
+      </w:pPr>
+    </w:p>
+    <w:p>
+      <w:pPr>
+        <w:ind w:firstLine="720"/>
+        <w:rPr>
+          <w:lang w:eastAsia="en-US"/>
+        </w:rPr>
+      </w:pPr>
+    </w:p>
+    <w:p>
+      <w:pPr>
+        <w:ind w:firstLine="720"/>
+        <w:rPr>
+          <w:lang w:eastAsia="en-US"/>
+        </w:rPr>
+      </w:pPr>
+    </w:p>
+    <w:p>
+      <w:pPr>
+        <w:ind w:firstLine="720"/>
+        <w:rPr>
+          <w:lang w:eastAsia="en-US"/>
+        </w:rPr>
+      </w:pPr>
+    </w:p>
+    <w:p>
+      <w:pPr>
+        <w:ind w:firstLine="720"/>
+        <w:rPr>
+          <w:lang w:eastAsia="en-US"/>
+        </w:rPr>
+      </w:pPr>
+    </w:p>
+    <w:p>
+      <w:pPr>
+        <w:ind w:firstLine="720"/>
+        <w:rPr>
+          <w:lang w:eastAsia="en-US"/>
+        </w:rPr>
+      </w:pPr>
+    </w:p>
+    <w:p>
+      <w:pPr>
+        <w:ind w:firstLine="720"/>
+        <w:rPr>
+          <w:lang w:eastAsia="en-US"/>
+        </w:rPr>
+      </w:pPr>
+    </w:p>
+    <w:p>
+      <w:pPr>
+        <w:ind w:firstLine="720"/>
+        <w:rPr>
+          <w:lang w:eastAsia="en-US"/>
+        </w:rPr>
+      </w:pPr>
+    </w:p>
+    <w:p>
+      <w:pPr>
+        <w:ind w:firstLine="720"/>
+        <w:rPr>
+          <w:lang w:eastAsia="en-US"/>
+        </w:rPr>
+      </w:pPr>
+    </w:p>
+    <w:p>
+      <w:pPr>
+        <w:pStyle w:val="cabealho2"/>
+      </w:pPr>
+      <w:bookmarkStart w:id="19" w:name="_Toc22708889"/>
+      <w:r>
+        <w:lastRenderedPageBreak/>
+        <w:t xml:space="preserve">Semana </w:t>
+      </w:r>
+      <w:r>
+        <w:t>3</w:t>
+      </w:r>
+      <w:bookmarkEnd w:id="19"/>
+    </w:p>
+    <w:p>
+      <w:pPr>
+        <w:ind w:firstLine="720"/>
+        <w:jc w:val="both"/>
+      </w:pPr>
+      <w:r>
+        <w:t xml:space="preserve">Este relatório reúne as atividades acompanhadas durante a semana </w:t>
+      </w:r>
+      <w:r>
+        <w:t>3</w:t>
+      </w:r>
+      <w:r>
+        <w:t xml:space="preserve"> da sprint </w:t>
+      </w:r>
+      <w:r>
+        <w:t xml:space="preserve">4 </w:t>
+      </w:r>
+      <w:r>
+        <w:t>dos projetos do curso técnico em desenvolvimento de sistemas.</w:t>
+      </w:r>
+    </w:p>
+    <w:p>
+      <w:pPr>
+        <w:pStyle w:val="cabealho3"/>
+      </w:pPr>
+      <w:r>
+        <w:t xml:space="preserve">Resumo da semana </w:t>
+      </w:r>
+      <w:r>
+        <w:t>3</w:t>
+      </w:r>
+    </w:p>
+    <w:p>
+      <w:pPr>
+        <w:ind w:firstLine="720"/>
+        <w:jc w:val="both"/>
+      </w:pPr>
+      <w:r>
+        <w:t xml:space="preserve">Durante </w:t>
+      </w:r>
+      <w:r>
+        <w:t>grande parte da semana os alunos se concentraram em desenvolver o mais número de funcionalidades possível para na semana seguinte realizar a entrega para o cliente</w:t>
+      </w:r>
+      <w:r>
+        <w:t>.</w:t>
+      </w:r>
+    </w:p>
+    <w:p>
+      <w:pPr>
+        <w:pStyle w:val="cabealho3"/>
+      </w:pPr>
+      <w:r>
+        <w:t>Pontos de destaque</w:t>
+      </w:r>
+    </w:p>
+    <w:p>
+      <w:pPr>
+        <w:ind w:firstLine="720"/>
+        <w:jc w:val="both"/>
+        <w:rPr>
+          <w:lang w:eastAsia="en-US"/>
+        </w:rPr>
+      </w:pPr>
+      <w:r>
+        <w:rPr>
+          <w:lang w:eastAsia="en-US"/>
+        </w:rPr>
+        <w:t xml:space="preserve">O grupo </w:t>
+      </w:r>
+      <w:r>
+        <w:rPr>
+          <w:b/>
+          <w:bCs/>
+          <w:lang w:eastAsia="en-US"/>
+        </w:rPr>
+        <w:t>Agility</w:t>
+      </w:r>
+      <w:r>
+        <w:rPr>
+          <w:lang w:eastAsia="en-US"/>
+        </w:rPr>
+        <w:t xml:space="preserve"> fez </w:t>
+      </w:r>
+      <w:r>
+        <w:rPr>
+          <w:lang w:eastAsia="en-US"/>
+        </w:rPr>
+        <w:t>ajustes em funcionalidades e telas como lista de chamados, de usuários e solicitação de cadastro de usuário</w:t>
+      </w:r>
+      <w:r>
+        <w:rPr>
+          <w:lang w:eastAsia="en-US"/>
+        </w:rPr>
+        <w:t>.</w:t>
+      </w:r>
+    </w:p>
+    <w:p>
+      <w:pPr>
+        <w:ind w:firstLine="720"/>
+        <w:jc w:val="both"/>
+        <w:rPr>
+          <w:lang w:eastAsia="en-US"/>
+        </w:rPr>
+      </w:pPr>
+      <w:r>
+        <w:rPr>
+          <w:lang w:eastAsia="en-US"/>
+        </w:rPr>
+        <w:t xml:space="preserve">O grupo </w:t>
+      </w:r>
+      <w:r>
+        <w:rPr>
+          <w:b/>
+          <w:bCs/>
+          <w:lang w:eastAsia="en-US"/>
+        </w:rPr>
+        <w:t>Block</w:t>
+      </w:r>
+      <w:r>
+        <w:rPr>
+          <w:b/>
+          <w:bCs/>
+          <w:lang w:eastAsia="en-US"/>
+        </w:rPr>
+        <w:t>t</w:t>
+      </w:r>
+      <w:r>
+        <w:rPr>
+          <w:b/>
+          <w:bCs/>
+          <w:lang w:eastAsia="en-US"/>
+        </w:rPr>
+        <w:t>ime</w:t>
+      </w:r>
+      <w:r>
+        <w:rPr>
+          <w:lang w:eastAsia="en-US"/>
+        </w:rPr>
+        <w:t xml:space="preserve"> </w:t>
+      </w:r>
+      <w:r>
+        <w:rPr>
+          <w:lang w:eastAsia="en-US"/>
+        </w:rPr>
+        <w:t>trabalhou</w:t>
+      </w:r>
+      <w:r>
+        <w:rPr>
+          <w:lang w:eastAsia="en-US"/>
+        </w:rPr>
+        <w:t xml:space="preserve"> </w:t>
+      </w:r>
+      <w:r>
+        <w:rPr>
+          <w:lang w:eastAsia="en-US"/>
+        </w:rPr>
+        <w:t>na listagem de hosts (empresas) na tela web, começou a implementação de logout, contagem de computadores por empresa e filtro e pesquisa na lista, além de continuar a documentação</w:t>
+      </w:r>
+      <w:r>
+        <w:rPr>
+          <w:lang w:eastAsia="en-US"/>
+        </w:rPr>
+        <w:t>.</w:t>
+      </w:r>
+    </w:p>
+    <w:p>
+      <w:pPr>
+        <w:ind w:firstLine="720"/>
+        <w:jc w:val="both"/>
+        <w:rPr>
+          <w:lang w:eastAsia="en-US"/>
+        </w:rPr>
+      </w:pPr>
+      <w:r>
+        <w:rPr>
+          <w:lang w:eastAsia="en-US"/>
+        </w:rPr>
+        <w:t xml:space="preserve">O grupo </w:t>
+      </w:r>
+      <w:r>
+        <w:rPr>
+          <w:b/>
+          <w:bCs/>
+          <w:lang w:eastAsia="en-US"/>
+        </w:rPr>
+        <w:t>Klaus</w:t>
+      </w:r>
+      <w:r>
+        <w:rPr>
+          <w:lang w:eastAsia="en-US"/>
+        </w:rPr>
+        <w:t xml:space="preserve"> </w:t>
+      </w:r>
+      <w:r>
+        <w:rPr>
+          <w:lang w:eastAsia="en-US"/>
+        </w:rPr>
+        <w:t>trabalhou</w:t>
+      </w:r>
+      <w:r>
+        <w:rPr>
+          <w:lang w:eastAsia="en-US"/>
+        </w:rPr>
+        <w:t xml:space="preserve"> </w:t>
+      </w:r>
+      <w:r>
+        <w:rPr>
+          <w:lang w:eastAsia="en-US"/>
+        </w:rPr>
+        <w:t>na solução de problemas da Dashboard, finalizou a confirmação e alteração de senha. Resolveu problema na busca de informações de localização via cep e validação de inputs de cadastro</w:t>
+      </w:r>
+      <w:r>
+        <w:rPr>
+          <w:lang w:eastAsia="en-US"/>
+        </w:rPr>
+        <w:t>.</w:t>
+      </w:r>
+    </w:p>
+    <w:p>
+      <w:pPr>
+        <w:ind w:firstLine="720"/>
+        <w:jc w:val="both"/>
+        <w:rPr>
+          <w:lang w:eastAsia="en-US"/>
+        </w:rPr>
+      </w:pPr>
+      <w:r>
+        <w:rPr>
+          <w:lang w:eastAsia="en-US"/>
+        </w:rPr>
+        <w:t xml:space="preserve">O grupo </w:t>
+      </w:r>
+      <w:r>
+        <w:rPr>
+          <w:b/>
+          <w:bCs/>
+          <w:lang w:eastAsia="en-US"/>
+        </w:rPr>
+        <w:t>Space</w:t>
+      </w:r>
+      <w:r>
+        <w:rPr>
+          <w:b/>
+          <w:bCs/>
+          <w:lang w:eastAsia="en-US"/>
+        </w:rPr>
+        <w:t xml:space="preserve"> </w:t>
+      </w:r>
+      <w:r>
+        <w:rPr>
+          <w:b/>
+          <w:bCs/>
+          <w:lang w:eastAsia="en-US"/>
+        </w:rPr>
+        <w:t>Needle</w:t>
+      </w:r>
+      <w:r>
+        <w:rPr>
+          <w:lang w:eastAsia="en-US"/>
+        </w:rPr>
+        <w:t xml:space="preserve"> i</w:t>
+      </w:r>
+      <w:r>
+        <w:rPr>
+          <w:lang w:eastAsia="en-US"/>
+        </w:rPr>
+        <w:t xml:space="preserve">niciou </w:t>
+      </w:r>
+      <w:r>
+        <w:rPr>
+          <w:lang w:eastAsia="en-US"/>
+        </w:rPr>
+        <w:t>o desenvolvimento dos Achievements, aprimorou o feedback para o usuário baseado no comportamento do sistema, implantou funcionalidades dos Levels e alimentou a documentação</w:t>
+      </w:r>
+      <w:r>
+        <w:rPr>
+          <w:lang w:eastAsia="en-US"/>
+        </w:rPr>
+        <w:t>.</w:t>
+      </w:r>
+    </w:p>
+    <w:p>
+      <w:pPr>
+        <w:pStyle w:val="cabealho3"/>
+      </w:pPr>
+      <w:r>
+        <w:t>Feedback</w:t>
+      </w:r>
+    </w:p>
+    <w:p>
+      <w:pPr>
+        <w:ind w:firstLine="720"/>
+      </w:pPr>
+      <w:r>
+        <w:t xml:space="preserve">Assim como a semana anterior, </w:t>
+      </w:r>
+      <w:proofErr w:type="spellStart"/>
+      <w:r>
+        <w:t>esta</w:t>
+      </w:r>
+      <w:proofErr w:type="spellEnd"/>
+      <w:r>
+        <w:t xml:space="preserve"> também foi mais curta devido ao feriado.</w:t>
+      </w:r>
+    </w:p>
+    <w:p>
+      <w:pPr>
+        <w:ind w:firstLine="720"/>
+        <w:rPr>
+          <w:lang w:eastAsia="en-US"/>
+        </w:rPr>
+      </w:pPr>
+      <w:r>
+        <w:t>Apesar disso, muitas funcionalidades e ajustes foram desenvolvidos.</w:t>
+      </w:r>
     </w:p>
     <w:p>
       <w:pPr>
@@ -4384,7 +5249,7 @@
 </file>
 
 <file path=word/endnotes.xml><?xml version="1.0" encoding="utf-8"?>
-<w:endnotes xmlns:wpc="http://schemas.microsoft.com/office/word/2010/wordprocessingCanvas" xmlns:cx="http://schemas.microsoft.com/office/drawing/2014/chartex" xmlns:cx1="http://schemas.microsoft.com/office/drawing/2015/9/8/chartex" xmlns:mc="http://schemas.openxmlformats.org/markup-compatibility/2006" xmlns:o="urn:schemas-microsoft-com:office:office" xmlns:r="http://schemas.openxmlformats.org/officeDocument/2006/relationships" xmlns:m="http://schemas.openxmlformats.org/officeDocument/2006/math" xmlns:v="urn:schemas-microsoft-com:vml" xmlns:wp14="http://schemas.microsoft.com/office/word/2010/wordprocessingDrawing" xmlns:wp="http://schemas.openxmlformats.org/drawingml/2006/wordprocessingDrawing" xmlns:w10="urn:schemas-microsoft-com:office:word" xmlns:w="http://schemas.openxmlformats.org/wordprocessingml/2006/main" xmlns:w14="http://schemas.microsoft.com/office/word/2010/wordml" xmlns:w15="http://schemas.microsoft.com/office/word/2012/wordml" xmlns:w16se="http://schemas.microsoft.com/office/word/2015/wordml/symex" xmlns:wpg="http://schemas.microsoft.com/office/word/2010/wordprocessingGroup" xmlns:wpi="http://schemas.microsoft.com/office/word/2010/wordprocessingInk" xmlns:wne="http://schemas.microsoft.com/office/word/2006/wordml" xmlns:wps="http://schemas.microsoft.com/office/word/2010/wordprocessingShape" mc:Ignorable="w14 w15 w16se wp14">
+<w:endnotes xmlns:wpc="http://schemas.microsoft.com/office/word/2010/wordprocessingCanvas" xmlns:cx="http://schemas.microsoft.com/office/drawing/2014/chartex" xmlns:cx1="http://schemas.microsoft.com/office/drawing/2015/9/8/chartex" xmlns:cx2="http://schemas.microsoft.com/office/drawing/2015/10/21/chartex" xmlns:cx3="http://schemas.microsoft.com/office/drawing/2016/5/9/chartex" xmlns:cx4="http://schemas.microsoft.com/office/drawing/2016/5/10/chartex" xmlns:cx5="http://schemas.microsoft.com/office/drawing/2016/5/11/chartex" xmlns:cx6="http://schemas.microsoft.com/office/drawing/2016/5/12/chartex" xmlns:cx7="http://schemas.microsoft.com/office/drawing/2016/5/13/chartex" xmlns:cx8="http://schemas.microsoft.com/office/drawing/2016/5/14/chartex" xmlns:mc="http://schemas.openxmlformats.org/markup-compatibility/2006" xmlns:aink="http://schemas.microsoft.com/office/drawing/2016/ink" xmlns:am3d="http://schemas.microsoft.com/office/drawing/2017/model3d" xmlns:o="urn:schemas-microsoft-com:office:office" xmlns:r="http://schemas.openxmlformats.org/officeDocument/2006/relationships" xmlns:m="http://schemas.openxmlformats.org/officeDocument/2006/math" xmlns:v="urn:schemas-microsoft-com:vml" xmlns:wp14="http://schemas.microsoft.com/office/word/2010/wordprocessingDrawing" xmlns:wp="http://schemas.openxmlformats.org/drawingml/2006/wordprocessingDrawing" xmlns:w10="urn:schemas-microsoft-com:office:word" xmlns:w="http://schemas.openxmlformats.org/wordprocessingml/2006/main" xmlns:w14="http://schemas.microsoft.com/office/word/2010/wordml" xmlns:w15="http://schemas.microsoft.com/office/word/2012/wordml" xmlns:w16cid="http://schemas.microsoft.com/office/word/2016/wordml/cid" xmlns:w16se="http://schemas.microsoft.com/office/word/2015/wordml/symex" xmlns:wpg="http://schemas.microsoft.com/office/word/2010/wordprocessingGroup" xmlns:wpi="http://schemas.microsoft.com/office/word/2010/wordprocessingInk" xmlns:wne="http://schemas.microsoft.com/office/word/2006/wordml" xmlns:wps="http://schemas.microsoft.com/office/word/2010/wordprocessingShape" mc:Ignorable="w14 w15 w16se w16cid wp14">
   <w:endnote w:type="separator" w:id="-1">
     <w:p>
       <w:pPr>
@@ -4409,7 +5274,7 @@
 </file>
 
 <file path=word/footer1.xml><?xml version="1.0" encoding="utf-8"?>
-<w:ftr xmlns:wpc="http://schemas.microsoft.com/office/word/2010/wordprocessingCanvas" xmlns:cx="http://schemas.microsoft.com/office/drawing/2014/chartex" xmlns:cx1="http://schemas.microsoft.com/office/drawing/2015/9/8/chartex" xmlns:mc="http://schemas.openxmlformats.org/markup-compatibility/2006" xmlns:o="urn:schemas-microsoft-com:office:office" xmlns:r="http://schemas.openxmlformats.org/officeDocument/2006/relationships" xmlns:m="http://schemas.openxmlformats.org/officeDocument/2006/math" xmlns:v="urn:schemas-microsoft-com:vml" xmlns:wp14="http://schemas.microsoft.com/office/word/2010/wordprocessingDrawing" xmlns:wp="http://schemas.openxmlformats.org/drawingml/2006/wordprocessingDrawing" xmlns:w10="urn:schemas-microsoft-com:office:word" xmlns:w="http://schemas.openxmlformats.org/wordprocessingml/2006/main" xmlns:w14="http://schemas.microsoft.com/office/word/2010/wordml" xmlns:w15="http://schemas.microsoft.com/office/word/2012/wordml" xmlns:w16se="http://schemas.microsoft.com/office/word/2015/wordml/symex" xmlns:wpg="http://schemas.microsoft.com/office/word/2010/wordprocessingGroup" xmlns:wpi="http://schemas.microsoft.com/office/word/2010/wordprocessingInk" xmlns:wne="http://schemas.microsoft.com/office/word/2006/wordml" xmlns:wps="http://schemas.microsoft.com/office/word/2010/wordprocessingShape" mc:Ignorable="w14 w15 w16se wp14">
+<w:ftr xmlns:wpc="http://schemas.microsoft.com/office/word/2010/wordprocessingCanvas" xmlns:cx="http://schemas.microsoft.com/office/drawing/2014/chartex" xmlns:cx1="http://schemas.microsoft.com/office/drawing/2015/9/8/chartex" xmlns:cx2="http://schemas.microsoft.com/office/drawing/2015/10/21/chartex" xmlns:cx3="http://schemas.microsoft.com/office/drawing/2016/5/9/chartex" xmlns:cx4="http://schemas.microsoft.com/office/drawing/2016/5/10/chartex" xmlns:cx5="http://schemas.microsoft.com/office/drawing/2016/5/11/chartex" xmlns:cx6="http://schemas.microsoft.com/office/drawing/2016/5/12/chartex" xmlns:cx7="http://schemas.microsoft.com/office/drawing/2016/5/13/chartex" xmlns:cx8="http://schemas.microsoft.com/office/drawing/2016/5/14/chartex" xmlns:mc="http://schemas.openxmlformats.org/markup-compatibility/2006" xmlns:aink="http://schemas.microsoft.com/office/drawing/2016/ink" xmlns:am3d="http://schemas.microsoft.com/office/drawing/2017/model3d" xmlns:o="urn:schemas-microsoft-com:office:office" xmlns:r="http://schemas.openxmlformats.org/officeDocument/2006/relationships" xmlns:m="http://schemas.openxmlformats.org/officeDocument/2006/math" xmlns:v="urn:schemas-microsoft-com:vml" xmlns:wp14="http://schemas.microsoft.com/office/word/2010/wordprocessingDrawing" xmlns:wp="http://schemas.openxmlformats.org/drawingml/2006/wordprocessingDrawing" xmlns:w10="urn:schemas-microsoft-com:office:word" xmlns:w="http://schemas.openxmlformats.org/wordprocessingml/2006/main" xmlns:w14="http://schemas.microsoft.com/office/word/2010/wordml" xmlns:w15="http://schemas.microsoft.com/office/word/2012/wordml" xmlns:w16cid="http://schemas.microsoft.com/office/word/2016/wordml/cid" xmlns:w16se="http://schemas.microsoft.com/office/word/2015/wordml/symex" xmlns:wpg="http://schemas.microsoft.com/office/word/2010/wordprocessingGroup" xmlns:wpi="http://schemas.microsoft.com/office/word/2010/wordprocessingInk" xmlns:wne="http://schemas.microsoft.com/office/word/2006/wordml" xmlns:wps="http://schemas.microsoft.com/office/word/2010/wordprocessingShape" mc:Ignorable="w14 w15 w16se w16cid wp14">
   <w:p>
     <w:pPr>
       <w:pStyle w:val="rodap"/>
@@ -4490,7 +5355,7 @@
 </file>
 
 <file path=word/footnotes.xml><?xml version="1.0" encoding="utf-8"?>
-<w:footnotes xmlns:wpc="http://schemas.microsoft.com/office/word/2010/wordprocessingCanvas" xmlns:cx="http://schemas.microsoft.com/office/drawing/2014/chartex" xmlns:cx1="http://schemas.microsoft.com/office/drawing/2015/9/8/chartex" xmlns:mc="http://schemas.openxmlformats.org/markup-compatibility/2006" xmlns:o="urn:schemas-microsoft-com:office:office" xmlns:r="http://schemas.openxmlformats.org/officeDocument/2006/relationships" xmlns:m="http://schemas.openxmlformats.org/officeDocument/2006/math" xmlns:v="urn:schemas-microsoft-com:vml" xmlns:wp14="http://schemas.microsoft.com/office/word/2010/wordprocessingDrawing" xmlns:wp="http://schemas.openxmlformats.org/drawingml/2006/wordprocessingDrawing" xmlns:w10="urn:schemas-microsoft-com:office:word" xmlns:w="http://schemas.openxmlformats.org/wordprocessingml/2006/main" xmlns:w14="http://schemas.microsoft.com/office/word/2010/wordml" xmlns:w15="http://schemas.microsoft.com/office/word/2012/wordml" xmlns:w16se="http://schemas.microsoft.com/office/word/2015/wordml/symex" xmlns:wpg="http://schemas.microsoft.com/office/word/2010/wordprocessingGroup" xmlns:wpi="http://schemas.microsoft.com/office/word/2010/wordprocessingInk" xmlns:wne="http://schemas.microsoft.com/office/word/2006/wordml" xmlns:wps="http://schemas.microsoft.com/office/word/2010/wordprocessingShape" mc:Ignorable="w14 w15 w16se wp14">
+<w:footnotes xmlns:wpc="http://schemas.microsoft.com/office/word/2010/wordprocessingCanvas" xmlns:cx="http://schemas.microsoft.com/office/drawing/2014/chartex" xmlns:cx1="http://schemas.microsoft.com/office/drawing/2015/9/8/chartex" xmlns:cx2="http://schemas.microsoft.com/office/drawing/2015/10/21/chartex" xmlns:cx3="http://schemas.microsoft.com/office/drawing/2016/5/9/chartex" xmlns:cx4="http://schemas.microsoft.com/office/drawing/2016/5/10/chartex" xmlns:cx5="http://schemas.microsoft.com/office/drawing/2016/5/11/chartex" xmlns:cx6="http://schemas.microsoft.com/office/drawing/2016/5/12/chartex" xmlns:cx7="http://schemas.microsoft.com/office/drawing/2016/5/13/chartex" xmlns:cx8="http://schemas.microsoft.com/office/drawing/2016/5/14/chartex" xmlns:mc="http://schemas.openxmlformats.org/markup-compatibility/2006" xmlns:aink="http://schemas.microsoft.com/office/drawing/2016/ink" xmlns:am3d="http://schemas.microsoft.com/office/drawing/2017/model3d" xmlns:o="urn:schemas-microsoft-com:office:office" xmlns:r="http://schemas.openxmlformats.org/officeDocument/2006/relationships" xmlns:m="http://schemas.openxmlformats.org/officeDocument/2006/math" xmlns:v="urn:schemas-microsoft-com:vml" xmlns:wp14="http://schemas.microsoft.com/office/word/2010/wordprocessingDrawing" xmlns:wp="http://schemas.openxmlformats.org/drawingml/2006/wordprocessingDrawing" xmlns:w10="urn:schemas-microsoft-com:office:word" xmlns:w="http://schemas.openxmlformats.org/wordprocessingml/2006/main" xmlns:w14="http://schemas.microsoft.com/office/word/2010/wordml" xmlns:w15="http://schemas.microsoft.com/office/word/2012/wordml" xmlns:w16cid="http://schemas.microsoft.com/office/word/2016/wordml/cid" xmlns:w16se="http://schemas.microsoft.com/office/word/2015/wordml/symex" xmlns:wpg="http://schemas.microsoft.com/office/word/2010/wordprocessingGroup" xmlns:wpi="http://schemas.microsoft.com/office/word/2010/wordprocessingInk" xmlns:wne="http://schemas.microsoft.com/office/word/2006/wordml" xmlns:wps="http://schemas.microsoft.com/office/word/2010/wordprocessingShape" mc:Ignorable="w14 w15 w16se w16cid wp14">
   <w:footnote w:type="separator" w:id="-1">
     <w:p>
       <w:pPr>
@@ -4515,7 +5380,7 @@
 </file>
 
 <file path=word/numbering.xml><?xml version="1.0" encoding="utf-8"?>
-<w:numbering xmlns:wpc="http://schemas.microsoft.com/office/word/2010/wordprocessingCanvas" xmlns:cx="http://schemas.microsoft.com/office/drawing/2014/chartex" xmlns:cx1="http://schemas.microsoft.com/office/drawing/2015/9/8/chartex" xmlns:mc="http://schemas.openxmlformats.org/markup-compatibility/2006" xmlns:o="urn:schemas-microsoft-com:office:office" xmlns:r="http://schemas.openxmlformats.org/officeDocument/2006/relationships" xmlns:m="http://schemas.openxmlformats.org/officeDocument/2006/math" xmlns:v="urn:schemas-microsoft-com:vml" xmlns:wp14="http://schemas.microsoft.com/office/word/2010/wordprocessingDrawing" xmlns:wp="http://schemas.openxmlformats.org/drawingml/2006/wordprocessingDrawing" xmlns:w10="urn:schemas-microsoft-com:office:word" xmlns:w="http://schemas.openxmlformats.org/wordprocessingml/2006/main" xmlns:w14="http://schemas.microsoft.com/office/word/2010/wordml" xmlns:w15="http://schemas.microsoft.com/office/word/2012/wordml" xmlns:w16se="http://schemas.microsoft.com/office/word/2015/wordml/symex" xmlns:wpg="http://schemas.microsoft.com/office/word/2010/wordprocessingGroup" xmlns:wpi="http://schemas.microsoft.com/office/word/2010/wordprocessingInk" xmlns:wne="http://schemas.microsoft.com/office/word/2006/wordml" xmlns:wps="http://schemas.microsoft.com/office/word/2010/wordprocessingShape" mc:Ignorable="w14 w15 w16se wp14">
+<w:numbering xmlns:wpc="http://schemas.microsoft.com/office/word/2010/wordprocessingCanvas" xmlns:cx="http://schemas.microsoft.com/office/drawing/2014/chartex" xmlns:cx1="http://schemas.microsoft.com/office/drawing/2015/9/8/chartex" xmlns:cx2="http://schemas.microsoft.com/office/drawing/2015/10/21/chartex" xmlns:cx3="http://schemas.microsoft.com/office/drawing/2016/5/9/chartex" xmlns:cx4="http://schemas.microsoft.com/office/drawing/2016/5/10/chartex" xmlns:cx5="http://schemas.microsoft.com/office/drawing/2016/5/11/chartex" xmlns:cx6="http://schemas.microsoft.com/office/drawing/2016/5/12/chartex" xmlns:cx7="http://schemas.microsoft.com/office/drawing/2016/5/13/chartex" xmlns:cx8="http://schemas.microsoft.com/office/drawing/2016/5/14/chartex" xmlns:mc="http://schemas.openxmlformats.org/markup-compatibility/2006" xmlns:aink="http://schemas.microsoft.com/office/drawing/2016/ink" xmlns:am3d="http://schemas.microsoft.com/office/drawing/2017/model3d" xmlns:o="urn:schemas-microsoft-com:office:office" xmlns:r="http://schemas.openxmlformats.org/officeDocument/2006/relationships" xmlns:m="http://schemas.openxmlformats.org/officeDocument/2006/math" xmlns:v="urn:schemas-microsoft-com:vml" xmlns:wp14="http://schemas.microsoft.com/office/word/2010/wordprocessingDrawing" xmlns:wp="http://schemas.openxmlformats.org/drawingml/2006/wordprocessingDrawing" xmlns:w10="urn:schemas-microsoft-com:office:word" xmlns:w="http://schemas.openxmlformats.org/wordprocessingml/2006/main" xmlns:w14="http://schemas.microsoft.com/office/word/2010/wordml" xmlns:w15="http://schemas.microsoft.com/office/word/2012/wordml" xmlns:w16cid="http://schemas.microsoft.com/office/word/2016/wordml/cid" xmlns:w16se="http://schemas.microsoft.com/office/word/2015/wordml/symex" xmlns:wpg="http://schemas.microsoft.com/office/word/2010/wordprocessingGroup" xmlns:wpi="http://schemas.microsoft.com/office/word/2010/wordprocessingInk" xmlns:wne="http://schemas.microsoft.com/office/word/2006/wordml" xmlns:wps="http://schemas.microsoft.com/office/word/2010/wordprocessingShape" mc:Ignorable="w14 w15 w16se w16cid wp14">
   <w:abstractNum w:abstractNumId="0" w15:restartNumberingAfterBreak="0">
     <w:nsid w:val="1D835B5A"/>
     <w:multiLevelType w:val="hybridMultilevel"/>
@@ -4911,7 +5776,7 @@
 </file>
 
 <file path=word/styles.xml><?xml version="1.0" encoding="utf-8"?>
-<w:styles xmlns:mc="http://schemas.openxmlformats.org/markup-compatibility/2006" xmlns:r="http://schemas.openxmlformats.org/officeDocument/2006/relationships" xmlns:w="http://schemas.openxmlformats.org/wordprocessingml/2006/main" xmlns:w14="http://schemas.microsoft.com/office/word/2010/wordml" xmlns:w15="http://schemas.microsoft.com/office/word/2012/wordml" xmlns:w16se="http://schemas.microsoft.com/office/word/2015/wordml/symex" mc:Ignorable="w14 w15 w16se">
+<w:styles xmlns:mc="http://schemas.openxmlformats.org/markup-compatibility/2006" xmlns:r="http://schemas.openxmlformats.org/officeDocument/2006/relationships" xmlns:w="http://schemas.openxmlformats.org/wordprocessingml/2006/main" xmlns:w14="http://schemas.microsoft.com/office/word/2010/wordml" xmlns:w15="http://schemas.microsoft.com/office/word/2012/wordml" xmlns:w16cid="http://schemas.microsoft.com/office/word/2016/wordml/cid" xmlns:w16se="http://schemas.microsoft.com/office/word/2015/wordml/symex" mc:Ignorable="w14 w15 w16se w16cid">
   <w:docDefaults>
     <w:rPrDefault>
       <w:rPr>
@@ -4926,7 +5791,7 @@
       </w:pPr>
     </w:pPrDefault>
   </w:docDefaults>
-  <w:latentStyles w:defLockedState="0" w:defUIPriority="99" w:defSemiHidden="0" w:defUnhideWhenUsed="0" w:defQFormat="0" w:count="371">
+  <w:latentStyles w:defLockedState="0" w:defUIPriority="99" w:defSemiHidden="0" w:defUnhideWhenUsed="0" w:defQFormat="0" w:count="375">
     <w:lsdException w:name="Normal" w:uiPriority="0" w:qFormat="1"/>
     <w:lsdException w:name="heading 1" w:uiPriority="9" w:qFormat="1"/>
     <w:lsdException w:name="heading 2" w:semiHidden="1" w:uiPriority="9" w:unhideWhenUsed="1" w:qFormat="1"/>
@@ -5032,7 +5897,6 @@
     <w:lsdException w:name="HTML Sample" w:semiHidden="1" w:unhideWhenUsed="1"/>
     <w:lsdException w:name="HTML Typewriter" w:semiHidden="1" w:unhideWhenUsed="1"/>
     <w:lsdException w:name="HTML Variable" w:semiHidden="1" w:unhideWhenUsed="1"/>
-    <w:lsdException w:name="Normal Table" w:semiHidden="1" w:unhideWhenUsed="1"/>
     <w:lsdException w:name="annotation subject" w:semiHidden="1" w:unhideWhenUsed="1"/>
     <w:lsdException w:name="No List" w:semiHidden="1" w:unhideWhenUsed="1"/>
     <w:lsdException w:name="Outline List 1" w:semiHidden="1" w:unhideWhenUsed="1"/>
@@ -5076,10 +5940,8 @@
     <w:lsdException w:name="Table Elegant" w:semiHidden="1" w:unhideWhenUsed="1"/>
     <w:lsdException w:name="Table Professional" w:semiHidden="1" w:unhideWhenUsed="1"/>
     <w:lsdException w:name="Table Subtle 1" w:semiHidden="1" w:unhideWhenUsed="1"/>
-    <w:lsdException w:name="Table Subtle 2" w:semiHidden="1" w:unhideWhenUsed="1"/>
     <w:lsdException w:name="Table Web 1" w:semiHidden="1" w:unhideWhenUsed="1"/>
     <w:lsdException w:name="Table Web 2" w:semiHidden="1" w:unhideWhenUsed="1"/>
-    <w:lsdException w:name="Table Web 3" w:semiHidden="1" w:unhideWhenUsed="1"/>
     <w:lsdException w:name="Balloon Text" w:semiHidden="1" w:unhideWhenUsed="1"/>
     <w:lsdException w:name="Table Grid" w:uiPriority="39"/>
     <w:lsdException w:name="Table Theme" w:semiHidden="1" w:unhideWhenUsed="1"/>
@@ -5298,6 +6160,10 @@
     <w:lsdException w:name="List Table 5 Dark Accent 6" w:uiPriority="50"/>
     <w:lsdException w:name="List Table 6 Colorful Accent 6" w:uiPriority="51"/>
     <w:lsdException w:name="List Table 7 Colorful Accent 6" w:uiPriority="52"/>
+    <w:lsdException w:name="Mention" w:semiHidden="1" w:unhideWhenUsed="1"/>
+    <w:lsdException w:name="Smart Hyperlink" w:semiHidden="1" w:unhideWhenUsed="1"/>
+    <w:lsdException w:name="Hashtag" w:semiHidden="1" w:unhideWhenUsed="1"/>
+    <w:lsdException w:name="Unresolved Mention" w:semiHidden="1" w:unhideWhenUsed="1"/>
   </w:latentStyles>
   <w:style w:type="paragraph" w:default="1" w:styleId="Normal">
     <w:name w:val="Normal"/>
@@ -6208,7 +7074,7 @@
 </file>
 
 <file path=word/glossary/document.xml><?xml version="1.0" encoding="utf-8"?>
-<w:glossaryDocument xmlns:wpc="http://schemas.microsoft.com/office/word/2010/wordprocessingCanvas" xmlns:cx="http://schemas.microsoft.com/office/drawing/2014/chartex" xmlns:cx1="http://schemas.microsoft.com/office/drawing/2015/9/8/chartex" xmlns:mc="http://schemas.openxmlformats.org/markup-compatibility/2006" xmlns:o="urn:schemas-microsoft-com:office:office" xmlns:r="http://schemas.openxmlformats.org/officeDocument/2006/relationships" xmlns:m="http://schemas.openxmlformats.org/officeDocument/2006/math" xmlns:v="urn:schemas-microsoft-com:vml" xmlns:wp14="http://schemas.microsoft.com/office/word/2010/wordprocessingDrawing" xmlns:wp="http://schemas.openxmlformats.org/drawingml/2006/wordprocessingDrawing" xmlns:w10="urn:schemas-microsoft-com:office:word" xmlns:w="http://schemas.openxmlformats.org/wordprocessingml/2006/main" xmlns:w14="http://schemas.microsoft.com/office/word/2010/wordml" xmlns:w15="http://schemas.microsoft.com/office/word/2012/wordml" xmlns:w16se="http://schemas.microsoft.com/office/word/2015/wordml/symex" xmlns:wpg="http://schemas.microsoft.com/office/word/2010/wordprocessingGroup" xmlns:wpi="http://schemas.microsoft.com/office/word/2010/wordprocessingInk" xmlns:wne="http://schemas.microsoft.com/office/word/2006/wordml" xmlns:wps="http://schemas.microsoft.com/office/word/2010/wordprocessingShape" mc:Ignorable="w14 w15 w16se wp14">
+<w:glossaryDocument xmlns:wpc="http://schemas.microsoft.com/office/word/2010/wordprocessingCanvas" xmlns:cx="http://schemas.microsoft.com/office/drawing/2014/chartex" xmlns:cx1="http://schemas.microsoft.com/office/drawing/2015/9/8/chartex" xmlns:cx2="http://schemas.microsoft.com/office/drawing/2015/10/21/chartex" xmlns:cx3="http://schemas.microsoft.com/office/drawing/2016/5/9/chartex" xmlns:cx4="http://schemas.microsoft.com/office/drawing/2016/5/10/chartex" xmlns:cx5="http://schemas.microsoft.com/office/drawing/2016/5/11/chartex" xmlns:cx6="http://schemas.microsoft.com/office/drawing/2016/5/12/chartex" xmlns:cx7="http://schemas.microsoft.com/office/drawing/2016/5/13/chartex" xmlns:cx8="http://schemas.microsoft.com/office/drawing/2016/5/14/chartex" xmlns:mc="http://schemas.openxmlformats.org/markup-compatibility/2006" xmlns:aink="http://schemas.microsoft.com/office/drawing/2016/ink" xmlns:am3d="http://schemas.microsoft.com/office/drawing/2017/model3d" xmlns:o="urn:schemas-microsoft-com:office:office" xmlns:r="http://schemas.openxmlformats.org/officeDocument/2006/relationships" xmlns:m="http://schemas.openxmlformats.org/officeDocument/2006/math" xmlns:v="urn:schemas-microsoft-com:vml" xmlns:wp14="http://schemas.microsoft.com/office/word/2010/wordprocessingDrawing" xmlns:wp="http://schemas.openxmlformats.org/drawingml/2006/wordprocessingDrawing" xmlns:w10="urn:schemas-microsoft-com:office:word" xmlns:w="http://schemas.openxmlformats.org/wordprocessingml/2006/main" xmlns:w14="http://schemas.microsoft.com/office/word/2010/wordml" xmlns:w15="http://schemas.microsoft.com/office/word/2012/wordml" xmlns:w16cid="http://schemas.microsoft.com/office/word/2016/wordml/cid" xmlns:w16se="http://schemas.microsoft.com/office/word/2015/wordml/symex" xmlns:wpg="http://schemas.microsoft.com/office/word/2010/wordprocessingGroup" xmlns:wpi="http://schemas.microsoft.com/office/word/2010/wordprocessingInk" xmlns:wne="http://schemas.microsoft.com/office/word/2006/wordml" xmlns:wps="http://schemas.microsoft.com/office/word/2010/wordprocessingShape" mc:Ignorable="w14 w15 w16se w16cid wp14">
   <w:docParts>
     <w:docPart>
       <w:docPartPr>
@@ -6267,7 +7133,7 @@
 </file>
 
 <file path=word/glossary/fontTable.xml><?xml version="1.0" encoding="utf-8"?>
-<w:fonts xmlns:mc="http://schemas.openxmlformats.org/markup-compatibility/2006" xmlns:r="http://schemas.openxmlformats.org/officeDocument/2006/relationships" xmlns:w="http://schemas.openxmlformats.org/wordprocessingml/2006/main" xmlns:w14="http://schemas.microsoft.com/office/word/2010/wordml" xmlns:w15="http://schemas.microsoft.com/office/word/2012/wordml" xmlns:w16se="http://schemas.microsoft.com/office/word/2015/wordml/symex" mc:Ignorable="w14 w15 w16se">
+<w:fonts xmlns:mc="http://schemas.openxmlformats.org/markup-compatibility/2006" xmlns:r="http://schemas.openxmlformats.org/officeDocument/2006/relationships" xmlns:w="http://schemas.openxmlformats.org/wordprocessingml/2006/main" xmlns:w14="http://schemas.microsoft.com/office/word/2010/wordml" xmlns:w15="http://schemas.microsoft.com/office/word/2012/wordml" xmlns:w16cid="http://schemas.microsoft.com/office/word/2016/wordml/cid" xmlns:w16se="http://schemas.microsoft.com/office/word/2015/wordml/symex" mc:Ignorable="w14 w15 w16se w16cid">
   <w:font w:name="Symbol">
     <w:panose1 w:val="05050102010706020507"/>
     <w:charset w:val="02"/>
@@ -6344,7 +7210,7 @@
 </file>
 
 <file path=word/glossary/settings.xml><?xml version="1.0" encoding="utf-8"?>
-<w:settings xmlns:mc="http://schemas.openxmlformats.org/markup-compatibility/2006" xmlns:o="urn:schemas-microsoft-com:office:office" xmlns:r="http://schemas.openxmlformats.org/officeDocument/2006/relationships" xmlns:m="http://schemas.openxmlformats.org/officeDocument/2006/math" xmlns:v="urn:schemas-microsoft-com:vml" xmlns:w10="urn:schemas-microsoft-com:office:word" xmlns:w="http://schemas.openxmlformats.org/wordprocessingml/2006/main" xmlns:w14="http://schemas.microsoft.com/office/word/2010/wordml" xmlns:w15="http://schemas.microsoft.com/office/word/2012/wordml" xmlns:w16se="http://schemas.microsoft.com/office/word/2015/wordml/symex" xmlns:sl="http://schemas.openxmlformats.org/schemaLibrary/2006/main" mc:Ignorable="w14 w15 w16se">
+<w:settings xmlns:mc="http://schemas.openxmlformats.org/markup-compatibility/2006" xmlns:o="urn:schemas-microsoft-com:office:office" xmlns:r="http://schemas.openxmlformats.org/officeDocument/2006/relationships" xmlns:m="http://schemas.openxmlformats.org/officeDocument/2006/math" xmlns:v="urn:schemas-microsoft-com:vml" xmlns:w10="urn:schemas-microsoft-com:office:word" xmlns:w="http://schemas.openxmlformats.org/wordprocessingml/2006/main" xmlns:w14="http://schemas.microsoft.com/office/word/2010/wordml" xmlns:w15="http://schemas.microsoft.com/office/word/2012/wordml" xmlns:w16cid="http://schemas.microsoft.com/office/word/2016/wordml/cid" xmlns:w16se="http://schemas.microsoft.com/office/word/2015/wordml/symex" xmlns:sl="http://schemas.openxmlformats.org/schemaLibrary/2006/main" mc:Ignorable="w14 w15 w16se w16cid">
   <w:view w:val="normal"/>
   <w:defaultTabStop w:val="708"/>
   <w:hyphenationZone w:val="425"/>
@@ -6356,6 +7222,7 @@
     <w:compatSetting w:name="enableOpenTypeFeatures" w:uri="http://schemas.microsoft.com/office/word" w:val="1"/>
     <w:compatSetting w:name="doNotFlipMirrorIndents" w:uri="http://schemas.microsoft.com/office/word" w:val="1"/>
     <w:compatSetting w:name="differentiateMultirowTableHeaders" w:uri="http://schemas.microsoft.com/office/word" w:val="1"/>
+    <w:compatSetting w:name="useWord2013TrackBottomHyphenation" w:uri="http://schemas.microsoft.com/office/word" w:val="1"/>
   </w:compat>
   <w:rsids>
     <w:rsidRoot w:val="00406E44"/>
@@ -6377,6 +7244,7 @@
     <w:rsid w:val="00973EE1"/>
     <w:rsid w:val="009F3F33"/>
     <w:rsid w:val="00A502FD"/>
+    <w:rsid w:val="00A54E89"/>
     <w:rsid w:val="00AC3D2E"/>
     <w:rsid w:val="00D0387B"/>
     <w:rsid w:val="00E84DFD"/>
@@ -6403,7 +7271,7 @@
 </file>
 
 <file path=word/glossary/styles.xml><?xml version="1.0" encoding="utf-8"?>
-<w:styles xmlns:mc="http://schemas.openxmlformats.org/markup-compatibility/2006" xmlns:r="http://schemas.openxmlformats.org/officeDocument/2006/relationships" xmlns:w="http://schemas.openxmlformats.org/wordprocessingml/2006/main" xmlns:w14="http://schemas.microsoft.com/office/word/2010/wordml" xmlns:w15="http://schemas.microsoft.com/office/word/2012/wordml" xmlns:w16se="http://schemas.microsoft.com/office/word/2015/wordml/symex" mc:Ignorable="w14 w15 w16se">
+<w:styles xmlns:mc="http://schemas.openxmlformats.org/markup-compatibility/2006" xmlns:r="http://schemas.openxmlformats.org/officeDocument/2006/relationships" xmlns:w="http://schemas.openxmlformats.org/wordprocessingml/2006/main" xmlns:w14="http://schemas.microsoft.com/office/word/2010/wordml" xmlns:w15="http://schemas.microsoft.com/office/word/2012/wordml" xmlns:w16cid="http://schemas.microsoft.com/office/word/2016/wordml/cid" xmlns:w16se="http://schemas.microsoft.com/office/word/2015/wordml/symex" mc:Ignorable="w14 w15 w16se w16cid">
   <w:docDefaults>
     <w:rPrDefault>
       <w:rPr>
@@ -6419,7 +7287,7 @@
       </w:pPr>
     </w:pPrDefault>
   </w:docDefaults>
-  <w:latentStyles w:defLockedState="0" w:defUIPriority="99" w:defSemiHidden="0" w:defUnhideWhenUsed="0" w:defQFormat="0" w:count="371">
+  <w:latentStyles w:defLockedState="0" w:defUIPriority="99" w:defSemiHidden="0" w:defUnhideWhenUsed="0" w:defQFormat="0" w:count="375">
     <w:lsdException w:name="Normal" w:uiPriority="0" w:qFormat="1"/>
     <w:lsdException w:name="heading 1" w:uiPriority="9" w:qFormat="1"/>
     <w:lsdException w:name="heading 2" w:semiHidden="1" w:uiPriority="9" w:unhideWhenUsed="1" w:qFormat="1"/>
@@ -6525,7 +7393,6 @@
     <w:lsdException w:name="HTML Sample" w:semiHidden="1" w:unhideWhenUsed="1"/>
     <w:lsdException w:name="HTML Typewriter" w:semiHidden="1" w:unhideWhenUsed="1"/>
     <w:lsdException w:name="HTML Variable" w:semiHidden="1" w:unhideWhenUsed="1"/>
-    <w:lsdException w:name="Normal Table" w:semiHidden="1" w:unhideWhenUsed="1"/>
     <w:lsdException w:name="annotation subject" w:semiHidden="1" w:unhideWhenUsed="1"/>
     <w:lsdException w:name="No List" w:semiHidden="1" w:unhideWhenUsed="1"/>
     <w:lsdException w:name="Outline List 1" w:semiHidden="1" w:unhideWhenUsed="1"/>
@@ -6569,10 +7436,8 @@
     <w:lsdException w:name="Table Elegant" w:semiHidden="1" w:unhideWhenUsed="1"/>
     <w:lsdException w:name="Table Professional" w:semiHidden="1" w:unhideWhenUsed="1"/>
     <w:lsdException w:name="Table Subtle 1" w:semiHidden="1" w:unhideWhenUsed="1"/>
-    <w:lsdException w:name="Table Subtle 2" w:semiHidden="1" w:unhideWhenUsed="1"/>
     <w:lsdException w:name="Table Web 1" w:semiHidden="1" w:unhideWhenUsed="1"/>
     <w:lsdException w:name="Table Web 2" w:semiHidden="1" w:unhideWhenUsed="1"/>
-    <w:lsdException w:name="Table Web 3" w:semiHidden="1" w:unhideWhenUsed="1"/>
     <w:lsdException w:name="Balloon Text" w:semiHidden="1" w:unhideWhenUsed="1"/>
     <w:lsdException w:name="Table Grid" w:uiPriority="39"/>
     <w:lsdException w:name="Table Theme" w:semiHidden="1" w:unhideWhenUsed="1"/>
@@ -6791,6 +7656,10 @@
     <w:lsdException w:name="List Table 5 Dark Accent 6" w:uiPriority="50"/>
     <w:lsdException w:name="List Table 6 Colorful Accent 6" w:uiPriority="51"/>
     <w:lsdException w:name="List Table 7 Colorful Accent 6" w:uiPriority="52"/>
+    <w:lsdException w:name="Mention" w:semiHidden="1" w:unhideWhenUsed="1"/>
+    <w:lsdException w:name="Smart Hyperlink" w:semiHidden="1" w:unhideWhenUsed="1"/>
+    <w:lsdException w:name="Hashtag" w:semiHidden="1" w:unhideWhenUsed="1"/>
+    <w:lsdException w:name="Unresolved Mention" w:semiHidden="1" w:unhideWhenUsed="1"/>
   </w:latentStyles>
   <w:style w:type="paragraph" w:default="1" w:styleId="Normal">
     <w:name w:val="Normal"/>
@@ -6851,7 +7720,7 @@
 </file>
 
 <file path=word/glossary/webSettings.xml><?xml version="1.0" encoding="utf-8"?>
-<w:webSettings xmlns:mc="http://schemas.openxmlformats.org/markup-compatibility/2006" xmlns:r="http://schemas.openxmlformats.org/officeDocument/2006/relationships" xmlns:w="http://schemas.openxmlformats.org/wordprocessingml/2006/main" xmlns:w14="http://schemas.microsoft.com/office/word/2010/wordml" xmlns:w15="http://schemas.microsoft.com/office/word/2012/wordml" xmlns:w16se="http://schemas.microsoft.com/office/word/2015/wordml/symex" mc:Ignorable="w14 w15 w16se">
+<w:webSettings xmlns:mc="http://schemas.openxmlformats.org/markup-compatibility/2006" xmlns:r="http://schemas.openxmlformats.org/officeDocument/2006/relationships" xmlns:w="http://schemas.openxmlformats.org/wordprocessingml/2006/main" xmlns:w14="http://schemas.microsoft.com/office/word/2010/wordml" xmlns:w15="http://schemas.microsoft.com/office/word/2012/wordml" xmlns:w16cid="http://schemas.microsoft.com/office/word/2016/wordml/cid" xmlns:w16se="http://schemas.microsoft.com/office/word/2015/wordml/symex" mc:Ignorable="w14 w15 w16se w16cid">
   <w:optimizeForBrowser/>
   <w:allowPNG/>
 </w:webSettings>
@@ -7099,7 +7968,7 @@
 </file>
 
 <file path=customXml/itemProps3.xml><?xml version="1.0" encoding="utf-8"?>
-<ds:datastoreItem xmlns:ds="http://schemas.openxmlformats.org/officeDocument/2006/customXml" ds:itemID="{FACA55D5-4ED9-4E6C-965F-9C24350DE2ED}">
+<ds:datastoreItem xmlns:ds="http://schemas.openxmlformats.org/officeDocument/2006/customXml" ds:itemID="{A1A148EE-BBF4-43A0-AD17-3BED2F6F89C0}">
   <ds:schemaRefs>
     <ds:schemaRef ds:uri="http://schemas.openxmlformats.org/officeDocument/2006/bibliography"/>
   </ds:schemaRefs>

</xml_diff>

<commit_message>
Adiciona relatorios da semana 4 - sprint 4 e semana 1 - sprint 5 da turma do tecnico
</commit_message>
<xml_diff>
--- a/Diario_bordo/Diario_de_bordo-tecnico-manha.docx
+++ b/Diario_bordo/Diario_de_bordo-tecnico-manha.docx
@@ -741,7 +741,7 @@
                 </w:rPr>
                 <w:fldChar w:fldCharType="separate"/>
               </w:r>
-              <w:hyperlink w:anchor="_Toc22708871" w:history="1">
+              <w:hyperlink w:anchor="_Toc23749239" w:history="1">
                 <w:r>
                   <w:rPr>
                     <w:rStyle w:val="Hyperlink"/>
@@ -772,7 +772,7 @@
                     <w:webHidden/>
                     <w:color w:val="7030A0"/>
                   </w:rPr>
-                  <w:instrText xml:space="preserve"> PAGEREF _Toc22708871 \h </w:instrText>
+                  <w:instrText xml:space="preserve"> PAGEREF _Toc23749239 \h </w:instrText>
                 </w:r>
                 <w:r>
                   <w:rPr>
@@ -816,7 +816,7 @@
                   <w:szCs w:val="22"/>
                 </w:rPr>
               </w:pPr>
-              <w:hyperlink w:anchor="_Toc22708872" w:history="1">
+              <w:hyperlink w:anchor="_Toc23749240" w:history="1">
                 <w:r>
                   <w:rPr>
                     <w:rStyle w:val="Hyperlink"/>
@@ -836,7 +836,7 @@
                   <w:szCs w:val="22"/>
                 </w:rPr>
               </w:pPr>
-              <w:hyperlink w:anchor="_Toc22708873" w:history="1">
+              <w:hyperlink w:anchor="_Toc23749241" w:history="1">
                 <w:r>
                   <w:rPr>
                     <w:rStyle w:val="Hyperlink"/>
@@ -856,7 +856,7 @@
                   <w:szCs w:val="22"/>
                 </w:rPr>
               </w:pPr>
-              <w:hyperlink w:anchor="_Toc22708874" w:history="1">
+              <w:hyperlink w:anchor="_Toc23749242" w:history="1">
                 <w:r>
                   <w:rPr>
                     <w:rStyle w:val="Hyperlink"/>
@@ -878,7 +878,7 @@
                   <w:szCs w:val="22"/>
                 </w:rPr>
               </w:pPr>
-              <w:hyperlink w:anchor="_Toc22708875" w:history="1">
+              <w:hyperlink w:anchor="_Toc23749243" w:history="1">
                 <w:r>
                   <w:rPr>
                     <w:rStyle w:val="Hyperlink"/>
@@ -909,7 +909,7 @@
                     <w:webHidden/>
                     <w:color w:val="7030A0"/>
                   </w:rPr>
-                  <w:instrText xml:space="preserve"> PAGEREF _Toc22708875 \h </w:instrText>
+                  <w:instrText xml:space="preserve"> PAGEREF _Toc23749243 \h </w:instrText>
                 </w:r>
                 <w:r>
                   <w:rPr>
@@ -943,8 +943,6 @@
                   <w:fldChar w:fldCharType="end"/>
                 </w:r>
               </w:hyperlink>
-              <w:bookmarkStart w:id="0" w:name="_GoBack"/>
-              <w:bookmarkEnd w:id="0"/>
             </w:p>
             <w:p>
               <w:pPr>
@@ -955,7 +953,7 @@
                   <w:szCs w:val="22"/>
                 </w:rPr>
               </w:pPr>
-              <w:hyperlink w:anchor="_Toc22708876" w:history="1">
+              <w:hyperlink w:anchor="_Toc23749244" w:history="1">
                 <w:r>
                   <w:rPr>
                     <w:rStyle w:val="Hyperlink"/>
@@ -977,7 +975,7 @@
                   <w:szCs w:val="22"/>
                 </w:rPr>
               </w:pPr>
-              <w:hyperlink w:anchor="_Toc22708877" w:history="1">
+              <w:hyperlink w:anchor="_Toc23749245" w:history="1">
                 <w:r>
                   <w:rPr>
                     <w:rStyle w:val="Hyperlink"/>
@@ -1008,7 +1006,7 @@
                     <w:webHidden/>
                     <w:color w:val="7030A0"/>
                   </w:rPr>
-                  <w:instrText xml:space="preserve"> PAGEREF _Toc22708877 \h </w:instrText>
+                  <w:instrText xml:space="preserve"> PAGEREF _Toc23749245 \h </w:instrText>
                 </w:r>
                 <w:r>
                   <w:rPr>
@@ -1052,7 +1050,7 @@
                   <w:szCs w:val="22"/>
                 </w:rPr>
               </w:pPr>
-              <w:hyperlink w:anchor="_Toc22708878" w:history="1">
+              <w:hyperlink w:anchor="_Toc23749246" w:history="1">
                 <w:r>
                   <w:rPr>
                     <w:rStyle w:val="Hyperlink"/>
@@ -1072,7 +1070,7 @@
                   <w:szCs w:val="22"/>
                 </w:rPr>
               </w:pPr>
-              <w:hyperlink w:anchor="_Toc22708879" w:history="1">
+              <w:hyperlink w:anchor="_Toc23749247" w:history="1">
                 <w:r>
                   <w:rPr>
                     <w:rStyle w:val="Hyperlink"/>
@@ -1094,7 +1092,7 @@
                   <w:szCs w:val="22"/>
                 </w:rPr>
               </w:pPr>
-              <w:hyperlink w:anchor="_Toc22708880" w:history="1">
+              <w:hyperlink w:anchor="_Toc23749248" w:history="1">
                 <w:r>
                   <w:rPr>
                     <w:rStyle w:val="Hyperlink"/>
@@ -1125,7 +1123,7 @@
                     <w:webHidden/>
                     <w:color w:val="7030A0"/>
                   </w:rPr>
-                  <w:instrText xml:space="preserve"> PAGEREF _Toc22708880 \h </w:instrText>
+                  <w:instrText xml:space="preserve"> PAGEREF _Toc23749248 \h </w:instrText>
                 </w:r>
                 <w:r>
                   <w:rPr>
@@ -1169,7 +1167,7 @@
                   <w:szCs w:val="22"/>
                 </w:rPr>
               </w:pPr>
-              <w:hyperlink w:anchor="_Toc22708881" w:history="1">
+              <w:hyperlink w:anchor="_Toc23749249" w:history="1">
                 <w:r>
                   <w:rPr>
                     <w:rStyle w:val="Hyperlink"/>
@@ -1189,7 +1187,7 @@
                   <w:szCs w:val="22"/>
                 </w:rPr>
               </w:pPr>
-              <w:hyperlink w:anchor="_Toc22708882" w:history="1">
+              <w:hyperlink w:anchor="_Toc23749250" w:history="1">
                 <w:r>
                   <w:rPr>
                     <w:rStyle w:val="Hyperlink"/>
@@ -1211,7 +1209,7 @@
                   <w:szCs w:val="22"/>
                 </w:rPr>
               </w:pPr>
-              <w:hyperlink w:anchor="_Toc22708883" w:history="1">
+              <w:hyperlink w:anchor="_Toc23749251" w:history="1">
                 <w:r>
                   <w:rPr>
                     <w:rStyle w:val="Hyperlink"/>
@@ -1242,7 +1240,7 @@
                     <w:webHidden/>
                     <w:color w:val="7030A0"/>
                   </w:rPr>
-                  <w:instrText xml:space="preserve"> PAGEREF _Toc22708883 \h </w:instrText>
+                  <w:instrText xml:space="preserve"> PAGEREF _Toc23749251 \h </w:instrText>
                 </w:r>
                 <w:r>
                   <w:rPr>
@@ -1286,7 +1284,7 @@
                   <w:szCs w:val="22"/>
                 </w:rPr>
               </w:pPr>
-              <w:hyperlink w:anchor="_Toc22708884" w:history="1">
+              <w:hyperlink w:anchor="_Toc23749252" w:history="1">
                 <w:r>
                   <w:rPr>
                     <w:rStyle w:val="Hyperlink"/>
@@ -1306,7 +1304,7 @@
                   <w:szCs w:val="22"/>
                 </w:rPr>
               </w:pPr>
-              <w:hyperlink w:anchor="_Toc22708885" w:history="1">
+              <w:hyperlink w:anchor="_Toc23749253" w:history="1">
                 <w:r>
                   <w:rPr>
                     <w:rStyle w:val="Hyperlink"/>
@@ -1328,7 +1326,7 @@
                   <w:szCs w:val="22"/>
                 </w:rPr>
               </w:pPr>
-              <w:hyperlink w:anchor="_Toc22708886" w:history="1">
+              <w:hyperlink w:anchor="_Toc23749254" w:history="1">
                 <w:r>
                   <w:rPr>
                     <w:rStyle w:val="Hyperlink"/>
@@ -1359,7 +1357,7 @@
                     <w:webHidden/>
                     <w:color w:val="7030A0"/>
                   </w:rPr>
-                  <w:instrText xml:space="preserve"> PAGEREF _Toc22708886 \h </w:instrText>
+                  <w:instrText xml:space="preserve"> PAGEREF _Toc23749254 \h </w:instrText>
                 </w:r>
                 <w:r>
                   <w:rPr>
@@ -1403,7 +1401,7 @@
                   <w:szCs w:val="22"/>
                 </w:rPr>
               </w:pPr>
-              <w:hyperlink w:anchor="_Toc22708887" w:history="1">
+              <w:hyperlink w:anchor="_Toc23749255" w:history="1">
                 <w:r>
                   <w:rPr>
                     <w:rStyle w:val="Hyperlink"/>
@@ -1423,7 +1421,7 @@
                   <w:szCs w:val="22"/>
                 </w:rPr>
               </w:pPr>
-              <w:hyperlink w:anchor="_Toc22708888" w:history="1">
+              <w:hyperlink w:anchor="_Toc23749256" w:history="1">
                 <w:r>
                   <w:rPr>
                     <w:rStyle w:val="Hyperlink"/>
@@ -1443,7 +1441,7 @@
                   <w:szCs w:val="22"/>
                 </w:rPr>
               </w:pPr>
-              <w:hyperlink w:anchor="_Toc22708889" w:history="1">
+              <w:hyperlink w:anchor="_Toc23749257" w:history="1">
                 <w:r>
                   <w:rPr>
                     <w:rStyle w:val="Hyperlink"/>
@@ -1451,6 +1449,123 @@
                     <w:color w:val="7030A0"/>
                   </w:rPr>
                   <w:t>Semana 3</w:t>
+                </w:r>
+              </w:hyperlink>
+            </w:p>
+            <w:p>
+              <w:pPr>
+                <w:pStyle w:val="Sumrio2"/>
+                <w:rPr>
+                  <w:noProof/>
+                  <w:color w:val="7030A0"/>
+                  <w:szCs w:val="22"/>
+                </w:rPr>
+              </w:pPr>
+              <w:hyperlink w:anchor="_Toc23749258" w:history="1">
+                <w:r>
+                  <w:rPr>
+                    <w:rStyle w:val="Hyperlink"/>
+                    <w:noProof/>
+                    <w:color w:val="7030A0"/>
+                  </w:rPr>
+                  <w:t>Semana 4</w:t>
+                </w:r>
+              </w:hyperlink>
+            </w:p>
+            <w:p>
+              <w:pPr>
+                <w:pStyle w:val="Sumrio1"/>
+                <w:rPr>
+                  <w:b w:val="0"/>
+                  <w:noProof/>
+                  <w:color w:val="7030A0"/>
+                  <w:sz w:val="22"/>
+                  <w:szCs w:val="22"/>
+                </w:rPr>
+              </w:pPr>
+              <w:hyperlink w:anchor="_Toc23749259" w:history="1">
+                <w:r>
+                  <w:rPr>
+                    <w:rStyle w:val="Hyperlink"/>
+                    <w:noProof/>
+                    <w:color w:val="7030A0"/>
+                  </w:rPr>
+                  <w:t>Sprint 5</w:t>
+                </w:r>
+                <w:r>
+                  <w:rPr>
+                    <w:noProof/>
+                    <w:webHidden/>
+                    <w:color w:val="7030A0"/>
+                  </w:rPr>
+                  <w:tab/>
+                </w:r>
+                <w:r>
+                  <w:rPr>
+                    <w:noProof/>
+                    <w:webHidden/>
+                    <w:color w:val="7030A0"/>
+                  </w:rPr>
+                  <w:fldChar w:fldCharType="begin"/>
+                </w:r>
+                <w:r>
+                  <w:rPr>
+                    <w:noProof/>
+                    <w:webHidden/>
+                    <w:color w:val="7030A0"/>
+                  </w:rPr>
+                  <w:instrText xml:space="preserve"> PAGEREF _Toc23749259 \h </w:instrText>
+                </w:r>
+                <w:r>
+                  <w:rPr>
+                    <w:noProof/>
+                    <w:webHidden/>
+                    <w:color w:val="7030A0"/>
+                  </w:rPr>
+                </w:r>
+                <w:r>
+                  <w:rPr>
+                    <w:noProof/>
+                    <w:webHidden/>
+                    <w:color w:val="7030A0"/>
+                  </w:rPr>
+                  <w:fldChar w:fldCharType="separate"/>
+                </w:r>
+                <w:r>
+                  <w:rPr>
+                    <w:noProof/>
+                    <w:webHidden/>
+                    <w:color w:val="7030A0"/>
+                  </w:rPr>
+                  <w:t>14</w:t>
+                </w:r>
+                <w:r>
+                  <w:rPr>
+                    <w:noProof/>
+                    <w:webHidden/>
+                    <w:color w:val="7030A0"/>
+                  </w:rPr>
+                  <w:fldChar w:fldCharType="end"/>
+                </w:r>
+              </w:hyperlink>
+            </w:p>
+            <w:p>
+              <w:pPr>
+                <w:pStyle w:val="Sumrio2"/>
+                <w:rPr>
+                  <w:noProof/>
+                  <w:color w:val="7030A0"/>
+                  <w:szCs w:val="22"/>
+                </w:rPr>
+              </w:pPr>
+              <w:hyperlink w:anchor="_Toc23749260" w:history="1">
+                <w:r>
+                  <w:rPr>
+                    <w:rStyle w:val="Hyperlink"/>
+                    <w:noProof/>
+                    <w:color w:val="7030A0"/>
+                  </w:rPr>
+                  <w:t>Semana 1</w:t>
                 </w:r>
               </w:hyperlink>
             </w:p>
@@ -1464,6 +1579,8 @@
                 <w:fldChar w:fldCharType="end"/>
               </w:r>
             </w:p>
+            <w:bookmarkStart w:id="0" w:name="_GoBack" w:displacedByCustomXml="next"/>
+            <w:bookmarkEnd w:id="0" w:displacedByCustomXml="next"/>
           </w:sdtContent>
         </w:sdt>
       </w:sdtContent>
@@ -1484,7 +1601,7 @@
       <w:pPr>
         <w:pStyle w:val="cabealho1"/>
       </w:pPr>
-      <w:bookmarkStart w:id="1" w:name="_Toc22708871"/>
+      <w:bookmarkStart w:id="1" w:name="_Toc23749239"/>
       <w:r>
         <w:lastRenderedPageBreak/>
         <w:t>Resumo</w:t>
@@ -1499,7 +1616,7 @@
       <w:pPr>
         <w:pStyle w:val="cabealho2"/>
       </w:pPr>
-      <w:bookmarkStart w:id="2" w:name="_Toc22708872"/>
+      <w:bookmarkStart w:id="2" w:name="_Toc23749240"/>
       <w:r>
         <w:t>Objetivos</w:t>
       </w:r>
@@ -1519,7 +1636,7 @@
       <w:pPr>
         <w:pStyle w:val="cabealho2"/>
       </w:pPr>
-      <w:bookmarkStart w:id="3" w:name="_Toc22708873"/>
+      <w:bookmarkStart w:id="3" w:name="_Toc23749241"/>
       <w:r>
         <w:t xml:space="preserve">Descrição do </w:t>
       </w:r>
@@ -1542,7 +1659,7 @@
       <w:pPr>
         <w:pStyle w:val="cabealho2"/>
       </w:pPr>
-      <w:bookmarkStart w:id="4" w:name="_Toc22708874"/>
+      <w:bookmarkStart w:id="4" w:name="_Toc23749242"/>
       <w:r>
         <w:t xml:space="preserve">Resumo </w:t>
       </w:r>
@@ -1587,7 +1704,7 @@
       <w:pPr>
         <w:pStyle w:val="cabealho1"/>
       </w:pPr>
-      <w:bookmarkStart w:id="5" w:name="_Toc22708875"/>
+      <w:bookmarkStart w:id="5" w:name="_Toc23749243"/>
       <w:r>
         <w:lastRenderedPageBreak/>
         <w:t>Sprint X</w:t>
@@ -1607,7 +1724,7 @@
       <w:pPr>
         <w:pStyle w:val="cabealho2"/>
       </w:pPr>
-      <w:bookmarkStart w:id="6" w:name="_Toc22708876"/>
+      <w:bookmarkStart w:id="6" w:name="_Toc23749244"/>
       <w:r>
         <w:t>Semana 1</w:t>
       </w:r>
@@ -1959,7 +2076,7 @@
       <w:pPr>
         <w:pStyle w:val="cabealho1"/>
       </w:pPr>
-      <w:bookmarkStart w:id="7" w:name="_Toc22708877"/>
+      <w:bookmarkStart w:id="7" w:name="_Toc23749245"/>
       <w:r>
         <w:lastRenderedPageBreak/>
         <w:t>Sprint 1</w:t>
@@ -1975,7 +2092,7 @@
       <w:pPr>
         <w:pStyle w:val="cabealho2"/>
       </w:pPr>
-      <w:bookmarkStart w:id="8" w:name="_Toc22708878"/>
+      <w:bookmarkStart w:id="8" w:name="_Toc23749246"/>
       <w:r>
         <w:t>Semana 1</w:t>
       </w:r>
@@ -2283,7 +2400,7 @@
       <w:pPr>
         <w:pStyle w:val="cabealho2"/>
       </w:pPr>
-      <w:bookmarkStart w:id="9" w:name="_Toc22708879"/>
+      <w:bookmarkStart w:id="9" w:name="_Toc23749247"/>
       <w:r>
         <w:lastRenderedPageBreak/>
         <w:t>Semana 2</w:t>
@@ -2637,7 +2754,7 @@
       <w:pPr>
         <w:pStyle w:val="cabealho1"/>
       </w:pPr>
-      <w:bookmarkStart w:id="10" w:name="_Toc22708880"/>
+      <w:bookmarkStart w:id="10" w:name="_Toc23749248"/>
       <w:r>
         <w:lastRenderedPageBreak/>
         <w:t>Sprint 2</w:t>
@@ -2653,7 +2770,7 @@
       <w:pPr>
         <w:pStyle w:val="cabealho2"/>
       </w:pPr>
-      <w:bookmarkStart w:id="11" w:name="_Toc22708881"/>
+      <w:bookmarkStart w:id="11" w:name="_Toc23749249"/>
       <w:r>
         <w:t>Semana 1</w:t>
       </w:r>
@@ -2961,7 +3078,7 @@
       <w:pPr>
         <w:pStyle w:val="cabealho2"/>
       </w:pPr>
-      <w:bookmarkStart w:id="12" w:name="_Toc22708882"/>
+      <w:bookmarkStart w:id="12" w:name="_Toc23749250"/>
       <w:r>
         <w:lastRenderedPageBreak/>
         <w:t>Semana 2</w:t>
@@ -3318,7 +3435,7 @@
       <w:pPr>
         <w:pStyle w:val="cabealho1"/>
       </w:pPr>
-      <w:bookmarkStart w:id="13" w:name="_Toc22708883"/>
+      <w:bookmarkStart w:id="13" w:name="_Toc23749251"/>
       <w:r>
         <w:lastRenderedPageBreak/>
         <w:t>Sprint 3</w:t>
@@ -3334,7 +3451,7 @@
       <w:pPr>
         <w:pStyle w:val="cabealho2"/>
       </w:pPr>
-      <w:bookmarkStart w:id="14" w:name="_Toc22708884"/>
+      <w:bookmarkStart w:id="14" w:name="_Toc23749252"/>
       <w:r>
         <w:t>Semana 1</w:t>
       </w:r>
@@ -3531,44 +3648,8 @@
         <w:rPr>
           <w:lang w:eastAsia="en-US"/>
         </w:rPr>
-        <w:t xml:space="preserve">construiu a barra de navegação, criaram os componentes de cadastro e criaram funcionalidades na API. Fizeram estudos de como implementar </w:t>
-      </w:r>
-      <w:proofErr w:type="spellStart"/>
-      <w:r>
-        <w:rPr>
-          <w:lang w:eastAsia="en-US"/>
-        </w:rPr>
-        <w:t>drag</w:t>
-      </w:r>
-      <w:proofErr w:type="spellEnd"/>
-      <w:r>
-        <w:rPr>
-          <w:lang w:eastAsia="en-US"/>
-        </w:rPr>
-        <w:t xml:space="preserve"> </w:t>
-      </w:r>
-      <w:proofErr w:type="spellStart"/>
-      <w:r>
-        <w:rPr>
-          <w:lang w:eastAsia="en-US"/>
-        </w:rPr>
-        <w:t>and</w:t>
-      </w:r>
-      <w:proofErr w:type="spellEnd"/>
-      <w:r>
-        <w:rPr>
-          <w:lang w:eastAsia="en-US"/>
-        </w:rPr>
-        <w:t xml:space="preserve"> </w:t>
-      </w:r>
-      <w:proofErr w:type="spellStart"/>
-      <w:r>
-        <w:rPr>
-          <w:lang w:eastAsia="en-US"/>
-        </w:rPr>
-        <w:t>drop</w:t>
-      </w:r>
-      <w:proofErr w:type="spellEnd"/>
+        <w:t>construiu a barra de navegação, criaram os componentes de cadastro e criaram funcionalidades na API. Fizeram estudos de como implementar drag and drop</w:t>
+      </w:r>
       <w:r>
         <w:rPr>
           <w:lang w:eastAsia="en-US"/>
@@ -3736,7 +3817,7 @@
       <w:pPr>
         <w:pStyle w:val="cabealho2"/>
       </w:pPr>
-      <w:bookmarkStart w:id="15" w:name="_Toc22708885"/>
+      <w:bookmarkStart w:id="15" w:name="_Toc23749253"/>
       <w:r>
         <w:lastRenderedPageBreak/>
         <w:t>Semana 2</w:t>
@@ -4147,7 +4228,7 @@
       <w:pPr>
         <w:pStyle w:val="cabealho1"/>
       </w:pPr>
-      <w:bookmarkStart w:id="16" w:name="_Toc22708886"/>
+      <w:bookmarkStart w:id="16" w:name="_Toc23749254"/>
       <w:r>
         <w:lastRenderedPageBreak/>
         <w:t>Sprint 4</w:t>
@@ -4163,7 +4244,7 @@
       <w:pPr>
         <w:pStyle w:val="cabealho2"/>
       </w:pPr>
-      <w:bookmarkStart w:id="17" w:name="_Toc22708887"/>
+      <w:bookmarkStart w:id="17" w:name="_Toc23749255"/>
       <w:r>
         <w:t>Semana 1</w:t>
       </w:r>
@@ -4470,7 +4551,7 @@
       <w:pPr>
         <w:pStyle w:val="cabealho2"/>
       </w:pPr>
-      <w:bookmarkStart w:id="18" w:name="_Toc22708888"/>
+      <w:bookmarkStart w:id="18" w:name="_Toc23749256"/>
       <w:r>
         <w:lastRenderedPageBreak/>
         <w:t>Semana 2</w:t>
@@ -4895,15 +4976,401 @@
       <w:pPr>
         <w:pStyle w:val="cabealho2"/>
       </w:pPr>
-      <w:bookmarkStart w:id="19" w:name="_Toc22708889"/>
+      <w:bookmarkStart w:id="19" w:name="_Toc23749257"/>
+      <w:r>
+        <w:lastRenderedPageBreak/>
+        <w:t>Semana 3</w:t>
+      </w:r>
+      <w:bookmarkEnd w:id="19"/>
+    </w:p>
+    <w:p>
+      <w:pPr>
+        <w:ind w:firstLine="720"/>
+        <w:jc w:val="both"/>
+      </w:pPr>
+      <w:r>
+        <w:t xml:space="preserve">Este relatório reúne as atividades acompanhadas durante a semana </w:t>
+      </w:r>
+      <w:r>
+        <w:t>3</w:t>
+      </w:r>
+      <w:r>
+        <w:t xml:space="preserve"> da sprint </w:t>
+      </w:r>
+      <w:r>
+        <w:t xml:space="preserve">4 </w:t>
+      </w:r>
+      <w:r>
+        <w:t>dos projetos do curso técnico em desenvolvimento de sistemas.</w:t>
+      </w:r>
+    </w:p>
+    <w:p>
+      <w:pPr>
+        <w:pStyle w:val="cabealho3"/>
+      </w:pPr>
+      <w:r>
+        <w:t>Resumo da semana 3</w:t>
+      </w:r>
+    </w:p>
+    <w:p>
+      <w:pPr>
+        <w:ind w:firstLine="720"/>
+        <w:jc w:val="both"/>
+      </w:pPr>
+      <w:r>
+        <w:t xml:space="preserve">Durante </w:t>
+      </w:r>
+      <w:r>
+        <w:t>grande parte da semana os alunos se concentraram em desenvolver o mais número de funcionalidades possível para na semana seguinte realizar a entrega para o cliente</w:t>
+      </w:r>
+      <w:r>
+        <w:t>.</w:t>
+      </w:r>
+    </w:p>
+    <w:p>
+      <w:pPr>
+        <w:pStyle w:val="cabealho3"/>
+      </w:pPr>
+      <w:r>
+        <w:t>Pontos de destaque</w:t>
+      </w:r>
+    </w:p>
+    <w:p>
+      <w:pPr>
+        <w:ind w:firstLine="720"/>
+        <w:jc w:val="both"/>
+        <w:rPr>
+          <w:lang w:eastAsia="en-US"/>
+        </w:rPr>
+      </w:pPr>
+      <w:r>
+        <w:rPr>
+          <w:lang w:eastAsia="en-US"/>
+        </w:rPr>
+        <w:t xml:space="preserve">O grupo </w:t>
+      </w:r>
+      <w:r>
+        <w:rPr>
+          <w:b/>
+          <w:bCs/>
+          <w:lang w:eastAsia="en-US"/>
+        </w:rPr>
+        <w:t>Agility</w:t>
+      </w:r>
+      <w:r>
+        <w:rPr>
+          <w:lang w:eastAsia="en-US"/>
+        </w:rPr>
+        <w:t xml:space="preserve"> fez </w:t>
+      </w:r>
+      <w:r>
+        <w:rPr>
+          <w:lang w:eastAsia="en-US"/>
+        </w:rPr>
+        <w:t>ajustes em funcionalidades e telas como lista de chamados, de usuários e solicitação de cadastro de usuário</w:t>
+      </w:r>
+      <w:r>
+        <w:rPr>
+          <w:lang w:eastAsia="en-US"/>
+        </w:rPr>
+        <w:t>.</w:t>
+      </w:r>
+    </w:p>
+    <w:p>
+      <w:pPr>
+        <w:ind w:firstLine="720"/>
+        <w:jc w:val="both"/>
+        <w:rPr>
+          <w:lang w:eastAsia="en-US"/>
+        </w:rPr>
+      </w:pPr>
+      <w:r>
+        <w:rPr>
+          <w:lang w:eastAsia="en-US"/>
+        </w:rPr>
+        <w:t xml:space="preserve">O grupo </w:t>
+      </w:r>
+      <w:r>
+        <w:rPr>
+          <w:b/>
+          <w:bCs/>
+          <w:lang w:eastAsia="en-US"/>
+        </w:rPr>
+        <w:t>Block</w:t>
+      </w:r>
+      <w:r>
+        <w:rPr>
+          <w:b/>
+          <w:bCs/>
+          <w:lang w:eastAsia="en-US"/>
+        </w:rPr>
+        <w:t>t</w:t>
+      </w:r>
+      <w:r>
+        <w:rPr>
+          <w:b/>
+          <w:bCs/>
+          <w:lang w:eastAsia="en-US"/>
+        </w:rPr>
+        <w:t>ime</w:t>
+      </w:r>
+      <w:r>
+        <w:rPr>
+          <w:lang w:eastAsia="en-US"/>
+        </w:rPr>
+        <w:t xml:space="preserve"> trabalhou </w:t>
+      </w:r>
+      <w:r>
+        <w:rPr>
+          <w:lang w:eastAsia="en-US"/>
+        </w:rPr>
+        <w:t>na listagem de hosts (empresas) na tela web, começou a implementação de logout, contagem de computadores por empresa e filtro e pesquisa na lista, além de continuar a documentação</w:t>
+      </w:r>
+      <w:r>
+        <w:rPr>
+          <w:lang w:eastAsia="en-US"/>
+        </w:rPr>
+        <w:t>.</w:t>
+      </w:r>
+    </w:p>
+    <w:p>
+      <w:pPr>
+        <w:ind w:firstLine="720"/>
+        <w:jc w:val="both"/>
+        <w:rPr>
+          <w:lang w:eastAsia="en-US"/>
+        </w:rPr>
+      </w:pPr>
+      <w:r>
+        <w:rPr>
+          <w:lang w:eastAsia="en-US"/>
+        </w:rPr>
+        <w:t xml:space="preserve">O grupo </w:t>
+      </w:r>
+      <w:r>
+        <w:rPr>
+          <w:b/>
+          <w:bCs/>
+          <w:lang w:eastAsia="en-US"/>
+        </w:rPr>
+        <w:t>Klaus</w:t>
+      </w:r>
+      <w:r>
+        <w:rPr>
+          <w:lang w:eastAsia="en-US"/>
+        </w:rPr>
+        <w:t xml:space="preserve"> trabalhou</w:t>
+      </w:r>
+      <w:r>
+        <w:rPr>
+          <w:lang w:eastAsia="en-US"/>
+        </w:rPr>
+        <w:t xml:space="preserve"> </w:t>
+      </w:r>
+      <w:r>
+        <w:rPr>
+          <w:lang w:eastAsia="en-US"/>
+        </w:rPr>
+        <w:t>na solução de problemas da Dashboard, finalizou a confirmação e alteração de senha. Resolveu problema na busca de informações de localização via cep e validação de inputs de cadastro</w:t>
+      </w:r>
+      <w:r>
+        <w:rPr>
+          <w:lang w:eastAsia="en-US"/>
+        </w:rPr>
+        <w:t>.</w:t>
+      </w:r>
+    </w:p>
+    <w:p>
+      <w:pPr>
+        <w:ind w:firstLine="720"/>
+        <w:jc w:val="both"/>
+        <w:rPr>
+          <w:lang w:eastAsia="en-US"/>
+        </w:rPr>
+      </w:pPr>
+      <w:r>
+        <w:rPr>
+          <w:lang w:eastAsia="en-US"/>
+        </w:rPr>
+        <w:t xml:space="preserve">O grupo </w:t>
+      </w:r>
+      <w:r>
+        <w:rPr>
+          <w:b/>
+          <w:bCs/>
+          <w:lang w:eastAsia="en-US"/>
+        </w:rPr>
+        <w:t>Space</w:t>
+      </w:r>
+      <w:r>
+        <w:rPr>
+          <w:b/>
+          <w:bCs/>
+          <w:lang w:eastAsia="en-US"/>
+        </w:rPr>
+        <w:t xml:space="preserve"> </w:t>
+      </w:r>
+      <w:r>
+        <w:rPr>
+          <w:b/>
+          <w:bCs/>
+          <w:lang w:eastAsia="en-US"/>
+        </w:rPr>
+        <w:t>Needle</w:t>
+      </w:r>
+      <w:r>
+        <w:rPr>
+          <w:lang w:eastAsia="en-US"/>
+        </w:rPr>
+        <w:t xml:space="preserve"> i</w:t>
+      </w:r>
+      <w:r>
+        <w:rPr>
+          <w:lang w:eastAsia="en-US"/>
+        </w:rPr>
+        <w:t xml:space="preserve">niciou </w:t>
+      </w:r>
+      <w:r>
+        <w:rPr>
+          <w:lang w:eastAsia="en-US"/>
+        </w:rPr>
+        <w:t>o desenvolvimento dos Achievements, aprimorou o feedback para o usuário baseado no comportamento do sistema, implantou funcionalidades dos Levels e alimentou a documentação</w:t>
+      </w:r>
+      <w:r>
+        <w:rPr>
+          <w:lang w:eastAsia="en-US"/>
+        </w:rPr>
+        <w:t>.</w:t>
+      </w:r>
+    </w:p>
+    <w:p>
+      <w:pPr>
+        <w:pStyle w:val="cabealho3"/>
+      </w:pPr>
+      <w:r>
+        <w:t>Feedback</w:t>
+      </w:r>
+    </w:p>
+    <w:p>
+      <w:pPr>
+        <w:ind w:firstLine="720"/>
+      </w:pPr>
+      <w:r>
+        <w:t xml:space="preserve">Assim como a semana anterior, </w:t>
+      </w:r>
+      <w:proofErr w:type="spellStart"/>
+      <w:r>
+        <w:t>esta</w:t>
+      </w:r>
+      <w:proofErr w:type="spellEnd"/>
+      <w:r>
+        <w:t xml:space="preserve"> também foi mais curta devido ao feriado.</w:t>
+      </w:r>
+    </w:p>
+    <w:p>
+      <w:pPr>
+        <w:ind w:firstLine="720"/>
+        <w:rPr>
+          <w:lang w:eastAsia="en-US"/>
+        </w:rPr>
+      </w:pPr>
+      <w:r>
+        <w:t>Apesar disso, muitas funcionalidades e ajustes foram desenvolvidos.</w:t>
+      </w:r>
+    </w:p>
+    <w:p>
+      <w:pPr>
+        <w:ind w:firstLine="720"/>
+        <w:rPr>
+          <w:lang w:eastAsia="en-US"/>
+        </w:rPr>
+      </w:pPr>
+    </w:p>
+    <w:p>
+      <w:pPr>
+        <w:ind w:firstLine="720"/>
+        <w:rPr>
+          <w:lang w:eastAsia="en-US"/>
+        </w:rPr>
+      </w:pPr>
+    </w:p>
+    <w:p>
+      <w:pPr>
+        <w:ind w:firstLine="720"/>
+        <w:rPr>
+          <w:lang w:eastAsia="en-US"/>
+        </w:rPr>
+      </w:pPr>
+    </w:p>
+    <w:p>
+      <w:pPr>
+        <w:ind w:firstLine="720"/>
+        <w:rPr>
+          <w:lang w:eastAsia="en-US"/>
+        </w:rPr>
+      </w:pPr>
+    </w:p>
+    <w:p>
+      <w:pPr>
+        <w:ind w:firstLine="720"/>
+        <w:rPr>
+          <w:lang w:eastAsia="en-US"/>
+        </w:rPr>
+      </w:pPr>
+    </w:p>
+    <w:p>
+      <w:pPr>
+        <w:ind w:firstLine="720"/>
+        <w:rPr>
+          <w:lang w:eastAsia="en-US"/>
+        </w:rPr>
+      </w:pPr>
+    </w:p>
+    <w:p>
+      <w:pPr>
+        <w:ind w:firstLine="720"/>
+        <w:rPr>
+          <w:lang w:eastAsia="en-US"/>
+        </w:rPr>
+      </w:pPr>
+    </w:p>
+    <w:p>
+      <w:pPr>
+        <w:ind w:firstLine="720"/>
+        <w:rPr>
+          <w:lang w:eastAsia="en-US"/>
+        </w:rPr>
+      </w:pPr>
+    </w:p>
+    <w:p>
+      <w:pPr>
+        <w:ind w:firstLine="720"/>
+        <w:rPr>
+          <w:lang w:eastAsia="en-US"/>
+        </w:rPr>
+      </w:pPr>
+    </w:p>
+    <w:p>
+      <w:pPr>
+        <w:ind w:firstLine="720"/>
+        <w:rPr>
+          <w:lang w:eastAsia="en-US"/>
+        </w:rPr>
+      </w:pPr>
+    </w:p>
+    <w:p>
+      <w:pPr>
+        <w:pStyle w:val="cabealho2"/>
+      </w:pPr>
+      <w:bookmarkStart w:id="20" w:name="_Toc23749258"/>
       <w:r>
         <w:lastRenderedPageBreak/>
         <w:t xml:space="preserve">Semana </w:t>
       </w:r>
       <w:r>
-        <w:t>3</w:t>
-      </w:r>
-      <w:bookmarkEnd w:id="19"/>
+        <w:t>4</w:t>
+      </w:r>
+      <w:bookmarkEnd w:id="20"/>
     </w:p>
     <w:p>
       <w:pPr>
@@ -4914,7 +5381,7 @@
         <w:t xml:space="preserve">Este relatório reúne as atividades acompanhadas durante a semana </w:t>
       </w:r>
       <w:r>
-        <w:t>3</w:t>
+        <w:t>4</w:t>
       </w:r>
       <w:r>
         <w:t xml:space="preserve"> da sprint </w:t>
@@ -4934,7 +5401,7 @@
         <w:t xml:space="preserve">Resumo da semana </w:t>
       </w:r>
       <w:r>
-        <w:t>3</w:t>
+        <w:t>4</w:t>
       </w:r>
     </w:p>
     <w:p>
@@ -4946,7 +5413,10 @@
         <w:t xml:space="preserve">Durante </w:t>
       </w:r>
       <w:r>
-        <w:t>grande parte da semana os alunos se concentraram em desenvolver o mais número de funcionalidades possível para na semana seguinte realizar a entrega para o cliente</w:t>
+        <w:t xml:space="preserve">grande parte </w:t>
+      </w:r>
+      <w:r>
+        <w:t>da semana os alunos se concentraram em integrar o back-end com o front-end para realizar a entrega para o cliente</w:t>
       </w:r>
       <w:r>
         <w:t>.</w:t>
@@ -4986,13 +5456,25 @@
         <w:rPr>
           <w:lang w:eastAsia="en-US"/>
         </w:rPr>
-        <w:t xml:space="preserve"> fez </w:t>
-      </w:r>
-      <w:r>
-        <w:rPr>
-          <w:lang w:eastAsia="en-US"/>
-        </w:rPr>
-        <w:t>ajustes em funcionalidades e telas como lista de chamados, de usuários e solicitação de cadastro de usuário</w:t>
+        <w:t xml:space="preserve"> </w:t>
+      </w:r>
+      <w:r>
+        <w:rPr>
+          <w:lang w:eastAsia="en-US"/>
+        </w:rPr>
+        <w:t>trabalhou</w:t>
+      </w:r>
+      <w:r>
+        <w:rPr>
+          <w:lang w:eastAsia="en-US"/>
+        </w:rPr>
+        <w:t xml:space="preserve"> </w:t>
+      </w:r>
+      <w:r>
+        <w:rPr>
+          <w:lang w:eastAsia="en-US"/>
+        </w:rPr>
+        <w:t>nas funcionalidades restantes para a sprint, como Logout, cadastros e listagens</w:t>
       </w:r>
       <w:r>
         <w:rPr>
@@ -5043,25 +5525,13 @@
         <w:rPr>
           <w:lang w:eastAsia="en-US"/>
         </w:rPr>
-        <w:t xml:space="preserve"> </w:t>
-      </w:r>
-      <w:r>
-        <w:rPr>
-          <w:lang w:eastAsia="en-US"/>
-        </w:rPr>
-        <w:t>trabalhou</w:t>
-      </w:r>
-      <w:r>
-        <w:rPr>
-          <w:lang w:eastAsia="en-US"/>
-        </w:rPr>
-        <w:t xml:space="preserve"> </w:t>
-      </w:r>
-      <w:r>
-        <w:rPr>
-          <w:lang w:eastAsia="en-US"/>
-        </w:rPr>
-        <w:t>na listagem de hosts (empresas) na tela web, começou a implementação de logout, contagem de computadores por empresa e filtro e pesquisa na lista, além de continuar a documentação</w:t>
+        <w:t xml:space="preserve"> trabalhou </w:t>
+      </w:r>
+      <w:r>
+        <w:rPr>
+          <w:lang w:eastAsia="en-US"/>
+        </w:rPr>
+        <w:t>nas funcionalidades para melhorar a performance quando realiza requisições e iniciaram o estudo de como exportar para PDF</w:t>
       </w:r>
       <w:r>
         <w:rPr>
@@ -5102,19 +5572,25 @@
         <w:rPr>
           <w:lang w:eastAsia="en-US"/>
         </w:rPr>
-        <w:t>trabalhou</w:t>
-      </w:r>
-      <w:r>
-        <w:rPr>
-          <w:lang w:eastAsia="en-US"/>
-        </w:rPr>
-        <w:t xml:space="preserve"> </w:t>
-      </w:r>
-      <w:r>
-        <w:rPr>
-          <w:lang w:eastAsia="en-US"/>
-        </w:rPr>
-        <w:t>na solução de problemas da Dashboard, finalizou a confirmação e alteração de senha. Resolveu problema na busca de informações de localização via cep e validação de inputs de cadastro</w:t>
+        <w:t xml:space="preserve">focou </w:t>
+      </w:r>
+      <w:r>
+        <w:rPr>
+          <w:lang w:eastAsia="en-US"/>
+        </w:rPr>
+        <w:t>na integração das telas desenvolvidas com o back</w:t>
+      </w:r>
+      <w:r>
+        <w:rPr>
+          <w:lang w:eastAsia="en-US"/>
+        </w:rPr>
+        <w:t>-</w:t>
+      </w:r>
+      <w:r>
+        <w:rPr>
+          <w:lang w:eastAsia="en-US"/>
+        </w:rPr>
+        <w:t>end e começou a implementar o drag and drop</w:t>
       </w:r>
       <w:r>
         <w:rPr>
@@ -5165,19 +5641,19 @@
         <w:rPr>
           <w:lang w:eastAsia="en-US"/>
         </w:rPr>
-        <w:t xml:space="preserve"> i</w:t>
-      </w:r>
-      <w:r>
-        <w:rPr>
-          <w:lang w:eastAsia="en-US"/>
-        </w:rPr>
-        <w:t xml:space="preserve">niciou </w:t>
-      </w:r>
-      <w:r>
-        <w:rPr>
-          <w:lang w:eastAsia="en-US"/>
-        </w:rPr>
-        <w:t>o desenvolvimento dos Achievements, aprimorou o feedback para o usuário baseado no comportamento do sistema, implantou funcionalidades dos Levels e alimentou a documentação</w:t>
+        <w:t xml:space="preserve"> </w:t>
+      </w:r>
+      <w:r>
+        <w:rPr>
+          <w:lang w:eastAsia="en-US"/>
+        </w:rPr>
+        <w:t xml:space="preserve">finalizou </w:t>
+      </w:r>
+      <w:r>
+        <w:rPr>
+          <w:lang w:eastAsia="en-US"/>
+        </w:rPr>
+        <w:t>os Levels com relacionamento com os Blocos e iniciou o estudo sobre o Azure Blobs</w:t>
       </w:r>
       <w:r>
         <w:rPr>
@@ -5199,27 +5675,407 @@
         <w:ind w:firstLine="720"/>
       </w:pPr>
       <w:r>
-        <w:t xml:space="preserve">Assim como a semana anterior, </w:t>
-      </w:r>
-      <w:proofErr w:type="spellStart"/>
-      <w:r>
-        <w:t>esta</w:t>
-      </w:r>
-      <w:proofErr w:type="spellEnd"/>
-      <w:r>
-        <w:t xml:space="preserve"> também foi mais curta devido ao feriado.</w:t>
-      </w:r>
-    </w:p>
-    <w:p>
-      <w:pPr>
-        <w:ind w:firstLine="720"/>
-        <w:rPr>
-          <w:lang w:eastAsia="en-US"/>
-        </w:rPr>
-      </w:pPr>
-      <w:r>
-        <w:t>Apesar disso, muitas funcionalidades e ajustes foram desenvolvidos.</w:t>
-      </w:r>
+        <w:t xml:space="preserve">O </w:t>
+      </w:r>
+      <w:r>
+        <w:t>feedback com o cliente foi positivo para todos os grupos, sofrendo poucos ajustes.</w:t>
+      </w:r>
+    </w:p>
+    <w:p>
+      <w:pPr>
+        <w:ind w:firstLine="720"/>
+        <w:rPr>
+          <w:lang w:eastAsia="en-US"/>
+        </w:rPr>
+      </w:pPr>
+      <w:r>
+        <w:t>Destaque para o grupo Agility que fez a entrega alocado no cliente e recebeu muitos elogios.</w:t>
+      </w:r>
+    </w:p>
+    <w:p>
+      <w:pPr>
+        <w:ind w:firstLine="720"/>
+        <w:rPr>
+          <w:lang w:eastAsia="en-US"/>
+        </w:rPr>
+      </w:pPr>
+    </w:p>
+    <w:p>
+      <w:pPr>
+        <w:ind w:firstLine="720"/>
+        <w:rPr>
+          <w:lang w:eastAsia="en-US"/>
+        </w:rPr>
+      </w:pPr>
+    </w:p>
+    <w:p>
+      <w:pPr>
+        <w:ind w:firstLine="720"/>
+        <w:rPr>
+          <w:lang w:eastAsia="en-US"/>
+        </w:rPr>
+      </w:pPr>
+    </w:p>
+    <w:p>
+      <w:pPr>
+        <w:ind w:firstLine="720"/>
+        <w:rPr>
+          <w:lang w:eastAsia="en-US"/>
+        </w:rPr>
+      </w:pPr>
+    </w:p>
+    <w:p>
+      <w:pPr>
+        <w:ind w:firstLine="720"/>
+        <w:rPr>
+          <w:lang w:eastAsia="en-US"/>
+        </w:rPr>
+      </w:pPr>
+    </w:p>
+    <w:p>
+      <w:pPr>
+        <w:ind w:firstLine="720"/>
+        <w:rPr>
+          <w:lang w:eastAsia="en-US"/>
+        </w:rPr>
+      </w:pPr>
+    </w:p>
+    <w:p>
+      <w:pPr>
+        <w:ind w:firstLine="720"/>
+        <w:rPr>
+          <w:lang w:eastAsia="en-US"/>
+        </w:rPr>
+      </w:pPr>
+    </w:p>
+    <w:p>
+      <w:pPr>
+        <w:ind w:firstLine="720"/>
+        <w:rPr>
+          <w:lang w:eastAsia="en-US"/>
+        </w:rPr>
+      </w:pPr>
+    </w:p>
+    <w:p>
+      <w:pPr>
+        <w:ind w:firstLine="720"/>
+        <w:rPr>
+          <w:lang w:eastAsia="en-US"/>
+        </w:rPr>
+      </w:pPr>
+    </w:p>
+    <w:p>
+      <w:pPr>
+        <w:ind w:firstLine="720"/>
+        <w:rPr>
+          <w:lang w:eastAsia="en-US"/>
+        </w:rPr>
+      </w:pPr>
+    </w:p>
+    <w:p>
+      <w:pPr>
+        <w:pStyle w:val="cabealho1"/>
+      </w:pPr>
+      <w:bookmarkStart w:id="21" w:name="_Toc23749259"/>
+      <w:r>
+        <w:lastRenderedPageBreak/>
+        <w:t xml:space="preserve">Sprint </w:t>
+      </w:r>
+      <w:r>
+        <w:t>5</w:t>
+      </w:r>
+      <w:bookmarkEnd w:id="21"/>
+    </w:p>
+    <w:p>
+      <w:pPr>
+        <w:ind w:firstLine="720"/>
+      </w:pPr>
+    </w:p>
+    <w:p>
+      <w:pPr>
+        <w:pStyle w:val="cabealho2"/>
+      </w:pPr>
+      <w:bookmarkStart w:id="22" w:name="_Toc23749260"/>
+      <w:r>
+        <w:t>Semana 1</w:t>
+      </w:r>
+      <w:bookmarkEnd w:id="22"/>
+    </w:p>
+    <w:p>
+      <w:pPr>
+        <w:ind w:firstLine="720"/>
+        <w:jc w:val="both"/>
+      </w:pPr>
+      <w:r>
+        <w:t xml:space="preserve">Este relatório reúne as atividades acompanhadas durante a semana 1 da sprint </w:t>
+      </w:r>
+      <w:r>
+        <w:t>5</w:t>
+      </w:r>
+      <w:r>
+        <w:t xml:space="preserve"> dos projetos do curso técnico em desenvolvimento de sistemas.</w:t>
+      </w:r>
+    </w:p>
+    <w:p>
+      <w:pPr>
+        <w:pStyle w:val="cabealho3"/>
+      </w:pPr>
+      <w:r>
+        <w:t>Resumo da semana 1</w:t>
+      </w:r>
+    </w:p>
+    <w:p>
+      <w:pPr>
+        <w:ind w:firstLine="720"/>
+        <w:jc w:val="both"/>
+        <w:rPr>
+          <w:lang w:eastAsia="en-US"/>
+        </w:rPr>
+      </w:pPr>
+      <w:r>
+        <w:t xml:space="preserve">Durante </w:t>
+      </w:r>
+      <w:r>
+        <w:t>a semana os grupos realizaram a planning para a sprint e definiu as pendências para o lançamento da versão beta.</w:t>
+      </w:r>
+    </w:p>
+    <w:p>
+      <w:pPr>
+        <w:pStyle w:val="cabealho3"/>
+      </w:pPr>
+      <w:r>
+        <w:t>Pontos de destaque</w:t>
+      </w:r>
+    </w:p>
+    <w:p>
+      <w:pPr>
+        <w:ind w:firstLine="720"/>
+        <w:jc w:val="both"/>
+        <w:rPr>
+          <w:lang w:eastAsia="en-US"/>
+        </w:rPr>
+      </w:pPr>
+      <w:r>
+        <w:rPr>
+          <w:lang w:eastAsia="en-US"/>
+        </w:rPr>
+        <w:t xml:space="preserve">O grupo </w:t>
+      </w:r>
+      <w:r>
+        <w:rPr>
+          <w:b/>
+          <w:bCs/>
+          <w:lang w:eastAsia="en-US"/>
+        </w:rPr>
+        <w:t>Agility</w:t>
+      </w:r>
+      <w:r>
+        <w:rPr>
+          <w:lang w:eastAsia="en-US"/>
+        </w:rPr>
+        <w:t xml:space="preserve"> </w:t>
+      </w:r>
+      <w:r>
+        <w:rPr>
+          <w:lang w:eastAsia="en-US"/>
+        </w:rPr>
+        <w:t xml:space="preserve">se </w:t>
+      </w:r>
+      <w:r>
+        <w:rPr>
+          <w:lang w:eastAsia="en-US"/>
+        </w:rPr>
+        <w:t>concentrou em validações de campos de formulários, permissão e responsividade</w:t>
+      </w:r>
+      <w:r>
+        <w:rPr>
+          <w:lang w:eastAsia="en-US"/>
+        </w:rPr>
+        <w:t>.</w:t>
+      </w:r>
+    </w:p>
+    <w:p>
+      <w:pPr>
+        <w:ind w:firstLine="720"/>
+        <w:jc w:val="both"/>
+        <w:rPr>
+          <w:lang w:eastAsia="en-US"/>
+        </w:rPr>
+      </w:pPr>
+      <w:r>
+        <w:rPr>
+          <w:lang w:eastAsia="en-US"/>
+        </w:rPr>
+        <w:t xml:space="preserve">O grupo </w:t>
+      </w:r>
+      <w:r>
+        <w:rPr>
+          <w:b/>
+          <w:bCs/>
+          <w:lang w:eastAsia="en-US"/>
+        </w:rPr>
+        <w:t>Blocktime</w:t>
+      </w:r>
+      <w:r>
+        <w:rPr>
+          <w:lang w:eastAsia="en-US"/>
+        </w:rPr>
+        <w:t xml:space="preserve"> </w:t>
+      </w:r>
+      <w:r>
+        <w:rPr>
+          <w:lang w:eastAsia="en-US"/>
+        </w:rPr>
+        <w:t xml:space="preserve">intensificou </w:t>
+      </w:r>
+      <w:r>
+        <w:rPr>
+          <w:lang w:eastAsia="en-US"/>
+        </w:rPr>
+        <w:t>a integração entre back-end e front-end e também com a base de dados do cliente, definiu o layout da tela onde serão exibidos os gráficos</w:t>
+      </w:r>
+      <w:r>
+        <w:rPr>
+          <w:lang w:eastAsia="en-US"/>
+        </w:rPr>
+        <w:t>.</w:t>
+      </w:r>
+    </w:p>
+    <w:p>
+      <w:pPr>
+        <w:ind w:firstLine="720"/>
+        <w:jc w:val="both"/>
+        <w:rPr>
+          <w:lang w:eastAsia="en-US"/>
+        </w:rPr>
+      </w:pPr>
+      <w:r>
+        <w:rPr>
+          <w:lang w:eastAsia="en-US"/>
+        </w:rPr>
+        <w:t xml:space="preserve">O grupo </w:t>
+      </w:r>
+      <w:r>
+        <w:rPr>
+          <w:b/>
+          <w:bCs/>
+          <w:lang w:eastAsia="en-US"/>
+        </w:rPr>
+        <w:t>Klaus</w:t>
+      </w:r>
+      <w:r>
+        <w:rPr>
+          <w:lang w:eastAsia="en-US"/>
+        </w:rPr>
+        <w:t xml:space="preserve"> </w:t>
+      </w:r>
+      <w:r>
+        <w:rPr>
+          <w:lang w:eastAsia="en-US"/>
+        </w:rPr>
+        <w:t xml:space="preserve">integrou </w:t>
+      </w:r>
+      <w:r>
+        <w:rPr>
+          <w:lang w:eastAsia="en-US"/>
+        </w:rPr>
+        <w:t>os desenvolvimentos individuais e unificou. Fez uma nova apresentação para o cliente após a unificação. Melhorou o feedback da aplicação e continuou o desenvolvimento do drag and drop</w:t>
+      </w:r>
+      <w:r>
+        <w:rPr>
+          <w:lang w:eastAsia="en-US"/>
+        </w:rPr>
+        <w:t>.</w:t>
+      </w:r>
+    </w:p>
+    <w:p>
+      <w:pPr>
+        <w:ind w:firstLine="720"/>
+        <w:jc w:val="both"/>
+        <w:rPr>
+          <w:lang w:eastAsia="en-US"/>
+        </w:rPr>
+      </w:pPr>
+      <w:r>
+        <w:rPr>
+          <w:lang w:eastAsia="en-US"/>
+        </w:rPr>
+        <w:t xml:space="preserve">O grupo </w:t>
+      </w:r>
+      <w:r>
+        <w:rPr>
+          <w:b/>
+          <w:bCs/>
+          <w:lang w:eastAsia="en-US"/>
+        </w:rPr>
+        <w:t>Space</w:t>
+      </w:r>
+      <w:r>
+        <w:rPr>
+          <w:lang w:eastAsia="en-US"/>
+        </w:rPr>
+        <w:t xml:space="preserve"> </w:t>
+      </w:r>
+      <w:r>
+        <w:rPr>
+          <w:b/>
+          <w:bCs/>
+          <w:lang w:eastAsia="en-US"/>
+        </w:rPr>
+        <w:t>Needle</w:t>
+      </w:r>
+      <w:r>
+        <w:rPr>
+          <w:lang w:eastAsia="en-US"/>
+        </w:rPr>
+        <w:t xml:space="preserve"> </w:t>
+      </w:r>
+      <w:r>
+        <w:rPr>
+          <w:lang w:eastAsia="en-US"/>
+        </w:rPr>
+        <w:t xml:space="preserve">refatorou </w:t>
+      </w:r>
+      <w:r>
+        <w:rPr>
+          <w:lang w:eastAsia="en-US"/>
+        </w:rPr>
+        <w:t>a API incluindo os Achievements, além de definir o layout e estilizar a respectiva página e continuou os estudos sobre Azure Blobs</w:t>
+      </w:r>
+      <w:r>
+        <w:rPr>
+          <w:lang w:eastAsia="en-US"/>
+        </w:rPr>
+        <w:t>.</w:t>
+      </w:r>
+    </w:p>
+    <w:p>
+      <w:pPr>
+        <w:pStyle w:val="cabealho3"/>
+      </w:pPr>
+      <w:r>
+        <w:t>Feedback</w:t>
+      </w:r>
+    </w:p>
+    <w:p>
+      <w:pPr>
+        <w:ind w:firstLine="720"/>
+        <w:jc w:val="both"/>
+      </w:pPr>
+      <w:r>
+        <w:t xml:space="preserve">Os grupos </w:t>
+      </w:r>
+      <w:r>
+        <w:t>conseguiram definir as pendências que ainda restam e estão focados em eliminá-las. Até o momento segue em um bom ritmo de desenvolvimento.</w:t>
+      </w:r>
+    </w:p>
+    <w:p>
+      <w:pPr>
+        <w:ind w:firstLine="720"/>
+        <w:rPr>
+          <w:lang w:eastAsia="en-US"/>
+        </w:rPr>
+      </w:pPr>
     </w:p>
     <w:p>
       <w:pPr>
@@ -5319,7 +6175,7 @@
       <w:sdtEndPr/>
       <w:sdtContent>
         <w:r>
-          <w:t>Outubro</w:t>
+          <w:t>NOVEMBRO</w:t>
         </w:r>
         <w:r>
           <w:t xml:space="preserve"> de 2019</w:t>
@@ -5897,6 +6753,7 @@
     <w:lsdException w:name="HTML Sample" w:semiHidden="1" w:unhideWhenUsed="1"/>
     <w:lsdException w:name="HTML Typewriter" w:semiHidden="1" w:unhideWhenUsed="1"/>
     <w:lsdException w:name="HTML Variable" w:semiHidden="1" w:unhideWhenUsed="1"/>
+    <w:lsdException w:name="Normal Table" w:semiHidden="1" w:unhideWhenUsed="1"/>
     <w:lsdException w:name="annotation subject" w:semiHidden="1" w:unhideWhenUsed="1"/>
     <w:lsdException w:name="No List" w:semiHidden="1" w:unhideWhenUsed="1"/>
     <w:lsdException w:name="Outline List 1" w:semiHidden="1" w:unhideWhenUsed="1"/>
@@ -5940,8 +6797,10 @@
     <w:lsdException w:name="Table Elegant" w:semiHidden="1" w:unhideWhenUsed="1"/>
     <w:lsdException w:name="Table Professional" w:semiHidden="1" w:unhideWhenUsed="1"/>
     <w:lsdException w:name="Table Subtle 1" w:semiHidden="1" w:unhideWhenUsed="1"/>
+    <w:lsdException w:name="Table Subtle 2" w:semiHidden="1" w:unhideWhenUsed="1"/>
     <w:lsdException w:name="Table Web 1" w:semiHidden="1" w:unhideWhenUsed="1"/>
     <w:lsdException w:name="Table Web 2" w:semiHidden="1" w:unhideWhenUsed="1"/>
+    <w:lsdException w:name="Table Web 3" w:semiHidden="1" w:unhideWhenUsed="1"/>
     <w:lsdException w:name="Balloon Text" w:semiHidden="1" w:unhideWhenUsed="1"/>
     <w:lsdException w:name="Table Grid" w:uiPriority="39"/>
     <w:lsdException w:name="Table Theme" w:semiHidden="1" w:unhideWhenUsed="1"/>
@@ -7170,7 +8029,7 @@
     <w:sig w:usb0="00000287" w:usb1="00000000" w:usb2="00000000" w:usb3="00000000" w:csb0="0000009F" w:csb1="00000000"/>
   </w:font>
   <w:font w:name="MS Mincho">
-    <w:altName w:val="ＭＳ 明朝"/>
+    <w:altName w:val="MS Mincho"/>
     <w:panose1 w:val="02020609040205080304"/>
     <w:charset w:val="80"/>
     <w:family w:val="modern"/>
@@ -7228,6 +8087,7 @@
     <w:rsidRoot w:val="00406E44"/>
     <w:rsid w:val="00023D19"/>
     <w:rsid w:val="00076BE6"/>
+    <w:rsid w:val="0020007E"/>
     <w:rsid w:val="00405721"/>
     <w:rsid w:val="00406E44"/>
     <w:rsid w:val="004265B1"/>
@@ -7393,6 +8253,7 @@
     <w:lsdException w:name="HTML Sample" w:semiHidden="1" w:unhideWhenUsed="1"/>
     <w:lsdException w:name="HTML Typewriter" w:semiHidden="1" w:unhideWhenUsed="1"/>
     <w:lsdException w:name="HTML Variable" w:semiHidden="1" w:unhideWhenUsed="1"/>
+    <w:lsdException w:name="Normal Table" w:semiHidden="1" w:unhideWhenUsed="1"/>
     <w:lsdException w:name="annotation subject" w:semiHidden="1" w:unhideWhenUsed="1"/>
     <w:lsdException w:name="No List" w:semiHidden="1" w:unhideWhenUsed="1"/>
     <w:lsdException w:name="Outline List 1" w:semiHidden="1" w:unhideWhenUsed="1"/>
@@ -7436,8 +8297,10 @@
     <w:lsdException w:name="Table Elegant" w:semiHidden="1" w:unhideWhenUsed="1"/>
     <w:lsdException w:name="Table Professional" w:semiHidden="1" w:unhideWhenUsed="1"/>
     <w:lsdException w:name="Table Subtle 1" w:semiHidden="1" w:unhideWhenUsed="1"/>
+    <w:lsdException w:name="Table Subtle 2" w:semiHidden="1" w:unhideWhenUsed="1"/>
     <w:lsdException w:name="Table Web 1" w:semiHidden="1" w:unhideWhenUsed="1"/>
     <w:lsdException w:name="Table Web 2" w:semiHidden="1" w:unhideWhenUsed="1"/>
+    <w:lsdException w:name="Table Web 3" w:semiHidden="1" w:unhideWhenUsed="1"/>
     <w:lsdException w:name="Balloon Text" w:semiHidden="1" w:unhideWhenUsed="1"/>
     <w:lsdException w:name="Table Grid" w:uiPriority="39"/>
     <w:lsdException w:name="Table Theme" w:semiHidden="1" w:unhideWhenUsed="1"/>
@@ -7929,7 +8792,7 @@
 
 <file path=customXml/item1.xml><?xml version="1.0" encoding="utf-8"?>
 <CoverPageProperties xmlns="http://schemas.microsoft.com/office/2006/coverPageProps">
-  <PublishDate>Outubro de 2019</PublishDate>
+  <PublishDate>NOVEMBRO de 2019</PublishDate>
   <Abstract/>
   <CompanyAddress>Alameda Barão de Limeira, 539 – São Paulo/SP</CompanyAddress>
   <CompanyPhone/>
@@ -7968,7 +8831,7 @@
 </file>
 
 <file path=customXml/itemProps3.xml><?xml version="1.0" encoding="utf-8"?>
-<ds:datastoreItem xmlns:ds="http://schemas.openxmlformats.org/officeDocument/2006/customXml" ds:itemID="{A1A148EE-BBF4-43A0-AD17-3BED2F6F89C0}">
+<ds:datastoreItem xmlns:ds="http://schemas.openxmlformats.org/officeDocument/2006/customXml" ds:itemID="{CBDF394B-FCFE-4BE5-9F20-78C55EB78D81}">
   <ds:schemaRefs>
     <ds:schemaRef ds:uri="http://schemas.openxmlformats.org/officeDocument/2006/bibliography"/>
   </ds:schemaRefs>

</xml_diff>

<commit_message>
Adiciona relatorio da semana 2 - sprint 5 da turma do tecnico
</commit_message>
<xml_diff>
--- a/Diario_bordo/Diario_de_bordo-tecnico-manha.docx
+++ b/Diario_bordo/Diario_de_bordo-tecnico-manha.docx
@@ -35,7 +35,7 @@
                   <w:noProof/>
                 </w:rPr>
                 <w:drawing>
-                  <wp:inline distT="0" distB="0" distL="0" distR="0" wp14:anchorId="36D84F64" wp14:editId="236A7563">
+                  <wp:inline distT="0" distB="0" distL="0" distR="0" wp14:anchorId="05D6B665" wp14:editId="192001E2">
                     <wp:extent cx="404948" cy="404948"/>
                     <wp:effectExtent l="0" t="0" r="0" b="0"/>
                     <wp:docPr id="107" name="Imagem 3"/>
@@ -93,7 +93,7 @@
             <mc:AlternateContent>
               <mc:Choice Requires="wps">
                 <w:drawing>
-                  <wp:anchor distT="0" distB="0" distL="114300" distR="114300" simplePos="0" relativeHeight="251659264" behindDoc="0" locked="0" layoutInCell="1" allowOverlap="1" wp14:anchorId="46262A6F" wp14:editId="4136CB80">
+                  <wp:anchor distT="0" distB="0" distL="114300" distR="114300" simplePos="0" relativeHeight="251659264" behindDoc="0" locked="0" layoutInCell="1" allowOverlap="1" wp14:anchorId="7BF4EF9F" wp14:editId="7E99B3A0">
                     <wp:simplePos x="0" y="0"/>
                     <wp:positionH relativeFrom="margin">
                       <wp:posOffset>0</wp:posOffset>
@@ -207,7 +207,7 @@
               </mc:Choice>
               <mc:Fallback>
                 <w:pict>
-                  <v:shapetype w14:anchorId="46262A6F" id="_x0000_t202" coordsize="21600,21600" o:spt="202" path="m,l,21600r21600,l21600,xe">
+                  <v:shapetype w14:anchorId="7BF4EF9F" id="_x0000_t202" coordsize="21600,21600" o:spt="202" path="m,l,21600r21600,l21600,xe">
                     <v:stroke joinstyle="miter"/>
                     <v:path gradientshapeok="t" o:connecttype="rect"/>
                   </v:shapetype>
@@ -274,7 +274,7 @@
             <mc:AlternateContent>
               <mc:Choice Requires="wps">
                 <w:drawing>
-                  <wp:anchor distT="0" distB="0" distL="114300" distR="114300" simplePos="0" relativeHeight="251660288" behindDoc="0" locked="0" layoutInCell="1" allowOverlap="1" wp14:anchorId="6E29CBE8" wp14:editId="54807E63">
+                  <wp:anchor distT="0" distB="0" distL="114300" distR="114300" simplePos="0" relativeHeight="251660288" behindDoc="0" locked="0" layoutInCell="1" allowOverlap="1" wp14:anchorId="698CED8B" wp14:editId="5E81E767">
                     <wp:simplePos x="0" y="0"/>
                     <wp:positionH relativeFrom="margin">
                       <wp:align>left</wp:align>
@@ -334,11 +334,11 @@
                                   <w:tblDescription w:val="Informações sobre contatos da empresa"/>
                                 </w:tblPr>
                                 <w:tblGrid>
-                                  <w:gridCol w:w="2543"/>
-                                  <w:gridCol w:w="428"/>
-                                  <w:gridCol w:w="2550"/>
-                                  <w:gridCol w:w="428"/>
-                                  <w:gridCol w:w="2547"/>
+                                  <w:gridCol w:w="2647"/>
+                                  <w:gridCol w:w="446"/>
+                                  <w:gridCol w:w="2656"/>
+                                  <w:gridCol w:w="446"/>
+                                  <w:gridCol w:w="2652"/>
                                 </w:tblGrid>
                                 <w:tr>
                                   <w:sdt>
@@ -477,7 +477,7 @@
               </mc:Choice>
               <mc:Fallback>
                 <w:pict>
-                  <v:shape w14:anchorId="6E29CBE8" id="Caixa de Texto 10" o:spid="_x0000_s1027" type="#_x0000_t202" alt="Caixa de texto que mostra as informações de contato comerciais" style="position:absolute;margin-left:0;margin-top:0;width:468pt;height:48.95pt;z-index:251660288;visibility:visible;mso-wrap-style:square;mso-width-percent:1000;mso-height-percent:0;mso-wrap-distance-left:9pt;mso-wrap-distance-top:0;mso-wrap-distance-right:9pt;mso-wrap-distance-bottom:0;mso-position-horizontal:left;mso-position-horizontal-relative:margin;mso-position-vertical:bottom;mso-position-vertical-relative:margin;mso-width-percent:1000;mso-height-percent:0;mso-width-relative:margin;mso-height-relative:margin;v-text-anchor:middle" o:gfxdata="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" fillcolor="#7030a0" stroked="f" strokeweight=".5pt">
+                  <v:shape w14:anchorId="698CED8B" id="Caixa de Texto 10" o:spid="_x0000_s1027" type="#_x0000_t202" alt="Caixa de texto que mostra as informações de contato comerciais" style="position:absolute;margin-left:0;margin-top:0;width:468pt;height:48.95pt;z-index:251660288;visibility:visible;mso-wrap-style:square;mso-width-percent:1000;mso-height-percent:0;mso-wrap-distance-left:9pt;mso-wrap-distance-top:0;mso-wrap-distance-right:9pt;mso-wrap-distance-bottom:0;mso-position-horizontal:left;mso-position-horizontal-relative:margin;mso-position-vertical:bottom;mso-position-vertical-relative:margin;mso-width-percent:1000;mso-height-percent:0;mso-width-relative:margin;mso-height-relative:margin;v-text-anchor:middle" o:gfxdata="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" fillcolor="#7030a0" stroked="f" strokeweight=".5pt">
                     <v:textbox inset="12.96pt,0,12.96pt,0">
                       <w:txbxContent>
                         <w:tbl>
@@ -491,11 +491,11 @@
                             <w:tblDescription w:val="Informações sobre contatos da empresa"/>
                           </w:tblPr>
                           <w:tblGrid>
-                            <w:gridCol w:w="2543"/>
-                            <w:gridCol w:w="428"/>
-                            <w:gridCol w:w="2550"/>
-                            <w:gridCol w:w="428"/>
-                            <w:gridCol w:w="2547"/>
+                            <w:gridCol w:w="2647"/>
+                            <w:gridCol w:w="446"/>
+                            <w:gridCol w:w="2656"/>
+                            <w:gridCol w:w="446"/>
+                            <w:gridCol w:w="2652"/>
                           </w:tblGrid>
                           <w:tr>
                             <w:sdt>
@@ -741,7 +741,7 @@
                 </w:rPr>
                 <w:fldChar w:fldCharType="separate"/>
               </w:r>
-              <w:hyperlink w:anchor="_Toc23749239" w:history="1">
+              <w:hyperlink w:anchor="_Toc24297092" w:history="1">
                 <w:r>
                   <w:rPr>
                     <w:rStyle w:val="Hyperlink"/>
@@ -772,7 +772,7 @@
                     <w:webHidden/>
                     <w:color w:val="7030A0"/>
                   </w:rPr>
-                  <w:instrText xml:space="preserve"> PAGEREF _Toc23749239 \h </w:instrText>
+                  <w:instrText xml:space="preserve"> PAGEREF _Toc24297092 \h </w:instrText>
                 </w:r>
                 <w:r>
                   <w:rPr>
@@ -816,7 +816,7 @@
                   <w:szCs w:val="22"/>
                 </w:rPr>
               </w:pPr>
-              <w:hyperlink w:anchor="_Toc23749240" w:history="1">
+              <w:hyperlink w:anchor="_Toc24297093" w:history="1">
                 <w:r>
                   <w:rPr>
                     <w:rStyle w:val="Hyperlink"/>
@@ -836,7 +836,7 @@
                   <w:szCs w:val="22"/>
                 </w:rPr>
               </w:pPr>
-              <w:hyperlink w:anchor="_Toc23749241" w:history="1">
+              <w:hyperlink w:anchor="_Toc24297094" w:history="1">
                 <w:r>
                   <w:rPr>
                     <w:rStyle w:val="Hyperlink"/>
@@ -856,7 +856,7 @@
                   <w:szCs w:val="22"/>
                 </w:rPr>
               </w:pPr>
-              <w:hyperlink w:anchor="_Toc23749242" w:history="1">
+              <w:hyperlink w:anchor="_Toc24297095" w:history="1">
                 <w:r>
                   <w:rPr>
                     <w:rStyle w:val="Hyperlink"/>
@@ -878,7 +878,7 @@
                   <w:szCs w:val="22"/>
                 </w:rPr>
               </w:pPr>
-              <w:hyperlink w:anchor="_Toc23749243" w:history="1">
+              <w:hyperlink w:anchor="_Toc24297096" w:history="1">
                 <w:r>
                   <w:rPr>
                     <w:rStyle w:val="Hyperlink"/>
@@ -909,7 +909,7 @@
                     <w:webHidden/>
                     <w:color w:val="7030A0"/>
                   </w:rPr>
-                  <w:instrText xml:space="preserve"> PAGEREF _Toc23749243 \h </w:instrText>
+                  <w:instrText xml:space="preserve"> PAGEREF _Toc24297096 \h </w:instrText>
                 </w:r>
                 <w:r>
                   <w:rPr>
@@ -953,7 +953,7 @@
                   <w:szCs w:val="22"/>
                 </w:rPr>
               </w:pPr>
-              <w:hyperlink w:anchor="_Toc23749244" w:history="1">
+              <w:hyperlink w:anchor="_Toc24297097" w:history="1">
                 <w:r>
                   <w:rPr>
                     <w:rStyle w:val="Hyperlink"/>
@@ -975,7 +975,7 @@
                   <w:szCs w:val="22"/>
                 </w:rPr>
               </w:pPr>
-              <w:hyperlink w:anchor="_Toc23749245" w:history="1">
+              <w:hyperlink w:anchor="_Toc24297098" w:history="1">
                 <w:r>
                   <w:rPr>
                     <w:rStyle w:val="Hyperlink"/>
@@ -1006,7 +1006,7 @@
                     <w:webHidden/>
                     <w:color w:val="7030A0"/>
                   </w:rPr>
-                  <w:instrText xml:space="preserve"> PAGEREF _Toc23749245 \h </w:instrText>
+                  <w:instrText xml:space="preserve"> PAGEREF _Toc24297098 \h </w:instrText>
                 </w:r>
                 <w:r>
                   <w:rPr>
@@ -1050,7 +1050,7 @@
                   <w:szCs w:val="22"/>
                 </w:rPr>
               </w:pPr>
-              <w:hyperlink w:anchor="_Toc23749246" w:history="1">
+              <w:hyperlink w:anchor="_Toc24297099" w:history="1">
                 <w:r>
                   <w:rPr>
                     <w:rStyle w:val="Hyperlink"/>
@@ -1070,7 +1070,7 @@
                   <w:szCs w:val="22"/>
                 </w:rPr>
               </w:pPr>
-              <w:hyperlink w:anchor="_Toc23749247" w:history="1">
+              <w:hyperlink w:anchor="_Toc24297100" w:history="1">
                 <w:r>
                   <w:rPr>
                     <w:rStyle w:val="Hyperlink"/>
@@ -1092,7 +1092,7 @@
                   <w:szCs w:val="22"/>
                 </w:rPr>
               </w:pPr>
-              <w:hyperlink w:anchor="_Toc23749248" w:history="1">
+              <w:hyperlink w:anchor="_Toc24297101" w:history="1">
                 <w:r>
                   <w:rPr>
                     <w:rStyle w:val="Hyperlink"/>
@@ -1123,7 +1123,7 @@
                     <w:webHidden/>
                     <w:color w:val="7030A0"/>
                   </w:rPr>
-                  <w:instrText xml:space="preserve"> PAGEREF _Toc23749248 \h </w:instrText>
+                  <w:instrText xml:space="preserve"> PAGEREF _Toc24297101 \h </w:instrText>
                 </w:r>
                 <w:r>
                   <w:rPr>
@@ -1167,7 +1167,7 @@
                   <w:szCs w:val="22"/>
                 </w:rPr>
               </w:pPr>
-              <w:hyperlink w:anchor="_Toc23749249" w:history="1">
+              <w:hyperlink w:anchor="_Toc24297102" w:history="1">
                 <w:r>
                   <w:rPr>
                     <w:rStyle w:val="Hyperlink"/>
@@ -1187,7 +1187,7 @@
                   <w:szCs w:val="22"/>
                 </w:rPr>
               </w:pPr>
-              <w:hyperlink w:anchor="_Toc23749250" w:history="1">
+              <w:hyperlink w:anchor="_Toc24297103" w:history="1">
                 <w:r>
                   <w:rPr>
                     <w:rStyle w:val="Hyperlink"/>
@@ -1209,7 +1209,7 @@
                   <w:szCs w:val="22"/>
                 </w:rPr>
               </w:pPr>
-              <w:hyperlink w:anchor="_Toc23749251" w:history="1">
+              <w:hyperlink w:anchor="_Toc24297104" w:history="1">
                 <w:r>
                   <w:rPr>
                     <w:rStyle w:val="Hyperlink"/>
@@ -1240,7 +1240,7 @@
                     <w:webHidden/>
                     <w:color w:val="7030A0"/>
                   </w:rPr>
-                  <w:instrText xml:space="preserve"> PAGEREF _Toc23749251 \h </w:instrText>
+                  <w:instrText xml:space="preserve"> PAGEREF _Toc24297104 \h </w:instrText>
                 </w:r>
                 <w:r>
                   <w:rPr>
@@ -1284,7 +1284,7 @@
                   <w:szCs w:val="22"/>
                 </w:rPr>
               </w:pPr>
-              <w:hyperlink w:anchor="_Toc23749252" w:history="1">
+              <w:hyperlink w:anchor="_Toc24297105" w:history="1">
                 <w:r>
                   <w:rPr>
                     <w:rStyle w:val="Hyperlink"/>
@@ -1304,7 +1304,7 @@
                   <w:szCs w:val="22"/>
                 </w:rPr>
               </w:pPr>
-              <w:hyperlink w:anchor="_Toc23749253" w:history="1">
+              <w:hyperlink w:anchor="_Toc24297106" w:history="1">
                 <w:r>
                   <w:rPr>
                     <w:rStyle w:val="Hyperlink"/>
@@ -1326,7 +1326,7 @@
                   <w:szCs w:val="22"/>
                 </w:rPr>
               </w:pPr>
-              <w:hyperlink w:anchor="_Toc23749254" w:history="1">
+              <w:hyperlink w:anchor="_Toc24297107" w:history="1">
                 <w:r>
                   <w:rPr>
                     <w:rStyle w:val="Hyperlink"/>
@@ -1357,7 +1357,7 @@
                     <w:webHidden/>
                     <w:color w:val="7030A0"/>
                   </w:rPr>
-                  <w:instrText xml:space="preserve"> PAGEREF _Toc23749254 \h </w:instrText>
+                  <w:instrText xml:space="preserve"> PAGEREF _Toc24297107 \h </w:instrText>
                 </w:r>
                 <w:r>
                   <w:rPr>
@@ -1401,7 +1401,7 @@
                   <w:szCs w:val="22"/>
                 </w:rPr>
               </w:pPr>
-              <w:hyperlink w:anchor="_Toc23749255" w:history="1">
+              <w:hyperlink w:anchor="_Toc24297108" w:history="1">
                 <w:r>
                   <w:rPr>
                     <w:rStyle w:val="Hyperlink"/>
@@ -1421,7 +1421,7 @@
                   <w:szCs w:val="22"/>
                 </w:rPr>
               </w:pPr>
-              <w:hyperlink w:anchor="_Toc23749256" w:history="1">
+              <w:hyperlink w:anchor="_Toc24297109" w:history="1">
                 <w:r>
                   <w:rPr>
                     <w:rStyle w:val="Hyperlink"/>
@@ -1441,7 +1441,7 @@
                   <w:szCs w:val="22"/>
                 </w:rPr>
               </w:pPr>
-              <w:hyperlink w:anchor="_Toc23749257" w:history="1">
+              <w:hyperlink w:anchor="_Toc24297110" w:history="1">
                 <w:r>
                   <w:rPr>
                     <w:rStyle w:val="Hyperlink"/>
@@ -1461,7 +1461,7 @@
                   <w:szCs w:val="22"/>
                 </w:rPr>
               </w:pPr>
-              <w:hyperlink w:anchor="_Toc23749258" w:history="1">
+              <w:hyperlink w:anchor="_Toc24297111" w:history="1">
                 <w:r>
                   <w:rPr>
                     <w:rStyle w:val="Hyperlink"/>
@@ -1483,7 +1483,7 @@
                   <w:szCs w:val="22"/>
                 </w:rPr>
               </w:pPr>
-              <w:hyperlink w:anchor="_Toc23749259" w:history="1">
+              <w:hyperlink w:anchor="_Toc24297112" w:history="1">
                 <w:r>
                   <w:rPr>
                     <w:rStyle w:val="Hyperlink"/>
@@ -1514,7 +1514,7 @@
                     <w:webHidden/>
                     <w:color w:val="7030A0"/>
                   </w:rPr>
-                  <w:instrText xml:space="preserve"> PAGEREF _Toc23749259 \h </w:instrText>
+                  <w:instrText xml:space="preserve"> PAGEREF _Toc24297112 \h </w:instrText>
                 </w:r>
                 <w:r>
                   <w:rPr>
@@ -1558,7 +1558,7 @@
                   <w:szCs w:val="22"/>
                 </w:rPr>
               </w:pPr>
-              <w:hyperlink w:anchor="_Toc23749260" w:history="1">
+              <w:hyperlink w:anchor="_Toc24297113" w:history="1">
                 <w:r>
                   <w:rPr>
                     <w:rStyle w:val="Hyperlink"/>
@@ -1566,6 +1566,26 @@
                     <w:color w:val="7030A0"/>
                   </w:rPr>
                   <w:t>Semana 1</w:t>
+                </w:r>
+              </w:hyperlink>
+            </w:p>
+            <w:p>
+              <w:pPr>
+                <w:pStyle w:val="Sumrio2"/>
+                <w:rPr>
+                  <w:noProof/>
+                  <w:color w:val="7030A0"/>
+                  <w:szCs w:val="22"/>
+                </w:rPr>
+              </w:pPr>
+              <w:hyperlink w:anchor="_Toc24297114" w:history="1">
+                <w:r>
+                  <w:rPr>
+                    <w:rStyle w:val="Hyperlink"/>
+                    <w:noProof/>
+                    <w:color w:val="7030A0"/>
+                  </w:rPr>
+                  <w:t>Semana 2</w:t>
                 </w:r>
               </w:hyperlink>
             </w:p>
@@ -1579,8 +1599,6 @@
                 <w:fldChar w:fldCharType="end"/>
               </w:r>
             </w:p>
-            <w:bookmarkStart w:id="0" w:name="_GoBack" w:displacedByCustomXml="next"/>
-            <w:bookmarkEnd w:id="0" w:displacedByCustomXml="next"/>
           </w:sdtContent>
         </w:sdt>
       </w:sdtContent>
@@ -1596,12 +1614,14 @@
           <w:docGrid w:linePitch="360"/>
         </w:sectPr>
       </w:pPr>
+      <w:bookmarkStart w:id="0" w:name="_GoBack"/>
+      <w:bookmarkEnd w:id="0"/>
     </w:p>
     <w:p>
       <w:pPr>
         <w:pStyle w:val="cabealho1"/>
       </w:pPr>
-      <w:bookmarkStart w:id="1" w:name="_Toc23749239"/>
+      <w:bookmarkStart w:id="1" w:name="_Toc24297092"/>
       <w:r>
         <w:lastRenderedPageBreak/>
         <w:t>Resumo</w:t>
@@ -1616,7 +1636,7 @@
       <w:pPr>
         <w:pStyle w:val="cabealho2"/>
       </w:pPr>
-      <w:bookmarkStart w:id="2" w:name="_Toc23749240"/>
+      <w:bookmarkStart w:id="2" w:name="_Toc24297093"/>
       <w:r>
         <w:t>Objetivos</w:t>
       </w:r>
@@ -1636,7 +1656,7 @@
       <w:pPr>
         <w:pStyle w:val="cabealho2"/>
       </w:pPr>
-      <w:bookmarkStart w:id="3" w:name="_Toc23749241"/>
+      <w:bookmarkStart w:id="3" w:name="_Toc24297094"/>
       <w:r>
         <w:t xml:space="preserve">Descrição do </w:t>
       </w:r>
@@ -1659,7 +1679,7 @@
       <w:pPr>
         <w:pStyle w:val="cabealho2"/>
       </w:pPr>
-      <w:bookmarkStart w:id="4" w:name="_Toc23749242"/>
+      <w:bookmarkStart w:id="4" w:name="_Toc24297095"/>
       <w:r>
         <w:t xml:space="preserve">Resumo </w:t>
       </w:r>
@@ -1704,7 +1724,7 @@
       <w:pPr>
         <w:pStyle w:val="cabealho1"/>
       </w:pPr>
-      <w:bookmarkStart w:id="5" w:name="_Toc23749243"/>
+      <w:bookmarkStart w:id="5" w:name="_Toc24297096"/>
       <w:r>
         <w:lastRenderedPageBreak/>
         <w:t>Sprint X</w:t>
@@ -1724,7 +1744,7 @@
       <w:pPr>
         <w:pStyle w:val="cabealho2"/>
       </w:pPr>
-      <w:bookmarkStart w:id="6" w:name="_Toc23749244"/>
+      <w:bookmarkStart w:id="6" w:name="_Toc24297097"/>
       <w:r>
         <w:t>Semana 1</w:t>
       </w:r>
@@ -1786,35 +1806,7 @@
         <w:rPr>
           <w:lang w:eastAsia="en-US"/>
         </w:rPr>
-        <w:t xml:space="preserve">Enquanto a reunião não acontecia, os grupos definiram as atividades que já eram certas e construíram o planejamento de tarefas, por meio do </w:t>
-      </w:r>
-      <w:proofErr w:type="spellStart"/>
-      <w:r>
-        <w:rPr>
-          <w:lang w:eastAsia="en-US"/>
-        </w:rPr>
-        <w:t>Trello</w:t>
-      </w:r>
-      <w:proofErr w:type="spellEnd"/>
-      <w:r>
-        <w:rPr>
-          <w:lang w:eastAsia="en-US"/>
-        </w:rPr>
-        <w:t xml:space="preserve"> e do Azure </w:t>
-      </w:r>
-      <w:proofErr w:type="spellStart"/>
-      <w:r>
-        <w:rPr>
-          <w:lang w:eastAsia="en-US"/>
-        </w:rPr>
-        <w:t>DevOps</w:t>
-      </w:r>
-      <w:proofErr w:type="spellEnd"/>
-      <w:r>
-        <w:rPr>
-          <w:lang w:eastAsia="en-US"/>
-        </w:rPr>
-        <w:t>.</w:t>
+        <w:t>Enquanto a reunião não acontecia, os grupos definiram as atividades que já eram certas e construíram o planejamento de tarefas, por meio do Trello e do Azure DevOps.</w:t>
       </w:r>
     </w:p>
     <w:p>
@@ -1951,19 +1943,11 @@
         </w:rPr>
         <w:t xml:space="preserve">a desenvolver alguns </w:t>
       </w:r>
-      <w:proofErr w:type="spellStart"/>
-      <w:r>
-        <w:rPr>
-          <w:lang w:eastAsia="en-US"/>
-        </w:rPr>
-        <w:t>wireframes</w:t>
-      </w:r>
-      <w:proofErr w:type="spellEnd"/>
-      <w:r>
-        <w:rPr>
-          <w:lang w:eastAsia="en-US"/>
-        </w:rPr>
-        <w:t xml:space="preserve"> para mostrar para a empresa.</w:t>
+      <w:r>
+        <w:rPr>
+          <w:lang w:eastAsia="en-US"/>
+        </w:rPr>
+        <w:t>wireframes para mostrar para a empresa.</w:t>
       </w:r>
     </w:p>
     <w:p>
@@ -2076,7 +2060,7 @@
       <w:pPr>
         <w:pStyle w:val="cabealho1"/>
       </w:pPr>
-      <w:bookmarkStart w:id="7" w:name="_Toc23749245"/>
+      <w:bookmarkStart w:id="7" w:name="_Toc24297098"/>
       <w:r>
         <w:lastRenderedPageBreak/>
         <w:t>Sprint 1</w:t>
@@ -2092,7 +2076,7 @@
       <w:pPr>
         <w:pStyle w:val="cabealho2"/>
       </w:pPr>
-      <w:bookmarkStart w:id="8" w:name="_Toc23749246"/>
+      <w:bookmarkStart w:id="8" w:name="_Toc24297099"/>
       <w:r>
         <w:t>Semana 1</w:t>
       </w:r>
@@ -2230,21 +2214,7 @@
         <w:rPr>
           <w:lang w:eastAsia="en-US"/>
         </w:rPr>
-        <w:t xml:space="preserve"> realizou uma pesquisa sobre quais tecnologias serão utilizadas, planejou a sprint 1 no Azure </w:t>
-      </w:r>
-      <w:proofErr w:type="spellStart"/>
-      <w:r>
-        <w:rPr>
-          <w:lang w:eastAsia="en-US"/>
-        </w:rPr>
-        <w:t>DevOps</w:t>
-      </w:r>
-      <w:proofErr w:type="spellEnd"/>
-      <w:r>
-        <w:rPr>
-          <w:lang w:eastAsia="en-US"/>
-        </w:rPr>
-        <w:t xml:space="preserve"> e executou alguns comandos usando linguagem C para extração de dados, posteriormente exportados para uma planilha.</w:t>
+        <w:t xml:space="preserve"> realizou uma pesquisa sobre quais tecnologias serão utilizadas, planejou a sprint 1 no Azure DevOps e executou alguns comandos usando linguagem C para extração de dados, posteriormente exportados para uma planilha.</w:t>
       </w:r>
     </w:p>
     <w:p>
@@ -2318,56 +2288,28 @@
         <w:rPr>
           <w:lang w:eastAsia="en-US"/>
         </w:rPr>
-        <w:t xml:space="preserve"> criou formulários para definição de personas e </w:t>
-      </w:r>
-      <w:proofErr w:type="spellStart"/>
-      <w:r>
-        <w:rPr>
-          <w:lang w:eastAsia="en-US"/>
-        </w:rPr>
-        <w:t>users</w:t>
-      </w:r>
-      <w:proofErr w:type="spellEnd"/>
-      <w:r>
-        <w:rPr>
-          <w:lang w:eastAsia="en-US"/>
-        </w:rPr>
+        <w:t xml:space="preserve"> criou formulários para definição de personas e users story, analisaram as respostas e realizou pesquisa aprofundada de sistemas semelhantes no mercado.</w:t>
+      </w:r>
+    </w:p>
+    <w:p>
+      <w:pPr>
+        <w:pStyle w:val="cabealho3"/>
+      </w:pPr>
+      <w:r>
+        <w:t>Feedback</w:t>
+      </w:r>
+    </w:p>
+    <w:p>
+      <w:pPr>
+        <w:ind w:firstLine="720"/>
+        <w:jc w:val="both"/>
+      </w:pPr>
+      <w:r>
+        <w:t>A apresentação da Space</w:t>
+      </w:r>
+      <w:r>
         <w:t xml:space="preserve"> </w:t>
       </w:r>
-      <w:proofErr w:type="spellStart"/>
-      <w:r>
-        <w:rPr>
-          <w:lang w:eastAsia="en-US"/>
-        </w:rPr>
-        <w:t>story</w:t>
-      </w:r>
-      <w:proofErr w:type="spellEnd"/>
-      <w:r>
-        <w:rPr>
-          <w:lang w:eastAsia="en-US"/>
-        </w:rPr>
-        <w:t>, analisaram as respostas e realizou pesquisa aprofundada de sistemas semelhantes no mercado.</w:t>
-      </w:r>
-    </w:p>
-    <w:p>
-      <w:pPr>
-        <w:pStyle w:val="cabealho3"/>
-      </w:pPr>
-      <w:r>
-        <w:t>Feedback</w:t>
-      </w:r>
-    </w:p>
-    <w:p>
-      <w:pPr>
-        <w:ind w:firstLine="720"/>
-        <w:jc w:val="both"/>
-      </w:pPr>
-      <w:r>
-        <w:t>A apresentação da Space</w:t>
-      </w:r>
-      <w:r>
-        <w:t xml:space="preserve"> </w:t>
-      </w:r>
       <w:r>
         <w:t>Needle foi muito interessante, trazendo reflexões sobre o mercado e relação empresas x colaboradores.</w:t>
       </w:r>
@@ -2400,7 +2342,7 @@
       <w:pPr>
         <w:pStyle w:val="cabealho2"/>
       </w:pPr>
-      <w:bookmarkStart w:id="9" w:name="_Toc23749247"/>
+      <w:bookmarkStart w:id="9" w:name="_Toc24297100"/>
       <w:r>
         <w:lastRenderedPageBreak/>
         <w:t>Semana 2</w:t>
@@ -2754,7 +2696,7 @@
       <w:pPr>
         <w:pStyle w:val="cabealho1"/>
       </w:pPr>
-      <w:bookmarkStart w:id="10" w:name="_Toc23749248"/>
+      <w:bookmarkStart w:id="10" w:name="_Toc24297101"/>
       <w:r>
         <w:lastRenderedPageBreak/>
         <w:t>Sprint 2</w:t>
@@ -2770,7 +2712,7 @@
       <w:pPr>
         <w:pStyle w:val="cabealho2"/>
       </w:pPr>
-      <w:bookmarkStart w:id="11" w:name="_Toc23749249"/>
+      <w:bookmarkStart w:id="11" w:name="_Toc24297102"/>
       <w:r>
         <w:t>Semana 1</w:t>
       </w:r>
@@ -2854,21 +2796,7 @@
         <w:rPr>
           <w:lang w:eastAsia="en-US"/>
         </w:rPr>
-        <w:t xml:space="preserve"> conseguiu implementar um projeto em Single Page </w:t>
-      </w:r>
-      <w:proofErr w:type="spellStart"/>
-      <w:r>
-        <w:rPr>
-          <w:lang w:eastAsia="en-US"/>
-        </w:rPr>
-        <w:t>Application</w:t>
-      </w:r>
-      <w:proofErr w:type="spellEnd"/>
-      <w:r>
-        <w:rPr>
-          <w:lang w:eastAsia="en-US"/>
-        </w:rPr>
-        <w:t>, o que era novidade até então. Também já conseguiu criar algumas telas (web e mobile) com funcionalidades.</w:t>
+        <w:t xml:space="preserve"> conseguiu implementar um projeto em Single Page Application, o que era novidade até então. Também já conseguiu criar algumas telas (web e mobile) com funcionalidades.</w:t>
       </w:r>
     </w:p>
     <w:p>
@@ -2897,21 +2825,7 @@
         <w:rPr>
           <w:lang w:eastAsia="en-US"/>
         </w:rPr>
-        <w:t xml:space="preserve"> conseguiu estruturar o modelo do relatório que será exportado avançou nos estudos de como realizar requisições à API </w:t>
-      </w:r>
-      <w:proofErr w:type="spellStart"/>
-      <w:r>
-        <w:rPr>
-          <w:lang w:eastAsia="en-US"/>
-        </w:rPr>
-        <w:t>Zabbix</w:t>
-      </w:r>
-      <w:proofErr w:type="spellEnd"/>
-      <w:r>
-        <w:rPr>
-          <w:lang w:eastAsia="en-US"/>
-        </w:rPr>
-        <w:t>.</w:t>
+        <w:t xml:space="preserve"> conseguiu estruturar o modelo do relatório que será exportado avançou nos estudos de como realizar requisições à API Zabbix.</w:t>
       </w:r>
     </w:p>
     <w:p>
@@ -2983,21 +2897,7 @@
         <w:rPr>
           <w:lang w:eastAsia="en-US"/>
         </w:rPr>
-        <w:t xml:space="preserve"> enfrentou problemas por conta do desencontro de informações fornecidas pelo cliente. Ainda assim, conseguiu produzir </w:t>
-      </w:r>
-      <w:proofErr w:type="spellStart"/>
-      <w:r>
-        <w:rPr>
-          <w:lang w:eastAsia="en-US"/>
-        </w:rPr>
-        <w:t>wireframes</w:t>
-      </w:r>
-      <w:proofErr w:type="spellEnd"/>
-      <w:r>
-        <w:rPr>
-          <w:lang w:eastAsia="en-US"/>
-        </w:rPr>
-        <w:t xml:space="preserve"> das telas e definiu requisitos e regras de negócio.</w:t>
+        <w:t xml:space="preserve"> enfrentou problemas por conta do desencontro de informações fornecidas pelo cliente. Ainda assim, conseguiu produzir wireframes das telas e definiu requisitos e regras de negócio.</w:t>
       </w:r>
     </w:p>
     <w:p>
@@ -3078,7 +2978,7 @@
       <w:pPr>
         <w:pStyle w:val="cabealho2"/>
       </w:pPr>
-      <w:bookmarkStart w:id="12" w:name="_Toc23749250"/>
+      <w:bookmarkStart w:id="12" w:name="_Toc24297103"/>
       <w:r>
         <w:lastRenderedPageBreak/>
         <w:t>Semana 2</w:t>
@@ -3229,21 +3129,7 @@
         <w:rPr>
           <w:lang w:eastAsia="en-US"/>
         </w:rPr>
-        <w:t xml:space="preserve">os estudos sobre a API </w:t>
-      </w:r>
-      <w:proofErr w:type="spellStart"/>
-      <w:r>
-        <w:rPr>
-          <w:lang w:eastAsia="en-US"/>
-        </w:rPr>
-        <w:t>Zabbix</w:t>
-      </w:r>
-      <w:proofErr w:type="spellEnd"/>
-      <w:r>
-        <w:rPr>
-          <w:lang w:eastAsia="en-US"/>
-        </w:rPr>
-        <w:t xml:space="preserve"> e entregou o projeto 1 com as alterações solicitadas anteriormente, e que sofrerá mais alterações. Demonstraram algumas requisições para o projeto 2, o que impressionou o cliente com os resultados</w:t>
+        <w:t>os estudos sobre a API Zabbix e entregou o projeto 1 com as alterações solicitadas anteriormente, e que sofrerá mais alterações. Demonstraram algumas requisições para o projeto 2, o que impressionou o cliente com os resultados</w:t>
       </w:r>
       <w:r>
         <w:rPr>
@@ -3435,7 +3321,7 @@
       <w:pPr>
         <w:pStyle w:val="cabealho1"/>
       </w:pPr>
-      <w:bookmarkStart w:id="13" w:name="_Toc23749251"/>
+      <w:bookmarkStart w:id="13" w:name="_Toc24297104"/>
       <w:r>
         <w:lastRenderedPageBreak/>
         <w:t>Sprint 3</w:t>
@@ -3451,7 +3337,7 @@
       <w:pPr>
         <w:pStyle w:val="cabealho2"/>
       </w:pPr>
-      <w:bookmarkStart w:id="14" w:name="_Toc23749252"/>
+      <w:bookmarkStart w:id="14" w:name="_Toc24297105"/>
       <w:r>
         <w:t>Semana 1</w:t>
       </w:r>
@@ -3529,21 +3415,7 @@
         <w:rPr>
           <w:lang w:eastAsia="en-US"/>
         </w:rPr>
-        <w:t xml:space="preserve"> fez a integração da API própria (como um gateway) com o </w:t>
-      </w:r>
-      <w:proofErr w:type="spellStart"/>
-      <w:r>
-        <w:rPr>
-          <w:lang w:eastAsia="en-US"/>
-        </w:rPr>
-        <w:t>GLPi</w:t>
-      </w:r>
-      <w:proofErr w:type="spellEnd"/>
-      <w:r>
-        <w:rPr>
-          <w:lang w:eastAsia="en-US"/>
-        </w:rPr>
-        <w:t xml:space="preserve"> e trabalharam em funcionalidades nas telas web e mobile, principalmente login e cadastros, conseguindo construir uma SPA.</w:t>
+        <w:t xml:space="preserve"> fez a integração da API própria (como um gateway) com o GLPi e trabalharam em funcionalidades nas telas web e mobile, principalmente login e cadastros, conseguindo construir uma SPA.</w:t>
       </w:r>
     </w:p>
     <w:p>
@@ -3593,21 +3465,7 @@
         <w:rPr>
           <w:lang w:eastAsia="en-US"/>
         </w:rPr>
-        <w:t xml:space="preserve">trabalhou nos layouts de alta fidelidade das telas, fez a modelagem do banco de dados e sua documentação. Realizaram testes de requisições com a API </w:t>
-      </w:r>
-      <w:proofErr w:type="spellStart"/>
-      <w:r>
-        <w:rPr>
-          <w:lang w:eastAsia="en-US"/>
-        </w:rPr>
-        <w:t>Zabbix</w:t>
-      </w:r>
-      <w:proofErr w:type="spellEnd"/>
-      <w:r>
-        <w:rPr>
-          <w:lang w:eastAsia="en-US"/>
-        </w:rPr>
-        <w:t xml:space="preserve"> para verificar o tempo de resposta</w:t>
+        <w:t>trabalhou nos layouts de alta fidelidade das telas, fez a modelagem do banco de dados e sua documentação. Realizaram testes de requisições com a API Zabbix para verificar o tempo de resposta</w:t>
       </w:r>
       <w:r>
         <w:rPr>
@@ -3703,35 +3561,7 @@
         <w:rPr>
           <w:lang w:eastAsia="en-US"/>
         </w:rPr>
-        <w:t xml:space="preserve">configurou o ambiente web, desenvolveu o </w:t>
-      </w:r>
-      <w:proofErr w:type="spellStart"/>
-      <w:r>
-        <w:rPr>
-          <w:lang w:eastAsia="en-US"/>
-        </w:rPr>
-        <w:t>guideline</w:t>
-      </w:r>
-      <w:proofErr w:type="spellEnd"/>
-      <w:r>
-        <w:rPr>
-          <w:lang w:eastAsia="en-US"/>
-        </w:rPr>
-        <w:t xml:space="preserve"> do design do sistema, modelagem do banco de dados e estudo sobre </w:t>
-      </w:r>
-      <w:proofErr w:type="spellStart"/>
-      <w:r>
-        <w:rPr>
-          <w:lang w:eastAsia="en-US"/>
-        </w:rPr>
-        <w:t>gremlin</w:t>
-      </w:r>
-      <w:proofErr w:type="spellEnd"/>
-      <w:r>
-        <w:rPr>
-          <w:lang w:eastAsia="en-US"/>
-        </w:rPr>
-        <w:t>, além de algumas estruturas básicas na API</w:t>
+        <w:t>configurou o ambiente web, desenvolveu o guideline do design do sistema, modelagem do banco de dados e estudo sobre gremlin, além de algumas estruturas básicas na API</w:t>
       </w:r>
       <w:r>
         <w:rPr>
@@ -3817,7 +3647,7 @@
       <w:pPr>
         <w:pStyle w:val="cabealho2"/>
       </w:pPr>
-      <w:bookmarkStart w:id="15" w:name="_Toc23749253"/>
+      <w:bookmarkStart w:id="15" w:name="_Toc24297106"/>
       <w:r>
         <w:lastRenderedPageBreak/>
         <w:t>Semana 2</w:t>
@@ -3902,243 +3732,215 @@
         <w:rPr>
           <w:lang w:eastAsia="en-US"/>
         </w:rPr>
-        <w:t xml:space="preserve">seguiu integrar sua API própria com o </w:t>
+        <w:t xml:space="preserve">seguiu integrar sua API própria com o GLPi implementando os </w:t>
       </w:r>
       <w:proofErr w:type="spellStart"/>
       <w:r>
         <w:rPr>
           <w:lang w:eastAsia="en-US"/>
         </w:rPr>
-        <w:t>GLPi</w:t>
+        <w:t>endpoints</w:t>
       </w:r>
       <w:proofErr w:type="spellEnd"/>
       <w:r>
         <w:rPr>
           <w:lang w:eastAsia="en-US"/>
         </w:rPr>
-        <w:t xml:space="preserve"> implementando os </w:t>
+        <w:t xml:space="preserve"> restantes</w:t>
+      </w:r>
+      <w:r>
+        <w:rPr>
+          <w:lang w:eastAsia="en-US"/>
+        </w:rPr>
+        <w:t>.</w:t>
+      </w:r>
+    </w:p>
+    <w:p>
+      <w:pPr>
+        <w:ind w:firstLine="720"/>
+        <w:jc w:val="both"/>
+        <w:rPr>
+          <w:lang w:eastAsia="en-US"/>
+        </w:rPr>
+      </w:pPr>
+      <w:r>
+        <w:rPr>
+          <w:lang w:eastAsia="en-US"/>
+        </w:rPr>
+        <w:t xml:space="preserve">O grupo </w:t>
+      </w:r>
+      <w:r>
+        <w:rPr>
+          <w:b/>
+          <w:bCs/>
+          <w:lang w:eastAsia="en-US"/>
+        </w:rPr>
+        <w:t>Block</w:t>
+      </w:r>
+      <w:r>
+        <w:rPr>
+          <w:b/>
+          <w:bCs/>
+          <w:lang w:eastAsia="en-US"/>
+        </w:rPr>
+        <w:t>t</w:t>
+      </w:r>
+      <w:r>
+        <w:rPr>
+          <w:b/>
+          <w:bCs/>
+          <w:lang w:eastAsia="en-US"/>
+        </w:rPr>
+        <w:t>ime</w:t>
+      </w:r>
+      <w:r>
+        <w:rPr>
+          <w:lang w:eastAsia="en-US"/>
+        </w:rPr>
+        <w:t xml:space="preserve"> focou </w:t>
+      </w:r>
+      <w:r>
+        <w:rPr>
+          <w:lang w:eastAsia="en-US"/>
+        </w:rPr>
+        <w:t>nos layouts de alta, baixa fidelidade e desenvolvimento das páginas em HTML e CSS</w:t>
+      </w:r>
+      <w:r>
+        <w:rPr>
+          <w:lang w:eastAsia="en-US"/>
+        </w:rPr>
+        <w:t>.</w:t>
+      </w:r>
+    </w:p>
+    <w:p>
+      <w:pPr>
+        <w:ind w:firstLine="720"/>
+        <w:jc w:val="both"/>
+        <w:rPr>
+          <w:lang w:eastAsia="en-US"/>
+        </w:rPr>
+      </w:pPr>
+      <w:r>
+        <w:rPr>
+          <w:lang w:eastAsia="en-US"/>
+        </w:rPr>
+        <w:t xml:space="preserve">O grupo </w:t>
+      </w:r>
+      <w:r>
+        <w:rPr>
+          <w:b/>
+          <w:bCs/>
+          <w:lang w:eastAsia="en-US"/>
+        </w:rPr>
+        <w:t>Klaus</w:t>
+      </w:r>
+      <w:r>
+        <w:rPr>
+          <w:lang w:eastAsia="en-US"/>
+        </w:rPr>
+        <w:t xml:space="preserve"> trabalhou </w:t>
+      </w:r>
+      <w:r>
+        <w:rPr>
+          <w:lang w:eastAsia="en-US"/>
+        </w:rPr>
+        <w:t>na construção de componentes, modais e tentou resolver problemas com a página dashboard</w:t>
+      </w:r>
+      <w:r>
+        <w:rPr>
+          <w:lang w:eastAsia="en-US"/>
+        </w:rPr>
+        <w:t>.</w:t>
+      </w:r>
+    </w:p>
+    <w:p>
+      <w:pPr>
+        <w:ind w:firstLine="720"/>
+        <w:jc w:val="both"/>
+        <w:rPr>
+          <w:lang w:eastAsia="en-US"/>
+        </w:rPr>
+      </w:pPr>
+      <w:r>
+        <w:rPr>
+          <w:lang w:eastAsia="en-US"/>
+        </w:rPr>
+        <w:t xml:space="preserve">O grupo </w:t>
+      </w:r>
+      <w:r>
+        <w:rPr>
+          <w:b/>
+          <w:bCs/>
+          <w:lang w:eastAsia="en-US"/>
+        </w:rPr>
+        <w:t>Space</w:t>
+      </w:r>
+      <w:r>
+        <w:rPr>
+          <w:b/>
+          <w:bCs/>
+          <w:lang w:eastAsia="en-US"/>
+        </w:rPr>
+        <w:t xml:space="preserve"> </w:t>
+      </w:r>
+      <w:r>
+        <w:rPr>
+          <w:b/>
+          <w:bCs/>
+          <w:lang w:eastAsia="en-US"/>
+        </w:rPr>
+        <w:t>Needle</w:t>
+      </w:r>
+      <w:r>
+        <w:rPr>
+          <w:lang w:eastAsia="en-US"/>
+        </w:rPr>
+        <w:t xml:space="preserve"> teve </w:t>
+      </w:r>
+      <w:r>
+        <w:rPr>
+          <w:lang w:eastAsia="en-US"/>
+        </w:rPr>
+        <w:t xml:space="preserve">conseguiu implementar uma API com banco de dados utilizando gremlin, finalizou o CRUD de blocos, definiu o layout das páginas de listagem e cadastro de blocos e também desenvolveu as telas em HTML e CSS já utilizando </w:t>
       </w:r>
       <w:proofErr w:type="spellStart"/>
       <w:r>
         <w:rPr>
           <w:lang w:eastAsia="en-US"/>
         </w:rPr>
-        <w:t>endpoints</w:t>
+        <w:t>ReactJS</w:t>
       </w:r>
       <w:proofErr w:type="spellEnd"/>
       <w:r>
         <w:rPr>
           <w:lang w:eastAsia="en-US"/>
         </w:rPr>
-        <w:t xml:space="preserve"> restantes</w:t>
-      </w:r>
-      <w:r>
-        <w:rPr>
-          <w:lang w:eastAsia="en-US"/>
-        </w:rPr>
         <w:t>.</w:t>
       </w:r>
     </w:p>
     <w:p>
       <w:pPr>
-        <w:ind w:firstLine="720"/>
-        <w:jc w:val="both"/>
-        <w:rPr>
-          <w:lang w:eastAsia="en-US"/>
-        </w:rPr>
-      </w:pPr>
-      <w:r>
-        <w:rPr>
-          <w:lang w:eastAsia="en-US"/>
-        </w:rPr>
-        <w:t xml:space="preserve">O grupo </w:t>
-      </w:r>
-      <w:r>
-        <w:rPr>
-          <w:b/>
-          <w:bCs/>
-          <w:lang w:eastAsia="en-US"/>
-        </w:rPr>
-        <w:t>Block</w:t>
-      </w:r>
-      <w:r>
-        <w:rPr>
-          <w:b/>
-          <w:bCs/>
-          <w:lang w:eastAsia="en-US"/>
-        </w:rPr>
-        <w:t>t</w:t>
-      </w:r>
-      <w:r>
-        <w:rPr>
-          <w:b/>
-          <w:bCs/>
-          <w:lang w:eastAsia="en-US"/>
-        </w:rPr>
-        <w:t>ime</w:t>
-      </w:r>
-      <w:r>
-        <w:rPr>
-          <w:lang w:eastAsia="en-US"/>
-        </w:rPr>
-        <w:t xml:space="preserve"> focou </w:t>
-      </w:r>
-      <w:r>
-        <w:rPr>
-          <w:lang w:eastAsia="en-US"/>
-        </w:rPr>
-        <w:t>nos layouts de alta, baixa fidelidade e desenvolvimento das páginas em HTML e CSS</w:t>
-      </w:r>
-      <w:r>
-        <w:rPr>
-          <w:lang w:eastAsia="en-US"/>
-        </w:rPr>
+        <w:pStyle w:val="cabealho3"/>
+      </w:pPr>
+      <w:r>
+        <w:t>Feedback</w:t>
+      </w:r>
+    </w:p>
+    <w:p>
+      <w:pPr>
+        <w:ind w:firstLine="720"/>
+        <w:jc w:val="both"/>
+      </w:pPr>
+      <w:r>
+        <w:t>Nesta semana em especial os grupos de forma geral conseguiram um avanço significativo nos projetos</w:t>
+      </w:r>
+      <w:r>
         <w:t>.</w:t>
       </w:r>
     </w:p>
     <w:p>
       <w:pPr>
         <w:ind w:firstLine="720"/>
-        <w:jc w:val="both"/>
-        <w:rPr>
-          <w:lang w:eastAsia="en-US"/>
-        </w:rPr>
-      </w:pPr>
-      <w:r>
-        <w:rPr>
-          <w:lang w:eastAsia="en-US"/>
-        </w:rPr>
-        <w:t xml:space="preserve">O grupo </w:t>
-      </w:r>
-      <w:r>
-        <w:rPr>
-          <w:b/>
-          <w:bCs/>
-          <w:lang w:eastAsia="en-US"/>
-        </w:rPr>
-        <w:t>Klaus</w:t>
-      </w:r>
-      <w:r>
-        <w:rPr>
-          <w:lang w:eastAsia="en-US"/>
-        </w:rPr>
-        <w:t xml:space="preserve"> trabalhou </w:t>
-      </w:r>
-      <w:r>
-        <w:rPr>
-          <w:lang w:eastAsia="en-US"/>
-        </w:rPr>
-        <w:t>na construção de componentes, modais e tentou resolver problemas com a página dashboard</w:t>
-      </w:r>
-      <w:r>
-        <w:rPr>
-          <w:lang w:eastAsia="en-US"/>
-        </w:rPr>
-        <w:t>.</w:t>
-      </w:r>
-    </w:p>
-    <w:p>
-      <w:pPr>
-        <w:ind w:firstLine="720"/>
-        <w:jc w:val="both"/>
-        <w:rPr>
-          <w:lang w:eastAsia="en-US"/>
-        </w:rPr>
-      </w:pPr>
-      <w:r>
-        <w:rPr>
-          <w:lang w:eastAsia="en-US"/>
-        </w:rPr>
-        <w:t xml:space="preserve">O grupo </w:t>
-      </w:r>
-      <w:r>
-        <w:rPr>
-          <w:b/>
-          <w:bCs/>
-          <w:lang w:eastAsia="en-US"/>
-        </w:rPr>
-        <w:t>Space</w:t>
-      </w:r>
-      <w:r>
-        <w:rPr>
-          <w:b/>
-          <w:bCs/>
-          <w:lang w:eastAsia="en-US"/>
-        </w:rPr>
-        <w:t xml:space="preserve"> </w:t>
-      </w:r>
-      <w:r>
-        <w:rPr>
-          <w:b/>
-          <w:bCs/>
-          <w:lang w:eastAsia="en-US"/>
-        </w:rPr>
-        <w:t>Needle</w:t>
-      </w:r>
-      <w:r>
-        <w:rPr>
-          <w:lang w:eastAsia="en-US"/>
-        </w:rPr>
-        <w:t xml:space="preserve"> teve </w:t>
-      </w:r>
-      <w:r>
-        <w:rPr>
-          <w:lang w:eastAsia="en-US"/>
-        </w:rPr>
-        <w:t xml:space="preserve">conseguiu implementar uma API com banco de dados utilizando </w:t>
-      </w:r>
-      <w:proofErr w:type="spellStart"/>
-      <w:r>
-        <w:rPr>
-          <w:lang w:eastAsia="en-US"/>
-        </w:rPr>
-        <w:t>gremlin</w:t>
-      </w:r>
-      <w:proofErr w:type="spellEnd"/>
-      <w:r>
-        <w:rPr>
-          <w:lang w:eastAsia="en-US"/>
-        </w:rPr>
-        <w:t xml:space="preserve">, finalizou o CRUD de blocos, definiu o layout das páginas de listagem e cadastro de blocos e também desenvolveu as telas em HTML e CSS já utilizando </w:t>
-      </w:r>
-      <w:proofErr w:type="spellStart"/>
-      <w:r>
-        <w:rPr>
-          <w:lang w:eastAsia="en-US"/>
-        </w:rPr>
-        <w:t>ReactJS</w:t>
-      </w:r>
-      <w:proofErr w:type="spellEnd"/>
-      <w:r>
-        <w:rPr>
-          <w:lang w:eastAsia="en-US"/>
-        </w:rPr>
-        <w:t>.</w:t>
-      </w:r>
-    </w:p>
-    <w:p>
-      <w:pPr>
-        <w:pStyle w:val="cabealho3"/>
-      </w:pPr>
-      <w:r>
-        <w:t>Feedback</w:t>
-      </w:r>
-    </w:p>
-    <w:p>
-      <w:pPr>
-        <w:ind w:firstLine="720"/>
-        <w:jc w:val="both"/>
-      </w:pPr>
-      <w:r>
-        <w:t>Nesta semana em especial os grupos de forma geral conseguiram um avanço significativo nos projetos</w:t>
-      </w:r>
-      <w:r>
-        <w:t>.</w:t>
-      </w:r>
-    </w:p>
-    <w:p>
-      <w:pPr>
-        <w:ind w:firstLine="720"/>
         <w:rPr>
           <w:lang w:eastAsia="en-US"/>
         </w:rPr>
@@ -4228,7 +4030,7 @@
       <w:pPr>
         <w:pStyle w:val="cabealho1"/>
       </w:pPr>
-      <w:bookmarkStart w:id="16" w:name="_Toc23749254"/>
+      <w:bookmarkStart w:id="16" w:name="_Toc24297107"/>
       <w:r>
         <w:lastRenderedPageBreak/>
         <w:t>Sprint 4</w:t>
@@ -4244,7 +4046,7 @@
       <w:pPr>
         <w:pStyle w:val="cabealho2"/>
       </w:pPr>
-      <w:bookmarkStart w:id="17" w:name="_Toc23749255"/>
+      <w:bookmarkStart w:id="17" w:name="_Toc24297108"/>
       <w:r>
         <w:t>Semana 1</w:t>
       </w:r>
@@ -4407,21 +4209,7 @@
         <w:rPr>
           <w:lang w:eastAsia="en-US"/>
         </w:rPr>
-        <w:t xml:space="preserve">a configuração do projeto mobile, trabalhou na página dashboard, finalizou os modais, fez ajustes em métodos da API, iniciou a documentação viu a necessidade de remover a </w:t>
-      </w:r>
-      <w:proofErr w:type="spellStart"/>
-      <w:r>
-        <w:rPr>
-          <w:lang w:eastAsia="en-US"/>
-        </w:rPr>
-        <w:t>componentização</w:t>
-      </w:r>
-      <w:proofErr w:type="spellEnd"/>
-      <w:r>
-        <w:rPr>
-          <w:lang w:eastAsia="en-US"/>
-        </w:rPr>
-        <w:t xml:space="preserve"> de alguns elementos.</w:t>
+        <w:t>a configuração do projeto mobile, trabalhou na página dashboard, finalizou os modais, fez ajustes em métodos da API, iniciou a documentação viu a necessidade de remover a componentização de alguns elementos.</w:t>
       </w:r>
     </w:p>
     <w:p>
@@ -4551,7 +4339,7 @@
       <w:pPr>
         <w:pStyle w:val="cabealho2"/>
       </w:pPr>
-      <w:bookmarkStart w:id="18" w:name="_Toc23749256"/>
+      <w:bookmarkStart w:id="18" w:name="_Toc24297109"/>
       <w:r>
         <w:lastRenderedPageBreak/>
         <w:t>Semana 2</w:t>
@@ -4976,7 +4764,7 @@
       <w:pPr>
         <w:pStyle w:val="cabealho2"/>
       </w:pPr>
-      <w:bookmarkStart w:id="19" w:name="_Toc23749257"/>
+      <w:bookmarkStart w:id="19" w:name="_Toc24297110"/>
       <w:r>
         <w:lastRenderedPageBreak/>
         <w:t>Semana 3</w:t>
@@ -5362,15 +5150,730 @@
       <w:pPr>
         <w:pStyle w:val="cabealho2"/>
       </w:pPr>
-      <w:bookmarkStart w:id="20" w:name="_Toc23749258"/>
+      <w:bookmarkStart w:id="20" w:name="_Toc24297111"/>
+      <w:r>
+        <w:lastRenderedPageBreak/>
+        <w:t>Semana 4</w:t>
+      </w:r>
+      <w:bookmarkEnd w:id="20"/>
+    </w:p>
+    <w:p>
+      <w:pPr>
+        <w:ind w:firstLine="720"/>
+        <w:jc w:val="both"/>
+      </w:pPr>
+      <w:r>
+        <w:t xml:space="preserve">Este relatório reúne as atividades acompanhadas durante a semana </w:t>
+      </w:r>
+      <w:r>
+        <w:t>4</w:t>
+      </w:r>
+      <w:r>
+        <w:t xml:space="preserve"> da sprint </w:t>
+      </w:r>
+      <w:r>
+        <w:t xml:space="preserve">4 </w:t>
+      </w:r>
+      <w:r>
+        <w:t>dos projetos do curso técnico em desenvolvimento de sistemas.</w:t>
+      </w:r>
+    </w:p>
+    <w:p>
+      <w:pPr>
+        <w:pStyle w:val="cabealho3"/>
+      </w:pPr>
+      <w:r>
+        <w:t>Resumo da semana 4</w:t>
+      </w:r>
+    </w:p>
+    <w:p>
+      <w:pPr>
+        <w:ind w:firstLine="720"/>
+        <w:jc w:val="both"/>
+      </w:pPr>
+      <w:r>
+        <w:t xml:space="preserve">Durante </w:t>
+      </w:r>
+      <w:r>
+        <w:t xml:space="preserve">grande parte </w:t>
+      </w:r>
+      <w:r>
+        <w:t>da semana os alunos se concentraram em integrar o back-end com o front-end para realizar a entrega para o cliente</w:t>
+      </w:r>
+      <w:r>
+        <w:t>.</w:t>
+      </w:r>
+    </w:p>
+    <w:p>
+      <w:pPr>
+        <w:pStyle w:val="cabealho3"/>
+      </w:pPr>
+      <w:r>
+        <w:t>Pontos de destaque</w:t>
+      </w:r>
+    </w:p>
+    <w:p>
+      <w:pPr>
+        <w:ind w:firstLine="720"/>
+        <w:jc w:val="both"/>
+        <w:rPr>
+          <w:lang w:eastAsia="en-US"/>
+        </w:rPr>
+      </w:pPr>
+      <w:r>
+        <w:rPr>
+          <w:lang w:eastAsia="en-US"/>
+        </w:rPr>
+        <w:t xml:space="preserve">O grupo </w:t>
+      </w:r>
+      <w:r>
+        <w:rPr>
+          <w:b/>
+          <w:bCs/>
+          <w:lang w:eastAsia="en-US"/>
+        </w:rPr>
+        <w:t>Agility</w:t>
+      </w:r>
+      <w:r>
+        <w:rPr>
+          <w:lang w:eastAsia="en-US"/>
+        </w:rPr>
+        <w:t xml:space="preserve"> trabalhou </w:t>
+      </w:r>
+      <w:r>
+        <w:rPr>
+          <w:lang w:eastAsia="en-US"/>
+        </w:rPr>
+        <w:t>nas funcionalidades restantes para a sprint, como Logout, cadastros e listagens</w:t>
+      </w:r>
+      <w:r>
+        <w:rPr>
+          <w:lang w:eastAsia="en-US"/>
+        </w:rPr>
+        <w:t>.</w:t>
+      </w:r>
+    </w:p>
+    <w:p>
+      <w:pPr>
+        <w:ind w:firstLine="720"/>
+        <w:jc w:val="both"/>
+        <w:rPr>
+          <w:lang w:eastAsia="en-US"/>
+        </w:rPr>
+      </w:pPr>
+      <w:r>
+        <w:rPr>
+          <w:lang w:eastAsia="en-US"/>
+        </w:rPr>
+        <w:t xml:space="preserve">O grupo </w:t>
+      </w:r>
+      <w:r>
+        <w:rPr>
+          <w:b/>
+          <w:bCs/>
+          <w:lang w:eastAsia="en-US"/>
+        </w:rPr>
+        <w:t>Block</w:t>
+      </w:r>
+      <w:r>
+        <w:rPr>
+          <w:b/>
+          <w:bCs/>
+          <w:lang w:eastAsia="en-US"/>
+        </w:rPr>
+        <w:t>t</w:t>
+      </w:r>
+      <w:r>
+        <w:rPr>
+          <w:b/>
+          <w:bCs/>
+          <w:lang w:eastAsia="en-US"/>
+        </w:rPr>
+        <w:t>ime</w:t>
+      </w:r>
+      <w:r>
+        <w:rPr>
+          <w:lang w:eastAsia="en-US"/>
+        </w:rPr>
+        <w:t xml:space="preserve"> trabalhou </w:t>
+      </w:r>
+      <w:r>
+        <w:rPr>
+          <w:lang w:eastAsia="en-US"/>
+        </w:rPr>
+        <w:t>nas funcionalidades para melhorar a performance quando realiza requisições e iniciaram o estudo de como exportar para PDF</w:t>
+      </w:r>
+      <w:r>
+        <w:rPr>
+          <w:lang w:eastAsia="en-US"/>
+        </w:rPr>
+        <w:t>.</w:t>
+      </w:r>
+    </w:p>
+    <w:p>
+      <w:pPr>
+        <w:ind w:firstLine="720"/>
+        <w:jc w:val="both"/>
+        <w:rPr>
+          <w:lang w:eastAsia="en-US"/>
+        </w:rPr>
+      </w:pPr>
+      <w:r>
+        <w:rPr>
+          <w:lang w:eastAsia="en-US"/>
+        </w:rPr>
+        <w:t xml:space="preserve">O grupo </w:t>
+      </w:r>
+      <w:r>
+        <w:rPr>
+          <w:b/>
+          <w:bCs/>
+          <w:lang w:eastAsia="en-US"/>
+        </w:rPr>
+        <w:t>Klaus</w:t>
+      </w:r>
+      <w:r>
+        <w:rPr>
+          <w:lang w:eastAsia="en-US"/>
+        </w:rPr>
+        <w:t xml:space="preserve"> focou </w:t>
+      </w:r>
+      <w:r>
+        <w:rPr>
+          <w:lang w:eastAsia="en-US"/>
+        </w:rPr>
+        <w:t>na integração das telas desenvolvidas com o back</w:t>
+      </w:r>
+      <w:r>
+        <w:rPr>
+          <w:lang w:eastAsia="en-US"/>
+        </w:rPr>
+        <w:t>-</w:t>
+      </w:r>
+      <w:r>
+        <w:rPr>
+          <w:lang w:eastAsia="en-US"/>
+        </w:rPr>
+        <w:t>end e começou a implementar o drag and drop</w:t>
+      </w:r>
+      <w:r>
+        <w:rPr>
+          <w:lang w:eastAsia="en-US"/>
+        </w:rPr>
+        <w:t>.</w:t>
+      </w:r>
+    </w:p>
+    <w:p>
+      <w:pPr>
+        <w:ind w:firstLine="720"/>
+        <w:jc w:val="both"/>
+        <w:rPr>
+          <w:lang w:eastAsia="en-US"/>
+        </w:rPr>
+      </w:pPr>
+      <w:r>
+        <w:rPr>
+          <w:lang w:eastAsia="en-US"/>
+        </w:rPr>
+        <w:t xml:space="preserve">O grupo </w:t>
+      </w:r>
+      <w:r>
+        <w:rPr>
+          <w:b/>
+          <w:bCs/>
+          <w:lang w:eastAsia="en-US"/>
+        </w:rPr>
+        <w:t>Space</w:t>
+      </w:r>
+      <w:r>
+        <w:rPr>
+          <w:b/>
+          <w:bCs/>
+          <w:lang w:eastAsia="en-US"/>
+        </w:rPr>
+        <w:t xml:space="preserve"> </w:t>
+      </w:r>
+      <w:r>
+        <w:rPr>
+          <w:b/>
+          <w:bCs/>
+          <w:lang w:eastAsia="en-US"/>
+        </w:rPr>
+        <w:t>Needle</w:t>
+      </w:r>
+      <w:r>
+        <w:rPr>
+          <w:lang w:eastAsia="en-US"/>
+        </w:rPr>
+        <w:t xml:space="preserve"> finalizou </w:t>
+      </w:r>
+      <w:r>
+        <w:rPr>
+          <w:lang w:eastAsia="en-US"/>
+        </w:rPr>
+        <w:t>os Levels com relacionamento com os Blocos e iniciou o estudo sobre o Azure Blobs</w:t>
+      </w:r>
+      <w:r>
+        <w:rPr>
+          <w:lang w:eastAsia="en-US"/>
+        </w:rPr>
+        <w:t>.</w:t>
+      </w:r>
+    </w:p>
+    <w:p>
+      <w:pPr>
+        <w:pStyle w:val="cabealho3"/>
+      </w:pPr>
+      <w:r>
+        <w:t>Feedback</w:t>
+      </w:r>
+    </w:p>
+    <w:p>
+      <w:pPr>
+        <w:ind w:firstLine="720"/>
+      </w:pPr>
+      <w:r>
+        <w:t>O feedback com o cliente foi positivo para todos os grupos, sofrendo poucos ajustes.</w:t>
+      </w:r>
+    </w:p>
+    <w:p>
+      <w:pPr>
+        <w:ind w:firstLine="720"/>
+        <w:rPr>
+          <w:lang w:eastAsia="en-US"/>
+        </w:rPr>
+      </w:pPr>
+      <w:r>
+        <w:t>Destaque para o grupo Agility que fez a entrega alocado no cliente e recebeu muitos elogios.</w:t>
+      </w:r>
+    </w:p>
+    <w:p>
+      <w:pPr>
+        <w:ind w:firstLine="720"/>
+        <w:rPr>
+          <w:lang w:eastAsia="en-US"/>
+        </w:rPr>
+      </w:pPr>
+    </w:p>
+    <w:p>
+      <w:pPr>
+        <w:ind w:firstLine="720"/>
+        <w:rPr>
+          <w:lang w:eastAsia="en-US"/>
+        </w:rPr>
+      </w:pPr>
+    </w:p>
+    <w:p>
+      <w:pPr>
+        <w:ind w:firstLine="720"/>
+        <w:rPr>
+          <w:lang w:eastAsia="en-US"/>
+        </w:rPr>
+      </w:pPr>
+    </w:p>
+    <w:p>
+      <w:pPr>
+        <w:ind w:firstLine="720"/>
+        <w:rPr>
+          <w:lang w:eastAsia="en-US"/>
+        </w:rPr>
+      </w:pPr>
+    </w:p>
+    <w:p>
+      <w:pPr>
+        <w:ind w:firstLine="720"/>
+        <w:rPr>
+          <w:lang w:eastAsia="en-US"/>
+        </w:rPr>
+      </w:pPr>
+    </w:p>
+    <w:p>
+      <w:pPr>
+        <w:ind w:firstLine="720"/>
+        <w:rPr>
+          <w:lang w:eastAsia="en-US"/>
+        </w:rPr>
+      </w:pPr>
+    </w:p>
+    <w:p>
+      <w:pPr>
+        <w:ind w:firstLine="720"/>
+        <w:rPr>
+          <w:lang w:eastAsia="en-US"/>
+        </w:rPr>
+      </w:pPr>
+    </w:p>
+    <w:p>
+      <w:pPr>
+        <w:ind w:firstLine="720"/>
+        <w:rPr>
+          <w:lang w:eastAsia="en-US"/>
+        </w:rPr>
+      </w:pPr>
+    </w:p>
+    <w:p>
+      <w:pPr>
+        <w:ind w:firstLine="720"/>
+        <w:rPr>
+          <w:lang w:eastAsia="en-US"/>
+        </w:rPr>
+      </w:pPr>
+    </w:p>
+    <w:p>
+      <w:pPr>
+        <w:ind w:firstLine="720"/>
+        <w:rPr>
+          <w:lang w:eastAsia="en-US"/>
+        </w:rPr>
+      </w:pPr>
+    </w:p>
+    <w:p>
+      <w:pPr>
+        <w:pStyle w:val="cabealho1"/>
+      </w:pPr>
+      <w:bookmarkStart w:id="21" w:name="_Toc24297112"/>
+      <w:r>
+        <w:lastRenderedPageBreak/>
+        <w:t>Sprint 5</w:t>
+      </w:r>
+      <w:bookmarkEnd w:id="21"/>
+    </w:p>
+    <w:p>
+      <w:pPr>
+        <w:ind w:firstLine="720"/>
+      </w:pPr>
+    </w:p>
+    <w:p>
+      <w:pPr>
+        <w:pStyle w:val="cabealho2"/>
+      </w:pPr>
+      <w:bookmarkStart w:id="22" w:name="_Toc24297113"/>
+      <w:r>
+        <w:t>Semana 1</w:t>
+      </w:r>
+      <w:bookmarkEnd w:id="22"/>
+    </w:p>
+    <w:p>
+      <w:pPr>
+        <w:ind w:firstLine="720"/>
+        <w:jc w:val="both"/>
+      </w:pPr>
+      <w:r>
+        <w:t xml:space="preserve">Este relatório reúne as atividades acompanhadas durante a semana 1 da sprint </w:t>
+      </w:r>
+      <w:r>
+        <w:t>5</w:t>
+      </w:r>
+      <w:r>
+        <w:t xml:space="preserve"> dos projetos do curso técnico em desenvolvimento de sistemas.</w:t>
+      </w:r>
+    </w:p>
+    <w:p>
+      <w:pPr>
+        <w:pStyle w:val="cabealho3"/>
+      </w:pPr>
+      <w:r>
+        <w:t>Resumo da semana 1</w:t>
+      </w:r>
+    </w:p>
+    <w:p>
+      <w:pPr>
+        <w:ind w:firstLine="720"/>
+        <w:jc w:val="both"/>
+        <w:rPr>
+          <w:lang w:eastAsia="en-US"/>
+        </w:rPr>
+      </w:pPr>
+      <w:r>
+        <w:t xml:space="preserve">Durante </w:t>
+      </w:r>
+      <w:r>
+        <w:t>a semana os grupos realizaram a planning para a sprint e definiu as pendências para o lançamento da versão beta.</w:t>
+      </w:r>
+    </w:p>
+    <w:p>
+      <w:pPr>
+        <w:pStyle w:val="cabealho3"/>
+      </w:pPr>
+      <w:r>
+        <w:t>Pontos de destaque</w:t>
+      </w:r>
+    </w:p>
+    <w:p>
+      <w:pPr>
+        <w:ind w:firstLine="720"/>
+        <w:jc w:val="both"/>
+        <w:rPr>
+          <w:lang w:eastAsia="en-US"/>
+        </w:rPr>
+      </w:pPr>
+      <w:r>
+        <w:rPr>
+          <w:lang w:eastAsia="en-US"/>
+        </w:rPr>
+        <w:t xml:space="preserve">O grupo </w:t>
+      </w:r>
+      <w:r>
+        <w:rPr>
+          <w:b/>
+          <w:bCs/>
+          <w:lang w:eastAsia="en-US"/>
+        </w:rPr>
+        <w:t>Agility</w:t>
+      </w:r>
+      <w:r>
+        <w:rPr>
+          <w:lang w:eastAsia="en-US"/>
+        </w:rPr>
+        <w:t xml:space="preserve"> se </w:t>
+      </w:r>
+      <w:r>
+        <w:rPr>
+          <w:lang w:eastAsia="en-US"/>
+        </w:rPr>
+        <w:t>concentrou em validações de campos de formulários, permissão e responsividade</w:t>
+      </w:r>
+      <w:r>
+        <w:rPr>
+          <w:lang w:eastAsia="en-US"/>
+        </w:rPr>
+        <w:t>.</w:t>
+      </w:r>
+    </w:p>
+    <w:p>
+      <w:pPr>
+        <w:ind w:firstLine="720"/>
+        <w:jc w:val="both"/>
+        <w:rPr>
+          <w:lang w:eastAsia="en-US"/>
+        </w:rPr>
+      </w:pPr>
+      <w:r>
+        <w:rPr>
+          <w:lang w:eastAsia="en-US"/>
+        </w:rPr>
+        <w:t xml:space="preserve">O grupo </w:t>
+      </w:r>
+      <w:r>
+        <w:rPr>
+          <w:b/>
+          <w:bCs/>
+          <w:lang w:eastAsia="en-US"/>
+        </w:rPr>
+        <w:t>Blocktime</w:t>
+      </w:r>
+      <w:r>
+        <w:rPr>
+          <w:lang w:eastAsia="en-US"/>
+        </w:rPr>
+        <w:t xml:space="preserve"> intensificou </w:t>
+      </w:r>
+      <w:r>
+        <w:rPr>
+          <w:lang w:eastAsia="en-US"/>
+        </w:rPr>
+        <w:t>a integração entre back-end e front-end e também com a base de dados do cliente, definiu o layout da tela onde serão exibidos os gráficos</w:t>
+      </w:r>
+      <w:r>
+        <w:rPr>
+          <w:lang w:eastAsia="en-US"/>
+        </w:rPr>
+        <w:t>.</w:t>
+      </w:r>
+    </w:p>
+    <w:p>
+      <w:pPr>
+        <w:ind w:firstLine="720"/>
+        <w:jc w:val="both"/>
+        <w:rPr>
+          <w:lang w:eastAsia="en-US"/>
+        </w:rPr>
+      </w:pPr>
+      <w:r>
+        <w:rPr>
+          <w:lang w:eastAsia="en-US"/>
+        </w:rPr>
+        <w:t xml:space="preserve">O grupo </w:t>
+      </w:r>
+      <w:r>
+        <w:rPr>
+          <w:b/>
+          <w:bCs/>
+          <w:lang w:eastAsia="en-US"/>
+        </w:rPr>
+        <w:t>Klaus</w:t>
+      </w:r>
+      <w:r>
+        <w:rPr>
+          <w:lang w:eastAsia="en-US"/>
+        </w:rPr>
+        <w:t xml:space="preserve"> integrou </w:t>
+      </w:r>
+      <w:r>
+        <w:rPr>
+          <w:lang w:eastAsia="en-US"/>
+        </w:rPr>
+        <w:t>os desenvolvimentos individuais e unificou. Fez uma nova apresentação para o cliente após a unificação. Melhorou o feedback da aplicação e continuou o desenvolvimento do drag and drop</w:t>
+      </w:r>
+      <w:r>
+        <w:rPr>
+          <w:lang w:eastAsia="en-US"/>
+        </w:rPr>
+        <w:t>.</w:t>
+      </w:r>
+    </w:p>
+    <w:p>
+      <w:pPr>
+        <w:ind w:firstLine="720"/>
+        <w:jc w:val="both"/>
+        <w:rPr>
+          <w:lang w:eastAsia="en-US"/>
+        </w:rPr>
+      </w:pPr>
+      <w:r>
+        <w:rPr>
+          <w:lang w:eastAsia="en-US"/>
+        </w:rPr>
+        <w:t xml:space="preserve">O grupo </w:t>
+      </w:r>
+      <w:r>
+        <w:rPr>
+          <w:b/>
+          <w:bCs/>
+          <w:lang w:eastAsia="en-US"/>
+        </w:rPr>
+        <w:t>Space</w:t>
+      </w:r>
+      <w:r>
+        <w:rPr>
+          <w:lang w:eastAsia="en-US"/>
+        </w:rPr>
+        <w:t xml:space="preserve"> </w:t>
+      </w:r>
+      <w:r>
+        <w:rPr>
+          <w:b/>
+          <w:bCs/>
+          <w:lang w:eastAsia="en-US"/>
+        </w:rPr>
+        <w:t>Needle</w:t>
+      </w:r>
+      <w:r>
+        <w:rPr>
+          <w:lang w:eastAsia="en-US"/>
+        </w:rPr>
+        <w:t xml:space="preserve"> refatorou </w:t>
+      </w:r>
+      <w:r>
+        <w:rPr>
+          <w:lang w:eastAsia="en-US"/>
+        </w:rPr>
+        <w:t>a API incluindo os Achievements, além de definir o layout e estilizar a respectiva página e continuou os estudos sobre Azure Blobs</w:t>
+      </w:r>
+      <w:r>
+        <w:rPr>
+          <w:lang w:eastAsia="en-US"/>
+        </w:rPr>
+        <w:t>.</w:t>
+      </w:r>
+    </w:p>
+    <w:p>
+      <w:pPr>
+        <w:pStyle w:val="cabealho3"/>
+      </w:pPr>
+      <w:r>
+        <w:t>Feedback</w:t>
+      </w:r>
+    </w:p>
+    <w:p>
+      <w:pPr>
+        <w:ind w:firstLine="720"/>
+        <w:jc w:val="both"/>
+      </w:pPr>
+      <w:r>
+        <w:t xml:space="preserve">Os grupos </w:t>
+      </w:r>
+      <w:r>
+        <w:t>conseguiram definir as pendências que ainda restam e estão focados em eliminá-las. Até o momento segue em um bom ritmo de desenvolvimento.</w:t>
+      </w:r>
+    </w:p>
+    <w:p>
+      <w:pPr>
+        <w:ind w:firstLine="720"/>
+        <w:rPr>
+          <w:lang w:eastAsia="en-US"/>
+        </w:rPr>
+      </w:pPr>
+    </w:p>
+    <w:p>
+      <w:pPr>
+        <w:ind w:firstLine="720"/>
+        <w:rPr>
+          <w:lang w:eastAsia="en-US"/>
+        </w:rPr>
+      </w:pPr>
+    </w:p>
+    <w:p>
+      <w:pPr>
+        <w:ind w:firstLine="720"/>
+        <w:rPr>
+          <w:lang w:eastAsia="en-US"/>
+        </w:rPr>
+      </w:pPr>
+    </w:p>
+    <w:p>
+      <w:pPr>
+        <w:ind w:firstLine="720"/>
+        <w:rPr>
+          <w:lang w:eastAsia="en-US"/>
+        </w:rPr>
+      </w:pPr>
+    </w:p>
+    <w:p>
+      <w:pPr>
+        <w:ind w:firstLine="720"/>
+        <w:rPr>
+          <w:lang w:eastAsia="en-US"/>
+        </w:rPr>
+      </w:pPr>
+    </w:p>
+    <w:p>
+      <w:pPr>
+        <w:ind w:firstLine="720"/>
+        <w:rPr>
+          <w:lang w:eastAsia="en-US"/>
+        </w:rPr>
+      </w:pPr>
+    </w:p>
+    <w:p>
+      <w:pPr>
+        <w:ind w:firstLine="720"/>
+        <w:rPr>
+          <w:lang w:eastAsia="en-US"/>
+        </w:rPr>
+      </w:pPr>
+    </w:p>
+    <w:p>
+      <w:pPr>
+        <w:ind w:firstLine="720"/>
+        <w:rPr>
+          <w:lang w:eastAsia="en-US"/>
+        </w:rPr>
+      </w:pPr>
+    </w:p>
+    <w:p>
+      <w:pPr>
+        <w:pStyle w:val="cabealho2"/>
+      </w:pPr>
+      <w:bookmarkStart w:id="23" w:name="_Toc24297114"/>
       <w:r>
         <w:lastRenderedPageBreak/>
         <w:t xml:space="preserve">Semana </w:t>
       </w:r>
       <w:r>
-        <w:t>4</w:t>
-      </w:r>
-      <w:bookmarkEnd w:id="20"/>
+        <w:t>2</w:t>
+      </w:r>
+      <w:bookmarkEnd w:id="23"/>
     </w:p>
     <w:p>
       <w:pPr>
@@ -5381,13 +5884,16 @@
         <w:t xml:space="preserve">Este relatório reúne as atividades acompanhadas durante a semana </w:t>
       </w:r>
       <w:r>
-        <w:t>4</w:t>
+        <w:t>2</w:t>
       </w:r>
       <w:r>
         <w:t xml:space="preserve"> da sprint </w:t>
       </w:r>
       <w:r>
-        <w:t xml:space="preserve">4 </w:t>
+        <w:t>5</w:t>
+      </w:r>
+      <w:r>
+        <w:t xml:space="preserve"> </w:t>
       </w:r>
       <w:r>
         <w:t>dos projetos do curso técnico em desenvolvimento de sistemas.</w:t>
@@ -5401,7 +5907,7 @@
         <w:t xml:space="preserve">Resumo da semana </w:t>
       </w:r>
       <w:r>
-        <w:t>4</w:t>
+        <w:t>2</w:t>
       </w:r>
     </w:p>
     <w:p>
@@ -5413,10 +5919,7 @@
         <w:t xml:space="preserve">Durante </w:t>
       </w:r>
       <w:r>
-        <w:t xml:space="preserve">grande parte </w:t>
-      </w:r>
-      <w:r>
-        <w:t>da semana os alunos se concentraram em integrar o back-end com o front-end para realizar a entrega para o cliente</w:t>
+        <w:t>grande parte da semana os alunos se concentraram na correção de problemas e novas implementações</w:t>
       </w:r>
       <w:r>
         <w:t>.</w:t>
@@ -5456,25 +5959,168 @@
         <w:rPr>
           <w:lang w:eastAsia="en-US"/>
         </w:rPr>
+        <w:t xml:space="preserve"> trabalhou </w:t>
+      </w:r>
+      <w:r>
+        <w:rPr>
+          <w:lang w:eastAsia="en-US"/>
+        </w:rPr>
+        <w:t>na correção do Login e testes unitários</w:t>
+      </w:r>
+      <w:r>
+        <w:rPr>
+          <w:lang w:eastAsia="en-US"/>
+        </w:rPr>
+        <w:t>.</w:t>
+      </w:r>
+    </w:p>
+    <w:p>
+      <w:pPr>
+        <w:ind w:firstLine="720"/>
+        <w:jc w:val="both"/>
+        <w:rPr>
+          <w:lang w:eastAsia="en-US"/>
+        </w:rPr>
+      </w:pPr>
+      <w:r>
+        <w:rPr>
+          <w:lang w:eastAsia="en-US"/>
+        </w:rPr>
+        <w:t xml:space="preserve">O grupo </w:t>
+      </w:r>
+      <w:r>
+        <w:rPr>
+          <w:b/>
+          <w:bCs/>
+          <w:lang w:eastAsia="en-US"/>
+        </w:rPr>
+        <w:t>Block</w:t>
+      </w:r>
+      <w:r>
+        <w:rPr>
+          <w:b/>
+          <w:bCs/>
+          <w:lang w:eastAsia="en-US"/>
+        </w:rPr>
+        <w:t>t</w:t>
+      </w:r>
+      <w:r>
+        <w:rPr>
+          <w:b/>
+          <w:bCs/>
+          <w:lang w:eastAsia="en-US"/>
+        </w:rPr>
+        <w:t>ime</w:t>
+      </w:r>
+      <w:r>
+        <w:rPr>
+          <w:lang w:eastAsia="en-US"/>
+        </w:rPr>
+        <w:t xml:space="preserve"> trabalhou </w:t>
+      </w:r>
+      <w:r>
+        <w:rPr>
+          <w:lang w:eastAsia="en-US"/>
+        </w:rPr>
+        <w:t>na exportação de relatórios para PDF e na migração de database first para code first</w:t>
+      </w:r>
+      <w:r>
+        <w:rPr>
+          <w:lang w:eastAsia="en-US"/>
+        </w:rPr>
+        <w:t>.</w:t>
+      </w:r>
+    </w:p>
+    <w:p>
+      <w:pPr>
+        <w:ind w:firstLine="720"/>
+        <w:jc w:val="both"/>
+        <w:rPr>
+          <w:lang w:eastAsia="en-US"/>
+        </w:rPr>
+      </w:pPr>
+      <w:r>
+        <w:rPr>
+          <w:lang w:eastAsia="en-US"/>
+        </w:rPr>
+        <w:t xml:space="preserve">O grupo </w:t>
+      </w:r>
+      <w:r>
+        <w:rPr>
+          <w:b/>
+          <w:bCs/>
+          <w:lang w:eastAsia="en-US"/>
+        </w:rPr>
+        <w:t>Klaus</w:t>
+      </w:r>
+      <w:r>
+        <w:rPr>
+          <w:lang w:eastAsia="en-US"/>
+        </w:rPr>
         <w:t xml:space="preserve"> </w:t>
       </w:r>
       <w:r>
         <w:rPr>
           <w:lang w:eastAsia="en-US"/>
         </w:rPr>
-        <w:t>trabalhou</w:t>
-      </w:r>
-      <w:r>
-        <w:rPr>
+        <w:t>iniciou o projeto Mobile</w:t>
+      </w:r>
+      <w:r>
+        <w:rPr>
+          <w:lang w:eastAsia="en-US"/>
+        </w:rPr>
+        <w:t>.</w:t>
+      </w:r>
+    </w:p>
+    <w:p>
+      <w:pPr>
+        <w:ind w:firstLine="720"/>
+        <w:jc w:val="both"/>
+        <w:rPr>
+          <w:lang w:eastAsia="en-US"/>
+        </w:rPr>
+      </w:pPr>
+      <w:r>
+        <w:rPr>
+          <w:lang w:eastAsia="en-US"/>
+        </w:rPr>
+        <w:t xml:space="preserve">O grupo </w:t>
+      </w:r>
+      <w:r>
+        <w:rPr>
+          <w:b/>
+          <w:bCs/>
+          <w:lang w:eastAsia="en-US"/>
+        </w:rPr>
+        <w:t>Space</w:t>
+      </w:r>
+      <w:r>
+        <w:rPr>
+          <w:b/>
+          <w:bCs/>
           <w:lang w:eastAsia="en-US"/>
         </w:rPr>
         <w:t xml:space="preserve"> </w:t>
       </w:r>
       <w:r>
         <w:rPr>
-          <w:lang w:eastAsia="en-US"/>
-        </w:rPr>
-        <w:t>nas funcionalidades restantes para a sprint, como Logout, cadastros e listagens</w:t>
+          <w:b/>
+          <w:bCs/>
+          <w:lang w:eastAsia="en-US"/>
+        </w:rPr>
+        <w:t>Needle</w:t>
+      </w:r>
+      <w:r>
+        <w:rPr>
+          <w:lang w:eastAsia="en-US"/>
+        </w:rPr>
+        <w:t xml:space="preserve"> </w:t>
+      </w:r>
+      <w:r>
+        <w:rPr>
+          <w:lang w:eastAsia="en-US"/>
+        </w:rPr>
+        <w:t>refatorou códigos referentes às listagens, Achievements e integração das funcionalidades desenvolvidas por cada integrante</w:t>
       </w:r>
       <w:r>
         <w:rPr>
@@ -5485,588 +6131,27 @@
     </w:p>
     <w:p>
       <w:pPr>
-        <w:ind w:firstLine="720"/>
-        <w:jc w:val="both"/>
-        <w:rPr>
-          <w:lang w:eastAsia="en-US"/>
-        </w:rPr>
-      </w:pPr>
-      <w:r>
-        <w:rPr>
-          <w:lang w:eastAsia="en-US"/>
-        </w:rPr>
-        <w:t xml:space="preserve">O grupo </w:t>
-      </w:r>
-      <w:r>
-        <w:rPr>
-          <w:b/>
-          <w:bCs/>
-          <w:lang w:eastAsia="en-US"/>
-        </w:rPr>
-        <w:t>Block</w:t>
-      </w:r>
-      <w:r>
-        <w:rPr>
-          <w:b/>
-          <w:bCs/>
-          <w:lang w:eastAsia="en-US"/>
-        </w:rPr>
-        <w:t>t</w:t>
-      </w:r>
-      <w:r>
-        <w:rPr>
-          <w:b/>
-          <w:bCs/>
-          <w:lang w:eastAsia="en-US"/>
-        </w:rPr>
-        <w:t>ime</w:t>
-      </w:r>
-      <w:r>
-        <w:rPr>
-          <w:lang w:eastAsia="en-US"/>
-        </w:rPr>
-        <w:t xml:space="preserve"> trabalhou </w:t>
-      </w:r>
-      <w:r>
-        <w:rPr>
-          <w:lang w:eastAsia="en-US"/>
-        </w:rPr>
-        <w:t>nas funcionalidades para melhorar a performance quando realiza requisições e iniciaram o estudo de como exportar para PDF</w:t>
-      </w:r>
-      <w:r>
-        <w:rPr>
-          <w:lang w:eastAsia="en-US"/>
-        </w:rPr>
+        <w:pStyle w:val="cabealho3"/>
+      </w:pPr>
+      <w:r>
+        <w:t>Feedback</w:t>
+      </w:r>
+    </w:p>
+    <w:p>
+      <w:pPr>
+        <w:ind w:firstLine="720"/>
+        <w:rPr>
+          <w:lang w:eastAsia="en-US"/>
+        </w:rPr>
+      </w:pPr>
+      <w:r>
+        <w:t xml:space="preserve">O </w:t>
+      </w:r>
+      <w:r>
+        <w:t>acompanhamento desta sprint foi mais curto devido às atividades do SAEP, mas pelo pouco que foi possível observar os problemas estão sendo resolvidos</w:t>
+      </w:r>
+      <w:r>
         <w:t>.</w:t>
-      </w:r>
-    </w:p>
-    <w:p>
-      <w:pPr>
-        <w:ind w:firstLine="720"/>
-        <w:jc w:val="both"/>
-        <w:rPr>
-          <w:lang w:eastAsia="en-US"/>
-        </w:rPr>
-      </w:pPr>
-      <w:r>
-        <w:rPr>
-          <w:lang w:eastAsia="en-US"/>
-        </w:rPr>
-        <w:t xml:space="preserve">O grupo </w:t>
-      </w:r>
-      <w:r>
-        <w:rPr>
-          <w:b/>
-          <w:bCs/>
-          <w:lang w:eastAsia="en-US"/>
-        </w:rPr>
-        <w:t>Klaus</w:t>
-      </w:r>
-      <w:r>
-        <w:rPr>
-          <w:lang w:eastAsia="en-US"/>
-        </w:rPr>
-        <w:t xml:space="preserve"> </w:t>
-      </w:r>
-      <w:r>
-        <w:rPr>
-          <w:lang w:eastAsia="en-US"/>
-        </w:rPr>
-        <w:t xml:space="preserve">focou </w:t>
-      </w:r>
-      <w:r>
-        <w:rPr>
-          <w:lang w:eastAsia="en-US"/>
-        </w:rPr>
-        <w:t>na integração das telas desenvolvidas com o back</w:t>
-      </w:r>
-      <w:r>
-        <w:rPr>
-          <w:lang w:eastAsia="en-US"/>
-        </w:rPr>
-        <w:t>-</w:t>
-      </w:r>
-      <w:r>
-        <w:rPr>
-          <w:lang w:eastAsia="en-US"/>
-        </w:rPr>
-        <w:t>end e começou a implementar o drag and drop</w:t>
-      </w:r>
-      <w:r>
-        <w:rPr>
-          <w:lang w:eastAsia="en-US"/>
-        </w:rPr>
-        <w:t>.</w:t>
-      </w:r>
-    </w:p>
-    <w:p>
-      <w:pPr>
-        <w:ind w:firstLine="720"/>
-        <w:jc w:val="both"/>
-        <w:rPr>
-          <w:lang w:eastAsia="en-US"/>
-        </w:rPr>
-      </w:pPr>
-      <w:r>
-        <w:rPr>
-          <w:lang w:eastAsia="en-US"/>
-        </w:rPr>
-        <w:t xml:space="preserve">O grupo </w:t>
-      </w:r>
-      <w:r>
-        <w:rPr>
-          <w:b/>
-          <w:bCs/>
-          <w:lang w:eastAsia="en-US"/>
-        </w:rPr>
-        <w:t>Space</w:t>
-      </w:r>
-      <w:r>
-        <w:rPr>
-          <w:b/>
-          <w:bCs/>
-          <w:lang w:eastAsia="en-US"/>
-        </w:rPr>
-        <w:t xml:space="preserve"> </w:t>
-      </w:r>
-      <w:r>
-        <w:rPr>
-          <w:b/>
-          <w:bCs/>
-          <w:lang w:eastAsia="en-US"/>
-        </w:rPr>
-        <w:t>Needle</w:t>
-      </w:r>
-      <w:r>
-        <w:rPr>
-          <w:lang w:eastAsia="en-US"/>
-        </w:rPr>
-        <w:t xml:space="preserve"> </w:t>
-      </w:r>
-      <w:r>
-        <w:rPr>
-          <w:lang w:eastAsia="en-US"/>
-        </w:rPr>
-        <w:t xml:space="preserve">finalizou </w:t>
-      </w:r>
-      <w:r>
-        <w:rPr>
-          <w:lang w:eastAsia="en-US"/>
-        </w:rPr>
-        <w:t>os Levels com relacionamento com os Blocos e iniciou o estudo sobre o Azure Blobs</w:t>
-      </w:r>
-      <w:r>
-        <w:rPr>
-          <w:lang w:eastAsia="en-US"/>
-        </w:rPr>
-        <w:t>.</w:t>
-      </w:r>
-    </w:p>
-    <w:p>
-      <w:pPr>
-        <w:pStyle w:val="cabealho3"/>
-      </w:pPr>
-      <w:r>
-        <w:t>Feedback</w:t>
-      </w:r>
-    </w:p>
-    <w:p>
-      <w:pPr>
-        <w:ind w:firstLine="720"/>
-      </w:pPr>
-      <w:r>
-        <w:t xml:space="preserve">O </w:t>
-      </w:r>
-      <w:r>
-        <w:t>feedback com o cliente foi positivo para todos os grupos, sofrendo poucos ajustes.</w:t>
-      </w:r>
-    </w:p>
-    <w:p>
-      <w:pPr>
-        <w:ind w:firstLine="720"/>
-        <w:rPr>
-          <w:lang w:eastAsia="en-US"/>
-        </w:rPr>
-      </w:pPr>
-      <w:r>
-        <w:t>Destaque para o grupo Agility que fez a entrega alocado no cliente e recebeu muitos elogios.</w:t>
-      </w:r>
-    </w:p>
-    <w:p>
-      <w:pPr>
-        <w:ind w:firstLine="720"/>
-        <w:rPr>
-          <w:lang w:eastAsia="en-US"/>
-        </w:rPr>
-      </w:pPr>
-    </w:p>
-    <w:p>
-      <w:pPr>
-        <w:ind w:firstLine="720"/>
-        <w:rPr>
-          <w:lang w:eastAsia="en-US"/>
-        </w:rPr>
-      </w:pPr>
-    </w:p>
-    <w:p>
-      <w:pPr>
-        <w:ind w:firstLine="720"/>
-        <w:rPr>
-          <w:lang w:eastAsia="en-US"/>
-        </w:rPr>
-      </w:pPr>
-    </w:p>
-    <w:p>
-      <w:pPr>
-        <w:ind w:firstLine="720"/>
-        <w:rPr>
-          <w:lang w:eastAsia="en-US"/>
-        </w:rPr>
-      </w:pPr>
-    </w:p>
-    <w:p>
-      <w:pPr>
-        <w:ind w:firstLine="720"/>
-        <w:rPr>
-          <w:lang w:eastAsia="en-US"/>
-        </w:rPr>
-      </w:pPr>
-    </w:p>
-    <w:p>
-      <w:pPr>
-        <w:ind w:firstLine="720"/>
-        <w:rPr>
-          <w:lang w:eastAsia="en-US"/>
-        </w:rPr>
-      </w:pPr>
-    </w:p>
-    <w:p>
-      <w:pPr>
-        <w:ind w:firstLine="720"/>
-        <w:rPr>
-          <w:lang w:eastAsia="en-US"/>
-        </w:rPr>
-      </w:pPr>
-    </w:p>
-    <w:p>
-      <w:pPr>
-        <w:ind w:firstLine="720"/>
-        <w:rPr>
-          <w:lang w:eastAsia="en-US"/>
-        </w:rPr>
-      </w:pPr>
-    </w:p>
-    <w:p>
-      <w:pPr>
-        <w:ind w:firstLine="720"/>
-        <w:rPr>
-          <w:lang w:eastAsia="en-US"/>
-        </w:rPr>
-      </w:pPr>
-    </w:p>
-    <w:p>
-      <w:pPr>
-        <w:ind w:firstLine="720"/>
-        <w:rPr>
-          <w:lang w:eastAsia="en-US"/>
-        </w:rPr>
-      </w:pPr>
-    </w:p>
-    <w:p>
-      <w:pPr>
-        <w:pStyle w:val="cabealho1"/>
-      </w:pPr>
-      <w:bookmarkStart w:id="21" w:name="_Toc23749259"/>
-      <w:r>
-        <w:lastRenderedPageBreak/>
-        <w:t xml:space="preserve">Sprint </w:t>
-      </w:r>
-      <w:r>
-        <w:t>5</w:t>
-      </w:r>
-      <w:bookmarkEnd w:id="21"/>
-    </w:p>
-    <w:p>
-      <w:pPr>
-        <w:ind w:firstLine="720"/>
-      </w:pPr>
-    </w:p>
-    <w:p>
-      <w:pPr>
-        <w:pStyle w:val="cabealho2"/>
-      </w:pPr>
-      <w:bookmarkStart w:id="22" w:name="_Toc23749260"/>
-      <w:r>
-        <w:t>Semana 1</w:t>
-      </w:r>
-      <w:bookmarkEnd w:id="22"/>
-    </w:p>
-    <w:p>
-      <w:pPr>
-        <w:ind w:firstLine="720"/>
-        <w:jc w:val="both"/>
-      </w:pPr>
-      <w:r>
-        <w:t xml:space="preserve">Este relatório reúne as atividades acompanhadas durante a semana 1 da sprint </w:t>
-      </w:r>
-      <w:r>
-        <w:t>5</w:t>
-      </w:r>
-      <w:r>
-        <w:t xml:space="preserve"> dos projetos do curso técnico em desenvolvimento de sistemas.</w:t>
-      </w:r>
-    </w:p>
-    <w:p>
-      <w:pPr>
-        <w:pStyle w:val="cabealho3"/>
-      </w:pPr>
-      <w:r>
-        <w:t>Resumo da semana 1</w:t>
-      </w:r>
-    </w:p>
-    <w:p>
-      <w:pPr>
-        <w:ind w:firstLine="720"/>
-        <w:jc w:val="both"/>
-        <w:rPr>
-          <w:lang w:eastAsia="en-US"/>
-        </w:rPr>
-      </w:pPr>
-      <w:r>
-        <w:t xml:space="preserve">Durante </w:t>
-      </w:r>
-      <w:r>
-        <w:t>a semana os grupos realizaram a planning para a sprint e definiu as pendências para o lançamento da versão beta.</w:t>
-      </w:r>
-    </w:p>
-    <w:p>
-      <w:pPr>
-        <w:pStyle w:val="cabealho3"/>
-      </w:pPr>
-      <w:r>
-        <w:t>Pontos de destaque</w:t>
-      </w:r>
-    </w:p>
-    <w:p>
-      <w:pPr>
-        <w:ind w:firstLine="720"/>
-        <w:jc w:val="both"/>
-        <w:rPr>
-          <w:lang w:eastAsia="en-US"/>
-        </w:rPr>
-      </w:pPr>
-      <w:r>
-        <w:rPr>
-          <w:lang w:eastAsia="en-US"/>
-        </w:rPr>
-        <w:t xml:space="preserve">O grupo </w:t>
-      </w:r>
-      <w:r>
-        <w:rPr>
-          <w:b/>
-          <w:bCs/>
-          <w:lang w:eastAsia="en-US"/>
-        </w:rPr>
-        <w:t>Agility</w:t>
-      </w:r>
-      <w:r>
-        <w:rPr>
-          <w:lang w:eastAsia="en-US"/>
-        </w:rPr>
-        <w:t xml:space="preserve"> </w:t>
-      </w:r>
-      <w:r>
-        <w:rPr>
-          <w:lang w:eastAsia="en-US"/>
-        </w:rPr>
-        <w:t xml:space="preserve">se </w:t>
-      </w:r>
-      <w:r>
-        <w:rPr>
-          <w:lang w:eastAsia="en-US"/>
-        </w:rPr>
-        <w:t>concentrou em validações de campos de formulários, permissão e responsividade</w:t>
-      </w:r>
-      <w:r>
-        <w:rPr>
-          <w:lang w:eastAsia="en-US"/>
-        </w:rPr>
-        <w:t>.</w:t>
-      </w:r>
-    </w:p>
-    <w:p>
-      <w:pPr>
-        <w:ind w:firstLine="720"/>
-        <w:jc w:val="both"/>
-        <w:rPr>
-          <w:lang w:eastAsia="en-US"/>
-        </w:rPr>
-      </w:pPr>
-      <w:r>
-        <w:rPr>
-          <w:lang w:eastAsia="en-US"/>
-        </w:rPr>
-        <w:t xml:space="preserve">O grupo </w:t>
-      </w:r>
-      <w:r>
-        <w:rPr>
-          <w:b/>
-          <w:bCs/>
-          <w:lang w:eastAsia="en-US"/>
-        </w:rPr>
-        <w:t>Blocktime</w:t>
-      </w:r>
-      <w:r>
-        <w:rPr>
-          <w:lang w:eastAsia="en-US"/>
-        </w:rPr>
-        <w:t xml:space="preserve"> </w:t>
-      </w:r>
-      <w:r>
-        <w:rPr>
-          <w:lang w:eastAsia="en-US"/>
-        </w:rPr>
-        <w:t xml:space="preserve">intensificou </w:t>
-      </w:r>
-      <w:r>
-        <w:rPr>
-          <w:lang w:eastAsia="en-US"/>
-        </w:rPr>
-        <w:t>a integração entre back-end e front-end e também com a base de dados do cliente, definiu o layout da tela onde serão exibidos os gráficos</w:t>
-      </w:r>
-      <w:r>
-        <w:rPr>
-          <w:lang w:eastAsia="en-US"/>
-        </w:rPr>
-        <w:t>.</w:t>
-      </w:r>
-    </w:p>
-    <w:p>
-      <w:pPr>
-        <w:ind w:firstLine="720"/>
-        <w:jc w:val="both"/>
-        <w:rPr>
-          <w:lang w:eastAsia="en-US"/>
-        </w:rPr>
-      </w:pPr>
-      <w:r>
-        <w:rPr>
-          <w:lang w:eastAsia="en-US"/>
-        </w:rPr>
-        <w:t xml:space="preserve">O grupo </w:t>
-      </w:r>
-      <w:r>
-        <w:rPr>
-          <w:b/>
-          <w:bCs/>
-          <w:lang w:eastAsia="en-US"/>
-        </w:rPr>
-        <w:t>Klaus</w:t>
-      </w:r>
-      <w:r>
-        <w:rPr>
-          <w:lang w:eastAsia="en-US"/>
-        </w:rPr>
-        <w:t xml:space="preserve"> </w:t>
-      </w:r>
-      <w:r>
-        <w:rPr>
-          <w:lang w:eastAsia="en-US"/>
-        </w:rPr>
-        <w:t xml:space="preserve">integrou </w:t>
-      </w:r>
-      <w:r>
-        <w:rPr>
-          <w:lang w:eastAsia="en-US"/>
-        </w:rPr>
-        <w:t>os desenvolvimentos individuais e unificou. Fez uma nova apresentação para o cliente após a unificação. Melhorou o feedback da aplicação e continuou o desenvolvimento do drag and drop</w:t>
-      </w:r>
-      <w:r>
-        <w:rPr>
-          <w:lang w:eastAsia="en-US"/>
-        </w:rPr>
-        <w:t>.</w:t>
-      </w:r>
-    </w:p>
-    <w:p>
-      <w:pPr>
-        <w:ind w:firstLine="720"/>
-        <w:jc w:val="both"/>
-        <w:rPr>
-          <w:lang w:eastAsia="en-US"/>
-        </w:rPr>
-      </w:pPr>
-      <w:r>
-        <w:rPr>
-          <w:lang w:eastAsia="en-US"/>
-        </w:rPr>
-        <w:t xml:space="preserve">O grupo </w:t>
-      </w:r>
-      <w:r>
-        <w:rPr>
-          <w:b/>
-          <w:bCs/>
-          <w:lang w:eastAsia="en-US"/>
-        </w:rPr>
-        <w:t>Space</w:t>
-      </w:r>
-      <w:r>
-        <w:rPr>
-          <w:lang w:eastAsia="en-US"/>
-        </w:rPr>
-        <w:t xml:space="preserve"> </w:t>
-      </w:r>
-      <w:r>
-        <w:rPr>
-          <w:b/>
-          <w:bCs/>
-          <w:lang w:eastAsia="en-US"/>
-        </w:rPr>
-        <w:t>Needle</w:t>
-      </w:r>
-      <w:r>
-        <w:rPr>
-          <w:lang w:eastAsia="en-US"/>
-        </w:rPr>
-        <w:t xml:space="preserve"> </w:t>
-      </w:r>
-      <w:r>
-        <w:rPr>
-          <w:lang w:eastAsia="en-US"/>
-        </w:rPr>
-        <w:t xml:space="preserve">refatorou </w:t>
-      </w:r>
-      <w:r>
-        <w:rPr>
-          <w:lang w:eastAsia="en-US"/>
-        </w:rPr>
-        <w:t>a API incluindo os Achievements, além de definir o layout e estilizar a respectiva página e continuou os estudos sobre Azure Blobs</w:t>
-      </w:r>
-      <w:r>
-        <w:rPr>
-          <w:lang w:eastAsia="en-US"/>
-        </w:rPr>
-        <w:t>.</w:t>
-      </w:r>
-    </w:p>
-    <w:p>
-      <w:pPr>
-        <w:pStyle w:val="cabealho3"/>
-      </w:pPr>
-      <w:r>
-        <w:t>Feedback</w:t>
-      </w:r>
-    </w:p>
-    <w:p>
-      <w:pPr>
-        <w:ind w:firstLine="720"/>
-        <w:jc w:val="both"/>
-      </w:pPr>
-      <w:r>
-        <w:t xml:space="preserve">Os grupos </w:t>
-      </w:r>
-      <w:r>
-        <w:t>conseguiram definir as pendências que ainda restam e estão focados em eliminá-las. Até o momento segue em um bom ritmo de desenvolvimento.</w:t>
       </w:r>
     </w:p>
     <w:p>
@@ -6647,7 +6732,7 @@
       </w:pPr>
     </w:pPrDefault>
   </w:docDefaults>
-  <w:latentStyles w:defLockedState="0" w:defUIPriority="99" w:defSemiHidden="0" w:defUnhideWhenUsed="0" w:defQFormat="0" w:count="375">
+  <w:latentStyles w:defLockedState="0" w:defUIPriority="99" w:defSemiHidden="0" w:defUnhideWhenUsed="0" w:defQFormat="0" w:count="376">
     <w:lsdException w:name="Normal" w:uiPriority="0" w:qFormat="1"/>
     <w:lsdException w:name="heading 1" w:uiPriority="9" w:qFormat="1"/>
     <w:lsdException w:name="heading 2" w:semiHidden="1" w:uiPriority="9" w:unhideWhenUsed="1" w:qFormat="1"/>
@@ -6753,7 +6838,6 @@
     <w:lsdException w:name="HTML Sample" w:semiHidden="1" w:unhideWhenUsed="1"/>
     <w:lsdException w:name="HTML Typewriter" w:semiHidden="1" w:unhideWhenUsed="1"/>
     <w:lsdException w:name="HTML Variable" w:semiHidden="1" w:unhideWhenUsed="1"/>
-    <w:lsdException w:name="Normal Table" w:semiHidden="1" w:unhideWhenUsed="1"/>
     <w:lsdException w:name="annotation subject" w:semiHidden="1" w:unhideWhenUsed="1"/>
     <w:lsdException w:name="No List" w:semiHidden="1" w:unhideWhenUsed="1"/>
     <w:lsdException w:name="Outline List 1" w:semiHidden="1" w:unhideWhenUsed="1"/>
@@ -6800,10 +6884,8 @@
     <w:lsdException w:name="Table Subtle 2" w:semiHidden="1" w:unhideWhenUsed="1"/>
     <w:lsdException w:name="Table Web 1" w:semiHidden="1" w:unhideWhenUsed="1"/>
     <w:lsdException w:name="Table Web 2" w:semiHidden="1" w:unhideWhenUsed="1"/>
-    <w:lsdException w:name="Table Web 3" w:semiHidden="1" w:unhideWhenUsed="1"/>
     <w:lsdException w:name="Balloon Text" w:semiHidden="1" w:unhideWhenUsed="1"/>
     <w:lsdException w:name="Table Grid" w:uiPriority="39"/>
-    <w:lsdException w:name="Table Theme" w:semiHidden="1" w:unhideWhenUsed="1"/>
     <w:lsdException w:name="Placeholder Text" w:semiHidden="1"/>
     <w:lsdException w:name="No Spacing" w:uiPriority="1" w:qFormat="1"/>
     <w:lsdException w:name="Light Shading" w:uiPriority="60"/>
@@ -7023,6 +7105,7 @@
     <w:lsdException w:name="Smart Hyperlink" w:semiHidden="1" w:unhideWhenUsed="1"/>
     <w:lsdException w:name="Hashtag" w:semiHidden="1" w:unhideWhenUsed="1"/>
     <w:lsdException w:name="Unresolved Mention" w:semiHidden="1" w:unhideWhenUsed="1"/>
+    <w:lsdException w:name="Smart Link" w:semiHidden="1" w:unhideWhenUsed="1"/>
   </w:latentStyles>
   <w:style w:type="paragraph" w:default="1" w:styleId="Normal">
     <w:name w:val="Normal"/>
@@ -8029,7 +8112,7 @@
     <w:sig w:usb0="00000287" w:usb1="00000000" w:usb2="00000000" w:usb3="00000000" w:csb0="0000009F" w:csb1="00000000"/>
   </w:font>
   <w:font w:name="MS Mincho">
-    <w:altName w:val="MS Mincho"/>
+    <w:altName w:val="ＭＳ 明朝"/>
     <w:panose1 w:val="02020609040205080304"/>
     <w:charset w:val="80"/>
     <w:family w:val="modern"/>
@@ -8056,14 +8139,14 @@
     <w:charset w:val="00"/>
     <w:family w:val="swiss"/>
     <w:pitch w:val="variable"/>
-    <w:sig w:usb0="E0002AFF" w:usb1="C000247B" w:usb2="00000009" w:usb3="00000000" w:csb0="000001FF" w:csb1="00000000"/>
+    <w:sig w:usb0="E4002EFF" w:usb1="C000247B" w:usb2="00000009" w:usb3="00000000" w:csb0="000001FF" w:csb1="00000000"/>
   </w:font>
   <w:font w:name="Calibri Light">
     <w:panose1 w:val="020F0302020204030204"/>
     <w:charset w:val="00"/>
     <w:family w:val="swiss"/>
     <w:pitch w:val="variable"/>
-    <w:sig w:usb0="E0002AFF" w:usb1="C000247B" w:usb2="00000009" w:usb3="00000000" w:csb0="000001FF" w:csb1="00000000"/>
+    <w:sig w:usb0="E4002EFF" w:usb1="C000247B" w:usb2="00000009" w:usb3="00000000" w:csb0="000001FF" w:csb1="00000000"/>
   </w:font>
 </w:fonts>
 </file>
@@ -8105,6 +8188,7 @@
     <w:rsid w:val="009F3F33"/>
     <w:rsid w:val="00A502FD"/>
     <w:rsid w:val="00A54E89"/>
+    <w:rsid w:val="00AB0C82"/>
     <w:rsid w:val="00AC3D2E"/>
     <w:rsid w:val="00D0387B"/>
     <w:rsid w:val="00E84DFD"/>
@@ -8147,7 +8231,7 @@
       </w:pPr>
     </w:pPrDefault>
   </w:docDefaults>
-  <w:latentStyles w:defLockedState="0" w:defUIPriority="99" w:defSemiHidden="0" w:defUnhideWhenUsed="0" w:defQFormat="0" w:count="375">
+  <w:latentStyles w:defLockedState="0" w:defUIPriority="99" w:defSemiHidden="0" w:defUnhideWhenUsed="0" w:defQFormat="0" w:count="376">
     <w:lsdException w:name="Normal" w:uiPriority="0" w:qFormat="1"/>
     <w:lsdException w:name="heading 1" w:uiPriority="9" w:qFormat="1"/>
     <w:lsdException w:name="heading 2" w:semiHidden="1" w:uiPriority="9" w:unhideWhenUsed="1" w:qFormat="1"/>
@@ -8253,7 +8337,6 @@
     <w:lsdException w:name="HTML Sample" w:semiHidden="1" w:unhideWhenUsed="1"/>
     <w:lsdException w:name="HTML Typewriter" w:semiHidden="1" w:unhideWhenUsed="1"/>
     <w:lsdException w:name="HTML Variable" w:semiHidden="1" w:unhideWhenUsed="1"/>
-    <w:lsdException w:name="Normal Table" w:semiHidden="1" w:unhideWhenUsed="1"/>
     <w:lsdException w:name="annotation subject" w:semiHidden="1" w:unhideWhenUsed="1"/>
     <w:lsdException w:name="No List" w:semiHidden="1" w:unhideWhenUsed="1"/>
     <w:lsdException w:name="Outline List 1" w:semiHidden="1" w:unhideWhenUsed="1"/>
@@ -8300,10 +8383,8 @@
     <w:lsdException w:name="Table Subtle 2" w:semiHidden="1" w:unhideWhenUsed="1"/>
     <w:lsdException w:name="Table Web 1" w:semiHidden="1" w:unhideWhenUsed="1"/>
     <w:lsdException w:name="Table Web 2" w:semiHidden="1" w:unhideWhenUsed="1"/>
-    <w:lsdException w:name="Table Web 3" w:semiHidden="1" w:unhideWhenUsed="1"/>
     <w:lsdException w:name="Balloon Text" w:semiHidden="1" w:unhideWhenUsed="1"/>
     <w:lsdException w:name="Table Grid" w:uiPriority="39"/>
-    <w:lsdException w:name="Table Theme" w:semiHidden="1" w:unhideWhenUsed="1"/>
     <w:lsdException w:name="Placeholder Text" w:semiHidden="1"/>
     <w:lsdException w:name="No Spacing" w:uiPriority="1" w:qFormat="1"/>
     <w:lsdException w:name="Light Shading" w:uiPriority="60"/>
@@ -8523,6 +8604,7 @@
     <w:lsdException w:name="Smart Hyperlink" w:semiHidden="1" w:unhideWhenUsed="1"/>
     <w:lsdException w:name="Hashtag" w:semiHidden="1" w:unhideWhenUsed="1"/>
     <w:lsdException w:name="Unresolved Mention" w:semiHidden="1" w:unhideWhenUsed="1"/>
+    <w:lsdException w:name="Smart Link" w:semiHidden="1" w:unhideWhenUsed="1"/>
   </w:latentStyles>
   <w:style w:type="paragraph" w:default="1" w:styleId="Normal">
     <w:name w:val="Normal"/>
@@ -8831,7 +8913,7 @@
 </file>
 
 <file path=customXml/itemProps3.xml><?xml version="1.0" encoding="utf-8"?>
-<ds:datastoreItem xmlns:ds="http://schemas.openxmlformats.org/officeDocument/2006/customXml" ds:itemID="{CBDF394B-FCFE-4BE5-9F20-78C55EB78D81}">
+<ds:datastoreItem xmlns:ds="http://schemas.openxmlformats.org/officeDocument/2006/customXml" ds:itemID="{6401D372-A19C-48D9-89CE-A5A7CC46E9E4}">
   <ds:schemaRefs>
     <ds:schemaRef ds:uri="http://schemas.openxmlformats.org/officeDocument/2006/bibliography"/>
   </ds:schemaRefs>

</xml_diff>

<commit_message>
Adiciona relatorio da semana 3 - sprint 5 da turma do tecnico
</commit_message>
<xml_diff>
--- a/Diario_bordo/Diario_de_bordo-tecnico-manha.docx
+++ b/Diario_bordo/Diario_de_bordo-tecnico-manha.docx
@@ -657,6 +657,7 @@
           <w:b w:val="0"/>
           <w:bCs/>
           <w:noProof/>
+          <w:color w:val="7030A0"/>
         </w:rPr>
       </w:sdtEndPr>
       <w:sdtContent>
@@ -681,6 +682,7 @@
             <w:rPr>
               <w:b w:val="0"/>
               <w:bCs/>
+              <w:color w:val="7030A0"/>
             </w:rPr>
           </w:sdtEndPr>
           <w:sdtContent>
@@ -741,7 +743,7 @@
                 </w:rPr>
                 <w:fldChar w:fldCharType="separate"/>
               </w:r>
-              <w:hyperlink w:anchor="_Toc24297092" w:history="1">
+              <w:hyperlink w:anchor="_Toc24909946" w:history="1">
                 <w:r>
                   <w:rPr>
                     <w:rStyle w:val="Hyperlink"/>
@@ -772,7 +774,7 @@
                     <w:webHidden/>
                     <w:color w:val="7030A0"/>
                   </w:rPr>
-                  <w:instrText xml:space="preserve"> PAGEREF _Toc24297092 \h </w:instrText>
+                  <w:instrText xml:space="preserve"> PAGEREF _Toc24909946 \h </w:instrText>
                 </w:r>
                 <w:r>
                   <w:rPr>
@@ -816,7 +818,7 @@
                   <w:szCs w:val="22"/>
                 </w:rPr>
               </w:pPr>
-              <w:hyperlink w:anchor="_Toc24297093" w:history="1">
+              <w:hyperlink w:anchor="_Toc24909947" w:history="1">
                 <w:r>
                   <w:rPr>
                     <w:rStyle w:val="Hyperlink"/>
@@ -836,7 +838,7 @@
                   <w:szCs w:val="22"/>
                 </w:rPr>
               </w:pPr>
-              <w:hyperlink w:anchor="_Toc24297094" w:history="1">
+              <w:hyperlink w:anchor="_Toc24909948" w:history="1">
                 <w:r>
                   <w:rPr>
                     <w:rStyle w:val="Hyperlink"/>
@@ -856,7 +858,7 @@
                   <w:szCs w:val="22"/>
                 </w:rPr>
               </w:pPr>
-              <w:hyperlink w:anchor="_Toc24297095" w:history="1">
+              <w:hyperlink w:anchor="_Toc24909949" w:history="1">
                 <w:r>
                   <w:rPr>
                     <w:rStyle w:val="Hyperlink"/>
@@ -878,7 +880,7 @@
                   <w:szCs w:val="22"/>
                 </w:rPr>
               </w:pPr>
-              <w:hyperlink w:anchor="_Toc24297096" w:history="1">
+              <w:hyperlink w:anchor="_Toc24909950" w:history="1">
                 <w:r>
                   <w:rPr>
                     <w:rStyle w:val="Hyperlink"/>
@@ -909,7 +911,7 @@
                     <w:webHidden/>
                     <w:color w:val="7030A0"/>
                   </w:rPr>
-                  <w:instrText xml:space="preserve"> PAGEREF _Toc24297096 \h </w:instrText>
+                  <w:instrText xml:space="preserve"> PAGEREF _Toc24909950 \h </w:instrText>
                 </w:r>
                 <w:r>
                   <w:rPr>
@@ -953,7 +955,7 @@
                   <w:szCs w:val="22"/>
                 </w:rPr>
               </w:pPr>
-              <w:hyperlink w:anchor="_Toc24297097" w:history="1">
+              <w:hyperlink w:anchor="_Toc24909951" w:history="1">
                 <w:r>
                   <w:rPr>
                     <w:rStyle w:val="Hyperlink"/>
@@ -975,7 +977,7 @@
                   <w:szCs w:val="22"/>
                 </w:rPr>
               </w:pPr>
-              <w:hyperlink w:anchor="_Toc24297098" w:history="1">
+              <w:hyperlink w:anchor="_Toc24909952" w:history="1">
                 <w:r>
                   <w:rPr>
                     <w:rStyle w:val="Hyperlink"/>
@@ -1006,7 +1008,7 @@
                     <w:webHidden/>
                     <w:color w:val="7030A0"/>
                   </w:rPr>
-                  <w:instrText xml:space="preserve"> PAGEREF _Toc24297098 \h </w:instrText>
+                  <w:instrText xml:space="preserve"> PAGEREF _Toc24909952 \h </w:instrText>
                 </w:r>
                 <w:r>
                   <w:rPr>
@@ -1050,7 +1052,7 @@
                   <w:szCs w:val="22"/>
                 </w:rPr>
               </w:pPr>
-              <w:hyperlink w:anchor="_Toc24297099" w:history="1">
+              <w:hyperlink w:anchor="_Toc24909953" w:history="1">
                 <w:r>
                   <w:rPr>
                     <w:rStyle w:val="Hyperlink"/>
@@ -1070,7 +1072,7 @@
                   <w:szCs w:val="22"/>
                 </w:rPr>
               </w:pPr>
-              <w:hyperlink w:anchor="_Toc24297100" w:history="1">
+              <w:hyperlink w:anchor="_Toc24909954" w:history="1">
                 <w:r>
                   <w:rPr>
                     <w:rStyle w:val="Hyperlink"/>
@@ -1092,7 +1094,7 @@
                   <w:szCs w:val="22"/>
                 </w:rPr>
               </w:pPr>
-              <w:hyperlink w:anchor="_Toc24297101" w:history="1">
+              <w:hyperlink w:anchor="_Toc24909955" w:history="1">
                 <w:r>
                   <w:rPr>
                     <w:rStyle w:val="Hyperlink"/>
@@ -1123,7 +1125,7 @@
                     <w:webHidden/>
                     <w:color w:val="7030A0"/>
                   </w:rPr>
-                  <w:instrText xml:space="preserve"> PAGEREF _Toc24297101 \h </w:instrText>
+                  <w:instrText xml:space="preserve"> PAGEREF _Toc24909955 \h </w:instrText>
                 </w:r>
                 <w:r>
                   <w:rPr>
@@ -1167,7 +1169,7 @@
                   <w:szCs w:val="22"/>
                 </w:rPr>
               </w:pPr>
-              <w:hyperlink w:anchor="_Toc24297102" w:history="1">
+              <w:hyperlink w:anchor="_Toc24909956" w:history="1">
                 <w:r>
                   <w:rPr>
                     <w:rStyle w:val="Hyperlink"/>
@@ -1187,7 +1189,7 @@
                   <w:szCs w:val="22"/>
                 </w:rPr>
               </w:pPr>
-              <w:hyperlink w:anchor="_Toc24297103" w:history="1">
+              <w:hyperlink w:anchor="_Toc24909957" w:history="1">
                 <w:r>
                   <w:rPr>
                     <w:rStyle w:val="Hyperlink"/>
@@ -1209,7 +1211,7 @@
                   <w:szCs w:val="22"/>
                 </w:rPr>
               </w:pPr>
-              <w:hyperlink w:anchor="_Toc24297104" w:history="1">
+              <w:hyperlink w:anchor="_Toc24909958" w:history="1">
                 <w:r>
                   <w:rPr>
                     <w:rStyle w:val="Hyperlink"/>
@@ -1240,7 +1242,7 @@
                     <w:webHidden/>
                     <w:color w:val="7030A0"/>
                   </w:rPr>
-                  <w:instrText xml:space="preserve"> PAGEREF _Toc24297104 \h </w:instrText>
+                  <w:instrText xml:space="preserve"> PAGEREF _Toc24909958 \h </w:instrText>
                 </w:r>
                 <w:r>
                   <w:rPr>
@@ -1284,7 +1286,7 @@
                   <w:szCs w:val="22"/>
                 </w:rPr>
               </w:pPr>
-              <w:hyperlink w:anchor="_Toc24297105" w:history="1">
+              <w:hyperlink w:anchor="_Toc24909959" w:history="1">
                 <w:r>
                   <w:rPr>
                     <w:rStyle w:val="Hyperlink"/>
@@ -1304,7 +1306,7 @@
                   <w:szCs w:val="22"/>
                 </w:rPr>
               </w:pPr>
-              <w:hyperlink w:anchor="_Toc24297106" w:history="1">
+              <w:hyperlink w:anchor="_Toc24909960" w:history="1">
                 <w:r>
                   <w:rPr>
                     <w:rStyle w:val="Hyperlink"/>
@@ -1326,7 +1328,7 @@
                   <w:szCs w:val="22"/>
                 </w:rPr>
               </w:pPr>
-              <w:hyperlink w:anchor="_Toc24297107" w:history="1">
+              <w:hyperlink w:anchor="_Toc24909961" w:history="1">
                 <w:r>
                   <w:rPr>
                     <w:rStyle w:val="Hyperlink"/>
@@ -1357,7 +1359,7 @@
                     <w:webHidden/>
                     <w:color w:val="7030A0"/>
                   </w:rPr>
-                  <w:instrText xml:space="preserve"> PAGEREF _Toc24297107 \h </w:instrText>
+                  <w:instrText xml:space="preserve"> PAGEREF _Toc24909961 \h </w:instrText>
                 </w:r>
                 <w:r>
                   <w:rPr>
@@ -1401,7 +1403,7 @@
                   <w:szCs w:val="22"/>
                 </w:rPr>
               </w:pPr>
-              <w:hyperlink w:anchor="_Toc24297108" w:history="1">
+              <w:hyperlink w:anchor="_Toc24909962" w:history="1">
                 <w:r>
                   <w:rPr>
                     <w:rStyle w:val="Hyperlink"/>
@@ -1421,7 +1423,7 @@
                   <w:szCs w:val="22"/>
                 </w:rPr>
               </w:pPr>
-              <w:hyperlink w:anchor="_Toc24297109" w:history="1">
+              <w:hyperlink w:anchor="_Toc24909963" w:history="1">
                 <w:r>
                   <w:rPr>
                     <w:rStyle w:val="Hyperlink"/>
@@ -1441,7 +1443,7 @@
                   <w:szCs w:val="22"/>
                 </w:rPr>
               </w:pPr>
-              <w:hyperlink w:anchor="_Toc24297110" w:history="1">
+              <w:hyperlink w:anchor="_Toc24909964" w:history="1">
                 <w:r>
                   <w:rPr>
                     <w:rStyle w:val="Hyperlink"/>
@@ -1461,7 +1463,7 @@
                   <w:szCs w:val="22"/>
                 </w:rPr>
               </w:pPr>
-              <w:hyperlink w:anchor="_Toc24297111" w:history="1">
+              <w:hyperlink w:anchor="_Toc24909965" w:history="1">
                 <w:r>
                   <w:rPr>
                     <w:rStyle w:val="Hyperlink"/>
@@ -1483,7 +1485,7 @@
                   <w:szCs w:val="22"/>
                 </w:rPr>
               </w:pPr>
-              <w:hyperlink w:anchor="_Toc24297112" w:history="1">
+              <w:hyperlink w:anchor="_Toc24909966" w:history="1">
                 <w:r>
                   <w:rPr>
                     <w:rStyle w:val="Hyperlink"/>
@@ -1514,7 +1516,7 @@
                     <w:webHidden/>
                     <w:color w:val="7030A0"/>
                   </w:rPr>
-                  <w:instrText xml:space="preserve"> PAGEREF _Toc24297112 \h </w:instrText>
+                  <w:instrText xml:space="preserve"> PAGEREF _Toc24909966 \h </w:instrText>
                 </w:r>
                 <w:r>
                   <w:rPr>
@@ -1558,7 +1560,7 @@
                   <w:szCs w:val="22"/>
                 </w:rPr>
               </w:pPr>
-              <w:hyperlink w:anchor="_Toc24297113" w:history="1">
+              <w:hyperlink w:anchor="_Toc24909967" w:history="1">
                 <w:r>
                   <w:rPr>
                     <w:rStyle w:val="Hyperlink"/>
@@ -1578,7 +1580,7 @@
                   <w:szCs w:val="22"/>
                 </w:rPr>
               </w:pPr>
-              <w:hyperlink w:anchor="_Toc24297114" w:history="1">
+              <w:hyperlink w:anchor="_Toc24909968" w:history="1">
                 <w:r>
                   <w:rPr>
                     <w:rStyle w:val="Hyperlink"/>
@@ -1590,6 +1592,31 @@
               </w:hyperlink>
             </w:p>
             <w:p>
+              <w:pPr>
+                <w:pStyle w:val="Sumrio2"/>
+                <w:rPr>
+                  <w:noProof/>
+                  <w:color w:val="7030A0"/>
+                  <w:szCs w:val="22"/>
+                </w:rPr>
+              </w:pPr>
+              <w:hyperlink w:anchor="_Toc24909969" w:history="1">
+                <w:r>
+                  <w:rPr>
+                    <w:rStyle w:val="Hyperlink"/>
+                    <w:noProof/>
+                    <w:color w:val="7030A0"/>
+                  </w:rPr>
+                  <w:t>Semana 3</w:t>
+                </w:r>
+              </w:hyperlink>
+            </w:p>
+            <w:p>
+              <w:pPr>
+                <w:rPr>
+                  <w:color w:val="7030A0"/>
+                </w:rPr>
+              </w:pPr>
               <w:r>
                 <w:rPr>
                   <w:b/>
@@ -1621,7 +1648,7 @@
       <w:pPr>
         <w:pStyle w:val="cabealho1"/>
       </w:pPr>
-      <w:bookmarkStart w:id="1" w:name="_Toc24297092"/>
+      <w:bookmarkStart w:id="1" w:name="_Toc24909946"/>
       <w:r>
         <w:lastRenderedPageBreak/>
         <w:t>Resumo</w:t>
@@ -1636,7 +1663,7 @@
       <w:pPr>
         <w:pStyle w:val="cabealho2"/>
       </w:pPr>
-      <w:bookmarkStart w:id="2" w:name="_Toc24297093"/>
+      <w:bookmarkStart w:id="2" w:name="_Toc24909947"/>
       <w:r>
         <w:t>Objetivos</w:t>
       </w:r>
@@ -1656,7 +1683,7 @@
       <w:pPr>
         <w:pStyle w:val="cabealho2"/>
       </w:pPr>
-      <w:bookmarkStart w:id="3" w:name="_Toc24297094"/>
+      <w:bookmarkStart w:id="3" w:name="_Toc24909948"/>
       <w:r>
         <w:t xml:space="preserve">Descrição do </w:t>
       </w:r>
@@ -1679,7 +1706,7 @@
       <w:pPr>
         <w:pStyle w:val="cabealho2"/>
       </w:pPr>
-      <w:bookmarkStart w:id="4" w:name="_Toc24297095"/>
+      <w:bookmarkStart w:id="4" w:name="_Toc24909949"/>
       <w:r>
         <w:t xml:space="preserve">Resumo </w:t>
       </w:r>
@@ -1724,7 +1751,7 @@
       <w:pPr>
         <w:pStyle w:val="cabealho1"/>
       </w:pPr>
-      <w:bookmarkStart w:id="5" w:name="_Toc24297096"/>
+      <w:bookmarkStart w:id="5" w:name="_Toc24909950"/>
       <w:r>
         <w:lastRenderedPageBreak/>
         <w:t>Sprint X</w:t>
@@ -1744,7 +1771,7 @@
       <w:pPr>
         <w:pStyle w:val="cabealho2"/>
       </w:pPr>
-      <w:bookmarkStart w:id="6" w:name="_Toc24297097"/>
+      <w:bookmarkStart w:id="6" w:name="_Toc24909951"/>
       <w:r>
         <w:t>Semana 1</w:t>
       </w:r>
@@ -2060,7 +2087,7 @@
       <w:pPr>
         <w:pStyle w:val="cabealho1"/>
       </w:pPr>
-      <w:bookmarkStart w:id="7" w:name="_Toc24297098"/>
+      <w:bookmarkStart w:id="7" w:name="_Toc24909952"/>
       <w:r>
         <w:lastRenderedPageBreak/>
         <w:t>Sprint 1</w:t>
@@ -2076,7 +2103,7 @@
       <w:pPr>
         <w:pStyle w:val="cabealho2"/>
       </w:pPr>
-      <w:bookmarkStart w:id="8" w:name="_Toc24297099"/>
+      <w:bookmarkStart w:id="8" w:name="_Toc24909953"/>
       <w:r>
         <w:t>Semana 1</w:t>
       </w:r>
@@ -2342,7 +2369,7 @@
       <w:pPr>
         <w:pStyle w:val="cabealho2"/>
       </w:pPr>
-      <w:bookmarkStart w:id="9" w:name="_Toc24297100"/>
+      <w:bookmarkStart w:id="9" w:name="_Toc24909954"/>
       <w:r>
         <w:lastRenderedPageBreak/>
         <w:t>Semana 2</w:t>
@@ -2696,7 +2723,7 @@
       <w:pPr>
         <w:pStyle w:val="cabealho1"/>
       </w:pPr>
-      <w:bookmarkStart w:id="10" w:name="_Toc24297101"/>
+      <w:bookmarkStart w:id="10" w:name="_Toc24909955"/>
       <w:r>
         <w:lastRenderedPageBreak/>
         <w:t>Sprint 2</w:t>
@@ -2712,7 +2739,7 @@
       <w:pPr>
         <w:pStyle w:val="cabealho2"/>
       </w:pPr>
-      <w:bookmarkStart w:id="11" w:name="_Toc24297102"/>
+      <w:bookmarkStart w:id="11" w:name="_Toc24909956"/>
       <w:r>
         <w:t>Semana 1</w:t>
       </w:r>
@@ -2978,7 +3005,7 @@
       <w:pPr>
         <w:pStyle w:val="cabealho2"/>
       </w:pPr>
-      <w:bookmarkStart w:id="12" w:name="_Toc24297103"/>
+      <w:bookmarkStart w:id="12" w:name="_Toc24909957"/>
       <w:r>
         <w:lastRenderedPageBreak/>
         <w:t>Semana 2</w:t>
@@ -3321,7 +3348,7 @@
       <w:pPr>
         <w:pStyle w:val="cabealho1"/>
       </w:pPr>
-      <w:bookmarkStart w:id="13" w:name="_Toc24297104"/>
+      <w:bookmarkStart w:id="13" w:name="_Toc24909958"/>
       <w:r>
         <w:lastRenderedPageBreak/>
         <w:t>Sprint 3</w:t>
@@ -3337,7 +3364,7 @@
       <w:pPr>
         <w:pStyle w:val="cabealho2"/>
       </w:pPr>
-      <w:bookmarkStart w:id="14" w:name="_Toc24297105"/>
+      <w:bookmarkStart w:id="14" w:name="_Toc24909959"/>
       <w:r>
         <w:t>Semana 1</w:t>
       </w:r>
@@ -3647,7 +3674,7 @@
       <w:pPr>
         <w:pStyle w:val="cabealho2"/>
       </w:pPr>
-      <w:bookmarkStart w:id="15" w:name="_Toc24297106"/>
+      <w:bookmarkStart w:id="15" w:name="_Toc24909960"/>
       <w:r>
         <w:lastRenderedPageBreak/>
         <w:t>Semana 2</w:t>
@@ -3732,215 +3759,201 @@
         <w:rPr>
           <w:lang w:eastAsia="en-US"/>
         </w:rPr>
-        <w:t xml:space="preserve">seguiu integrar sua API própria com o GLPi implementando os </w:t>
+        <w:t>seguiu integrar sua API própria com o GLPi implementando os endpoints restantes</w:t>
+      </w:r>
+      <w:r>
+        <w:rPr>
+          <w:lang w:eastAsia="en-US"/>
+        </w:rPr>
+        <w:t>.</w:t>
+      </w:r>
+    </w:p>
+    <w:p>
+      <w:pPr>
+        <w:ind w:firstLine="720"/>
+        <w:jc w:val="both"/>
+        <w:rPr>
+          <w:lang w:eastAsia="en-US"/>
+        </w:rPr>
+      </w:pPr>
+      <w:r>
+        <w:rPr>
+          <w:lang w:eastAsia="en-US"/>
+        </w:rPr>
+        <w:t xml:space="preserve">O grupo </w:t>
+      </w:r>
+      <w:r>
+        <w:rPr>
+          <w:b/>
+          <w:bCs/>
+          <w:lang w:eastAsia="en-US"/>
+        </w:rPr>
+        <w:t>Block</w:t>
+      </w:r>
+      <w:r>
+        <w:rPr>
+          <w:b/>
+          <w:bCs/>
+          <w:lang w:eastAsia="en-US"/>
+        </w:rPr>
+        <w:t>t</w:t>
+      </w:r>
+      <w:r>
+        <w:rPr>
+          <w:b/>
+          <w:bCs/>
+          <w:lang w:eastAsia="en-US"/>
+        </w:rPr>
+        <w:t>ime</w:t>
+      </w:r>
+      <w:r>
+        <w:rPr>
+          <w:lang w:eastAsia="en-US"/>
+        </w:rPr>
+        <w:t xml:space="preserve"> focou </w:t>
+      </w:r>
+      <w:r>
+        <w:rPr>
+          <w:lang w:eastAsia="en-US"/>
+        </w:rPr>
+        <w:t>nos layouts de alta, baixa fidelidade e desenvolvimento das páginas em HTML e CSS</w:t>
+      </w:r>
+      <w:r>
+        <w:rPr>
+          <w:lang w:eastAsia="en-US"/>
+        </w:rPr>
+        <w:t>.</w:t>
+      </w:r>
+    </w:p>
+    <w:p>
+      <w:pPr>
+        <w:ind w:firstLine="720"/>
+        <w:jc w:val="both"/>
+        <w:rPr>
+          <w:lang w:eastAsia="en-US"/>
+        </w:rPr>
+      </w:pPr>
+      <w:r>
+        <w:rPr>
+          <w:lang w:eastAsia="en-US"/>
+        </w:rPr>
+        <w:t xml:space="preserve">O grupo </w:t>
+      </w:r>
+      <w:r>
+        <w:rPr>
+          <w:b/>
+          <w:bCs/>
+          <w:lang w:eastAsia="en-US"/>
+        </w:rPr>
+        <w:t>Klaus</w:t>
+      </w:r>
+      <w:r>
+        <w:rPr>
+          <w:lang w:eastAsia="en-US"/>
+        </w:rPr>
+        <w:t xml:space="preserve"> trabalhou </w:t>
+      </w:r>
+      <w:r>
+        <w:rPr>
+          <w:lang w:eastAsia="en-US"/>
+        </w:rPr>
+        <w:t>na construção de componentes, modais e tentou resolver problemas com a página dashboard</w:t>
+      </w:r>
+      <w:r>
+        <w:rPr>
+          <w:lang w:eastAsia="en-US"/>
+        </w:rPr>
+        <w:t>.</w:t>
+      </w:r>
+    </w:p>
+    <w:p>
+      <w:pPr>
+        <w:ind w:firstLine="720"/>
+        <w:jc w:val="both"/>
+        <w:rPr>
+          <w:lang w:eastAsia="en-US"/>
+        </w:rPr>
+      </w:pPr>
+      <w:r>
+        <w:rPr>
+          <w:lang w:eastAsia="en-US"/>
+        </w:rPr>
+        <w:t xml:space="preserve">O grupo </w:t>
+      </w:r>
+      <w:r>
+        <w:rPr>
+          <w:b/>
+          <w:bCs/>
+          <w:lang w:eastAsia="en-US"/>
+        </w:rPr>
+        <w:t>Space</w:t>
+      </w:r>
+      <w:r>
+        <w:rPr>
+          <w:b/>
+          <w:bCs/>
+          <w:lang w:eastAsia="en-US"/>
+        </w:rPr>
+        <w:t xml:space="preserve"> </w:t>
+      </w:r>
+      <w:r>
+        <w:rPr>
+          <w:b/>
+          <w:bCs/>
+          <w:lang w:eastAsia="en-US"/>
+        </w:rPr>
+        <w:t>Needle</w:t>
+      </w:r>
+      <w:r>
+        <w:rPr>
+          <w:lang w:eastAsia="en-US"/>
+        </w:rPr>
+        <w:t xml:space="preserve"> teve </w:t>
+      </w:r>
+      <w:r>
+        <w:rPr>
+          <w:lang w:eastAsia="en-US"/>
+        </w:rPr>
+        <w:t xml:space="preserve">conseguiu implementar uma API com banco de dados utilizando gremlin, finalizou o CRUD de blocos, definiu o layout das páginas de listagem e cadastro de blocos e também desenvolveu as telas em HTML e CSS já utilizando </w:t>
       </w:r>
       <w:proofErr w:type="spellStart"/>
       <w:r>
         <w:rPr>
           <w:lang w:eastAsia="en-US"/>
         </w:rPr>
-        <w:t>endpoints</w:t>
+        <w:t>ReactJS</w:t>
       </w:r>
       <w:proofErr w:type="spellEnd"/>
       <w:r>
         <w:rPr>
           <w:lang w:eastAsia="en-US"/>
         </w:rPr>
-        <w:t xml:space="preserve"> restantes</w:t>
-      </w:r>
-      <w:r>
-        <w:rPr>
-          <w:lang w:eastAsia="en-US"/>
-        </w:rPr>
         <w:t>.</w:t>
       </w:r>
     </w:p>
     <w:p>
       <w:pPr>
-        <w:ind w:firstLine="720"/>
-        <w:jc w:val="both"/>
-        <w:rPr>
-          <w:lang w:eastAsia="en-US"/>
-        </w:rPr>
-      </w:pPr>
-      <w:r>
-        <w:rPr>
-          <w:lang w:eastAsia="en-US"/>
-        </w:rPr>
-        <w:t xml:space="preserve">O grupo </w:t>
-      </w:r>
-      <w:r>
-        <w:rPr>
-          <w:b/>
-          <w:bCs/>
-          <w:lang w:eastAsia="en-US"/>
-        </w:rPr>
-        <w:t>Block</w:t>
-      </w:r>
-      <w:r>
-        <w:rPr>
-          <w:b/>
-          <w:bCs/>
-          <w:lang w:eastAsia="en-US"/>
-        </w:rPr>
-        <w:t>t</w:t>
-      </w:r>
-      <w:r>
-        <w:rPr>
-          <w:b/>
-          <w:bCs/>
-          <w:lang w:eastAsia="en-US"/>
-        </w:rPr>
-        <w:t>ime</w:t>
-      </w:r>
-      <w:r>
-        <w:rPr>
-          <w:lang w:eastAsia="en-US"/>
-        </w:rPr>
-        <w:t xml:space="preserve"> focou </w:t>
-      </w:r>
-      <w:r>
-        <w:rPr>
-          <w:lang w:eastAsia="en-US"/>
-        </w:rPr>
-        <w:t>nos layouts de alta, baixa fidelidade e desenvolvimento das páginas em HTML e CSS</w:t>
-      </w:r>
-      <w:r>
-        <w:rPr>
-          <w:lang w:eastAsia="en-US"/>
-        </w:rPr>
+        <w:pStyle w:val="cabealho3"/>
+      </w:pPr>
+      <w:r>
+        <w:t>Feedback</w:t>
+      </w:r>
+    </w:p>
+    <w:p>
+      <w:pPr>
+        <w:ind w:firstLine="720"/>
+        <w:jc w:val="both"/>
+      </w:pPr>
+      <w:r>
+        <w:t>Nesta semana em especial os grupos de forma geral conseguiram um avanço significativo nos projetos</w:t>
+      </w:r>
+      <w:r>
         <w:t>.</w:t>
       </w:r>
     </w:p>
     <w:p>
       <w:pPr>
         <w:ind w:firstLine="720"/>
-        <w:jc w:val="both"/>
-        <w:rPr>
-          <w:lang w:eastAsia="en-US"/>
-        </w:rPr>
-      </w:pPr>
-      <w:r>
-        <w:rPr>
-          <w:lang w:eastAsia="en-US"/>
-        </w:rPr>
-        <w:t xml:space="preserve">O grupo </w:t>
-      </w:r>
-      <w:r>
-        <w:rPr>
-          <w:b/>
-          <w:bCs/>
-          <w:lang w:eastAsia="en-US"/>
-        </w:rPr>
-        <w:t>Klaus</w:t>
-      </w:r>
-      <w:r>
-        <w:rPr>
-          <w:lang w:eastAsia="en-US"/>
-        </w:rPr>
-        <w:t xml:space="preserve"> trabalhou </w:t>
-      </w:r>
-      <w:r>
-        <w:rPr>
-          <w:lang w:eastAsia="en-US"/>
-        </w:rPr>
-        <w:t>na construção de componentes, modais e tentou resolver problemas com a página dashboard</w:t>
-      </w:r>
-      <w:r>
-        <w:rPr>
-          <w:lang w:eastAsia="en-US"/>
-        </w:rPr>
-        <w:t>.</w:t>
-      </w:r>
-    </w:p>
-    <w:p>
-      <w:pPr>
-        <w:ind w:firstLine="720"/>
-        <w:jc w:val="both"/>
-        <w:rPr>
-          <w:lang w:eastAsia="en-US"/>
-        </w:rPr>
-      </w:pPr>
-      <w:r>
-        <w:rPr>
-          <w:lang w:eastAsia="en-US"/>
-        </w:rPr>
-        <w:t xml:space="preserve">O grupo </w:t>
-      </w:r>
-      <w:r>
-        <w:rPr>
-          <w:b/>
-          <w:bCs/>
-          <w:lang w:eastAsia="en-US"/>
-        </w:rPr>
-        <w:t>Space</w:t>
-      </w:r>
-      <w:r>
-        <w:rPr>
-          <w:b/>
-          <w:bCs/>
-          <w:lang w:eastAsia="en-US"/>
-        </w:rPr>
-        <w:t xml:space="preserve"> </w:t>
-      </w:r>
-      <w:r>
-        <w:rPr>
-          <w:b/>
-          <w:bCs/>
-          <w:lang w:eastAsia="en-US"/>
-        </w:rPr>
-        <w:t>Needle</w:t>
-      </w:r>
-      <w:r>
-        <w:rPr>
-          <w:lang w:eastAsia="en-US"/>
-        </w:rPr>
-        <w:t xml:space="preserve"> teve </w:t>
-      </w:r>
-      <w:r>
-        <w:rPr>
-          <w:lang w:eastAsia="en-US"/>
-        </w:rPr>
-        <w:t xml:space="preserve">conseguiu implementar uma API com banco de dados utilizando gremlin, finalizou o CRUD de blocos, definiu o layout das páginas de listagem e cadastro de blocos e também desenvolveu as telas em HTML e CSS já utilizando </w:t>
-      </w:r>
-      <w:proofErr w:type="spellStart"/>
-      <w:r>
-        <w:rPr>
-          <w:lang w:eastAsia="en-US"/>
-        </w:rPr>
-        <w:t>ReactJS</w:t>
-      </w:r>
-      <w:proofErr w:type="spellEnd"/>
-      <w:r>
-        <w:rPr>
-          <w:lang w:eastAsia="en-US"/>
-        </w:rPr>
-        <w:t>.</w:t>
-      </w:r>
-    </w:p>
-    <w:p>
-      <w:pPr>
-        <w:pStyle w:val="cabealho3"/>
-      </w:pPr>
-      <w:r>
-        <w:t>Feedback</w:t>
-      </w:r>
-    </w:p>
-    <w:p>
-      <w:pPr>
-        <w:ind w:firstLine="720"/>
-        <w:jc w:val="both"/>
-      </w:pPr>
-      <w:r>
-        <w:t>Nesta semana em especial os grupos de forma geral conseguiram um avanço significativo nos projetos</w:t>
-      </w:r>
-      <w:r>
-        <w:t>.</w:t>
-      </w:r>
-    </w:p>
-    <w:p>
-      <w:pPr>
-        <w:ind w:firstLine="720"/>
         <w:rPr>
           <w:lang w:eastAsia="en-US"/>
         </w:rPr>
@@ -4030,7 +4043,7 @@
       <w:pPr>
         <w:pStyle w:val="cabealho1"/>
       </w:pPr>
-      <w:bookmarkStart w:id="16" w:name="_Toc24297107"/>
+      <w:bookmarkStart w:id="16" w:name="_Toc24909961"/>
       <w:r>
         <w:lastRenderedPageBreak/>
         <w:t>Sprint 4</w:t>
@@ -4046,7 +4059,7 @@
       <w:pPr>
         <w:pStyle w:val="cabealho2"/>
       </w:pPr>
-      <w:bookmarkStart w:id="17" w:name="_Toc24297108"/>
+      <w:bookmarkStart w:id="17" w:name="_Toc24909962"/>
       <w:r>
         <w:t>Semana 1</w:t>
       </w:r>
@@ -4339,7 +4352,7 @@
       <w:pPr>
         <w:pStyle w:val="cabealho2"/>
       </w:pPr>
-      <w:bookmarkStart w:id="18" w:name="_Toc24297109"/>
+      <w:bookmarkStart w:id="18" w:name="_Toc24909963"/>
       <w:r>
         <w:lastRenderedPageBreak/>
         <w:t>Semana 2</w:t>
@@ -4764,7 +4777,7 @@
       <w:pPr>
         <w:pStyle w:val="cabealho2"/>
       </w:pPr>
-      <w:bookmarkStart w:id="19" w:name="_Toc24297110"/>
+      <w:bookmarkStart w:id="19" w:name="_Toc24909964"/>
       <w:r>
         <w:lastRenderedPageBreak/>
         <w:t>Semana 3</w:t>
@@ -5150,7 +5163,7 @@
       <w:pPr>
         <w:pStyle w:val="cabealho2"/>
       </w:pPr>
-      <w:bookmarkStart w:id="20" w:name="_Toc24297111"/>
+      <w:bookmarkStart w:id="20" w:name="_Toc24909965"/>
       <w:r>
         <w:lastRenderedPageBreak/>
         <w:t>Semana 4</w:t>
@@ -5531,7 +5544,7 @@
       <w:pPr>
         <w:pStyle w:val="cabealho1"/>
       </w:pPr>
-      <w:bookmarkStart w:id="21" w:name="_Toc24297112"/>
+      <w:bookmarkStart w:id="21" w:name="_Toc24909966"/>
       <w:r>
         <w:lastRenderedPageBreak/>
         <w:t>Sprint 5</w:t>
@@ -5547,7 +5560,7 @@
       <w:pPr>
         <w:pStyle w:val="cabealho2"/>
       </w:pPr>
-      <w:bookmarkStart w:id="22" w:name="_Toc24297113"/>
+      <w:bookmarkStart w:id="22" w:name="_Toc24909967"/>
       <w:r>
         <w:t>Semana 1</w:t>
       </w:r>
@@ -5865,15 +5878,387 @@
       <w:pPr>
         <w:pStyle w:val="cabealho2"/>
       </w:pPr>
-      <w:bookmarkStart w:id="23" w:name="_Toc24297114"/>
+      <w:bookmarkStart w:id="23" w:name="_Toc24909968"/>
+      <w:r>
+        <w:lastRenderedPageBreak/>
+        <w:t>Semana 2</w:t>
+      </w:r>
+      <w:bookmarkEnd w:id="23"/>
+    </w:p>
+    <w:p>
+      <w:pPr>
+        <w:ind w:firstLine="720"/>
+        <w:jc w:val="both"/>
+      </w:pPr>
+      <w:r>
+        <w:t xml:space="preserve">Este relatório reúne as atividades acompanhadas durante a semana </w:t>
+      </w:r>
+      <w:r>
+        <w:t>2</w:t>
+      </w:r>
+      <w:r>
+        <w:t xml:space="preserve"> da sprint </w:t>
+      </w:r>
+      <w:r>
+        <w:t xml:space="preserve">5 </w:t>
+      </w:r>
+      <w:r>
+        <w:t>dos projetos do curso técnico em desenvolvimento de sistemas.</w:t>
+      </w:r>
+    </w:p>
+    <w:p>
+      <w:pPr>
+        <w:pStyle w:val="cabealho3"/>
+      </w:pPr>
+      <w:r>
+        <w:t>Resumo da semana 2</w:t>
+      </w:r>
+    </w:p>
+    <w:p>
+      <w:pPr>
+        <w:ind w:firstLine="720"/>
+        <w:jc w:val="both"/>
+      </w:pPr>
+      <w:r>
+        <w:t xml:space="preserve">Durante </w:t>
+      </w:r>
+      <w:r>
+        <w:t>grande parte da semana os alunos se concentraram na correção de problemas e novas implementações</w:t>
+      </w:r>
+      <w:r>
+        <w:t>.</w:t>
+      </w:r>
+    </w:p>
+    <w:p>
+      <w:pPr>
+        <w:pStyle w:val="cabealho3"/>
+      </w:pPr>
+      <w:r>
+        <w:t>Pontos de destaque</w:t>
+      </w:r>
+    </w:p>
+    <w:p>
+      <w:pPr>
+        <w:ind w:firstLine="720"/>
+        <w:jc w:val="both"/>
+        <w:rPr>
+          <w:lang w:eastAsia="en-US"/>
+        </w:rPr>
+      </w:pPr>
+      <w:r>
+        <w:rPr>
+          <w:lang w:eastAsia="en-US"/>
+        </w:rPr>
+        <w:t xml:space="preserve">O grupo </w:t>
+      </w:r>
+      <w:r>
+        <w:rPr>
+          <w:b/>
+          <w:bCs/>
+          <w:lang w:eastAsia="en-US"/>
+        </w:rPr>
+        <w:t>Agility</w:t>
+      </w:r>
+      <w:r>
+        <w:rPr>
+          <w:lang w:eastAsia="en-US"/>
+        </w:rPr>
+        <w:t xml:space="preserve"> trabalhou </w:t>
+      </w:r>
+      <w:r>
+        <w:rPr>
+          <w:lang w:eastAsia="en-US"/>
+        </w:rPr>
+        <w:t>na correção do Login e testes unitários</w:t>
+      </w:r>
+      <w:r>
+        <w:rPr>
+          <w:lang w:eastAsia="en-US"/>
+        </w:rPr>
+        <w:t>.</w:t>
+      </w:r>
+    </w:p>
+    <w:p>
+      <w:pPr>
+        <w:ind w:firstLine="720"/>
+        <w:jc w:val="both"/>
+        <w:rPr>
+          <w:lang w:eastAsia="en-US"/>
+        </w:rPr>
+      </w:pPr>
+      <w:r>
+        <w:rPr>
+          <w:lang w:eastAsia="en-US"/>
+        </w:rPr>
+        <w:t xml:space="preserve">O grupo </w:t>
+      </w:r>
+      <w:r>
+        <w:rPr>
+          <w:b/>
+          <w:bCs/>
+          <w:lang w:eastAsia="en-US"/>
+        </w:rPr>
+        <w:t>Block</w:t>
+      </w:r>
+      <w:r>
+        <w:rPr>
+          <w:b/>
+          <w:bCs/>
+          <w:lang w:eastAsia="en-US"/>
+        </w:rPr>
+        <w:t>t</w:t>
+      </w:r>
+      <w:r>
+        <w:rPr>
+          <w:b/>
+          <w:bCs/>
+          <w:lang w:eastAsia="en-US"/>
+        </w:rPr>
+        <w:t>ime</w:t>
+      </w:r>
+      <w:r>
+        <w:rPr>
+          <w:lang w:eastAsia="en-US"/>
+        </w:rPr>
+        <w:t xml:space="preserve"> trabalhou </w:t>
+      </w:r>
+      <w:r>
+        <w:rPr>
+          <w:lang w:eastAsia="en-US"/>
+        </w:rPr>
+        <w:t>na exportação de relatórios para PDF e na migração de database first para code first</w:t>
+      </w:r>
+      <w:r>
+        <w:rPr>
+          <w:lang w:eastAsia="en-US"/>
+        </w:rPr>
+        <w:t>.</w:t>
+      </w:r>
+    </w:p>
+    <w:p>
+      <w:pPr>
+        <w:ind w:firstLine="720"/>
+        <w:jc w:val="both"/>
+        <w:rPr>
+          <w:lang w:eastAsia="en-US"/>
+        </w:rPr>
+      </w:pPr>
+      <w:r>
+        <w:rPr>
+          <w:lang w:eastAsia="en-US"/>
+        </w:rPr>
+        <w:t xml:space="preserve">O grupo </w:t>
+      </w:r>
+      <w:r>
+        <w:rPr>
+          <w:b/>
+          <w:bCs/>
+          <w:lang w:eastAsia="en-US"/>
+        </w:rPr>
+        <w:t>Klaus</w:t>
+      </w:r>
+      <w:r>
+        <w:rPr>
+          <w:lang w:eastAsia="en-US"/>
+        </w:rPr>
+        <w:t xml:space="preserve"> </w:t>
+      </w:r>
+      <w:r>
+        <w:rPr>
+          <w:lang w:eastAsia="en-US"/>
+        </w:rPr>
+        <w:t>iniciou o projeto Mobile</w:t>
+      </w:r>
+      <w:r>
+        <w:rPr>
+          <w:lang w:eastAsia="en-US"/>
+        </w:rPr>
+        <w:t>.</w:t>
+      </w:r>
+    </w:p>
+    <w:p>
+      <w:pPr>
+        <w:ind w:firstLine="720"/>
+        <w:jc w:val="both"/>
+        <w:rPr>
+          <w:lang w:eastAsia="en-US"/>
+        </w:rPr>
+      </w:pPr>
+      <w:r>
+        <w:rPr>
+          <w:lang w:eastAsia="en-US"/>
+        </w:rPr>
+        <w:t xml:space="preserve">O grupo </w:t>
+      </w:r>
+      <w:r>
+        <w:rPr>
+          <w:b/>
+          <w:bCs/>
+          <w:lang w:eastAsia="en-US"/>
+        </w:rPr>
+        <w:t>Space</w:t>
+      </w:r>
+      <w:r>
+        <w:rPr>
+          <w:b/>
+          <w:bCs/>
+          <w:lang w:eastAsia="en-US"/>
+        </w:rPr>
+        <w:t xml:space="preserve"> </w:t>
+      </w:r>
+      <w:r>
+        <w:rPr>
+          <w:b/>
+          <w:bCs/>
+          <w:lang w:eastAsia="en-US"/>
+        </w:rPr>
+        <w:t>Needle</w:t>
+      </w:r>
+      <w:r>
+        <w:rPr>
+          <w:lang w:eastAsia="en-US"/>
+        </w:rPr>
+        <w:t xml:space="preserve"> </w:t>
+      </w:r>
+      <w:r>
+        <w:rPr>
+          <w:lang w:eastAsia="en-US"/>
+        </w:rPr>
+        <w:t>refatorou códigos referentes às listagens, Achievements e integração das funcionalidades desenvolvidas por cada integrante</w:t>
+      </w:r>
+      <w:r>
+        <w:rPr>
+          <w:lang w:eastAsia="en-US"/>
+        </w:rPr>
+        <w:t>.</w:t>
+      </w:r>
+    </w:p>
+    <w:p>
+      <w:pPr>
+        <w:pStyle w:val="cabealho3"/>
+      </w:pPr>
+      <w:r>
+        <w:t>Feedback</w:t>
+      </w:r>
+    </w:p>
+    <w:p>
+      <w:pPr>
+        <w:ind w:firstLine="720"/>
+        <w:rPr>
+          <w:lang w:eastAsia="en-US"/>
+        </w:rPr>
+      </w:pPr>
+      <w:r>
+        <w:t xml:space="preserve">O </w:t>
+      </w:r>
+      <w:r>
+        <w:t>acompanhamento desta sprint foi mais curto devido às atividades do SAEP, mas pelo pouco que foi possível observar os problemas estão sendo resolvidos</w:t>
+      </w:r>
+      <w:r>
+        <w:t>.</w:t>
+      </w:r>
+    </w:p>
+    <w:p>
+      <w:pPr>
+        <w:ind w:firstLine="720"/>
+        <w:rPr>
+          <w:lang w:eastAsia="en-US"/>
+        </w:rPr>
+      </w:pPr>
+    </w:p>
+    <w:p>
+      <w:pPr>
+        <w:ind w:firstLine="720"/>
+        <w:rPr>
+          <w:lang w:eastAsia="en-US"/>
+        </w:rPr>
+      </w:pPr>
+    </w:p>
+    <w:p>
+      <w:pPr>
+        <w:ind w:firstLine="720"/>
+        <w:rPr>
+          <w:lang w:eastAsia="en-US"/>
+        </w:rPr>
+      </w:pPr>
+    </w:p>
+    <w:p>
+      <w:pPr>
+        <w:ind w:firstLine="720"/>
+        <w:rPr>
+          <w:lang w:eastAsia="en-US"/>
+        </w:rPr>
+      </w:pPr>
+    </w:p>
+    <w:p>
+      <w:pPr>
+        <w:ind w:firstLine="720"/>
+        <w:rPr>
+          <w:lang w:eastAsia="en-US"/>
+        </w:rPr>
+      </w:pPr>
+    </w:p>
+    <w:p>
+      <w:pPr>
+        <w:ind w:firstLine="720"/>
+        <w:rPr>
+          <w:lang w:eastAsia="en-US"/>
+        </w:rPr>
+      </w:pPr>
+    </w:p>
+    <w:p>
+      <w:pPr>
+        <w:ind w:firstLine="720"/>
+        <w:rPr>
+          <w:lang w:eastAsia="en-US"/>
+        </w:rPr>
+      </w:pPr>
+    </w:p>
+    <w:p>
+      <w:pPr>
+        <w:ind w:firstLine="720"/>
+        <w:rPr>
+          <w:lang w:eastAsia="en-US"/>
+        </w:rPr>
+      </w:pPr>
+    </w:p>
+    <w:p>
+      <w:pPr>
+        <w:ind w:firstLine="720"/>
+        <w:rPr>
+          <w:lang w:eastAsia="en-US"/>
+        </w:rPr>
+      </w:pPr>
+    </w:p>
+    <w:p>
+      <w:pPr>
+        <w:ind w:firstLine="720"/>
+        <w:rPr>
+          <w:lang w:eastAsia="en-US"/>
+        </w:rPr>
+      </w:pPr>
+    </w:p>
+    <w:p>
+      <w:pPr>
+        <w:ind w:firstLine="720"/>
+        <w:rPr>
+          <w:lang w:eastAsia="en-US"/>
+        </w:rPr>
+      </w:pPr>
+    </w:p>
+    <w:p>
+      <w:pPr>
+        <w:pStyle w:val="cabealho2"/>
+      </w:pPr>
+      <w:bookmarkStart w:id="24" w:name="_Toc24909969"/>
       <w:r>
         <w:lastRenderedPageBreak/>
         <w:t xml:space="preserve">Semana </w:t>
       </w:r>
       <w:r>
-        <w:t>2</w:t>
-      </w:r>
-      <w:bookmarkEnd w:id="23"/>
+        <w:t>3</w:t>
+      </w:r>
+      <w:bookmarkEnd w:id="24"/>
     </w:p>
     <w:p>
       <w:pPr>
@@ -5884,19 +6269,264 @@
         <w:t xml:space="preserve">Este relatório reúne as atividades acompanhadas durante a semana </w:t>
       </w:r>
       <w:r>
-        <w:t>2</w:t>
+        <w:t>3</w:t>
       </w:r>
       <w:r>
         <w:t xml:space="preserve"> da sprint </w:t>
       </w:r>
       <w:r>
-        <w:t>5</w:t>
-      </w:r>
-      <w:r>
+        <w:t xml:space="preserve">5 </w:t>
+      </w:r>
+      <w:r>
+        <w:t>dos projetos do curso técnico em desenvolvimento de sistemas.</w:t>
+      </w:r>
+    </w:p>
+    <w:p>
+      <w:pPr>
+        <w:pStyle w:val="cabealho3"/>
+      </w:pPr>
+      <w:r>
+        <w:t xml:space="preserve">Resumo da semana </w:t>
+      </w:r>
+      <w:r>
+        <w:t>3</w:t>
+      </w:r>
+    </w:p>
+    <w:p>
+      <w:pPr>
+        <w:ind w:firstLine="720"/>
+        <w:jc w:val="both"/>
+      </w:pPr>
+      <w:r>
+        <w:t xml:space="preserve">Durante </w:t>
+      </w:r>
+      <w:r>
+        <w:t>a semana os grupos intensificaram a preparação da versão beta para entrega ao cliente</w:t>
+      </w:r>
+      <w:r>
+        <w:t>.</w:t>
+      </w:r>
+    </w:p>
+    <w:p>
+      <w:pPr>
+        <w:pStyle w:val="cabealho3"/>
+      </w:pPr>
+      <w:r>
+        <w:t>Pontos de destaque</w:t>
+      </w:r>
+    </w:p>
+    <w:p>
+      <w:pPr>
+        <w:ind w:firstLine="720"/>
+        <w:jc w:val="both"/>
+        <w:rPr>
+          <w:lang w:eastAsia="en-US"/>
+        </w:rPr>
+      </w:pPr>
+      <w:r>
+        <w:rPr>
+          <w:lang w:eastAsia="en-US"/>
+        </w:rPr>
+        <w:t xml:space="preserve">O grupo </w:t>
+      </w:r>
+      <w:r>
+        <w:rPr>
+          <w:b/>
+          <w:bCs/>
+          <w:lang w:eastAsia="en-US"/>
+        </w:rPr>
+        <w:t>Agility</w:t>
+      </w:r>
+      <w:r>
+        <w:rPr>
+          <w:lang w:eastAsia="en-US"/>
+        </w:rPr>
+        <w:t xml:space="preserve"> trabalhou </w:t>
+      </w:r>
+      <w:r>
+        <w:rPr>
+          <w:lang w:eastAsia="en-US"/>
+        </w:rPr>
+        <w:t>nas validações dos campos de cadastro de usuário, filtros de listagens e implementou o FAQ, além de testes unitário</w:t>
+      </w:r>
+      <w:r>
+        <w:rPr>
+          <w:lang w:eastAsia="en-US"/>
+        </w:rPr>
+        <w:t>s</w:t>
+      </w:r>
+      <w:r>
+        <w:rPr>
+          <w:lang w:eastAsia="en-US"/>
+        </w:rPr>
+        <w:t>.</w:t>
+      </w:r>
+    </w:p>
+    <w:p>
+      <w:pPr>
+        <w:ind w:firstLine="720"/>
+        <w:jc w:val="both"/>
+        <w:rPr>
+          <w:lang w:eastAsia="en-US"/>
+        </w:rPr>
+      </w:pPr>
+      <w:r>
+        <w:rPr>
+          <w:lang w:eastAsia="en-US"/>
+        </w:rPr>
+        <w:t xml:space="preserve">O grupo </w:t>
+      </w:r>
+      <w:r>
+        <w:rPr>
+          <w:b/>
+          <w:bCs/>
+          <w:lang w:eastAsia="en-US"/>
+        </w:rPr>
+        <w:t>Block</w:t>
+      </w:r>
+      <w:r>
+        <w:rPr>
+          <w:b/>
+          <w:bCs/>
+          <w:lang w:eastAsia="en-US"/>
+        </w:rPr>
+        <w:t>t</w:t>
+      </w:r>
+      <w:r>
+        <w:rPr>
+          <w:b/>
+          <w:bCs/>
+          <w:lang w:eastAsia="en-US"/>
+        </w:rPr>
+        <w:t>ime</w:t>
+      </w:r>
+      <w:r>
+        <w:rPr>
+          <w:lang w:eastAsia="en-US"/>
+        </w:rPr>
+        <w:t xml:space="preserve"> trabalhou </w:t>
+      </w:r>
+      <w:r>
+        <w:rPr>
+          <w:lang w:eastAsia="en-US"/>
+        </w:rPr>
+        <w:t>na integração entre a obtenção dos dados e a exibição destes através de gráficos, publicou a API online e implementou a funcionalidade de editar dados do usuário</w:t>
+      </w:r>
+      <w:r>
+        <w:rPr>
+          <w:lang w:eastAsia="en-US"/>
+        </w:rPr>
+        <w:t>.</w:t>
+      </w:r>
+    </w:p>
+    <w:p>
+      <w:pPr>
+        <w:ind w:firstLine="720"/>
+        <w:jc w:val="both"/>
+        <w:rPr>
+          <w:lang w:eastAsia="en-US"/>
+        </w:rPr>
+      </w:pPr>
+      <w:r>
+        <w:rPr>
+          <w:lang w:eastAsia="en-US"/>
+        </w:rPr>
+        <w:t xml:space="preserve">O grupo </w:t>
+      </w:r>
+      <w:r>
+        <w:rPr>
+          <w:b/>
+          <w:bCs/>
+          <w:lang w:eastAsia="en-US"/>
+        </w:rPr>
+        <w:t>Klaus</w:t>
+      </w:r>
+      <w:r>
+        <w:rPr>
+          <w:lang w:eastAsia="en-US"/>
+        </w:rPr>
         <w:t xml:space="preserve"> </w:t>
       </w:r>
       <w:r>
-        <w:t>dos projetos do curso técnico em desenvolvimento de sistemas.</w:t>
+        <w:rPr>
+          <w:lang w:eastAsia="en-US"/>
+        </w:rPr>
+        <w:t xml:space="preserve">implementou </w:t>
+      </w:r>
+      <w:r>
+        <w:rPr>
+          <w:lang w:eastAsia="en-US"/>
+        </w:rPr>
+        <w:t>validação e permissão para os endpoints e exportação e importação de dados</w:t>
+      </w:r>
+      <w:r>
+        <w:rPr>
+          <w:lang w:eastAsia="en-US"/>
+        </w:rPr>
+        <w:t>.</w:t>
+      </w:r>
+    </w:p>
+    <w:p>
+      <w:pPr>
+        <w:ind w:firstLine="720"/>
+        <w:jc w:val="both"/>
+        <w:rPr>
+          <w:lang w:eastAsia="en-US"/>
+        </w:rPr>
+      </w:pPr>
+      <w:r>
+        <w:rPr>
+          <w:lang w:eastAsia="en-US"/>
+        </w:rPr>
+        <w:t xml:space="preserve">O grupo </w:t>
+      </w:r>
+      <w:r>
+        <w:rPr>
+          <w:b/>
+          <w:bCs/>
+          <w:lang w:eastAsia="en-US"/>
+        </w:rPr>
+        <w:t>Space</w:t>
+      </w:r>
+      <w:r>
+        <w:rPr>
+          <w:b/>
+          <w:bCs/>
+          <w:lang w:eastAsia="en-US"/>
+        </w:rPr>
+        <w:t xml:space="preserve"> </w:t>
+      </w:r>
+      <w:r>
+        <w:rPr>
+          <w:b/>
+          <w:bCs/>
+          <w:lang w:eastAsia="en-US"/>
+        </w:rPr>
+        <w:t>Needle</w:t>
+      </w:r>
+      <w:r>
+        <w:rPr>
+          <w:lang w:eastAsia="en-US"/>
+        </w:rPr>
+        <w:t xml:space="preserve"> </w:t>
+      </w:r>
+      <w:r>
+        <w:rPr>
+          <w:lang w:eastAsia="en-US"/>
+        </w:rPr>
+        <w:t xml:space="preserve">iniciou </w:t>
+      </w:r>
+      <w:r>
+        <w:rPr>
+          <w:lang w:eastAsia="en-US"/>
+        </w:rPr>
+        <w:t>os estudos para implementação de imagens com o Azure Blobs, realizou correções nas telas referentes aos Levels e desenvolveu mais funcionalidades e telas dos Achievements</w:t>
+      </w:r>
+      <w:r>
+        <w:rPr>
+          <w:lang w:eastAsia="en-US"/>
+        </w:rPr>
+        <w:t>.</w:t>
       </w:r>
     </w:p>
     <w:p>
@@ -5904,263 +6534,25 @@
         <w:pStyle w:val="cabealho3"/>
       </w:pPr>
       <w:r>
-        <w:t xml:space="preserve">Resumo da semana </w:t>
-      </w:r>
-      <w:r>
-        <w:t>2</w:t>
-      </w:r>
-    </w:p>
-    <w:p>
-      <w:pPr>
-        <w:ind w:firstLine="720"/>
-        <w:jc w:val="both"/>
-      </w:pPr>
-      <w:r>
-        <w:t xml:space="preserve">Durante </w:t>
-      </w:r>
-      <w:r>
-        <w:t>grande parte da semana os alunos se concentraram na correção de problemas e novas implementações</w:t>
+        <w:t>Feedback</w:t>
+      </w:r>
+    </w:p>
+    <w:p>
+      <w:pPr>
+        <w:ind w:firstLine="720"/>
+        <w:rPr>
+          <w:lang w:eastAsia="en-US"/>
+        </w:rPr>
+      </w:pPr>
+      <w:r>
+        <w:t xml:space="preserve">Os grupos </w:t>
+      </w:r>
+      <w:r>
+        <w:t>conseguiram desenvolver bem o que foi planejado para a sprint e para a versão Beta dos projetos</w:t>
       </w:r>
       <w:r>
         <w:t>.</w:t>
       </w:r>
-    </w:p>
-    <w:p>
-      <w:pPr>
-        <w:pStyle w:val="cabealho3"/>
-      </w:pPr>
-      <w:r>
-        <w:t>Pontos de destaque</w:t>
-      </w:r>
-    </w:p>
-    <w:p>
-      <w:pPr>
-        <w:ind w:firstLine="720"/>
-        <w:jc w:val="both"/>
-        <w:rPr>
-          <w:lang w:eastAsia="en-US"/>
-        </w:rPr>
-      </w:pPr>
-      <w:r>
-        <w:rPr>
-          <w:lang w:eastAsia="en-US"/>
-        </w:rPr>
-        <w:t xml:space="preserve">O grupo </w:t>
-      </w:r>
-      <w:r>
-        <w:rPr>
-          <w:b/>
-          <w:bCs/>
-          <w:lang w:eastAsia="en-US"/>
-        </w:rPr>
-        <w:t>Agility</w:t>
-      </w:r>
-      <w:r>
-        <w:rPr>
-          <w:lang w:eastAsia="en-US"/>
-        </w:rPr>
-        <w:t xml:space="preserve"> trabalhou </w:t>
-      </w:r>
-      <w:r>
-        <w:rPr>
-          <w:lang w:eastAsia="en-US"/>
-        </w:rPr>
-        <w:t>na correção do Login e testes unitários</w:t>
-      </w:r>
-      <w:r>
-        <w:rPr>
-          <w:lang w:eastAsia="en-US"/>
-        </w:rPr>
-        <w:t>.</w:t>
-      </w:r>
-    </w:p>
-    <w:p>
-      <w:pPr>
-        <w:ind w:firstLine="720"/>
-        <w:jc w:val="both"/>
-        <w:rPr>
-          <w:lang w:eastAsia="en-US"/>
-        </w:rPr>
-      </w:pPr>
-      <w:r>
-        <w:rPr>
-          <w:lang w:eastAsia="en-US"/>
-        </w:rPr>
-        <w:t xml:space="preserve">O grupo </w:t>
-      </w:r>
-      <w:r>
-        <w:rPr>
-          <w:b/>
-          <w:bCs/>
-          <w:lang w:eastAsia="en-US"/>
-        </w:rPr>
-        <w:t>Block</w:t>
-      </w:r>
-      <w:r>
-        <w:rPr>
-          <w:b/>
-          <w:bCs/>
-          <w:lang w:eastAsia="en-US"/>
-        </w:rPr>
-        <w:t>t</w:t>
-      </w:r>
-      <w:r>
-        <w:rPr>
-          <w:b/>
-          <w:bCs/>
-          <w:lang w:eastAsia="en-US"/>
-        </w:rPr>
-        <w:t>ime</w:t>
-      </w:r>
-      <w:r>
-        <w:rPr>
-          <w:lang w:eastAsia="en-US"/>
-        </w:rPr>
-        <w:t xml:space="preserve"> trabalhou </w:t>
-      </w:r>
-      <w:r>
-        <w:rPr>
-          <w:lang w:eastAsia="en-US"/>
-        </w:rPr>
-        <w:t>na exportação de relatórios para PDF e na migração de database first para code first</w:t>
-      </w:r>
-      <w:r>
-        <w:rPr>
-          <w:lang w:eastAsia="en-US"/>
-        </w:rPr>
-        <w:t>.</w:t>
-      </w:r>
-    </w:p>
-    <w:p>
-      <w:pPr>
-        <w:ind w:firstLine="720"/>
-        <w:jc w:val="both"/>
-        <w:rPr>
-          <w:lang w:eastAsia="en-US"/>
-        </w:rPr>
-      </w:pPr>
-      <w:r>
-        <w:rPr>
-          <w:lang w:eastAsia="en-US"/>
-        </w:rPr>
-        <w:t xml:space="preserve">O grupo </w:t>
-      </w:r>
-      <w:r>
-        <w:rPr>
-          <w:b/>
-          <w:bCs/>
-          <w:lang w:eastAsia="en-US"/>
-        </w:rPr>
-        <w:t>Klaus</w:t>
-      </w:r>
-      <w:r>
-        <w:rPr>
-          <w:lang w:eastAsia="en-US"/>
-        </w:rPr>
-        <w:t xml:space="preserve"> </w:t>
-      </w:r>
-      <w:r>
-        <w:rPr>
-          <w:lang w:eastAsia="en-US"/>
-        </w:rPr>
-        <w:t>iniciou o projeto Mobile</w:t>
-      </w:r>
-      <w:r>
-        <w:rPr>
-          <w:lang w:eastAsia="en-US"/>
-        </w:rPr>
-        <w:t>.</w:t>
-      </w:r>
-    </w:p>
-    <w:p>
-      <w:pPr>
-        <w:ind w:firstLine="720"/>
-        <w:jc w:val="both"/>
-        <w:rPr>
-          <w:lang w:eastAsia="en-US"/>
-        </w:rPr>
-      </w:pPr>
-      <w:r>
-        <w:rPr>
-          <w:lang w:eastAsia="en-US"/>
-        </w:rPr>
-        <w:t xml:space="preserve">O grupo </w:t>
-      </w:r>
-      <w:r>
-        <w:rPr>
-          <w:b/>
-          <w:bCs/>
-          <w:lang w:eastAsia="en-US"/>
-        </w:rPr>
-        <w:t>Space</w:t>
-      </w:r>
-      <w:r>
-        <w:rPr>
-          <w:b/>
-          <w:bCs/>
-          <w:lang w:eastAsia="en-US"/>
-        </w:rPr>
-        <w:t xml:space="preserve"> </w:t>
-      </w:r>
-      <w:r>
-        <w:rPr>
-          <w:b/>
-          <w:bCs/>
-          <w:lang w:eastAsia="en-US"/>
-        </w:rPr>
-        <w:t>Needle</w:t>
-      </w:r>
-      <w:r>
-        <w:rPr>
-          <w:lang w:eastAsia="en-US"/>
-        </w:rPr>
-        <w:t xml:space="preserve"> </w:t>
-      </w:r>
-      <w:r>
-        <w:rPr>
-          <w:lang w:eastAsia="en-US"/>
-        </w:rPr>
-        <w:t>refatorou códigos referentes às listagens, Achievements e integração das funcionalidades desenvolvidas por cada integrante</w:t>
-      </w:r>
-      <w:r>
-        <w:rPr>
-          <w:lang w:eastAsia="en-US"/>
-        </w:rPr>
-        <w:t>.</w:t>
-      </w:r>
-    </w:p>
-    <w:p>
-      <w:pPr>
-        <w:pStyle w:val="cabealho3"/>
-      </w:pPr>
-      <w:r>
-        <w:t>Feedback</w:t>
-      </w:r>
-    </w:p>
-    <w:p>
-      <w:pPr>
-        <w:ind w:firstLine="720"/>
-        <w:rPr>
-          <w:lang w:eastAsia="en-US"/>
-        </w:rPr>
-      </w:pPr>
-      <w:r>
-        <w:t xml:space="preserve">O </w:t>
-      </w:r>
-      <w:r>
-        <w:t>acompanhamento desta sprint foi mais curto devido às atividades do SAEP, mas pelo pouco que foi possível observar os problemas estão sendo resolvidos</w:t>
-      </w:r>
-      <w:r>
-        <w:t>.</w:t>
-      </w:r>
-    </w:p>
-    <w:p>
-      <w:pPr>
-        <w:ind w:firstLine="720"/>
-        <w:rPr>
-          <w:lang w:eastAsia="en-US"/>
-        </w:rPr>
-      </w:pPr>
     </w:p>
     <w:p>
       <w:pPr>
@@ -6838,6 +7230,7 @@
     <w:lsdException w:name="HTML Sample" w:semiHidden="1" w:unhideWhenUsed="1"/>
     <w:lsdException w:name="HTML Typewriter" w:semiHidden="1" w:unhideWhenUsed="1"/>
     <w:lsdException w:name="HTML Variable" w:semiHidden="1" w:unhideWhenUsed="1"/>
+    <w:lsdException w:name="Normal Table" w:semiHidden="1" w:unhideWhenUsed="1"/>
     <w:lsdException w:name="annotation subject" w:semiHidden="1" w:unhideWhenUsed="1"/>
     <w:lsdException w:name="No List" w:semiHidden="1" w:unhideWhenUsed="1"/>
     <w:lsdException w:name="Outline List 1" w:semiHidden="1" w:unhideWhenUsed="1"/>
@@ -6884,8 +7277,10 @@
     <w:lsdException w:name="Table Subtle 2" w:semiHidden="1" w:unhideWhenUsed="1"/>
     <w:lsdException w:name="Table Web 1" w:semiHidden="1" w:unhideWhenUsed="1"/>
     <w:lsdException w:name="Table Web 2" w:semiHidden="1" w:unhideWhenUsed="1"/>
+    <w:lsdException w:name="Table Web 3" w:semiHidden="1" w:unhideWhenUsed="1"/>
     <w:lsdException w:name="Balloon Text" w:semiHidden="1" w:unhideWhenUsed="1"/>
     <w:lsdException w:name="Table Grid" w:uiPriority="39"/>
+    <w:lsdException w:name="Table Theme" w:semiHidden="1" w:unhideWhenUsed="1"/>
     <w:lsdException w:name="Placeholder Text" w:semiHidden="1"/>
     <w:lsdException w:name="No Spacing" w:uiPriority="1" w:qFormat="1"/>
     <w:lsdException w:name="Light Shading" w:uiPriority="60"/>
@@ -8169,6 +8564,7 @@
   <w:rsids>
     <w:rsidRoot w:val="00406E44"/>
     <w:rsid w:val="00023D19"/>
+    <w:rsid w:val="00060595"/>
     <w:rsid w:val="00076BE6"/>
     <w:rsid w:val="0020007E"/>
     <w:rsid w:val="00405721"/>
@@ -8337,6 +8733,7 @@
     <w:lsdException w:name="HTML Sample" w:semiHidden="1" w:unhideWhenUsed="1"/>
     <w:lsdException w:name="HTML Typewriter" w:semiHidden="1" w:unhideWhenUsed="1"/>
     <w:lsdException w:name="HTML Variable" w:semiHidden="1" w:unhideWhenUsed="1"/>
+    <w:lsdException w:name="Normal Table" w:semiHidden="1" w:unhideWhenUsed="1"/>
     <w:lsdException w:name="annotation subject" w:semiHidden="1" w:unhideWhenUsed="1"/>
     <w:lsdException w:name="No List" w:semiHidden="1" w:unhideWhenUsed="1"/>
     <w:lsdException w:name="Outline List 1" w:semiHidden="1" w:unhideWhenUsed="1"/>
@@ -8383,8 +8780,10 @@
     <w:lsdException w:name="Table Subtle 2" w:semiHidden="1" w:unhideWhenUsed="1"/>
     <w:lsdException w:name="Table Web 1" w:semiHidden="1" w:unhideWhenUsed="1"/>
     <w:lsdException w:name="Table Web 2" w:semiHidden="1" w:unhideWhenUsed="1"/>
+    <w:lsdException w:name="Table Web 3" w:semiHidden="1" w:unhideWhenUsed="1"/>
     <w:lsdException w:name="Balloon Text" w:semiHidden="1" w:unhideWhenUsed="1"/>
     <w:lsdException w:name="Table Grid" w:uiPriority="39"/>
+    <w:lsdException w:name="Table Theme" w:semiHidden="1" w:unhideWhenUsed="1"/>
     <w:lsdException w:name="Placeholder Text" w:semiHidden="1"/>
     <w:lsdException w:name="No Spacing" w:uiPriority="1" w:qFormat="1"/>
     <w:lsdException w:name="Light Shading" w:uiPriority="60"/>
@@ -8913,7 +9312,7 @@
 </file>
 
 <file path=customXml/itemProps3.xml><?xml version="1.0" encoding="utf-8"?>
-<ds:datastoreItem xmlns:ds="http://schemas.openxmlformats.org/officeDocument/2006/customXml" ds:itemID="{6401D372-A19C-48D9-89CE-A5A7CC46E9E4}">
+<ds:datastoreItem xmlns:ds="http://schemas.openxmlformats.org/officeDocument/2006/customXml" ds:itemID="{24DB87E1-91FD-4549-B885-2185EECCE564}">
   <ds:schemaRefs>
     <ds:schemaRef ds:uri="http://schemas.openxmlformats.org/officeDocument/2006/bibliography"/>
   </ds:schemaRefs>

</xml_diff>

<commit_message>
Adiciona relatorio da semana 1 - sprint 6 da turma do tecnico
</commit_message>
<xml_diff>
--- a/Diario_bordo/Diario_de_bordo-tecnico-manha.docx
+++ b/Diario_bordo/Diario_de_bordo-tecnico-manha.docx
@@ -743,7 +743,7 @@
                 </w:rPr>
                 <w:fldChar w:fldCharType="separate"/>
               </w:r>
-              <w:hyperlink w:anchor="_Toc24909946" w:history="1">
+              <w:hyperlink w:anchor="_Toc25695811" w:history="1">
                 <w:r>
                   <w:rPr>
                     <w:rStyle w:val="Hyperlink"/>
@@ -774,7 +774,7 @@
                     <w:webHidden/>
                     <w:color w:val="7030A0"/>
                   </w:rPr>
-                  <w:instrText xml:space="preserve"> PAGEREF _Toc24909946 \h </w:instrText>
+                  <w:instrText xml:space="preserve"> PAGEREF _Toc25695811 \h </w:instrText>
                 </w:r>
                 <w:r>
                   <w:rPr>
@@ -818,7 +818,7 @@
                   <w:szCs w:val="22"/>
                 </w:rPr>
               </w:pPr>
-              <w:hyperlink w:anchor="_Toc24909947" w:history="1">
+              <w:hyperlink w:anchor="_Toc25695812" w:history="1">
                 <w:r>
                   <w:rPr>
                     <w:rStyle w:val="Hyperlink"/>
@@ -838,7 +838,7 @@
                   <w:szCs w:val="22"/>
                 </w:rPr>
               </w:pPr>
-              <w:hyperlink w:anchor="_Toc24909948" w:history="1">
+              <w:hyperlink w:anchor="_Toc25695813" w:history="1">
                 <w:r>
                   <w:rPr>
                     <w:rStyle w:val="Hyperlink"/>
@@ -858,7 +858,7 @@
                   <w:szCs w:val="22"/>
                 </w:rPr>
               </w:pPr>
-              <w:hyperlink w:anchor="_Toc24909949" w:history="1">
+              <w:hyperlink w:anchor="_Toc25695814" w:history="1">
                 <w:r>
                   <w:rPr>
                     <w:rStyle w:val="Hyperlink"/>
@@ -880,7 +880,7 @@
                   <w:szCs w:val="22"/>
                 </w:rPr>
               </w:pPr>
-              <w:hyperlink w:anchor="_Toc24909950" w:history="1">
+              <w:hyperlink w:anchor="_Toc25695815" w:history="1">
                 <w:r>
                   <w:rPr>
                     <w:rStyle w:val="Hyperlink"/>
@@ -911,7 +911,7 @@
                     <w:webHidden/>
                     <w:color w:val="7030A0"/>
                   </w:rPr>
-                  <w:instrText xml:space="preserve"> PAGEREF _Toc24909950 \h </w:instrText>
+                  <w:instrText xml:space="preserve"> PAGEREF _Toc25695815 \h </w:instrText>
                 </w:r>
                 <w:r>
                   <w:rPr>
@@ -955,7 +955,7 @@
                   <w:szCs w:val="22"/>
                 </w:rPr>
               </w:pPr>
-              <w:hyperlink w:anchor="_Toc24909951" w:history="1">
+              <w:hyperlink w:anchor="_Toc25695816" w:history="1">
                 <w:r>
                   <w:rPr>
                     <w:rStyle w:val="Hyperlink"/>
@@ -977,7 +977,7 @@
                   <w:szCs w:val="22"/>
                 </w:rPr>
               </w:pPr>
-              <w:hyperlink w:anchor="_Toc24909952" w:history="1">
+              <w:hyperlink w:anchor="_Toc25695817" w:history="1">
                 <w:r>
                   <w:rPr>
                     <w:rStyle w:val="Hyperlink"/>
@@ -1008,7 +1008,7 @@
                     <w:webHidden/>
                     <w:color w:val="7030A0"/>
                   </w:rPr>
-                  <w:instrText xml:space="preserve"> PAGEREF _Toc24909952 \h </w:instrText>
+                  <w:instrText xml:space="preserve"> PAGEREF _Toc25695817 \h </w:instrText>
                 </w:r>
                 <w:r>
                   <w:rPr>
@@ -1052,7 +1052,7 @@
                   <w:szCs w:val="22"/>
                 </w:rPr>
               </w:pPr>
-              <w:hyperlink w:anchor="_Toc24909953" w:history="1">
+              <w:hyperlink w:anchor="_Toc25695818" w:history="1">
                 <w:r>
                   <w:rPr>
                     <w:rStyle w:val="Hyperlink"/>
@@ -1072,7 +1072,7 @@
                   <w:szCs w:val="22"/>
                 </w:rPr>
               </w:pPr>
-              <w:hyperlink w:anchor="_Toc24909954" w:history="1">
+              <w:hyperlink w:anchor="_Toc25695819" w:history="1">
                 <w:r>
                   <w:rPr>
                     <w:rStyle w:val="Hyperlink"/>
@@ -1094,7 +1094,7 @@
                   <w:szCs w:val="22"/>
                 </w:rPr>
               </w:pPr>
-              <w:hyperlink w:anchor="_Toc24909955" w:history="1">
+              <w:hyperlink w:anchor="_Toc25695820" w:history="1">
                 <w:r>
                   <w:rPr>
                     <w:rStyle w:val="Hyperlink"/>
@@ -1125,7 +1125,7 @@
                     <w:webHidden/>
                     <w:color w:val="7030A0"/>
                   </w:rPr>
-                  <w:instrText xml:space="preserve"> PAGEREF _Toc24909955 \h </w:instrText>
+                  <w:instrText xml:space="preserve"> PAGEREF _Toc25695820 \h </w:instrText>
                 </w:r>
                 <w:r>
                   <w:rPr>
@@ -1169,7 +1169,7 @@
                   <w:szCs w:val="22"/>
                 </w:rPr>
               </w:pPr>
-              <w:hyperlink w:anchor="_Toc24909956" w:history="1">
+              <w:hyperlink w:anchor="_Toc25695821" w:history="1">
                 <w:r>
                   <w:rPr>
                     <w:rStyle w:val="Hyperlink"/>
@@ -1189,7 +1189,7 @@
                   <w:szCs w:val="22"/>
                 </w:rPr>
               </w:pPr>
-              <w:hyperlink w:anchor="_Toc24909957" w:history="1">
+              <w:hyperlink w:anchor="_Toc25695822" w:history="1">
                 <w:r>
                   <w:rPr>
                     <w:rStyle w:val="Hyperlink"/>
@@ -1211,7 +1211,7 @@
                   <w:szCs w:val="22"/>
                 </w:rPr>
               </w:pPr>
-              <w:hyperlink w:anchor="_Toc24909958" w:history="1">
+              <w:hyperlink w:anchor="_Toc25695823" w:history="1">
                 <w:r>
                   <w:rPr>
                     <w:rStyle w:val="Hyperlink"/>
@@ -1242,7 +1242,7 @@
                     <w:webHidden/>
                     <w:color w:val="7030A0"/>
                   </w:rPr>
-                  <w:instrText xml:space="preserve"> PAGEREF _Toc24909958 \h </w:instrText>
+                  <w:instrText xml:space="preserve"> PAGEREF _Toc25695823 \h </w:instrText>
                 </w:r>
                 <w:r>
                   <w:rPr>
@@ -1286,7 +1286,7 @@
                   <w:szCs w:val="22"/>
                 </w:rPr>
               </w:pPr>
-              <w:hyperlink w:anchor="_Toc24909959" w:history="1">
+              <w:hyperlink w:anchor="_Toc25695824" w:history="1">
                 <w:r>
                   <w:rPr>
                     <w:rStyle w:val="Hyperlink"/>
@@ -1306,7 +1306,7 @@
                   <w:szCs w:val="22"/>
                 </w:rPr>
               </w:pPr>
-              <w:hyperlink w:anchor="_Toc24909960" w:history="1">
+              <w:hyperlink w:anchor="_Toc25695825" w:history="1">
                 <w:r>
                   <w:rPr>
                     <w:rStyle w:val="Hyperlink"/>
@@ -1328,7 +1328,7 @@
                   <w:szCs w:val="22"/>
                 </w:rPr>
               </w:pPr>
-              <w:hyperlink w:anchor="_Toc24909961" w:history="1">
+              <w:hyperlink w:anchor="_Toc25695826" w:history="1">
                 <w:r>
                   <w:rPr>
                     <w:rStyle w:val="Hyperlink"/>
@@ -1359,7 +1359,7 @@
                     <w:webHidden/>
                     <w:color w:val="7030A0"/>
                   </w:rPr>
-                  <w:instrText xml:space="preserve"> PAGEREF _Toc24909961 \h </w:instrText>
+                  <w:instrText xml:space="preserve"> PAGEREF _Toc25695826 \h </w:instrText>
                 </w:r>
                 <w:r>
                   <w:rPr>
@@ -1403,7 +1403,7 @@
                   <w:szCs w:val="22"/>
                 </w:rPr>
               </w:pPr>
-              <w:hyperlink w:anchor="_Toc24909962" w:history="1">
+              <w:hyperlink w:anchor="_Toc25695827" w:history="1">
                 <w:r>
                   <w:rPr>
                     <w:rStyle w:val="Hyperlink"/>
@@ -1423,7 +1423,7 @@
                   <w:szCs w:val="22"/>
                 </w:rPr>
               </w:pPr>
-              <w:hyperlink w:anchor="_Toc24909963" w:history="1">
+              <w:hyperlink w:anchor="_Toc25695828" w:history="1">
                 <w:r>
                   <w:rPr>
                     <w:rStyle w:val="Hyperlink"/>
@@ -1443,7 +1443,7 @@
                   <w:szCs w:val="22"/>
                 </w:rPr>
               </w:pPr>
-              <w:hyperlink w:anchor="_Toc24909964" w:history="1">
+              <w:hyperlink w:anchor="_Toc25695829" w:history="1">
                 <w:r>
                   <w:rPr>
                     <w:rStyle w:val="Hyperlink"/>
@@ -1463,7 +1463,7 @@
                   <w:szCs w:val="22"/>
                 </w:rPr>
               </w:pPr>
-              <w:hyperlink w:anchor="_Toc24909965" w:history="1">
+              <w:hyperlink w:anchor="_Toc25695830" w:history="1">
                 <w:r>
                   <w:rPr>
                     <w:rStyle w:val="Hyperlink"/>
@@ -1485,7 +1485,7 @@
                   <w:szCs w:val="22"/>
                 </w:rPr>
               </w:pPr>
-              <w:hyperlink w:anchor="_Toc24909966" w:history="1">
+              <w:hyperlink w:anchor="_Toc25695831" w:history="1">
                 <w:r>
                   <w:rPr>
                     <w:rStyle w:val="Hyperlink"/>
@@ -1516,7 +1516,7 @@
                     <w:webHidden/>
                     <w:color w:val="7030A0"/>
                   </w:rPr>
-                  <w:instrText xml:space="preserve"> PAGEREF _Toc24909966 \h </w:instrText>
+                  <w:instrText xml:space="preserve"> PAGEREF _Toc25695831 \h </w:instrText>
                 </w:r>
                 <w:r>
                   <w:rPr>
@@ -1560,7 +1560,7 @@
                   <w:szCs w:val="22"/>
                 </w:rPr>
               </w:pPr>
-              <w:hyperlink w:anchor="_Toc24909967" w:history="1">
+              <w:hyperlink w:anchor="_Toc25695832" w:history="1">
                 <w:r>
                   <w:rPr>
                     <w:rStyle w:val="Hyperlink"/>
@@ -1580,7 +1580,7 @@
                   <w:szCs w:val="22"/>
                 </w:rPr>
               </w:pPr>
-              <w:hyperlink w:anchor="_Toc24909968" w:history="1">
+              <w:hyperlink w:anchor="_Toc25695833" w:history="1">
                 <w:r>
                   <w:rPr>
                     <w:rStyle w:val="Hyperlink"/>
@@ -1600,7 +1600,7 @@
                   <w:szCs w:val="22"/>
                 </w:rPr>
               </w:pPr>
-              <w:hyperlink w:anchor="_Toc24909969" w:history="1">
+              <w:hyperlink w:anchor="_Toc25695834" w:history="1">
                 <w:r>
                   <w:rPr>
                     <w:rStyle w:val="Hyperlink"/>
@@ -1608,6 +1608,103 @@
                     <w:color w:val="7030A0"/>
                   </w:rPr>
                   <w:t>Semana 3</w:t>
+                </w:r>
+              </w:hyperlink>
+            </w:p>
+            <w:p>
+              <w:pPr>
+                <w:pStyle w:val="Sumrio1"/>
+                <w:rPr>
+                  <w:b w:val="0"/>
+                  <w:noProof/>
+                  <w:color w:val="7030A0"/>
+                  <w:sz w:val="22"/>
+                  <w:szCs w:val="22"/>
+                </w:rPr>
+              </w:pPr>
+              <w:hyperlink w:anchor="_Toc25695835" w:history="1">
+                <w:r>
+                  <w:rPr>
+                    <w:rStyle w:val="Hyperlink"/>
+                    <w:noProof/>
+                    <w:color w:val="7030A0"/>
+                  </w:rPr>
+                  <w:t>Sprint 6</w:t>
+                </w:r>
+                <w:r>
+                  <w:rPr>
+                    <w:noProof/>
+                    <w:webHidden/>
+                    <w:color w:val="7030A0"/>
+                  </w:rPr>
+                  <w:tab/>
+                </w:r>
+                <w:r>
+                  <w:rPr>
+                    <w:noProof/>
+                    <w:webHidden/>
+                    <w:color w:val="7030A0"/>
+                  </w:rPr>
+                  <w:fldChar w:fldCharType="begin"/>
+                </w:r>
+                <w:r>
+                  <w:rPr>
+                    <w:noProof/>
+                    <w:webHidden/>
+                    <w:color w:val="7030A0"/>
+                  </w:rPr>
+                  <w:instrText xml:space="preserve"> PAGEREF _Toc25695835 \h </w:instrText>
+                </w:r>
+                <w:r>
+                  <w:rPr>
+                    <w:noProof/>
+                    <w:webHidden/>
+                    <w:color w:val="7030A0"/>
+                  </w:rPr>
+                </w:r>
+                <w:r>
+                  <w:rPr>
+                    <w:noProof/>
+                    <w:webHidden/>
+                    <w:color w:val="7030A0"/>
+                  </w:rPr>
+                  <w:fldChar w:fldCharType="separate"/>
+                </w:r>
+                <w:r>
+                  <w:rPr>
+                    <w:noProof/>
+                    <w:webHidden/>
+                    <w:color w:val="7030A0"/>
+                  </w:rPr>
+                  <w:t>17</w:t>
+                </w:r>
+                <w:r>
+                  <w:rPr>
+                    <w:noProof/>
+                    <w:webHidden/>
+                    <w:color w:val="7030A0"/>
+                  </w:rPr>
+                  <w:fldChar w:fldCharType="end"/>
+                </w:r>
+              </w:hyperlink>
+            </w:p>
+            <w:p>
+              <w:pPr>
+                <w:pStyle w:val="Sumrio2"/>
+                <w:rPr>
+                  <w:noProof/>
+                  <w:color w:val="7030A0"/>
+                  <w:szCs w:val="22"/>
+                </w:rPr>
+              </w:pPr>
+              <w:hyperlink w:anchor="_Toc25695836" w:history="1">
+                <w:r>
+                  <w:rPr>
+                    <w:rStyle w:val="Hyperlink"/>
+                    <w:noProof/>
+                    <w:color w:val="7030A0"/>
+                  </w:rPr>
+                  <w:t>Semana 1</w:t>
                 </w:r>
               </w:hyperlink>
             </w:p>
@@ -1648,7 +1745,7 @@
       <w:pPr>
         <w:pStyle w:val="cabealho1"/>
       </w:pPr>
-      <w:bookmarkStart w:id="1" w:name="_Toc24909946"/>
+      <w:bookmarkStart w:id="1" w:name="_Toc25695811"/>
       <w:r>
         <w:lastRenderedPageBreak/>
         <w:t>Resumo</w:t>
@@ -1663,7 +1760,7 @@
       <w:pPr>
         <w:pStyle w:val="cabealho2"/>
       </w:pPr>
-      <w:bookmarkStart w:id="2" w:name="_Toc24909947"/>
+      <w:bookmarkStart w:id="2" w:name="_Toc25695812"/>
       <w:r>
         <w:t>Objetivos</w:t>
       </w:r>
@@ -1683,7 +1780,7 @@
       <w:pPr>
         <w:pStyle w:val="cabealho2"/>
       </w:pPr>
-      <w:bookmarkStart w:id="3" w:name="_Toc24909948"/>
+      <w:bookmarkStart w:id="3" w:name="_Toc25695813"/>
       <w:r>
         <w:t xml:space="preserve">Descrição do </w:t>
       </w:r>
@@ -1706,7 +1803,7 @@
       <w:pPr>
         <w:pStyle w:val="cabealho2"/>
       </w:pPr>
-      <w:bookmarkStart w:id="4" w:name="_Toc24909949"/>
+      <w:bookmarkStart w:id="4" w:name="_Toc25695814"/>
       <w:r>
         <w:t xml:space="preserve">Resumo </w:t>
       </w:r>
@@ -1751,7 +1848,7 @@
       <w:pPr>
         <w:pStyle w:val="cabealho1"/>
       </w:pPr>
-      <w:bookmarkStart w:id="5" w:name="_Toc24909950"/>
+      <w:bookmarkStart w:id="5" w:name="_Toc25695815"/>
       <w:r>
         <w:lastRenderedPageBreak/>
         <w:t>Sprint X</w:t>
@@ -1771,7 +1868,7 @@
       <w:pPr>
         <w:pStyle w:val="cabealho2"/>
       </w:pPr>
-      <w:bookmarkStart w:id="6" w:name="_Toc24909951"/>
+      <w:bookmarkStart w:id="6" w:name="_Toc25695816"/>
       <w:r>
         <w:t>Semana 1</w:t>
       </w:r>
@@ -2087,7 +2184,7 @@
       <w:pPr>
         <w:pStyle w:val="cabealho1"/>
       </w:pPr>
-      <w:bookmarkStart w:id="7" w:name="_Toc24909952"/>
+      <w:bookmarkStart w:id="7" w:name="_Toc25695817"/>
       <w:r>
         <w:lastRenderedPageBreak/>
         <w:t>Sprint 1</w:t>
@@ -2103,7 +2200,7 @@
       <w:pPr>
         <w:pStyle w:val="cabealho2"/>
       </w:pPr>
-      <w:bookmarkStart w:id="8" w:name="_Toc24909953"/>
+      <w:bookmarkStart w:id="8" w:name="_Toc25695818"/>
       <w:r>
         <w:t>Semana 1</w:t>
       </w:r>
@@ -2369,7 +2466,7 @@
       <w:pPr>
         <w:pStyle w:val="cabealho2"/>
       </w:pPr>
-      <w:bookmarkStart w:id="9" w:name="_Toc24909954"/>
+      <w:bookmarkStart w:id="9" w:name="_Toc25695819"/>
       <w:r>
         <w:lastRenderedPageBreak/>
         <w:t>Semana 2</w:t>
@@ -2723,7 +2820,7 @@
       <w:pPr>
         <w:pStyle w:val="cabealho1"/>
       </w:pPr>
-      <w:bookmarkStart w:id="10" w:name="_Toc24909955"/>
+      <w:bookmarkStart w:id="10" w:name="_Toc25695820"/>
       <w:r>
         <w:lastRenderedPageBreak/>
         <w:t>Sprint 2</w:t>
@@ -2739,7 +2836,7 @@
       <w:pPr>
         <w:pStyle w:val="cabealho2"/>
       </w:pPr>
-      <w:bookmarkStart w:id="11" w:name="_Toc24909956"/>
+      <w:bookmarkStart w:id="11" w:name="_Toc25695821"/>
       <w:r>
         <w:t>Semana 1</w:t>
       </w:r>
@@ -3005,7 +3102,7 @@
       <w:pPr>
         <w:pStyle w:val="cabealho2"/>
       </w:pPr>
-      <w:bookmarkStart w:id="12" w:name="_Toc24909957"/>
+      <w:bookmarkStart w:id="12" w:name="_Toc25695822"/>
       <w:r>
         <w:lastRenderedPageBreak/>
         <w:t>Semana 2</w:t>
@@ -3348,7 +3445,7 @@
       <w:pPr>
         <w:pStyle w:val="cabealho1"/>
       </w:pPr>
-      <w:bookmarkStart w:id="13" w:name="_Toc24909958"/>
+      <w:bookmarkStart w:id="13" w:name="_Toc25695823"/>
       <w:r>
         <w:lastRenderedPageBreak/>
         <w:t>Sprint 3</w:t>
@@ -3364,7 +3461,7 @@
       <w:pPr>
         <w:pStyle w:val="cabealho2"/>
       </w:pPr>
-      <w:bookmarkStart w:id="14" w:name="_Toc24909959"/>
+      <w:bookmarkStart w:id="14" w:name="_Toc25695824"/>
       <w:r>
         <w:t>Semana 1</w:t>
       </w:r>
@@ -3588,7 +3685,21 @@
         <w:rPr>
           <w:lang w:eastAsia="en-US"/>
         </w:rPr>
-        <w:t>configurou o ambiente web, desenvolveu o guideline do design do sistema, modelagem do banco de dados e estudo sobre gremlin, além de algumas estruturas básicas na API</w:t>
+        <w:t xml:space="preserve">configurou </w:t>
+      </w:r>
+      <w:proofErr w:type="gramStart"/>
+      <w:r>
+        <w:rPr>
+          <w:lang w:eastAsia="en-US"/>
+        </w:rPr>
+        <w:t>o ambiente web</w:t>
+      </w:r>
+      <w:proofErr w:type="gramEnd"/>
+      <w:r>
+        <w:rPr>
+          <w:lang w:eastAsia="en-US"/>
+        </w:rPr>
+        <w:t>, desenvolveu o guideline do design do sistema, modelagem do banco de dados e estudo sobre gremlin, além de algumas estruturas básicas na API</w:t>
       </w:r>
       <w:r>
         <w:rPr>
@@ -3674,7 +3785,7 @@
       <w:pPr>
         <w:pStyle w:val="cabealho2"/>
       </w:pPr>
-      <w:bookmarkStart w:id="15" w:name="_Toc24909960"/>
+      <w:bookmarkStart w:id="15" w:name="_Toc25695825"/>
       <w:r>
         <w:lastRenderedPageBreak/>
         <w:t>Semana 2</w:t>
@@ -4043,7 +4154,7 @@
       <w:pPr>
         <w:pStyle w:val="cabealho1"/>
       </w:pPr>
-      <w:bookmarkStart w:id="16" w:name="_Toc24909961"/>
+      <w:bookmarkStart w:id="16" w:name="_Toc25695826"/>
       <w:r>
         <w:lastRenderedPageBreak/>
         <w:t>Sprint 4</w:t>
@@ -4059,7 +4170,7 @@
       <w:pPr>
         <w:pStyle w:val="cabealho2"/>
       </w:pPr>
-      <w:bookmarkStart w:id="17" w:name="_Toc24909962"/>
+      <w:bookmarkStart w:id="17" w:name="_Toc25695827"/>
       <w:r>
         <w:t>Semana 1</w:t>
       </w:r>
@@ -4352,7 +4463,7 @@
       <w:pPr>
         <w:pStyle w:val="cabealho2"/>
       </w:pPr>
-      <w:bookmarkStart w:id="18" w:name="_Toc24909963"/>
+      <w:bookmarkStart w:id="18" w:name="_Toc25695828"/>
       <w:r>
         <w:lastRenderedPageBreak/>
         <w:t>Semana 2</w:t>
@@ -4777,7 +4888,7 @@
       <w:pPr>
         <w:pStyle w:val="cabealho2"/>
       </w:pPr>
-      <w:bookmarkStart w:id="19" w:name="_Toc24909964"/>
+      <w:bookmarkStart w:id="19" w:name="_Toc25695829"/>
       <w:r>
         <w:lastRenderedPageBreak/>
         <w:t>Semana 3</w:t>
@@ -5163,7 +5274,7 @@
       <w:pPr>
         <w:pStyle w:val="cabealho2"/>
       </w:pPr>
-      <w:bookmarkStart w:id="20" w:name="_Toc24909965"/>
+      <w:bookmarkStart w:id="20" w:name="_Toc25695830"/>
       <w:r>
         <w:lastRenderedPageBreak/>
         <w:t>Semana 4</w:t>
@@ -5544,7 +5655,7 @@
       <w:pPr>
         <w:pStyle w:val="cabealho1"/>
       </w:pPr>
-      <w:bookmarkStart w:id="21" w:name="_Toc24909966"/>
+      <w:bookmarkStart w:id="21" w:name="_Toc25695831"/>
       <w:r>
         <w:lastRenderedPageBreak/>
         <w:t>Sprint 5</w:t>
@@ -5560,7 +5671,7 @@
       <w:pPr>
         <w:pStyle w:val="cabealho2"/>
       </w:pPr>
-      <w:bookmarkStart w:id="22" w:name="_Toc24909967"/>
+      <w:bookmarkStart w:id="22" w:name="_Toc25695832"/>
       <w:r>
         <w:t>Semana 1</w:t>
       </w:r>
@@ -5878,7 +5989,7 @@
       <w:pPr>
         <w:pStyle w:val="cabealho2"/>
       </w:pPr>
-      <w:bookmarkStart w:id="23" w:name="_Toc24909968"/>
+      <w:bookmarkStart w:id="23" w:name="_Toc25695833"/>
       <w:r>
         <w:lastRenderedPageBreak/>
         <w:t>Semana 2</w:t>
@@ -6250,27 +6361,24 @@
       <w:pPr>
         <w:pStyle w:val="cabealho2"/>
       </w:pPr>
-      <w:bookmarkStart w:id="24" w:name="_Toc24909969"/>
+      <w:bookmarkStart w:id="24" w:name="_Toc25695834"/>
       <w:r>
         <w:lastRenderedPageBreak/>
-        <w:t xml:space="preserve">Semana </w:t>
+        <w:t>Semana 3</w:t>
+      </w:r>
+      <w:bookmarkEnd w:id="24"/>
+    </w:p>
+    <w:p>
+      <w:pPr>
+        <w:ind w:firstLine="720"/>
+        <w:jc w:val="both"/>
+      </w:pPr>
+      <w:r>
+        <w:t xml:space="preserve">Este relatório reúne as atividades acompanhadas durante a semana </w:t>
       </w:r>
       <w:r>
         <w:t>3</w:t>
       </w:r>
-      <w:bookmarkEnd w:id="24"/>
-    </w:p>
-    <w:p>
-      <w:pPr>
-        <w:ind w:firstLine="720"/>
-        <w:jc w:val="both"/>
-      </w:pPr>
-      <w:r>
-        <w:t xml:space="preserve">Este relatório reúne as atividades acompanhadas durante a semana </w:t>
-      </w:r>
-      <w:r>
-        <w:t>3</w:t>
-      </w:r>
       <w:r>
         <w:t xml:space="preserve"> da sprint </w:t>
       </w:r>
@@ -6286,10 +6394,7 @@
         <w:pStyle w:val="cabealho3"/>
       </w:pPr>
       <w:r>
-        <w:t xml:space="preserve">Resumo da semana </w:t>
-      </w:r>
-      <w:r>
-        <w:t>3</w:t>
+        <w:t>Resumo da semana 3</w:t>
       </w:r>
     </w:p>
     <w:p>
@@ -6353,7 +6458,58 @@
         <w:rPr>
           <w:lang w:eastAsia="en-US"/>
         </w:rPr>
-        <w:t>s</w:t>
+        <w:t>s.</w:t>
+      </w:r>
+    </w:p>
+    <w:p>
+      <w:pPr>
+        <w:ind w:firstLine="720"/>
+        <w:jc w:val="both"/>
+        <w:rPr>
+          <w:lang w:eastAsia="en-US"/>
+        </w:rPr>
+      </w:pPr>
+      <w:r>
+        <w:rPr>
+          <w:lang w:eastAsia="en-US"/>
+        </w:rPr>
+        <w:t xml:space="preserve">O grupo </w:t>
+      </w:r>
+      <w:r>
+        <w:rPr>
+          <w:b/>
+          <w:bCs/>
+          <w:lang w:eastAsia="en-US"/>
+        </w:rPr>
+        <w:t>Block</w:t>
+      </w:r>
+      <w:r>
+        <w:rPr>
+          <w:b/>
+          <w:bCs/>
+          <w:lang w:eastAsia="en-US"/>
+        </w:rPr>
+        <w:t>t</w:t>
+      </w:r>
+      <w:r>
+        <w:rPr>
+          <w:b/>
+          <w:bCs/>
+          <w:lang w:eastAsia="en-US"/>
+        </w:rPr>
+        <w:t>ime</w:t>
+      </w:r>
+      <w:r>
+        <w:rPr>
+          <w:lang w:eastAsia="en-US"/>
+        </w:rPr>
+        <w:t xml:space="preserve"> trabalhou </w:t>
+      </w:r>
+      <w:r>
+        <w:rPr>
+          <w:lang w:eastAsia="en-US"/>
+        </w:rPr>
+        <w:t>na integração entre a obtenção dos dados e a exibição destes através de gráficos, publicou a API online e implementou a funcionalidade de editar dados do usuário</w:t>
       </w:r>
       <w:r>
         <w:rPr>
@@ -6382,35 +6538,19 @@
           <w:bCs/>
           <w:lang w:eastAsia="en-US"/>
         </w:rPr>
-        <w:t>Block</w:t>
-      </w:r>
-      <w:r>
-        <w:rPr>
-          <w:b/>
-          <w:bCs/>
-          <w:lang w:eastAsia="en-US"/>
-        </w:rPr>
-        <w:t>t</w:t>
-      </w:r>
-      <w:r>
-        <w:rPr>
-          <w:b/>
-          <w:bCs/>
-          <w:lang w:eastAsia="en-US"/>
-        </w:rPr>
-        <w:t>ime</w:t>
-      </w:r>
-      <w:r>
-        <w:rPr>
-          <w:lang w:eastAsia="en-US"/>
-        </w:rPr>
-        <w:t xml:space="preserve"> trabalhou </w:t>
-      </w:r>
-      <w:r>
-        <w:rPr>
-          <w:lang w:eastAsia="en-US"/>
-        </w:rPr>
-        <w:t>na integração entre a obtenção dos dados e a exibição destes através de gráficos, publicou a API online e implementou a funcionalidade de editar dados do usuário</w:t>
+        <w:t>Klaus</w:t>
+      </w:r>
+      <w:r>
+        <w:rPr>
+          <w:lang w:eastAsia="en-US"/>
+        </w:rPr>
+        <w:t xml:space="preserve"> implementou </w:t>
+      </w:r>
+      <w:r>
+        <w:rPr>
+          <w:lang w:eastAsia="en-US"/>
+        </w:rPr>
+        <w:t>validação e permissão para os endpoints e exportação e importação de dados</w:t>
       </w:r>
       <w:r>
         <w:rPr>
@@ -6439,6 +6579,336 @@
           <w:bCs/>
           <w:lang w:eastAsia="en-US"/>
         </w:rPr>
+        <w:t>Space</w:t>
+      </w:r>
+      <w:r>
+        <w:rPr>
+          <w:b/>
+          <w:bCs/>
+          <w:lang w:eastAsia="en-US"/>
+        </w:rPr>
+        <w:t xml:space="preserve"> </w:t>
+      </w:r>
+      <w:r>
+        <w:rPr>
+          <w:b/>
+          <w:bCs/>
+          <w:lang w:eastAsia="en-US"/>
+        </w:rPr>
+        <w:t>Needle</w:t>
+      </w:r>
+      <w:r>
+        <w:rPr>
+          <w:lang w:eastAsia="en-US"/>
+        </w:rPr>
+        <w:t xml:space="preserve"> iniciou </w:t>
+      </w:r>
+      <w:r>
+        <w:rPr>
+          <w:lang w:eastAsia="en-US"/>
+        </w:rPr>
+        <w:t>os estudos para implementação de imagens com o Azure Blobs, realizou correções nas telas referentes aos Levels e desenvolveu mais funcionalidades e telas dos Achievements</w:t>
+      </w:r>
+      <w:r>
+        <w:rPr>
+          <w:lang w:eastAsia="en-US"/>
+        </w:rPr>
+        <w:t>.</w:t>
+      </w:r>
+    </w:p>
+    <w:p>
+      <w:pPr>
+        <w:pStyle w:val="cabealho3"/>
+      </w:pPr>
+      <w:r>
+        <w:t>Feedback</w:t>
+      </w:r>
+    </w:p>
+    <w:p>
+      <w:pPr>
+        <w:ind w:firstLine="720"/>
+        <w:rPr>
+          <w:lang w:eastAsia="en-US"/>
+        </w:rPr>
+      </w:pPr>
+      <w:r>
+        <w:t xml:space="preserve">Os grupos </w:t>
+      </w:r>
+      <w:r>
+        <w:t>conseguiram desenvolver bem o que foi planejado para a sprint e para a versão Beta dos projetos</w:t>
+      </w:r>
+      <w:r>
+        <w:t>.</w:t>
+      </w:r>
+    </w:p>
+    <w:p>
+      <w:pPr>
+        <w:ind w:firstLine="720"/>
+        <w:rPr>
+          <w:lang w:eastAsia="en-US"/>
+        </w:rPr>
+      </w:pPr>
+    </w:p>
+    <w:p>
+      <w:pPr>
+        <w:ind w:firstLine="720"/>
+        <w:rPr>
+          <w:lang w:eastAsia="en-US"/>
+        </w:rPr>
+      </w:pPr>
+    </w:p>
+    <w:p>
+      <w:pPr>
+        <w:ind w:firstLine="720"/>
+        <w:rPr>
+          <w:lang w:eastAsia="en-US"/>
+        </w:rPr>
+      </w:pPr>
+    </w:p>
+    <w:p>
+      <w:pPr>
+        <w:ind w:firstLine="720"/>
+        <w:rPr>
+          <w:lang w:eastAsia="en-US"/>
+        </w:rPr>
+      </w:pPr>
+    </w:p>
+    <w:p>
+      <w:pPr>
+        <w:ind w:firstLine="720"/>
+        <w:rPr>
+          <w:lang w:eastAsia="en-US"/>
+        </w:rPr>
+      </w:pPr>
+    </w:p>
+    <w:p>
+      <w:pPr>
+        <w:ind w:firstLine="720"/>
+        <w:rPr>
+          <w:lang w:eastAsia="en-US"/>
+        </w:rPr>
+      </w:pPr>
+    </w:p>
+    <w:p>
+      <w:pPr>
+        <w:ind w:firstLine="720"/>
+        <w:rPr>
+          <w:lang w:eastAsia="en-US"/>
+        </w:rPr>
+      </w:pPr>
+    </w:p>
+    <w:p>
+      <w:pPr>
+        <w:ind w:firstLine="720"/>
+        <w:rPr>
+          <w:lang w:eastAsia="en-US"/>
+        </w:rPr>
+      </w:pPr>
+    </w:p>
+    <w:p>
+      <w:pPr>
+        <w:ind w:firstLine="720"/>
+        <w:rPr>
+          <w:lang w:eastAsia="en-US"/>
+        </w:rPr>
+      </w:pPr>
+    </w:p>
+    <w:p>
+      <w:pPr>
+        <w:ind w:firstLine="720"/>
+        <w:rPr>
+          <w:lang w:eastAsia="en-US"/>
+        </w:rPr>
+      </w:pPr>
+    </w:p>
+    <w:p>
+      <w:pPr>
+        <w:ind w:firstLine="720"/>
+        <w:rPr>
+          <w:lang w:eastAsia="en-US"/>
+        </w:rPr>
+      </w:pPr>
+    </w:p>
+    <w:p>
+      <w:pPr>
+        <w:pStyle w:val="cabealho1"/>
+      </w:pPr>
+      <w:bookmarkStart w:id="25" w:name="_Toc25695835"/>
+      <w:r>
+        <w:lastRenderedPageBreak/>
+        <w:t>Sprint 6</w:t>
+      </w:r>
+      <w:bookmarkEnd w:id="25"/>
+    </w:p>
+    <w:p>
+      <w:pPr>
+        <w:ind w:firstLine="720"/>
+      </w:pPr>
+    </w:p>
+    <w:p>
+      <w:pPr>
+        <w:pStyle w:val="cabealho2"/>
+      </w:pPr>
+      <w:bookmarkStart w:id="26" w:name="_Toc25695836"/>
+      <w:r>
+        <w:t>Semana 1</w:t>
+      </w:r>
+      <w:bookmarkEnd w:id="26"/>
+    </w:p>
+    <w:p>
+      <w:pPr>
+        <w:ind w:firstLine="720"/>
+        <w:jc w:val="both"/>
+      </w:pPr>
+      <w:r>
+        <w:t xml:space="preserve">Este relatório reúne as atividades acompanhadas durante a semana 1 da sprint </w:t>
+      </w:r>
+      <w:r>
+        <w:t>6</w:t>
+      </w:r>
+      <w:r>
+        <w:t xml:space="preserve"> dos projetos do curso técnico em desenvolvimento de sistemas.</w:t>
+      </w:r>
+    </w:p>
+    <w:p>
+      <w:pPr>
+        <w:pStyle w:val="cabealho3"/>
+      </w:pPr>
+      <w:r>
+        <w:t>Resumo da semana 1</w:t>
+      </w:r>
+    </w:p>
+    <w:p>
+      <w:pPr>
+        <w:ind w:firstLine="720"/>
+        <w:jc w:val="both"/>
+        <w:rPr>
+          <w:lang w:eastAsia="en-US"/>
+        </w:rPr>
+      </w:pPr>
+      <w:r>
+        <w:t xml:space="preserve">Durante </w:t>
+      </w:r>
+      <w:r>
+        <w:t xml:space="preserve">a semana </w:t>
+      </w:r>
+      <w:r>
+        <w:t>os grupos realizaram a planning e iniciaram as últimas etapas para a entrega do projeto</w:t>
+      </w:r>
+      <w:r>
+        <w:t>.</w:t>
+      </w:r>
+    </w:p>
+    <w:p>
+      <w:pPr>
+        <w:pStyle w:val="cabealho3"/>
+      </w:pPr>
+      <w:r>
+        <w:t>Pontos de destaque</w:t>
+      </w:r>
+    </w:p>
+    <w:p>
+      <w:pPr>
+        <w:ind w:firstLine="720"/>
+        <w:jc w:val="both"/>
+        <w:rPr>
+          <w:lang w:eastAsia="en-US"/>
+        </w:rPr>
+      </w:pPr>
+      <w:r>
+        <w:rPr>
+          <w:lang w:eastAsia="en-US"/>
+        </w:rPr>
+        <w:t xml:space="preserve">O grupo </w:t>
+      </w:r>
+      <w:r>
+        <w:rPr>
+          <w:b/>
+          <w:bCs/>
+          <w:lang w:eastAsia="en-US"/>
+        </w:rPr>
+        <w:t>Agility</w:t>
+      </w:r>
+      <w:r>
+        <w:rPr>
+          <w:lang w:eastAsia="en-US"/>
+        </w:rPr>
+        <w:t xml:space="preserve"> continuou </w:t>
+      </w:r>
+      <w:r>
+        <w:rPr>
+          <w:lang w:eastAsia="en-US"/>
+        </w:rPr>
+        <w:t>a implementação do FAQ e testes unitários</w:t>
+      </w:r>
+      <w:r>
+        <w:rPr>
+          <w:lang w:eastAsia="en-US"/>
+        </w:rPr>
+        <w:t>.</w:t>
+      </w:r>
+    </w:p>
+    <w:p>
+      <w:pPr>
+        <w:ind w:firstLine="720"/>
+        <w:jc w:val="both"/>
+        <w:rPr>
+          <w:lang w:eastAsia="en-US"/>
+        </w:rPr>
+      </w:pPr>
+      <w:r>
+        <w:rPr>
+          <w:lang w:eastAsia="en-US"/>
+        </w:rPr>
+        <w:t xml:space="preserve">O grupo </w:t>
+      </w:r>
+      <w:r>
+        <w:rPr>
+          <w:b/>
+          <w:bCs/>
+          <w:lang w:eastAsia="en-US"/>
+        </w:rPr>
+        <w:t>Blocktime</w:t>
+      </w:r>
+      <w:r>
+        <w:rPr>
+          <w:lang w:eastAsia="en-US"/>
+        </w:rPr>
+        <w:t xml:space="preserve"> </w:t>
+      </w:r>
+      <w:r>
+        <w:rPr>
+          <w:lang w:eastAsia="en-US"/>
+        </w:rPr>
+        <w:t>fez a sprint review alocado no cliente, o que foi muito interessante e produtivo. No restante da semana, trabalhou na exibição de gráficos nos relatórios e na criação de um histórico de relatórios</w:t>
+      </w:r>
+      <w:r>
+        <w:rPr>
+          <w:lang w:eastAsia="en-US"/>
+        </w:rPr>
+        <w:t>.</w:t>
+      </w:r>
+    </w:p>
+    <w:p>
+      <w:pPr>
+        <w:ind w:firstLine="720"/>
+        <w:jc w:val="both"/>
+        <w:rPr>
+          <w:lang w:eastAsia="en-US"/>
+        </w:rPr>
+      </w:pPr>
+      <w:r>
+        <w:rPr>
+          <w:lang w:eastAsia="en-US"/>
+        </w:rPr>
+        <w:t xml:space="preserve">O grupo </w:t>
+      </w:r>
+      <w:r>
+        <w:rPr>
+          <w:b/>
+          <w:bCs/>
+          <w:lang w:eastAsia="en-US"/>
+        </w:rPr>
         <w:t>Klaus</w:t>
       </w:r>
       <w:r>
@@ -6451,13 +6921,7 @@
         <w:rPr>
           <w:lang w:eastAsia="en-US"/>
         </w:rPr>
-        <w:t xml:space="preserve">implementou </w:t>
-      </w:r>
-      <w:r>
-        <w:rPr>
-          <w:lang w:eastAsia="en-US"/>
-        </w:rPr>
-        <w:t>validação e permissão para os endpoints e exportação e importação de dados</w:t>
+        <w:t>enfrentou alguns problemas ao implementar permissão nos endpoints e com loopings nas consultas, porém conseguiu solucionar. Intensificou o desenvolvimento mobile</w:t>
       </w:r>
       <w:r>
         <w:rPr>
@@ -6490,8 +6954,6 @@
       </w:r>
       <w:r>
         <w:rPr>
-          <w:b/>
-          <w:bCs/>
           <w:lang w:eastAsia="en-US"/>
         </w:rPr>
         <w:t xml:space="preserve"> </w:t>
@@ -6514,13 +6976,7 @@
         <w:rPr>
           <w:lang w:eastAsia="en-US"/>
         </w:rPr>
-        <w:t xml:space="preserve">iniciou </w:t>
-      </w:r>
-      <w:r>
-        <w:rPr>
-          <w:lang w:eastAsia="en-US"/>
-        </w:rPr>
-        <w:t>os estudos para implementação de imagens com o Azure Blobs, realizou correções nas telas referentes aos Levels e desenvolveu mais funcionalidades e telas dos Achievements</w:t>
+        <w:t>desenvolveu funcionalidades relativas à Jornada, criando um CRUD além de wireframes, layout de alta fidelidade e fluxos de navegação</w:t>
       </w:r>
       <w:r>
         <w:rPr>
@@ -6540,19 +6996,31 @@
     <w:p>
       <w:pPr>
         <w:ind w:firstLine="720"/>
-        <w:rPr>
-          <w:lang w:eastAsia="en-US"/>
-        </w:rPr>
-      </w:pPr>
-      <w:r>
-        <w:t xml:space="preserve">Os grupos </w:t>
-      </w:r>
-      <w:r>
-        <w:t>conseguiram desenvolver bem o que foi planejado para a sprint e para a versão Beta dos projetos</w:t>
+        <w:jc w:val="both"/>
+      </w:pPr>
+      <w:r>
+        <w:t>Os grupos seguem a caminho da conclusão dos projetos.</w:t>
+      </w:r>
+    </w:p>
+    <w:p>
+      <w:pPr>
+        <w:ind w:firstLine="720"/>
+        <w:jc w:val="both"/>
+      </w:pPr>
+      <w:r>
+        <w:t>Foi muito interessante participar da sprint review com a Blocktime, no endereço do cliente. Experiência proveitosa</w:t>
       </w:r>
       <w:r>
         <w:t>.</w:t>
       </w:r>
+    </w:p>
+    <w:p>
+      <w:pPr>
+        <w:ind w:firstLine="720"/>
+        <w:rPr>
+          <w:lang w:eastAsia="en-US"/>
+        </w:rPr>
+      </w:pPr>
     </w:p>
     <w:p>
       <w:pPr>
@@ -8586,7 +9054,9 @@
     <w:rsid w:val="00A54E89"/>
     <w:rsid w:val="00AB0C82"/>
     <w:rsid w:val="00AC3D2E"/>
+    <w:rsid w:val="00AF7CC3"/>
     <w:rsid w:val="00D0387B"/>
+    <w:rsid w:val="00D46D8E"/>
     <w:rsid w:val="00E84DFD"/>
   </w:rsids>
   <m:mathPr>
@@ -9312,7 +9782,7 @@
 </file>
 
 <file path=customXml/itemProps3.xml><?xml version="1.0" encoding="utf-8"?>
-<ds:datastoreItem xmlns:ds="http://schemas.openxmlformats.org/officeDocument/2006/customXml" ds:itemID="{24DB87E1-91FD-4549-B885-2185EECCE564}">
+<ds:datastoreItem xmlns:ds="http://schemas.openxmlformats.org/officeDocument/2006/customXml" ds:itemID="{6C83F720-471F-486F-8546-1431FBA99CF5}">
   <ds:schemaRefs>
     <ds:schemaRef ds:uri="http://schemas.openxmlformats.org/officeDocument/2006/bibliography"/>
   </ds:schemaRefs>

</xml_diff>

<commit_message>
Adiciona relatorio da semana 2 - sprint 6 e semana 1 - sprint 7 da turma do tecnico
</commit_message>
<xml_diff>
--- a/Diario_bordo/Diario_de_bordo-tecnico-manha.docx
+++ b/Diario_bordo/Diario_de_bordo-tecnico-manha.docx
@@ -1,6 +1,6 @@
 
 <file path=word/document.xml><?xml version="1.0" encoding="utf-8"?>
-<w:document xmlns:wpc="http://schemas.microsoft.com/office/word/2010/wordprocessingCanvas" xmlns:cx="http://schemas.microsoft.com/office/drawing/2014/chartex" xmlns:cx1="http://schemas.microsoft.com/office/drawing/2015/9/8/chartex" xmlns:cx2="http://schemas.microsoft.com/office/drawing/2015/10/21/chartex" xmlns:cx3="http://schemas.microsoft.com/office/drawing/2016/5/9/chartex" xmlns:cx4="http://schemas.microsoft.com/office/drawing/2016/5/10/chartex" xmlns:cx5="http://schemas.microsoft.com/office/drawing/2016/5/11/chartex" xmlns:cx6="http://schemas.microsoft.com/office/drawing/2016/5/12/chartex" xmlns:cx7="http://schemas.microsoft.com/office/drawing/2016/5/13/chartex" xmlns:cx8="http://schemas.microsoft.com/office/drawing/2016/5/14/chartex" xmlns:mc="http://schemas.openxmlformats.org/markup-compatibility/2006" xmlns:aink="http://schemas.microsoft.com/office/drawing/2016/ink" xmlns:am3d="http://schemas.microsoft.com/office/drawing/2017/model3d" xmlns:o="urn:schemas-microsoft-com:office:office" xmlns:r="http://schemas.openxmlformats.org/officeDocument/2006/relationships" xmlns:m="http://schemas.openxmlformats.org/officeDocument/2006/math" xmlns:v="urn:schemas-microsoft-com:vml" xmlns:wp14="http://schemas.microsoft.com/office/word/2010/wordprocessingDrawing" xmlns:wp="http://schemas.openxmlformats.org/drawingml/2006/wordprocessingDrawing" xmlns:w10="urn:schemas-microsoft-com:office:word" xmlns:w="http://schemas.openxmlformats.org/wordprocessingml/2006/main" xmlns:w14="http://schemas.microsoft.com/office/word/2010/wordml" xmlns:w15="http://schemas.microsoft.com/office/word/2012/wordml" xmlns:w16cid="http://schemas.microsoft.com/office/word/2016/wordml/cid" xmlns:w16se="http://schemas.microsoft.com/office/word/2015/wordml/symex" xmlns:wpg="http://schemas.microsoft.com/office/word/2010/wordprocessingGroup" xmlns:wpi="http://schemas.microsoft.com/office/word/2010/wordprocessingInk" xmlns:wne="http://schemas.microsoft.com/office/word/2006/wordml" xmlns:wps="http://schemas.microsoft.com/office/word/2010/wordprocessingShape" mc:Ignorable="w14 w15 w16se w16cid wp14">
+<w:document xmlns:wpc="http://schemas.microsoft.com/office/word/2010/wordprocessingCanvas" xmlns:cx="http://schemas.microsoft.com/office/drawing/2014/chartex" xmlns:cx1="http://schemas.microsoft.com/office/drawing/2015/9/8/chartex" xmlns:cx2="http://schemas.microsoft.com/office/drawing/2015/10/21/chartex" xmlns:cx3="http://schemas.microsoft.com/office/drawing/2016/5/9/chartex" xmlns:cx4="http://schemas.microsoft.com/office/drawing/2016/5/10/chartex" xmlns:cx5="http://schemas.microsoft.com/office/drawing/2016/5/11/chartex" xmlns:cx6="http://schemas.microsoft.com/office/drawing/2016/5/12/chartex" xmlns:cx7="http://schemas.microsoft.com/office/drawing/2016/5/13/chartex" xmlns:cx8="http://schemas.microsoft.com/office/drawing/2016/5/14/chartex" xmlns:mc="http://schemas.openxmlformats.org/markup-compatibility/2006" xmlns:aink="http://schemas.microsoft.com/office/drawing/2016/ink" xmlns:am3d="http://schemas.microsoft.com/office/drawing/2017/model3d" xmlns:o="urn:schemas-microsoft-com:office:office" xmlns:r="http://schemas.openxmlformats.org/officeDocument/2006/relationships" xmlns:m="http://schemas.openxmlformats.org/officeDocument/2006/math" xmlns:v="urn:schemas-microsoft-com:vml" xmlns:wp14="http://schemas.microsoft.com/office/word/2010/wordprocessingDrawing" xmlns:wp="http://schemas.openxmlformats.org/drawingml/2006/wordprocessingDrawing" xmlns:w10="urn:schemas-microsoft-com:office:word" xmlns:w="http://schemas.openxmlformats.org/wordprocessingml/2006/main" xmlns:w14="http://schemas.microsoft.com/office/word/2010/wordml" xmlns:w15="http://schemas.microsoft.com/office/word/2012/wordml" xmlns:w16cex="http://schemas.microsoft.com/office/word/2018/wordml/cex" xmlns:w16cid="http://schemas.microsoft.com/office/word/2016/wordml/cid" xmlns:w16="http://schemas.microsoft.com/office/word/2018/wordml" xmlns:w16se="http://schemas.microsoft.com/office/word/2015/wordml/symex" xmlns:wpg="http://schemas.microsoft.com/office/word/2010/wordprocessingGroup" xmlns:wpi="http://schemas.microsoft.com/office/word/2010/wordprocessingInk" xmlns:wne="http://schemas.microsoft.com/office/word/2006/wordml" xmlns:wps="http://schemas.microsoft.com/office/word/2010/wordprocessingShape" mc:Ignorable="w14 w15 w16se w16cid w16 w16cex wp14">
   <w:body>
     <w:sdt>
       <w:sdtPr>
@@ -743,7 +743,7 @@
                 </w:rPr>
                 <w:fldChar w:fldCharType="separate"/>
               </w:r>
-              <w:hyperlink w:anchor="_Toc25695811" w:history="1">
+              <w:hyperlink w:anchor="_Toc27054738" w:history="1">
                 <w:r>
                   <w:rPr>
                     <w:rStyle w:val="Hyperlink"/>
@@ -774,7 +774,7 @@
                     <w:webHidden/>
                     <w:color w:val="7030A0"/>
                   </w:rPr>
-                  <w:instrText xml:space="preserve"> PAGEREF _Toc25695811 \h </w:instrText>
+                  <w:instrText xml:space="preserve"> PAGEREF _Toc27054738 \h </w:instrText>
                 </w:r>
                 <w:r>
                   <w:rPr>
@@ -818,7 +818,7 @@
                   <w:szCs w:val="22"/>
                 </w:rPr>
               </w:pPr>
-              <w:hyperlink w:anchor="_Toc25695812" w:history="1">
+              <w:hyperlink w:anchor="_Toc27054739" w:history="1">
                 <w:r>
                   <w:rPr>
                     <w:rStyle w:val="Hyperlink"/>
@@ -838,7 +838,7 @@
                   <w:szCs w:val="22"/>
                 </w:rPr>
               </w:pPr>
-              <w:hyperlink w:anchor="_Toc25695813" w:history="1">
+              <w:hyperlink w:anchor="_Toc27054740" w:history="1">
                 <w:r>
                   <w:rPr>
                     <w:rStyle w:val="Hyperlink"/>
@@ -858,7 +858,7 @@
                   <w:szCs w:val="22"/>
                 </w:rPr>
               </w:pPr>
-              <w:hyperlink w:anchor="_Toc25695814" w:history="1">
+              <w:hyperlink w:anchor="_Toc27054741" w:history="1">
                 <w:r>
                   <w:rPr>
                     <w:rStyle w:val="Hyperlink"/>
@@ -880,7 +880,7 @@
                   <w:szCs w:val="22"/>
                 </w:rPr>
               </w:pPr>
-              <w:hyperlink w:anchor="_Toc25695815" w:history="1">
+              <w:hyperlink w:anchor="_Toc27054742" w:history="1">
                 <w:r>
                   <w:rPr>
                     <w:rStyle w:val="Hyperlink"/>
@@ -911,7 +911,7 @@
                     <w:webHidden/>
                     <w:color w:val="7030A0"/>
                   </w:rPr>
-                  <w:instrText xml:space="preserve"> PAGEREF _Toc25695815 \h </w:instrText>
+                  <w:instrText xml:space="preserve"> PAGEREF _Toc27054742 \h </w:instrText>
                 </w:r>
                 <w:r>
                   <w:rPr>
@@ -955,7 +955,7 @@
                   <w:szCs w:val="22"/>
                 </w:rPr>
               </w:pPr>
-              <w:hyperlink w:anchor="_Toc25695816" w:history="1">
+              <w:hyperlink w:anchor="_Toc27054743" w:history="1">
                 <w:r>
                   <w:rPr>
                     <w:rStyle w:val="Hyperlink"/>
@@ -977,7 +977,7 @@
                   <w:szCs w:val="22"/>
                 </w:rPr>
               </w:pPr>
-              <w:hyperlink w:anchor="_Toc25695817" w:history="1">
+              <w:hyperlink w:anchor="_Toc27054744" w:history="1">
                 <w:r>
                   <w:rPr>
                     <w:rStyle w:val="Hyperlink"/>
@@ -1008,7 +1008,7 @@
                     <w:webHidden/>
                     <w:color w:val="7030A0"/>
                   </w:rPr>
-                  <w:instrText xml:space="preserve"> PAGEREF _Toc25695817 \h </w:instrText>
+                  <w:instrText xml:space="preserve"> PAGEREF _Toc27054744 \h </w:instrText>
                 </w:r>
                 <w:r>
                   <w:rPr>
@@ -1052,7 +1052,7 @@
                   <w:szCs w:val="22"/>
                 </w:rPr>
               </w:pPr>
-              <w:hyperlink w:anchor="_Toc25695818" w:history="1">
+              <w:hyperlink w:anchor="_Toc27054745" w:history="1">
                 <w:r>
                   <w:rPr>
                     <w:rStyle w:val="Hyperlink"/>
@@ -1072,7 +1072,7 @@
                   <w:szCs w:val="22"/>
                 </w:rPr>
               </w:pPr>
-              <w:hyperlink w:anchor="_Toc25695819" w:history="1">
+              <w:hyperlink w:anchor="_Toc27054746" w:history="1">
                 <w:r>
                   <w:rPr>
                     <w:rStyle w:val="Hyperlink"/>
@@ -1094,7 +1094,7 @@
                   <w:szCs w:val="22"/>
                 </w:rPr>
               </w:pPr>
-              <w:hyperlink w:anchor="_Toc25695820" w:history="1">
+              <w:hyperlink w:anchor="_Toc27054747" w:history="1">
                 <w:r>
                   <w:rPr>
                     <w:rStyle w:val="Hyperlink"/>
@@ -1125,7 +1125,7 @@
                     <w:webHidden/>
                     <w:color w:val="7030A0"/>
                   </w:rPr>
-                  <w:instrText xml:space="preserve"> PAGEREF _Toc25695820 \h </w:instrText>
+                  <w:instrText xml:space="preserve"> PAGEREF _Toc27054747 \h </w:instrText>
                 </w:r>
                 <w:r>
                   <w:rPr>
@@ -1169,7 +1169,7 @@
                   <w:szCs w:val="22"/>
                 </w:rPr>
               </w:pPr>
-              <w:hyperlink w:anchor="_Toc25695821" w:history="1">
+              <w:hyperlink w:anchor="_Toc27054748" w:history="1">
                 <w:r>
                   <w:rPr>
                     <w:rStyle w:val="Hyperlink"/>
@@ -1189,7 +1189,7 @@
                   <w:szCs w:val="22"/>
                 </w:rPr>
               </w:pPr>
-              <w:hyperlink w:anchor="_Toc25695822" w:history="1">
+              <w:hyperlink w:anchor="_Toc27054749" w:history="1">
                 <w:r>
                   <w:rPr>
                     <w:rStyle w:val="Hyperlink"/>
@@ -1211,7 +1211,7 @@
                   <w:szCs w:val="22"/>
                 </w:rPr>
               </w:pPr>
-              <w:hyperlink w:anchor="_Toc25695823" w:history="1">
+              <w:hyperlink w:anchor="_Toc27054750" w:history="1">
                 <w:r>
                   <w:rPr>
                     <w:rStyle w:val="Hyperlink"/>
@@ -1242,7 +1242,7 @@
                     <w:webHidden/>
                     <w:color w:val="7030A0"/>
                   </w:rPr>
-                  <w:instrText xml:space="preserve"> PAGEREF _Toc25695823 \h </w:instrText>
+                  <w:instrText xml:space="preserve"> PAGEREF _Toc27054750 \h </w:instrText>
                 </w:r>
                 <w:r>
                   <w:rPr>
@@ -1286,7 +1286,7 @@
                   <w:szCs w:val="22"/>
                 </w:rPr>
               </w:pPr>
-              <w:hyperlink w:anchor="_Toc25695824" w:history="1">
+              <w:hyperlink w:anchor="_Toc27054751" w:history="1">
                 <w:r>
                   <w:rPr>
                     <w:rStyle w:val="Hyperlink"/>
@@ -1306,7 +1306,7 @@
                   <w:szCs w:val="22"/>
                 </w:rPr>
               </w:pPr>
-              <w:hyperlink w:anchor="_Toc25695825" w:history="1">
+              <w:hyperlink w:anchor="_Toc27054752" w:history="1">
                 <w:r>
                   <w:rPr>
                     <w:rStyle w:val="Hyperlink"/>
@@ -1328,7 +1328,7 @@
                   <w:szCs w:val="22"/>
                 </w:rPr>
               </w:pPr>
-              <w:hyperlink w:anchor="_Toc25695826" w:history="1">
+              <w:hyperlink w:anchor="_Toc27054753" w:history="1">
                 <w:r>
                   <w:rPr>
                     <w:rStyle w:val="Hyperlink"/>
@@ -1359,7 +1359,7 @@
                     <w:webHidden/>
                     <w:color w:val="7030A0"/>
                   </w:rPr>
-                  <w:instrText xml:space="preserve"> PAGEREF _Toc25695826 \h </w:instrText>
+                  <w:instrText xml:space="preserve"> PAGEREF _Toc27054753 \h </w:instrText>
                 </w:r>
                 <w:r>
                   <w:rPr>
@@ -1403,7 +1403,7 @@
                   <w:szCs w:val="22"/>
                 </w:rPr>
               </w:pPr>
-              <w:hyperlink w:anchor="_Toc25695827" w:history="1">
+              <w:hyperlink w:anchor="_Toc27054754" w:history="1">
                 <w:r>
                   <w:rPr>
                     <w:rStyle w:val="Hyperlink"/>
@@ -1423,7 +1423,7 @@
                   <w:szCs w:val="22"/>
                 </w:rPr>
               </w:pPr>
-              <w:hyperlink w:anchor="_Toc25695828" w:history="1">
+              <w:hyperlink w:anchor="_Toc27054755" w:history="1">
                 <w:r>
                   <w:rPr>
                     <w:rStyle w:val="Hyperlink"/>
@@ -1443,7 +1443,7 @@
                   <w:szCs w:val="22"/>
                 </w:rPr>
               </w:pPr>
-              <w:hyperlink w:anchor="_Toc25695829" w:history="1">
+              <w:hyperlink w:anchor="_Toc27054756" w:history="1">
                 <w:r>
                   <w:rPr>
                     <w:rStyle w:val="Hyperlink"/>
@@ -1463,7 +1463,7 @@
                   <w:szCs w:val="22"/>
                 </w:rPr>
               </w:pPr>
-              <w:hyperlink w:anchor="_Toc25695830" w:history="1">
+              <w:hyperlink w:anchor="_Toc27054757" w:history="1">
                 <w:r>
                   <w:rPr>
                     <w:rStyle w:val="Hyperlink"/>
@@ -1485,7 +1485,7 @@
                   <w:szCs w:val="22"/>
                 </w:rPr>
               </w:pPr>
-              <w:hyperlink w:anchor="_Toc25695831" w:history="1">
+              <w:hyperlink w:anchor="_Toc27054758" w:history="1">
                 <w:r>
                   <w:rPr>
                     <w:rStyle w:val="Hyperlink"/>
@@ -1516,7 +1516,7 @@
                     <w:webHidden/>
                     <w:color w:val="7030A0"/>
                   </w:rPr>
-                  <w:instrText xml:space="preserve"> PAGEREF _Toc25695831 \h </w:instrText>
+                  <w:instrText xml:space="preserve"> PAGEREF _Toc27054758 \h </w:instrText>
                 </w:r>
                 <w:r>
                   <w:rPr>
@@ -1560,7 +1560,7 @@
                   <w:szCs w:val="22"/>
                 </w:rPr>
               </w:pPr>
-              <w:hyperlink w:anchor="_Toc25695832" w:history="1">
+              <w:hyperlink w:anchor="_Toc27054759" w:history="1">
                 <w:r>
                   <w:rPr>
                     <w:rStyle w:val="Hyperlink"/>
@@ -1580,7 +1580,7 @@
                   <w:szCs w:val="22"/>
                 </w:rPr>
               </w:pPr>
-              <w:hyperlink w:anchor="_Toc25695833" w:history="1">
+              <w:hyperlink w:anchor="_Toc27054760" w:history="1">
                 <w:r>
                   <w:rPr>
                     <w:rStyle w:val="Hyperlink"/>
@@ -1600,7 +1600,7 @@
                   <w:szCs w:val="22"/>
                 </w:rPr>
               </w:pPr>
-              <w:hyperlink w:anchor="_Toc25695834" w:history="1">
+              <w:hyperlink w:anchor="_Toc27054761" w:history="1">
                 <w:r>
                   <w:rPr>
                     <w:rStyle w:val="Hyperlink"/>
@@ -1622,7 +1622,7 @@
                   <w:szCs w:val="22"/>
                 </w:rPr>
               </w:pPr>
-              <w:hyperlink w:anchor="_Toc25695835" w:history="1">
+              <w:hyperlink w:anchor="_Toc27054762" w:history="1">
                 <w:r>
                   <w:rPr>
                     <w:rStyle w:val="Hyperlink"/>
@@ -1653,7 +1653,7 @@
                     <w:webHidden/>
                     <w:color w:val="7030A0"/>
                   </w:rPr>
-                  <w:instrText xml:space="preserve"> PAGEREF _Toc25695835 \h </w:instrText>
+                  <w:instrText xml:space="preserve"> PAGEREF _Toc27054762 \h </w:instrText>
                 </w:r>
                 <w:r>
                   <w:rPr>
@@ -1697,7 +1697,124 @@
                   <w:szCs w:val="22"/>
                 </w:rPr>
               </w:pPr>
-              <w:hyperlink w:anchor="_Toc25695836" w:history="1">
+              <w:hyperlink w:anchor="_Toc27054763" w:history="1">
+                <w:r>
+                  <w:rPr>
+                    <w:rStyle w:val="Hyperlink"/>
+                    <w:noProof/>
+                    <w:color w:val="7030A0"/>
+                  </w:rPr>
+                  <w:t>Semana 1</w:t>
+                </w:r>
+              </w:hyperlink>
+            </w:p>
+            <w:p>
+              <w:pPr>
+                <w:pStyle w:val="Sumrio2"/>
+                <w:rPr>
+                  <w:noProof/>
+                  <w:color w:val="7030A0"/>
+                  <w:szCs w:val="22"/>
+                </w:rPr>
+              </w:pPr>
+              <w:hyperlink w:anchor="_Toc27054764" w:history="1">
+                <w:r>
+                  <w:rPr>
+                    <w:rStyle w:val="Hyperlink"/>
+                    <w:noProof/>
+                    <w:color w:val="7030A0"/>
+                  </w:rPr>
+                  <w:t>Semana 2</w:t>
+                </w:r>
+              </w:hyperlink>
+            </w:p>
+            <w:p>
+              <w:pPr>
+                <w:pStyle w:val="Sumrio1"/>
+                <w:rPr>
+                  <w:b w:val="0"/>
+                  <w:noProof/>
+                  <w:color w:val="7030A0"/>
+                  <w:sz w:val="22"/>
+                  <w:szCs w:val="22"/>
+                </w:rPr>
+              </w:pPr>
+              <w:hyperlink w:anchor="_Toc27054765" w:history="1">
+                <w:r>
+                  <w:rPr>
+                    <w:rStyle w:val="Hyperlink"/>
+                    <w:noProof/>
+                    <w:color w:val="7030A0"/>
+                  </w:rPr>
+                  <w:t>Sprint 7</w:t>
+                </w:r>
+                <w:r>
+                  <w:rPr>
+                    <w:noProof/>
+                    <w:webHidden/>
+                    <w:color w:val="7030A0"/>
+                  </w:rPr>
+                  <w:tab/>
+                </w:r>
+                <w:r>
+                  <w:rPr>
+                    <w:noProof/>
+                    <w:webHidden/>
+                    <w:color w:val="7030A0"/>
+                  </w:rPr>
+                  <w:fldChar w:fldCharType="begin"/>
+                </w:r>
+                <w:r>
+                  <w:rPr>
+                    <w:noProof/>
+                    <w:webHidden/>
+                    <w:color w:val="7030A0"/>
+                  </w:rPr>
+                  <w:instrText xml:space="preserve"> PAGEREF _Toc27054765 \h </w:instrText>
+                </w:r>
+                <w:r>
+                  <w:rPr>
+                    <w:noProof/>
+                    <w:webHidden/>
+                    <w:color w:val="7030A0"/>
+                  </w:rPr>
+                </w:r>
+                <w:r>
+                  <w:rPr>
+                    <w:noProof/>
+                    <w:webHidden/>
+                    <w:color w:val="7030A0"/>
+                  </w:rPr>
+                  <w:fldChar w:fldCharType="separate"/>
+                </w:r>
+                <w:r>
+                  <w:rPr>
+                    <w:noProof/>
+                    <w:webHidden/>
+                    <w:color w:val="7030A0"/>
+                  </w:rPr>
+                  <w:t>19</w:t>
+                </w:r>
+                <w:r>
+                  <w:rPr>
+                    <w:noProof/>
+                    <w:webHidden/>
+                    <w:color w:val="7030A0"/>
+                  </w:rPr>
+                  <w:fldChar w:fldCharType="end"/>
+                </w:r>
+              </w:hyperlink>
+            </w:p>
+            <w:p>
+              <w:pPr>
+                <w:pStyle w:val="Sumrio2"/>
+                <w:rPr>
+                  <w:noProof/>
+                  <w:color w:val="7030A0"/>
+                  <w:szCs w:val="22"/>
+                </w:rPr>
+              </w:pPr>
+              <w:hyperlink w:anchor="_Toc27054766" w:history="1">
                 <w:r>
                   <w:rPr>
                     <w:rStyle w:val="Hyperlink"/>
@@ -1745,7 +1862,7 @@
       <w:pPr>
         <w:pStyle w:val="cabealho1"/>
       </w:pPr>
-      <w:bookmarkStart w:id="1" w:name="_Toc25695811"/>
+      <w:bookmarkStart w:id="1" w:name="_Toc27054738"/>
       <w:r>
         <w:lastRenderedPageBreak/>
         <w:t>Resumo</w:t>
@@ -1760,7 +1877,7 @@
       <w:pPr>
         <w:pStyle w:val="cabealho2"/>
       </w:pPr>
-      <w:bookmarkStart w:id="2" w:name="_Toc25695812"/>
+      <w:bookmarkStart w:id="2" w:name="_Toc27054739"/>
       <w:r>
         <w:t>Objetivos</w:t>
       </w:r>
@@ -1780,7 +1897,7 @@
       <w:pPr>
         <w:pStyle w:val="cabealho2"/>
       </w:pPr>
-      <w:bookmarkStart w:id="3" w:name="_Toc25695813"/>
+      <w:bookmarkStart w:id="3" w:name="_Toc27054740"/>
       <w:r>
         <w:t xml:space="preserve">Descrição do </w:t>
       </w:r>
@@ -1803,7 +1920,7 @@
       <w:pPr>
         <w:pStyle w:val="cabealho2"/>
       </w:pPr>
-      <w:bookmarkStart w:id="4" w:name="_Toc25695814"/>
+      <w:bookmarkStart w:id="4" w:name="_Toc27054741"/>
       <w:r>
         <w:t xml:space="preserve">Resumo </w:t>
       </w:r>
@@ -1848,7 +1965,7 @@
       <w:pPr>
         <w:pStyle w:val="cabealho1"/>
       </w:pPr>
-      <w:bookmarkStart w:id="5" w:name="_Toc25695815"/>
+      <w:bookmarkStart w:id="5" w:name="_Toc27054742"/>
       <w:r>
         <w:lastRenderedPageBreak/>
         <w:t>Sprint X</w:t>
@@ -1868,7 +1985,7 @@
       <w:pPr>
         <w:pStyle w:val="cabealho2"/>
       </w:pPr>
-      <w:bookmarkStart w:id="6" w:name="_Toc25695816"/>
+      <w:bookmarkStart w:id="6" w:name="_Toc27054743"/>
       <w:r>
         <w:t>Semana 1</w:t>
       </w:r>
@@ -2184,7 +2301,7 @@
       <w:pPr>
         <w:pStyle w:val="cabealho1"/>
       </w:pPr>
-      <w:bookmarkStart w:id="7" w:name="_Toc25695817"/>
+      <w:bookmarkStart w:id="7" w:name="_Toc27054744"/>
       <w:r>
         <w:lastRenderedPageBreak/>
         <w:t>Sprint 1</w:t>
@@ -2200,7 +2317,7 @@
       <w:pPr>
         <w:pStyle w:val="cabealho2"/>
       </w:pPr>
-      <w:bookmarkStart w:id="8" w:name="_Toc25695818"/>
+      <w:bookmarkStart w:id="8" w:name="_Toc27054745"/>
       <w:r>
         <w:t>Semana 1</w:t>
       </w:r>
@@ -2466,7 +2583,7 @@
       <w:pPr>
         <w:pStyle w:val="cabealho2"/>
       </w:pPr>
-      <w:bookmarkStart w:id="9" w:name="_Toc25695819"/>
+      <w:bookmarkStart w:id="9" w:name="_Toc27054746"/>
       <w:r>
         <w:lastRenderedPageBreak/>
         <w:t>Semana 2</w:t>
@@ -2820,7 +2937,7 @@
       <w:pPr>
         <w:pStyle w:val="cabealho1"/>
       </w:pPr>
-      <w:bookmarkStart w:id="10" w:name="_Toc25695820"/>
+      <w:bookmarkStart w:id="10" w:name="_Toc27054747"/>
       <w:r>
         <w:lastRenderedPageBreak/>
         <w:t>Sprint 2</w:t>
@@ -2836,7 +2953,7 @@
       <w:pPr>
         <w:pStyle w:val="cabealho2"/>
       </w:pPr>
-      <w:bookmarkStart w:id="11" w:name="_Toc25695821"/>
+      <w:bookmarkStart w:id="11" w:name="_Toc27054748"/>
       <w:r>
         <w:t>Semana 1</w:t>
       </w:r>
@@ -3102,7 +3219,7 @@
       <w:pPr>
         <w:pStyle w:val="cabealho2"/>
       </w:pPr>
-      <w:bookmarkStart w:id="12" w:name="_Toc25695822"/>
+      <w:bookmarkStart w:id="12" w:name="_Toc27054749"/>
       <w:r>
         <w:lastRenderedPageBreak/>
         <w:t>Semana 2</w:t>
@@ -3445,7 +3562,7 @@
       <w:pPr>
         <w:pStyle w:val="cabealho1"/>
       </w:pPr>
-      <w:bookmarkStart w:id="13" w:name="_Toc25695823"/>
+      <w:bookmarkStart w:id="13" w:name="_Toc27054750"/>
       <w:r>
         <w:lastRenderedPageBreak/>
         <w:t>Sprint 3</w:t>
@@ -3461,7 +3578,7 @@
       <w:pPr>
         <w:pStyle w:val="cabealho2"/>
       </w:pPr>
-      <w:bookmarkStart w:id="14" w:name="_Toc25695824"/>
+      <w:bookmarkStart w:id="14" w:name="_Toc27054751"/>
       <w:r>
         <w:t>Semana 1</w:t>
       </w:r>
@@ -3785,7 +3902,7 @@
       <w:pPr>
         <w:pStyle w:val="cabealho2"/>
       </w:pPr>
-      <w:bookmarkStart w:id="15" w:name="_Toc25695825"/>
+      <w:bookmarkStart w:id="15" w:name="_Toc27054752"/>
       <w:r>
         <w:lastRenderedPageBreak/>
         <w:t>Semana 2</w:t>
@@ -4154,7 +4271,7 @@
       <w:pPr>
         <w:pStyle w:val="cabealho1"/>
       </w:pPr>
-      <w:bookmarkStart w:id="16" w:name="_Toc25695826"/>
+      <w:bookmarkStart w:id="16" w:name="_Toc27054753"/>
       <w:r>
         <w:lastRenderedPageBreak/>
         <w:t>Sprint 4</w:t>
@@ -4170,7 +4287,7 @@
       <w:pPr>
         <w:pStyle w:val="cabealho2"/>
       </w:pPr>
-      <w:bookmarkStart w:id="17" w:name="_Toc25695827"/>
+      <w:bookmarkStart w:id="17" w:name="_Toc27054754"/>
       <w:r>
         <w:t>Semana 1</w:t>
       </w:r>
@@ -4463,7 +4580,7 @@
       <w:pPr>
         <w:pStyle w:val="cabealho2"/>
       </w:pPr>
-      <w:bookmarkStart w:id="18" w:name="_Toc25695828"/>
+      <w:bookmarkStart w:id="18" w:name="_Toc27054755"/>
       <w:r>
         <w:lastRenderedPageBreak/>
         <w:t>Semana 2</w:t>
@@ -4888,7 +5005,7 @@
       <w:pPr>
         <w:pStyle w:val="cabealho2"/>
       </w:pPr>
-      <w:bookmarkStart w:id="19" w:name="_Toc25695829"/>
+      <w:bookmarkStart w:id="19" w:name="_Toc27054756"/>
       <w:r>
         <w:lastRenderedPageBreak/>
         <w:t>Semana 3</w:t>
@@ -5274,7 +5391,7 @@
       <w:pPr>
         <w:pStyle w:val="cabealho2"/>
       </w:pPr>
-      <w:bookmarkStart w:id="20" w:name="_Toc25695830"/>
+      <w:bookmarkStart w:id="20" w:name="_Toc27054757"/>
       <w:r>
         <w:lastRenderedPageBreak/>
         <w:t>Semana 4</w:t>
@@ -5655,7 +5772,7 @@
       <w:pPr>
         <w:pStyle w:val="cabealho1"/>
       </w:pPr>
-      <w:bookmarkStart w:id="21" w:name="_Toc25695831"/>
+      <w:bookmarkStart w:id="21" w:name="_Toc27054758"/>
       <w:r>
         <w:lastRenderedPageBreak/>
         <w:t>Sprint 5</w:t>
@@ -5671,7 +5788,7 @@
       <w:pPr>
         <w:pStyle w:val="cabealho2"/>
       </w:pPr>
-      <w:bookmarkStart w:id="22" w:name="_Toc25695832"/>
+      <w:bookmarkStart w:id="22" w:name="_Toc27054759"/>
       <w:r>
         <w:t>Semana 1</w:t>
       </w:r>
@@ -5989,7 +6106,7 @@
       <w:pPr>
         <w:pStyle w:val="cabealho2"/>
       </w:pPr>
-      <w:bookmarkStart w:id="23" w:name="_Toc25695833"/>
+      <w:bookmarkStart w:id="23" w:name="_Toc27054760"/>
       <w:r>
         <w:lastRenderedPageBreak/>
         <w:t>Semana 2</w:t>
@@ -6361,7 +6478,7 @@
       <w:pPr>
         <w:pStyle w:val="cabealho2"/>
       </w:pPr>
-      <w:bookmarkStart w:id="24" w:name="_Toc25695834"/>
+      <w:bookmarkStart w:id="24" w:name="_Toc27054761"/>
       <w:r>
         <w:lastRenderedPageBreak/>
         <w:t>Semana 3</w:t>
@@ -6733,7 +6850,7 @@
       <w:pPr>
         <w:pStyle w:val="cabealho1"/>
       </w:pPr>
-      <w:bookmarkStart w:id="25" w:name="_Toc25695835"/>
+      <w:bookmarkStart w:id="25" w:name="_Toc27054762"/>
       <w:r>
         <w:lastRenderedPageBreak/>
         <w:t>Sprint 6</w:t>
@@ -6749,7 +6866,7 @@
       <w:pPr>
         <w:pStyle w:val="cabealho2"/>
       </w:pPr>
-      <w:bookmarkStart w:id="26" w:name="_Toc25695836"/>
+      <w:bookmarkStart w:id="26" w:name="_Toc27054763"/>
       <w:r>
         <w:t>Semana 1</w:t>
       </w:r>
@@ -7021,6 +7138,736 @@
           <w:lang w:eastAsia="en-US"/>
         </w:rPr>
       </w:pPr>
+    </w:p>
+    <w:p>
+      <w:pPr>
+        <w:ind w:firstLine="720"/>
+        <w:rPr>
+          <w:lang w:eastAsia="en-US"/>
+        </w:rPr>
+      </w:pPr>
+    </w:p>
+    <w:p>
+      <w:pPr>
+        <w:ind w:firstLine="720"/>
+        <w:rPr>
+          <w:lang w:eastAsia="en-US"/>
+        </w:rPr>
+      </w:pPr>
+    </w:p>
+    <w:p>
+      <w:pPr>
+        <w:ind w:firstLine="720"/>
+        <w:rPr>
+          <w:lang w:eastAsia="en-US"/>
+        </w:rPr>
+      </w:pPr>
+    </w:p>
+    <w:p>
+      <w:pPr>
+        <w:ind w:firstLine="720"/>
+        <w:rPr>
+          <w:lang w:eastAsia="en-US"/>
+        </w:rPr>
+      </w:pPr>
+    </w:p>
+    <w:p>
+      <w:pPr>
+        <w:ind w:firstLine="720"/>
+        <w:rPr>
+          <w:lang w:eastAsia="en-US"/>
+        </w:rPr>
+      </w:pPr>
+    </w:p>
+    <w:p>
+      <w:pPr>
+        <w:ind w:firstLine="720"/>
+        <w:rPr>
+          <w:lang w:eastAsia="en-US"/>
+        </w:rPr>
+      </w:pPr>
+    </w:p>
+    <w:p>
+      <w:pPr>
+        <w:ind w:firstLine="720"/>
+        <w:rPr>
+          <w:lang w:eastAsia="en-US"/>
+        </w:rPr>
+      </w:pPr>
+    </w:p>
+    <w:p>
+      <w:pPr>
+        <w:pStyle w:val="cabealho2"/>
+      </w:pPr>
+      <w:bookmarkStart w:id="27" w:name="_Toc27054764"/>
+      <w:r>
+        <w:lastRenderedPageBreak/>
+        <w:t xml:space="preserve">Semana </w:t>
+      </w:r>
+      <w:r>
+        <w:t>2</w:t>
+      </w:r>
+      <w:bookmarkEnd w:id="27"/>
+    </w:p>
+    <w:p>
+      <w:pPr>
+        <w:ind w:firstLine="720"/>
+        <w:jc w:val="both"/>
+      </w:pPr>
+      <w:r>
+        <w:t xml:space="preserve">Este relatório reúne as atividades acompanhadas durante a semana </w:t>
+      </w:r>
+      <w:r>
+        <w:t>2</w:t>
+      </w:r>
+      <w:r>
+        <w:t xml:space="preserve"> da sprint </w:t>
+      </w:r>
+      <w:r>
+        <w:t>6</w:t>
+      </w:r>
+      <w:r>
+        <w:t xml:space="preserve"> </w:t>
+      </w:r>
+      <w:r>
+        <w:t>dos projetos do curso técnico em desenvolvimento de sistemas.</w:t>
+      </w:r>
+    </w:p>
+    <w:p>
+      <w:pPr>
+        <w:pStyle w:val="cabealho3"/>
+      </w:pPr>
+      <w:r>
+        <w:t xml:space="preserve">Resumo da semana </w:t>
+      </w:r>
+      <w:r>
+        <w:t>2</w:t>
+      </w:r>
+    </w:p>
+    <w:p>
+      <w:pPr>
+        <w:ind w:firstLine="720"/>
+        <w:jc w:val="both"/>
+      </w:pPr>
+      <w:r>
+        <w:t xml:space="preserve">Durante </w:t>
+      </w:r>
+      <w:r>
+        <w:t>a semana os grupos desenvolveram com mais afinco a exibição de informações de telas e geração de relatórios</w:t>
+      </w:r>
+      <w:r>
+        <w:t>.</w:t>
+      </w:r>
+    </w:p>
+    <w:p>
+      <w:pPr>
+        <w:pStyle w:val="cabealho3"/>
+      </w:pPr>
+      <w:r>
+        <w:t>Pontos de destaque</w:t>
+      </w:r>
+    </w:p>
+    <w:p>
+      <w:pPr>
+        <w:ind w:firstLine="720"/>
+        <w:jc w:val="both"/>
+        <w:rPr>
+          <w:lang w:eastAsia="en-US"/>
+        </w:rPr>
+      </w:pPr>
+      <w:r>
+        <w:rPr>
+          <w:lang w:eastAsia="en-US"/>
+        </w:rPr>
+        <w:t xml:space="preserve">O grupo </w:t>
+      </w:r>
+      <w:r>
+        <w:rPr>
+          <w:b/>
+          <w:bCs/>
+          <w:lang w:eastAsia="en-US"/>
+        </w:rPr>
+        <w:t>Agility</w:t>
+      </w:r>
+      <w:r>
+        <w:rPr>
+          <w:lang w:eastAsia="en-US"/>
+        </w:rPr>
+        <w:t xml:space="preserve"> </w:t>
+      </w:r>
+      <w:r>
+        <w:rPr>
+          <w:lang w:eastAsia="en-US"/>
+        </w:rPr>
+        <w:t>f</w:t>
+      </w:r>
+      <w:r>
+        <w:rPr>
+          <w:lang w:eastAsia="en-US"/>
+        </w:rPr>
+        <w:t>inalizou os testes unitários, trabalhou em validação de campos e iniciou os estudos em chart</w:t>
+      </w:r>
+      <w:r>
+        <w:rPr>
+          <w:lang w:eastAsia="en-US"/>
+        </w:rPr>
+        <w:t xml:space="preserve"> </w:t>
+      </w:r>
+      <w:r>
+        <w:rPr>
+          <w:lang w:eastAsia="en-US"/>
+        </w:rPr>
+        <w:t>Js</w:t>
+      </w:r>
+      <w:r>
+        <w:rPr>
+          <w:lang w:eastAsia="en-US"/>
+        </w:rPr>
+        <w:t>.</w:t>
+      </w:r>
+    </w:p>
+    <w:p>
+      <w:pPr>
+        <w:ind w:firstLine="720"/>
+        <w:jc w:val="both"/>
+        <w:rPr>
+          <w:lang w:eastAsia="en-US"/>
+        </w:rPr>
+      </w:pPr>
+      <w:r>
+        <w:rPr>
+          <w:lang w:eastAsia="en-US"/>
+        </w:rPr>
+        <w:t xml:space="preserve">O grupo </w:t>
+      </w:r>
+      <w:r>
+        <w:rPr>
+          <w:b/>
+          <w:bCs/>
+          <w:lang w:eastAsia="en-US"/>
+        </w:rPr>
+        <w:t>Block</w:t>
+      </w:r>
+      <w:r>
+        <w:rPr>
+          <w:b/>
+          <w:bCs/>
+          <w:lang w:eastAsia="en-US"/>
+        </w:rPr>
+        <w:t>t</w:t>
+      </w:r>
+      <w:r>
+        <w:rPr>
+          <w:b/>
+          <w:bCs/>
+          <w:lang w:eastAsia="en-US"/>
+        </w:rPr>
+        <w:t>ime</w:t>
+      </w:r>
+      <w:r>
+        <w:rPr>
+          <w:lang w:eastAsia="en-US"/>
+        </w:rPr>
+        <w:t xml:space="preserve"> </w:t>
+      </w:r>
+      <w:r>
+        <w:rPr>
+          <w:lang w:eastAsia="en-US"/>
+        </w:rPr>
+        <w:t>trabalhou muito na exibição de dados em gráficos e conseguiu finalizar</w:t>
+      </w:r>
+      <w:r>
+        <w:rPr>
+          <w:lang w:eastAsia="en-US"/>
+        </w:rPr>
+        <w:t>.</w:t>
+      </w:r>
+    </w:p>
+    <w:p>
+      <w:pPr>
+        <w:ind w:firstLine="720"/>
+        <w:jc w:val="both"/>
+        <w:rPr>
+          <w:lang w:eastAsia="en-US"/>
+        </w:rPr>
+      </w:pPr>
+      <w:r>
+        <w:rPr>
+          <w:lang w:eastAsia="en-US"/>
+        </w:rPr>
+        <w:t xml:space="preserve">O grupo </w:t>
+      </w:r>
+      <w:r>
+        <w:rPr>
+          <w:b/>
+          <w:bCs/>
+          <w:lang w:eastAsia="en-US"/>
+        </w:rPr>
+        <w:t>Klaus</w:t>
+      </w:r>
+      <w:r>
+        <w:rPr>
+          <w:lang w:eastAsia="en-US"/>
+        </w:rPr>
+        <w:t xml:space="preserve"> </w:t>
+      </w:r>
+      <w:r>
+        <w:rPr>
+          <w:lang w:eastAsia="en-US"/>
+        </w:rPr>
+        <w:t>corrigiu muitos erros tanto na API quanto na aplicação WEB e desenvolveu mais funcionalidades Mobile</w:t>
+      </w:r>
+      <w:r>
+        <w:rPr>
+          <w:lang w:eastAsia="en-US"/>
+        </w:rPr>
+        <w:t>.</w:t>
+      </w:r>
+    </w:p>
+    <w:p>
+      <w:pPr>
+        <w:ind w:firstLine="720"/>
+        <w:jc w:val="both"/>
+        <w:rPr>
+          <w:lang w:eastAsia="en-US"/>
+        </w:rPr>
+      </w:pPr>
+      <w:r>
+        <w:rPr>
+          <w:lang w:eastAsia="en-US"/>
+        </w:rPr>
+        <w:t xml:space="preserve">O grupo </w:t>
+      </w:r>
+      <w:r>
+        <w:rPr>
+          <w:b/>
+          <w:bCs/>
+          <w:lang w:eastAsia="en-US"/>
+        </w:rPr>
+        <w:t>Space</w:t>
+      </w:r>
+      <w:r>
+        <w:rPr>
+          <w:b/>
+          <w:bCs/>
+          <w:lang w:eastAsia="en-US"/>
+        </w:rPr>
+        <w:t xml:space="preserve"> </w:t>
+      </w:r>
+      <w:r>
+        <w:rPr>
+          <w:b/>
+          <w:bCs/>
+          <w:lang w:eastAsia="en-US"/>
+        </w:rPr>
+        <w:t>Needle</w:t>
+      </w:r>
+      <w:r>
+        <w:rPr>
+          <w:lang w:eastAsia="en-US"/>
+        </w:rPr>
+        <w:t xml:space="preserve"> </w:t>
+      </w:r>
+      <w:r>
+        <w:rPr>
+          <w:lang w:eastAsia="en-US"/>
+        </w:rPr>
+        <w:t>trabalhou nas rotas e redirecionamento da aplicação, além da integração entre Levels, Blocos e Achievements</w:t>
+      </w:r>
+      <w:r>
+        <w:rPr>
+          <w:lang w:eastAsia="en-US"/>
+        </w:rPr>
+        <w:t>.</w:t>
+      </w:r>
+    </w:p>
+    <w:p>
+      <w:pPr>
+        <w:pStyle w:val="cabealho3"/>
+      </w:pPr>
+      <w:r>
+        <w:t>Feedback</w:t>
+      </w:r>
+    </w:p>
+    <w:p>
+      <w:pPr>
+        <w:ind w:firstLine="720"/>
+        <w:rPr>
+          <w:lang w:eastAsia="en-US"/>
+        </w:rPr>
+      </w:pPr>
+      <w:r>
+        <w:t>Os grupos seguem com o desenvolvimento para a entrega dos projetos sem maiores problemas</w:t>
+      </w:r>
+      <w:r>
+        <w:t>.</w:t>
+      </w:r>
+    </w:p>
+    <w:p>
+      <w:pPr>
+        <w:ind w:firstLine="720"/>
+        <w:rPr>
+          <w:lang w:eastAsia="en-US"/>
+        </w:rPr>
+      </w:pPr>
+    </w:p>
+    <w:p>
+      <w:pPr>
+        <w:ind w:firstLine="720"/>
+        <w:rPr>
+          <w:lang w:eastAsia="en-US"/>
+        </w:rPr>
+      </w:pPr>
+    </w:p>
+    <w:p>
+      <w:pPr>
+        <w:ind w:firstLine="720"/>
+        <w:rPr>
+          <w:lang w:eastAsia="en-US"/>
+        </w:rPr>
+      </w:pPr>
+    </w:p>
+    <w:p>
+      <w:pPr>
+        <w:ind w:firstLine="720"/>
+        <w:rPr>
+          <w:lang w:eastAsia="en-US"/>
+        </w:rPr>
+      </w:pPr>
+    </w:p>
+    <w:p>
+      <w:pPr>
+        <w:ind w:firstLine="720"/>
+        <w:rPr>
+          <w:lang w:eastAsia="en-US"/>
+        </w:rPr>
+      </w:pPr>
+    </w:p>
+    <w:p>
+      <w:pPr>
+        <w:ind w:firstLine="720"/>
+        <w:rPr>
+          <w:lang w:eastAsia="en-US"/>
+        </w:rPr>
+      </w:pPr>
+    </w:p>
+    <w:p>
+      <w:pPr>
+        <w:ind w:firstLine="720"/>
+        <w:rPr>
+          <w:lang w:eastAsia="en-US"/>
+        </w:rPr>
+      </w:pPr>
+    </w:p>
+    <w:p>
+      <w:pPr>
+        <w:ind w:firstLine="720"/>
+        <w:rPr>
+          <w:lang w:eastAsia="en-US"/>
+        </w:rPr>
+      </w:pPr>
+    </w:p>
+    <w:p>
+      <w:pPr>
+        <w:ind w:firstLine="720"/>
+        <w:rPr>
+          <w:lang w:eastAsia="en-US"/>
+        </w:rPr>
+      </w:pPr>
+    </w:p>
+    <w:p>
+      <w:pPr>
+        <w:ind w:firstLine="720"/>
+        <w:rPr>
+          <w:lang w:eastAsia="en-US"/>
+        </w:rPr>
+      </w:pPr>
+    </w:p>
+    <w:p>
+      <w:pPr>
+        <w:ind w:firstLine="720"/>
+        <w:rPr>
+          <w:lang w:eastAsia="en-US"/>
+        </w:rPr>
+      </w:pPr>
+    </w:p>
+    <w:p>
+      <w:pPr>
+        <w:pStyle w:val="cabealho1"/>
+      </w:pPr>
+      <w:bookmarkStart w:id="28" w:name="_Toc27054765"/>
+      <w:r>
+        <w:lastRenderedPageBreak/>
+        <w:t xml:space="preserve">Sprint </w:t>
+      </w:r>
+      <w:r>
+        <w:t>7</w:t>
+      </w:r>
+      <w:bookmarkEnd w:id="28"/>
+    </w:p>
+    <w:p>
+      <w:pPr>
+        <w:ind w:firstLine="720"/>
+      </w:pPr>
+    </w:p>
+    <w:p>
+      <w:pPr>
+        <w:pStyle w:val="cabealho2"/>
+      </w:pPr>
+      <w:bookmarkStart w:id="29" w:name="_Toc27054766"/>
+      <w:r>
+        <w:t>Semana 1</w:t>
+      </w:r>
+      <w:bookmarkEnd w:id="29"/>
+    </w:p>
+    <w:p>
+      <w:pPr>
+        <w:ind w:firstLine="720"/>
+        <w:jc w:val="both"/>
+      </w:pPr>
+      <w:r>
+        <w:t xml:space="preserve">Este relatório reúne as atividades acompanhadas durante a semana 1 da sprint </w:t>
+      </w:r>
+      <w:r>
+        <w:t>7</w:t>
+      </w:r>
+      <w:r>
+        <w:t xml:space="preserve"> dos projetos do curso técnico em desenvolvimento de sistemas.</w:t>
+      </w:r>
+    </w:p>
+    <w:p>
+      <w:pPr>
+        <w:pStyle w:val="cabealho3"/>
+      </w:pPr>
+      <w:r>
+        <w:t>Resumo da semana 1</w:t>
+      </w:r>
+    </w:p>
+    <w:p>
+      <w:pPr>
+        <w:ind w:firstLine="720"/>
+        <w:jc w:val="both"/>
+        <w:rPr>
+          <w:lang w:eastAsia="en-US"/>
+        </w:rPr>
+      </w:pPr>
+      <w:r>
+        <w:t xml:space="preserve">Durante </w:t>
+      </w:r>
+      <w:r>
+        <w:t>a semana os grupos iniciaram a integração com o ambiente de apresentação e fizeram a última sprint review com o cliente antes da apresentação final</w:t>
+      </w:r>
+      <w:r>
+        <w:t>.</w:t>
+      </w:r>
+    </w:p>
+    <w:p>
+      <w:pPr>
+        <w:pStyle w:val="cabealho3"/>
+      </w:pPr>
+      <w:r>
+        <w:t>Pontos de destaque</w:t>
+      </w:r>
+    </w:p>
+    <w:p>
+      <w:pPr>
+        <w:ind w:firstLine="720"/>
+        <w:jc w:val="both"/>
+        <w:rPr>
+          <w:lang w:eastAsia="en-US"/>
+        </w:rPr>
+      </w:pPr>
+      <w:r>
+        <w:rPr>
+          <w:lang w:eastAsia="en-US"/>
+        </w:rPr>
+        <w:t xml:space="preserve">O grupo </w:t>
+      </w:r>
+      <w:r>
+        <w:rPr>
+          <w:b/>
+          <w:bCs/>
+          <w:lang w:eastAsia="en-US"/>
+        </w:rPr>
+        <w:t>Agility</w:t>
+      </w:r>
+      <w:r>
+        <w:rPr>
+          <w:lang w:eastAsia="en-US"/>
+        </w:rPr>
+        <w:t xml:space="preserve"> </w:t>
+      </w:r>
+      <w:r>
+        <w:rPr>
+          <w:lang w:eastAsia="en-US"/>
+        </w:rPr>
+        <w:t>trabalhou em estilizações gerais e em estudos sobre requisições com o Zabbix</w:t>
+      </w:r>
+      <w:r>
+        <w:rPr>
+          <w:lang w:eastAsia="en-US"/>
+        </w:rPr>
+        <w:t>.</w:t>
+      </w:r>
+    </w:p>
+    <w:p>
+      <w:pPr>
+        <w:ind w:firstLine="720"/>
+        <w:jc w:val="both"/>
+        <w:rPr>
+          <w:lang w:eastAsia="en-US"/>
+        </w:rPr>
+      </w:pPr>
+      <w:r>
+        <w:rPr>
+          <w:lang w:eastAsia="en-US"/>
+        </w:rPr>
+        <w:t xml:space="preserve">O grupo </w:t>
+      </w:r>
+      <w:r>
+        <w:rPr>
+          <w:b/>
+          <w:bCs/>
+          <w:lang w:eastAsia="en-US"/>
+        </w:rPr>
+        <w:t>Blocktime</w:t>
+      </w:r>
+      <w:r>
+        <w:rPr>
+          <w:lang w:eastAsia="en-US"/>
+        </w:rPr>
+        <w:t xml:space="preserve"> </w:t>
+      </w:r>
+      <w:r>
+        <w:rPr>
+          <w:lang w:eastAsia="en-US"/>
+        </w:rPr>
+        <w:t>solucionou erros de aplicação e componentizou alguns itens</w:t>
+      </w:r>
+      <w:r>
+        <w:rPr>
+          <w:lang w:eastAsia="en-US"/>
+        </w:rPr>
+        <w:t>.</w:t>
+      </w:r>
+    </w:p>
+    <w:p>
+      <w:pPr>
+        <w:ind w:firstLine="720"/>
+        <w:jc w:val="both"/>
+        <w:rPr>
+          <w:lang w:eastAsia="en-US"/>
+        </w:rPr>
+      </w:pPr>
+      <w:r>
+        <w:rPr>
+          <w:lang w:eastAsia="en-US"/>
+        </w:rPr>
+        <w:t xml:space="preserve">O grupo </w:t>
+      </w:r>
+      <w:r>
+        <w:rPr>
+          <w:b/>
+          <w:bCs/>
+          <w:lang w:eastAsia="en-US"/>
+        </w:rPr>
+        <w:t>Klaus</w:t>
+      </w:r>
+      <w:r>
+        <w:rPr>
+          <w:lang w:eastAsia="en-US"/>
+        </w:rPr>
+        <w:t xml:space="preserve"> </w:t>
+      </w:r>
+      <w:r>
+        <w:rPr>
+          <w:lang w:eastAsia="en-US"/>
+        </w:rPr>
+        <w:t>solucionou problemas de requisições e renderizações, fez estilizações gerais e funcionalidades Mobile</w:t>
+      </w:r>
+      <w:r>
+        <w:rPr>
+          <w:lang w:eastAsia="en-US"/>
+        </w:rPr>
+        <w:t>.</w:t>
+      </w:r>
+    </w:p>
+    <w:p>
+      <w:pPr>
+        <w:ind w:firstLine="720"/>
+        <w:jc w:val="both"/>
+        <w:rPr>
+          <w:lang w:eastAsia="en-US"/>
+        </w:rPr>
+      </w:pPr>
+      <w:r>
+        <w:rPr>
+          <w:lang w:eastAsia="en-US"/>
+        </w:rPr>
+        <w:t xml:space="preserve">O grupo </w:t>
+      </w:r>
+      <w:r>
+        <w:rPr>
+          <w:b/>
+          <w:bCs/>
+          <w:lang w:eastAsia="en-US"/>
+        </w:rPr>
+        <w:t>Space</w:t>
+      </w:r>
+      <w:r>
+        <w:rPr>
+          <w:lang w:eastAsia="en-US"/>
+        </w:rPr>
+        <w:t xml:space="preserve"> </w:t>
+      </w:r>
+      <w:r>
+        <w:rPr>
+          <w:b/>
+          <w:bCs/>
+          <w:lang w:eastAsia="en-US"/>
+        </w:rPr>
+        <w:t>Needle</w:t>
+      </w:r>
+      <w:r>
+        <w:rPr>
+          <w:lang w:eastAsia="en-US"/>
+        </w:rPr>
+        <w:t xml:space="preserve"> </w:t>
+      </w:r>
+      <w:r>
+        <w:rPr>
+          <w:lang w:eastAsia="en-US"/>
+        </w:rPr>
+        <w:t>desenvolveu mais funcionalidades relativas à Jornada e ajustes no redirecionamento de telas</w:t>
+      </w:r>
+      <w:r>
+        <w:rPr>
+          <w:lang w:eastAsia="en-US"/>
+        </w:rPr>
+        <w:t>.</w:t>
+      </w:r>
+    </w:p>
+    <w:p>
+      <w:pPr>
+        <w:pStyle w:val="cabealho3"/>
+      </w:pPr>
+      <w:r>
+        <w:t>Feedback</w:t>
+      </w:r>
+    </w:p>
+    <w:p>
+      <w:pPr>
+        <w:ind w:firstLine="720"/>
+        <w:rPr>
+          <w:lang w:eastAsia="en-US"/>
+        </w:rPr>
+      </w:pPr>
+      <w:r>
+        <w:t>Os grupos seguem caminhando para o fim dos projetos e não se percebe grandes problemas, acredita-se que todos entregaram no prazo</w:t>
+      </w:r>
+      <w:r>
+        <w:t>.</w:t>
+      </w:r>
     </w:p>
     <w:p>
       <w:pPr>
@@ -7050,7 +7897,7 @@
 </file>
 
 <file path=word/endnotes.xml><?xml version="1.0" encoding="utf-8"?>
-<w:endnotes xmlns:wpc="http://schemas.microsoft.com/office/word/2010/wordprocessingCanvas" xmlns:cx="http://schemas.microsoft.com/office/drawing/2014/chartex" xmlns:cx1="http://schemas.microsoft.com/office/drawing/2015/9/8/chartex" xmlns:cx2="http://schemas.microsoft.com/office/drawing/2015/10/21/chartex" xmlns:cx3="http://schemas.microsoft.com/office/drawing/2016/5/9/chartex" xmlns:cx4="http://schemas.microsoft.com/office/drawing/2016/5/10/chartex" xmlns:cx5="http://schemas.microsoft.com/office/drawing/2016/5/11/chartex" xmlns:cx6="http://schemas.microsoft.com/office/drawing/2016/5/12/chartex" xmlns:cx7="http://schemas.microsoft.com/office/drawing/2016/5/13/chartex" xmlns:cx8="http://schemas.microsoft.com/office/drawing/2016/5/14/chartex" xmlns:mc="http://schemas.openxmlformats.org/markup-compatibility/2006" xmlns:aink="http://schemas.microsoft.com/office/drawing/2016/ink" xmlns:am3d="http://schemas.microsoft.com/office/drawing/2017/model3d" xmlns:o="urn:schemas-microsoft-com:office:office" xmlns:r="http://schemas.openxmlformats.org/officeDocument/2006/relationships" xmlns:m="http://schemas.openxmlformats.org/officeDocument/2006/math" xmlns:v="urn:schemas-microsoft-com:vml" xmlns:wp14="http://schemas.microsoft.com/office/word/2010/wordprocessingDrawing" xmlns:wp="http://schemas.openxmlformats.org/drawingml/2006/wordprocessingDrawing" xmlns:w10="urn:schemas-microsoft-com:office:word" xmlns:w="http://schemas.openxmlformats.org/wordprocessingml/2006/main" xmlns:w14="http://schemas.microsoft.com/office/word/2010/wordml" xmlns:w15="http://schemas.microsoft.com/office/word/2012/wordml" xmlns:w16cid="http://schemas.microsoft.com/office/word/2016/wordml/cid" xmlns:w16se="http://schemas.microsoft.com/office/word/2015/wordml/symex" xmlns:wpg="http://schemas.microsoft.com/office/word/2010/wordprocessingGroup" xmlns:wpi="http://schemas.microsoft.com/office/word/2010/wordprocessingInk" xmlns:wne="http://schemas.microsoft.com/office/word/2006/wordml" xmlns:wps="http://schemas.microsoft.com/office/word/2010/wordprocessingShape" mc:Ignorable="w14 w15 w16se w16cid wp14">
+<w:endnotes xmlns:wpc="http://schemas.microsoft.com/office/word/2010/wordprocessingCanvas" xmlns:cx="http://schemas.microsoft.com/office/drawing/2014/chartex" xmlns:cx1="http://schemas.microsoft.com/office/drawing/2015/9/8/chartex" xmlns:cx2="http://schemas.microsoft.com/office/drawing/2015/10/21/chartex" xmlns:cx3="http://schemas.microsoft.com/office/drawing/2016/5/9/chartex" xmlns:cx4="http://schemas.microsoft.com/office/drawing/2016/5/10/chartex" xmlns:cx5="http://schemas.microsoft.com/office/drawing/2016/5/11/chartex" xmlns:cx6="http://schemas.microsoft.com/office/drawing/2016/5/12/chartex" xmlns:cx7="http://schemas.microsoft.com/office/drawing/2016/5/13/chartex" xmlns:cx8="http://schemas.microsoft.com/office/drawing/2016/5/14/chartex" xmlns:mc="http://schemas.openxmlformats.org/markup-compatibility/2006" xmlns:aink="http://schemas.microsoft.com/office/drawing/2016/ink" xmlns:am3d="http://schemas.microsoft.com/office/drawing/2017/model3d" xmlns:o="urn:schemas-microsoft-com:office:office" xmlns:r="http://schemas.openxmlformats.org/officeDocument/2006/relationships" xmlns:m="http://schemas.openxmlformats.org/officeDocument/2006/math" xmlns:v="urn:schemas-microsoft-com:vml" xmlns:wp14="http://schemas.microsoft.com/office/word/2010/wordprocessingDrawing" xmlns:wp="http://schemas.openxmlformats.org/drawingml/2006/wordprocessingDrawing" xmlns:w10="urn:schemas-microsoft-com:office:word" xmlns:w="http://schemas.openxmlformats.org/wordprocessingml/2006/main" xmlns:w14="http://schemas.microsoft.com/office/word/2010/wordml" xmlns:w15="http://schemas.microsoft.com/office/word/2012/wordml" xmlns:w16cex="http://schemas.microsoft.com/office/word/2018/wordml/cex" xmlns:w16cid="http://schemas.microsoft.com/office/word/2016/wordml/cid" xmlns:w16="http://schemas.microsoft.com/office/word/2018/wordml" xmlns:w16se="http://schemas.microsoft.com/office/word/2015/wordml/symex" xmlns:wpg="http://schemas.microsoft.com/office/word/2010/wordprocessingGroup" xmlns:wpi="http://schemas.microsoft.com/office/word/2010/wordprocessingInk" xmlns:wne="http://schemas.microsoft.com/office/word/2006/wordml" xmlns:wps="http://schemas.microsoft.com/office/word/2010/wordprocessingShape" mc:Ignorable="w14 w15 w16se w16cid w16 w16cex wp14">
   <w:endnote w:type="separator" w:id="-1">
     <w:p>
       <w:pPr>
@@ -7075,7 +7922,7 @@
 </file>
 
 <file path=word/footer1.xml><?xml version="1.0" encoding="utf-8"?>
-<w:ftr xmlns:wpc="http://schemas.microsoft.com/office/word/2010/wordprocessingCanvas" xmlns:cx="http://schemas.microsoft.com/office/drawing/2014/chartex" xmlns:cx1="http://schemas.microsoft.com/office/drawing/2015/9/8/chartex" xmlns:cx2="http://schemas.microsoft.com/office/drawing/2015/10/21/chartex" xmlns:cx3="http://schemas.microsoft.com/office/drawing/2016/5/9/chartex" xmlns:cx4="http://schemas.microsoft.com/office/drawing/2016/5/10/chartex" xmlns:cx5="http://schemas.microsoft.com/office/drawing/2016/5/11/chartex" xmlns:cx6="http://schemas.microsoft.com/office/drawing/2016/5/12/chartex" xmlns:cx7="http://schemas.microsoft.com/office/drawing/2016/5/13/chartex" xmlns:cx8="http://schemas.microsoft.com/office/drawing/2016/5/14/chartex" xmlns:mc="http://schemas.openxmlformats.org/markup-compatibility/2006" xmlns:aink="http://schemas.microsoft.com/office/drawing/2016/ink" xmlns:am3d="http://schemas.microsoft.com/office/drawing/2017/model3d" xmlns:o="urn:schemas-microsoft-com:office:office" xmlns:r="http://schemas.openxmlformats.org/officeDocument/2006/relationships" xmlns:m="http://schemas.openxmlformats.org/officeDocument/2006/math" xmlns:v="urn:schemas-microsoft-com:vml" xmlns:wp14="http://schemas.microsoft.com/office/word/2010/wordprocessingDrawing" xmlns:wp="http://schemas.openxmlformats.org/drawingml/2006/wordprocessingDrawing" xmlns:w10="urn:schemas-microsoft-com:office:word" xmlns:w="http://schemas.openxmlformats.org/wordprocessingml/2006/main" xmlns:w14="http://schemas.microsoft.com/office/word/2010/wordml" xmlns:w15="http://schemas.microsoft.com/office/word/2012/wordml" xmlns:w16cid="http://schemas.microsoft.com/office/word/2016/wordml/cid" xmlns:w16se="http://schemas.microsoft.com/office/word/2015/wordml/symex" xmlns:wpg="http://schemas.microsoft.com/office/word/2010/wordprocessingGroup" xmlns:wpi="http://schemas.microsoft.com/office/word/2010/wordprocessingInk" xmlns:wne="http://schemas.microsoft.com/office/word/2006/wordml" xmlns:wps="http://schemas.microsoft.com/office/word/2010/wordprocessingShape" mc:Ignorable="w14 w15 w16se w16cid wp14">
+<w:ftr xmlns:wpc="http://schemas.microsoft.com/office/word/2010/wordprocessingCanvas" xmlns:cx="http://schemas.microsoft.com/office/drawing/2014/chartex" xmlns:cx1="http://schemas.microsoft.com/office/drawing/2015/9/8/chartex" xmlns:cx2="http://schemas.microsoft.com/office/drawing/2015/10/21/chartex" xmlns:cx3="http://schemas.microsoft.com/office/drawing/2016/5/9/chartex" xmlns:cx4="http://schemas.microsoft.com/office/drawing/2016/5/10/chartex" xmlns:cx5="http://schemas.microsoft.com/office/drawing/2016/5/11/chartex" xmlns:cx6="http://schemas.microsoft.com/office/drawing/2016/5/12/chartex" xmlns:cx7="http://schemas.microsoft.com/office/drawing/2016/5/13/chartex" xmlns:cx8="http://schemas.microsoft.com/office/drawing/2016/5/14/chartex" xmlns:mc="http://schemas.openxmlformats.org/markup-compatibility/2006" xmlns:aink="http://schemas.microsoft.com/office/drawing/2016/ink" xmlns:am3d="http://schemas.microsoft.com/office/drawing/2017/model3d" xmlns:o="urn:schemas-microsoft-com:office:office" xmlns:r="http://schemas.openxmlformats.org/officeDocument/2006/relationships" xmlns:m="http://schemas.openxmlformats.org/officeDocument/2006/math" xmlns:v="urn:schemas-microsoft-com:vml" xmlns:wp14="http://schemas.microsoft.com/office/word/2010/wordprocessingDrawing" xmlns:wp="http://schemas.openxmlformats.org/drawingml/2006/wordprocessingDrawing" xmlns:w10="urn:schemas-microsoft-com:office:word" xmlns:w="http://schemas.openxmlformats.org/wordprocessingml/2006/main" xmlns:w14="http://schemas.microsoft.com/office/word/2010/wordml" xmlns:w15="http://schemas.microsoft.com/office/word/2012/wordml" xmlns:w16cex="http://schemas.microsoft.com/office/word/2018/wordml/cex" xmlns:w16cid="http://schemas.microsoft.com/office/word/2016/wordml/cid" xmlns:w16="http://schemas.microsoft.com/office/word/2018/wordml" xmlns:w16se="http://schemas.microsoft.com/office/word/2015/wordml/symex" xmlns:wpg="http://schemas.microsoft.com/office/word/2010/wordprocessingGroup" xmlns:wpi="http://schemas.microsoft.com/office/word/2010/wordprocessingInk" xmlns:wne="http://schemas.microsoft.com/office/word/2006/wordml" xmlns:wps="http://schemas.microsoft.com/office/word/2010/wordprocessingShape" mc:Ignorable="w14 w15 w16se w16cid w16 w16cex wp14">
   <w:p>
     <w:pPr>
       <w:pStyle w:val="rodap"/>
@@ -7120,7 +7967,7 @@
       <w:sdtEndPr/>
       <w:sdtContent>
         <w:r>
-          <w:t>NOVEMBRO</w:t>
+          <w:t>Dezembro</w:t>
         </w:r>
         <w:r>
           <w:t xml:space="preserve"> de 2019</w:t>
@@ -7156,7 +8003,7 @@
 </file>
 
 <file path=word/footnotes.xml><?xml version="1.0" encoding="utf-8"?>
-<w:footnotes xmlns:wpc="http://schemas.microsoft.com/office/word/2010/wordprocessingCanvas" xmlns:cx="http://schemas.microsoft.com/office/drawing/2014/chartex" xmlns:cx1="http://schemas.microsoft.com/office/drawing/2015/9/8/chartex" xmlns:cx2="http://schemas.microsoft.com/office/drawing/2015/10/21/chartex" xmlns:cx3="http://schemas.microsoft.com/office/drawing/2016/5/9/chartex" xmlns:cx4="http://schemas.microsoft.com/office/drawing/2016/5/10/chartex" xmlns:cx5="http://schemas.microsoft.com/office/drawing/2016/5/11/chartex" xmlns:cx6="http://schemas.microsoft.com/office/drawing/2016/5/12/chartex" xmlns:cx7="http://schemas.microsoft.com/office/drawing/2016/5/13/chartex" xmlns:cx8="http://schemas.microsoft.com/office/drawing/2016/5/14/chartex" xmlns:mc="http://schemas.openxmlformats.org/markup-compatibility/2006" xmlns:aink="http://schemas.microsoft.com/office/drawing/2016/ink" xmlns:am3d="http://schemas.microsoft.com/office/drawing/2017/model3d" xmlns:o="urn:schemas-microsoft-com:office:office" xmlns:r="http://schemas.openxmlformats.org/officeDocument/2006/relationships" xmlns:m="http://schemas.openxmlformats.org/officeDocument/2006/math" xmlns:v="urn:schemas-microsoft-com:vml" xmlns:wp14="http://schemas.microsoft.com/office/word/2010/wordprocessingDrawing" xmlns:wp="http://schemas.openxmlformats.org/drawingml/2006/wordprocessingDrawing" xmlns:w10="urn:schemas-microsoft-com:office:word" xmlns:w="http://schemas.openxmlformats.org/wordprocessingml/2006/main" xmlns:w14="http://schemas.microsoft.com/office/word/2010/wordml" xmlns:w15="http://schemas.microsoft.com/office/word/2012/wordml" xmlns:w16cid="http://schemas.microsoft.com/office/word/2016/wordml/cid" xmlns:w16se="http://schemas.microsoft.com/office/word/2015/wordml/symex" xmlns:wpg="http://schemas.microsoft.com/office/word/2010/wordprocessingGroup" xmlns:wpi="http://schemas.microsoft.com/office/word/2010/wordprocessingInk" xmlns:wne="http://schemas.microsoft.com/office/word/2006/wordml" xmlns:wps="http://schemas.microsoft.com/office/word/2010/wordprocessingShape" mc:Ignorable="w14 w15 w16se w16cid wp14">
+<w:footnotes xmlns:wpc="http://schemas.microsoft.com/office/word/2010/wordprocessingCanvas" xmlns:cx="http://schemas.microsoft.com/office/drawing/2014/chartex" xmlns:cx1="http://schemas.microsoft.com/office/drawing/2015/9/8/chartex" xmlns:cx2="http://schemas.microsoft.com/office/drawing/2015/10/21/chartex" xmlns:cx3="http://schemas.microsoft.com/office/drawing/2016/5/9/chartex" xmlns:cx4="http://schemas.microsoft.com/office/drawing/2016/5/10/chartex" xmlns:cx5="http://schemas.microsoft.com/office/drawing/2016/5/11/chartex" xmlns:cx6="http://schemas.microsoft.com/office/drawing/2016/5/12/chartex" xmlns:cx7="http://schemas.microsoft.com/office/drawing/2016/5/13/chartex" xmlns:cx8="http://schemas.microsoft.com/office/drawing/2016/5/14/chartex" xmlns:mc="http://schemas.openxmlformats.org/markup-compatibility/2006" xmlns:aink="http://schemas.microsoft.com/office/drawing/2016/ink" xmlns:am3d="http://schemas.microsoft.com/office/drawing/2017/model3d" xmlns:o="urn:schemas-microsoft-com:office:office" xmlns:r="http://schemas.openxmlformats.org/officeDocument/2006/relationships" xmlns:m="http://schemas.openxmlformats.org/officeDocument/2006/math" xmlns:v="urn:schemas-microsoft-com:vml" xmlns:wp14="http://schemas.microsoft.com/office/word/2010/wordprocessingDrawing" xmlns:wp="http://schemas.openxmlformats.org/drawingml/2006/wordprocessingDrawing" xmlns:w10="urn:schemas-microsoft-com:office:word" xmlns:w="http://schemas.openxmlformats.org/wordprocessingml/2006/main" xmlns:w14="http://schemas.microsoft.com/office/word/2010/wordml" xmlns:w15="http://schemas.microsoft.com/office/word/2012/wordml" xmlns:w16cex="http://schemas.microsoft.com/office/word/2018/wordml/cex" xmlns:w16cid="http://schemas.microsoft.com/office/word/2016/wordml/cid" xmlns:w16="http://schemas.microsoft.com/office/word/2018/wordml" xmlns:w16se="http://schemas.microsoft.com/office/word/2015/wordml/symex" xmlns:wpg="http://schemas.microsoft.com/office/word/2010/wordprocessingGroup" xmlns:wpi="http://schemas.microsoft.com/office/word/2010/wordprocessingInk" xmlns:wne="http://schemas.microsoft.com/office/word/2006/wordml" xmlns:wps="http://schemas.microsoft.com/office/word/2010/wordprocessingShape" mc:Ignorable="w14 w15 w16se w16cid w16 w16cex wp14">
   <w:footnote w:type="separator" w:id="-1">
     <w:p>
       <w:pPr>
@@ -7181,7 +8028,7 @@
 </file>
 
 <file path=word/numbering.xml><?xml version="1.0" encoding="utf-8"?>
-<w:numbering xmlns:wpc="http://schemas.microsoft.com/office/word/2010/wordprocessingCanvas" xmlns:cx="http://schemas.microsoft.com/office/drawing/2014/chartex" xmlns:cx1="http://schemas.microsoft.com/office/drawing/2015/9/8/chartex" xmlns:cx2="http://schemas.microsoft.com/office/drawing/2015/10/21/chartex" xmlns:cx3="http://schemas.microsoft.com/office/drawing/2016/5/9/chartex" xmlns:cx4="http://schemas.microsoft.com/office/drawing/2016/5/10/chartex" xmlns:cx5="http://schemas.microsoft.com/office/drawing/2016/5/11/chartex" xmlns:cx6="http://schemas.microsoft.com/office/drawing/2016/5/12/chartex" xmlns:cx7="http://schemas.microsoft.com/office/drawing/2016/5/13/chartex" xmlns:cx8="http://schemas.microsoft.com/office/drawing/2016/5/14/chartex" xmlns:mc="http://schemas.openxmlformats.org/markup-compatibility/2006" xmlns:aink="http://schemas.microsoft.com/office/drawing/2016/ink" xmlns:am3d="http://schemas.microsoft.com/office/drawing/2017/model3d" xmlns:o="urn:schemas-microsoft-com:office:office" xmlns:r="http://schemas.openxmlformats.org/officeDocument/2006/relationships" xmlns:m="http://schemas.openxmlformats.org/officeDocument/2006/math" xmlns:v="urn:schemas-microsoft-com:vml" xmlns:wp14="http://schemas.microsoft.com/office/word/2010/wordprocessingDrawing" xmlns:wp="http://schemas.openxmlformats.org/drawingml/2006/wordprocessingDrawing" xmlns:w10="urn:schemas-microsoft-com:office:word" xmlns:w="http://schemas.openxmlformats.org/wordprocessingml/2006/main" xmlns:w14="http://schemas.microsoft.com/office/word/2010/wordml" xmlns:w15="http://schemas.microsoft.com/office/word/2012/wordml" xmlns:w16cid="http://schemas.microsoft.com/office/word/2016/wordml/cid" xmlns:w16se="http://schemas.microsoft.com/office/word/2015/wordml/symex" xmlns:wpg="http://schemas.microsoft.com/office/word/2010/wordprocessingGroup" xmlns:wpi="http://schemas.microsoft.com/office/word/2010/wordprocessingInk" xmlns:wne="http://schemas.microsoft.com/office/word/2006/wordml" xmlns:wps="http://schemas.microsoft.com/office/word/2010/wordprocessingShape" mc:Ignorable="w14 w15 w16se w16cid wp14">
+<w:numbering xmlns:wpc="http://schemas.microsoft.com/office/word/2010/wordprocessingCanvas" xmlns:cx="http://schemas.microsoft.com/office/drawing/2014/chartex" xmlns:cx1="http://schemas.microsoft.com/office/drawing/2015/9/8/chartex" xmlns:cx2="http://schemas.microsoft.com/office/drawing/2015/10/21/chartex" xmlns:cx3="http://schemas.microsoft.com/office/drawing/2016/5/9/chartex" xmlns:cx4="http://schemas.microsoft.com/office/drawing/2016/5/10/chartex" xmlns:cx5="http://schemas.microsoft.com/office/drawing/2016/5/11/chartex" xmlns:cx6="http://schemas.microsoft.com/office/drawing/2016/5/12/chartex" xmlns:cx7="http://schemas.microsoft.com/office/drawing/2016/5/13/chartex" xmlns:cx8="http://schemas.microsoft.com/office/drawing/2016/5/14/chartex" xmlns:mc="http://schemas.openxmlformats.org/markup-compatibility/2006" xmlns:aink="http://schemas.microsoft.com/office/drawing/2016/ink" xmlns:am3d="http://schemas.microsoft.com/office/drawing/2017/model3d" xmlns:o="urn:schemas-microsoft-com:office:office" xmlns:r="http://schemas.openxmlformats.org/officeDocument/2006/relationships" xmlns:m="http://schemas.openxmlformats.org/officeDocument/2006/math" xmlns:v="urn:schemas-microsoft-com:vml" xmlns:wp14="http://schemas.microsoft.com/office/word/2010/wordprocessingDrawing" xmlns:wp="http://schemas.openxmlformats.org/drawingml/2006/wordprocessingDrawing" xmlns:w10="urn:schemas-microsoft-com:office:word" xmlns:w="http://schemas.openxmlformats.org/wordprocessingml/2006/main" xmlns:w14="http://schemas.microsoft.com/office/word/2010/wordml" xmlns:w15="http://schemas.microsoft.com/office/word/2012/wordml" xmlns:w16cex="http://schemas.microsoft.com/office/word/2018/wordml/cex" xmlns:w16cid="http://schemas.microsoft.com/office/word/2016/wordml/cid" xmlns:w16="http://schemas.microsoft.com/office/word/2018/wordml" xmlns:w16se="http://schemas.microsoft.com/office/word/2015/wordml/symex" xmlns:wpg="http://schemas.microsoft.com/office/word/2010/wordprocessingGroup" xmlns:wpi="http://schemas.microsoft.com/office/word/2010/wordprocessingInk" xmlns:wne="http://schemas.microsoft.com/office/word/2006/wordml" xmlns:wps="http://schemas.microsoft.com/office/word/2010/wordprocessingShape" mc:Ignorable="w14 w15 w16se w16cid w16 w16cex wp14">
   <w:abstractNum w:abstractNumId="0" w15:restartNumberingAfterBreak="0">
     <w:nsid w:val="1D835B5A"/>
     <w:multiLevelType w:val="hybridMultilevel"/>
@@ -7577,7 +8424,7 @@
 </file>
 
 <file path=word/styles.xml><?xml version="1.0" encoding="utf-8"?>
-<w:styles xmlns:mc="http://schemas.openxmlformats.org/markup-compatibility/2006" xmlns:r="http://schemas.openxmlformats.org/officeDocument/2006/relationships" xmlns:w="http://schemas.openxmlformats.org/wordprocessingml/2006/main" xmlns:w14="http://schemas.microsoft.com/office/word/2010/wordml" xmlns:w15="http://schemas.microsoft.com/office/word/2012/wordml" xmlns:w16cid="http://schemas.microsoft.com/office/word/2016/wordml/cid" xmlns:w16se="http://schemas.microsoft.com/office/word/2015/wordml/symex" mc:Ignorable="w14 w15 w16se w16cid">
+<w:styles xmlns:mc="http://schemas.openxmlformats.org/markup-compatibility/2006" xmlns:r="http://schemas.openxmlformats.org/officeDocument/2006/relationships" xmlns:w="http://schemas.openxmlformats.org/wordprocessingml/2006/main" xmlns:w14="http://schemas.microsoft.com/office/word/2010/wordml" xmlns:w15="http://schemas.microsoft.com/office/word/2012/wordml" xmlns:w16cex="http://schemas.microsoft.com/office/word/2018/wordml/cex" xmlns:w16cid="http://schemas.microsoft.com/office/word/2016/wordml/cid" xmlns:w16="http://schemas.microsoft.com/office/word/2018/wordml" xmlns:w16se="http://schemas.microsoft.com/office/word/2015/wordml/symex" mc:Ignorable="w14 w15 w16se w16cid w16 w16cex">
   <w:docDefaults>
     <w:rPrDefault>
       <w:rPr>
@@ -8879,7 +9726,7 @@
 </file>
 
 <file path=word/glossary/document.xml><?xml version="1.0" encoding="utf-8"?>
-<w:glossaryDocument xmlns:wpc="http://schemas.microsoft.com/office/word/2010/wordprocessingCanvas" xmlns:cx="http://schemas.microsoft.com/office/drawing/2014/chartex" xmlns:cx1="http://schemas.microsoft.com/office/drawing/2015/9/8/chartex" xmlns:cx2="http://schemas.microsoft.com/office/drawing/2015/10/21/chartex" xmlns:cx3="http://schemas.microsoft.com/office/drawing/2016/5/9/chartex" xmlns:cx4="http://schemas.microsoft.com/office/drawing/2016/5/10/chartex" xmlns:cx5="http://schemas.microsoft.com/office/drawing/2016/5/11/chartex" xmlns:cx6="http://schemas.microsoft.com/office/drawing/2016/5/12/chartex" xmlns:cx7="http://schemas.microsoft.com/office/drawing/2016/5/13/chartex" xmlns:cx8="http://schemas.microsoft.com/office/drawing/2016/5/14/chartex" xmlns:mc="http://schemas.openxmlformats.org/markup-compatibility/2006" xmlns:aink="http://schemas.microsoft.com/office/drawing/2016/ink" xmlns:am3d="http://schemas.microsoft.com/office/drawing/2017/model3d" xmlns:o="urn:schemas-microsoft-com:office:office" xmlns:r="http://schemas.openxmlformats.org/officeDocument/2006/relationships" xmlns:m="http://schemas.openxmlformats.org/officeDocument/2006/math" xmlns:v="urn:schemas-microsoft-com:vml" xmlns:wp14="http://schemas.microsoft.com/office/word/2010/wordprocessingDrawing" xmlns:wp="http://schemas.openxmlformats.org/drawingml/2006/wordprocessingDrawing" xmlns:w10="urn:schemas-microsoft-com:office:word" xmlns:w="http://schemas.openxmlformats.org/wordprocessingml/2006/main" xmlns:w14="http://schemas.microsoft.com/office/word/2010/wordml" xmlns:w15="http://schemas.microsoft.com/office/word/2012/wordml" xmlns:w16cid="http://schemas.microsoft.com/office/word/2016/wordml/cid" xmlns:w16se="http://schemas.microsoft.com/office/word/2015/wordml/symex" xmlns:wpg="http://schemas.microsoft.com/office/word/2010/wordprocessingGroup" xmlns:wpi="http://schemas.microsoft.com/office/word/2010/wordprocessingInk" xmlns:wne="http://schemas.microsoft.com/office/word/2006/wordml" xmlns:wps="http://schemas.microsoft.com/office/word/2010/wordprocessingShape" mc:Ignorable="w14 w15 w16se w16cid wp14">
+<w:glossaryDocument xmlns:wpc="http://schemas.microsoft.com/office/word/2010/wordprocessingCanvas" xmlns:cx="http://schemas.microsoft.com/office/drawing/2014/chartex" xmlns:cx1="http://schemas.microsoft.com/office/drawing/2015/9/8/chartex" xmlns:cx2="http://schemas.microsoft.com/office/drawing/2015/10/21/chartex" xmlns:cx3="http://schemas.microsoft.com/office/drawing/2016/5/9/chartex" xmlns:cx4="http://schemas.microsoft.com/office/drawing/2016/5/10/chartex" xmlns:cx5="http://schemas.microsoft.com/office/drawing/2016/5/11/chartex" xmlns:cx6="http://schemas.microsoft.com/office/drawing/2016/5/12/chartex" xmlns:cx7="http://schemas.microsoft.com/office/drawing/2016/5/13/chartex" xmlns:cx8="http://schemas.microsoft.com/office/drawing/2016/5/14/chartex" xmlns:mc="http://schemas.openxmlformats.org/markup-compatibility/2006" xmlns:aink="http://schemas.microsoft.com/office/drawing/2016/ink" xmlns:am3d="http://schemas.microsoft.com/office/drawing/2017/model3d" xmlns:o="urn:schemas-microsoft-com:office:office" xmlns:r="http://schemas.openxmlformats.org/officeDocument/2006/relationships" xmlns:m="http://schemas.openxmlformats.org/officeDocument/2006/math" xmlns:v="urn:schemas-microsoft-com:vml" xmlns:wp14="http://schemas.microsoft.com/office/word/2010/wordprocessingDrawing" xmlns:wp="http://schemas.openxmlformats.org/drawingml/2006/wordprocessingDrawing" xmlns:w10="urn:schemas-microsoft-com:office:word" xmlns:w="http://schemas.openxmlformats.org/wordprocessingml/2006/main" xmlns:w14="http://schemas.microsoft.com/office/word/2010/wordml" xmlns:w15="http://schemas.microsoft.com/office/word/2012/wordml" xmlns:w16cex="http://schemas.microsoft.com/office/word/2018/wordml/cex" xmlns:w16cid="http://schemas.microsoft.com/office/word/2016/wordml/cid" xmlns:w16="http://schemas.microsoft.com/office/word/2018/wordml" xmlns:w16se="http://schemas.microsoft.com/office/word/2015/wordml/symex" xmlns:wpg="http://schemas.microsoft.com/office/word/2010/wordprocessingGroup" xmlns:wpi="http://schemas.microsoft.com/office/word/2010/wordprocessingInk" xmlns:wne="http://schemas.microsoft.com/office/word/2006/wordml" xmlns:wps="http://schemas.microsoft.com/office/word/2010/wordprocessingShape" mc:Ignorable="w14 w15 w16se w16cid w16 w16cex wp14">
   <w:docParts>
     <w:docPart>
       <w:docPartPr>
@@ -8938,7 +9785,7 @@
 </file>
 
 <file path=word/glossary/fontTable.xml><?xml version="1.0" encoding="utf-8"?>
-<w:fonts xmlns:mc="http://schemas.openxmlformats.org/markup-compatibility/2006" xmlns:r="http://schemas.openxmlformats.org/officeDocument/2006/relationships" xmlns:w="http://schemas.openxmlformats.org/wordprocessingml/2006/main" xmlns:w14="http://schemas.microsoft.com/office/word/2010/wordml" xmlns:w15="http://schemas.microsoft.com/office/word/2012/wordml" xmlns:w16cid="http://schemas.microsoft.com/office/word/2016/wordml/cid" xmlns:w16se="http://schemas.microsoft.com/office/word/2015/wordml/symex" mc:Ignorable="w14 w15 w16se w16cid">
+<w:fonts xmlns:mc="http://schemas.openxmlformats.org/markup-compatibility/2006" xmlns:r="http://schemas.openxmlformats.org/officeDocument/2006/relationships" xmlns:w="http://schemas.openxmlformats.org/wordprocessingml/2006/main" xmlns:w14="http://schemas.microsoft.com/office/word/2010/wordml" xmlns:w15="http://schemas.microsoft.com/office/word/2012/wordml" xmlns:w16cex="http://schemas.microsoft.com/office/word/2018/wordml/cex" xmlns:w16cid="http://schemas.microsoft.com/office/word/2016/wordml/cid" xmlns:w16="http://schemas.microsoft.com/office/word/2018/wordml" xmlns:w16se="http://schemas.microsoft.com/office/word/2015/wordml/symex" mc:Ignorable="w14 w15 w16se w16cid w16 w16cex">
   <w:font w:name="Symbol">
     <w:panose1 w:val="05050102010706020507"/>
     <w:charset w:val="02"/>
@@ -9015,7 +9862,7 @@
 </file>
 
 <file path=word/glossary/settings.xml><?xml version="1.0" encoding="utf-8"?>
-<w:settings xmlns:mc="http://schemas.openxmlformats.org/markup-compatibility/2006" xmlns:o="urn:schemas-microsoft-com:office:office" xmlns:r="http://schemas.openxmlformats.org/officeDocument/2006/relationships" xmlns:m="http://schemas.openxmlformats.org/officeDocument/2006/math" xmlns:v="urn:schemas-microsoft-com:vml" xmlns:w10="urn:schemas-microsoft-com:office:word" xmlns:w="http://schemas.openxmlformats.org/wordprocessingml/2006/main" xmlns:w14="http://schemas.microsoft.com/office/word/2010/wordml" xmlns:w15="http://schemas.microsoft.com/office/word/2012/wordml" xmlns:w16cid="http://schemas.microsoft.com/office/word/2016/wordml/cid" xmlns:w16se="http://schemas.microsoft.com/office/word/2015/wordml/symex" xmlns:sl="http://schemas.openxmlformats.org/schemaLibrary/2006/main" mc:Ignorable="w14 w15 w16se w16cid">
+<w:settings xmlns:mc="http://schemas.openxmlformats.org/markup-compatibility/2006" xmlns:o="urn:schemas-microsoft-com:office:office" xmlns:r="http://schemas.openxmlformats.org/officeDocument/2006/relationships" xmlns:m="http://schemas.openxmlformats.org/officeDocument/2006/math" xmlns:v="urn:schemas-microsoft-com:vml" xmlns:w10="urn:schemas-microsoft-com:office:word" xmlns:w="http://schemas.openxmlformats.org/wordprocessingml/2006/main" xmlns:w14="http://schemas.microsoft.com/office/word/2010/wordml" xmlns:w15="http://schemas.microsoft.com/office/word/2012/wordml" xmlns:w16cex="http://schemas.microsoft.com/office/word/2018/wordml/cex" xmlns:w16cid="http://schemas.microsoft.com/office/word/2016/wordml/cid" xmlns:w16="http://schemas.microsoft.com/office/word/2018/wordml" xmlns:w16se="http://schemas.microsoft.com/office/word/2015/wordml/symex" xmlns:sl="http://schemas.openxmlformats.org/schemaLibrary/2006/main" mc:Ignorable="w14 w15 w16se w16cid w16 w16cex">
   <w:view w:val="normal"/>
   <w:defaultTabStop w:val="708"/>
   <w:hyphenationZone w:val="425"/>
@@ -9054,6 +9901,7 @@
     <w:rsid w:val="00A54E89"/>
     <w:rsid w:val="00AB0C82"/>
     <w:rsid w:val="00AC3D2E"/>
+    <w:rsid w:val="00AD2194"/>
     <w:rsid w:val="00AF7CC3"/>
     <w:rsid w:val="00D0387B"/>
     <w:rsid w:val="00D46D8E"/>
@@ -9081,7 +9929,7 @@
 </file>
 
 <file path=word/glossary/styles.xml><?xml version="1.0" encoding="utf-8"?>
-<w:styles xmlns:mc="http://schemas.openxmlformats.org/markup-compatibility/2006" xmlns:r="http://schemas.openxmlformats.org/officeDocument/2006/relationships" xmlns:w="http://schemas.openxmlformats.org/wordprocessingml/2006/main" xmlns:w14="http://schemas.microsoft.com/office/word/2010/wordml" xmlns:w15="http://schemas.microsoft.com/office/word/2012/wordml" xmlns:w16cid="http://schemas.microsoft.com/office/word/2016/wordml/cid" xmlns:w16se="http://schemas.microsoft.com/office/word/2015/wordml/symex" mc:Ignorable="w14 w15 w16se w16cid">
+<w:styles xmlns:mc="http://schemas.openxmlformats.org/markup-compatibility/2006" xmlns:r="http://schemas.openxmlformats.org/officeDocument/2006/relationships" xmlns:w="http://schemas.openxmlformats.org/wordprocessingml/2006/main" xmlns:w14="http://schemas.microsoft.com/office/word/2010/wordml" xmlns:w15="http://schemas.microsoft.com/office/word/2012/wordml" xmlns:w16cex="http://schemas.microsoft.com/office/word/2018/wordml/cex" xmlns:w16cid="http://schemas.microsoft.com/office/word/2016/wordml/cid" xmlns:w16="http://schemas.microsoft.com/office/word/2018/wordml" xmlns:w16se="http://schemas.microsoft.com/office/word/2015/wordml/symex" mc:Ignorable="w14 w15 w16se w16cid w16 w16cex">
   <w:docDefaults>
     <w:rPrDefault>
       <w:rPr>
@@ -9534,7 +10382,7 @@
 </file>
 
 <file path=word/glossary/webSettings.xml><?xml version="1.0" encoding="utf-8"?>
-<w:webSettings xmlns:mc="http://schemas.openxmlformats.org/markup-compatibility/2006" xmlns:r="http://schemas.openxmlformats.org/officeDocument/2006/relationships" xmlns:w="http://schemas.openxmlformats.org/wordprocessingml/2006/main" xmlns:w14="http://schemas.microsoft.com/office/word/2010/wordml" xmlns:w15="http://schemas.microsoft.com/office/word/2012/wordml" xmlns:w16cid="http://schemas.microsoft.com/office/word/2016/wordml/cid" xmlns:w16se="http://schemas.microsoft.com/office/word/2015/wordml/symex" mc:Ignorable="w14 w15 w16se w16cid">
+<w:webSettings xmlns:mc="http://schemas.openxmlformats.org/markup-compatibility/2006" xmlns:r="http://schemas.openxmlformats.org/officeDocument/2006/relationships" xmlns:w="http://schemas.openxmlformats.org/wordprocessingml/2006/main" xmlns:w14="http://schemas.microsoft.com/office/word/2010/wordml" xmlns:w15="http://schemas.microsoft.com/office/word/2012/wordml" xmlns:w16cex="http://schemas.microsoft.com/office/word/2018/wordml/cex" xmlns:w16cid="http://schemas.microsoft.com/office/word/2016/wordml/cid" xmlns:w16="http://schemas.microsoft.com/office/word/2018/wordml" xmlns:w16se="http://schemas.microsoft.com/office/word/2015/wordml/symex" mc:Ignorable="w14 w15 w16se w16cid w16 w16cex">
   <w:optimizeForBrowser/>
   <w:allowPNG/>
 </w:webSettings>
@@ -9743,7 +10591,7 @@
 
 <file path=customXml/item1.xml><?xml version="1.0" encoding="utf-8"?>
 <CoverPageProperties xmlns="http://schemas.microsoft.com/office/2006/coverPageProps">
-  <PublishDate>NOVEMBRO de 2019</PublishDate>
+  <PublishDate>Dezembro de 2019</PublishDate>
   <Abstract/>
   <CompanyAddress>Alameda Barão de Limeira, 539 – São Paulo/SP</CompanyAddress>
   <CompanyPhone/>
@@ -9782,7 +10630,7 @@
 </file>
 
 <file path=customXml/itemProps3.xml><?xml version="1.0" encoding="utf-8"?>
-<ds:datastoreItem xmlns:ds="http://schemas.openxmlformats.org/officeDocument/2006/customXml" ds:itemID="{6C83F720-471F-486F-8546-1431FBA99CF5}">
+<ds:datastoreItem xmlns:ds="http://schemas.openxmlformats.org/officeDocument/2006/customXml" ds:itemID="{A8DE10F6-07D0-4EA8-94F9-EB81C1A99F0D}">
   <ds:schemaRefs>
     <ds:schemaRef ds:uri="http://schemas.openxmlformats.org/officeDocument/2006/bibliography"/>
   </ds:schemaRefs>

</xml_diff>